<commit_message>
key commands in document, cited a few textures in readme
</commit_message>
<xml_diff>
--- a/COMP371_Document.docx
+++ b/COMP371_Document.docx
@@ -352,7 +352,7 @@
               <w:r>
                 <w:fldChar w:fldCharType="separate"/>
               </w:r>
-              <w:hyperlink w:anchor="_Toc319438843" w:history="1">
+              <w:hyperlink w:anchor="_Toc319440803" w:history="1">
                 <w:r>
                   <w:rPr>
                     <w:rStyle w:val="Hyperlink"/>
@@ -379,7 +379,7 @@
                     <w:noProof/>
                     <w:webHidden/>
                   </w:rPr>
-                  <w:instrText xml:space="preserve"> PAGEREF _Toc319438843 \h </w:instrText>
+                  <w:instrText xml:space="preserve"> PAGEREF _Toc319440803 \h </w:instrText>
                 </w:r>
                 <w:r>
                   <w:rPr>
@@ -421,7 +421,7 @@
                   <w:lang w:val="en-US" w:eastAsia="en-US"/>
                 </w:rPr>
               </w:pPr>
-              <w:hyperlink w:anchor="_Toc319438844" w:history="1">
+              <w:hyperlink w:anchor="_Toc319440804" w:history="1">
                 <w:r>
                   <w:rPr>
                     <w:rStyle w:val="Hyperlink"/>
@@ -448,7 +448,7 @@
                     <w:noProof/>
                     <w:webHidden/>
                   </w:rPr>
-                  <w:instrText xml:space="preserve"> PAGEREF _Toc319438844 \h </w:instrText>
+                  <w:instrText xml:space="preserve"> PAGEREF _Toc319440804 \h </w:instrText>
                 </w:r>
                 <w:r>
                   <w:rPr>
@@ -490,7 +490,7 @@
                   <w:lang w:val="en-US" w:eastAsia="en-US"/>
                 </w:rPr>
               </w:pPr>
-              <w:hyperlink w:anchor="_Toc319438845" w:history="1">
+              <w:hyperlink w:anchor="_Toc319440805" w:history="1">
                 <w:r>
                   <w:rPr>
                     <w:rStyle w:val="Hyperlink"/>
@@ -517,7 +517,7 @@
                     <w:noProof/>
                     <w:webHidden/>
                   </w:rPr>
-                  <w:instrText xml:space="preserve"> PAGEREF _Toc319438845 \h </w:instrText>
+                  <w:instrText xml:space="preserve"> PAGEREF _Toc319440805 \h </w:instrText>
                 </w:r>
                 <w:r>
                   <w:rPr>
@@ -559,7 +559,7 @@
                   <w:lang w:val="en-US" w:eastAsia="en-US"/>
                 </w:rPr>
               </w:pPr>
-              <w:hyperlink w:anchor="_Toc319438846" w:history="1">
+              <w:hyperlink w:anchor="_Toc319440806" w:history="1">
                 <w:r>
                   <w:rPr>
                     <w:rStyle w:val="Hyperlink"/>
@@ -586,7 +586,7 @@
                     <w:noProof/>
                     <w:webHidden/>
                   </w:rPr>
-                  <w:instrText xml:space="preserve"> PAGEREF _Toc319438846 \h </w:instrText>
+                  <w:instrText xml:space="preserve"> PAGEREF _Toc319440806 \h </w:instrText>
                 </w:r>
                 <w:r>
                   <w:rPr>
@@ -628,7 +628,7 @@
                   <w:lang w:val="en-US" w:eastAsia="en-US"/>
                 </w:rPr>
               </w:pPr>
-              <w:hyperlink w:anchor="_Toc319438847" w:history="1">
+              <w:hyperlink w:anchor="_Toc319440807" w:history="1">
                 <w:r>
                   <w:rPr>
                     <w:rStyle w:val="Hyperlink"/>
@@ -655,7 +655,7 @@
                     <w:noProof/>
                     <w:webHidden/>
                   </w:rPr>
-                  <w:instrText xml:space="preserve"> PAGEREF _Toc319438847 \h </w:instrText>
+                  <w:instrText xml:space="preserve"> PAGEREF _Toc319440807 \h </w:instrText>
                 </w:r>
                 <w:r>
                   <w:rPr>
@@ -697,7 +697,7 @@
                   <w:lang w:val="en-US" w:eastAsia="en-US"/>
                 </w:rPr>
               </w:pPr>
-              <w:hyperlink w:anchor="_Toc319438848" w:history="1">
+              <w:hyperlink w:anchor="_Toc319440808" w:history="1">
                 <w:r>
                   <w:rPr>
                     <w:rStyle w:val="Hyperlink"/>
@@ -724,7 +724,7 @@
                     <w:noProof/>
                     <w:webHidden/>
                   </w:rPr>
-                  <w:instrText xml:space="preserve"> PAGEREF _Toc319438848 \h </w:instrText>
+                  <w:instrText xml:space="preserve"> PAGEREF _Toc319440808 \h </w:instrText>
                 </w:r>
                 <w:r>
                   <w:rPr>
@@ -766,7 +766,7 @@
                   <w:lang w:val="en-US" w:eastAsia="en-US"/>
                 </w:rPr>
               </w:pPr>
-              <w:hyperlink w:anchor="_Toc319438849" w:history="1">
+              <w:hyperlink w:anchor="_Toc319440809" w:history="1">
                 <w:r>
                   <w:rPr>
                     <w:rStyle w:val="Hyperlink"/>
@@ -793,7 +793,7 @@
                     <w:noProof/>
                     <w:webHidden/>
                   </w:rPr>
-                  <w:instrText xml:space="preserve"> PAGEREF _Toc319438849 \h </w:instrText>
+                  <w:instrText xml:space="preserve"> PAGEREF _Toc319440809 \h </w:instrText>
                 </w:r>
                 <w:r>
                   <w:rPr>
@@ -835,7 +835,7 @@
                   <w:lang w:val="en-US" w:eastAsia="en-US"/>
                 </w:rPr>
               </w:pPr>
-              <w:hyperlink w:anchor="_Toc319438850" w:history="1">
+              <w:hyperlink w:anchor="_Toc319440810" w:history="1">
                 <w:r>
                   <w:rPr>
                     <w:rStyle w:val="Hyperlink"/>
@@ -862,7 +862,7 @@
                     <w:noProof/>
                     <w:webHidden/>
                   </w:rPr>
-                  <w:instrText xml:space="preserve"> PAGEREF _Toc319438850 \h </w:instrText>
+                  <w:instrText xml:space="preserve"> PAGEREF _Toc319440810 \h </w:instrText>
                 </w:r>
                 <w:r>
                   <w:rPr>
@@ -904,7 +904,7 @@
                   <w:lang w:val="en-US" w:eastAsia="en-US"/>
                 </w:rPr>
               </w:pPr>
-              <w:hyperlink w:anchor="_Toc319438851" w:history="1">
+              <w:hyperlink w:anchor="_Toc319440811" w:history="1">
                 <w:r>
                   <w:rPr>
                     <w:rStyle w:val="Hyperlink"/>
@@ -931,7 +931,7 @@
                     <w:noProof/>
                     <w:webHidden/>
                   </w:rPr>
-                  <w:instrText xml:space="preserve"> PAGEREF _Toc319438851 \h </w:instrText>
+                  <w:instrText xml:space="preserve"> PAGEREF _Toc319440811 \h </w:instrText>
                 </w:r>
                 <w:r>
                   <w:rPr>
@@ -973,7 +973,7 @@
                   <w:lang w:val="en-US" w:eastAsia="en-US"/>
                 </w:rPr>
               </w:pPr>
-              <w:hyperlink w:anchor="_Toc319438852" w:history="1">
+              <w:hyperlink w:anchor="_Toc319440812" w:history="1">
                 <w:r>
                   <w:rPr>
                     <w:rStyle w:val="Hyperlink"/>
@@ -1000,7 +1000,7 @@
                     <w:noProof/>
                     <w:webHidden/>
                   </w:rPr>
-                  <w:instrText xml:space="preserve"> PAGEREF _Toc319438852 \h </w:instrText>
+                  <w:instrText xml:space="preserve"> PAGEREF _Toc319440812 \h </w:instrText>
                 </w:r>
                 <w:r>
                   <w:rPr>
@@ -1042,7 +1042,7 @@
                   <w:lang w:val="en-US" w:eastAsia="en-US"/>
                 </w:rPr>
               </w:pPr>
-              <w:hyperlink w:anchor="_Toc319438853" w:history="1">
+              <w:hyperlink w:anchor="_Toc319440813" w:history="1">
                 <w:r>
                   <w:rPr>
                     <w:rStyle w:val="Hyperlink"/>
@@ -1069,7 +1069,7 @@
                     <w:noProof/>
                     <w:webHidden/>
                   </w:rPr>
-                  <w:instrText xml:space="preserve"> PAGEREF _Toc319438853 \h </w:instrText>
+                  <w:instrText xml:space="preserve"> PAGEREF _Toc319440813 \h </w:instrText>
                 </w:r>
                 <w:r>
                   <w:rPr>
@@ -1089,7 +1089,7 @@
                     <w:noProof/>
                     <w:webHidden/>
                   </w:rPr>
-                  <w:t>4</w:t>
+                  <w:t>5</w:t>
                 </w:r>
                 <w:r>
                   <w:rPr>
@@ -1111,7 +1111,7 @@
                   <w:lang w:val="en-US" w:eastAsia="en-US"/>
                 </w:rPr>
               </w:pPr>
-              <w:hyperlink w:anchor="_Toc319438854" w:history="1">
+              <w:hyperlink w:anchor="_Toc319440814" w:history="1">
                 <w:r>
                   <w:rPr>
                     <w:rStyle w:val="Hyperlink"/>
@@ -1138,7 +1138,7 @@
                     <w:noProof/>
                     <w:webHidden/>
                   </w:rPr>
-                  <w:instrText xml:space="preserve"> PAGEREF _Toc319438854 \h </w:instrText>
+                  <w:instrText xml:space="preserve"> PAGEREF _Toc319440814 \h </w:instrText>
                 </w:r>
                 <w:r>
                   <w:rPr>
@@ -1158,7 +1158,7 @@
                     <w:noProof/>
                     <w:webHidden/>
                   </w:rPr>
-                  <w:t>5</w:t>
+                  <w:t>6</w:t>
                 </w:r>
                 <w:r>
                   <w:rPr>
@@ -1197,7 +1197,7 @@
       <w:pPr>
         <w:pStyle w:val="Heading1"/>
       </w:pPr>
-      <w:bookmarkStart w:id="0" w:name="_Toc319438843"/>
+      <w:bookmarkStart w:id="0" w:name="_Toc319440803"/>
       <w:r>
         <w:lastRenderedPageBreak/>
         <w:t>Introduction</w:t>
@@ -1216,7 +1216,7 @@
       <w:pPr>
         <w:pStyle w:val="Heading1"/>
       </w:pPr>
-      <w:bookmarkStart w:id="1" w:name="_Toc319438844"/>
+      <w:bookmarkStart w:id="1" w:name="_Toc319440804"/>
       <w:r>
         <w:t>Project Design</w:t>
       </w:r>
@@ -1231,7 +1231,7 @@
       <w:pPr>
         <w:pStyle w:val="Heading2"/>
       </w:pPr>
-      <w:bookmarkStart w:id="2" w:name="_Toc319438845"/>
+      <w:bookmarkStart w:id="2" w:name="_Toc319440805"/>
       <w:r>
         <w:t>Logic</w:t>
       </w:r>
@@ -1341,7 +1341,7 @@
       <w:pPr>
         <w:pStyle w:val="Heading2"/>
       </w:pPr>
-      <w:bookmarkStart w:id="3" w:name="_Toc319438846"/>
+      <w:bookmarkStart w:id="3" w:name="_Toc319440806"/>
       <w:r>
         <w:t>Model</w:t>
       </w:r>
@@ -1394,7 +1394,7 @@
       <w:r>
         <w:tab/>
       </w:r>
-      <w:bookmarkStart w:id="4" w:name="_Toc319438847"/>
+      <w:bookmarkStart w:id="4" w:name="_Toc319440807"/>
       <w:r>
         <w:t>Material</w:t>
       </w:r>
@@ -1593,7 +1593,7 @@
       <w:r>
         <w:tab/>
       </w:r>
-      <w:bookmarkStart w:id="5" w:name="_Toc319438848"/>
+      <w:bookmarkStart w:id="5" w:name="_Toc319440808"/>
       <w:r>
         <w:t>Player</w:t>
       </w:r>
@@ -1676,7 +1676,7 @@
         <w:lastRenderedPageBreak/>
         <w:tab/>
       </w:r>
-      <w:bookmarkStart w:id="6" w:name="_Toc319438849"/>
+      <w:bookmarkStart w:id="6" w:name="_Toc319440809"/>
       <w:r>
         <w:t>Robot</w:t>
       </w:r>
@@ -1847,7 +1847,7 @@
       <w:r>
         <w:tab/>
       </w:r>
-      <w:bookmarkStart w:id="7" w:name="_Toc319438850"/>
+      <w:bookmarkStart w:id="7" w:name="_Toc319440810"/>
       <w:r>
         <w:t>Static</w:t>
       </w:r>
@@ -2038,7 +2038,7 @@
         <w:pStyle w:val="Heading2"/>
         <w:ind w:left="720"/>
       </w:pPr>
-      <w:bookmarkStart w:id="8" w:name="_Toc319438851"/>
+      <w:bookmarkStart w:id="8" w:name="_Toc319440811"/>
       <w:r>
         <w:t>Texture</w:t>
       </w:r>
@@ -2108,7 +2108,7 @@
       <w:pPr>
         <w:pStyle w:val="Heading2"/>
       </w:pPr>
-      <w:bookmarkStart w:id="9" w:name="_Toc319438852"/>
+      <w:bookmarkStart w:id="9" w:name="_Toc319440812"/>
       <w:r>
         <w:t>Helper</w:t>
       </w:r>
@@ -2193,13 +2193,65 @@
       <w:pPr>
         <w:pStyle w:val="Heading1"/>
       </w:pPr>
-      <w:bookmarkStart w:id="10" w:name="_Toc319438853"/>
-      <w:r>
+      <w:bookmarkStart w:id="10" w:name="_Toc319440813"/>
+      <w:r>
+        <w:lastRenderedPageBreak/>
         <w:t>User Manual</w:t>
       </w:r>
       <w:bookmarkEnd w:id="10"/>
     </w:p>
     <w:p>
+      <w:r>
+        <w:rPr>
+          <w:noProof/>
+          <w:lang w:val="en-US" w:eastAsia="en-US"/>
+        </w:rPr>
+        <w:drawing>
+          <wp:inline distT="0" distB="0" distL="0" distR="0">
+            <wp:extent cx="5939790" cy="4449445"/>
+            <wp:effectExtent l="19050" t="0" r="3810" b="0"/>
+            <wp:docPr id="3" name="Picture 9"/>
+            <wp:cNvGraphicFramePr>
+              <a:graphicFrameLocks xmlns:a="http://schemas.openxmlformats.org/drawingml/2006/main" noChangeAspect="1"/>
+            </wp:cNvGraphicFramePr>
+            <a:graphic xmlns:a="http://schemas.openxmlformats.org/drawingml/2006/main">
+              <a:graphicData uri="http://schemas.openxmlformats.org/drawingml/2006/picture">
+                <pic:pic xmlns:pic="http://schemas.openxmlformats.org/drawingml/2006/picture">
+                  <pic:nvPicPr>
+                    <pic:cNvPr id="0" name="Picture 9"/>
+                    <pic:cNvPicPr>
+                      <a:picLocks noChangeAspect="1" noChangeArrowheads="1"/>
+                    </pic:cNvPicPr>
+                  </pic:nvPicPr>
+                  <pic:blipFill>
+                    <a:blip r:embed="rId6" cstate="print"/>
+                    <a:srcRect/>
+                    <a:stretch>
+                      <a:fillRect/>
+                    </a:stretch>
+                  </pic:blipFill>
+                  <pic:spPr bwMode="auto">
+                    <a:xfrm>
+                      <a:off x="0" y="0"/>
+                      <a:ext cx="5939790" cy="4449445"/>
+                    </a:xfrm>
+                    <a:prstGeom prst="rect">
+                      <a:avLst/>
+                    </a:prstGeom>
+                    <a:noFill/>
+                    <a:ln w="9525">
+                      <a:noFill/>
+                      <a:miter lim="800000"/>
+                      <a:headEnd/>
+                      <a:tailEnd/>
+                    </a:ln>
+                  </pic:spPr>
+                </pic:pic>
+              </a:graphicData>
+            </a:graphic>
+          </wp:inline>
+        </w:drawing>
+      </w:r>
       <w:r>
         <w:br w:type="page"/>
       </w:r>
@@ -2222,7 +2274,7 @@
         <w:pStyle w:val="Heading1"/>
         <w:jc w:val="center"/>
       </w:pPr>
-      <w:bookmarkStart w:id="11" w:name="_Toc319438854"/>
+      <w:bookmarkStart w:id="11" w:name="_Toc319440814"/>
       <w:r>
         <w:lastRenderedPageBreak/>
         <w:t>Appen</w:t>
@@ -2265,7 +2317,7 @@
                     </pic:cNvPicPr>
                   </pic:nvPicPr>
                   <pic:blipFill>
-                    <a:blip r:embed="rId6" cstate="print">
+                    <a:blip r:embed="rId7" cstate="print">
                       <a:extLst>
                         <a:ext uri="{28A0092B-C50C-407E-A947-70E740481C1C}">
                           <a14:useLocalDpi xmlns:a14="http://schemas.microsoft.com/office/drawing/2010/main" xmlns:wps="http://schemas.microsoft.com/office/word/2010/wordprocessingShape" xmlns:wpi="http://schemas.microsoft.com/office/word/2010/wordprocessingInk" xmlns:wpg="http://schemas.microsoft.com/office/word/2010/wordprocessingGroup" xmlns:w14="http://schemas.microsoft.com/office/word/2010/wordml" xmlns:w="http://schemas.openxmlformats.org/wordprocessingml/2006/main" xmlns:w10="urn:schemas-microsoft-com:office:word" xmlns:wp14="http://schemas.microsoft.com/office/word/2010/wordprocessingDrawing" xmlns:v="urn:schemas-microsoft-com:vml" xmlns:o="urn:schemas-microsoft-com:office:office" xmlns:mc="http://schemas.openxmlformats.org/markup-compatibility/2006" xmlns:wpc="http://schemas.microsoft.com/office/word/2010/wordprocessingCanvas" xmlns="" val="0"/>
@@ -2335,7 +2387,7 @@
                     </pic:cNvPicPr>
                   </pic:nvPicPr>
                   <pic:blipFill>
-                    <a:blip r:embed="rId7" cstate="print">
+                    <a:blip r:embed="rId8" cstate="print">
                       <a:extLst>
                         <a:ext uri="{28A0092B-C50C-407E-A947-70E740481C1C}">
                           <a14:useLocalDpi xmlns:a14="http://schemas.microsoft.com/office/drawing/2010/main" xmlns:wps="http://schemas.microsoft.com/office/word/2010/wordprocessingShape" xmlns:wpi="http://schemas.microsoft.com/office/word/2010/wordprocessingInk" xmlns:wpg="http://schemas.microsoft.com/office/word/2010/wordprocessingGroup" xmlns:w14="http://schemas.microsoft.com/office/word/2010/wordml" xmlns:w="http://schemas.openxmlformats.org/wordprocessingml/2006/main" xmlns:w10="urn:schemas-microsoft-com:office:word" xmlns:wp14="http://schemas.microsoft.com/office/word/2010/wordprocessingDrawing" xmlns:v="urn:schemas-microsoft-com:vml" xmlns:o="urn:schemas-microsoft-com:office:office" xmlns:mc="http://schemas.openxmlformats.org/markup-compatibility/2006" xmlns:wpc="http://schemas.microsoft.com/office/word/2010/wordprocessingCanvas" xmlns="" val="0"/>
@@ -2413,7 +2465,7 @@
                     </pic:cNvPicPr>
                   </pic:nvPicPr>
                   <pic:blipFill>
-                    <a:blip r:embed="rId8" cstate="print">
+                    <a:blip r:embed="rId9" cstate="print">
                       <a:extLst>
                         <a:ext uri="{28A0092B-C50C-407E-A947-70E740481C1C}">
                           <a14:useLocalDpi xmlns:a14="http://schemas.microsoft.com/office/drawing/2010/main" xmlns:wps="http://schemas.microsoft.com/office/word/2010/wordprocessingShape" xmlns:wpi="http://schemas.microsoft.com/office/word/2010/wordprocessingInk" xmlns:wpg="http://schemas.microsoft.com/office/word/2010/wordprocessingGroup" xmlns:w14="http://schemas.microsoft.com/office/word/2010/wordml" xmlns:w="http://schemas.openxmlformats.org/wordprocessingml/2006/main" xmlns:w10="urn:schemas-microsoft-com:office:word" xmlns:wp14="http://schemas.microsoft.com/office/word/2010/wordprocessingDrawing" xmlns:v="urn:schemas-microsoft-com:vml" xmlns:o="urn:schemas-microsoft-com:office:office" xmlns:mc="http://schemas.openxmlformats.org/markup-compatibility/2006" xmlns:wpc="http://schemas.microsoft.com/office/word/2010/wordprocessingCanvas" xmlns="" val="0"/>
@@ -2467,7 +2519,7 @@
                     </pic:cNvPicPr>
                   </pic:nvPicPr>
                   <pic:blipFill>
-                    <a:blip r:embed="rId9" cstate="print">
+                    <a:blip r:embed="rId10" cstate="print">
                       <a:extLst>
                         <a:ext uri="{28A0092B-C50C-407E-A947-70E740481C1C}">
                           <a14:useLocalDpi xmlns:a14="http://schemas.microsoft.com/office/drawing/2010/main" xmlns:wps="http://schemas.microsoft.com/office/word/2010/wordprocessingShape" xmlns:wpi="http://schemas.microsoft.com/office/word/2010/wordprocessingInk" xmlns:wpg="http://schemas.microsoft.com/office/word/2010/wordprocessingGroup" xmlns:w14="http://schemas.microsoft.com/office/word/2010/wordml" xmlns:w="http://schemas.openxmlformats.org/wordprocessingml/2006/main" xmlns:w10="urn:schemas-microsoft-com:office:word" xmlns:wp14="http://schemas.microsoft.com/office/word/2010/wordprocessingDrawing" xmlns:v="urn:schemas-microsoft-com:vml" xmlns:o="urn:schemas-microsoft-com:office:office" xmlns:mc="http://schemas.openxmlformats.org/markup-compatibility/2006" xmlns:wpc="http://schemas.microsoft.com/office/word/2010/wordprocessingCanvas" xmlns="" val="0"/>
@@ -3704,7 +3756,7 @@
 </file>
 
 <file path=customXml/itemProps2.xml><?xml version="1.0" encoding="utf-8"?>
-<ds:datastoreItem xmlns:ds="http://schemas.openxmlformats.org/officeDocument/2006/customXml" ds:itemID="{93886100-D898-4175-A561-94E518D90E89}">
+<ds:datastoreItem xmlns:ds="http://schemas.openxmlformats.org/officeDocument/2006/customXml" ds:itemID="{C8217EF0-44EA-4A38-A9AC-F195843EBC99}">
   <ds:schemaRefs>
     <ds:schemaRef ds:uri="http://schemas.openxmlformats.org/officeDocument/2006/bibliography"/>
   </ds:schemaRefs>

</xml_diff>

<commit_message>
Added lightpost textures, added 2 on stars1.bmp, added documentation for my classes, added sources for my textures
</commit_message>
<xml_diff>
--- a/COMP371_Document.docx
+++ b/COMP371_Document.docx
@@ -1,6 +1,6 @@
 
 <file path=word/document.xml><?xml version="1.0" encoding="utf-8"?>
-<w:document xmlns:ve="http://schemas.openxmlformats.org/markup-compatibility/2006" xmlns:o="urn:schemas-microsoft-com:office:office" xmlns:r="http://schemas.openxmlformats.org/officeDocument/2006/relationships" xmlns:m="http://schemas.openxmlformats.org/officeDocument/2006/math" xmlns:v="urn:schemas-microsoft-com:vml" xmlns:wp="http://schemas.openxmlformats.org/drawingml/2006/wordprocessingDrawing" xmlns:w10="urn:schemas-microsoft-com:office:word" xmlns:w="http://schemas.openxmlformats.org/wordprocessingml/2006/main" xmlns:wne="http://schemas.microsoft.com/office/word/2006/wordml">
+<w:document xmlns:wpc="http://schemas.microsoft.com/office/word/2010/wordprocessingCanvas" xmlns:mo="http://schemas.microsoft.com/office/mac/office/2008/main" xmlns:mc="http://schemas.openxmlformats.org/markup-compatibility/2006" xmlns:mv="urn:schemas-microsoft-com:mac:vml" xmlns:o="urn:schemas-microsoft-com:office:office" xmlns:r="http://schemas.openxmlformats.org/officeDocument/2006/relationships" xmlns:m="http://schemas.openxmlformats.org/officeDocument/2006/math" xmlns:v="urn:schemas-microsoft-com:vml" xmlns:wp14="http://schemas.microsoft.com/office/word/2010/wordprocessingDrawing" xmlns:wp="http://schemas.openxmlformats.org/drawingml/2006/wordprocessingDrawing" xmlns:w10="urn:schemas-microsoft-com:office:word" xmlns:w="http://schemas.openxmlformats.org/wordprocessingml/2006/main" xmlns:w14="http://schemas.microsoft.com/office/word/2010/wordml" xmlns:wpg="http://schemas.microsoft.com/office/word/2010/wordprocessingGroup" xmlns:wpi="http://schemas.microsoft.com/office/word/2010/wordprocessingInk" xmlns:wne="http://schemas.microsoft.com/office/word/2006/wordml" xmlns:wps="http://schemas.microsoft.com/office/word/2010/wordprocessingShape" mc:Ignorable="w14 wp14 mv">
   <w:body>
     <w:sdt>
       <w:sdtPr>
@@ -48,8 +48,8 @@
               <w:noProof/>
               <w:lang w:val="en-US" w:eastAsia="en-US"/>
             </w:rPr>
-            <w:pict>
-              <v:rect id="Rectangle 2" o:spid="_x0000_s1026" style="position:absolute;margin-left:0;margin-top:0;width:640.85pt;height:63.55pt;z-index:251660288;visibility:visible;mso-width-percent:1050;mso-height-percent:900;mso-position-horizontal:center;mso-position-horizontal-relative:page;mso-position-vertical:bottom;mso-position-vertical-relative:page;mso-width-percent:1050;mso-height-percent:900;mso-height-relative:top-margin-area" o:gfxdata="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" o:allowincell="f" fillcolor="#4bacc6 [3208]" strokecolor="#31849b [2408]">
+            <w:pict w14:anchorId="5D81186C">
+              <v:rect id="Rectangle 2" o:spid="_x0000_s1026" style="position:absolute;margin-left:0;margin-top:0;width:641.45pt;height:63.35pt;z-index:251660288;visibility:visible;mso-width-percent:1050;mso-height-percent:900;mso-position-horizontal:center;mso-position-horizontal-relative:page;mso-position-vertical:bottom;mso-position-vertical-relative:page;mso-width-percent:1050;mso-height-percent:900;mso-height-relative:top-margin-area" o:gfxdata="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" o:allowincell="f" fillcolor="#4bacc6 [3208]" strokecolor="#31849b [2408]">
                 <w10:wrap anchorx="page" anchory="page"/>
               </v:rect>
             </w:pict>
@@ -60,8 +60,8 @@
               <w:noProof/>
               <w:lang w:val="en-US" w:eastAsia="en-US"/>
             </w:rPr>
-            <w:pict>
-              <v:rect id="Rectangle 5" o:spid="_x0000_s1029" style="position:absolute;margin-left:0;margin-top:0;width:7.15pt;height:829.85pt;z-index:251663360;visibility:visible;mso-height-percent:1050;mso-position-horizontal:center;mso-position-horizontal-relative:left-margin-area;mso-position-vertical:center;mso-position-vertical-relative:page;mso-height-percent:1050" o:gfxdata="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" o:allowincell="f" fillcolor="white [3212]" strokecolor="#31849b [2408]">
+            <w:pict w14:anchorId="3C92DA2D">
+              <v:rect id="Rectangle 5" o:spid="_x0000_s1029" style="position:absolute;margin-left:0;margin-top:0;width:7.15pt;height:830.45pt;z-index:251663360;visibility:visible;mso-height-percent:1050;mso-position-horizontal:center;mso-position-horizontal-relative:left-margin-area;mso-position-vertical:center;mso-position-vertical-relative:page;mso-height-percent:1050" o:gfxdata="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" o:allowincell="f" fillcolor="white [3212]" strokecolor="#31849b [2408]">
                 <w10:wrap anchorx="margin" anchory="page"/>
               </v:rect>
             </w:pict>
@@ -72,8 +72,8 @@
               <w:noProof/>
               <w:lang w:val="en-US" w:eastAsia="en-US"/>
             </w:rPr>
-            <w:pict>
-              <v:rect id="Rectangle 4" o:spid="_x0000_s1028" style="position:absolute;margin-left:0;margin-top:0;width:7.15pt;height:829.85pt;z-index:251662336;visibility:visible;mso-height-percent:1050;mso-position-horizontal:center;mso-position-horizontal-relative:right-margin-area;mso-position-vertical:center;mso-position-vertical-relative:page;mso-height-percent:1050" o:gfxdata="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" o:allowincell="f" fillcolor="white [3212]" strokecolor="#31849b [2408]">
+            <w:pict w14:anchorId="68C8BC3F">
+              <v:rect id="Rectangle 4" o:spid="_x0000_s1028" style="position:absolute;margin-left:0;margin-top:0;width:7.15pt;height:830.45pt;z-index:251662336;visibility:visible;mso-height-percent:1050;mso-position-horizontal:center;mso-position-horizontal-relative:right-margin-area;mso-position-vertical:center;mso-position-vertical-relative:page;mso-height-percent:1050" o:gfxdata="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" o:allowincell="f" fillcolor="white [3212]" strokecolor="#31849b [2408]">
                 <w10:wrap anchorx="margin" anchory="page"/>
               </v:rect>
             </w:pict>
@@ -84,8 +84,8 @@
               <w:noProof/>
               <w:lang w:val="en-US" w:eastAsia="en-US"/>
             </w:rPr>
-            <w:pict>
-              <v:rect id="Rectangle 3" o:spid="_x0000_s1027" style="position:absolute;margin-left:0;margin-top:0;width:640.85pt;height:63.55pt;z-index:251661312;visibility:visible;mso-width-percent:1050;mso-height-percent:900;mso-position-horizontal:center;mso-position-horizontal-relative:page;mso-position-vertical:top;mso-position-vertical-relative:top-margin-area;mso-width-percent:1050;mso-height-percent:900;mso-height-relative:top-margin-area" o:gfxdata="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" o:allowincell="f" fillcolor="#4bacc6 [3208]" strokecolor="#31849b [2408]">
+            <w:pict w14:anchorId="77EABD29">
+              <v:rect id="Rectangle 3" o:spid="_x0000_s1027" style="position:absolute;margin-left:0;margin-top:0;width:641.45pt;height:63.35pt;z-index:251661312;visibility:visible;mso-width-percent:1050;mso-height-percent:900;mso-position-horizontal:center;mso-position-horizontal-relative:page;mso-position-vertical:top;mso-position-vertical-relative:top-margin-area;mso-width-percent:1050;mso-height-percent:900;mso-height-relative:top-margin-area" o:gfxdata="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" o:allowincell="f" fillcolor="#4bacc6 [3208]" strokecolor="#31849b [2408]">
                 <w10:wrap anchorx="page" anchory="margin"/>
               </v:rect>
             </w:pict>
@@ -137,6 +137,7 @@
             <w:dataBinding w:prefixMappings="xmlns:ns0='http://schemas.openxmlformats.org/package/2006/metadata/core-properties' xmlns:ns1='http://purl.org/dc/elements/1.1/'" w:xpath="/ns0:coreProperties[1]/ns1:subject[1]" w:storeItemID="{6C3C8BC8-F283-45AE-878A-BAB7291924A1}"/>
             <w:text/>
           </w:sdtPr>
+          <w:sdtEndPr/>
           <w:sdtContent>
             <w:p>
               <w:pPr>
@@ -287,13 +288,8 @@
             <w:spacing w:after="0"/>
           </w:pPr>
           <w:r>
-            <w:t xml:space="preserve">Addison </w:t>
+            <w:t>Addison Rodomista</w:t>
           </w:r>
-          <w:proofErr w:type="spellStart"/>
-          <w:r>
-            <w:t>Rodomista</w:t>
-          </w:r>
-          <w:proofErr w:type="spellEnd"/>
           <w:r>
             <w:rPr>
               <w:sz w:val="36"/>
@@ -1269,19 +1265,23 @@
       </w:r>
     </w:p>
     <w:p>
-      <w:pPr>
+      <w:r>
+        <w:tab/>
+      </w:r>
+      <w:r>
         <w:rPr>
           <w:b/>
         </w:rPr>
-      </w:pPr>
-      <w:r>
-        <w:tab/>
+        <w:t>Base:</w:t>
       </w:r>
       <w:r>
         <w:rPr>
           <w:b/>
         </w:rPr>
-        <w:t>Base:</w:t>
+        <w:t xml:space="preserve"> </w:t>
+      </w:r>
+      <w:r>
+        <w:t>Class to render the main Base on the map</w:t>
       </w:r>
     </w:p>
     <w:p>
@@ -1313,6 +1313,52 @@
     <w:p>
       <w:pPr>
         <w:ind w:left="720"/>
+      </w:pPr>
+      <w:proofErr w:type="spellStart"/>
+      <w:r>
+        <w:rPr>
+          <w:b/>
+        </w:rPr>
+        <w:t>RobotCamera</w:t>
+      </w:r>
+      <w:proofErr w:type="spellEnd"/>
+      <w:r>
+        <w:rPr>
+          <w:b/>
+        </w:rPr>
+        <w:t xml:space="preserve">: </w:t>
+      </w:r>
+      <w:r>
+        <w:t>Child class of Camera. Used for Robot View.</w:t>
+      </w:r>
+    </w:p>
+    <w:p>
+      <w:pPr>
+        <w:ind w:left="720"/>
+      </w:pPr>
+      <w:proofErr w:type="spellStart"/>
+      <w:r>
+        <w:rPr>
+          <w:b/>
+        </w:rPr>
+        <w:t>LightCamera</w:t>
+      </w:r>
+      <w:proofErr w:type="spellEnd"/>
+      <w:r>
+        <w:t xml:space="preserve">: Creates a new </w:t>
+      </w:r>
+      <w:proofErr w:type="spellStart"/>
+      <w:r>
+        <w:t>LightCamera</w:t>
+      </w:r>
+      <w:proofErr w:type="spellEnd"/>
+      <w:r>
+        <w:t xml:space="preserve"> and is used to adjust the camera position according to specified light positions on the map</w:t>
+      </w:r>
+    </w:p>
+    <w:p>
+      <w:pPr>
+        <w:ind w:left="720"/>
         <w:rPr>
           <w:rStyle w:val="Strong"/>
           <w:b w:val="0"/>
@@ -1324,67 +1370,391 @@
         <w:rPr>
           <w:b/>
         </w:rPr>
-        <w:t>RobotCamera</w:t>
+        <w:t>SpotLight</w:t>
       </w:r>
       <w:proofErr w:type="spellEnd"/>
       <w:r>
-        <w:rPr>
+        <w:t>: Sets the standard spotlight components used for all instances of spotlights on the field</w:t>
+      </w:r>
+    </w:p>
+    <w:p>
+      <w:pPr>
+        <w:pStyle w:val="Heading2"/>
+      </w:pPr>
+      <w:bookmarkStart w:id="3" w:name="_Toc319440806"/>
+      <w:r>
+        <w:t>Model</w:t>
+      </w:r>
+      <w:bookmarkStart w:id="4" w:name="_GoBack"/>
+      <w:bookmarkEnd w:id="3"/>
+      <w:bookmarkEnd w:id="4"/>
+    </w:p>
+    <w:p/>
+    <w:p>
+      <w:pPr>
+        <w:rPr>
+          <w:rStyle w:val="Strong"/>
+          <w:b w:val="0"/>
+        </w:rPr>
+      </w:pPr>
+      <w:r>
+        <w:tab/>
+      </w:r>
+      <w:r>
+        <w:rPr>
+          <w:rStyle w:val="Strong"/>
+        </w:rPr>
+        <w:t xml:space="preserve">Model: </w:t>
+      </w:r>
+      <w:r>
+        <w:rPr>
+          <w:rStyle w:val="Strong"/>
+          <w:b w:val="0"/>
+        </w:rPr>
+        <w:t xml:space="preserve">Base class that all models must inherit and define the </w:t>
+      </w:r>
+      <w:proofErr w:type="gramStart"/>
+      <w:r>
+        <w:rPr>
+          <w:rStyle w:val="Strong"/>
+          <w:b w:val="0"/>
+        </w:rPr>
+        <w:t>render(</w:t>
+      </w:r>
+      <w:proofErr w:type="gramEnd"/>
+      <w:r>
+        <w:rPr>
+          <w:rStyle w:val="Strong"/>
+          <w:b w:val="0"/>
+        </w:rPr>
+        <w:t xml:space="preserve">) method. </w:t>
+      </w:r>
+    </w:p>
+    <w:p>
+      <w:pPr>
+        <w:rPr>
+          <w:rStyle w:val="Strong"/>
+          <w:rFonts w:asciiTheme="majorHAnsi" w:hAnsiTheme="majorHAnsi"/>
+          <w:b w:val="0"/>
+          <w:color w:val="4F81BD" w:themeColor="accent1"/>
+          <w:sz w:val="26"/>
+          <w:szCs w:val="26"/>
+        </w:rPr>
+      </w:pPr>
+      <w:r>
+        <w:rPr>
+          <w:rStyle w:val="Strong"/>
+          <w:color w:val="4F81BD" w:themeColor="accent1"/>
+        </w:rPr>
+        <w:tab/>
+      </w:r>
+      <w:r>
+        <w:rPr>
+          <w:rFonts w:asciiTheme="majorHAnsi" w:hAnsiTheme="majorHAnsi"/>
           <w:b/>
+          <w:color w:val="4F81BD" w:themeColor="accent1"/>
+          <w:sz w:val="26"/>
+          <w:szCs w:val="26"/>
+        </w:rPr>
+        <w:t>Buildings</w:t>
+      </w:r>
+    </w:p>
+    <w:p>
+      <w:pPr>
+        <w:ind w:firstLine="720"/>
+        <w:rPr>
+          <w:rStyle w:val="Strong"/>
+          <w:b w:val="0"/>
+        </w:rPr>
+      </w:pPr>
+      <w:proofErr w:type="spellStart"/>
+      <w:r>
+        <w:rPr>
+          <w:rStyle w:val="Strong"/>
+        </w:rPr>
+        <w:t>BaseModel</w:t>
+      </w:r>
+      <w:proofErr w:type="spellEnd"/>
+      <w:r>
+        <w:rPr>
+          <w:rStyle w:val="Strong"/>
         </w:rPr>
         <w:t xml:space="preserve">: </w:t>
       </w:r>
       <w:r>
-        <w:t>Child class of Camera. Used for Robot View.</w:t>
+        <w:rPr>
+          <w:rStyle w:val="Strong"/>
+          <w:b w:val="0"/>
+        </w:rPr>
+        <w:t xml:space="preserve">Using the </w:t>
+      </w:r>
+      <w:proofErr w:type="spellStart"/>
+      <w:r>
+        <w:rPr>
+          <w:rStyle w:val="Strong"/>
+          <w:b w:val="0"/>
+        </w:rPr>
+        <w:t>GeoHelper</w:t>
+      </w:r>
+      <w:proofErr w:type="spellEnd"/>
+      <w:r>
+        <w:rPr>
+          <w:rStyle w:val="Strong"/>
+          <w:b w:val="0"/>
+        </w:rPr>
+        <w:t xml:space="preserve"> functions, renders the main Base Model components</w:t>
+      </w:r>
+    </w:p>
+    <w:p>
+      <w:pPr>
+        <w:rPr>
+          <w:rStyle w:val="Strong"/>
+          <w:b w:val="0"/>
+        </w:rPr>
+      </w:pPr>
+      <w:r>
+        <w:rPr>
+          <w:rStyle w:val="Strong"/>
+          <w:b w:val="0"/>
+        </w:rPr>
+        <w:tab/>
+      </w:r>
+      <w:proofErr w:type="spellStart"/>
+      <w:r>
+        <w:rPr>
+          <w:rStyle w:val="Strong"/>
+        </w:rPr>
+        <w:t>FactoryModel</w:t>
+      </w:r>
+      <w:proofErr w:type="spellEnd"/>
+      <w:r>
+        <w:rPr>
+          <w:rStyle w:val="Strong"/>
+        </w:rPr>
+        <w:t>:</w:t>
+      </w:r>
+      <w:r>
+        <w:rPr>
+          <w:rStyle w:val="Strong"/>
+          <w:b w:val="0"/>
+        </w:rPr>
+        <w:t xml:space="preserve"> Using the </w:t>
+      </w:r>
+      <w:proofErr w:type="spellStart"/>
+      <w:r>
+        <w:rPr>
+          <w:rStyle w:val="Strong"/>
+          <w:b w:val="0"/>
+        </w:rPr>
+        <w:t>GeoHelper</w:t>
+      </w:r>
+      <w:proofErr w:type="spellEnd"/>
+      <w:r>
+        <w:rPr>
+          <w:rStyle w:val="Strong"/>
+          <w:b w:val="0"/>
+        </w:rPr>
+        <w:t xml:space="preserve"> functions, renders the Factory components.</w:t>
       </w:r>
     </w:p>
     <w:p>
       <w:pPr>
         <w:pStyle w:val="Heading2"/>
       </w:pPr>
-      <w:bookmarkStart w:id="3" w:name="_Toc319440806"/>
-      <w:r>
-        <w:t>Model</w:t>
-      </w:r>
-      <w:bookmarkEnd w:id="3"/>
-    </w:p>
-    <w:p/>
-    <w:p>
-      <w:pPr>
-        <w:rPr>
-          <w:rStyle w:val="Strong"/>
-        </w:rPr>
-      </w:pPr>
       <w:r>
         <w:tab/>
       </w:r>
-      <w:r>
-        <w:rPr>
-          <w:rStyle w:val="Strong"/>
-        </w:rPr>
-        <w:t xml:space="preserve">Model: </w:t>
-      </w:r>
-      <w:r>
-        <w:rPr>
-          <w:rStyle w:val="Strong"/>
-          <w:b w:val="0"/>
-        </w:rPr>
-        <w:t xml:space="preserve">Base class that all models must inherit and define the </w:t>
-      </w:r>
-      <w:proofErr w:type="gramStart"/>
-      <w:r>
-        <w:rPr>
-          <w:rStyle w:val="Strong"/>
-          <w:b w:val="0"/>
-        </w:rPr>
-        <w:t>render(</w:t>
-      </w:r>
-      <w:proofErr w:type="gramEnd"/>
-      <w:r>
-        <w:rPr>
-          <w:rStyle w:val="Strong"/>
-          <w:b w:val="0"/>
-        </w:rPr>
-        <w:t xml:space="preserve">) method. </w:t>
+      <w:bookmarkStart w:id="5" w:name="_Toc319440807"/>
+      <w:r>
+        <w:t>Material</w:t>
+      </w:r>
+      <w:bookmarkEnd w:id="5"/>
+    </w:p>
+    <w:p>
+      <w:pPr>
+        <w:ind w:left="1440"/>
+      </w:pPr>
+      <w:r>
+        <w:rPr>
+          <w:rStyle w:val="Strong"/>
+        </w:rPr>
+        <w:t>Material:</w:t>
+      </w:r>
+      <w:r>
+        <w:rPr>
+          <w:rStyle w:val="Strong"/>
+        </w:rPr>
+        <w:t xml:space="preserve"> </w:t>
+      </w:r>
+      <w:r>
+        <w:t>Base class that every material inherits. It controls the reflection, shininess and the diffuse properties.</w:t>
+      </w:r>
+    </w:p>
+    <w:p>
+      <w:pPr>
+        <w:ind w:left="1440"/>
+        <w:rPr>
+          <w:rStyle w:val="Strong"/>
+        </w:rPr>
+      </w:pPr>
+      <w:proofErr w:type="spellStart"/>
+      <w:r>
+        <w:rPr>
+          <w:rStyle w:val="Strong"/>
+        </w:rPr>
+        <w:t>DefaultMaterial</w:t>
+      </w:r>
+      <w:proofErr w:type="spellEnd"/>
+      <w:r>
+        <w:rPr>
+          <w:rStyle w:val="Strong"/>
+        </w:rPr>
+        <w:t>:</w:t>
+      </w:r>
+      <w:r>
+        <w:rPr>
+          <w:rStyle w:val="Strong"/>
+        </w:rPr>
+        <w:t xml:space="preserve"> </w:t>
+      </w:r>
+      <w:r>
+        <w:t>The default material that is applied to all models none is provided. It is a normal material with no reflection and no shininess.</w:t>
+      </w:r>
+    </w:p>
+    <w:p>
+      <w:pPr>
+        <w:rPr>
+          <w:rStyle w:val="Strong"/>
+        </w:rPr>
+      </w:pPr>
+      <w:r>
+        <w:rPr>
+          <w:rStyle w:val="Strong"/>
+        </w:rPr>
+        <w:lastRenderedPageBreak/>
+        <w:tab/>
+      </w:r>
+      <w:r>
+        <w:rPr>
+          <w:rStyle w:val="Strong"/>
+        </w:rPr>
+        <w:tab/>
+      </w:r>
+      <w:proofErr w:type="spellStart"/>
+      <w:r>
+        <w:rPr>
+          <w:rStyle w:val="Strong"/>
+        </w:rPr>
+        <w:t>MetalMaterial</w:t>
+      </w:r>
+      <w:proofErr w:type="spellEnd"/>
+      <w:r>
+        <w:rPr>
+          <w:rStyle w:val="Strong"/>
+        </w:rPr>
+        <w:t>:</w:t>
+      </w:r>
+      <w:r>
+        <w:rPr>
+          <w:rStyle w:val="Strong"/>
+        </w:rPr>
+        <w:t xml:space="preserve"> </w:t>
+      </w:r>
+      <w:r>
+        <w:t>Gives a metallic look by being very shinny.</w:t>
+      </w:r>
+      <w:r>
+        <w:tab/>
+      </w:r>
+    </w:p>
+    <w:p>
+      <w:pPr>
+        <w:rPr>
+          <w:rStyle w:val="Strong"/>
+        </w:rPr>
+      </w:pPr>
+      <w:r>
+        <w:rPr>
+          <w:rStyle w:val="Strong"/>
+        </w:rPr>
+        <w:tab/>
+      </w:r>
+      <w:r>
+        <w:rPr>
+          <w:rStyle w:val="Strong"/>
+        </w:rPr>
+        <w:tab/>
+      </w:r>
+      <w:proofErr w:type="spellStart"/>
+      <w:r>
+        <w:rPr>
+          <w:rStyle w:val="Strong"/>
+        </w:rPr>
+        <w:t>OrganicMaterial</w:t>
+      </w:r>
+      <w:proofErr w:type="spellEnd"/>
+      <w:r>
+        <w:rPr>
+          <w:rStyle w:val="Strong"/>
+        </w:rPr>
+        <w:t>:</w:t>
+      </w:r>
+      <w:r>
+        <w:rPr>
+          <w:rStyle w:val="Strong"/>
+        </w:rPr>
+        <w:t xml:space="preserve"> </w:t>
+      </w:r>
+      <w:r>
+        <w:t>Applies to object such as grass by giving a higher tint of green.</w:t>
+      </w:r>
+    </w:p>
+    <w:p>
+      <w:pPr>
+        <w:rPr>
+          <w:rStyle w:val="Strong"/>
+        </w:rPr>
+      </w:pPr>
+      <w:r>
+        <w:rPr>
+          <w:rStyle w:val="Strong"/>
+        </w:rPr>
+        <w:tab/>
+      </w:r>
+      <w:r>
+        <w:rPr>
+          <w:rStyle w:val="Strong"/>
+        </w:rPr>
+        <w:tab/>
+      </w:r>
+      <w:proofErr w:type="spellStart"/>
+      <w:r>
+        <w:rPr>
+          <w:rStyle w:val="Strong"/>
+        </w:rPr>
+        <w:t>RockMaterial</w:t>
+      </w:r>
+      <w:proofErr w:type="spellEnd"/>
+      <w:r>
+        <w:rPr>
+          <w:rStyle w:val="Strong"/>
+        </w:rPr>
+        <w:t>:</w:t>
+      </w:r>
+      <w:r>
+        <w:rPr>
+          <w:rStyle w:val="Strong"/>
+        </w:rPr>
+        <w:t xml:space="preserve"> </w:t>
+      </w:r>
+      <w:r>
+        <w:t>Applies</w:t>
+      </w:r>
+      <w:r>
+        <w:t xml:space="preserve"> to object such as rock and walls by giving a higher tint of brown</w:t>
+      </w:r>
+      <w:r>
+        <w:t>.</w:t>
       </w:r>
     </w:p>
     <w:p>
@@ -1394,210 +1764,11 @@
       <w:r>
         <w:tab/>
       </w:r>
-      <w:bookmarkStart w:id="4" w:name="_Toc319440807"/>
-      <w:r>
-        <w:t>Material</w:t>
-      </w:r>
-      <w:bookmarkEnd w:id="4"/>
-    </w:p>
-    <w:p>
-      <w:pPr>
-        <w:ind w:left="1440"/>
-      </w:pPr>
-      <w:r>
-        <w:rPr>
-          <w:rStyle w:val="Strong"/>
-        </w:rPr>
-        <w:t>Material:</w:t>
-      </w:r>
-      <w:r>
-        <w:rPr>
-          <w:rStyle w:val="Strong"/>
-        </w:rPr>
-        <w:t xml:space="preserve"> </w:t>
-      </w:r>
-      <w:r>
-        <w:t>Base class that every material inherits. It controls the reflection, shininess and the diffuse properties.</w:t>
-      </w:r>
-    </w:p>
-    <w:p>
-      <w:pPr>
-        <w:ind w:left="1440"/>
-        <w:rPr>
-          <w:rStyle w:val="Strong"/>
-        </w:rPr>
-      </w:pPr>
-      <w:proofErr w:type="spellStart"/>
-      <w:r>
-        <w:rPr>
-          <w:rStyle w:val="Strong"/>
-        </w:rPr>
-        <w:t>DefaultMaterial</w:t>
-      </w:r>
-      <w:proofErr w:type="spellEnd"/>
-      <w:r>
-        <w:rPr>
-          <w:rStyle w:val="Strong"/>
-        </w:rPr>
-        <w:t>:</w:t>
-      </w:r>
-      <w:r>
-        <w:rPr>
-          <w:rStyle w:val="Strong"/>
-        </w:rPr>
-        <w:t xml:space="preserve"> </w:t>
-      </w:r>
-      <w:r>
-        <w:t>The default material that is applied to all models none is provided. It is a normal material with no reflection and no shininess.</w:t>
-      </w:r>
-    </w:p>
-    <w:p>
-      <w:pPr>
-        <w:rPr>
-          <w:rStyle w:val="Strong"/>
-        </w:rPr>
-      </w:pPr>
-      <w:r>
-        <w:rPr>
-          <w:rStyle w:val="Strong"/>
-        </w:rPr>
-        <w:tab/>
-      </w:r>
-      <w:r>
-        <w:rPr>
-          <w:rStyle w:val="Strong"/>
-        </w:rPr>
-        <w:tab/>
-      </w:r>
-      <w:proofErr w:type="spellStart"/>
-      <w:r>
-        <w:rPr>
-          <w:rStyle w:val="Strong"/>
-        </w:rPr>
-        <w:t>MetalMaterial</w:t>
-      </w:r>
-      <w:proofErr w:type="spellEnd"/>
-      <w:r>
-        <w:rPr>
-          <w:rStyle w:val="Strong"/>
-        </w:rPr>
-        <w:t>:</w:t>
-      </w:r>
-      <w:r>
-        <w:rPr>
-          <w:rStyle w:val="Strong"/>
-        </w:rPr>
-        <w:t xml:space="preserve"> </w:t>
-      </w:r>
-      <w:r>
-        <w:t>Gives a metallic look by being very shinny.</w:t>
-      </w:r>
-      <w:r>
-        <w:tab/>
-      </w:r>
-    </w:p>
-    <w:p>
-      <w:pPr>
-        <w:rPr>
-          <w:rStyle w:val="Strong"/>
-        </w:rPr>
-      </w:pPr>
-      <w:r>
-        <w:rPr>
-          <w:rStyle w:val="Strong"/>
-        </w:rPr>
-        <w:tab/>
-      </w:r>
-      <w:r>
-        <w:rPr>
-          <w:rStyle w:val="Strong"/>
-        </w:rPr>
-        <w:tab/>
-      </w:r>
-      <w:proofErr w:type="spellStart"/>
-      <w:r>
-        <w:rPr>
-          <w:rStyle w:val="Strong"/>
-        </w:rPr>
-        <w:t>OrganicMaterial</w:t>
-      </w:r>
-      <w:proofErr w:type="spellEnd"/>
-      <w:r>
-        <w:rPr>
-          <w:rStyle w:val="Strong"/>
-        </w:rPr>
-        <w:t>:</w:t>
-      </w:r>
-      <w:r>
-        <w:rPr>
-          <w:rStyle w:val="Strong"/>
-        </w:rPr>
-        <w:t xml:space="preserve"> </w:t>
-      </w:r>
-      <w:r>
-        <w:t>Applies to object such as grass by giving a higher tint of green.</w:t>
-      </w:r>
-    </w:p>
-    <w:p>
-      <w:pPr>
-        <w:rPr>
-          <w:rStyle w:val="Strong"/>
-        </w:rPr>
-      </w:pPr>
-      <w:r>
-        <w:rPr>
-          <w:rStyle w:val="Strong"/>
-        </w:rPr>
-        <w:tab/>
-      </w:r>
-      <w:r>
-        <w:rPr>
-          <w:rStyle w:val="Strong"/>
-        </w:rPr>
-        <w:tab/>
-      </w:r>
-      <w:proofErr w:type="spellStart"/>
-      <w:r>
-        <w:rPr>
-          <w:rStyle w:val="Strong"/>
-        </w:rPr>
-        <w:t>RockMaterial</w:t>
-      </w:r>
-      <w:proofErr w:type="spellEnd"/>
-      <w:r>
-        <w:rPr>
-          <w:rStyle w:val="Strong"/>
-        </w:rPr>
-        <w:t>:</w:t>
-      </w:r>
-      <w:r>
-        <w:rPr>
-          <w:rStyle w:val="Strong"/>
-        </w:rPr>
-        <w:t xml:space="preserve"> </w:t>
-      </w:r>
-      <w:r>
-        <w:t>Applies</w:t>
-      </w:r>
-      <w:r>
-        <w:t xml:space="preserve"> to object such as rock and walls by giving a higher tint of brown</w:t>
-      </w:r>
-      <w:r>
-        <w:t>.</w:t>
-      </w:r>
-    </w:p>
-    <w:p>
-      <w:pPr>
-        <w:pStyle w:val="Heading2"/>
-      </w:pPr>
-      <w:r>
-        <w:tab/>
-      </w:r>
-      <w:bookmarkStart w:id="5" w:name="_Toc319440808"/>
+      <w:bookmarkStart w:id="6" w:name="_Toc319440808"/>
       <w:r>
         <w:t>Player</w:t>
       </w:r>
-      <w:bookmarkEnd w:id="5"/>
+      <w:bookmarkEnd w:id="6"/>
     </w:p>
     <w:p>
       <w:pPr>
@@ -1673,14 +1844,13 @@
         <w:pStyle w:val="Heading2"/>
       </w:pPr>
       <w:r>
-        <w:lastRenderedPageBreak/>
         <w:tab/>
       </w:r>
-      <w:bookmarkStart w:id="6" w:name="_Toc319440809"/>
+      <w:bookmarkStart w:id="7" w:name="_Toc319440809"/>
       <w:r>
         <w:t>Robot</w:t>
       </w:r>
-      <w:bookmarkEnd w:id="6"/>
+      <w:bookmarkEnd w:id="7"/>
     </w:p>
     <w:p>
       <w:pPr>
@@ -1713,167 +1883,393 @@
           <w:b w:val="0"/>
           <w:bCs w:val="0"/>
         </w:rPr>
-        <w:t xml:space="preserve"> Model that represents the Electronics component. </w:t>
-      </w:r>
-      <w:proofErr w:type="gramStart"/>
+        <w:t xml:space="preserve"> Model that represents the Electronics component. Created using various ‘</w:t>
+      </w:r>
+      <w:proofErr w:type="spellStart"/>
       <w:r>
         <w:rPr>
           <w:rStyle w:val="Strong"/>
           <w:b w:val="0"/>
           <w:bCs w:val="0"/>
         </w:rPr>
-        <w:t>Created using various ‘</w:t>
-      </w:r>
-      <w:proofErr w:type="spellStart"/>
+        <w:t>glu</w:t>
+      </w:r>
+      <w:proofErr w:type="spellEnd"/>
       <w:r>
         <w:rPr>
           <w:rStyle w:val="Strong"/>
           <w:b w:val="0"/>
           <w:bCs w:val="0"/>
         </w:rPr>
-        <w:t>glu</w:t>
-      </w:r>
-      <w:proofErr w:type="spellEnd"/>
-      <w:r>
+        <w:t>’ quadrics.</w:t>
+      </w:r>
+    </w:p>
+    <w:p>
+      <w:pPr>
+        <w:ind w:left="1440"/>
         <w:rPr>
           <w:rStyle w:val="Strong"/>
           <w:b w:val="0"/>
           <w:bCs w:val="0"/>
         </w:rPr>
-        <w:t>’ quadrics.</w:t>
-      </w:r>
-      <w:proofErr w:type="gramEnd"/>
-    </w:p>
-    <w:p>
-      <w:pPr>
-        <w:ind w:left="1440"/>
+      </w:pPr>
+      <w:proofErr w:type="spellStart"/>
+      <w:r>
+        <w:rPr>
+          <w:rStyle w:val="Strong"/>
+          <w:bCs w:val="0"/>
+        </w:rPr>
+        <w:t>NuclearModel</w:t>
+      </w:r>
+      <w:proofErr w:type="spellEnd"/>
+      <w:r>
+        <w:rPr>
+          <w:rStyle w:val="Strong"/>
+          <w:bCs w:val="0"/>
+        </w:rPr>
+        <w:t>:</w:t>
+      </w:r>
+      <w:r>
         <w:rPr>
           <w:rStyle w:val="Strong"/>
           <w:b w:val="0"/>
           <w:bCs w:val="0"/>
         </w:rPr>
-      </w:pPr>
-      <w:proofErr w:type="spellStart"/>
-      <w:r>
-        <w:rPr>
-          <w:rStyle w:val="Strong"/>
-          <w:bCs w:val="0"/>
-        </w:rPr>
-        <w:t>NuclearModel</w:t>
-      </w:r>
-      <w:proofErr w:type="spellEnd"/>
-      <w:r>
-        <w:rPr>
-          <w:rStyle w:val="Strong"/>
-          <w:bCs w:val="0"/>
-        </w:rPr>
-        <w:t>:</w:t>
-      </w:r>
+        <w:t xml:space="preserve"> Model representing </w:t>
+      </w:r>
+      <w:proofErr w:type="gramStart"/>
       <w:r>
         <w:rPr>
           <w:rStyle w:val="Strong"/>
           <w:b w:val="0"/>
           <w:bCs w:val="0"/>
         </w:rPr>
-        <w:t xml:space="preserve"> Model representing </w:t>
-      </w:r>
-      <w:proofErr w:type="gramStart"/>
+        <w:t>Nuclear</w:t>
+      </w:r>
+      <w:proofErr w:type="gramEnd"/>
       <w:r>
         <w:rPr>
           <w:rStyle w:val="Strong"/>
           <w:b w:val="0"/>
           <w:bCs w:val="0"/>
         </w:rPr>
-        <w:t>Nuclear</w:t>
-      </w:r>
-      <w:proofErr w:type="gramEnd"/>
+        <w:t xml:space="preserve"> component. Creat</w:t>
+      </w:r>
       <w:r>
         <w:rPr>
           <w:rStyle w:val="Strong"/>
           <w:b w:val="0"/>
           <w:bCs w:val="0"/>
         </w:rPr>
-        <w:t xml:space="preserve"> component. </w:t>
-      </w:r>
-      <w:proofErr w:type="gramStart"/>
+        <w:t>ed</w:t>
+      </w:r>
       <w:r>
         <w:rPr>
           <w:rStyle w:val="Strong"/>
           <w:b w:val="0"/>
           <w:bCs w:val="0"/>
         </w:rPr>
-        <w:t>Creat</w:t>
-      </w:r>
+        <w:t xml:space="preserve"> using </w:t>
+      </w:r>
+      <w:proofErr w:type="spellStart"/>
       <w:r>
         <w:rPr>
           <w:rStyle w:val="Strong"/>
           <w:b w:val="0"/>
           <w:bCs w:val="0"/>
         </w:rPr>
-        <w:t>ed</w:t>
-      </w:r>
+        <w:t>gluCylinder</w:t>
+      </w:r>
+      <w:proofErr w:type="spellEnd"/>
       <w:r>
         <w:rPr>
           <w:rStyle w:val="Strong"/>
           <w:b w:val="0"/>
           <w:bCs w:val="0"/>
         </w:rPr>
-        <w:t xml:space="preserve"> using </w:t>
+        <w:t>.</w:t>
+      </w:r>
+    </w:p>
+    <w:p>
+      <w:pPr>
+        <w:pStyle w:val="Heading2"/>
+      </w:pPr>
+      <w:r>
+        <w:tab/>
+      </w:r>
+      <w:bookmarkStart w:id="8" w:name="_Toc319440810"/>
+      <w:r>
+        <w:t>Static</w:t>
+      </w:r>
+      <w:bookmarkEnd w:id="8"/>
+    </w:p>
+    <w:p>
+      <w:pPr>
+        <w:rPr>
+          <w:rStyle w:val="Strong"/>
+        </w:rPr>
+      </w:pPr>
+      <w:r>
+        <w:tab/>
+      </w:r>
+      <w:r>
+        <w:rPr>
+          <w:rStyle w:val="Strong"/>
+        </w:rPr>
+        <w:tab/>
       </w:r>
       <w:proofErr w:type="spellStart"/>
       <w:r>
+        <w:rPr>
+          <w:rStyle w:val="Strong"/>
+        </w:rPr>
+        <w:t>FenceModel</w:t>
+      </w:r>
+      <w:proofErr w:type="spellEnd"/>
+      <w:r>
+        <w:rPr>
+          <w:rStyle w:val="Strong"/>
+        </w:rPr>
+        <w:t>:</w:t>
+      </w:r>
+      <w:r>
+        <w:rPr>
+          <w:rStyle w:val="Strong"/>
+        </w:rPr>
+        <w:t xml:space="preserve"> </w:t>
+      </w:r>
+      <w:r>
+        <w:t>Model for the fence that is around the map.</w:t>
+      </w:r>
+    </w:p>
+    <w:p>
+      <w:pPr>
+        <w:rPr>
+          <w:rStyle w:val="Strong"/>
+        </w:rPr>
+      </w:pPr>
+      <w:r>
+        <w:rPr>
+          <w:rStyle w:val="Strong"/>
+        </w:rPr>
+        <w:tab/>
+      </w:r>
+      <w:r>
+        <w:rPr>
+          <w:rStyle w:val="Strong"/>
+        </w:rPr>
+        <w:tab/>
+      </w:r>
+      <w:proofErr w:type="spellStart"/>
+      <w:r>
+        <w:rPr>
+          <w:rStyle w:val="Strong"/>
+        </w:rPr>
+        <w:t>GrassModel</w:t>
+      </w:r>
+      <w:proofErr w:type="spellEnd"/>
+      <w:r>
+        <w:rPr>
+          <w:rStyle w:val="Strong"/>
+        </w:rPr>
+        <w:t>:</w:t>
+      </w:r>
+      <w:r>
+        <w:t xml:space="preserve"> The model that represents the floor.</w:t>
+      </w:r>
+    </w:p>
+    <w:p>
+      <w:r>
+        <w:rPr>
+          <w:rStyle w:val="Strong"/>
+        </w:rPr>
+        <w:tab/>
+      </w:r>
+      <w:r>
+        <w:rPr>
+          <w:rStyle w:val="Strong"/>
+        </w:rPr>
+        <w:tab/>
+      </w:r>
+      <w:proofErr w:type="spellStart"/>
+      <w:r>
+        <w:rPr>
+          <w:rStyle w:val="Strong"/>
+        </w:rPr>
+        <w:t>MountainModel</w:t>
+      </w:r>
+      <w:proofErr w:type="spellEnd"/>
+      <w:r>
+        <w:rPr>
+          <w:rStyle w:val="Strong"/>
+        </w:rPr>
+        <w:t>:</w:t>
+      </w:r>
+      <w:r>
+        <w:rPr>
+          <w:rStyle w:val="Strong"/>
+        </w:rPr>
+        <w:t xml:space="preserve"> </w:t>
+      </w:r>
+      <w:r>
+        <w:t>Model containing 3 peaks to represent mountains.</w:t>
+      </w:r>
+    </w:p>
+    <w:p>
+      <w:pPr>
+        <w:ind w:left="1440"/>
+        <w:rPr>
+          <w:rStyle w:val="Strong"/>
+          <w:b w:val="0"/>
+        </w:rPr>
+      </w:pPr>
+      <w:proofErr w:type="spellStart"/>
+      <w:r>
+        <w:rPr>
+          <w:b/>
+        </w:rPr>
+        <w:t>PitModel</w:t>
+      </w:r>
+      <w:proofErr w:type="spellEnd"/>
+      <w:r>
+        <w:rPr>
+          <w:b/>
+        </w:rPr>
+        <w:t>:</w:t>
+      </w:r>
+      <w:r>
+        <w:t xml:space="preserve"> Model representing pit terrain. Contains scaled blocks for foundation and cylinders and disks for smoothing.</w:t>
+      </w:r>
+    </w:p>
+    <w:p>
+      <w:r>
+        <w:rPr>
+          <w:rStyle w:val="Strong"/>
+        </w:rPr>
+        <w:tab/>
+      </w:r>
+      <w:r>
+        <w:rPr>
+          <w:rStyle w:val="Strong"/>
+        </w:rPr>
+        <w:tab/>
+      </w:r>
+      <w:proofErr w:type="spellStart"/>
+      <w:r>
+        <w:rPr>
+          <w:rStyle w:val="Strong"/>
+        </w:rPr>
+        <w:t>TeamNumberModel</w:t>
+      </w:r>
+      <w:proofErr w:type="spellEnd"/>
+      <w:r>
+        <w:rPr>
+          <w:rStyle w:val="Strong"/>
+        </w:rPr>
+        <w:t>:</w:t>
+      </w:r>
+      <w:r>
+        <w:rPr>
+          <w:rStyle w:val="Strong"/>
+        </w:rPr>
+        <w:t xml:space="preserve"> </w:t>
+      </w:r>
+      <w:r>
+        <w:t>Model of our team number. It is often reused on other models.</w:t>
+      </w:r>
+    </w:p>
+    <w:p>
+      <w:pPr>
+        <w:pStyle w:val="Heading2"/>
+        <w:ind w:left="720"/>
+      </w:pPr>
+      <w:bookmarkStart w:id="9" w:name="_Toc319440811"/>
+      <w:r>
+        <w:t>Texture</w:t>
+      </w:r>
+      <w:bookmarkEnd w:id="9"/>
+    </w:p>
+    <w:p>
+      <w:pPr>
+        <w:ind w:left="1440"/>
+      </w:pPr>
+      <w:proofErr w:type="spellStart"/>
+      <w:r>
+        <w:rPr>
+          <w:b/>
+        </w:rPr>
+        <w:t>Imageloader</w:t>
+      </w:r>
+      <w:proofErr w:type="spellEnd"/>
+      <w:r>
+        <w:rPr>
+          <w:b/>
+        </w:rPr>
+        <w:t>:</w:t>
+      </w:r>
+      <w:r>
+        <w:t xml:space="preserve"> Used to convert .bmp files into Image objects.</w:t>
+      </w:r>
+    </w:p>
+    <w:p>
+      <w:pPr>
+        <w:ind w:left="1440"/>
         <w:rPr>
           <w:rStyle w:val="Strong"/>
           <w:b w:val="0"/>
           <w:bCs w:val="0"/>
         </w:rPr>
-        <w:t>gluCylinder</w:t>
+      </w:pPr>
+      <w:proofErr w:type="spellStart"/>
+      <w:r>
+        <w:rPr>
+          <w:b/>
+        </w:rPr>
+        <w:t>TextureManager</w:t>
       </w:r>
       <w:proofErr w:type="spellEnd"/>
       <w:r>
         <w:rPr>
-          <w:rStyle w:val="Strong"/>
-          <w:b w:val="0"/>
-          <w:bCs w:val="0"/>
-        </w:rPr>
-        <w:t>.</w:t>
-      </w:r>
-      <w:proofErr w:type="gramEnd"/>
+          <w:b/>
+        </w:rPr>
+        <w:t>:</w:t>
+      </w:r>
+      <w:r>
+        <w:rPr>
+          <w:b/>
+        </w:rPr>
+        <w:t xml:space="preserve"> </w:t>
+      </w:r>
+      <w:r>
+        <w:t>Singleton class called by models to find textures. Uses a map to make textures easily retrievable.</w:t>
+      </w:r>
     </w:p>
     <w:p>
       <w:pPr>
         <w:pStyle w:val="Heading2"/>
       </w:pPr>
-      <w:r>
-        <w:tab/>
-      </w:r>
-      <w:bookmarkStart w:id="7" w:name="_Toc319440810"/>
-      <w:r>
-        <w:t>Static</w:t>
-      </w:r>
-      <w:bookmarkEnd w:id="7"/>
-    </w:p>
-    <w:p>
-      <w:pPr>
-        <w:rPr>
-          <w:rStyle w:val="Strong"/>
-        </w:rPr>
-      </w:pPr>
-      <w:r>
-        <w:tab/>
-      </w:r>
-      <w:r>
-        <w:rPr>
-          <w:rStyle w:val="Strong"/>
-        </w:rPr>
-        <w:tab/>
-      </w:r>
+      <w:bookmarkStart w:id="10" w:name="_Toc319440812"/>
+      <w:r>
+        <w:t>Helper</w:t>
+      </w:r>
+      <w:bookmarkEnd w:id="10"/>
+      <w:r>
+        <w:rPr>
+          <w:rStyle w:val="Strong"/>
+        </w:rPr>
+        <w:t xml:space="preserve"> </w:t>
+      </w:r>
+    </w:p>
+    <w:p>
+      <w:pPr>
+        <w:ind w:firstLine="720"/>
+      </w:pPr>
       <w:proofErr w:type="spellStart"/>
       <w:r>
         <w:rPr>
           <w:rStyle w:val="Strong"/>
         </w:rPr>
-        <w:t>FenceModel</w:t>
+        <w:t>AntTweakHelper</w:t>
       </w:r>
       <w:proofErr w:type="spellEnd"/>
       <w:r>
@@ -1889,303 +2285,47 @@
         <w:t xml:space="preserve"> </w:t>
       </w:r>
       <w:r>
-        <w:t>Model for the fence that is around the map.</w:t>
-      </w:r>
-    </w:p>
-    <w:p>
-      <w:pPr>
-        <w:rPr>
-          <w:rStyle w:val="Strong"/>
-        </w:rPr>
-      </w:pPr>
-      <w:r>
-        <w:rPr>
-          <w:rStyle w:val="Strong"/>
-        </w:rPr>
-        <w:tab/>
-      </w:r>
-      <w:r>
-        <w:rPr>
-          <w:rStyle w:val="Strong"/>
-        </w:rPr>
-        <w:tab/>
+        <w:t xml:space="preserve">Helper class to help setup </w:t>
       </w:r>
       <w:proofErr w:type="spellStart"/>
       <w:r>
-        <w:rPr>
-          <w:rStyle w:val="Strong"/>
-        </w:rPr>
-        <w:t>GrassModel</w:t>
+        <w:t>AntTweak</w:t>
       </w:r>
       <w:proofErr w:type="spellEnd"/>
       <w:r>
-        <w:rPr>
-          <w:rStyle w:val="Strong"/>
+        <w:t xml:space="preserve"> and bind variables from the game.</w:t>
+      </w:r>
+    </w:p>
+    <w:p>
+      <w:pPr>
+        <w:ind w:left="720"/>
+      </w:pPr>
+      <w:proofErr w:type="spellStart"/>
+      <w:r>
+        <w:rPr>
+          <w:b/>
+        </w:rPr>
+        <w:t>DirectoryManipHelper</w:t>
+      </w:r>
+      <w:proofErr w:type="spellEnd"/>
+      <w:r>
+        <w:rPr>
+          <w:b/>
         </w:rPr>
         <w:t>:</w:t>
       </w:r>
       <w:r>
-        <w:t xml:space="preserve"> The model that represents the floor.</w:t>
-      </w:r>
-    </w:p>
-    <w:p>
-      <w:r>
-        <w:rPr>
-          <w:rStyle w:val="Strong"/>
-        </w:rPr>
-        <w:tab/>
-      </w:r>
-      <w:r>
-        <w:rPr>
-          <w:rStyle w:val="Strong"/>
-        </w:rPr>
-        <w:tab/>
+        <w:t xml:space="preserve"> </w:t>
+      </w:r>
+      <w:r>
+        <w:t xml:space="preserve">Helper class used by </w:t>
       </w:r>
       <w:proofErr w:type="spellStart"/>
       <w:r>
-        <w:rPr>
-          <w:rStyle w:val="Strong"/>
-        </w:rPr>
-        <w:t>MountainModel</w:t>
+        <w:t>TextureManager</w:t>
       </w:r>
       <w:proofErr w:type="spellEnd"/>
       <w:r>
-        <w:rPr>
-          <w:rStyle w:val="Strong"/>
-        </w:rPr>
-        <w:t>:</w:t>
-      </w:r>
-      <w:r>
-        <w:rPr>
-          <w:rStyle w:val="Strong"/>
-        </w:rPr>
-        <w:t xml:space="preserve"> </w:t>
-      </w:r>
-      <w:r>
-        <w:t>Model containing 3 peaks to represent mountains.</w:t>
-      </w:r>
-    </w:p>
-    <w:p>
-      <w:pPr>
-        <w:ind w:left="1440"/>
-        <w:rPr>
-          <w:rStyle w:val="Strong"/>
-          <w:b w:val="0"/>
-        </w:rPr>
-      </w:pPr>
-      <w:proofErr w:type="spellStart"/>
-      <w:r>
-        <w:rPr>
-          <w:b/>
-        </w:rPr>
-        <w:t>PitModel</w:t>
-      </w:r>
-      <w:proofErr w:type="spellEnd"/>
-      <w:r>
-        <w:rPr>
-          <w:b/>
-        </w:rPr>
-        <w:t>:</w:t>
-      </w:r>
-      <w:r>
-        <w:t xml:space="preserve"> Model representing pit terrain. </w:t>
-      </w:r>
-      <w:proofErr w:type="gramStart"/>
-      <w:r>
-        <w:t>Contains scaled blocks for foundation and cylinders and disks for smoothing.</w:t>
-      </w:r>
-      <w:proofErr w:type="gramEnd"/>
-    </w:p>
-    <w:p>
-      <w:r>
-        <w:rPr>
-          <w:rStyle w:val="Strong"/>
-        </w:rPr>
-        <w:tab/>
-      </w:r>
-      <w:r>
-        <w:rPr>
-          <w:rStyle w:val="Strong"/>
-        </w:rPr>
-        <w:tab/>
-      </w:r>
-      <w:proofErr w:type="spellStart"/>
-      <w:r>
-        <w:rPr>
-          <w:rStyle w:val="Strong"/>
-        </w:rPr>
-        <w:t>TeamNumberModel</w:t>
-      </w:r>
-      <w:proofErr w:type="spellEnd"/>
-      <w:r>
-        <w:rPr>
-          <w:rStyle w:val="Strong"/>
-        </w:rPr>
-        <w:t>:</w:t>
-      </w:r>
-      <w:r>
-        <w:rPr>
-          <w:rStyle w:val="Strong"/>
-        </w:rPr>
-        <w:t xml:space="preserve"> </w:t>
-      </w:r>
-      <w:r>
-        <w:t>Model of our team number. It is often reused on other models.</w:t>
-      </w:r>
-    </w:p>
-    <w:p>
-      <w:pPr>
-        <w:pStyle w:val="Heading2"/>
-        <w:ind w:left="720"/>
-      </w:pPr>
-      <w:bookmarkStart w:id="8" w:name="_Toc319440811"/>
-      <w:r>
-        <w:t>Texture</w:t>
-      </w:r>
-      <w:bookmarkEnd w:id="8"/>
-    </w:p>
-    <w:p>
-      <w:pPr>
-        <w:ind w:left="1440"/>
-      </w:pPr>
-      <w:proofErr w:type="spellStart"/>
-      <w:r>
-        <w:rPr>
-          <w:b/>
-        </w:rPr>
-        <w:t>Imageloader</w:t>
-      </w:r>
-      <w:proofErr w:type="spellEnd"/>
-      <w:r>
-        <w:rPr>
-          <w:b/>
-        </w:rPr>
-        <w:t>:</w:t>
-      </w:r>
-      <w:r>
-        <w:t xml:space="preserve"> Used to convert .bmp files into Image objects.</w:t>
-      </w:r>
-    </w:p>
-    <w:p>
-      <w:pPr>
-        <w:ind w:left="1440"/>
-        <w:rPr>
-          <w:rStyle w:val="Strong"/>
-          <w:b w:val="0"/>
-          <w:bCs w:val="0"/>
-        </w:rPr>
-      </w:pPr>
-      <w:proofErr w:type="spellStart"/>
-      <w:r>
-        <w:rPr>
-          <w:b/>
-        </w:rPr>
-        <w:t>TextureManager</w:t>
-      </w:r>
-      <w:proofErr w:type="spellEnd"/>
-      <w:r>
-        <w:rPr>
-          <w:b/>
-        </w:rPr>
-        <w:t>:</w:t>
-      </w:r>
-      <w:r>
-        <w:rPr>
-          <w:b/>
-        </w:rPr>
-        <w:t xml:space="preserve"> </w:t>
-      </w:r>
-      <w:r>
-        <w:t xml:space="preserve">Singleton class called by models to find textures. </w:t>
-      </w:r>
-      <w:proofErr w:type="gramStart"/>
-      <w:r>
-        <w:t>Uses a map to make textures easily retrievable.</w:t>
-      </w:r>
-      <w:proofErr w:type="gramEnd"/>
-    </w:p>
-    <w:p>
-      <w:pPr>
-        <w:pStyle w:val="Heading2"/>
-      </w:pPr>
-      <w:bookmarkStart w:id="9" w:name="_Toc319440812"/>
-      <w:r>
-        <w:t>Helper</w:t>
-      </w:r>
-      <w:bookmarkEnd w:id="9"/>
-      <w:r>
-        <w:rPr>
-          <w:rStyle w:val="Strong"/>
-        </w:rPr>
-        <w:t xml:space="preserve"> </w:t>
-      </w:r>
-    </w:p>
-    <w:p>
-      <w:pPr>
-        <w:ind w:firstLine="720"/>
-      </w:pPr>
-      <w:proofErr w:type="spellStart"/>
-      <w:r>
-        <w:rPr>
-          <w:rStyle w:val="Strong"/>
-        </w:rPr>
-        <w:t>AntTweakHelper</w:t>
-      </w:r>
-      <w:proofErr w:type="spellEnd"/>
-      <w:r>
-        <w:rPr>
-          <w:rStyle w:val="Strong"/>
-        </w:rPr>
-        <w:t>:</w:t>
-      </w:r>
-      <w:r>
-        <w:rPr>
-          <w:rStyle w:val="Strong"/>
-        </w:rPr>
-        <w:t xml:space="preserve"> </w:t>
-      </w:r>
-      <w:r>
-        <w:t xml:space="preserve">Helper class to help setup </w:t>
-      </w:r>
-      <w:proofErr w:type="spellStart"/>
-      <w:r>
-        <w:t>AntTweak</w:t>
-      </w:r>
-      <w:proofErr w:type="spellEnd"/>
-      <w:r>
-        <w:t xml:space="preserve"> and bind variables from the game.</w:t>
-      </w:r>
-    </w:p>
-    <w:p>
-      <w:pPr>
-        <w:ind w:left="720"/>
-      </w:pPr>
-      <w:proofErr w:type="spellStart"/>
-      <w:r>
-        <w:rPr>
-          <w:b/>
-        </w:rPr>
-        <w:t>DirectoryManipHelper</w:t>
-      </w:r>
-      <w:proofErr w:type="spellEnd"/>
-      <w:r>
-        <w:rPr>
-          <w:b/>
-        </w:rPr>
-        <w:t>:</w:t>
-      </w:r>
-      <w:r>
-        <w:t xml:space="preserve"> </w:t>
-      </w:r>
-      <w:r>
-        <w:t xml:space="preserve">Helper class used by </w:t>
-      </w:r>
-      <w:proofErr w:type="spellStart"/>
-      <w:r>
-        <w:t>TextureManager</w:t>
-      </w:r>
-      <w:proofErr w:type="spellEnd"/>
-      <w:r>
         <w:t xml:space="preserve"> to retrieve the file names for the texture files.</w:t>
       </w:r>
     </w:p>
@@ -2193,12 +2333,12 @@
       <w:pPr>
         <w:pStyle w:val="Heading1"/>
       </w:pPr>
-      <w:bookmarkStart w:id="10" w:name="_Toc319440813"/>
+      <w:bookmarkStart w:id="11" w:name="_Toc319440813"/>
       <w:r>
         <w:lastRenderedPageBreak/>
         <w:t>User Manual</w:t>
       </w:r>
-      <w:bookmarkEnd w:id="10"/>
+      <w:bookmarkEnd w:id="11"/>
     </w:p>
     <w:p>
       <w:r>
@@ -2207,7 +2347,7 @@
           <w:lang w:val="en-US" w:eastAsia="en-US"/>
         </w:rPr>
         <w:drawing>
-          <wp:inline distT="0" distB="0" distL="0" distR="0">
+          <wp:inline distT="0" distB="0" distL="0" distR="0" wp14:anchorId="0367CCE7" wp14:editId="402C68E6">
             <wp:extent cx="5939790" cy="4449445"/>
             <wp:effectExtent l="19050" t="0" r="3810" b="0"/>
             <wp:docPr id="3" name="Picture 9"/>
@@ -2224,7 +2364,7 @@
                     </pic:cNvPicPr>
                   </pic:nvPicPr>
                   <pic:blipFill>
-                    <a:blip r:embed="rId6" cstate="print"/>
+                    <a:blip r:embed="rId7" cstate="print"/>
                     <a:srcRect/>
                     <a:stretch>
                       <a:fillRect/>
@@ -2274,17 +2414,12 @@
         <w:pStyle w:val="Heading1"/>
         <w:jc w:val="center"/>
       </w:pPr>
-      <w:bookmarkStart w:id="11" w:name="_Toc319440814"/>
+      <w:bookmarkStart w:id="12" w:name="_Toc319440814"/>
       <w:r>
         <w:lastRenderedPageBreak/>
-        <w:t>Appen</w:t>
-      </w:r>
-      <w:bookmarkStart w:id="12" w:name="_GoBack"/>
+        <w:t>Appendix</w:t>
+      </w:r>
       <w:bookmarkEnd w:id="12"/>
-      <w:r>
-        <w:t>dix</w:t>
-      </w:r>
-      <w:bookmarkEnd w:id="11"/>
     </w:p>
     <w:p/>
     <w:p>
@@ -2300,7 +2435,7 @@
           <w:lang w:val="en-US" w:eastAsia="en-US"/>
         </w:rPr>
         <w:drawing>
-          <wp:inline distT="0" distB="0" distL="0" distR="0">
+          <wp:inline distT="0" distB="0" distL="0" distR="0" wp14:anchorId="02C11520" wp14:editId="445430BC">
             <wp:extent cx="5472000" cy="5572560"/>
             <wp:effectExtent l="0" t="0" r="0" b="9525"/>
             <wp:docPr id="8" name="Picture 8" descr="F:\ClassDiagramOther.jpg"/>
@@ -2317,10 +2452,10 @@
                     </pic:cNvPicPr>
                   </pic:nvPicPr>
                   <pic:blipFill>
-                    <a:blip r:embed="rId7" cstate="print">
+                    <a:blip r:embed="rId8" cstate="print">
                       <a:extLst>
                         <a:ext uri="{28A0092B-C50C-407E-A947-70E740481C1C}">
-                          <a14:useLocalDpi xmlns:a14="http://schemas.microsoft.com/office/drawing/2010/main" xmlns:wps="http://schemas.microsoft.com/office/word/2010/wordprocessingShape" xmlns:wpi="http://schemas.microsoft.com/office/word/2010/wordprocessingInk" xmlns:wpg="http://schemas.microsoft.com/office/word/2010/wordprocessingGroup" xmlns:w14="http://schemas.microsoft.com/office/word/2010/wordml" xmlns:w="http://schemas.openxmlformats.org/wordprocessingml/2006/main" xmlns:w10="urn:schemas-microsoft-com:office:word" xmlns:wp14="http://schemas.microsoft.com/office/word/2010/wordprocessingDrawing" xmlns:v="urn:schemas-microsoft-com:vml" xmlns:o="urn:schemas-microsoft-com:office:office" xmlns:mc="http://schemas.openxmlformats.org/markup-compatibility/2006" xmlns:wpc="http://schemas.microsoft.com/office/word/2010/wordprocessingCanvas" xmlns="" val="0"/>
+                          <a14:useLocalDpi xmlns:a14="http://schemas.microsoft.com/office/drawing/2010/main" val="0"/>
                         </a:ext>
                       </a:extLst>
                     </a:blip>
@@ -2370,7 +2505,7 @@
         </w:rPr>
         <w:lastRenderedPageBreak/>
         <w:drawing>
-          <wp:inline distT="0" distB="0" distL="0" distR="0">
+          <wp:inline distT="0" distB="0" distL="0" distR="0" wp14:anchorId="6CDE7A68" wp14:editId="2E0ADE05">
             <wp:extent cx="9692640" cy="3533241"/>
             <wp:effectExtent l="0" t="0" r="3810" b="0"/>
             <wp:docPr id="10" name="Picture 10" descr="F:\ClassDiagramModel.jpg"/>
@@ -2387,10 +2522,10 @@
                     </pic:cNvPicPr>
                   </pic:nvPicPr>
                   <pic:blipFill>
-                    <a:blip r:embed="rId8" cstate="print">
+                    <a:blip r:embed="rId9" cstate="print">
                       <a:extLst>
                         <a:ext uri="{28A0092B-C50C-407E-A947-70E740481C1C}">
-                          <a14:useLocalDpi xmlns:a14="http://schemas.microsoft.com/office/drawing/2010/main" xmlns:wps="http://schemas.microsoft.com/office/word/2010/wordprocessingShape" xmlns:wpi="http://schemas.microsoft.com/office/word/2010/wordprocessingInk" xmlns:wpg="http://schemas.microsoft.com/office/word/2010/wordprocessingGroup" xmlns:w14="http://schemas.microsoft.com/office/word/2010/wordml" xmlns:w="http://schemas.openxmlformats.org/wordprocessingml/2006/main" xmlns:w10="urn:schemas-microsoft-com:office:word" xmlns:wp14="http://schemas.microsoft.com/office/word/2010/wordprocessingDrawing" xmlns:v="urn:schemas-microsoft-com:vml" xmlns:o="urn:schemas-microsoft-com:office:office" xmlns:mc="http://schemas.openxmlformats.org/markup-compatibility/2006" xmlns:wpc="http://schemas.microsoft.com/office/word/2010/wordprocessingCanvas" xmlns="" val="0"/>
+                          <a14:useLocalDpi xmlns:a14="http://schemas.microsoft.com/office/drawing/2010/main" val="0"/>
                         </a:ext>
                       </a:extLst>
                     </a:blip>
@@ -2448,7 +2583,7 @@
         </w:rPr>
         <w:lastRenderedPageBreak/>
         <w:drawing>
-          <wp:inline distT="0" distB="0" distL="0" distR="0">
+          <wp:inline distT="0" distB="0" distL="0" distR="0" wp14:anchorId="71F43191" wp14:editId="401E7A04">
             <wp:extent cx="6671820" cy="5436000"/>
             <wp:effectExtent l="0" t="0" r="0" b="0"/>
             <wp:docPr id="11" name="Picture 11" descr="F:\ClassDiagramCam.jpg"/>
@@ -2465,10 +2600,10 @@
                     </pic:cNvPicPr>
                   </pic:nvPicPr>
                   <pic:blipFill>
-                    <a:blip r:embed="rId9" cstate="print">
+                    <a:blip r:embed="rId10" cstate="print">
                       <a:extLst>
                         <a:ext uri="{28A0092B-C50C-407E-A947-70E740481C1C}">
-                          <a14:useLocalDpi xmlns:a14="http://schemas.microsoft.com/office/drawing/2010/main" xmlns:wps="http://schemas.microsoft.com/office/word/2010/wordprocessingShape" xmlns:wpi="http://schemas.microsoft.com/office/word/2010/wordprocessingInk" xmlns:wpg="http://schemas.microsoft.com/office/word/2010/wordprocessingGroup" xmlns:w14="http://schemas.microsoft.com/office/word/2010/wordml" xmlns:w="http://schemas.openxmlformats.org/wordprocessingml/2006/main" xmlns:w10="urn:schemas-microsoft-com:office:word" xmlns:wp14="http://schemas.microsoft.com/office/word/2010/wordprocessingDrawing" xmlns:v="urn:schemas-microsoft-com:vml" xmlns:o="urn:schemas-microsoft-com:office:office" xmlns:mc="http://schemas.openxmlformats.org/markup-compatibility/2006" xmlns:wpc="http://schemas.microsoft.com/office/word/2010/wordprocessingCanvas" xmlns="" val="0"/>
+                          <a14:useLocalDpi xmlns:a14="http://schemas.microsoft.com/office/drawing/2010/main" val="0"/>
                         </a:ext>
                       </a:extLst>
                     </a:blip>
@@ -2502,7 +2637,7 @@
           <w:lang w:val="en-US" w:eastAsia="en-US"/>
         </w:rPr>
         <w:drawing>
-          <wp:inline distT="0" distB="0" distL="0" distR="0">
+          <wp:inline distT="0" distB="0" distL="0" distR="0" wp14:anchorId="6C3BCC7C" wp14:editId="4D209381">
             <wp:extent cx="4723200" cy="2803479"/>
             <wp:effectExtent l="0" t="0" r="1270" b="0"/>
             <wp:docPr id="9" name="Picture 9" descr="F:\ClassDiagramMat.jpg"/>
@@ -2519,10 +2654,10 @@
                     </pic:cNvPicPr>
                   </pic:nvPicPr>
                   <pic:blipFill>
-                    <a:blip r:embed="rId10" cstate="print">
+                    <a:blip r:embed="rId11" cstate="print">
                       <a:extLst>
                         <a:ext uri="{28A0092B-C50C-407E-A947-70E740481C1C}">
-                          <a14:useLocalDpi xmlns:a14="http://schemas.microsoft.com/office/drawing/2010/main" xmlns:wps="http://schemas.microsoft.com/office/word/2010/wordprocessingShape" xmlns:wpi="http://schemas.microsoft.com/office/word/2010/wordprocessingInk" xmlns:wpg="http://schemas.microsoft.com/office/word/2010/wordprocessingGroup" xmlns:w14="http://schemas.microsoft.com/office/word/2010/wordml" xmlns:w="http://schemas.openxmlformats.org/wordprocessingml/2006/main" xmlns:w10="urn:schemas-microsoft-com:office:word" xmlns:wp14="http://schemas.microsoft.com/office/word/2010/wordprocessingDrawing" xmlns:v="urn:schemas-microsoft-com:vml" xmlns:o="urn:schemas-microsoft-com:office:office" xmlns:mc="http://schemas.openxmlformats.org/markup-compatibility/2006" xmlns:wpc="http://schemas.microsoft.com/office/word/2010/wordprocessingCanvas" xmlns="" val="0"/>
+                          <a14:useLocalDpi xmlns:a14="http://schemas.microsoft.com/office/drawing/2010/main" val="0"/>
                         </a:ext>
                       </a:extLst>
                     </a:blip>
@@ -2564,7 +2699,7 @@
 </file>
 
 <file path=word/styles.xml><?xml version="1.0" encoding="utf-8"?>
-<w:styles xmlns:r="http://schemas.openxmlformats.org/officeDocument/2006/relationships" xmlns:w="http://schemas.openxmlformats.org/wordprocessingml/2006/main">
+<w:styles xmlns:mc="http://schemas.openxmlformats.org/markup-compatibility/2006" xmlns:r="http://schemas.openxmlformats.org/officeDocument/2006/relationships" xmlns:w="http://schemas.openxmlformats.org/wordprocessingml/2006/main" xmlns:w14="http://schemas.microsoft.com/office/word/2010/wordml" mc:Ignorable="w14">
   <w:docDefaults>
     <w:rPrDefault>
       <w:rPr>
@@ -2580,7 +2715,7 @@
       </w:pPr>
     </w:pPrDefault>
   </w:docDefaults>
-  <w:latentStyles w:defLockedState="0" w:defUIPriority="99" w:defSemiHidden="1" w:defUnhideWhenUsed="1" w:defQFormat="0" w:count="267">
+  <w:latentStyles w:defLockedState="0" w:defUIPriority="99" w:defSemiHidden="1" w:defUnhideWhenUsed="1" w:defQFormat="0" w:count="276">
     <w:lsdException w:name="Normal" w:semiHidden="0" w:uiPriority="0" w:unhideWhenUsed="0" w:qFormat="1"/>
     <w:lsdException w:name="heading 1" w:semiHidden="0" w:uiPriority="9" w:unhideWhenUsed="0" w:qFormat="1"/>
     <w:lsdException w:name="heading 2" w:uiPriority="9" w:qFormat="1"/>
@@ -2782,7 +2917,6 @@
     <w:uiPriority w:val="99"/>
     <w:semiHidden/>
     <w:unhideWhenUsed/>
-    <w:qFormat/>
     <w:tblPr>
       <w:tblInd w:w="0" w:type="dxa"/>
       <w:tblCellMar>
@@ -3008,7 +3142,7 @@
 </file>
 
 <file path=word/stylesWithEffects.xml><?xml version="1.0" encoding="utf-8"?>
-<w:styles xmlns:wpc="http://schemas.microsoft.com/office/word/2010/wordprocessingCanvas" xmlns:mc="http://schemas.openxmlformats.org/markup-compatibility/2006" xmlns:o="urn:schemas-microsoft-com:office:office" xmlns:r="http://schemas.openxmlformats.org/officeDocument/2006/relationships" xmlns:m="http://schemas.openxmlformats.org/officeDocument/2006/math" xmlns:v="urn:schemas-microsoft-com:vml" xmlns:wp14="http://schemas.microsoft.com/office/word/2010/wordprocessingDrawing" xmlns:wp="http://schemas.openxmlformats.org/drawingml/2006/wordprocessingDrawing" xmlns:w10="urn:schemas-microsoft-com:office:word" xmlns:w="http://schemas.openxmlformats.org/wordprocessingml/2006/main" xmlns:w14="http://schemas.microsoft.com/office/word/2010/wordml" xmlns:wpg="http://schemas.microsoft.com/office/word/2010/wordprocessingGroup" xmlns:wpi="http://schemas.microsoft.com/office/word/2010/wordprocessingInk" xmlns:wne="http://schemas.microsoft.com/office/word/2006/wordml" xmlns:wps="http://schemas.microsoft.com/office/word/2010/wordprocessingShape" mc:Ignorable="w14 wp14">
+<w:styles xmlns:wpc="http://schemas.microsoft.com/office/word/2010/wordprocessingCanvas" xmlns:mo="http://schemas.microsoft.com/office/mac/office/2008/main" xmlns:mc="http://schemas.openxmlformats.org/markup-compatibility/2006" xmlns:mv="urn:schemas-microsoft-com:mac:vml" xmlns:o="urn:schemas-microsoft-com:office:office" xmlns:r="http://schemas.openxmlformats.org/officeDocument/2006/relationships" xmlns:m="http://schemas.openxmlformats.org/officeDocument/2006/math" xmlns:v="urn:schemas-microsoft-com:vml" xmlns:wp14="http://schemas.microsoft.com/office/word/2010/wordprocessingDrawing" xmlns:wp="http://schemas.openxmlformats.org/drawingml/2006/wordprocessingDrawing" xmlns:w10="urn:schemas-microsoft-com:office:word" xmlns:w="http://schemas.openxmlformats.org/wordprocessingml/2006/main" xmlns:w14="http://schemas.microsoft.com/office/word/2010/wordml" xmlns:wpg="http://schemas.microsoft.com/office/word/2010/wordprocessingGroup" xmlns:wpi="http://schemas.microsoft.com/office/word/2010/wordprocessingInk" xmlns:wne="http://schemas.microsoft.com/office/word/2006/wordml" xmlns:wps="http://schemas.microsoft.com/office/word/2010/wordprocessingShape" mc:Ignorable="w14 wp14 mv">
   <w:docDefaults>
     <w:rPrDefault>
       <w:rPr>
@@ -3024,7 +3158,7 @@
       </w:pPr>
     </w:pPrDefault>
   </w:docDefaults>
-  <w:latentStyles w:defLockedState="0" w:defUIPriority="99" w:defSemiHidden="1" w:defUnhideWhenUsed="1" w:defQFormat="0" w:count="267">
+  <w:latentStyles w:defLockedState="0" w:defUIPriority="99" w:defSemiHidden="1" w:defUnhideWhenUsed="1" w:defQFormat="0" w:count="276">
     <w:lsdException w:name="Normal" w:semiHidden="0" w:uiPriority="0" w:unhideWhenUsed="0" w:qFormat="1"/>
     <w:lsdException w:name="heading 1" w:semiHidden="0" w:uiPriority="9" w:unhideWhenUsed="0" w:qFormat="1"/>
     <w:lsdException w:name="heading 2" w:uiPriority="9" w:qFormat="1"/>
@@ -3756,7 +3890,7 @@
 </file>
 
 <file path=customXml/itemProps2.xml><?xml version="1.0" encoding="utf-8"?>
-<ds:datastoreItem xmlns:ds="http://schemas.openxmlformats.org/officeDocument/2006/customXml" ds:itemID="{C8217EF0-44EA-4A38-A9AC-F195843EBC99}">
+<ds:datastoreItem xmlns:ds="http://schemas.openxmlformats.org/officeDocument/2006/customXml" ds:itemID="{30F08E1B-76CC-4E44-BBBD-57FEEE6F4583}">
   <ds:schemaRefs>
     <ds:schemaRef ds:uri="http://schemas.openxmlformats.org/officeDocument/2006/bibliography"/>
   </ds:schemaRefs>

</xml_diff>

<commit_message>
New doc / Fix invisible robot in Deathmatch
</commit_message>
<xml_diff>
--- a/COMP371_Document.docx
+++ b/COMP371_Document.docx
@@ -1,6 +1,6 @@
 
 <file path=word/document.xml><?xml version="1.0" encoding="utf-8"?>
-<w:document xmlns:ve="http://schemas.openxmlformats.org/markup-compatibility/2006" xmlns:o="urn:schemas-microsoft-com:office:office" xmlns:r="http://schemas.openxmlformats.org/officeDocument/2006/relationships" xmlns:m="http://schemas.openxmlformats.org/officeDocument/2006/math" xmlns:v="urn:schemas-microsoft-com:vml" xmlns:wp="http://schemas.openxmlformats.org/drawingml/2006/wordprocessingDrawing" xmlns:w10="urn:schemas-microsoft-com:office:word" xmlns:w="http://schemas.openxmlformats.org/wordprocessingml/2006/main" xmlns:wne="http://schemas.microsoft.com/office/word/2006/wordml">
+<w:document xmlns:wpc="http://schemas.microsoft.com/office/word/2010/wordprocessingCanvas" xmlns:mc="http://schemas.openxmlformats.org/markup-compatibility/2006" xmlns:o="urn:schemas-microsoft-com:office:office" xmlns:r="http://schemas.openxmlformats.org/officeDocument/2006/relationships" xmlns:m="http://schemas.openxmlformats.org/officeDocument/2006/math" xmlns:v="urn:schemas-microsoft-com:vml" xmlns:wp14="http://schemas.microsoft.com/office/word/2010/wordprocessingDrawing" xmlns:wp="http://schemas.openxmlformats.org/drawingml/2006/wordprocessingDrawing" xmlns:w10="urn:schemas-microsoft-com:office:word" xmlns:w="http://schemas.openxmlformats.org/wordprocessingml/2006/main" xmlns:w14="http://schemas.microsoft.com/office/word/2010/wordml" xmlns:wpg="http://schemas.microsoft.com/office/word/2010/wordprocessingGroup" xmlns:wpi="http://schemas.microsoft.com/office/word/2010/wordprocessingInk" xmlns:wne="http://schemas.microsoft.com/office/word/2006/wordml" xmlns:wps="http://schemas.microsoft.com/office/word/2010/wordprocessingShape" mc:Ignorable="w14 wp14">
   <w:body>
     <w:sdt>
       <w:sdtPr>
@@ -25,7 +25,7 @@
       <w:sdtContent>
         <w:p>
           <w:pPr>
-            <w:pStyle w:val="NoSpacing"/>
+            <w:pStyle w:val="Sansinterligne"/>
             <w:rPr>
               <w:rFonts w:asciiTheme="majorHAnsi" w:eastAsiaTheme="majorEastAsia" w:hAnsiTheme="majorHAnsi" w:cstheme="majorBidi"/>
               <w:sz w:val="72"/>
@@ -35,7 +35,7 @@
         </w:p>
         <w:p>
           <w:pPr>
-            <w:pStyle w:val="NoSpacing"/>
+            <w:pStyle w:val="Sansinterligne"/>
             <w:rPr>
               <w:rFonts w:asciiTheme="majorHAnsi" w:eastAsiaTheme="majorEastAsia" w:hAnsiTheme="majorHAnsi" w:cstheme="majorBidi"/>
               <w:sz w:val="72"/>
@@ -89,7 +89,7 @@
         </w:p>
         <w:p>
           <w:pPr>
-            <w:pStyle w:val="NoSpacing"/>
+            <w:pStyle w:val="Sansinterligne"/>
             <w:rPr>
               <w:rFonts w:asciiTheme="majorHAnsi" w:eastAsiaTheme="majorEastAsia" w:hAnsiTheme="majorHAnsi" w:cstheme="majorBidi"/>
               <w:sz w:val="60"/>
@@ -102,30 +102,12 @@
               <w:sz w:val="60"/>
               <w:szCs w:val="60"/>
             </w:rPr>
-            <w:t xml:space="preserve">An “Open Robot Battle </w:t>
-          </w:r>
-          <w:proofErr w:type="gramStart"/>
-          <w:r>
-            <w:rPr>
-              <w:rFonts w:asciiTheme="majorHAnsi" w:eastAsiaTheme="majorEastAsia" w:hAnsiTheme="majorHAnsi" w:cstheme="majorBidi"/>
-              <w:sz w:val="60"/>
-              <w:szCs w:val="60"/>
-            </w:rPr>
-            <w:t>Near</w:t>
-          </w:r>
-          <w:proofErr w:type="gramEnd"/>
-          <w:r>
-            <w:rPr>
-              <w:rFonts w:asciiTheme="majorHAnsi" w:eastAsiaTheme="majorEastAsia" w:hAnsiTheme="majorHAnsi" w:cstheme="majorBidi"/>
-              <w:sz w:val="60"/>
-              <w:szCs w:val="60"/>
-            </w:rPr>
-            <w:t xml:space="preserve"> Earth”</w:t>
+            <w:t>An “Open Robot Battle Near Earth”</w:t>
           </w:r>
         </w:p>
         <w:p>
           <w:pPr>
-            <w:pStyle w:val="NoSpacing"/>
+            <w:pStyle w:val="Sansinterligne"/>
             <w:rPr>
               <w:rFonts w:asciiTheme="majorHAnsi" w:eastAsiaTheme="majorEastAsia" w:hAnsiTheme="majorHAnsi" w:cstheme="majorBidi"/>
               <w:sz w:val="36"/>
@@ -144,6 +126,7 @@
               <w:dataBinding w:prefixMappings="xmlns:ns0='http://schemas.openxmlformats.org/package/2006/metadata/core-properties' xmlns:ns1='http://purl.org/dc/elements/1.1/'" w:xpath="/ns0:coreProperties[1]/ns1:subject[1]" w:storeItemID="{6C3C8BC8-F283-45AE-878A-BAB7291924A1}"/>
               <w:text/>
             </w:sdtPr>
+            <w:sdtEndPr/>
             <w:sdtContent>
               <w:r>
                 <w:rPr>
@@ -190,7 +173,7 @@
         </w:p>
         <w:p>
           <w:pPr>
-            <w:pStyle w:val="NoSpacing"/>
+            <w:pStyle w:val="Sansinterligne"/>
             <w:rPr>
               <w:rFonts w:asciiTheme="majorHAnsi" w:eastAsiaTheme="majorEastAsia" w:hAnsiTheme="majorHAnsi" w:cstheme="majorBidi"/>
               <w:sz w:val="36"/>
@@ -216,7 +199,7 @@
         </w:p>
         <w:p>
           <w:pPr>
-            <w:pStyle w:val="NoSpacing"/>
+            <w:pStyle w:val="Sansinterligne"/>
             <w:rPr>
               <w:rFonts w:asciiTheme="majorHAnsi" w:eastAsiaTheme="majorEastAsia" w:hAnsiTheme="majorHAnsi" w:cstheme="majorBidi"/>
               <w:sz w:val="36"/>
@@ -226,7 +209,7 @@
         </w:p>
         <w:p>
           <w:pPr>
-            <w:pStyle w:val="NoSpacing"/>
+            <w:pStyle w:val="Sansinterligne"/>
             <w:rPr>
               <w:rFonts w:asciiTheme="majorHAnsi" w:eastAsiaTheme="majorEastAsia" w:hAnsiTheme="majorHAnsi" w:cstheme="majorBidi"/>
               <w:sz w:val="36"/>
@@ -249,23 +232,13 @@
             </w:rPr>
             <w:tab/>
           </w:r>
-          <w:proofErr w:type="gramStart"/>
           <w:r>
             <w:rPr>
               <w:rFonts w:asciiTheme="majorHAnsi" w:eastAsiaTheme="majorEastAsia" w:hAnsiTheme="majorHAnsi" w:cstheme="majorBidi"/>
               <w:sz w:val="36"/>
               <w:szCs w:val="36"/>
             </w:rPr>
-            <w:t>Winter</w:t>
-          </w:r>
-          <w:proofErr w:type="gramEnd"/>
-          <w:r>
-            <w:rPr>
-              <w:rFonts w:asciiTheme="majorHAnsi" w:eastAsiaTheme="majorEastAsia" w:hAnsiTheme="majorHAnsi" w:cstheme="majorBidi"/>
-              <w:sz w:val="36"/>
-              <w:szCs w:val="36"/>
-            </w:rPr>
-            <w:t xml:space="preserve"> 2012</w:t>
+            <w:t>Winter 2012</w:t>
           </w:r>
         </w:p>
         <w:p>
@@ -366,13 +339,8 @@
             <w:spacing w:after="0"/>
           </w:pPr>
           <w:r>
-            <w:t xml:space="preserve">Robert </w:t>
-          </w:r>
-          <w:proofErr w:type="spellStart"/>
-          <w:r>
-            <w:t>Jakubowicz</w:t>
-          </w:r>
-          <w:proofErr w:type="spellEnd"/>
+            <w:t>Robert Jakubowicz</w:t>
+          </w:r>
           <w:r>
             <w:tab/>
           </w:r>
@@ -385,7 +353,6 @@
           <w:pPr>
             <w:spacing w:after="0"/>
           </w:pPr>
-          <w:proofErr w:type="spellStart"/>
           <w:r>
             <w:t>St</w:t>
           </w:r>
@@ -396,11 +363,7 @@
             <w:t>é</w:t>
           </w:r>
           <w:r>
-            <w:t>fanie</w:t>
-          </w:r>
-          <w:proofErr w:type="spellEnd"/>
-          <w:r>
-            <w:t xml:space="preserve"> Lavoie</w:t>
+            <w:t>fanie Lavoie</w:t>
           </w:r>
           <w:r>
             <w:tab/>
@@ -418,13 +381,8 @@
             <w:spacing w:after="0"/>
           </w:pPr>
           <w:r>
-            <w:t xml:space="preserve">Addison </w:t>
-          </w:r>
-          <w:proofErr w:type="spellStart"/>
-          <w:r>
-            <w:t>Rodomista</w:t>
-          </w:r>
-          <w:proofErr w:type="spellEnd"/>
+            <w:t>Addison Rodomista</w:t>
+          </w:r>
           <w:r>
             <w:tab/>
           </w:r>
@@ -468,7 +426,7 @@
         </w:p>
         <w:p>
           <w:pPr>
-            <w:pStyle w:val="ListParagraph"/>
+            <w:pStyle w:val="Paragraphedeliste"/>
             <w:numPr>
               <w:ilvl w:val="0"/>
               <w:numId w:val="1"/>
@@ -487,7 +445,7 @@
         </w:p>
         <w:p>
           <w:pPr>
-            <w:pStyle w:val="ListParagraph"/>
+            <w:pStyle w:val="Paragraphedeliste"/>
             <w:numPr>
               <w:ilvl w:val="0"/>
               <w:numId w:val="1"/>
@@ -508,7 +466,7 @@
         </w:p>
         <w:p>
           <w:pPr>
-            <w:pStyle w:val="ListParagraph"/>
+            <w:pStyle w:val="Paragraphedeliste"/>
             <w:numPr>
               <w:ilvl w:val="1"/>
               <w:numId w:val="1"/>
@@ -527,7 +485,7 @@
         </w:p>
         <w:p>
           <w:pPr>
-            <w:pStyle w:val="ListParagraph"/>
+            <w:pStyle w:val="Paragraphedeliste"/>
             <w:numPr>
               <w:ilvl w:val="1"/>
               <w:numId w:val="1"/>
@@ -546,7 +504,7 @@
         </w:p>
         <w:p>
           <w:pPr>
-            <w:pStyle w:val="ListParagraph"/>
+            <w:pStyle w:val="Paragraphedeliste"/>
             <w:numPr>
               <w:ilvl w:val="1"/>
               <w:numId w:val="1"/>
@@ -565,7 +523,7 @@
         </w:p>
         <w:p>
           <w:pPr>
-            <w:pStyle w:val="ListParagraph"/>
+            <w:pStyle w:val="Paragraphedeliste"/>
             <w:numPr>
               <w:ilvl w:val="0"/>
               <w:numId w:val="1"/>
@@ -587,7 +545,7 @@
         </w:p>
         <w:p>
           <w:pPr>
-            <w:pStyle w:val="ListParagraph"/>
+            <w:pStyle w:val="Paragraphedeliste"/>
             <w:numPr>
               <w:ilvl w:val="1"/>
               <w:numId w:val="1"/>
@@ -606,7 +564,7 @@
         </w:p>
         <w:p>
           <w:pPr>
-            <w:pStyle w:val="ListParagraph"/>
+            <w:pStyle w:val="Paragraphedeliste"/>
             <w:numPr>
               <w:ilvl w:val="2"/>
               <w:numId w:val="1"/>
@@ -625,7 +583,7 @@
         </w:p>
         <w:p>
           <w:pPr>
-            <w:pStyle w:val="ListParagraph"/>
+            <w:pStyle w:val="Paragraphedeliste"/>
             <w:numPr>
               <w:ilvl w:val="2"/>
               <w:numId w:val="1"/>
@@ -644,7 +602,7 @@
         </w:p>
         <w:p>
           <w:pPr>
-            <w:pStyle w:val="ListParagraph"/>
+            <w:pStyle w:val="Paragraphedeliste"/>
             <w:numPr>
               <w:ilvl w:val="2"/>
               <w:numId w:val="1"/>
@@ -665,7 +623,7 @@
         </w:p>
         <w:p>
           <w:pPr>
-            <w:pStyle w:val="ListParagraph"/>
+            <w:pStyle w:val="Paragraphedeliste"/>
             <w:numPr>
               <w:ilvl w:val="1"/>
               <w:numId w:val="1"/>
@@ -686,7 +644,7 @@
         </w:p>
         <w:p>
           <w:pPr>
-            <w:pStyle w:val="ListParagraph"/>
+            <w:pStyle w:val="Paragraphedeliste"/>
             <w:numPr>
               <w:ilvl w:val="0"/>
               <w:numId w:val="1"/>
@@ -707,7 +665,7 @@
         </w:p>
         <w:p>
           <w:pPr>
-            <w:pStyle w:val="ListParagraph"/>
+            <w:pStyle w:val="Paragraphedeliste"/>
             <w:numPr>
               <w:ilvl w:val="1"/>
               <w:numId w:val="1"/>
@@ -732,7 +690,7 @@
         </w:p>
         <w:p>
           <w:pPr>
-            <w:pStyle w:val="ListParagraph"/>
+            <w:pStyle w:val="Paragraphedeliste"/>
             <w:numPr>
               <w:ilvl w:val="1"/>
               <w:numId w:val="1"/>
@@ -751,7 +709,7 @@
         </w:p>
         <w:p>
           <w:pPr>
-            <w:pStyle w:val="ListParagraph"/>
+            <w:pStyle w:val="Paragraphedeliste"/>
             <w:numPr>
               <w:ilvl w:val="1"/>
               <w:numId w:val="1"/>
@@ -770,7 +728,7 @@
         </w:p>
         <w:p>
           <w:pPr>
-            <w:pStyle w:val="ListParagraph"/>
+            <w:pStyle w:val="Paragraphedeliste"/>
             <w:numPr>
               <w:ilvl w:val="1"/>
               <w:numId w:val="1"/>
@@ -789,7 +747,7 @@
         </w:p>
         <w:p>
           <w:pPr>
-            <w:pStyle w:val="ListParagraph"/>
+            <w:pStyle w:val="Paragraphedeliste"/>
             <w:numPr>
               <w:ilvl w:val="0"/>
               <w:numId w:val="1"/>
@@ -808,7 +766,7 @@
         </w:p>
         <w:p>
           <w:pPr>
-            <w:pStyle w:val="ListParagraph"/>
+            <w:pStyle w:val="Paragraphedeliste"/>
             <w:numPr>
               <w:ilvl w:val="1"/>
               <w:numId w:val="1"/>
@@ -829,7 +787,7 @@
         </w:p>
         <w:p>
           <w:pPr>
-            <w:pStyle w:val="ListParagraph"/>
+            <w:pStyle w:val="Paragraphedeliste"/>
             <w:numPr>
               <w:ilvl w:val="1"/>
               <w:numId w:val="1"/>
@@ -838,14 +796,12 @@
               <w:tab w:val="right" w:leader="dot" w:pos="8789"/>
             </w:tabs>
           </w:pPr>
-          <w:proofErr w:type="spellStart"/>
           <w:r>
             <w:t>DeathM</w:t>
           </w:r>
           <w:r>
             <w:t>atch</w:t>
           </w:r>
-          <w:proofErr w:type="spellEnd"/>
           <w:r>
             <w:tab/>
           </w:r>
@@ -855,7 +811,7 @@
         </w:p>
         <w:p>
           <w:pPr>
-            <w:pStyle w:val="ListParagraph"/>
+            <w:pStyle w:val="Paragraphedeliste"/>
             <w:numPr>
               <w:ilvl w:val="1"/>
               <w:numId w:val="1"/>
@@ -882,7 +838,7 @@
         </w:p>
         <w:p>
           <w:pPr>
-            <w:pStyle w:val="ListParagraph"/>
+            <w:pStyle w:val="Paragraphedeliste"/>
             <w:numPr>
               <w:ilvl w:val="1"/>
               <w:numId w:val="1"/>
@@ -903,7 +859,7 @@
         </w:p>
         <w:p>
           <w:pPr>
-            <w:pStyle w:val="ListParagraph"/>
+            <w:pStyle w:val="Paragraphedeliste"/>
             <w:numPr>
               <w:ilvl w:val="1"/>
               <w:numId w:val="1"/>
@@ -922,7 +878,45 @@
         </w:p>
         <w:p>
           <w:pPr>
-            <w:pStyle w:val="ListParagraph"/>
+            <w:pStyle w:val="Paragraphedeliste"/>
+            <w:numPr>
+              <w:ilvl w:val="1"/>
+              <w:numId w:val="1"/>
+            </w:numPr>
+            <w:tabs>
+              <w:tab w:val="right" w:leader="dot" w:pos="8789"/>
+            </w:tabs>
+          </w:pPr>
+          <w:r>
+            <w:t>NURB’s</w:t>
+          </w:r>
+          <w:r>
+            <w:tab/>
+            <w:t>7</w:t>
+          </w:r>
+        </w:p>
+        <w:p>
+          <w:pPr>
+            <w:pStyle w:val="Paragraphedeliste"/>
+            <w:numPr>
+              <w:ilvl w:val="1"/>
+              <w:numId w:val="1"/>
+            </w:numPr>
+            <w:tabs>
+              <w:tab w:val="right" w:leader="dot" w:pos="8789"/>
+            </w:tabs>
+          </w:pPr>
+          <w:r>
+            <w:t>Reflection</w:t>
+          </w:r>
+          <w:r>
+            <w:tab/>
+            <w:t>7</w:t>
+          </w:r>
+        </w:p>
+        <w:p>
+          <w:pPr>
+            <w:pStyle w:val="Paragraphedeliste"/>
             <w:numPr>
               <w:ilvl w:val="0"/>
               <w:numId w:val="1"/>
@@ -946,7 +940,7 @@
         </w:p>
         <w:p>
           <w:pPr>
-            <w:pStyle w:val="ListParagraph"/>
+            <w:pStyle w:val="Paragraphedeliste"/>
             <w:numPr>
               <w:ilvl w:val="1"/>
               <w:numId w:val="1"/>
@@ -970,7 +964,7 @@
         </w:p>
         <w:p>
           <w:pPr>
-            <w:pStyle w:val="ListParagraph"/>
+            <w:pStyle w:val="Paragraphedeliste"/>
             <w:numPr>
               <w:ilvl w:val="2"/>
               <w:numId w:val="1"/>
@@ -989,7 +983,7 @@
         </w:p>
         <w:p>
           <w:pPr>
-            <w:pStyle w:val="ListParagraph"/>
+            <w:pStyle w:val="Paragraphedeliste"/>
             <w:numPr>
               <w:ilvl w:val="2"/>
               <w:numId w:val="1"/>
@@ -1008,7 +1002,7 @@
         </w:p>
         <w:p>
           <w:pPr>
-            <w:pStyle w:val="ListParagraph"/>
+            <w:pStyle w:val="Paragraphedeliste"/>
             <w:numPr>
               <w:ilvl w:val="2"/>
               <w:numId w:val="1"/>
@@ -1027,7 +1021,7 @@
         </w:p>
         <w:p>
           <w:pPr>
-            <w:pStyle w:val="ListParagraph"/>
+            <w:pStyle w:val="Paragraphedeliste"/>
             <w:numPr>
               <w:ilvl w:val="1"/>
               <w:numId w:val="1"/>
@@ -1036,16 +1030,11 @@
               <w:tab w:val="right" w:leader="dot" w:pos="8789"/>
             </w:tabs>
           </w:pPr>
-          <w:proofErr w:type="spellStart"/>
           <w:r>
             <w:t>DeathM</w:t>
           </w:r>
           <w:r>
-            <w:t>atch</w:t>
-          </w:r>
-          <w:proofErr w:type="spellEnd"/>
-          <w:r>
-            <w:t xml:space="preserve"> mode</w:t>
+            <w:t>atch mode</w:t>
           </w:r>
           <w:r>
             <w:t xml:space="preserve"> </w:t>
@@ -1059,7 +1048,7 @@
         </w:p>
         <w:p>
           <w:pPr>
-            <w:pStyle w:val="ListParagraph"/>
+            <w:pStyle w:val="Paragraphedeliste"/>
             <w:numPr>
               <w:ilvl w:val="2"/>
               <w:numId w:val="1"/>
@@ -1078,7 +1067,7 @@
         </w:p>
         <w:p>
           <w:pPr>
-            <w:pStyle w:val="ListParagraph"/>
+            <w:pStyle w:val="Paragraphedeliste"/>
             <w:numPr>
               <w:ilvl w:val="2"/>
               <w:numId w:val="1"/>
@@ -1097,7 +1086,26 @@
         </w:p>
         <w:p>
           <w:pPr>
-            <w:pStyle w:val="ListParagraph"/>
+            <w:pStyle w:val="Paragraphedeliste"/>
+            <w:numPr>
+              <w:ilvl w:val="2"/>
+              <w:numId w:val="1"/>
+            </w:numPr>
+            <w:tabs>
+              <w:tab w:val="right" w:leader="dot" w:pos="8789"/>
+            </w:tabs>
+          </w:pPr>
+          <w:r>
+            <w:t xml:space="preserve"> Joystick Control </w:t>
+          </w:r>
+          <w:r>
+            <w:tab/>
+            <w:t>10</w:t>
+          </w:r>
+        </w:p>
+        <w:p>
+          <w:pPr>
+            <w:pStyle w:val="Paragraphedeliste"/>
             <w:numPr>
               <w:ilvl w:val="0"/>
               <w:numId w:val="1"/>
@@ -1121,7 +1129,7 @@
         </w:p>
         <w:p>
           <w:pPr>
-            <w:pStyle w:val="ListParagraph"/>
+            <w:pStyle w:val="Paragraphedeliste"/>
             <w:numPr>
               <w:ilvl w:val="0"/>
               <w:numId w:val="1"/>
@@ -1159,7 +1167,7 @@
     </w:sdt>
     <w:p>
       <w:pPr>
-        <w:pStyle w:val="Heading1"/>
+        <w:pStyle w:val="Titre1"/>
       </w:pPr>
       <w:r>
         <w:lastRenderedPageBreak/>
@@ -1204,7 +1212,7 @@
     </w:p>
     <w:p>
       <w:pPr>
-        <w:pStyle w:val="Heading1"/>
+        <w:pStyle w:val="Titre1"/>
       </w:pPr>
       <w:r>
         <w:br w:type="page"/>
@@ -1212,7 +1220,7 @@
     </w:p>
     <w:p>
       <w:pPr>
-        <w:pStyle w:val="Heading1"/>
+        <w:pStyle w:val="Titre1"/>
       </w:pPr>
       <w:r>
         <w:lastRenderedPageBreak/>
@@ -1222,7 +1230,7 @@
     <w:p/>
     <w:p>
       <w:pPr>
-        <w:pStyle w:val="Heading3"/>
+        <w:pStyle w:val="Titre3"/>
       </w:pPr>
       <w:r>
         <w:t>2.1 Modeling Methodology</w:t>
@@ -1242,15 +1250,7 @@
         <w:t xml:space="preserve"> made using primitive objects. </w:t>
       </w:r>
       <w:r>
-        <w:t xml:space="preserve">We accomplished this by using </w:t>
-      </w:r>
-      <w:proofErr w:type="spellStart"/>
-      <w:r>
-        <w:t>glu</w:t>
-      </w:r>
-      <w:proofErr w:type="spellEnd"/>
-      <w:r>
-        <w:t xml:space="preserve"> functions and by creating</w:t>
+        <w:t>We accomplished this by using glu functions and by creating</w:t>
       </w:r>
       <w:r>
         <w:t xml:space="preserve"> </w:t>
@@ -1259,15 +1259,7 @@
         <w:t>polygons</w:t>
       </w:r>
       <w:r>
-        <w:t xml:space="preserve"> using GL_QUADS or GL_TRIANGLES. We created a </w:t>
-      </w:r>
-      <w:proofErr w:type="spellStart"/>
-      <w:r>
-        <w:t>GeoHelper</w:t>
-      </w:r>
-      <w:proofErr w:type="spellEnd"/>
-      <w:r>
-        <w:t xml:space="preserve"> class</w:t>
+        <w:t xml:space="preserve"> using GL_QUADS or GL_TRIANGLES. We created a GeoHelper class</w:t>
       </w:r>
       <w:r>
         <w:t>,</w:t>
@@ -1327,7 +1319,7 @@
     <w:p/>
     <w:p>
       <w:pPr>
-        <w:pStyle w:val="Heading3"/>
+        <w:pStyle w:val="Titre3"/>
       </w:pPr>
       <w:r>
         <w:t>2.2 Animation</w:t>
@@ -1335,15 +1327,7 @@
     </w:p>
     <w:p>
       <w:r>
-        <w:t xml:space="preserve">Most of our animation consists of basic translations (using </w:t>
-      </w:r>
-      <w:proofErr w:type="spellStart"/>
-      <w:r>
-        <w:t>glTranslate</w:t>
-      </w:r>
-      <w:proofErr w:type="spellEnd"/>
-      <w:r>
-        <w:t>) to move objects. Additionally, we have a few other animated features.</w:t>
+        <w:t>Most of our animation consists of basic translations (using glTranslate) to move objects. Additionally, we have a few other animated features.</w:t>
       </w:r>
     </w:p>
     <w:p>
@@ -1354,7 +1338,13 @@
         <w:t>,</w:t>
       </w:r>
       <w:r>
-        <w:t xml:space="preserve"> we have created a nuclear explosion, which has</w:t>
+        <w:t xml:space="preserve"> we have created </w:t>
+      </w:r>
+      <w:r>
+        <w:t>explosion</w:t>
+      </w:r>
+      <w:r>
+        <w:t>s for the robots and the end of the DeathMatch game. Both of these animations have</w:t>
       </w:r>
       <w:r>
         <w:t xml:space="preserve"> a timer that scales </w:t>
@@ -1369,126 +1359,90 @@
         <w:t xml:space="preserve"> period</w:t>
       </w:r>
       <w:r>
-        <w:t xml:space="preserve"> of time. Once the animation is over</w:t>
-      </w:r>
-      <w:r>
-        <w:t>, the mushroom slowly fades away</w:t>
+        <w:t xml:space="preserve"> of time. Once the </w:t>
+      </w:r>
+      <w:r>
+        <w:t xml:space="preserve">robot explosion </w:t>
+      </w:r>
+      <w:r>
+        <w:t>animation is over</w:t>
+      </w:r>
+      <w:r>
+        <w:t>, the mushroom fades away</w:t>
+      </w:r>
+      <w:r>
+        <w:t xml:space="preserve">. </w:t>
+      </w:r>
+    </w:p>
+    <w:p>
+      <w:r>
+        <w:t>Second, we have a hovering nuclear power-up, which rotates continuously in order to catch the players’ eyes.</w:t>
+      </w:r>
+    </w:p>
+    <w:p>
+      <w:r>
+        <w:t>Last, we have a flag that uses NURB’s and rotations in order to imitate a flag waving in the wind.</w:t>
+      </w:r>
+    </w:p>
+    <w:p/>
+    <w:p>
+      <w:pPr>
+        <w:pStyle w:val="Titre3"/>
+      </w:pPr>
+      <w:r>
+        <w:t xml:space="preserve">2.3 Texturing </w:t>
+      </w:r>
+    </w:p>
+    <w:p>
+      <w:r>
+        <w:t xml:space="preserve">All </w:t>
+      </w:r>
+      <w:r>
+        <w:t xml:space="preserve">of </w:t>
+      </w:r>
+      <w:r>
+        <w:t>our textures are load</w:t>
+      </w:r>
+      <w:r>
+        <w:t xml:space="preserve">ed using the ‘imageloader’ and </w:t>
+      </w:r>
+      <w:r>
+        <w:t>T</w:t>
+      </w:r>
+      <w:r>
+        <w:t>extureManager</w:t>
+      </w:r>
+      <w:r>
+        <w:t xml:space="preserve"> classes.</w:t>
+      </w:r>
+      <w:r>
+        <w:t xml:space="preserve"> Using glTexCoord2f, the textures coordinates are mapped when we define the primitive objects for our models</w:t>
+      </w:r>
+      <w:r>
+        <w:t xml:space="preserve">. </w:t>
+      </w:r>
+      <w:r>
+        <w:t>We choose our textures images with glBindTexture, in conjunction with a TextureManager function that calls a texture by filename. The TextureManager is also used to help toggle between different texture skins. D</w:t>
+      </w:r>
+      <w:r>
+        <w:t xml:space="preserve">ifferent skin collections </w:t>
+      </w:r>
+      <w:r>
+        <w:t>are determined by their resource directories</w:t>
+      </w:r>
+      <w:r>
+        <w:t>, which the TextureManager accesses</w:t>
       </w:r>
       <w:r>
         <w:t>.</w:t>
       </w:r>
-    </w:p>
-    <w:p>
-      <w:r>
-        <w:t>Second, we have a hovering nuclear power-up, which rotates continuously in order to catch the players’ eyes.</w:t>
-      </w:r>
-    </w:p>
-    <w:p>
-      <w:r>
-        <w:t>Last, we have a flag that uses NURB’s and rotations in order to imitate a flag waving in the wind.</w:t>
-      </w:r>
-    </w:p>
-    <w:p/>
-    <w:p>
-      <w:pPr>
-        <w:pStyle w:val="Heading3"/>
-      </w:pPr>
-      <w:r>
-        <w:t xml:space="preserve">2.3 Texturing </w:t>
-      </w:r>
-    </w:p>
-    <w:p>
-      <w:r>
-        <w:t xml:space="preserve">All </w:t>
-      </w:r>
-      <w:r>
-        <w:t xml:space="preserve">of </w:t>
-      </w:r>
-      <w:r>
-        <w:t>our textures are load</w:t>
-      </w:r>
-      <w:r>
-        <w:t>ed using the ‘</w:t>
-      </w:r>
-      <w:proofErr w:type="spellStart"/>
-      <w:r>
-        <w:t>imageloader</w:t>
-      </w:r>
-      <w:proofErr w:type="spellEnd"/>
-      <w:r>
-        <w:t xml:space="preserve">’ and </w:t>
-      </w:r>
-      <w:proofErr w:type="spellStart"/>
-      <w:r>
-        <w:t>T</w:t>
-      </w:r>
-      <w:r>
-        <w:t>extureManager</w:t>
-      </w:r>
-      <w:proofErr w:type="spellEnd"/>
-      <w:r>
-        <w:t xml:space="preserve"> classes.</w:t>
-      </w:r>
-      <w:r>
-        <w:t xml:space="preserve"> Using glTexCoord2f, the textures coordinates are mapped when we define the primitive objects for our models</w:t>
-      </w:r>
-      <w:r>
-        <w:t xml:space="preserve">. </w:t>
-      </w:r>
-      <w:r>
-        <w:t xml:space="preserve">We choose our textures images with </w:t>
-      </w:r>
-      <w:proofErr w:type="spellStart"/>
-      <w:r>
-        <w:t>glBindTexture</w:t>
-      </w:r>
-      <w:proofErr w:type="spellEnd"/>
-      <w:r>
-        <w:t xml:space="preserve">, in conjunction with a </w:t>
-      </w:r>
-      <w:proofErr w:type="spellStart"/>
-      <w:r>
-        <w:t>TextureManager</w:t>
-      </w:r>
-      <w:proofErr w:type="spellEnd"/>
-      <w:r>
-        <w:t xml:space="preserve"> function that calls a texture by filename. The </w:t>
-      </w:r>
-      <w:proofErr w:type="spellStart"/>
-      <w:r>
-        <w:t>TextureManager</w:t>
-      </w:r>
-      <w:proofErr w:type="spellEnd"/>
-      <w:r>
-        <w:t xml:space="preserve"> is also used to help toggle between different texture skins. D</w:t>
-      </w:r>
-      <w:r>
-        <w:t xml:space="preserve">ifferent skin collections </w:t>
-      </w:r>
-      <w:r>
-        <w:t>are determined by their resource directories</w:t>
-      </w:r>
-      <w:r>
-        <w:t xml:space="preserve">, which the </w:t>
-      </w:r>
-      <w:proofErr w:type="spellStart"/>
-      <w:r>
-        <w:t>TextureManager</w:t>
-      </w:r>
-      <w:proofErr w:type="spellEnd"/>
-      <w:r>
-        <w:t xml:space="preserve"> accesses</w:t>
-      </w:r>
-      <w:r>
-        <w:t>.</w:t>
-      </w:r>
       <w:r>
         <w:br w:type="page"/>
       </w:r>
     </w:p>
     <w:p>
       <w:pPr>
-        <w:pStyle w:val="Heading1"/>
+        <w:pStyle w:val="Titre1"/>
       </w:pPr>
       <w:r>
         <w:lastRenderedPageBreak/>
@@ -1498,7 +1452,7 @@
     <w:p/>
     <w:p>
       <w:pPr>
-        <w:pStyle w:val="Heading3"/>
+        <w:pStyle w:val="Titre3"/>
       </w:pPr>
       <w:r>
         <w:t>3.1 Description</w:t>
@@ -1521,7 +1475,7 @@
     <w:p/>
     <w:p>
       <w:pPr>
-        <w:pStyle w:val="Heading4"/>
+        <w:pStyle w:val="Titre4"/>
         <w:rPr>
           <w:sz w:val="20"/>
           <w:szCs w:val="20"/>
@@ -1661,26 +1615,33 @@
     </w:p>
     <w:p>
       <w:r>
+        <w:t xml:space="preserve">The LevelRenderer class is where the maps are being drawn. We are using a 2D array that contains the number of the model that should be drawn on the map. The LevelRenderer class reads the data of a map from a text file. </w:t>
+      </w:r>
+      <w:r>
+        <w:t>The data is then saved into the 2D array and then drawn for the game.</w:t>
+      </w:r>
+    </w:p>
+    <w:p>
+      <w:r>
         <w:t xml:space="preserve">The </w:t>
       </w:r>
-      <w:proofErr w:type="spellStart"/>
-      <w:r>
-        <w:t>LevelRenderer</w:t>
-      </w:r>
-      <w:proofErr w:type="spellEnd"/>
-      <w:r>
-        <w:t xml:space="preserve"> class is where the maps are being drawn. We are using a 2D array that contains the number of the model that should be drawn on the map. The </w:t>
-      </w:r>
-      <w:proofErr w:type="spellStart"/>
-      <w:r>
-        <w:t>LevelRenderer</w:t>
-      </w:r>
-      <w:proofErr w:type="spellEnd"/>
-      <w:r>
-        <w:t xml:space="preserve"> class reads the data of a map from a text file. </w:t>
-      </w:r>
-      <w:r>
-        <w:t>The data is then saved into the 2D array and then drawn for the game.</w:t>
+      <w:r>
+        <w:t>G</w:t>
+      </w:r>
+      <w:r>
+        <w:t>ame class is where the logic of the game is computed.</w:t>
+      </w:r>
+      <w:r>
+        <w:t xml:space="preserve"> </w:t>
+      </w:r>
+      <w:r>
+        <w:t>Game</w:t>
+      </w:r>
+      <w:r>
+        <w:t xml:space="preserve"> is the class that calls the render function of the level renderer and the players.</w:t>
+      </w:r>
+      <w:r>
+        <w:t xml:space="preserve"> It also acts as an intermediary that connects the PlayerInput class to our key press and key up states.</w:t>
       </w:r>
     </w:p>
     <w:p>
@@ -1688,120 +1649,71 @@
         <w:t xml:space="preserve">The </w:t>
       </w:r>
       <w:r>
-        <w:t>G</w:t>
-      </w:r>
-      <w:r>
-        <w:t>ame class is where the logic of the game is computed.</w:t>
+        <w:t>P</w:t>
+      </w:r>
+      <w:r>
+        <w:t>layer</w:t>
+      </w:r>
+      <w:r>
+        <w:t>, HumanPlayer</w:t>
+      </w:r>
+      <w:r>
+        <w:t xml:space="preserve"> and </w:t>
+      </w:r>
+      <w:r>
+        <w:t>PlayerInput classes con</w:t>
+      </w:r>
+      <w:r>
+        <w:t>sist of</w:t>
+      </w:r>
+      <w:r>
+        <w:t xml:space="preserve"> everything </w:t>
+      </w:r>
+      <w:r>
+        <w:t>that the player has ownership over. The player class</w:t>
+      </w:r>
+      <w:r>
+        <w:t>es control</w:t>
+      </w:r>
+      <w:r>
+        <w:t xml:space="preserve"> each player’s </w:t>
+      </w:r>
+      <w:r>
+        <w:t xml:space="preserve">camera view, </w:t>
+      </w:r>
+      <w:r>
+        <w:t xml:space="preserve">robot and control unit. </w:t>
+      </w:r>
+      <w:r>
+        <w:t>The P</w:t>
+      </w:r>
+      <w:r>
+        <w:t>layerInput class parse</w:t>
+      </w:r>
+      <w:r>
+        <w:t>s</w:t>
+      </w:r>
+      <w:r>
+        <w:t xml:space="preserve"> and execute</w:t>
+      </w:r>
+      <w:r>
+        <w:t>s</w:t>
+      </w:r>
+      <w:r>
+        <w:t xml:space="preserve"> all the player </w:t>
+      </w:r>
+      <w:r>
+        <w:t>commands</w:t>
+      </w:r>
+      <w:r>
+        <w:t xml:space="preserve"> via mouse and key states</w:t>
+      </w:r>
+      <w:r>
+        <w:t>.</w:t>
       </w:r>
       <w:r>
         <w:t xml:space="preserve"> </w:t>
       </w:r>
-      <w:r>
-        <w:t>Game</w:t>
-      </w:r>
-      <w:r>
-        <w:t xml:space="preserve"> is the class that calls the render function of the level renderer and the players.</w:t>
-      </w:r>
-      <w:r>
-        <w:t xml:space="preserve"> It also acts as an intermediary that connects the </w:t>
-      </w:r>
-      <w:proofErr w:type="spellStart"/>
-      <w:r>
-        <w:t>PlayerInput</w:t>
-      </w:r>
-      <w:proofErr w:type="spellEnd"/>
-      <w:r>
-        <w:t xml:space="preserve"> class to our key press and key up states.</w:t>
-      </w:r>
-    </w:p>
-    <w:p>
-      <w:r>
-        <w:t xml:space="preserve">The </w:t>
-      </w:r>
-      <w:r>
-        <w:t>P</w:t>
-      </w:r>
-      <w:r>
-        <w:t>layer</w:t>
-      </w:r>
-      <w:r>
-        <w:t xml:space="preserve">, </w:t>
-      </w:r>
-      <w:proofErr w:type="spellStart"/>
-      <w:r>
-        <w:t>HumanPlayer</w:t>
-      </w:r>
-      <w:proofErr w:type="spellEnd"/>
-      <w:r>
-        <w:t xml:space="preserve"> and </w:t>
-      </w:r>
-      <w:proofErr w:type="spellStart"/>
-      <w:r>
-        <w:t>PlayerInput</w:t>
-      </w:r>
-      <w:proofErr w:type="spellEnd"/>
-      <w:r>
-        <w:t xml:space="preserve"> classes con</w:t>
-      </w:r>
-      <w:r>
-        <w:t>sist of</w:t>
-      </w:r>
-      <w:r>
-        <w:t xml:space="preserve"> everything </w:t>
-      </w:r>
-      <w:r>
-        <w:t>that the player has ownership over. The player class</w:t>
-      </w:r>
-      <w:r>
-        <w:t>es control</w:t>
-      </w:r>
-      <w:r>
-        <w:t xml:space="preserve"> each player’s </w:t>
-      </w:r>
-      <w:r>
-        <w:t xml:space="preserve">camera view, </w:t>
-      </w:r>
-      <w:r>
-        <w:t xml:space="preserve">robot and control unit. </w:t>
-      </w:r>
-      <w:r>
-        <w:t xml:space="preserve">The </w:t>
-      </w:r>
-      <w:proofErr w:type="spellStart"/>
-      <w:r>
-        <w:t>P</w:t>
-      </w:r>
-      <w:r>
-        <w:t>layerInput</w:t>
-      </w:r>
-      <w:proofErr w:type="spellEnd"/>
-      <w:r>
-        <w:t xml:space="preserve"> class parse</w:t>
-      </w:r>
-      <w:r>
-        <w:t>s</w:t>
-      </w:r>
-      <w:r>
-        <w:t xml:space="preserve"> and execute</w:t>
-      </w:r>
-      <w:r>
-        <w:t>s</w:t>
-      </w:r>
-      <w:r>
-        <w:t xml:space="preserve"> all the player </w:t>
-      </w:r>
-      <w:r>
-        <w:t>commands</w:t>
-      </w:r>
-      <w:r>
-        <w:t xml:space="preserve"> via mouse and key states</w:t>
-      </w:r>
-      <w:r>
-        <w:t>.</w:t>
-      </w:r>
-      <w:r>
-        <w:t xml:space="preserve"> </w:t>
-      </w:r>
     </w:p>
     <w:p>
       <w:r>
@@ -1811,7 +1723,7 @@
     <w:p/>
     <w:p>
       <w:pPr>
-        <w:pStyle w:val="Heading4"/>
+        <w:pStyle w:val="Titre4"/>
         <w:rPr>
           <w:sz w:val="20"/>
           <w:szCs w:val="20"/>
@@ -1894,24 +1806,11 @@
       <w:r>
         <w:t xml:space="preserve">The </w:t>
       </w:r>
-      <w:proofErr w:type="spellStart"/>
       <w:r>
         <w:t>TextureM</w:t>
       </w:r>
       <w:r>
-        <w:t>anager</w:t>
-      </w:r>
-      <w:proofErr w:type="spellEnd"/>
-      <w:r>
-        <w:t xml:space="preserve"> is a singleton class called by all the models to find textures. It uses a map to make textures easily retrievable. It also uses the </w:t>
-      </w:r>
-      <w:proofErr w:type="spellStart"/>
-      <w:r>
-        <w:t>imageloader</w:t>
-      </w:r>
-      <w:proofErr w:type="spellEnd"/>
-      <w:r>
-        <w:t xml:space="preserve"> class, which is used to</w:t>
+        <w:t>anager is a singleton class called by all the models to find textures. It uses a map to make textures easily retrievable. It also uses the imageloader class, which is used to</w:t>
       </w:r>
       <w:r>
         <w:t xml:space="preserve"> </w:t>
@@ -1943,7 +1842,7 @@
     <w:p/>
     <w:p>
       <w:pPr>
-        <w:pStyle w:val="Heading4"/>
+        <w:pStyle w:val="Titre4"/>
         <w:rPr>
           <w:sz w:val="20"/>
           <w:szCs w:val="20"/>
@@ -1969,89 +1868,36 @@
         <w:t>The helper secti</w:t>
       </w:r>
       <w:r>
-        <w:t xml:space="preserve">on contains the </w:t>
-      </w:r>
-      <w:proofErr w:type="spellStart"/>
-      <w:r>
-        <w:t>AntTweakHelper</w:t>
-      </w:r>
-      <w:proofErr w:type="spellEnd"/>
-      <w:r>
-        <w:t>,</w:t>
-      </w:r>
-      <w:r>
-        <w:t xml:space="preserve"> the </w:t>
-      </w:r>
-      <w:proofErr w:type="spellStart"/>
-      <w:r>
-        <w:t>DirectoryManipHelper</w:t>
-      </w:r>
-      <w:proofErr w:type="spellEnd"/>
+        <w:t>on contains the AntTweakHelper,</w:t>
+      </w:r>
+      <w:r>
+        <w:t xml:space="preserve"> the DirectoryManipHelper</w:t>
+      </w:r>
       <w:r>
         <w:t xml:space="preserve"> and the sounds</w:t>
       </w:r>
       <w:r>
-        <w:t xml:space="preserve"> library. The </w:t>
-      </w:r>
-      <w:proofErr w:type="spellStart"/>
-      <w:r>
-        <w:t>AntTweakHelper</w:t>
-      </w:r>
-      <w:proofErr w:type="spellEnd"/>
-      <w:r>
-        <w:t xml:space="preserve"> class was used to setup </w:t>
-      </w:r>
-      <w:proofErr w:type="spellStart"/>
-      <w:r>
-        <w:t>AntTweak</w:t>
-      </w:r>
-      <w:proofErr w:type="spellEnd"/>
-      <w:r>
-        <w:t xml:space="preserve"> and bind the variables from the game to the debug menu.</w:t>
-      </w:r>
-    </w:p>
-    <w:p>
-      <w:r>
-        <w:t xml:space="preserve">The </w:t>
-      </w:r>
-      <w:proofErr w:type="spellStart"/>
-      <w:r>
-        <w:t>DirectoryManipHelper</w:t>
-      </w:r>
-      <w:proofErr w:type="spellEnd"/>
-      <w:r>
-        <w:t xml:space="preserve"> is used by the </w:t>
-      </w:r>
-      <w:proofErr w:type="spellStart"/>
-      <w:r>
-        <w:t>TextureManager</w:t>
-      </w:r>
-      <w:proofErr w:type="spellEnd"/>
-      <w:r>
-        <w:t xml:space="preserve"> to retrieve the file names for the texture files.</w:t>
-      </w:r>
-    </w:p>
-    <w:p>
-      <w:r>
-        <w:t xml:space="preserve">The sounds </w:t>
-      </w:r>
-      <w:proofErr w:type="gramStart"/>
-      <w:r>
-        <w:t>library are</w:t>
-      </w:r>
-      <w:proofErr w:type="gramEnd"/>
-      <w:r>
-        <w:t xml:space="preserve"> used to load the background music and sound effects.</w:t>
-      </w:r>
-    </w:p>
-    <w:p>
-      <w:pPr>
-        <w:pStyle w:val="Heading3"/>
-      </w:pPr>
-    </w:p>
-    <w:p>
-      <w:pPr>
-        <w:pStyle w:val="Heading3"/>
+        <w:t xml:space="preserve"> library. The AntTweakHelper class was used to setup AntTweak and bind the variables from the game to the debug menu.</w:t>
+      </w:r>
+    </w:p>
+    <w:p>
+      <w:r>
+        <w:t>The DirectoryManipHelper is used by the TextureManager to retrieve the file names for the texture files.</w:t>
+      </w:r>
+    </w:p>
+    <w:p>
+      <w:r>
+        <w:t>The sounds library are used to load the background music and sound effects.</w:t>
+      </w:r>
+    </w:p>
+    <w:p>
+      <w:pPr>
+        <w:pStyle w:val="Titre3"/>
+      </w:pPr>
+    </w:p>
+    <w:p>
+      <w:pPr>
+        <w:pStyle w:val="Titre3"/>
       </w:pPr>
       <w:r>
         <w:t>3.2 Code Originality</w:t>
@@ -2070,7 +1916,7 @@
     </w:p>
     <w:p>
       <w:pPr>
-        <w:pStyle w:val="ListParagraph"/>
+        <w:pStyle w:val="Paragraphedeliste"/>
         <w:numPr>
           <w:ilvl w:val="0"/>
           <w:numId w:val="3"/>
@@ -2082,13 +1928,13 @@
     </w:p>
     <w:p>
       <w:pPr>
-        <w:pStyle w:val="ListParagraph"/>
+        <w:pStyle w:val="Paragraphedeliste"/>
         <w:ind w:left="405"/>
       </w:pPr>
     </w:p>
     <w:p>
       <w:pPr>
-        <w:pStyle w:val="ListParagraph"/>
+        <w:pStyle w:val="Paragraphedeliste"/>
         <w:numPr>
           <w:ilvl w:val="0"/>
           <w:numId w:val="3"/>
@@ -2101,25 +1947,17 @@
         <w:t>SDL</w:t>
       </w:r>
       <w:r>
-        <w:t xml:space="preserve"> libraries for loading the music and the </w:t>
-      </w:r>
-      <w:proofErr w:type="spellStart"/>
-      <w:r>
-        <w:t>Dirent</w:t>
-      </w:r>
-      <w:proofErr w:type="spellEnd"/>
-      <w:r>
-        <w:t xml:space="preserve"> API for file management are also not ours. Nothing was modified for this.</w:t>
-      </w:r>
-    </w:p>
-    <w:p>
-      <w:pPr>
-        <w:pStyle w:val="ListParagraph"/>
-      </w:pPr>
-    </w:p>
-    <w:p>
-      <w:pPr>
-        <w:pStyle w:val="ListParagraph"/>
+        <w:t xml:space="preserve"> libraries for loading the music and the Dirent API for file management are also not ours. Nothing was modified for this.</w:t>
+      </w:r>
+    </w:p>
+    <w:p>
+      <w:pPr>
+        <w:pStyle w:val="Paragraphedeliste"/>
+      </w:pPr>
+    </w:p>
+    <w:p>
+      <w:pPr>
+        <w:pStyle w:val="Paragraphedeliste"/>
         <w:numPr>
           <w:ilvl w:val="0"/>
           <w:numId w:val="3"/>
@@ -2128,31 +1966,18 @@
       <w:r>
         <w:t xml:space="preserve">The </w:t>
       </w:r>
-      <w:proofErr w:type="spellStart"/>
-      <w:r>
-        <w:t>AntTweakBar</w:t>
-      </w:r>
-      <w:proofErr w:type="spellEnd"/>
-      <w:r>
-        <w:t xml:space="preserve"> is used for the debugging window. The output in the </w:t>
-      </w:r>
-      <w:proofErr w:type="spellStart"/>
-      <w:r>
-        <w:t>makefile</w:t>
-      </w:r>
-      <w:proofErr w:type="spellEnd"/>
-      <w:r>
-        <w:t xml:space="preserve"> has been modified to accommodate our project structure</w:t>
-      </w:r>
-    </w:p>
-    <w:p>
-      <w:pPr>
-        <w:pStyle w:val="ListParagraph"/>
-      </w:pPr>
-    </w:p>
-    <w:p>
-      <w:pPr>
-        <w:pStyle w:val="ListParagraph"/>
+      <w:r>
+        <w:t>AntTweakBar is used for the debugging window. The output in the makefile has been modified to accommodate our project structure</w:t>
+      </w:r>
+    </w:p>
+    <w:p>
+      <w:pPr>
+        <w:pStyle w:val="Paragraphedeliste"/>
+      </w:pPr>
+    </w:p>
+    <w:p>
+      <w:pPr>
+        <w:pStyle w:val="Paragraphedeliste"/>
         <w:numPr>
           <w:ilvl w:val="0"/>
           <w:numId w:val="3"/>
@@ -2176,7 +2001,7 @@
     </w:p>
     <w:p>
       <w:pPr>
-        <w:pStyle w:val="Heading1"/>
+        <w:pStyle w:val="Titre1"/>
       </w:pPr>
       <w:r>
         <w:lastRenderedPageBreak/>
@@ -2186,7 +2011,7 @@
     <w:p/>
     <w:p>
       <w:pPr>
-        <w:pStyle w:val="Heading3"/>
+        <w:pStyle w:val="Titre3"/>
       </w:pPr>
       <w:r>
         <w:t>4</w:t>
@@ -2282,7 +2107,7 @@
     </w:p>
     <w:p>
       <w:pPr>
-        <w:pStyle w:val="Heading3"/>
+        <w:pStyle w:val="Titre3"/>
       </w:pPr>
       <w:r>
         <w:t>4.2</w:t>
@@ -2295,8 +2120,28 @@
       </w:r>
     </w:p>
     <w:p>
-      <w:pPr>
-        <w:pStyle w:val="Heading3"/>
+      <w:r>
+        <w:t xml:space="preserve">One of our problems with the </w:t>
+      </w:r>
+      <w:r>
+        <w:t>shadows</w:t>
+      </w:r>
+      <w:r>
+        <w:t xml:space="preserve"> was making them work with the display list</w:t>
+      </w:r>
+      <w:r>
+        <w:t>s</w:t>
+      </w:r>
+      <w:r>
+        <w:t xml:space="preserve">. </w:t>
+      </w:r>
+      <w:r>
+        <w:t>Since we are using a lot of display lists, it was hard to actually figure out where and how to implement the shadows. With the help of the stencil buffer, we were able to fix this problem. We also had trouble with the dynamic shadows. This was fixed using *I dunno exactly what you did*. Now we have really good looking shadows and we even added an effect that makes the shadows disappear the further away you are from the lights.</w:t>
+      </w:r>
+    </w:p>
+    <w:p>
+      <w:pPr>
+        <w:pStyle w:val="Titre3"/>
       </w:pPr>
       <w:r>
         <w:t>4.3</w:t>
@@ -2310,7 +2155,7 @@
     </w:p>
     <w:p>
       <w:pPr>
-        <w:pStyle w:val="Heading3"/>
+        <w:pStyle w:val="Titre3"/>
       </w:pPr>
       <w:r>
         <w:t>4.4</w:t>
@@ -2330,26 +2175,10 @@
         <w:t>encountered</w:t>
       </w:r>
       <w:r>
-        <w:t xml:space="preserve"> problems where the code would work on one platform but not on the other. For example, the original help menu was using a GLUT </w:t>
-      </w:r>
-      <w:proofErr w:type="spellStart"/>
-      <w:r>
-        <w:t>subwindow</w:t>
-      </w:r>
-      <w:proofErr w:type="spellEnd"/>
-      <w:r>
-        <w:t xml:space="preserve"> and this was not working at all on Mac.</w:t>
-      </w:r>
-      <w:r>
-        <w:t xml:space="preserve"> This had to be fixed by completely removing the </w:t>
-      </w:r>
-      <w:proofErr w:type="spellStart"/>
-      <w:r>
-        <w:t>subwindow</w:t>
-      </w:r>
-      <w:proofErr w:type="spellEnd"/>
-      <w:r>
-        <w:t xml:space="preserve"> code and creating a new orthogonal view separated from the game’s logic.</w:t>
+        <w:t xml:space="preserve"> problems where the code would work on one platform but not on the other. For example, the original help menu was using a GLUT subwindow and this was not working at all on Mac.</w:t>
+      </w:r>
+      <w:r>
+        <w:t xml:space="preserve"> This had to be fixed by completely removing the subwindow code and creating a new orthogonal view separated from the game’s logic.</w:t>
       </w:r>
       <w:r>
         <w:t xml:space="preserve"> </w:t>
@@ -2416,7 +2245,7 @@
     </w:p>
     <w:p>
       <w:pPr>
-        <w:pStyle w:val="Heading1"/>
+        <w:pStyle w:val="Titre1"/>
       </w:pPr>
       <w:r>
         <w:lastRenderedPageBreak/>
@@ -2426,7 +2255,7 @@
     <w:p/>
     <w:p>
       <w:pPr>
-        <w:pStyle w:val="Heading3"/>
+        <w:pStyle w:val="Titre3"/>
       </w:pPr>
       <w:r>
         <w:t>5</w:t>
@@ -2451,7 +2280,7 @@
     </w:p>
     <w:p>
       <w:pPr>
-        <w:pStyle w:val="Heading3"/>
+        <w:pStyle w:val="Titre3"/>
       </w:pPr>
       <w:r>
         <w:t>5.2</w:t>
@@ -2459,26 +2288,16 @@
       <w:r>
         <w:t xml:space="preserve"> </w:t>
       </w:r>
-      <w:proofErr w:type="spellStart"/>
       <w:r>
         <w:t>Deathmatch</w:t>
       </w:r>
-      <w:proofErr w:type="spellEnd"/>
     </w:p>
     <w:p>
       <w:r>
         <w:t>We added a second player mode to the game.</w:t>
       </w:r>
       <w:r>
-        <w:t xml:space="preserve"> By selecting the </w:t>
-      </w:r>
-      <w:proofErr w:type="spellStart"/>
-      <w:r>
-        <w:t>Deathmatch</w:t>
-      </w:r>
-      <w:proofErr w:type="spellEnd"/>
-      <w:r>
-        <w:t xml:space="preserve"> option at the beginning of the game, the screen is split and two players can play the game</w:t>
+        <w:t xml:space="preserve"> By selecting the Deathmatch option at the beginning of the game, the screen is split and two players can play the game</w:t>
       </w:r>
       <w:r>
         <w:t xml:space="preserve"> simultaneously</w:t>
@@ -2510,7 +2329,7 @@
     </w:p>
     <w:p>
       <w:pPr>
-        <w:pStyle w:val="Heading3"/>
+        <w:pStyle w:val="Titre3"/>
       </w:pPr>
       <w:r>
         <w:t>5.3</w:t>
@@ -2529,7 +2348,7 @@
     </w:p>
     <w:p>
       <w:pPr>
-        <w:pStyle w:val="Heading3"/>
+        <w:pStyle w:val="Titre3"/>
       </w:pPr>
       <w:r>
         <w:t>5.4</w:t>
@@ -2551,18 +2370,13 @@
       <w:r>
         <w:t xml:space="preserve">indows and </w:t>
       </w:r>
-      <w:proofErr w:type="spellStart"/>
-      <w:r>
-        <w:t>MacOS</w:t>
-      </w:r>
-      <w:proofErr w:type="spellEnd"/>
-      <w:r>
-        <w:t xml:space="preserve">. This should also work on Linux. </w:t>
-      </w:r>
-    </w:p>
-    <w:p>
-      <w:pPr>
-        <w:pStyle w:val="Heading3"/>
+      <w:r>
+        <w:t xml:space="preserve">MacOS. This should also work on Linux. </w:t>
+      </w:r>
+    </w:p>
+    <w:p>
+      <w:pPr>
+        <w:pStyle w:val="Titre3"/>
       </w:pPr>
       <w:r>
         <w:t>5.5</w:t>
@@ -2581,17 +2395,69 @@
     </w:p>
     <w:p>
       <w:pPr>
+        <w:pStyle w:val="Titre3"/>
+      </w:pPr>
+      <w:r>
+        <w:t>5.6</w:t>
+      </w:r>
+      <w:r>
+        <w:t xml:space="preserve"> </w:t>
+      </w:r>
+      <w:r>
+        <w:t>NURB</w:t>
+      </w:r>
+      <w:r>
+        <w:t>’s</w:t>
+      </w:r>
+    </w:p>
+    <w:p>
+      <w:r>
+        <w:t>NURB’s was used to create the fl</w:t>
+      </w:r>
+      <w:r>
+        <w:t>ags. This gives the flag a nice</w:t>
+      </w:r>
+      <w:r>
+        <w:t xml:space="preserve"> wind effect.</w:t>
+      </w:r>
+    </w:p>
+    <w:p>
+      <w:pPr>
+        <w:pStyle w:val="Titre3"/>
+      </w:pPr>
+      <w:r>
+        <w:t>5.7</w:t>
+      </w:r>
+      <w:r>
+        <w:t xml:space="preserve"> </w:t>
+      </w:r>
+      <w:r>
+        <w:t>Reflection</w:t>
+      </w:r>
+    </w:p>
+    <w:p>
+      <w:r>
+        <w:t>We also used Environment Mapping to simulate the results of ray-tracing. With Environment Mapping, we get a nice reflection effect on the UFO. Thi</w:t>
+      </w:r>
+      <w:r>
+        <w:t>s can be activated by clicking “k”</w:t>
+      </w:r>
+      <w:r>
+        <w:t>.</w:t>
+      </w:r>
+    </w:p>
+    <w:p>
+      <w:pPr>
         <w:jc w:val="center"/>
       </w:pPr>
       <w:r>
         <w:rPr>
           <w:noProof/>
-          <w:lang w:val="en-US" w:eastAsia="en-US"/>
         </w:rPr>
         <w:drawing>
           <wp:inline distT="0" distB="0" distL="0" distR="0">
-            <wp:extent cx="4005618" cy="2867697"/>
-            <wp:effectExtent l="0" t="0" r="0" b="8890"/>
+            <wp:extent cx="3259821" cy="2333767"/>
+            <wp:effectExtent l="0" t="0" r="0" b="0"/>
             <wp:docPr id="15" name="Image 15"/>
             <wp:cNvGraphicFramePr>
               <a:graphicFrameLocks xmlns:a="http://schemas.openxmlformats.org/drawingml/2006/main" noChangeAspect="1"/>
@@ -2604,10 +2470,10 @@
                     <pic:cNvPicPr/>
                   </pic:nvPicPr>
                   <pic:blipFill>
-                    <a:blip r:embed="rId9">
+                    <a:blip r:embed="rId10">
                       <a:extLst>
                         <a:ext uri="{28A0092B-C50C-407E-A947-70E740481C1C}">
-                          <a14:useLocalDpi xmlns:a14="http://schemas.microsoft.com/office/drawing/2010/main" xmlns:wps="http://schemas.microsoft.com/office/word/2010/wordprocessingShape" xmlns:wpi="http://schemas.microsoft.com/office/word/2010/wordprocessingInk" xmlns:wpg="http://schemas.microsoft.com/office/word/2010/wordprocessingGroup" xmlns:w14="http://schemas.microsoft.com/office/word/2010/wordml" xmlns:w="http://schemas.openxmlformats.org/wordprocessingml/2006/main" xmlns:w10="urn:schemas-microsoft-com:office:word" xmlns:wp14="http://schemas.microsoft.com/office/word/2010/wordprocessingDrawing" xmlns:v="urn:schemas-microsoft-com:vml" xmlns:o="urn:schemas-microsoft-com:office:office" xmlns:mc="http://schemas.openxmlformats.org/markup-compatibility/2006" xmlns:wpc="http://schemas.microsoft.com/office/word/2010/wordprocessingCanvas" xmlns="" val="0"/>
+                          <a14:useLocalDpi xmlns:a14="http://schemas.microsoft.com/office/drawing/2010/main" val="0"/>
                         </a:ext>
                       </a:extLst>
                     </a:blip>
@@ -2618,7 +2484,7 @@
                   <pic:spPr>
                     <a:xfrm>
                       <a:off x="0" y="0"/>
-                      <a:ext cx="4005618" cy="2867697"/>
+                      <a:ext cx="3265380" cy="2337747"/>
                     </a:xfrm>
                     <a:prstGeom prst="rect">
                       <a:avLst/>
@@ -2638,30 +2504,14 @@
           <w:sz w:val="16"/>
           <w:szCs w:val="16"/>
         </w:rPr>
-        <w:t xml:space="preserve">Screenshot of </w:t>
-      </w:r>
-      <w:proofErr w:type="spellStart"/>
+        <w:t>Screenshot of Death</w:t>
+      </w:r>
       <w:r>
         <w:rPr>
           <w:sz w:val="16"/>
           <w:szCs w:val="16"/>
         </w:rPr>
-        <w:t>Death</w:t>
-      </w:r>
-      <w:r>
-        <w:rPr>
-          <w:sz w:val="16"/>
-          <w:szCs w:val="16"/>
-        </w:rPr>
-        <w:t>Match</w:t>
-      </w:r>
-      <w:proofErr w:type="spellEnd"/>
-      <w:r>
-        <w:rPr>
-          <w:sz w:val="16"/>
-          <w:szCs w:val="16"/>
-        </w:rPr>
-        <w:t xml:space="preserve"> mode</w:t>
+        <w:t>Match mode</w:t>
       </w:r>
       <w:r>
         <w:br w:type="page"/>
@@ -2669,7 +2519,7 @@
     </w:p>
     <w:p>
       <w:pPr>
-        <w:pStyle w:val="Heading1"/>
+        <w:pStyle w:val="Titre1"/>
       </w:pPr>
       <w:r>
         <w:lastRenderedPageBreak/>
@@ -2687,7 +2537,7 @@
     </w:p>
     <w:p>
       <w:pPr>
-        <w:pStyle w:val="ListParagraph"/>
+        <w:pStyle w:val="Paragraphedeliste"/>
         <w:numPr>
           <w:ilvl w:val="0"/>
           <w:numId w:val="4"/>
@@ -2699,7 +2549,7 @@
     </w:p>
     <w:p>
       <w:pPr>
-        <w:pStyle w:val="ListParagraph"/>
+        <w:pStyle w:val="Paragraphedeliste"/>
         <w:numPr>
           <w:ilvl w:val="0"/>
           <w:numId w:val="4"/>
@@ -2711,7 +2561,7 @@
     </w:p>
     <w:p>
       <w:pPr>
-        <w:pStyle w:val="ListParagraph"/>
+        <w:pStyle w:val="Paragraphedeliste"/>
         <w:numPr>
           <w:ilvl w:val="0"/>
           <w:numId w:val="4"/>
@@ -2723,33 +2573,20 @@
     </w:p>
     <w:p>
       <w:pPr>
-        <w:pStyle w:val="ListParagraph"/>
+        <w:pStyle w:val="Paragraphedeliste"/>
         <w:numPr>
           <w:ilvl w:val="0"/>
           <w:numId w:val="4"/>
         </w:numPr>
       </w:pPr>
       <w:r>
-        <w:t>Change Working Directory to $(</w:t>
-      </w:r>
-      <w:proofErr w:type="spellStart"/>
-      <w:r>
-        <w:t>SolutionDir</w:t>
-      </w:r>
-      <w:proofErr w:type="spellEnd"/>
-      <w:r>
-        <w:t>)</w:t>
-      </w:r>
-    </w:p>
-    <w:p>
-      <w:r>
-        <w:t xml:space="preserve">The project will work automatically in </w:t>
-      </w:r>
-      <w:proofErr w:type="spellStart"/>
-      <w:r>
-        <w:t>NetBeans</w:t>
-      </w:r>
-      <w:proofErr w:type="spellEnd"/>
+        <w:t>Change Working Directory to $(SolutionDir)</w:t>
+      </w:r>
+    </w:p>
+    <w:p>
+      <w:r>
+        <w:t>The project will work automatically in NetBeans</w:t>
+      </w:r>
     </w:p>
     <w:p>
       <w:r>
@@ -2772,7 +2609,6 @@
       <w:r>
         <w:rPr>
           <w:noProof/>
-          <w:lang w:val="en-US" w:eastAsia="en-US"/>
         </w:rPr>
         <w:drawing>
           <wp:inline distT="0" distB="0" distL="0" distR="0">
@@ -2790,10 +2626,10 @@
                     <pic:cNvPicPr/>
                   </pic:nvPicPr>
                   <pic:blipFill>
-                    <a:blip r:embed="rId10">
+                    <a:blip r:embed="rId11">
                       <a:extLst>
                         <a:ext uri="{28A0092B-C50C-407E-A947-70E740481C1C}">
-                          <a14:useLocalDpi xmlns:a14="http://schemas.microsoft.com/office/drawing/2010/main" xmlns:wps="http://schemas.microsoft.com/office/word/2010/wordprocessingShape" xmlns:wpi="http://schemas.microsoft.com/office/word/2010/wordprocessingInk" xmlns:wpg="http://schemas.microsoft.com/office/word/2010/wordprocessingGroup" xmlns:w14="http://schemas.microsoft.com/office/word/2010/wordml" xmlns:w="http://schemas.openxmlformats.org/wordprocessingml/2006/main" xmlns:w10="urn:schemas-microsoft-com:office:word" xmlns:wp14="http://schemas.microsoft.com/office/word/2010/wordprocessingDrawing" xmlns:v="urn:schemas-microsoft-com:vml" xmlns:o="urn:schemas-microsoft-com:office:office" xmlns:mc="http://schemas.openxmlformats.org/markup-compatibility/2006" xmlns:wpc="http://schemas.microsoft.com/office/word/2010/wordprocessingCanvas" xmlns="" val="0"/>
+                          <a14:useLocalDpi xmlns:a14="http://schemas.microsoft.com/office/drawing/2010/main" val="0"/>
                         </a:ext>
                       </a:extLst>
                     </a:blip>
@@ -2819,12 +2655,12 @@
     </w:p>
     <w:p>
       <w:pPr>
-        <w:pStyle w:val="Heading3"/>
-      </w:pPr>
-    </w:p>
-    <w:p>
-      <w:pPr>
-        <w:pStyle w:val="Heading3"/>
+        <w:pStyle w:val="Titre3"/>
+      </w:pPr>
+    </w:p>
+    <w:p>
+      <w:pPr>
+        <w:pStyle w:val="Titre3"/>
       </w:pPr>
       <w:r>
         <w:t xml:space="preserve">6.1 </w:t>
@@ -2835,7 +2671,7 @@
     </w:p>
     <w:p>
       <w:pPr>
-        <w:pStyle w:val="Heading4"/>
+        <w:pStyle w:val="Titre4"/>
       </w:pPr>
       <w:r>
         <w:t>6.1.1 Camera Control</w:t>
@@ -2898,11 +2734,11 @@
         </w:tabs>
       </w:pPr>
       <w:r>
-        <w:t>[ ]</w:t>
+        <w:t xml:space="preserve">F5 </w:t>
       </w:r>
       <w:r>
         <w:tab/>
-        <w:t xml:space="preserve"> Modify the “roll” of the camera</w:t>
+        <w:t xml:space="preserve"> Side-view camera</w:t>
       </w:r>
     </w:p>
     <w:p>
@@ -2912,11 +2748,11 @@
         </w:tabs>
       </w:pPr>
       <w:r>
-        <w:t xml:space="preserve">/ </w:t>
+        <w:t>[ ]</w:t>
       </w:r>
       <w:r>
         <w:tab/>
-        <w:t xml:space="preserve"> Reset roll/pitch</w:t>
+        <w:t xml:space="preserve"> Modify the “roll” of the camera</w:t>
       </w:r>
     </w:p>
     <w:p>
@@ -2926,11 +2762,11 @@
         </w:tabs>
       </w:pPr>
       <w:r>
-        <w:t>Page up/down</w:t>
+        <w:t xml:space="preserve">/ </w:t>
       </w:r>
       <w:r>
         <w:tab/>
-        <w:t xml:space="preserve"> rotate the camera</w:t>
+        <w:t xml:space="preserve"> Reset roll/pitch</w:t>
       </w:r>
     </w:p>
     <w:p>
@@ -2940,11 +2776,11 @@
         </w:tabs>
       </w:pPr>
       <w:r>
-        <w:t xml:space="preserve">End </w:t>
+        <w:t>Page up/down</w:t>
       </w:r>
       <w:r>
         <w:tab/>
-        <w:t xml:space="preserve"> reset rotation angle</w:t>
+        <w:t xml:space="preserve"> rotate the camera</w:t>
       </w:r>
     </w:p>
     <w:p>
@@ -2955,11 +2791,11 @@
       </w:pPr>
       <w:r>
         <w:lastRenderedPageBreak/>
-        <w:t xml:space="preserve">= </w:t>
+        <w:t xml:space="preserve">End </w:t>
       </w:r>
       <w:r>
         <w:tab/>
-        <w:t xml:space="preserve"> zoom in</w:t>
+        <w:t xml:space="preserve"> reset rotation angle</w:t>
       </w:r>
     </w:p>
     <w:p>
@@ -2969,11 +2805,11 @@
         </w:tabs>
       </w:pPr>
       <w:r>
-        <w:t xml:space="preserve">- </w:t>
+        <w:t xml:space="preserve">= </w:t>
       </w:r>
       <w:r>
         <w:tab/>
-        <w:t xml:space="preserve"> zoom out</w:t>
+        <w:t xml:space="preserve"> zoom in</w:t>
       </w:r>
     </w:p>
     <w:p>
@@ -2983,11 +2819,11 @@
         </w:tabs>
       </w:pPr>
       <w:r>
-        <w:t xml:space="preserve">0 </w:t>
+        <w:t xml:space="preserve">- </w:t>
       </w:r>
       <w:r>
         <w:tab/>
-        <w:t xml:space="preserve"> reset zoom</w:t>
+        <w:t xml:space="preserve"> zoom out</w:t>
       </w:r>
     </w:p>
     <w:p>
@@ -2997,11 +2833,11 @@
         </w:tabs>
       </w:pPr>
       <w:r>
-        <w:t xml:space="preserve">1 </w:t>
+        <w:t xml:space="preserve">0 </w:t>
       </w:r>
       <w:r>
         <w:tab/>
-        <w:t xml:space="preserve"> camera of light 1</w:t>
+        <w:t xml:space="preserve"> reset zoom</w:t>
       </w:r>
     </w:p>
     <w:p>
@@ -3010,17 +2846,12 @@
           <w:tab w:val="left" w:leader="hyphen" w:pos="3119"/>
         </w:tabs>
       </w:pPr>
-      <w:proofErr w:type="gramStart"/>
-      <w:r>
-        <w:t xml:space="preserve">2 </w:t>
+      <w:r>
+        <w:t xml:space="preserve">1 </w:t>
       </w:r>
       <w:r>
         <w:tab/>
-        <w:t xml:space="preserve"> camera</w:t>
-      </w:r>
-      <w:proofErr w:type="gramEnd"/>
-      <w:r>
-        <w:t xml:space="preserve"> of light 2</w:t>
+        <w:t xml:space="preserve"> camera of light 1</w:t>
       </w:r>
     </w:p>
     <w:p>
@@ -3029,17 +2860,12 @@
           <w:tab w:val="left" w:leader="hyphen" w:pos="3119"/>
         </w:tabs>
       </w:pPr>
-      <w:proofErr w:type="gramStart"/>
-      <w:r>
-        <w:t xml:space="preserve">3 </w:t>
+      <w:r>
+        <w:t xml:space="preserve">2 </w:t>
       </w:r>
       <w:r>
         <w:tab/>
-        <w:t xml:space="preserve"> camera</w:t>
-      </w:r>
-      <w:proofErr w:type="gramEnd"/>
-      <w:r>
-        <w:t xml:space="preserve"> of light 3</w:t>
+        <w:t xml:space="preserve"> camera of light 2</w:t>
       </w:r>
     </w:p>
     <w:p>
@@ -3048,17 +2874,12 @@
           <w:tab w:val="left" w:leader="hyphen" w:pos="3119"/>
         </w:tabs>
       </w:pPr>
-      <w:proofErr w:type="gramStart"/>
-      <w:r>
-        <w:t xml:space="preserve">4 </w:t>
+      <w:r>
+        <w:t xml:space="preserve">3 </w:t>
       </w:r>
       <w:r>
         <w:tab/>
-        <w:t xml:space="preserve"> camera</w:t>
-      </w:r>
-      <w:proofErr w:type="gramEnd"/>
-      <w:r>
-        <w:t xml:space="preserve"> of light 4</w:t>
+        <w:t xml:space="preserve"> camera of light 3</w:t>
       </w:r>
     </w:p>
     <w:p>
@@ -3067,21 +2888,12 @@
           <w:tab w:val="left" w:leader="hyphen" w:pos="3119"/>
         </w:tabs>
       </w:pPr>
-    </w:p>
-    <w:p>
-      <w:pPr>
-        <w:pStyle w:val="Heading4"/>
-      </w:pPr>
-      <w:r>
-        <w:t>6.1.2</w:t>
-      </w:r>
-      <w:r>
-        <w:t xml:space="preserve"> Light Control</w:t>
-      </w:r>
-    </w:p>
-    <w:p>
-      <w:r>
-        <w:t>To control the lights you can press the following keys:</w:t>
+      <w:r>
+        <w:t xml:space="preserve">4 </w:t>
+      </w:r>
+      <w:r>
+        <w:tab/>
+        <w:t xml:space="preserve"> camera of light 4</w:t>
       </w:r>
     </w:p>
     <w:p>
@@ -3091,21 +2903,30 @@
         </w:tabs>
       </w:pPr>
       <w:r>
-        <w:t>p</w:t>
-      </w:r>
-      <w:bookmarkStart w:id="0" w:name="_GoBack"/>
-      <w:bookmarkEnd w:id="0"/>
+        <w:t>l</w:t>
+      </w:r>
       <w:r>
         <w:t xml:space="preserve"> </w:t>
       </w:r>
       <w:r>
         <w:tab/>
-      </w:r>
-      <w:r>
-        <w:t xml:space="preserve"> </w:t>
-      </w:r>
-      <w:r>
-        <w:t>toggle ambient light</w:t>
+        <w:t xml:space="preserve"> Toggle the light of the bird view camera</w:t>
+      </w:r>
+    </w:p>
+    <w:p>
+      <w:pPr>
+        <w:pStyle w:val="Titre4"/>
+      </w:pPr>
+      <w:r>
+        <w:t>6.1.2</w:t>
+      </w:r>
+      <w:r>
+        <w:t xml:space="preserve"> Light Control</w:t>
+      </w:r>
+    </w:p>
+    <w:p>
+      <w:r>
+        <w:t>To control the lights you can press the following keys:</w:t>
       </w:r>
     </w:p>
     <w:p>
@@ -3115,11 +2936,19 @@
         </w:tabs>
       </w:pPr>
       <w:r>
-        <w:t xml:space="preserve">5 </w:t>
+        <w:t>p</w:t>
+      </w:r>
+      <w:r>
+        <w:t xml:space="preserve"> </w:t>
       </w:r>
       <w:r>
         <w:tab/>
-        <w:t xml:space="preserve"> toggle light 1</w:t>
+      </w:r>
+      <w:r>
+        <w:t xml:space="preserve"> </w:t>
+      </w:r>
+      <w:r>
+        <w:t>toggle ambient light</w:t>
       </w:r>
     </w:p>
     <w:p>
@@ -3129,11 +2958,11 @@
         </w:tabs>
       </w:pPr>
       <w:r>
-        <w:t xml:space="preserve">6 </w:t>
+        <w:t xml:space="preserve">5 </w:t>
       </w:r>
       <w:r>
         <w:tab/>
-        <w:t xml:space="preserve"> toggle light 2</w:t>
+        <w:t xml:space="preserve"> toggle light 1</w:t>
       </w:r>
     </w:p>
     <w:p>
@@ -3143,11 +2972,11 @@
         </w:tabs>
       </w:pPr>
       <w:r>
-        <w:t xml:space="preserve">7 </w:t>
+        <w:t xml:space="preserve">6 </w:t>
       </w:r>
       <w:r>
         <w:tab/>
-        <w:t xml:space="preserve"> toggle light 3</w:t>
+        <w:t xml:space="preserve"> toggle light 2</w:t>
       </w:r>
     </w:p>
     <w:p>
@@ -3157,11 +2986,11 @@
         </w:tabs>
       </w:pPr>
       <w:r>
-        <w:t xml:space="preserve">8 </w:t>
+        <w:t xml:space="preserve">7 </w:t>
       </w:r>
       <w:r>
         <w:tab/>
-        <w:t xml:space="preserve"> toggle light 4</w:t>
+        <w:t xml:space="preserve"> toggle light 3</w:t>
       </w:r>
     </w:p>
     <w:p>
@@ -3171,11 +3000,11 @@
         </w:tabs>
       </w:pPr>
       <w:r>
-        <w:t xml:space="preserve">9 </w:t>
+        <w:t xml:space="preserve">8 </w:t>
       </w:r>
       <w:r>
         <w:tab/>
-        <w:t xml:space="preserve"> toggle all lights</w:t>
+        <w:t xml:space="preserve"> toggle light 4</w:t>
       </w:r>
     </w:p>
     <w:p>
@@ -3184,24 +3013,12 @@
           <w:tab w:val="left" w:leader="hyphen" w:pos="3119"/>
         </w:tabs>
       </w:pPr>
-    </w:p>
-    <w:p>
-      <w:pPr>
-        <w:pStyle w:val="Heading4"/>
-      </w:pPr>
-      <w:r>
-        <w:t>6.</w:t>
-      </w:r>
-      <w:r>
-        <w:t>1.</w:t>
-      </w:r>
-      <w:r>
-        <w:t>3 Player Control</w:t>
-      </w:r>
-    </w:p>
-    <w:p>
-      <w:r>
-        <w:t>The player can use the following keys to play the game:</w:t>
+      <w:r>
+        <w:t xml:space="preserve">9 </w:t>
+      </w:r>
+      <w:r>
+        <w:tab/>
+        <w:t xml:space="preserve"> toggle all lights</w:t>
       </w:r>
     </w:p>
     <w:p>
@@ -3210,20 +3027,24 @@
           <w:tab w:val="left" w:leader="hyphen" w:pos="3119"/>
         </w:tabs>
       </w:pPr>
-      <w:r>
-        <w:t xml:space="preserve">F1 </w:t>
-      </w:r>
-      <w:r>
-        <w:tab/>
-        <w:t xml:space="preserve"> Cycle between wireframe/smooth </w:t>
-      </w:r>
-      <w:proofErr w:type="gramStart"/>
-      <w:r>
-        <w:t>shading/</w:t>
-      </w:r>
-      <w:proofErr w:type="gramEnd"/>
-      <w:r>
-        <w:t xml:space="preserve"> flat shading</w:t>
+    </w:p>
+    <w:p>
+      <w:pPr>
+        <w:pStyle w:val="Titre4"/>
+      </w:pPr>
+      <w:r>
+        <w:t>6.</w:t>
+      </w:r>
+      <w:r>
+        <w:t>1.</w:t>
+      </w:r>
+      <w:r>
+        <w:t>3 Player Control</w:t>
+      </w:r>
+    </w:p>
+    <w:p>
+      <w:r>
+        <w:t>The player can use the following keys to play the game:</w:t>
       </w:r>
     </w:p>
     <w:p>
@@ -3232,17 +3053,12 @@
           <w:tab w:val="left" w:leader="hyphen" w:pos="3119"/>
         </w:tabs>
       </w:pPr>
-      <w:proofErr w:type="gramStart"/>
-      <w:r>
-        <w:t>a/s/d/w</w:t>
-      </w:r>
-      <w:proofErr w:type="gramEnd"/>
-      <w:r>
-        <w:t xml:space="preserve"> </w:t>
+      <w:r>
+        <w:t xml:space="preserve">F1 </w:t>
       </w:r>
       <w:r>
         <w:tab/>
-        <w:t xml:space="preserve"> Move the player controller</w:t>
+        <w:t xml:space="preserve"> Cycle between wireframe/smooth shading/ flat shading</w:t>
       </w:r>
     </w:p>
     <w:p>
@@ -3251,17 +3067,12 @@
           <w:tab w:val="left" w:leader="hyphen" w:pos="3119"/>
         </w:tabs>
       </w:pPr>
-      <w:proofErr w:type="gramStart"/>
-      <w:r>
-        <w:t>z</w:t>
-      </w:r>
-      <w:proofErr w:type="gramEnd"/>
-      <w:r>
-        <w:t xml:space="preserve"> </w:t>
+      <w:r>
+        <w:t>F6</w:t>
       </w:r>
       <w:r>
         <w:tab/>
-        <w:t xml:space="preserve"> toggle the skyboxes</w:t>
+        <w:t xml:space="preserve"> Toggle the different kind of skins</w:t>
       </w:r>
     </w:p>
     <w:p>
@@ -3275,13 +3086,8 @@
       </w:r>
       <w:r>
         <w:tab/>
-        <w:t xml:space="preserve"> Activate </w:t>
-      </w:r>
-      <w:proofErr w:type="spellStart"/>
-      <w:r>
-        <w:t>DeathMatch</w:t>
-      </w:r>
-      <w:proofErr w:type="spellEnd"/>
+        <w:t xml:space="preserve"> Activate DeathMatch</w:t>
+      </w:r>
     </w:p>
     <w:p>
       <w:pPr>
@@ -3290,11 +3096,11 @@
         </w:tabs>
       </w:pPr>
       <w:r>
-        <w:t xml:space="preserve">Space bar </w:t>
+        <w:t xml:space="preserve">F10 </w:t>
       </w:r>
       <w:r>
         <w:tab/>
-        <w:t xml:space="preserve"> Make the player controller go up</w:t>
+        <w:t xml:space="preserve"> Toggle team number</w:t>
       </w:r>
     </w:p>
     <w:p>
@@ -3303,6 +3109,19 @@
           <w:tab w:val="left" w:leader="hyphen" w:pos="3119"/>
         </w:tabs>
       </w:pPr>
+      <w:r>
+        <w:t>a/s/d/w</w:t>
+      </w:r>
+      <w:r>
+        <w:t xml:space="preserve"> </w:t>
+      </w:r>
+      <w:r>
+        <w:tab/>
+        <w:t xml:space="preserve"> Move the </w:t>
+      </w:r>
+      <w:r>
+        <w:t>UFO</w:t>
+      </w:r>
     </w:p>
     <w:p>
       <w:pPr>
@@ -3310,33 +3129,15 @@
           <w:tab w:val="left" w:leader="hyphen" w:pos="3119"/>
         </w:tabs>
       </w:pPr>
-    </w:p>
-    <w:p>
-      <w:pPr>
-        <w:pStyle w:val="Heading3"/>
-      </w:pPr>
-      <w:r>
-        <w:lastRenderedPageBreak/>
-        <w:t xml:space="preserve">6.2 </w:t>
-      </w:r>
-      <w:proofErr w:type="spellStart"/>
-      <w:r>
-        <w:t>Deathmatch</w:t>
-      </w:r>
-      <w:proofErr w:type="spellEnd"/>
-      <w:r>
-        <w:t xml:space="preserve"> mode</w:t>
-      </w:r>
-    </w:p>
-    <w:p>
-      <w:pPr>
-        <w:pStyle w:val="Heading4"/>
-      </w:pPr>
-      <w:r>
-        <w:t>6.2</w:t>
-      </w:r>
-      <w:r>
-        <w:t>.1 Camera Control</w:t>
+      <w:r>
+        <w:t xml:space="preserve">Space bar </w:t>
+      </w:r>
+      <w:r>
+        <w:tab/>
+        <w:t xml:space="preserve"> </w:t>
+      </w:r>
+      <w:r>
+        <w:t>Levitate UFO</w:t>
       </w:r>
     </w:p>
     <w:p>
@@ -3346,11 +3147,15 @@
         </w:tabs>
       </w:pPr>
       <w:r>
-        <w:t xml:space="preserve">Arrow keys </w:t>
+        <w:lastRenderedPageBreak/>
+        <w:t xml:space="preserve">z </w:t>
       </w:r>
       <w:r>
         <w:tab/>
-        <w:t xml:space="preserve"> move the robot camera</w:t>
+        <w:t xml:space="preserve"> T</w:t>
+      </w:r>
+      <w:r>
+        <w:t>oggle the skyboxes</w:t>
       </w:r>
     </w:p>
     <w:p>
@@ -3360,19 +3165,11 @@
         </w:tabs>
       </w:pPr>
       <w:r>
-        <w:t xml:space="preserve">Moving mouse left and right </w:t>
+        <w:t>Alt-Enter</w:t>
       </w:r>
       <w:r>
         <w:tab/>
-        <w:t xml:space="preserve"> move the camera left and right</w:t>
-      </w:r>
-    </w:p>
-    <w:p>
-      <w:pPr>
-        <w:pStyle w:val="Heading4"/>
-      </w:pPr>
-      <w:r>
-        <w:t>6.2.2 Player Control</w:t>
+        <w:t xml:space="preserve"> Full Screen</w:t>
       </w:r>
     </w:p>
     <w:p>
@@ -3381,17 +3178,12 @@
           <w:tab w:val="left" w:leader="hyphen" w:pos="3119"/>
         </w:tabs>
       </w:pPr>
-      <w:proofErr w:type="gramStart"/>
-      <w:r>
-        <w:t>a/s/d/w</w:t>
-      </w:r>
-      <w:proofErr w:type="gramEnd"/>
-      <w:r>
-        <w:t xml:space="preserve"> </w:t>
+      <w:r>
+        <w:t xml:space="preserve">h </w:t>
       </w:r>
       <w:r>
         <w:tab/>
-        <w:t xml:space="preserve"> Move the robot</w:t>
+        <w:t xml:space="preserve"> Help Menu</w:t>
       </w:r>
     </w:p>
     <w:p>
@@ -3400,23 +3192,258 @@
           <w:tab w:val="left" w:leader="hyphen" w:pos="3119"/>
         </w:tabs>
       </w:pPr>
-      <w:proofErr w:type="gramStart"/>
-      <w:r>
-        <w:t>left</w:t>
-      </w:r>
-      <w:proofErr w:type="gramEnd"/>
-      <w:r>
-        <w:t xml:space="preserve"> mouse click </w:t>
+      <w:r>
+        <w:t xml:space="preserve">r </w:t>
+      </w:r>
+      <w:r>
+        <w:tab/>
+        <w:t xml:space="preserve"> Set robot destination with UFO</w:t>
+      </w:r>
+    </w:p>
+    <w:p>
+      <w:pPr>
+        <w:tabs>
+          <w:tab w:val="left" w:leader="hyphen" w:pos="3119"/>
+        </w:tabs>
+      </w:pPr>
+      <w:r>
+        <w:t xml:space="preserve">f </w:t>
+      </w:r>
+      <w:r>
+        <w:tab/>
+        <w:t xml:space="preserve"> Mate UFO with robot</w:t>
+      </w:r>
+    </w:p>
+    <w:p>
+      <w:pPr>
+        <w:rPr>
+          <w:b/>
+          <w:color w:val="548DD4" w:themeColor="text2" w:themeTint="99"/>
+        </w:rPr>
+      </w:pPr>
+      <w:r>
+        <w:rPr>
+          <w:b/>
+          <w:color w:val="548DD4" w:themeColor="text2" w:themeTint="99"/>
+        </w:rPr>
+        <w:t>Toggle robot components:</w:t>
+      </w:r>
+    </w:p>
+    <w:p>
+      <w:pPr>
+        <w:tabs>
+          <w:tab w:val="left" w:leader="hyphen" w:pos="3119"/>
+        </w:tabs>
+      </w:pPr>
+      <w:r>
+        <w:t>i</w:t>
+      </w:r>
+      <w:r>
+        <w:t xml:space="preserve"> </w:t>
+      </w:r>
+      <w:r>
+        <w:tab/>
+        <w:t xml:space="preserve"> </w:t>
+      </w:r>
+      <w:r>
+        <w:t>Cycle c</w:t>
+      </w:r>
+      <w:r>
+        <w:t>omponents</w:t>
+      </w:r>
+    </w:p>
+    <w:p>
+      <w:pPr>
+        <w:tabs>
+          <w:tab w:val="left" w:leader="hyphen" w:pos="3119"/>
+        </w:tabs>
+      </w:pPr>
+      <w:r>
+        <w:t xml:space="preserve">j </w:t>
+      </w:r>
+      <w:r>
+        <w:tab/>
+        <w:t xml:space="preserve"> Turn component off</w:t>
+      </w:r>
+    </w:p>
+    <w:p>
+      <w:pPr>
+        <w:tabs>
+          <w:tab w:val="left" w:leader="hyphen" w:pos="3119"/>
+        </w:tabs>
+      </w:pPr>
+      <w:r>
+        <w:t xml:space="preserve">u </w:t>
+      </w:r>
+      <w:r>
+        <w:tab/>
+        <w:t xml:space="preserve"> Turn component on</w:t>
+      </w:r>
+    </w:p>
+    <w:p>
+      <w:pPr>
+        <w:tabs>
+          <w:tab w:val="left" w:leader="hyphen" w:pos="3119"/>
+        </w:tabs>
+      </w:pPr>
+    </w:p>
+    <w:p>
+      <w:pPr>
+        <w:pStyle w:val="Titre3"/>
+      </w:pPr>
+      <w:r>
+        <w:t>6.2 Deathmatch mode</w:t>
+      </w:r>
+    </w:p>
+    <w:p>
+      <w:pPr>
+        <w:pStyle w:val="Titre4"/>
+      </w:pPr>
+      <w:r>
+        <w:t>6.2</w:t>
+      </w:r>
+      <w:r>
+        <w:t>.1 Camera Control</w:t>
+      </w:r>
+    </w:p>
+    <w:p>
+      <w:pPr>
+        <w:tabs>
+          <w:tab w:val="left" w:leader="hyphen" w:pos="3119"/>
+        </w:tabs>
+      </w:pPr>
+      <w:r>
+        <w:t xml:space="preserve">Arrow keys </w:t>
+      </w:r>
+      <w:r>
+        <w:tab/>
+        <w:t xml:space="preserve"> M</w:t>
+      </w:r>
+      <w:r>
+        <w:t>ove the robot camera</w:t>
+      </w:r>
+    </w:p>
+    <w:p>
+      <w:pPr>
+        <w:tabs>
+          <w:tab w:val="left" w:leader="hyphen" w:pos="3119"/>
+        </w:tabs>
+      </w:pPr>
+      <w:r>
+        <w:t xml:space="preserve">Moving mouse left and right </w:t>
+      </w:r>
+      <w:r>
+        <w:tab/>
+        <w:t xml:space="preserve"> M</w:t>
+      </w:r>
+      <w:r>
+        <w:t>ove the camera left and right</w:t>
+      </w:r>
+    </w:p>
+    <w:p>
+      <w:pPr>
+        <w:pStyle w:val="Titre4"/>
+      </w:pPr>
+      <w:r>
+        <w:t>6.2.2 Player Control</w:t>
+      </w:r>
+    </w:p>
+    <w:p>
+      <w:pPr>
+        <w:tabs>
+          <w:tab w:val="left" w:leader="hyphen" w:pos="3119"/>
+        </w:tabs>
+      </w:pPr>
+      <w:r>
+        <w:t xml:space="preserve">a/s/d/w </w:t>
+      </w:r>
+      <w:r>
+        <w:tab/>
+        <w:t xml:space="preserve"> Move the robot</w:t>
+      </w:r>
+    </w:p>
+    <w:p>
+      <w:pPr>
+        <w:tabs>
+          <w:tab w:val="left" w:leader="hyphen" w:pos="3119"/>
+        </w:tabs>
+      </w:pPr>
+      <w:r>
+        <w:t xml:space="preserve">left mouse click </w:t>
       </w:r>
       <w:r>
         <w:tab/>
         <w:t xml:space="preserve"> Shoot missiles</w:t>
       </w:r>
     </w:p>
+    <w:p>
+      <w:pPr>
+        <w:pStyle w:val="Titre4"/>
+      </w:pPr>
+      <w:r>
+        <w:t>6.2.3</w:t>
+      </w:r>
+      <w:r>
+        <w:t xml:space="preserve"> </w:t>
+      </w:r>
+      <w:r>
+        <w:t>Joystick</w:t>
+      </w:r>
+      <w:r>
+        <w:t xml:space="preserve"> Control</w:t>
+      </w:r>
+    </w:p>
+    <w:p>
+      <w:pPr>
+        <w:tabs>
+          <w:tab w:val="left" w:leader="hyphen" w:pos="3119"/>
+        </w:tabs>
+      </w:pPr>
+      <w:r>
+        <w:t>Arrow keys</w:t>
+      </w:r>
+      <w:r>
+        <w:tab/>
+        <w:t xml:space="preserve"> </w:t>
+      </w:r>
+      <w:r>
+        <w:t>Move the robot</w:t>
+      </w:r>
+    </w:p>
+    <w:p>
+      <w:pPr>
+        <w:tabs>
+          <w:tab w:val="left" w:leader="hyphen" w:pos="3119"/>
+        </w:tabs>
+      </w:pPr>
+      <w:r>
+        <w:t xml:space="preserve">Bumper buttons </w:t>
+      </w:r>
+      <w:r>
+        <w:tab/>
+        <w:t xml:space="preserve"> Move the robot camera left and right</w:t>
+      </w:r>
+    </w:p>
+    <w:p>
+      <w:pPr>
+        <w:tabs>
+          <w:tab w:val="left" w:leader="hyphen" w:pos="3119"/>
+        </w:tabs>
+      </w:pPr>
+      <w:r>
+        <w:t xml:space="preserve">A </w:t>
+      </w:r>
+      <w:r>
+        <w:tab/>
+        <w:t xml:space="preserve"> Shoot missiles</w:t>
+      </w:r>
+      <w:bookmarkStart w:id="0" w:name="_GoBack"/>
+      <w:bookmarkEnd w:id="0"/>
+    </w:p>
     <w:p/>
     <w:p>
       <w:pPr>
-        <w:pStyle w:val="Heading3"/>
+        <w:pStyle w:val="Titre3"/>
       </w:pPr>
       <w:r>
         <w:br w:type="page"/>
@@ -3424,7 +3451,7 @@
     </w:p>
     <w:p>
       <w:pPr>
-        <w:pStyle w:val="Heading1"/>
+        <w:pStyle w:val="Titre1"/>
       </w:pPr>
       <w:r>
         <w:lastRenderedPageBreak/>
@@ -3442,7 +3469,7 @@
     </w:p>
     <w:p>
       <w:pPr>
-        <w:pStyle w:val="HTMLPreformatted"/>
+        <w:pStyle w:val="PrformatHTML"/>
         <w:spacing w:after="40"/>
         <w:rPr>
           <w:rFonts w:asciiTheme="minorHAnsi" w:hAnsiTheme="minorHAnsi" w:cstheme="minorHAnsi"/>
@@ -3452,26 +3479,12 @@
         <w:rPr>
           <w:rFonts w:asciiTheme="minorHAnsi" w:hAnsiTheme="minorHAnsi" w:cstheme="minorHAnsi"/>
         </w:rPr>
-        <w:t>Fence (</w:t>
-      </w:r>
-      <w:proofErr w:type="spellStart"/>
-      <w:r>
-        <w:rPr>
-          <w:rFonts w:asciiTheme="minorHAnsi" w:hAnsiTheme="minorHAnsi" w:cstheme="minorHAnsi"/>
-        </w:rPr>
-        <w:t>grungemetal</w:t>
-      </w:r>
-      <w:proofErr w:type="spellEnd"/>
-      <w:r>
-        <w:rPr>
-          <w:rFonts w:asciiTheme="minorHAnsi" w:hAnsiTheme="minorHAnsi" w:cstheme="minorHAnsi"/>
-        </w:rPr>
-        <w:t xml:space="preserve">): </w:t>
-      </w:r>
-      <w:hyperlink r:id="rId11" w:history="1">
+        <w:t xml:space="preserve">Fence (grungemetal): </w:t>
+      </w:r>
+      <w:hyperlink r:id="rId12" w:history="1">
         <w:r>
           <w:rPr>
-            <w:rStyle w:val="Hyperlink"/>
+            <w:rStyle w:val="Lienhypertexte"/>
             <w:rFonts w:asciiTheme="minorHAnsi" w:hAnsiTheme="minorHAnsi" w:cstheme="minorHAnsi"/>
           </w:rPr>
           <w:t>http://vortex-x.deviantart.com/art/green-white-metal-wall-118983148</w:t>
@@ -3480,7 +3493,7 @@
     </w:p>
     <w:p>
       <w:pPr>
-        <w:pStyle w:val="HTMLPreformatted"/>
+        <w:pStyle w:val="PrformatHTML"/>
         <w:spacing w:after="40"/>
         <w:rPr>
           <w:rFonts w:asciiTheme="minorHAnsi" w:hAnsiTheme="minorHAnsi" w:cstheme="minorHAnsi"/>
@@ -3492,10 +3505,10 @@
         </w:rPr>
         <w:t xml:space="preserve">Mountain: </w:t>
       </w:r>
-      <w:hyperlink r:id="rId12" w:history="1">
+      <w:hyperlink r:id="rId13" w:history="1">
         <w:r>
           <w:rPr>
-            <w:rStyle w:val="Hyperlink"/>
+            <w:rStyle w:val="Lienhypertexte"/>
             <w:rFonts w:asciiTheme="minorHAnsi" w:hAnsiTheme="minorHAnsi" w:cstheme="minorHAnsi"/>
           </w:rPr>
           <w:t>http://www.sharecg.com/v/16736/gallery/6/Texture/seamless-rock</w:t>
@@ -3504,7 +3517,7 @@
     </w:p>
     <w:p>
       <w:pPr>
-        <w:pStyle w:val="HTMLPreformatted"/>
+        <w:pStyle w:val="PrformatHTML"/>
         <w:spacing w:after="40"/>
         <w:rPr>
           <w:rFonts w:asciiTheme="minorHAnsi" w:hAnsiTheme="minorHAnsi" w:cstheme="minorHAnsi"/>
@@ -3514,26 +3527,12 @@
         <w:rPr>
           <w:rFonts w:asciiTheme="minorHAnsi" w:hAnsiTheme="minorHAnsi" w:cstheme="minorHAnsi"/>
         </w:rPr>
-        <w:t>Floor (</w:t>
-      </w:r>
-      <w:proofErr w:type="spellStart"/>
-      <w:r>
-        <w:rPr>
-          <w:rFonts w:asciiTheme="minorHAnsi" w:hAnsiTheme="minorHAnsi" w:cstheme="minorHAnsi"/>
-        </w:rPr>
-        <w:t>rusty_floor</w:t>
-      </w:r>
-      <w:proofErr w:type="spellEnd"/>
-      <w:r>
-        <w:rPr>
-          <w:rFonts w:asciiTheme="minorHAnsi" w:hAnsiTheme="minorHAnsi" w:cstheme="minorHAnsi"/>
-        </w:rPr>
-        <w:t xml:space="preserve">): </w:t>
-      </w:r>
-      <w:hyperlink r:id="rId13" w:history="1">
+        <w:t xml:space="preserve">Floor (rusty_floor): </w:t>
+      </w:r>
+      <w:hyperlink r:id="rId14" w:history="1">
         <w:r>
           <w:rPr>
-            <w:rStyle w:val="Hyperlink"/>
+            <w:rStyle w:val="Lienhypertexte"/>
             <w:rFonts w:asciiTheme="minorHAnsi" w:hAnsiTheme="minorHAnsi" w:cstheme="minorHAnsi"/>
           </w:rPr>
           <w:t>http://www.mb3d.co.uk/mb3d/Metal_Rusty_and_Patterned_Seamless_and_Tileable_High_Res_Textures.html</w:t>
@@ -3542,7 +3541,7 @@
     </w:p>
     <w:p>
       <w:pPr>
-        <w:pStyle w:val="HTMLPreformatted"/>
+        <w:pStyle w:val="PrformatHTML"/>
         <w:spacing w:after="40"/>
         <w:rPr>
           <w:rFonts w:asciiTheme="minorHAnsi" w:hAnsiTheme="minorHAnsi" w:cstheme="minorHAnsi"/>
@@ -3554,10 +3553,10 @@
         </w:rPr>
         <w:t xml:space="preserve">Team Number (team): </w:t>
       </w:r>
-      <w:hyperlink r:id="rId14" w:history="1">
+      <w:hyperlink r:id="rId15" w:history="1">
         <w:r>
           <w:rPr>
-            <w:rStyle w:val="Hyperlink"/>
+            <w:rStyle w:val="Lienhypertexte"/>
             <w:rFonts w:asciiTheme="minorHAnsi" w:hAnsiTheme="minorHAnsi" w:cstheme="minorHAnsi"/>
           </w:rPr>
           <w:t>http://free4illustrator.com/2009/04/seamless-reptile-textures-and-photoshop-patterns/</w:t>
@@ -3566,7 +3565,7 @@
     </w:p>
     <w:p>
       <w:pPr>
-        <w:pStyle w:val="HTMLPreformatted"/>
+        <w:pStyle w:val="PrformatHTML"/>
         <w:spacing w:after="40"/>
         <w:rPr>
           <w:rFonts w:asciiTheme="minorHAnsi" w:hAnsiTheme="minorHAnsi" w:cstheme="minorHAnsi"/>
@@ -3578,10 +3577,10 @@
         </w:rPr>
         <w:t xml:space="preserve">Player (gold): </w:t>
       </w:r>
-      <w:hyperlink r:id="rId15" w:history="1">
+      <w:hyperlink r:id="rId16" w:history="1">
         <w:r>
           <w:rPr>
-            <w:rStyle w:val="Hyperlink"/>
+            <w:rStyle w:val="Lienhypertexte"/>
             <w:rFonts w:asciiTheme="minorHAnsi" w:hAnsiTheme="minorHAnsi" w:cstheme="minorHAnsi"/>
           </w:rPr>
           <w:t>http://www.psdgraphics.com/textures/brushed-gold-metal-texture/</w:t>
@@ -3590,30 +3589,22 @@
     </w:p>
     <w:p>
       <w:pPr>
-        <w:pStyle w:val="HTMLPreformatted"/>
+        <w:pStyle w:val="PrformatHTML"/>
         <w:spacing w:after="40"/>
         <w:rPr>
           <w:rFonts w:asciiTheme="minorHAnsi" w:hAnsiTheme="minorHAnsi" w:cstheme="minorHAnsi"/>
         </w:rPr>
       </w:pPr>
-      <w:proofErr w:type="spellStart"/>
       <w:r>
         <w:rPr>
           <w:rFonts w:asciiTheme="minorHAnsi" w:hAnsiTheme="minorHAnsi" w:cstheme="minorHAnsi"/>
         </w:rPr>
-        <w:t>MetalVerticalLines</w:t>
-      </w:r>
-      <w:proofErr w:type="spellEnd"/>
-      <w:r>
-        <w:rPr>
-          <w:rFonts w:asciiTheme="minorHAnsi" w:hAnsiTheme="minorHAnsi" w:cstheme="minorHAnsi"/>
-        </w:rPr>
-        <w:t xml:space="preserve">: </w:t>
-      </w:r>
-      <w:hyperlink r:id="rId16" w:history="1">
+        <w:t xml:space="preserve">MetalVerticalLines: </w:t>
+      </w:r>
+      <w:hyperlink r:id="rId17" w:history="1">
         <w:r>
           <w:rPr>
-            <w:rStyle w:val="Hyperlink"/>
+            <w:rStyle w:val="Lienhypertexte"/>
             <w:rFonts w:asciiTheme="minorHAnsi" w:hAnsiTheme="minorHAnsi" w:cstheme="minorHAnsi"/>
           </w:rPr>
           <w:t>www.webtexture.net/textures/6-high-resolution-metal-texture/</w:t>
@@ -3622,7 +3613,7 @@
     </w:p>
     <w:p>
       <w:pPr>
-        <w:pStyle w:val="HTMLPreformatted"/>
+        <w:pStyle w:val="PrformatHTML"/>
         <w:spacing w:after="40"/>
         <w:rPr>
           <w:rFonts w:asciiTheme="minorHAnsi" w:hAnsiTheme="minorHAnsi" w:cstheme="minorHAnsi"/>
@@ -3632,40 +3623,12 @@
         <w:rPr>
           <w:rFonts w:asciiTheme="minorHAnsi" w:hAnsiTheme="minorHAnsi" w:cstheme="minorHAnsi"/>
         </w:rPr>
-        <w:t xml:space="preserve">Brick, </w:t>
-      </w:r>
-      <w:proofErr w:type="spellStart"/>
-      <w:r>
-        <w:rPr>
-          <w:rFonts w:asciiTheme="minorHAnsi" w:hAnsiTheme="minorHAnsi" w:cstheme="minorHAnsi"/>
-        </w:rPr>
-        <w:t>Concrete_bare</w:t>
-      </w:r>
-      <w:proofErr w:type="spellEnd"/>
-      <w:r>
-        <w:rPr>
-          <w:rFonts w:asciiTheme="minorHAnsi" w:hAnsiTheme="minorHAnsi" w:cstheme="minorHAnsi"/>
-        </w:rPr>
-        <w:t xml:space="preserve">, Dirt, Ink, Marble, Metal1, Metal2, Metal 3, Metal4, </w:t>
-      </w:r>
-      <w:proofErr w:type="spellStart"/>
-      <w:r>
-        <w:rPr>
-          <w:rFonts w:asciiTheme="minorHAnsi" w:hAnsiTheme="minorHAnsi" w:cstheme="minorHAnsi"/>
-        </w:rPr>
-        <w:t>Bipodf</w:t>
-      </w:r>
-      <w:proofErr w:type="spellEnd"/>
-      <w:r>
-        <w:rPr>
-          <w:rFonts w:asciiTheme="minorHAnsi" w:hAnsiTheme="minorHAnsi" w:cstheme="minorHAnsi"/>
-        </w:rPr>
-        <w:t xml:space="preserve">: </w:t>
-      </w:r>
-      <w:hyperlink r:id="rId17" w:history="1">
+        <w:t xml:space="preserve">Brick, Concrete_bare, Dirt, Ink, Marble, Metal1, Metal2, Metal 3, Metal4, Bipodf: </w:t>
+      </w:r>
+      <w:hyperlink r:id="rId18" w:history="1">
         <w:r>
           <w:rPr>
-            <w:rStyle w:val="Hyperlink"/>
+            <w:rStyle w:val="Lienhypertexte"/>
             <w:rFonts w:asciiTheme="minorHAnsi" w:hAnsiTheme="minorHAnsi" w:cstheme="minorHAnsi"/>
           </w:rPr>
           <w:t>www.cgtextures.com</w:t>
@@ -3674,30 +3637,22 @@
     </w:p>
     <w:p>
       <w:pPr>
-        <w:pStyle w:val="HTMLPreformatted"/>
+        <w:pStyle w:val="PrformatHTML"/>
         <w:spacing w:after="40"/>
         <w:rPr>
           <w:rFonts w:asciiTheme="minorHAnsi" w:hAnsiTheme="minorHAnsi" w:cstheme="minorHAnsi"/>
         </w:rPr>
       </w:pPr>
-      <w:proofErr w:type="spellStart"/>
       <w:r>
         <w:rPr>
           <w:rFonts w:asciiTheme="minorHAnsi" w:hAnsiTheme="minorHAnsi" w:cstheme="minorHAnsi"/>
         </w:rPr>
-        <w:t>Lightpost</w:t>
-      </w:r>
-      <w:proofErr w:type="spellEnd"/>
-      <w:r>
-        <w:rPr>
-          <w:rFonts w:asciiTheme="minorHAnsi" w:hAnsiTheme="minorHAnsi" w:cstheme="minorHAnsi"/>
-        </w:rPr>
-        <w:t xml:space="preserve">: </w:t>
-      </w:r>
-      <w:hyperlink r:id="rId18" w:history="1">
+        <w:t xml:space="preserve">Lightpost: </w:t>
+      </w:r>
+      <w:hyperlink r:id="rId19" w:history="1">
         <w:r>
           <w:rPr>
-            <w:rStyle w:val="Hyperlink"/>
+            <w:rStyle w:val="Lienhypertexte"/>
             <w:rFonts w:asciiTheme="minorHAnsi" w:hAnsiTheme="minorHAnsi" w:cstheme="minorHAnsi"/>
           </w:rPr>
           <w:t>http://media.moddb.com/legacy/images/tutorials/30/308/gallery/t_508.jpg</w:t>
@@ -3706,31 +3661,23 @@
     </w:p>
     <w:p>
       <w:pPr>
-        <w:pStyle w:val="HTMLPreformatted"/>
+        <w:pStyle w:val="PrformatHTML"/>
         <w:spacing w:after="40"/>
         <w:ind w:left="915" w:hanging="915"/>
         <w:rPr>
           <w:rFonts w:asciiTheme="minorHAnsi" w:hAnsiTheme="minorHAnsi" w:cstheme="minorHAnsi"/>
         </w:rPr>
       </w:pPr>
-      <w:proofErr w:type="spellStart"/>
       <w:r>
         <w:rPr>
           <w:rFonts w:asciiTheme="minorHAnsi" w:hAnsiTheme="minorHAnsi" w:cstheme="minorHAnsi"/>
         </w:rPr>
-        <w:t>Camo</w:t>
-      </w:r>
-      <w:proofErr w:type="spellEnd"/>
-      <w:r>
-        <w:rPr>
-          <w:rFonts w:asciiTheme="minorHAnsi" w:hAnsiTheme="minorHAnsi" w:cstheme="minorHAnsi"/>
-        </w:rPr>
-        <w:t xml:space="preserve">: </w:t>
-      </w:r>
-      <w:hyperlink r:id="rId19" w:history="1">
+        <w:t xml:space="preserve">Camo: </w:t>
+      </w:r>
+      <w:hyperlink r:id="rId20" w:history="1">
         <w:r>
           <w:rPr>
-            <w:rStyle w:val="Hyperlink"/>
+            <w:rStyle w:val="Lienhypertexte"/>
             <w:rFonts w:asciiTheme="minorHAnsi" w:hAnsiTheme="minorHAnsi" w:cstheme="minorHAnsi"/>
           </w:rPr>
           <w:t>http://farm4.static.flickr.com/3324/3628571124_51e7bbdff6.jpg</w:t>
@@ -3739,7 +3686,7 @@
     </w:p>
     <w:p>
       <w:pPr>
-        <w:pStyle w:val="HTMLPreformatted"/>
+        <w:pStyle w:val="PrformatHTML"/>
         <w:spacing w:after="40"/>
         <w:ind w:left="915" w:hanging="915"/>
         <w:rPr>
@@ -3758,10 +3705,10 @@
         </w:rPr>
         <w:t xml:space="preserve">: </w:t>
       </w:r>
-      <w:hyperlink r:id="rId20" w:history="1">
+      <w:hyperlink r:id="rId21" w:history="1">
         <w:r>
           <w:rPr>
-            <w:rStyle w:val="Hyperlink"/>
+            <w:rStyle w:val="Lienhypertexte"/>
             <w:rFonts w:asciiTheme="minorHAnsi" w:hAnsiTheme="minorHAnsi" w:cstheme="minorHAnsi"/>
           </w:rPr>
           <w:t>http://hhh316.deviantart.com/art/Seamless-metal-texture-smooth-164165216</w:t>
@@ -3770,36 +3717,28 @@
     </w:p>
     <w:p>
       <w:pPr>
-        <w:pStyle w:val="HTMLPreformatted"/>
+        <w:pStyle w:val="PrformatHTML"/>
         <w:spacing w:after="40"/>
         <w:rPr>
           <w:rFonts w:asciiTheme="minorHAnsi" w:hAnsiTheme="minorHAnsi" w:cstheme="minorHAnsi"/>
         </w:rPr>
       </w:pPr>
-      <w:proofErr w:type="gramStart"/>
       <w:r>
         <w:rPr>
           <w:rFonts w:asciiTheme="minorHAnsi" w:hAnsiTheme="minorHAnsi" w:cstheme="minorHAnsi"/>
         </w:rPr>
-        <w:t>skull</w:t>
-      </w:r>
-      <w:proofErr w:type="gramEnd"/>
+        <w:t xml:space="preserve">skull: </w:t>
+      </w:r>
       <w:r>
         <w:rPr>
           <w:rFonts w:asciiTheme="minorHAnsi" w:hAnsiTheme="minorHAnsi" w:cstheme="minorHAnsi"/>
         </w:rPr>
-        <w:t xml:space="preserve">: </w:t>
-      </w:r>
-      <w:r>
-        <w:rPr>
-          <w:rFonts w:asciiTheme="minorHAnsi" w:hAnsiTheme="minorHAnsi" w:cstheme="minorHAnsi"/>
-        </w:rPr>
         <w:tab/>
       </w:r>
-      <w:hyperlink r:id="rId21" w:history="1">
+      <w:hyperlink r:id="rId22" w:history="1">
         <w:r>
           <w:rPr>
-            <w:rStyle w:val="Hyperlink"/>
+            <w:rStyle w:val="Lienhypertexte"/>
             <w:rFonts w:asciiTheme="minorHAnsi" w:hAnsiTheme="minorHAnsi" w:cstheme="minorHAnsi"/>
           </w:rPr>
           <w:t>http://bestpooltablesreview.blogspot.com/2011/04/buy-2d-glitter-skull-flights-100-micron.html</w:t>
@@ -3808,40 +3747,31 @@
     </w:p>
     <w:p>
       <w:pPr>
-        <w:pStyle w:val="HTMLPreformatted"/>
+        <w:pStyle w:val="PrformatHTML"/>
         <w:spacing w:after="40"/>
         <w:rPr>
           <w:rFonts w:asciiTheme="minorHAnsi" w:hAnsiTheme="minorHAnsi" w:cstheme="minorHAnsi"/>
           <w:lang w:val="fr-CA"/>
         </w:rPr>
       </w:pPr>
-      <w:proofErr w:type="spellStart"/>
       <w:r>
         <w:rPr>
           <w:rFonts w:asciiTheme="minorHAnsi" w:hAnsiTheme="minorHAnsi" w:cstheme="minorHAnsi"/>
           <w:lang w:val="fr-CA"/>
         </w:rPr>
-        <w:t>Titanium</w:t>
-      </w:r>
-      <w:proofErr w:type="spellEnd"/>
+        <w:t xml:space="preserve">Titanium: </w:t>
+      </w:r>
       <w:r>
         <w:rPr>
           <w:rFonts w:asciiTheme="minorHAnsi" w:hAnsiTheme="minorHAnsi" w:cstheme="minorHAnsi"/>
           <w:lang w:val="fr-CA"/>
         </w:rPr>
-        <w:t xml:space="preserve">: </w:t>
-      </w:r>
-      <w:r>
-        <w:rPr>
-          <w:rFonts w:asciiTheme="minorHAnsi" w:hAnsiTheme="minorHAnsi" w:cstheme="minorHAnsi"/>
-          <w:lang w:val="fr-CA"/>
-        </w:rPr>
         <w:tab/>
       </w:r>
-      <w:hyperlink r:id="rId22" w:history="1">
+      <w:hyperlink r:id="rId23" w:history="1">
         <w:r>
           <w:rPr>
-            <w:rStyle w:val="Hyperlink"/>
+            <w:rStyle w:val="Lienhypertexte"/>
             <w:rFonts w:asciiTheme="minorHAnsi" w:hAnsiTheme="minorHAnsi" w:cstheme="minorHAnsi"/>
             <w:lang w:val="fr-CA"/>
           </w:rPr>
@@ -3851,30 +3781,22 @@
     </w:p>
     <w:p>
       <w:pPr>
-        <w:pStyle w:val="HTMLPreformatted"/>
+        <w:pStyle w:val="PrformatHTML"/>
         <w:spacing w:after="40"/>
         <w:rPr>
           <w:rFonts w:asciiTheme="minorHAnsi" w:hAnsiTheme="minorHAnsi" w:cstheme="minorHAnsi"/>
         </w:rPr>
       </w:pPr>
-      <w:proofErr w:type="gramStart"/>
       <w:r>
         <w:rPr>
           <w:rFonts w:asciiTheme="minorHAnsi" w:hAnsiTheme="minorHAnsi" w:cstheme="minorHAnsi"/>
         </w:rPr>
-        <w:t>mechanical</w:t>
-      </w:r>
-      <w:proofErr w:type="gramEnd"/>
-      <w:r>
-        <w:rPr>
-          <w:rFonts w:asciiTheme="minorHAnsi" w:hAnsiTheme="minorHAnsi" w:cstheme="minorHAnsi"/>
-        </w:rPr>
-        <w:t xml:space="preserve">: </w:t>
-      </w:r>
-      <w:hyperlink r:id="rId23" w:history="1">
+        <w:t xml:space="preserve">mechanical: </w:t>
+      </w:r>
+      <w:hyperlink r:id="rId24" w:history="1">
         <w:r>
           <w:rPr>
-            <w:rStyle w:val="Hyperlink"/>
+            <w:rStyle w:val="Lienhypertexte"/>
             <w:rFonts w:asciiTheme="minorHAnsi" w:hAnsiTheme="minorHAnsi" w:cstheme="minorHAnsi"/>
           </w:rPr>
           <w:t>http://www.svgopen.org/2003/papers/UsingSVGFor2DContentInMobile3DGames/index.html</w:t>
@@ -3883,30 +3805,22 @@
     </w:p>
     <w:p>
       <w:pPr>
-        <w:pStyle w:val="HTMLPreformatted"/>
+        <w:pStyle w:val="PrformatHTML"/>
         <w:spacing w:after="40"/>
         <w:rPr>
           <w:rFonts w:asciiTheme="minorHAnsi" w:hAnsiTheme="minorHAnsi" w:cstheme="minorHAnsi"/>
         </w:rPr>
       </w:pPr>
-      <w:proofErr w:type="gramStart"/>
       <w:r>
         <w:rPr>
           <w:rFonts w:asciiTheme="minorHAnsi" w:hAnsiTheme="minorHAnsi" w:cstheme="minorHAnsi"/>
         </w:rPr>
-        <w:t>energy</w:t>
-      </w:r>
-      <w:proofErr w:type="gramEnd"/>
-      <w:r>
-        <w:rPr>
-          <w:rFonts w:asciiTheme="minorHAnsi" w:hAnsiTheme="minorHAnsi" w:cstheme="minorHAnsi"/>
-        </w:rPr>
-        <w:t xml:space="preserve">: </w:t>
-      </w:r>
-      <w:hyperlink r:id="rId24" w:history="1">
+        <w:t xml:space="preserve">energy: </w:t>
+      </w:r>
+      <w:hyperlink r:id="rId25" w:history="1">
         <w:r>
           <w:rPr>
-            <w:rStyle w:val="Hyperlink"/>
+            <w:rStyle w:val="Lienhypertexte"/>
             <w:rFonts w:asciiTheme="minorHAnsi" w:hAnsiTheme="minorHAnsi" w:cstheme="minorHAnsi"/>
           </w:rPr>
           <w:t>http://www.123rf.com/photo_9298276_glowing-energy-streaks-abstract-seamless-background-texture.html</w:t>
@@ -3915,30 +3829,22 @@
     </w:p>
     <w:p>
       <w:pPr>
-        <w:pStyle w:val="HTMLPreformatted"/>
+        <w:pStyle w:val="PrformatHTML"/>
         <w:spacing w:after="40"/>
         <w:rPr>
           <w:rFonts w:asciiTheme="minorHAnsi" w:hAnsiTheme="minorHAnsi" w:cstheme="minorHAnsi"/>
         </w:rPr>
       </w:pPr>
-      <w:proofErr w:type="gramStart"/>
       <w:r>
         <w:rPr>
           <w:rFonts w:asciiTheme="minorHAnsi" w:hAnsiTheme="minorHAnsi" w:cstheme="minorHAnsi"/>
         </w:rPr>
-        <w:t>earth</w:t>
-      </w:r>
-      <w:proofErr w:type="gramEnd"/>
-      <w:r>
-        <w:rPr>
-          <w:rFonts w:asciiTheme="minorHAnsi" w:hAnsiTheme="minorHAnsi" w:cstheme="minorHAnsi"/>
-        </w:rPr>
-        <w:t xml:space="preserve"> and moon : </w:t>
-      </w:r>
-      <w:hyperlink r:id="rId25" w:history="1">
+        <w:t xml:space="preserve">earth and moon : </w:t>
+      </w:r>
+      <w:hyperlink r:id="rId26" w:history="1">
         <w:r>
           <w:rPr>
-            <w:rStyle w:val="Hyperlink"/>
+            <w:rStyle w:val="Lienhypertexte"/>
             <w:rFonts w:asciiTheme="minorHAnsi" w:hAnsiTheme="minorHAnsi" w:cstheme="minorHAnsi"/>
           </w:rPr>
           <w:t>http://frank.mtsu.edu/~njsmith/astr/lab02.shtml</w:t>
@@ -3947,30 +3853,22 @@
     </w:p>
     <w:p>
       <w:pPr>
-        <w:pStyle w:val="HTMLPreformatted"/>
+        <w:pStyle w:val="PrformatHTML"/>
         <w:spacing w:after="40"/>
         <w:rPr>
           <w:rFonts w:asciiTheme="minorHAnsi" w:hAnsiTheme="minorHAnsi" w:cstheme="minorHAnsi"/>
         </w:rPr>
       </w:pPr>
-      <w:proofErr w:type="gramStart"/>
       <w:r>
         <w:rPr>
           <w:rFonts w:asciiTheme="minorHAnsi" w:hAnsiTheme="minorHAnsi" w:cstheme="minorHAnsi"/>
         </w:rPr>
-        <w:t>sun</w:t>
-      </w:r>
-      <w:proofErr w:type="gramEnd"/>
-      <w:r>
-        <w:rPr>
-          <w:rFonts w:asciiTheme="minorHAnsi" w:hAnsiTheme="minorHAnsi" w:cstheme="minorHAnsi"/>
-        </w:rPr>
-        <w:t xml:space="preserve">: </w:t>
-      </w:r>
-      <w:hyperlink r:id="rId26" w:history="1">
+        <w:t xml:space="preserve">sun: </w:t>
+      </w:r>
+      <w:hyperlink r:id="rId27" w:history="1">
         <w:r>
           <w:rPr>
-            <w:rStyle w:val="Hyperlink"/>
+            <w:rStyle w:val="Lienhypertexte"/>
             <w:rFonts w:asciiTheme="minorHAnsi" w:hAnsiTheme="minorHAnsi" w:cstheme="minorHAnsi"/>
           </w:rPr>
           <w:t>http://www.dailymail.co.uk/sciencetech/article-1290919/First-photo-planet-circling-distant-sun-outside-solar-system.html</w:t>
@@ -3979,30 +3877,22 @@
     </w:p>
     <w:p>
       <w:pPr>
-        <w:pStyle w:val="HTMLPreformatted"/>
+        <w:pStyle w:val="PrformatHTML"/>
         <w:spacing w:after="40"/>
         <w:rPr>
           <w:rFonts w:asciiTheme="minorHAnsi" w:hAnsiTheme="minorHAnsi" w:cstheme="minorHAnsi"/>
         </w:rPr>
       </w:pPr>
-      <w:proofErr w:type="gramStart"/>
       <w:r>
         <w:rPr>
           <w:rFonts w:asciiTheme="minorHAnsi" w:hAnsiTheme="minorHAnsi" w:cstheme="minorHAnsi"/>
         </w:rPr>
-        <w:t>nebula</w:t>
-      </w:r>
-      <w:proofErr w:type="gramEnd"/>
-      <w:r>
-        <w:rPr>
-          <w:rFonts w:asciiTheme="minorHAnsi" w:hAnsiTheme="minorHAnsi" w:cstheme="minorHAnsi"/>
-        </w:rPr>
-        <w:t xml:space="preserve">: </w:t>
-      </w:r>
-      <w:hyperlink r:id="rId27" w:history="1">
+        <w:t xml:space="preserve">nebula: </w:t>
+      </w:r>
+      <w:hyperlink r:id="rId28" w:history="1">
         <w:r>
           <w:rPr>
-            <w:rStyle w:val="Hyperlink"/>
+            <w:rStyle w:val="Lienhypertexte"/>
             <w:rFonts w:asciiTheme="minorHAnsi" w:hAnsiTheme="minorHAnsi" w:cstheme="minorHAnsi"/>
           </w:rPr>
           <w:t>http://cs.astronomy.com/asycs/media/p/474777.aspx</w:t>
@@ -4011,7 +3901,7 @@
     </w:p>
     <w:p>
       <w:pPr>
-        <w:pStyle w:val="HTMLPreformatted"/>
+        <w:pStyle w:val="PrformatHTML"/>
         <w:spacing w:after="40"/>
         <w:rPr>
           <w:rFonts w:asciiTheme="minorHAnsi" w:hAnsiTheme="minorHAnsi" w:cstheme="minorHAnsi"/>
@@ -4023,10 +3913,10 @@
         </w:rPr>
         <w:t xml:space="preserve">stars1.bmp: </w:t>
       </w:r>
-      <w:hyperlink r:id="rId28" w:history="1">
+      <w:hyperlink r:id="rId29" w:history="1">
         <w:r>
           <w:rPr>
-            <w:rStyle w:val="Hyperlink"/>
+            <w:rStyle w:val="Lienhypertexte"/>
             <w:rFonts w:asciiTheme="minorHAnsi" w:hAnsiTheme="minorHAnsi" w:cstheme="minorHAnsi"/>
           </w:rPr>
           <w:t>http://www.khilafatworld.com/2012/01/poem-look-in-stars.html</w:t>
@@ -4035,7 +3925,7 @@
     </w:p>
     <w:p>
       <w:pPr>
-        <w:pStyle w:val="HTMLPreformatted"/>
+        <w:pStyle w:val="PrformatHTML"/>
         <w:spacing w:after="40"/>
         <w:rPr>
           <w:rFonts w:asciiTheme="minorHAnsi" w:hAnsiTheme="minorHAnsi" w:cstheme="minorHAnsi"/>
@@ -4047,10 +3937,10 @@
         </w:rPr>
         <w:t xml:space="preserve">stars2.bmp: </w:t>
       </w:r>
-      <w:hyperlink r:id="rId29" w:history="1">
+      <w:hyperlink r:id="rId30" w:history="1">
         <w:r>
           <w:rPr>
-            <w:rStyle w:val="Hyperlink"/>
+            <w:rStyle w:val="Lienhypertexte"/>
             <w:rFonts w:asciiTheme="minorHAnsi" w:hAnsiTheme="minorHAnsi" w:cstheme="minorHAnsi"/>
           </w:rPr>
           <w:t>http://www.therealfun.com/Stars-in-night-10535.html</w:t>
@@ -4059,30 +3949,22 @@
     </w:p>
     <w:p>
       <w:pPr>
-        <w:pStyle w:val="HTMLPreformatted"/>
+        <w:pStyle w:val="PrformatHTML"/>
         <w:spacing w:after="40"/>
         <w:rPr>
           <w:rFonts w:asciiTheme="minorHAnsi" w:hAnsiTheme="minorHAnsi" w:cstheme="minorHAnsi"/>
         </w:rPr>
       </w:pPr>
-      <w:proofErr w:type="gramStart"/>
       <w:r>
         <w:rPr>
           <w:rFonts w:asciiTheme="minorHAnsi" w:hAnsiTheme="minorHAnsi" w:cstheme="minorHAnsi"/>
         </w:rPr>
-        <w:t>milky</w:t>
-      </w:r>
-      <w:proofErr w:type="gramEnd"/>
-      <w:r>
-        <w:rPr>
-          <w:rFonts w:asciiTheme="minorHAnsi" w:hAnsiTheme="minorHAnsi" w:cstheme="minorHAnsi"/>
-        </w:rPr>
-        <w:t xml:space="preserve"> way: </w:t>
-      </w:r>
-      <w:hyperlink r:id="rId30" w:history="1">
+        <w:t xml:space="preserve">milky way: </w:t>
+      </w:r>
+      <w:hyperlink r:id="rId31" w:history="1">
         <w:r>
           <w:rPr>
-            <w:rStyle w:val="Hyperlink"/>
+            <w:rStyle w:val="Lienhypertexte"/>
             <w:rFonts w:asciiTheme="minorHAnsi" w:hAnsiTheme="minorHAnsi" w:cstheme="minorHAnsi"/>
           </w:rPr>
           <w:t>http://www.moonphases.info/the-stars.html</w:t>
@@ -4091,30 +3973,22 @@
     </w:p>
     <w:p>
       <w:pPr>
-        <w:pStyle w:val="HTMLPreformatted"/>
+        <w:pStyle w:val="PrformatHTML"/>
         <w:spacing w:after="40"/>
         <w:rPr>
           <w:rFonts w:asciiTheme="minorHAnsi" w:hAnsiTheme="minorHAnsi" w:cstheme="minorHAnsi"/>
         </w:rPr>
       </w:pPr>
-      <w:proofErr w:type="gramStart"/>
       <w:r>
         <w:rPr>
           <w:rFonts w:asciiTheme="minorHAnsi" w:hAnsiTheme="minorHAnsi" w:cstheme="minorHAnsi"/>
         </w:rPr>
-        <w:t>warning</w:t>
-      </w:r>
-      <w:proofErr w:type="gramEnd"/>
-      <w:r>
-        <w:rPr>
-          <w:rFonts w:asciiTheme="minorHAnsi" w:hAnsiTheme="minorHAnsi" w:cstheme="minorHAnsi"/>
-        </w:rPr>
-        <w:t xml:space="preserve">: </w:t>
-      </w:r>
-      <w:hyperlink r:id="rId31" w:history="1">
+        <w:t xml:space="preserve">warning: </w:t>
+      </w:r>
+      <w:hyperlink r:id="rId32" w:history="1">
         <w:r>
           <w:rPr>
-            <w:rStyle w:val="Hyperlink"/>
+            <w:rStyle w:val="Lienhypertexte"/>
             <w:rFonts w:asciiTheme="minorHAnsi" w:hAnsiTheme="minorHAnsi" w:cstheme="minorHAnsi"/>
           </w:rPr>
           <w:t>http://www.texturemate.com/content/free-texture-symbols-2010080401</w:t>
@@ -4123,30 +3997,22 @@
     </w:p>
     <w:p>
       <w:pPr>
-        <w:pStyle w:val="HTMLPreformatted"/>
+        <w:pStyle w:val="PrformatHTML"/>
         <w:spacing w:after="40"/>
         <w:rPr>
           <w:rFonts w:asciiTheme="minorHAnsi" w:hAnsiTheme="minorHAnsi" w:cstheme="minorHAnsi"/>
         </w:rPr>
       </w:pPr>
-      <w:proofErr w:type="spellStart"/>
       <w:r>
         <w:rPr>
           <w:rFonts w:asciiTheme="minorHAnsi" w:hAnsiTheme="minorHAnsi" w:cstheme="minorHAnsi"/>
         </w:rPr>
-        <w:t>BlackDesign</w:t>
-      </w:r>
-      <w:proofErr w:type="spellEnd"/>
-      <w:r>
-        <w:rPr>
-          <w:rFonts w:asciiTheme="minorHAnsi" w:hAnsiTheme="minorHAnsi" w:cstheme="minorHAnsi"/>
-        </w:rPr>
-        <w:t xml:space="preserve">: </w:t>
-      </w:r>
-      <w:hyperlink r:id="rId32" w:history="1">
+        <w:t xml:space="preserve">BlackDesign: </w:t>
+      </w:r>
+      <w:hyperlink r:id="rId33" w:history="1">
         <w:r>
           <w:rPr>
-            <w:rStyle w:val="Hyperlink"/>
+            <w:rStyle w:val="Lienhypertexte"/>
             <w:rFonts w:asciiTheme="minorHAnsi" w:hAnsiTheme="minorHAnsi" w:cstheme="minorHAnsi"/>
           </w:rPr>
           <w:t>www.flickr.com/photos/torley/467773018/in/set-72157600105710970</w:t>
@@ -4155,7 +4021,7 @@
     </w:p>
     <w:p>
       <w:pPr>
-        <w:pStyle w:val="HTMLPreformatted"/>
+        <w:pStyle w:val="PrformatHTML"/>
         <w:spacing w:after="40"/>
         <w:rPr>
           <w:rFonts w:asciiTheme="minorHAnsi" w:hAnsiTheme="minorHAnsi" w:cstheme="minorHAnsi"/>
@@ -4164,7 +4030,7 @@
     </w:p>
     <w:p>
       <w:pPr>
-        <w:pStyle w:val="HTMLPreformatted"/>
+        <w:pStyle w:val="PrformatHTML"/>
         <w:spacing w:after="40"/>
         <w:rPr>
           <w:rFonts w:asciiTheme="minorHAnsi" w:hAnsiTheme="minorHAnsi" w:cstheme="minorHAnsi"/>
@@ -4195,10 +4061,10 @@
         </w:rPr>
         <w:t xml:space="preserve">The image loader class file was taken from: </w:t>
       </w:r>
-      <w:hyperlink r:id="rId33" w:history="1">
+      <w:hyperlink r:id="rId34" w:history="1">
         <w:r>
           <w:rPr>
-            <w:rStyle w:val="Hyperlink"/>
+            <w:rStyle w:val="Lienhypertexte"/>
             <w:rFonts w:cstheme="minorHAnsi"/>
             <w:sz w:val="20"/>
             <w:szCs w:val="20"/>
@@ -4242,47 +4108,39 @@
           <w:sz w:val="20"/>
           <w:szCs w:val="20"/>
         </w:rPr>
-        <w:t xml:space="preserve">For the music, we used the </w:t>
-      </w:r>
-      <w:proofErr w:type="spellStart"/>
+        <w:t xml:space="preserve">For the music, we used the sdl library and sdl mixer found at: </w:t>
+      </w:r>
       <w:r>
         <w:rPr>
           <w:rFonts w:cstheme="minorHAnsi"/>
           <w:sz w:val="20"/>
           <w:szCs w:val="20"/>
         </w:rPr>
-        <w:t>sdl</w:t>
-      </w:r>
-      <w:proofErr w:type="spellEnd"/>
-      <w:r>
-        <w:rPr>
-          <w:rFonts w:cstheme="minorHAnsi"/>
+        <w:br/>
+      </w:r>
+      <w:r>
+        <w:rPr>
           <w:sz w:val="20"/>
           <w:szCs w:val="20"/>
         </w:rPr>
-        <w:t xml:space="preserve"> library and </w:t>
-      </w:r>
-      <w:proofErr w:type="spellStart"/>
-      <w:r>
-        <w:rPr>
-          <w:rFonts w:cstheme="minorHAnsi"/>
+        <w:t>http://www.libsdl.org/</w:t>
+      </w:r>
+      <w:r>
+        <w:rPr>
           <w:sz w:val="20"/>
           <w:szCs w:val="20"/>
         </w:rPr>
-        <w:t>sdl</w:t>
-      </w:r>
-      <w:proofErr w:type="spellEnd"/>
-      <w:r>
-        <w:rPr>
-          <w:rFonts w:cstheme="minorHAnsi"/>
+        <w:br/>
+      </w:r>
+      <w:r>
+        <w:rPr>
           <w:sz w:val="20"/>
           <w:szCs w:val="20"/>
         </w:rPr>
-        <w:t xml:space="preserve"> mixer found at: </w:t>
-      </w:r>
-      <w:r>
-        <w:rPr>
-          <w:rFonts w:cstheme="minorHAnsi"/>
+        <w:t>http://www.libsdl.org/projects/SDL_mixer/</w:t>
+      </w:r>
+      <w:r>
+        <w:rPr>
           <w:sz w:val="20"/>
           <w:szCs w:val="20"/>
         </w:rPr>
@@ -4293,56 +4151,13 @@
           <w:sz w:val="20"/>
           <w:szCs w:val="20"/>
         </w:rPr>
-        <w:t>http://www.libsdl.org/</w:t>
-      </w:r>
-      <w:r>
-        <w:rPr>
-          <w:sz w:val="20"/>
-          <w:szCs w:val="20"/>
-        </w:rPr>
         <w:br/>
-      </w:r>
-      <w:r>
-        <w:rPr>
-          <w:sz w:val="20"/>
-          <w:szCs w:val="20"/>
-        </w:rPr>
-        <w:t>http://www.libsdl.org/projects/SDL_mixer/</w:t>
-      </w:r>
-      <w:r>
-        <w:rPr>
-          <w:sz w:val="20"/>
-          <w:szCs w:val="20"/>
-        </w:rPr>
-        <w:br/>
-      </w:r>
-      <w:r>
-        <w:rPr>
-          <w:sz w:val="20"/>
-          <w:szCs w:val="20"/>
-        </w:rPr>
-        <w:br/>
-      </w:r>
-      <w:proofErr w:type="gramStart"/>
-      <w:r>
-        <w:rPr>
-          <w:sz w:val="20"/>
-          <w:szCs w:val="20"/>
-        </w:rPr>
-        <w:t>The</w:t>
-      </w:r>
-      <w:proofErr w:type="gramEnd"/>
-      <w:r>
-        <w:rPr>
-          <w:sz w:val="20"/>
-          <w:szCs w:val="20"/>
-        </w:rPr>
-        <w:t xml:space="preserve"> shadow matrix code is from: </w:t>
-      </w:r>
-      <w:hyperlink r:id="rId34" w:history="1">
+        <w:t xml:space="preserve">The shadow matrix code is from: </w:t>
+      </w:r>
+      <w:hyperlink r:id="rId35" w:history="1">
         <w:r>
           <w:rPr>
-            <w:rStyle w:val="Hyperlink"/>
+            <w:rStyle w:val="Lienhypertexte"/>
             <w:sz w:val="20"/>
             <w:szCs w:val="20"/>
           </w:rPr>
@@ -4363,36 +4178,36 @@
         </w:rPr>
         <w:br/>
       </w:r>
-      <w:proofErr w:type="spellStart"/>
       <w:r>
         <w:rPr>
           <w:sz w:val="20"/>
           <w:szCs w:val="20"/>
         </w:rPr>
-        <w:t>AntTweakBar</w:t>
-      </w:r>
-      <w:proofErr w:type="spellEnd"/>
+        <w:t xml:space="preserve">AntTweakBar </w:t>
+      </w:r>
       <w:r>
         <w:rPr>
           <w:sz w:val="20"/>
           <w:szCs w:val="20"/>
         </w:rPr>
-        <w:t xml:space="preserve"> </w:t>
+        <w:t xml:space="preserve">for the debugging window: </w:t>
       </w:r>
       <w:r>
         <w:rPr>
           <w:sz w:val="20"/>
           <w:szCs w:val="20"/>
         </w:rPr>
-        <w:t xml:space="preserve">for the debugging window: </w:t>
-      </w:r>
-      <w:r>
+        <w:t xml:space="preserve">http://www.antisphere.com/Wiki/tools:anttweakbar </w:t>
+      </w:r>
+    </w:p>
+    <w:p>
+      <w:pPr>
+        <w:spacing w:after="0"/>
         <w:rPr>
           <w:sz w:val="20"/>
           <w:szCs w:val="20"/>
         </w:rPr>
-        <w:t xml:space="preserve">http://www.antisphere.com/Wiki/tools:anttweakbar </w:t>
-      </w:r>
+      </w:pPr>
     </w:p>
     <w:p>
       <w:pPr>
@@ -4402,65 +4217,31 @@
           <w:szCs w:val="20"/>
         </w:rPr>
       </w:pPr>
-    </w:p>
-    <w:p>
-      <w:pPr>
-        <w:spacing w:after="0"/>
+      <w:r>
         <w:rPr>
           <w:sz w:val="20"/>
           <w:szCs w:val="20"/>
         </w:rPr>
-      </w:pPr>
-      <w:proofErr w:type="spellStart"/>
+        <w:t>Dirent API for windows</w:t>
+      </w:r>
       <w:r>
         <w:rPr>
           <w:sz w:val="20"/>
           <w:szCs w:val="20"/>
         </w:rPr>
-        <w:t>Dirent</w:t>
-      </w:r>
-      <w:proofErr w:type="spellEnd"/>
+        <w:t xml:space="preserve"> : </w:t>
+      </w:r>
       <w:r>
         <w:rPr>
           <w:sz w:val="20"/>
           <w:szCs w:val="20"/>
         </w:rPr>
-        <w:t xml:space="preserve"> API for </w:t>
-      </w:r>
-      <w:proofErr w:type="gramStart"/>
-      <w:r>
-        <w:rPr>
-          <w:sz w:val="20"/>
-          <w:szCs w:val="20"/>
-        </w:rPr>
-        <w:t>windows</w:t>
-      </w:r>
-      <w:r>
-        <w:rPr>
-          <w:sz w:val="20"/>
-          <w:szCs w:val="20"/>
-        </w:rPr>
-        <w:t xml:space="preserve"> :</w:t>
-      </w:r>
-      <w:proofErr w:type="gramEnd"/>
-      <w:r>
-        <w:rPr>
-          <w:sz w:val="20"/>
-          <w:szCs w:val="20"/>
-        </w:rPr>
-        <w:t xml:space="preserve"> </w:t>
-      </w:r>
-      <w:r>
-        <w:rPr>
-          <w:sz w:val="20"/>
-          <w:szCs w:val="20"/>
-        </w:rPr>
         <w:t xml:space="preserve"> http://www.softagalleria.net/dirent.php</w:t>
       </w:r>
     </w:p>
     <w:p>
       <w:pPr>
-        <w:pStyle w:val="HTMLPreformatted"/>
+        <w:pStyle w:val="PrformatHTML"/>
         <w:spacing w:after="40"/>
         <w:rPr>
           <w:rFonts w:asciiTheme="minorHAnsi" w:hAnsiTheme="minorHAnsi" w:cstheme="minorHAnsi"/>
@@ -4477,7 +4258,7 @@
     </w:p>
     <w:p>
       <w:pPr>
-        <w:pStyle w:val="Heading1"/>
+        <w:pStyle w:val="Titre1"/>
       </w:pPr>
       <w:r>
         <w:lastRenderedPageBreak/>
@@ -4495,7 +4276,6 @@
       <w:r>
         <w:rPr>
           <w:noProof/>
-          <w:lang w:val="en-US" w:eastAsia="en-US"/>
         </w:rPr>
         <w:drawing>
           <wp:inline distT="0" distB="0" distL="0" distR="0">
@@ -4515,10 +4295,10 @@
                     </pic:cNvPicPr>
                   </pic:nvPicPr>
                   <pic:blipFill>
-                    <a:blip r:embed="rId35" cstate="print">
+                    <a:blip r:embed="rId36" cstate="print">
                       <a:extLst>
                         <a:ext uri="{28A0092B-C50C-407E-A947-70E740481C1C}">
-                          <a14:useLocalDpi xmlns:a14="http://schemas.microsoft.com/office/drawing/2010/main" xmlns:wps="http://schemas.microsoft.com/office/word/2010/wordprocessingShape" xmlns:wpi="http://schemas.microsoft.com/office/word/2010/wordprocessingInk" xmlns:wpg="http://schemas.microsoft.com/office/word/2010/wordprocessingGroup" xmlns:w14="http://schemas.microsoft.com/office/word/2010/wordml" xmlns:w="http://schemas.openxmlformats.org/wordprocessingml/2006/main" xmlns:w10="urn:schemas-microsoft-com:office:word" xmlns:wp14="http://schemas.microsoft.com/office/word/2010/wordprocessingDrawing" xmlns:v="urn:schemas-microsoft-com:vml" xmlns:o="urn:schemas-microsoft-com:office:office" xmlns:mc="http://schemas.openxmlformats.org/markup-compatibility/2006" xmlns:wpc="http://schemas.microsoft.com/office/word/2010/wordprocessingCanvas" xmlns="" val="0"/>
+                          <a14:useLocalDpi xmlns:a14="http://schemas.microsoft.com/office/drawing/2010/main" val="0"/>
                         </a:ext>
                       </a:extLst>
                     </a:blip>
@@ -4564,7 +4344,6 @@
       <w:r>
         <w:rPr>
           <w:noProof/>
-          <w:lang w:val="en-US" w:eastAsia="en-US"/>
         </w:rPr>
         <w:lastRenderedPageBreak/>
         <w:drawing>
@@ -4585,10 +4364,10 @@
                     </pic:cNvPicPr>
                   </pic:nvPicPr>
                   <pic:blipFill>
-                    <a:blip r:embed="rId36" cstate="print">
+                    <a:blip r:embed="rId37" cstate="print">
                       <a:extLst>
                         <a:ext uri="{28A0092B-C50C-407E-A947-70E740481C1C}">
-                          <a14:useLocalDpi xmlns:a14="http://schemas.microsoft.com/office/drawing/2010/main" xmlns:wps="http://schemas.microsoft.com/office/word/2010/wordprocessingShape" xmlns:wpi="http://schemas.microsoft.com/office/word/2010/wordprocessingInk" xmlns:wpg="http://schemas.microsoft.com/office/word/2010/wordprocessingGroup" xmlns:w14="http://schemas.microsoft.com/office/word/2010/wordml" xmlns:w="http://schemas.openxmlformats.org/wordprocessingml/2006/main" xmlns:w10="urn:schemas-microsoft-com:office:word" xmlns:wp14="http://schemas.microsoft.com/office/word/2010/wordprocessingDrawing" xmlns:v="urn:schemas-microsoft-com:vml" xmlns:o="urn:schemas-microsoft-com:office:office" xmlns:mc="http://schemas.openxmlformats.org/markup-compatibility/2006" xmlns:wpc="http://schemas.microsoft.com/office/word/2010/wordprocessingCanvas" xmlns="" val="0"/>
+                          <a14:useLocalDpi xmlns:a14="http://schemas.microsoft.com/office/drawing/2010/main" val="0"/>
                         </a:ext>
                       </a:extLst>
                     </a:blip>
@@ -4642,7 +4421,6 @@
       <w:r>
         <w:rPr>
           <w:noProof/>
-          <w:lang w:val="en-US" w:eastAsia="en-US"/>
         </w:rPr>
         <w:lastRenderedPageBreak/>
         <w:drawing>
@@ -4663,10 +4441,10 @@
                     </pic:cNvPicPr>
                   </pic:nvPicPr>
                   <pic:blipFill>
-                    <a:blip r:embed="rId37" cstate="print">
+                    <a:blip r:embed="rId38" cstate="print">
                       <a:extLst>
                         <a:ext uri="{28A0092B-C50C-407E-A947-70E740481C1C}">
-                          <a14:useLocalDpi xmlns:a14="http://schemas.microsoft.com/office/drawing/2010/main" xmlns:wps="http://schemas.microsoft.com/office/word/2010/wordprocessingShape" xmlns:wpi="http://schemas.microsoft.com/office/word/2010/wordprocessingInk" xmlns:wpg="http://schemas.microsoft.com/office/word/2010/wordprocessingGroup" xmlns:w14="http://schemas.microsoft.com/office/word/2010/wordml" xmlns:w="http://schemas.openxmlformats.org/wordprocessingml/2006/main" xmlns:w10="urn:schemas-microsoft-com:office:word" xmlns:wp14="http://schemas.microsoft.com/office/word/2010/wordprocessingDrawing" xmlns:v="urn:schemas-microsoft-com:vml" xmlns:o="urn:schemas-microsoft-com:office:office" xmlns:mc="http://schemas.openxmlformats.org/markup-compatibility/2006" xmlns:wpc="http://schemas.microsoft.com/office/word/2010/wordprocessingCanvas" xmlns="" val="0"/>
+                          <a14:useLocalDpi xmlns:a14="http://schemas.microsoft.com/office/drawing/2010/main" val="0"/>
                         </a:ext>
                       </a:extLst>
                     </a:blip>
@@ -4697,7 +4475,6 @@
       <w:r>
         <w:rPr>
           <w:noProof/>
-          <w:lang w:val="en-US" w:eastAsia="en-US"/>
         </w:rPr>
         <w:drawing>
           <wp:inline distT="0" distB="0" distL="0" distR="0">
@@ -4717,10 +4494,10 @@
                     </pic:cNvPicPr>
                   </pic:nvPicPr>
                   <pic:blipFill>
-                    <a:blip r:embed="rId38" cstate="print">
+                    <a:blip r:embed="rId39" cstate="print">
                       <a:extLst>
                         <a:ext uri="{28A0092B-C50C-407E-A947-70E740481C1C}">
-                          <a14:useLocalDpi xmlns:a14="http://schemas.microsoft.com/office/drawing/2010/main" xmlns:wps="http://schemas.microsoft.com/office/word/2010/wordprocessingShape" xmlns:wpi="http://schemas.microsoft.com/office/word/2010/wordprocessingInk" xmlns:wpg="http://schemas.microsoft.com/office/word/2010/wordprocessingGroup" xmlns:w14="http://schemas.microsoft.com/office/word/2010/wordml" xmlns:w="http://schemas.openxmlformats.org/wordprocessingml/2006/main" xmlns:w10="urn:schemas-microsoft-com:office:word" xmlns:wp14="http://schemas.microsoft.com/office/word/2010/wordprocessingDrawing" xmlns:v="urn:schemas-microsoft-com:vml" xmlns:o="urn:schemas-microsoft-com:office:office" xmlns:mc="http://schemas.openxmlformats.org/markup-compatibility/2006" xmlns:wpc="http://schemas.microsoft.com/office/word/2010/wordprocessingCanvas" xmlns="" val="0"/>
+                          <a14:useLocalDpi xmlns:a14="http://schemas.microsoft.com/office/drawing/2010/main" val="0"/>
                         </a:ext>
                       </a:extLst>
                     </a:blip>
@@ -4759,7 +4536,6 @@
       <w:r>
         <w:rPr>
           <w:noProof/>
-          <w:lang w:val="en-US" w:eastAsia="en-US"/>
         </w:rPr>
         <w:drawing>
           <wp:inline distT="0" distB="0" distL="0" distR="0">
@@ -4779,7 +4555,7 @@
                     </pic:cNvPicPr>
                   </pic:nvPicPr>
                   <pic:blipFill>
-                    <a:blip r:embed="rId39"/>
+                    <a:blip r:embed="rId40"/>
                     <a:srcRect/>
                     <a:stretch>
                       <a:fillRect/>
@@ -4812,7 +4588,6 @@
       <w:r>
         <w:rPr>
           <w:noProof/>
-          <w:lang w:val="en-US" w:eastAsia="en-US"/>
         </w:rPr>
         <w:drawing>
           <wp:inline distT="0" distB="0" distL="0" distR="0">
@@ -4832,7 +4607,7 @@
                     </pic:cNvPicPr>
                   </pic:nvPicPr>
                   <pic:blipFill>
-                    <a:blip r:embed="rId40"/>
+                    <a:blip r:embed="rId41"/>
                     <a:srcRect/>
                     <a:stretch>
                       <a:fillRect/>
@@ -4865,7 +4640,6 @@
       <w:r>
         <w:rPr>
           <w:noProof/>
-          <w:lang w:val="en-US" w:eastAsia="en-US"/>
         </w:rPr>
         <w:drawing>
           <wp:inline distT="0" distB="0" distL="0" distR="0">
@@ -4885,7 +4659,7 @@
                     </pic:cNvPicPr>
                   </pic:nvPicPr>
                   <pic:blipFill>
-                    <a:blip r:embed="rId41"/>
+                    <a:blip r:embed="rId42"/>
                     <a:srcRect/>
                     <a:stretch>
                       <a:fillRect/>
@@ -4918,7 +4692,6 @@
       <w:r>
         <w:rPr>
           <w:noProof/>
-          <w:lang w:val="en-US" w:eastAsia="en-US"/>
         </w:rPr>
         <w:lastRenderedPageBreak/>
         <w:drawing>
@@ -4939,7 +4712,7 @@
                     </pic:cNvPicPr>
                   </pic:nvPicPr>
                   <pic:blipFill>
-                    <a:blip r:embed="rId42"/>
+                    <a:blip r:embed="rId43"/>
                     <a:srcRect/>
                     <a:stretch>
                       <a:fillRect/>
@@ -4972,7 +4745,6 @@
       <w:r>
         <w:rPr>
           <w:noProof/>
-          <w:lang w:val="en-US" w:eastAsia="en-US"/>
         </w:rPr>
         <w:drawing>
           <wp:inline distT="0" distB="0" distL="0" distR="0">
@@ -4992,7 +4764,7 @@
                     </pic:cNvPicPr>
                   </pic:nvPicPr>
                   <pic:blipFill>
-                    <a:blip r:embed="rId43"/>
+                    <a:blip r:embed="rId44"/>
                     <a:srcRect/>
                     <a:stretch>
                       <a:fillRect/>
@@ -5025,7 +4797,6 @@
       <w:r>
         <w:rPr>
           <w:noProof/>
-          <w:lang w:val="en-US" w:eastAsia="en-US"/>
         </w:rPr>
         <w:drawing>
           <wp:inline distT="0" distB="0" distL="0" distR="0">
@@ -5045,7 +4816,7 @@
                     </pic:cNvPicPr>
                   </pic:nvPicPr>
                   <pic:blipFill>
-                    <a:blip r:embed="rId44"/>
+                    <a:blip r:embed="rId45"/>
                     <a:srcRect/>
                     <a:stretch>
                       <a:fillRect/>
@@ -5086,7 +4857,7 @@
 </file>
 
 <file path=word/endnotes.xml><?xml version="1.0" encoding="utf-8"?>
-<w:endnotes xmlns:ve="http://schemas.openxmlformats.org/markup-compatibility/2006" xmlns:o="urn:schemas-microsoft-com:office:office" xmlns:r="http://schemas.openxmlformats.org/officeDocument/2006/relationships" xmlns:m="http://schemas.openxmlformats.org/officeDocument/2006/math" xmlns:v="urn:schemas-microsoft-com:vml" xmlns:wp="http://schemas.openxmlformats.org/drawingml/2006/wordprocessingDrawing" xmlns:w10="urn:schemas-microsoft-com:office:word" xmlns:w="http://schemas.openxmlformats.org/wordprocessingml/2006/main" xmlns:wne="http://schemas.microsoft.com/office/word/2006/wordml">
+<w:endnotes xmlns:wpc="http://schemas.microsoft.com/office/word/2010/wordprocessingCanvas" xmlns:mc="http://schemas.openxmlformats.org/markup-compatibility/2006" xmlns:o="urn:schemas-microsoft-com:office:office" xmlns:r="http://schemas.openxmlformats.org/officeDocument/2006/relationships" xmlns:m="http://schemas.openxmlformats.org/officeDocument/2006/math" xmlns:v="urn:schemas-microsoft-com:vml" xmlns:wp14="http://schemas.microsoft.com/office/word/2010/wordprocessingDrawing" xmlns:wp="http://schemas.openxmlformats.org/drawingml/2006/wordprocessingDrawing" xmlns:w10="urn:schemas-microsoft-com:office:word" xmlns:w="http://schemas.openxmlformats.org/wordprocessingml/2006/main" xmlns:w14="http://schemas.microsoft.com/office/word/2010/wordml" xmlns:wpg="http://schemas.microsoft.com/office/word/2010/wordprocessingGroup" xmlns:wpi="http://schemas.microsoft.com/office/word/2010/wordprocessingInk" xmlns:wne="http://schemas.microsoft.com/office/word/2006/wordml" xmlns:wps="http://schemas.microsoft.com/office/word/2010/wordprocessingShape" mc:Ignorable="w14 wp14">
   <w:endnote w:type="separator" w:id="-1">
     <w:p>
       <w:pPr>
@@ -5111,7 +4882,7 @@
 </file>
 
 <file path=word/footnotes.xml><?xml version="1.0" encoding="utf-8"?>
-<w:footnotes xmlns:ve="http://schemas.openxmlformats.org/markup-compatibility/2006" xmlns:o="urn:schemas-microsoft-com:office:office" xmlns:r="http://schemas.openxmlformats.org/officeDocument/2006/relationships" xmlns:m="http://schemas.openxmlformats.org/officeDocument/2006/math" xmlns:v="urn:schemas-microsoft-com:vml" xmlns:wp="http://schemas.openxmlformats.org/drawingml/2006/wordprocessingDrawing" xmlns:w10="urn:schemas-microsoft-com:office:word" xmlns:w="http://schemas.openxmlformats.org/wordprocessingml/2006/main" xmlns:wne="http://schemas.microsoft.com/office/word/2006/wordml">
+<w:footnotes xmlns:wpc="http://schemas.microsoft.com/office/word/2010/wordprocessingCanvas" xmlns:mc="http://schemas.openxmlformats.org/markup-compatibility/2006" xmlns:o="urn:schemas-microsoft-com:office:office" xmlns:r="http://schemas.openxmlformats.org/officeDocument/2006/relationships" xmlns:m="http://schemas.openxmlformats.org/officeDocument/2006/math" xmlns:v="urn:schemas-microsoft-com:vml" xmlns:wp14="http://schemas.microsoft.com/office/word/2010/wordprocessingDrawing" xmlns:wp="http://schemas.openxmlformats.org/drawingml/2006/wordprocessingDrawing" xmlns:w10="urn:schemas-microsoft-com:office:word" xmlns:w="http://schemas.openxmlformats.org/wordprocessingml/2006/main" xmlns:w14="http://schemas.microsoft.com/office/word/2010/wordml" xmlns:wpg="http://schemas.microsoft.com/office/word/2010/wordprocessingGroup" xmlns:wpi="http://schemas.microsoft.com/office/word/2010/wordprocessingInk" xmlns:wne="http://schemas.microsoft.com/office/word/2006/wordml" xmlns:wps="http://schemas.microsoft.com/office/word/2010/wordprocessingShape" mc:Ignorable="w14 wp14">
   <w:footnote w:type="separator" w:id="-1">
     <w:p>
       <w:pPr>
@@ -5136,7 +4907,7 @@
 </file>
 
 <file path=word/numbering.xml><?xml version="1.0" encoding="utf-8"?>
-<w:numbering xmlns:ve="http://schemas.openxmlformats.org/markup-compatibility/2006" xmlns:o="urn:schemas-microsoft-com:office:office" xmlns:r="http://schemas.openxmlformats.org/officeDocument/2006/relationships" xmlns:m="http://schemas.openxmlformats.org/officeDocument/2006/math" xmlns:v="urn:schemas-microsoft-com:vml" xmlns:wp="http://schemas.openxmlformats.org/drawingml/2006/wordprocessingDrawing" xmlns:w10="urn:schemas-microsoft-com:office:word" xmlns:w="http://schemas.openxmlformats.org/wordprocessingml/2006/main" xmlns:wne="http://schemas.microsoft.com/office/word/2006/wordml">
+<w:numbering xmlns:wpc="http://schemas.microsoft.com/office/word/2010/wordprocessingCanvas" xmlns:mc="http://schemas.openxmlformats.org/markup-compatibility/2006" xmlns:o="urn:schemas-microsoft-com:office:office" xmlns:r="http://schemas.openxmlformats.org/officeDocument/2006/relationships" xmlns:m="http://schemas.openxmlformats.org/officeDocument/2006/math" xmlns:v="urn:schemas-microsoft-com:vml" xmlns:wp14="http://schemas.microsoft.com/office/word/2010/wordprocessingDrawing" xmlns:wp="http://schemas.openxmlformats.org/drawingml/2006/wordprocessingDrawing" xmlns:w10="urn:schemas-microsoft-com:office:word" xmlns:w="http://schemas.openxmlformats.org/wordprocessingml/2006/main" xmlns:w14="http://schemas.microsoft.com/office/word/2010/wordml" xmlns:wpg="http://schemas.microsoft.com/office/word/2010/wordprocessingGroup" xmlns:wpi="http://schemas.microsoft.com/office/word/2010/wordprocessingInk" xmlns:wne="http://schemas.microsoft.com/office/word/2006/wordml" xmlns:wps="http://schemas.microsoft.com/office/word/2010/wordprocessingShape" mc:Ignorable="w14 wp14">
   <w:abstractNum w:abstractNumId="0">
     <w:nsid w:val="16D81FD8"/>
     <w:multiLevelType w:val="hybridMultilevel"/>
@@ -5533,7 +5304,7 @@
 </file>
 
 <file path=word/styles.xml><?xml version="1.0" encoding="utf-8"?>
-<w:styles xmlns:r="http://schemas.openxmlformats.org/officeDocument/2006/relationships" xmlns:w="http://schemas.openxmlformats.org/wordprocessingml/2006/main">
+<w:styles xmlns:mc="http://schemas.openxmlformats.org/markup-compatibility/2006" xmlns:r="http://schemas.openxmlformats.org/officeDocument/2006/relationships" xmlns:w="http://schemas.openxmlformats.org/wordprocessingml/2006/main" xmlns:w14="http://schemas.microsoft.com/office/word/2010/wordml" mc:Ignorable="w14">
   <w:docDefaults>
     <w:rPrDefault>
       <w:rPr>
@@ -5693,11 +5464,11 @@
     <w:qFormat/>
     <w:rsid w:val="004E6C3D"/>
   </w:style>
-  <w:style w:type="paragraph" w:styleId="Heading1">
+  <w:style w:type="paragraph" w:styleId="Titre1">
     <w:name w:val="heading 1"/>
     <w:basedOn w:val="Normal"/>
     <w:next w:val="Normal"/>
-    <w:link w:val="Heading1Char"/>
+    <w:link w:val="Titre1Car"/>
     <w:uiPriority w:val="9"/>
     <w:qFormat/>
     <w:rsid w:val="00E647CF"/>
@@ -5716,11 +5487,11 @@
       <w:szCs w:val="28"/>
     </w:rPr>
   </w:style>
-  <w:style w:type="paragraph" w:styleId="Heading2">
+  <w:style w:type="paragraph" w:styleId="Titre2">
     <w:name w:val="heading 2"/>
     <w:basedOn w:val="Normal"/>
     <w:next w:val="Normal"/>
-    <w:link w:val="Heading2Char"/>
+    <w:link w:val="Titre2Car"/>
     <w:uiPriority w:val="9"/>
     <w:unhideWhenUsed/>
     <w:qFormat/>
@@ -5740,11 +5511,11 @@
       <w:szCs w:val="26"/>
     </w:rPr>
   </w:style>
-  <w:style w:type="paragraph" w:styleId="Heading3">
+  <w:style w:type="paragraph" w:styleId="Titre3">
     <w:name w:val="heading 3"/>
     <w:basedOn w:val="Normal"/>
     <w:next w:val="Normal"/>
-    <w:link w:val="Heading3Char"/>
+    <w:link w:val="Titre3Car"/>
     <w:uiPriority w:val="9"/>
     <w:unhideWhenUsed/>
     <w:qFormat/>
@@ -5762,11 +5533,11 @@
       <w:color w:val="4F81BD" w:themeColor="accent1"/>
     </w:rPr>
   </w:style>
-  <w:style w:type="paragraph" w:styleId="Heading4">
+  <w:style w:type="paragraph" w:styleId="Titre4">
     <w:name w:val="heading 4"/>
     <w:basedOn w:val="Normal"/>
     <w:next w:val="Normal"/>
-    <w:link w:val="Heading4Char"/>
+    <w:link w:val="Titre4Car"/>
     <w:uiPriority w:val="9"/>
     <w:unhideWhenUsed/>
     <w:qFormat/>
@@ -5786,18 +5557,17 @@
       <w:color w:val="4F81BD" w:themeColor="accent1"/>
     </w:rPr>
   </w:style>
-  <w:style w:type="character" w:default="1" w:styleId="DefaultParagraphFont">
+  <w:style w:type="character" w:default="1" w:styleId="Policepardfaut">
     <w:name w:val="Default Paragraph Font"/>
     <w:uiPriority w:val="1"/>
     <w:semiHidden/>
     <w:unhideWhenUsed/>
   </w:style>
-  <w:style w:type="table" w:default="1" w:styleId="TableNormal">
+  <w:style w:type="table" w:default="1" w:styleId="TableauNormal">
     <w:name w:val="Normal Table"/>
     <w:uiPriority w:val="99"/>
     <w:semiHidden/>
     <w:unhideWhenUsed/>
-    <w:qFormat/>
     <w:tblPr>
       <w:tblInd w:w="0" w:type="dxa"/>
       <w:tblCellMar>
@@ -5808,15 +5578,15 @@
       </w:tblCellMar>
     </w:tblPr>
   </w:style>
-  <w:style w:type="numbering" w:default="1" w:styleId="NoList">
+  <w:style w:type="numbering" w:default="1" w:styleId="Aucuneliste">
     <w:name w:val="No List"/>
     <w:uiPriority w:val="99"/>
     <w:semiHidden/>
     <w:unhideWhenUsed/>
   </w:style>
-  <w:style w:type="paragraph" w:styleId="NoSpacing">
+  <w:style w:type="paragraph" w:styleId="Sansinterligne">
     <w:name w:val="No Spacing"/>
-    <w:link w:val="NoSpacingChar"/>
+    <w:link w:val="SansinterligneCar"/>
     <w:uiPriority w:val="1"/>
     <w:qFormat/>
     <w:rsid w:val="00100EE1"/>
@@ -5824,20 +5594,20 @@
       <w:spacing w:after="0" w:line="240" w:lineRule="auto"/>
     </w:pPr>
   </w:style>
-  <w:style w:type="character" w:customStyle="1" w:styleId="NoSpacingChar">
-    <w:name w:val="No Spacing Char"/>
-    <w:basedOn w:val="DefaultParagraphFont"/>
-    <w:link w:val="NoSpacing"/>
+  <w:style w:type="character" w:customStyle="1" w:styleId="SansinterligneCar">
+    <w:name w:val="Sans interligne Car"/>
+    <w:basedOn w:val="Policepardfaut"/>
+    <w:link w:val="Sansinterligne"/>
     <w:uiPriority w:val="1"/>
     <w:rsid w:val="00100EE1"/>
     <w:rPr>
       <w:rFonts w:eastAsiaTheme="minorEastAsia"/>
     </w:rPr>
   </w:style>
-  <w:style w:type="paragraph" w:styleId="BalloonText">
+  <w:style w:type="paragraph" w:styleId="Textedebulles">
     <w:name w:val="Balloon Text"/>
     <w:basedOn w:val="Normal"/>
-    <w:link w:val="BalloonTextChar"/>
+    <w:link w:val="TextedebullesCar"/>
     <w:uiPriority w:val="99"/>
     <w:semiHidden/>
     <w:unhideWhenUsed/>
@@ -5851,10 +5621,10 @@
       <w:szCs w:val="16"/>
     </w:rPr>
   </w:style>
-  <w:style w:type="character" w:customStyle="1" w:styleId="BalloonTextChar">
-    <w:name w:val="Balloon Text Char"/>
-    <w:basedOn w:val="DefaultParagraphFont"/>
-    <w:link w:val="BalloonText"/>
+  <w:style w:type="character" w:customStyle="1" w:styleId="TextedebullesCar">
+    <w:name w:val="Texte de bulles Car"/>
+    <w:basedOn w:val="Policepardfaut"/>
+    <w:link w:val="Textedebulles"/>
     <w:uiPriority w:val="99"/>
     <w:semiHidden/>
     <w:rsid w:val="00100EE1"/>
@@ -5864,10 +5634,10 @@
       <w:szCs w:val="16"/>
     </w:rPr>
   </w:style>
-  <w:style w:type="character" w:customStyle="1" w:styleId="Heading1Char">
-    <w:name w:val="Heading 1 Char"/>
-    <w:basedOn w:val="DefaultParagraphFont"/>
-    <w:link w:val="Heading1"/>
+  <w:style w:type="character" w:customStyle="1" w:styleId="Titre1Car">
+    <w:name w:val="Titre 1 Car"/>
+    <w:basedOn w:val="Policepardfaut"/>
+    <w:link w:val="Titre1"/>
     <w:uiPriority w:val="9"/>
     <w:rsid w:val="00E647CF"/>
     <w:rPr>
@@ -5879,9 +5649,9 @@
       <w:szCs w:val="28"/>
     </w:rPr>
   </w:style>
-  <w:style w:type="paragraph" w:styleId="TOCHeading">
+  <w:style w:type="paragraph" w:styleId="En-ttedetabledesmatires">
     <w:name w:val="TOC Heading"/>
-    <w:basedOn w:val="Heading1"/>
+    <w:basedOn w:val="Titre1"/>
     <w:next w:val="Normal"/>
     <w:uiPriority w:val="39"/>
     <w:semiHidden/>
@@ -5892,7 +5662,7 @@
       <w:outlineLvl w:val="9"/>
     </w:pPr>
   </w:style>
-  <w:style w:type="paragraph" w:styleId="TOC1">
+  <w:style w:type="paragraph" w:styleId="TM1">
     <w:name w:val="toc 1"/>
     <w:basedOn w:val="Normal"/>
     <w:next w:val="Normal"/>
@@ -5905,9 +5675,9 @@
       <w:spacing w:after="100"/>
     </w:pPr>
   </w:style>
-  <w:style w:type="character" w:styleId="Hyperlink">
+  <w:style w:type="character" w:styleId="Lienhypertexte">
     <w:name w:val="Hyperlink"/>
-    <w:basedOn w:val="DefaultParagraphFont"/>
+    <w:basedOn w:val="Policepardfaut"/>
     <w:uiPriority w:val="99"/>
     <w:unhideWhenUsed/>
     <w:rsid w:val="00E647CF"/>
@@ -5916,10 +5686,10 @@
       <w:u w:val="single"/>
     </w:rPr>
   </w:style>
-  <w:style w:type="character" w:customStyle="1" w:styleId="Heading2Char">
-    <w:name w:val="Heading 2 Char"/>
-    <w:basedOn w:val="DefaultParagraphFont"/>
-    <w:link w:val="Heading2"/>
+  <w:style w:type="character" w:customStyle="1" w:styleId="Titre2Car">
+    <w:name w:val="Titre 2 Car"/>
+    <w:basedOn w:val="Policepardfaut"/>
+    <w:link w:val="Titre2"/>
     <w:uiPriority w:val="9"/>
     <w:rsid w:val="00E647CF"/>
     <w:rPr>
@@ -5931,7 +5701,7 @@
       <w:szCs w:val="26"/>
     </w:rPr>
   </w:style>
-  <w:style w:type="paragraph" w:styleId="TOC2">
+  <w:style w:type="paragraph" w:styleId="TM2">
     <w:name w:val="toc 2"/>
     <w:basedOn w:val="Normal"/>
     <w:next w:val="Normal"/>
@@ -5945,11 +5715,11 @@
       <w:ind w:left="220"/>
     </w:pPr>
   </w:style>
-  <w:style w:type="paragraph" w:styleId="Subtitle">
+  <w:style w:type="paragraph" w:styleId="Sous-titre">
     <w:name w:val="Subtitle"/>
     <w:basedOn w:val="Normal"/>
     <w:next w:val="Normal"/>
-    <w:link w:val="SubtitleChar"/>
+    <w:link w:val="Sous-titreCar"/>
     <w:uiPriority w:val="11"/>
     <w:qFormat/>
     <w:rsid w:val="002D5ABC"/>
@@ -5968,10 +5738,10 @@
       <w:szCs w:val="24"/>
     </w:rPr>
   </w:style>
-  <w:style w:type="character" w:customStyle="1" w:styleId="SubtitleChar">
-    <w:name w:val="Subtitle Char"/>
-    <w:basedOn w:val="DefaultParagraphFont"/>
-    <w:link w:val="Subtitle"/>
+  <w:style w:type="character" w:customStyle="1" w:styleId="Sous-titreCar">
+    <w:name w:val="Sous-titre Car"/>
+    <w:basedOn w:val="Policepardfaut"/>
+    <w:link w:val="Sous-titre"/>
     <w:uiPriority w:val="11"/>
     <w:rsid w:val="002D5ABC"/>
     <w:rPr>
@@ -5984,9 +5754,9 @@
       <w:szCs w:val="24"/>
     </w:rPr>
   </w:style>
-  <w:style w:type="character" w:styleId="Strong">
+  <w:style w:type="character" w:styleId="lev">
     <w:name w:val="Strong"/>
-    <w:basedOn w:val="DefaultParagraphFont"/>
+    <w:basedOn w:val="Policepardfaut"/>
     <w:uiPriority w:val="22"/>
     <w:qFormat/>
     <w:rsid w:val="002D5ABC"/>
@@ -5995,11 +5765,11 @@
       <w:bCs/>
     </w:rPr>
   </w:style>
-  <w:style w:type="paragraph" w:styleId="Quote">
+  <w:style w:type="paragraph" w:styleId="Citation">
     <w:name w:val="Quote"/>
     <w:basedOn w:val="Normal"/>
     <w:next w:val="Normal"/>
-    <w:link w:val="QuoteChar"/>
+    <w:link w:val="CitationCar"/>
     <w:uiPriority w:val="29"/>
     <w:qFormat/>
     <w:rsid w:val="002D5ABC"/>
@@ -6009,10 +5779,10 @@
       <w:color w:val="000000" w:themeColor="text1"/>
     </w:rPr>
   </w:style>
-  <w:style w:type="character" w:customStyle="1" w:styleId="QuoteChar">
-    <w:name w:val="Quote Char"/>
-    <w:basedOn w:val="DefaultParagraphFont"/>
-    <w:link w:val="Quote"/>
+  <w:style w:type="character" w:customStyle="1" w:styleId="CitationCar">
+    <w:name w:val="Citation Car"/>
+    <w:basedOn w:val="Policepardfaut"/>
+    <w:link w:val="Citation"/>
     <w:uiPriority w:val="29"/>
     <w:rsid w:val="002D5ABC"/>
     <w:rPr>
@@ -6039,13 +5809,13 @@
   </w:style>
   <w:style w:type="character" w:customStyle="1" w:styleId="apple-converted-space">
     <w:name w:val="apple-converted-space"/>
-    <w:basedOn w:val="DefaultParagraphFont"/>
+    <w:basedOn w:val="Policepardfaut"/>
     <w:rsid w:val="00374165"/>
   </w:style>
-  <w:style w:type="character" w:customStyle="1" w:styleId="Heading3Char">
-    <w:name w:val="Heading 3 Char"/>
-    <w:basedOn w:val="DefaultParagraphFont"/>
-    <w:link w:val="Heading3"/>
+  <w:style w:type="character" w:customStyle="1" w:styleId="Titre3Car">
+    <w:name w:val="Titre 3 Car"/>
+    <w:basedOn w:val="Policepardfaut"/>
+    <w:link w:val="Titre3"/>
     <w:uiPriority w:val="9"/>
     <w:rsid w:val="00EF5103"/>
     <w:rPr>
@@ -6055,7 +5825,7 @@
       <w:color w:val="4F81BD" w:themeColor="accent1"/>
     </w:rPr>
   </w:style>
-  <w:style w:type="paragraph" w:styleId="TOC3">
+  <w:style w:type="paragraph" w:styleId="TM3">
     <w:name w:val="toc 3"/>
     <w:basedOn w:val="Normal"/>
     <w:next w:val="Normal"/>
@@ -6069,7 +5839,7 @@
       <w:ind w:left="440"/>
     </w:pPr>
   </w:style>
-  <w:style w:type="paragraph" w:styleId="ListParagraph">
+  <w:style w:type="paragraph" w:styleId="Paragraphedeliste">
     <w:name w:val="List Paragraph"/>
     <w:basedOn w:val="Normal"/>
     <w:uiPriority w:val="34"/>
@@ -6080,10 +5850,10 @@
       <w:contextualSpacing/>
     </w:pPr>
   </w:style>
-  <w:style w:type="paragraph" w:styleId="HTMLPreformatted">
+  <w:style w:type="paragraph" w:styleId="PrformatHTML">
     <w:name w:val="HTML Preformatted"/>
     <w:basedOn w:val="Normal"/>
-    <w:link w:val="HTMLPreformattedChar"/>
+    <w:link w:val="PrformatHTMLCar"/>
     <w:uiPriority w:val="99"/>
     <w:unhideWhenUsed/>
     <w:rsid w:val="00694A01"/>
@@ -6114,10 +5884,10 @@
       <w:szCs w:val="20"/>
     </w:rPr>
   </w:style>
-  <w:style w:type="character" w:customStyle="1" w:styleId="HTMLPreformattedChar">
-    <w:name w:val="HTML Preformatted Char"/>
-    <w:basedOn w:val="DefaultParagraphFont"/>
-    <w:link w:val="HTMLPreformatted"/>
+  <w:style w:type="character" w:customStyle="1" w:styleId="PrformatHTMLCar">
+    <w:name w:val="Préformaté HTML Car"/>
+    <w:basedOn w:val="Policepardfaut"/>
+    <w:link w:val="PrformatHTML"/>
     <w:uiPriority w:val="99"/>
     <w:rsid w:val="00694A01"/>
     <w:rPr>
@@ -6126,9 +5896,9 @@
       <w:szCs w:val="20"/>
     </w:rPr>
   </w:style>
-  <w:style w:type="character" w:styleId="FollowedHyperlink">
+  <w:style w:type="character" w:styleId="Lienhypertextesuivivisit">
     <w:name w:val="FollowedHyperlink"/>
-    <w:basedOn w:val="DefaultParagraphFont"/>
+    <w:basedOn w:val="Policepardfaut"/>
     <w:uiPriority w:val="99"/>
     <w:semiHidden/>
     <w:unhideWhenUsed/>
@@ -6138,10 +5908,10 @@
       <w:u w:val="single"/>
     </w:rPr>
   </w:style>
-  <w:style w:type="paragraph" w:styleId="Header">
+  <w:style w:type="paragraph" w:styleId="En-tte">
     <w:name w:val="header"/>
     <w:basedOn w:val="Normal"/>
-    <w:link w:val="HeaderChar"/>
+    <w:link w:val="En-tteCar"/>
     <w:uiPriority w:val="99"/>
     <w:unhideWhenUsed/>
     <w:rsid w:val="00C461C0"/>
@@ -6153,17 +5923,17 @@
       <w:spacing w:after="0" w:line="240" w:lineRule="auto"/>
     </w:pPr>
   </w:style>
-  <w:style w:type="character" w:customStyle="1" w:styleId="HeaderChar">
-    <w:name w:val="Header Char"/>
-    <w:basedOn w:val="DefaultParagraphFont"/>
-    <w:link w:val="Header"/>
+  <w:style w:type="character" w:customStyle="1" w:styleId="En-tteCar">
+    <w:name w:val="En-tête Car"/>
+    <w:basedOn w:val="Policepardfaut"/>
+    <w:link w:val="En-tte"/>
     <w:uiPriority w:val="99"/>
     <w:rsid w:val="00C461C0"/>
   </w:style>
-  <w:style w:type="paragraph" w:styleId="Footer">
+  <w:style w:type="paragraph" w:styleId="Pieddepage">
     <w:name w:val="footer"/>
     <w:basedOn w:val="Normal"/>
-    <w:link w:val="FooterChar"/>
+    <w:link w:val="PieddepageCar"/>
     <w:uiPriority w:val="99"/>
     <w:unhideWhenUsed/>
     <w:rsid w:val="00C461C0"/>
@@ -6175,17 +5945,17 @@
       <w:spacing w:after="0" w:line="240" w:lineRule="auto"/>
     </w:pPr>
   </w:style>
-  <w:style w:type="character" w:customStyle="1" w:styleId="FooterChar">
-    <w:name w:val="Footer Char"/>
-    <w:basedOn w:val="DefaultParagraphFont"/>
-    <w:link w:val="Footer"/>
+  <w:style w:type="character" w:customStyle="1" w:styleId="PieddepageCar">
+    <w:name w:val="Pied de page Car"/>
+    <w:basedOn w:val="Policepardfaut"/>
+    <w:link w:val="Pieddepage"/>
     <w:uiPriority w:val="99"/>
     <w:rsid w:val="00C461C0"/>
   </w:style>
-  <w:style w:type="character" w:customStyle="1" w:styleId="Heading4Char">
-    <w:name w:val="Heading 4 Char"/>
-    <w:basedOn w:val="DefaultParagraphFont"/>
-    <w:link w:val="Heading4"/>
+  <w:style w:type="character" w:customStyle="1" w:styleId="Titre4Car">
+    <w:name w:val="Titre 4 Car"/>
+    <w:basedOn w:val="Policepardfaut"/>
+    <w:link w:val="Titre4"/>
     <w:uiPriority w:val="9"/>
     <w:rsid w:val="00D26A54"/>
     <w:rPr>
@@ -7173,7 +6943,7 @@
 </file>
 
 <file path=customXml/itemProps2.xml><?xml version="1.0" encoding="utf-8"?>
-<ds:datastoreItem xmlns:ds="http://schemas.openxmlformats.org/officeDocument/2006/customXml" ds:itemID="{097D6402-7669-4C5C-B3BB-397ED4C4DAF9}">
+<ds:datastoreItem xmlns:ds="http://schemas.openxmlformats.org/officeDocument/2006/customXml" ds:itemID="{2A4E8657-B0E2-4731-91EA-BEDC235D116F}">
   <ds:schemaRefs>
     <ds:schemaRef ds:uri="http://schemas.openxmlformats.org/officeDocument/2006/bibliography"/>
   </ds:schemaRefs>

</xml_diff>

<commit_message>
Fix the class diagram in the Documentation.
</commit_message>
<xml_diff>
--- a/COMP371_Document.docx
+++ b/COMP371_Document.docx
@@ -102,7 +102,25 @@
               <w:sz w:val="60"/>
               <w:szCs w:val="60"/>
             </w:rPr>
-            <w:t>An “Open Robot Battle Near Earth”</w:t>
+            <w:t xml:space="preserve">An “Open Robot Battle </w:t>
+          </w:r>
+          <w:proofErr w:type="gramStart"/>
+          <w:r>
+            <w:rPr>
+              <w:rFonts w:asciiTheme="majorHAnsi" w:eastAsiaTheme="majorEastAsia" w:hAnsiTheme="majorHAnsi" w:cstheme="majorBidi"/>
+              <w:sz w:val="60"/>
+              <w:szCs w:val="60"/>
+            </w:rPr>
+            <w:t>Near</w:t>
+          </w:r>
+          <w:proofErr w:type="gramEnd"/>
+          <w:r>
+            <w:rPr>
+              <w:rFonts w:asciiTheme="majorHAnsi" w:eastAsiaTheme="majorEastAsia" w:hAnsiTheme="majorHAnsi" w:cstheme="majorBidi"/>
+              <w:sz w:val="60"/>
+              <w:szCs w:val="60"/>
+            </w:rPr>
+            <w:t xml:space="preserve"> Earth”</w:t>
           </w:r>
         </w:p>
         <w:p>
@@ -232,13 +250,23 @@
             </w:rPr>
             <w:tab/>
           </w:r>
+          <w:proofErr w:type="gramStart"/>
           <w:r>
             <w:rPr>
               <w:rFonts w:asciiTheme="majorHAnsi" w:eastAsiaTheme="majorEastAsia" w:hAnsiTheme="majorHAnsi" w:cstheme="majorBidi"/>
               <w:sz w:val="36"/>
               <w:szCs w:val="36"/>
             </w:rPr>
-            <w:t>Winter 2012</w:t>
+            <w:t>Winter</w:t>
+          </w:r>
+          <w:proofErr w:type="gramEnd"/>
+          <w:r>
+            <w:rPr>
+              <w:rFonts w:asciiTheme="majorHAnsi" w:eastAsiaTheme="majorEastAsia" w:hAnsiTheme="majorHAnsi" w:cstheme="majorBidi"/>
+              <w:sz w:val="36"/>
+              <w:szCs w:val="36"/>
+            </w:rPr>
+            <w:t xml:space="preserve"> 2012</w:t>
           </w:r>
         </w:p>
         <w:p>
@@ -339,8 +367,13 @@
             <w:spacing w:after="0"/>
           </w:pPr>
           <w:r>
-            <w:t>Robert Jakubowicz</w:t>
-          </w:r>
+            <w:t xml:space="preserve">Robert </w:t>
+          </w:r>
+          <w:proofErr w:type="spellStart"/>
+          <w:r>
+            <w:t>Jakubowicz</w:t>
+          </w:r>
+          <w:proofErr w:type="spellEnd"/>
           <w:r>
             <w:tab/>
           </w:r>
@@ -353,6 +386,7 @@
           <w:pPr>
             <w:spacing w:after="0"/>
           </w:pPr>
+          <w:proofErr w:type="spellStart"/>
           <w:r>
             <w:t>St</w:t>
           </w:r>
@@ -363,7 +397,11 @@
             <w:t>é</w:t>
           </w:r>
           <w:r>
-            <w:t>fanie Lavoie</w:t>
+            <w:t>fanie</w:t>
+          </w:r>
+          <w:proofErr w:type="spellEnd"/>
+          <w:r>
+            <w:t xml:space="preserve"> Lavoie</w:t>
           </w:r>
           <w:r>
             <w:tab/>
@@ -381,8 +419,13 @@
             <w:spacing w:after="0"/>
           </w:pPr>
           <w:r>
-            <w:t>Addison Rodomista</w:t>
-          </w:r>
+            <w:t xml:space="preserve">Addison </w:t>
+          </w:r>
+          <w:proofErr w:type="spellStart"/>
+          <w:r>
+            <w:t>Rodomista</w:t>
+          </w:r>
+          <w:proofErr w:type="spellEnd"/>
           <w:r>
             <w:tab/>
           </w:r>
@@ -719,7 +762,26 @@
             </w:tabs>
           </w:pPr>
           <w:r>
-            <w:t>Music</w:t>
+            <w:t>Portability</w:t>
+          </w:r>
+          <w:r>
+            <w:tab/>
+            <w:t>6</w:t>
+          </w:r>
+        </w:p>
+        <w:p>
+          <w:pPr>
+            <w:pStyle w:val="Paragraphedeliste"/>
+            <w:numPr>
+              <w:ilvl w:val="0"/>
+              <w:numId w:val="1"/>
+            </w:numPr>
+            <w:tabs>
+              <w:tab w:val="right" w:leader="dot" w:pos="8789"/>
+            </w:tabs>
+          </w:pPr>
+          <w:r>
+            <w:t xml:space="preserve">Bonus Features </w:t>
           </w:r>
           <w:r>
             <w:tab/>
@@ -738,11 +800,144 @@
             </w:tabs>
           </w:pPr>
           <w:r>
-            <w:t>Portability</w:t>
+            <w:t>Music</w:t>
           </w:r>
           <w:r>
             <w:tab/>
-            <w:t>6</w:t>
+          </w:r>
+          <w:r>
+            <w:t>7</w:t>
+          </w:r>
+        </w:p>
+        <w:p>
+          <w:pPr>
+            <w:pStyle w:val="Paragraphedeliste"/>
+            <w:numPr>
+              <w:ilvl w:val="1"/>
+              <w:numId w:val="1"/>
+            </w:numPr>
+            <w:tabs>
+              <w:tab w:val="right" w:leader="dot" w:pos="8789"/>
+            </w:tabs>
+          </w:pPr>
+          <w:proofErr w:type="spellStart"/>
+          <w:r>
+            <w:t>DeathM</w:t>
+          </w:r>
+          <w:r>
+            <w:t>atch</w:t>
+          </w:r>
+          <w:proofErr w:type="spellEnd"/>
+          <w:r>
+            <w:tab/>
+          </w:r>
+          <w:r>
+            <w:t>7</w:t>
+          </w:r>
+        </w:p>
+        <w:p>
+          <w:pPr>
+            <w:pStyle w:val="Paragraphedeliste"/>
+            <w:numPr>
+              <w:ilvl w:val="1"/>
+              <w:numId w:val="1"/>
+            </w:numPr>
+            <w:tabs>
+              <w:tab w:val="right" w:leader="dot" w:pos="8789"/>
+            </w:tabs>
+          </w:pPr>
+          <w:r>
+            <w:t>Joysti</w:t>
+          </w:r>
+          <w:r>
+            <w:t>ck</w:t>
+          </w:r>
+          <w:r>
+            <w:t xml:space="preserve"> control</w:t>
+          </w:r>
+          <w:r>
+            <w:tab/>
+          </w:r>
+          <w:r>
+            <w:t>7</w:t>
+          </w:r>
+        </w:p>
+        <w:p>
+          <w:pPr>
+            <w:pStyle w:val="Paragraphedeliste"/>
+            <w:numPr>
+              <w:ilvl w:val="1"/>
+              <w:numId w:val="1"/>
+            </w:numPr>
+            <w:tabs>
+              <w:tab w:val="right" w:leader="dot" w:pos="8789"/>
+            </w:tabs>
+          </w:pPr>
+          <w:r>
+            <w:t xml:space="preserve">Portability </w:t>
+          </w:r>
+          <w:r>
+            <w:tab/>
+          </w:r>
+          <w:r>
+            <w:t>7</w:t>
+          </w:r>
+        </w:p>
+        <w:p>
+          <w:pPr>
+            <w:pStyle w:val="Paragraphedeliste"/>
+            <w:numPr>
+              <w:ilvl w:val="1"/>
+              <w:numId w:val="1"/>
+            </w:numPr>
+            <w:tabs>
+              <w:tab w:val="right" w:leader="dot" w:pos="8789"/>
+            </w:tabs>
+          </w:pPr>
+          <w:r>
+            <w:t>Menu</w:t>
+          </w:r>
+          <w:r>
+            <w:tab/>
+            <w:t>7</w:t>
+          </w:r>
+        </w:p>
+        <w:p>
+          <w:pPr>
+            <w:pStyle w:val="Paragraphedeliste"/>
+            <w:numPr>
+              <w:ilvl w:val="1"/>
+              <w:numId w:val="1"/>
+            </w:numPr>
+            <w:tabs>
+              <w:tab w:val="right" w:leader="dot" w:pos="8789"/>
+            </w:tabs>
+          </w:pPr>
+          <w:r>
+            <w:t>NURB’s</w:t>
+          </w:r>
+          <w:r>
+            <w:tab/>
+            <w:t>7</w:t>
+          </w:r>
+        </w:p>
+        <w:p>
+          <w:pPr>
+            <w:pStyle w:val="Paragraphedeliste"/>
+            <w:numPr>
+              <w:ilvl w:val="1"/>
+              <w:numId w:val="1"/>
+            </w:numPr>
+            <w:tabs>
+              <w:tab w:val="right" w:leader="dot" w:pos="8789"/>
+            </w:tabs>
+          </w:pPr>
+          <w:r>
+            <w:t>Reflection</w:t>
+          </w:r>
+          <w:r>
+            <w:tab/>
+            <w:t>7</w:t>
           </w:r>
         </w:p>
         <w:p>
@@ -757,11 +952,16 @@
             </w:tabs>
           </w:pPr>
           <w:r>
-            <w:t xml:space="preserve">Bonus Features </w:t>
+            <w:t>User Manual</w:t>
+          </w:r>
+          <w:r>
+            <w:t xml:space="preserve"> </w:t>
           </w:r>
           <w:r>
             <w:tab/>
-            <w:t>6</w:t>
+          </w:r>
+          <w:r>
+            <w:t>8</w:t>
           </w:r>
         </w:p>
         <w:p>
@@ -776,13 +976,73 @@
             </w:tabs>
           </w:pPr>
           <w:r>
-            <w:t>Music</w:t>
+            <w:t>Classic Nether Earth mode</w:t>
+          </w:r>
+          <w:r>
+            <w:t xml:space="preserve"> </w:t>
           </w:r>
           <w:r>
             <w:tab/>
           </w:r>
           <w:r>
-            <w:t>7</w:t>
+            <w:t>8</w:t>
+          </w:r>
+        </w:p>
+        <w:p>
+          <w:pPr>
+            <w:pStyle w:val="Paragraphedeliste"/>
+            <w:numPr>
+              <w:ilvl w:val="2"/>
+              <w:numId w:val="1"/>
+            </w:numPr>
+            <w:tabs>
+              <w:tab w:val="right" w:leader="dot" w:pos="8789"/>
+            </w:tabs>
+          </w:pPr>
+          <w:r>
+            <w:t xml:space="preserve"> Camera Control </w:t>
+          </w:r>
+          <w:r>
+            <w:tab/>
+            <w:t>8</w:t>
+          </w:r>
+        </w:p>
+        <w:p>
+          <w:pPr>
+            <w:pStyle w:val="Paragraphedeliste"/>
+            <w:numPr>
+              <w:ilvl w:val="2"/>
+              <w:numId w:val="1"/>
+            </w:numPr>
+            <w:tabs>
+              <w:tab w:val="right" w:leader="dot" w:pos="8789"/>
+            </w:tabs>
+          </w:pPr>
+          <w:r>
+            <w:t xml:space="preserve"> Light Control </w:t>
+          </w:r>
+          <w:r>
+            <w:tab/>
+            <w:t>9</w:t>
+          </w:r>
+        </w:p>
+        <w:p>
+          <w:pPr>
+            <w:pStyle w:val="Paragraphedeliste"/>
+            <w:numPr>
+              <w:ilvl w:val="2"/>
+              <w:numId w:val="1"/>
+            </w:numPr>
+            <w:tabs>
+              <w:tab w:val="right" w:leader="dot" w:pos="8789"/>
+            </w:tabs>
+          </w:pPr>
+          <w:r>
+            <w:t xml:space="preserve"> Player Control</w:t>
+          </w:r>
+          <w:r>
+            <w:tab/>
+            <w:t>9</w:t>
           </w:r>
         </w:p>
         <w:p>
@@ -796,24 +1056,32 @@
               <w:tab w:val="right" w:leader="dot" w:pos="8789"/>
             </w:tabs>
           </w:pPr>
+          <w:proofErr w:type="spellStart"/>
           <w:r>
             <w:t>DeathM</w:t>
           </w:r>
           <w:r>
             <w:t>atch</w:t>
           </w:r>
+          <w:proofErr w:type="spellEnd"/>
+          <w:r>
+            <w:t xml:space="preserve"> mode</w:t>
+          </w:r>
+          <w:r>
+            <w:t xml:space="preserve"> </w:t>
+          </w:r>
           <w:r>
             <w:tab/>
           </w:r>
           <w:r>
-            <w:t>7</w:t>
+            <w:t>10</w:t>
           </w:r>
         </w:p>
         <w:p>
           <w:pPr>
             <w:pStyle w:val="Paragraphedeliste"/>
             <w:numPr>
-              <w:ilvl w:val="1"/>
+              <w:ilvl w:val="2"/>
               <w:numId w:val="1"/>
             </w:numPr>
             <w:tabs>
@@ -821,26 +1089,18 @@
             </w:tabs>
           </w:pPr>
           <w:r>
-            <w:t>Joysti</w:t>
-          </w:r>
-          <w:r>
-            <w:t>ck</w:t>
-          </w:r>
-          <w:r>
-            <w:t xml:space="preserve"> control</w:t>
+            <w:t xml:space="preserve"> Camera Control</w:t>
           </w:r>
           <w:r>
             <w:tab/>
-          </w:r>
-          <w:r>
-            <w:t>7</w:t>
+            <w:t>10</w:t>
           </w:r>
         </w:p>
         <w:p>
           <w:pPr>
             <w:pStyle w:val="Paragraphedeliste"/>
             <w:numPr>
-              <w:ilvl w:val="1"/>
+              <w:ilvl w:val="2"/>
               <w:numId w:val="1"/>
             </w:numPr>
             <w:tabs>
@@ -848,20 +1108,18 @@
             </w:tabs>
           </w:pPr>
           <w:r>
-            <w:t xml:space="preserve">Portability </w:t>
+            <w:t xml:space="preserve"> Player Control</w:t>
           </w:r>
           <w:r>
             <w:tab/>
-          </w:r>
-          <w:r>
-            <w:t>7</w:t>
+            <w:t>10</w:t>
           </w:r>
         </w:p>
         <w:p>
           <w:pPr>
             <w:pStyle w:val="Paragraphedeliste"/>
             <w:numPr>
-              <w:ilvl w:val="1"/>
+              <w:ilvl w:val="2"/>
               <w:numId w:val="1"/>
             </w:numPr>
             <w:tabs>
@@ -869,49 +1127,11 @@
             </w:tabs>
           </w:pPr>
           <w:r>
-            <w:t>Menu</w:t>
+            <w:t xml:space="preserve"> Joystick Control </w:t>
           </w:r>
           <w:r>
             <w:tab/>
-            <w:t>7</w:t>
-          </w:r>
-        </w:p>
-        <w:p>
-          <w:pPr>
-            <w:pStyle w:val="Paragraphedeliste"/>
-            <w:numPr>
-              <w:ilvl w:val="1"/>
-              <w:numId w:val="1"/>
-            </w:numPr>
-            <w:tabs>
-              <w:tab w:val="right" w:leader="dot" w:pos="8789"/>
-            </w:tabs>
-          </w:pPr>
-          <w:r>
-            <w:t>NURB’s</w:t>
-          </w:r>
-          <w:r>
-            <w:tab/>
-            <w:t>7</w:t>
-          </w:r>
-        </w:p>
-        <w:p>
-          <w:pPr>
-            <w:pStyle w:val="Paragraphedeliste"/>
-            <w:numPr>
-              <w:ilvl w:val="1"/>
-              <w:numId w:val="1"/>
-            </w:numPr>
-            <w:tabs>
-              <w:tab w:val="right" w:leader="dot" w:pos="8789"/>
-            </w:tabs>
-          </w:pPr>
-          <w:r>
-            <w:t>Reflection</w:t>
-          </w:r>
-          <w:r>
-            <w:tab/>
-            <w:t>7</w:t>
+            <w:t>10</w:t>
           </w:r>
         </w:p>
         <w:p>
@@ -926,7 +1146,7 @@
             </w:tabs>
           </w:pPr>
           <w:r>
-            <w:t>User Manual</w:t>
+            <w:t>References</w:t>
           </w:r>
           <w:r>
             <w:t xml:space="preserve"> </w:t>
@@ -935,172 +1155,7 @@
             <w:tab/>
           </w:r>
           <w:r>
-            <w:t>8</w:t>
-          </w:r>
-        </w:p>
-        <w:p>
-          <w:pPr>
-            <w:pStyle w:val="Paragraphedeliste"/>
-            <w:numPr>
-              <w:ilvl w:val="1"/>
-              <w:numId w:val="1"/>
-            </w:numPr>
-            <w:tabs>
-              <w:tab w:val="right" w:leader="dot" w:pos="8789"/>
-            </w:tabs>
-          </w:pPr>
-          <w:r>
-            <w:t>Classic Nether Earth mode</w:t>
-          </w:r>
-          <w:r>
-            <w:t xml:space="preserve"> </w:t>
-          </w:r>
-          <w:r>
-            <w:tab/>
-          </w:r>
-          <w:r>
-            <w:t>8</w:t>
-          </w:r>
-        </w:p>
-        <w:p>
-          <w:pPr>
-            <w:pStyle w:val="Paragraphedeliste"/>
-            <w:numPr>
-              <w:ilvl w:val="2"/>
-              <w:numId w:val="1"/>
-            </w:numPr>
-            <w:tabs>
-              <w:tab w:val="right" w:leader="dot" w:pos="8789"/>
-            </w:tabs>
-          </w:pPr>
-          <w:r>
-            <w:t xml:space="preserve"> Camera Control </w:t>
-          </w:r>
-          <w:r>
-            <w:tab/>
-            <w:t>8</w:t>
-          </w:r>
-        </w:p>
-        <w:p>
-          <w:pPr>
-            <w:pStyle w:val="Paragraphedeliste"/>
-            <w:numPr>
-              <w:ilvl w:val="2"/>
-              <w:numId w:val="1"/>
-            </w:numPr>
-            <w:tabs>
-              <w:tab w:val="right" w:leader="dot" w:pos="8789"/>
-            </w:tabs>
-          </w:pPr>
-          <w:r>
-            <w:t xml:space="preserve"> Light Control </w:t>
-          </w:r>
-          <w:r>
-            <w:tab/>
-            <w:t>9</w:t>
-          </w:r>
-        </w:p>
-        <w:p>
-          <w:pPr>
-            <w:pStyle w:val="Paragraphedeliste"/>
-            <w:numPr>
-              <w:ilvl w:val="2"/>
-              <w:numId w:val="1"/>
-            </w:numPr>
-            <w:tabs>
-              <w:tab w:val="right" w:leader="dot" w:pos="8789"/>
-            </w:tabs>
-          </w:pPr>
-          <w:r>
-            <w:t xml:space="preserve"> Player Control</w:t>
-          </w:r>
-          <w:r>
-            <w:tab/>
-            <w:t>9</w:t>
-          </w:r>
-        </w:p>
-        <w:p>
-          <w:pPr>
-            <w:pStyle w:val="Paragraphedeliste"/>
-            <w:numPr>
-              <w:ilvl w:val="1"/>
-              <w:numId w:val="1"/>
-            </w:numPr>
-            <w:tabs>
-              <w:tab w:val="right" w:leader="dot" w:pos="8789"/>
-            </w:tabs>
-          </w:pPr>
-          <w:r>
-            <w:t>DeathM</w:t>
-          </w:r>
-          <w:r>
-            <w:t>atch mode</w:t>
-          </w:r>
-          <w:r>
-            <w:t xml:space="preserve"> </w:t>
-          </w:r>
-          <w:r>
-            <w:tab/>
-          </w:r>
-          <w:r>
-            <w:t>10</w:t>
-          </w:r>
-        </w:p>
-        <w:p>
-          <w:pPr>
-            <w:pStyle w:val="Paragraphedeliste"/>
-            <w:numPr>
-              <w:ilvl w:val="2"/>
-              <w:numId w:val="1"/>
-            </w:numPr>
-            <w:tabs>
-              <w:tab w:val="right" w:leader="dot" w:pos="8789"/>
-            </w:tabs>
-          </w:pPr>
-          <w:r>
-            <w:t xml:space="preserve"> Camera Control</w:t>
-          </w:r>
-          <w:r>
-            <w:tab/>
-            <w:t>10</w:t>
-          </w:r>
-        </w:p>
-        <w:p>
-          <w:pPr>
-            <w:pStyle w:val="Paragraphedeliste"/>
-            <w:numPr>
-              <w:ilvl w:val="2"/>
-              <w:numId w:val="1"/>
-            </w:numPr>
-            <w:tabs>
-              <w:tab w:val="right" w:leader="dot" w:pos="8789"/>
-            </w:tabs>
-          </w:pPr>
-          <w:r>
-            <w:t xml:space="preserve"> Player Control</w:t>
-          </w:r>
-          <w:r>
-            <w:tab/>
-            <w:t>10</w:t>
-          </w:r>
-        </w:p>
-        <w:p>
-          <w:pPr>
-            <w:pStyle w:val="Paragraphedeliste"/>
-            <w:numPr>
-              <w:ilvl w:val="2"/>
-              <w:numId w:val="1"/>
-            </w:numPr>
-            <w:tabs>
-              <w:tab w:val="right" w:leader="dot" w:pos="8789"/>
-            </w:tabs>
-          </w:pPr>
-          <w:r>
-            <w:t xml:space="preserve"> Joystick Control </w:t>
-          </w:r>
-          <w:r>
-            <w:tab/>
-            <w:t>10</w:t>
+            <w:t>11</w:t>
           </w:r>
         </w:p>
         <w:p>
@@ -1115,30 +1170,6 @@
             </w:tabs>
           </w:pPr>
           <w:r>
-            <w:t>References</w:t>
-          </w:r>
-          <w:r>
-            <w:t xml:space="preserve"> </w:t>
-          </w:r>
-          <w:r>
-            <w:tab/>
-          </w:r>
-          <w:r>
-            <w:t>11</w:t>
-          </w:r>
-        </w:p>
-        <w:p>
-          <w:pPr>
-            <w:pStyle w:val="Paragraphedeliste"/>
-            <w:numPr>
-              <w:ilvl w:val="0"/>
-              <w:numId w:val="1"/>
-            </w:numPr>
-            <w:tabs>
-              <w:tab w:val="right" w:leader="dot" w:pos="8789"/>
-            </w:tabs>
-          </w:pPr>
-          <w:r>
             <w:t xml:space="preserve">Appendix </w:t>
           </w:r>
           <w:r>
@@ -1250,7 +1281,15 @@
         <w:t xml:space="preserve"> made using primitive objects. </w:t>
       </w:r>
       <w:r>
-        <w:t>We accomplished this by using glu functions and by creating</w:t>
+        <w:t xml:space="preserve">We accomplished this by using </w:t>
+      </w:r>
+      <w:proofErr w:type="spellStart"/>
+      <w:r>
+        <w:t>glu</w:t>
+      </w:r>
+      <w:proofErr w:type="spellEnd"/>
+      <w:r>
+        <w:t xml:space="preserve"> functions and by creating</w:t>
       </w:r>
       <w:r>
         <w:t xml:space="preserve"> </w:t>
@@ -1259,7 +1298,15 @@
         <w:t>polygons</w:t>
       </w:r>
       <w:r>
-        <w:t xml:space="preserve"> using GL_QUADS or GL_TRIANGLES. We created a GeoHelper class</w:t>
+        <w:t xml:space="preserve"> using GL_QUADS or GL_TRIANGLES. We created a </w:t>
+      </w:r>
+      <w:proofErr w:type="spellStart"/>
+      <w:r>
+        <w:t>GeoHelper</w:t>
+      </w:r>
+      <w:proofErr w:type="spellEnd"/>
+      <w:r>
+        <w:t xml:space="preserve"> class</w:t>
       </w:r>
       <w:r>
         <w:t>,</w:t>
@@ -1327,7 +1374,15 @@
     </w:p>
     <w:p>
       <w:r>
-        <w:t>Most of our animation consists of basic translations (using glTranslate) to move objects. Additionally, we have a few other animated features.</w:t>
+        <w:t xml:space="preserve">Most of our animation consists of basic translations (using </w:t>
+      </w:r>
+      <w:proofErr w:type="spellStart"/>
+      <w:r>
+        <w:t>glTranslate</w:t>
+      </w:r>
+      <w:proofErr w:type="spellEnd"/>
+      <w:r>
+        <w:t>) to move objects. Additionally, we have a few other animated features.</w:t>
       </w:r>
     </w:p>
     <w:p>
@@ -1344,7 +1399,15 @@
         <w:t>explosion</w:t>
       </w:r>
       <w:r>
-        <w:t>s for the robots and the end of the DeathMatch game. Both of these animations have</w:t>
+        <w:t xml:space="preserve">s for the robots and the end of the </w:t>
+      </w:r>
+      <w:proofErr w:type="spellStart"/>
+      <w:r>
+        <w:t>DeathMatch</w:t>
+      </w:r>
+      <w:proofErr w:type="spellEnd"/>
+      <w:r>
+        <w:t xml:space="preserve"> game. Both of these animations have</w:t>
       </w:r>
       <w:r>
         <w:t xml:space="preserve"> a timer that scales </w:t>
@@ -1404,14 +1467,24 @@
         <w:t>our textures are load</w:t>
       </w:r>
       <w:r>
-        <w:t xml:space="preserve">ed using the ‘imageloader’ and </w:t>
-      </w:r>
+        <w:t>ed using the ‘</w:t>
+      </w:r>
+      <w:proofErr w:type="spellStart"/>
+      <w:r>
+        <w:t>imageloader</w:t>
+      </w:r>
+      <w:proofErr w:type="spellEnd"/>
+      <w:r>
+        <w:t xml:space="preserve">’ and </w:t>
+      </w:r>
+      <w:proofErr w:type="spellStart"/>
       <w:r>
         <w:t>T</w:t>
       </w:r>
       <w:r>
         <w:t>extureManager</w:t>
       </w:r>
+      <w:proofErr w:type="spellEnd"/>
       <w:r>
         <w:t xml:space="preserve"> classes.</w:t>
       </w:r>
@@ -1422,7 +1495,31 @@
         <w:t xml:space="preserve">. </w:t>
       </w:r>
       <w:r>
-        <w:t>We choose our textures images with glBindTexture, in conjunction with a TextureManager function that calls a texture by filename. The TextureManager is also used to help toggle between different texture skins. D</w:t>
+        <w:t xml:space="preserve">We choose our textures images with </w:t>
+      </w:r>
+      <w:proofErr w:type="spellStart"/>
+      <w:r>
+        <w:t>glBindTexture</w:t>
+      </w:r>
+      <w:proofErr w:type="spellEnd"/>
+      <w:r>
+        <w:t xml:space="preserve">, in conjunction with a </w:t>
+      </w:r>
+      <w:proofErr w:type="spellStart"/>
+      <w:r>
+        <w:t>TextureManager</w:t>
+      </w:r>
+      <w:proofErr w:type="spellEnd"/>
+      <w:r>
+        <w:t xml:space="preserve"> function that calls a texture by filename. The </w:t>
+      </w:r>
+      <w:proofErr w:type="spellStart"/>
+      <w:r>
+        <w:t>TextureManager</w:t>
+      </w:r>
+      <w:proofErr w:type="spellEnd"/>
+      <w:r>
+        <w:t xml:space="preserve"> is also used to help toggle between different texture skins. D</w:t>
       </w:r>
       <w:r>
         <w:t xml:space="preserve">ifferent skin collections </w:t>
@@ -1431,7 +1528,15 @@
         <w:t>are determined by their resource directories</w:t>
       </w:r>
       <w:r>
-        <w:t>, which the TextureManager accesses</w:t>
+        <w:t xml:space="preserve">, which the </w:t>
+      </w:r>
+      <w:proofErr w:type="spellStart"/>
+      <w:r>
+        <w:t>TextureManager</w:t>
+      </w:r>
+      <w:proofErr w:type="spellEnd"/>
+      <w:r>
+        <w:t xml:space="preserve"> accesses</w:t>
       </w:r>
       <w:r>
         <w:t>.</w:t>
@@ -1615,7 +1720,23 @@
     </w:p>
     <w:p>
       <w:r>
-        <w:t xml:space="preserve">The LevelRenderer class is where the maps are being drawn. We are using a 2D array that contains the number of the model that should be drawn on the map. The LevelRenderer class reads the data of a map from a text file. </w:t>
+        <w:t xml:space="preserve">The </w:t>
+      </w:r>
+      <w:proofErr w:type="spellStart"/>
+      <w:r>
+        <w:t>LevelRenderer</w:t>
+      </w:r>
+      <w:proofErr w:type="spellEnd"/>
+      <w:r>
+        <w:t xml:space="preserve"> class is where the maps are being drawn. We are using a 2D array that contains the number of the model that should be drawn on the map. The </w:t>
+      </w:r>
+      <w:proofErr w:type="spellStart"/>
+      <w:r>
+        <w:t>LevelRenderer</w:t>
+      </w:r>
+      <w:proofErr w:type="spellEnd"/>
+      <w:r>
+        <w:t xml:space="preserve"> class reads the data of a map from a text file. </w:t>
       </w:r>
       <w:r>
         <w:t>The data is then saved into the 2D array and then drawn for the game.</w:t>
@@ -1641,7 +1762,15 @@
         <w:t xml:space="preserve"> is the class that calls the render function of the level renderer and the players.</w:t>
       </w:r>
       <w:r>
-        <w:t xml:space="preserve"> It also acts as an intermediary that connects the PlayerInput class to our key press and key up states.</w:t>
+        <w:t xml:space="preserve"> It also acts as an intermediary that connects the </w:t>
+      </w:r>
+      <w:proofErr w:type="spellStart"/>
+      <w:r>
+        <w:t>PlayerInput</w:t>
+      </w:r>
+      <w:proofErr w:type="spellEnd"/>
+      <w:r>
+        <w:t xml:space="preserve"> class to our key press and key up states.</w:t>
       </w:r>
     </w:p>
     <w:p>
@@ -1655,13 +1784,23 @@
         <w:t>layer</w:t>
       </w:r>
       <w:r>
-        <w:t>, HumanPlayer</w:t>
-      </w:r>
+        <w:t xml:space="preserve">, </w:t>
+      </w:r>
+      <w:proofErr w:type="spellStart"/>
+      <w:r>
+        <w:t>HumanPlayer</w:t>
+      </w:r>
+      <w:proofErr w:type="spellEnd"/>
       <w:r>
         <w:t xml:space="preserve"> and </w:t>
       </w:r>
-      <w:r>
-        <w:t>PlayerInput classes con</w:t>
+      <w:proofErr w:type="spellStart"/>
+      <w:r>
+        <w:t>PlayerInput</w:t>
+      </w:r>
+      <w:proofErr w:type="spellEnd"/>
+      <w:r>
+        <w:t xml:space="preserve"> classes con</w:t>
       </w:r>
       <w:r>
         <w:t>sist of</w:t>
@@ -1685,10 +1824,18 @@
         <w:t xml:space="preserve">robot and control unit. </w:t>
       </w:r>
       <w:r>
-        <w:t>The P</w:t>
-      </w:r>
-      <w:r>
-        <w:t>layerInput class parse</w:t>
+        <w:t xml:space="preserve">The </w:t>
+      </w:r>
+      <w:proofErr w:type="spellStart"/>
+      <w:r>
+        <w:t>P</w:t>
+      </w:r>
+      <w:r>
+        <w:t>layerInput</w:t>
+      </w:r>
+      <w:proofErr w:type="spellEnd"/>
+      <w:r>
+        <w:t xml:space="preserve"> class parse</w:t>
       </w:r>
       <w:r>
         <w:t>s</w:t>
@@ -1806,11 +1953,24 @@
       <w:r>
         <w:t xml:space="preserve">The </w:t>
       </w:r>
+      <w:proofErr w:type="spellStart"/>
       <w:r>
         <w:t>TextureM</w:t>
       </w:r>
       <w:r>
-        <w:t>anager is a singleton class called by all the models to find textures. It uses a map to make textures easily retrievable. It also uses the imageloader class, which is used to</w:t>
+        <w:t>anager</w:t>
+      </w:r>
+      <w:proofErr w:type="spellEnd"/>
+      <w:r>
+        <w:t xml:space="preserve"> is a singleton class called by all the models to find textures. It uses a map to make textures easily retrievable. It also uses the </w:t>
+      </w:r>
+      <w:proofErr w:type="spellStart"/>
+      <w:r>
+        <w:t>imageloader</w:t>
+      </w:r>
+      <w:proofErr w:type="spellEnd"/>
+      <w:r>
+        <w:t xml:space="preserve"> class, which is used to</w:t>
       </w:r>
       <w:r>
         <w:t xml:space="preserve"> </w:t>
@@ -1868,26 +2028,79 @@
         <w:t>The helper secti</w:t>
       </w:r>
       <w:r>
-        <w:t>on contains the AntTweakHelper,</w:t>
-      </w:r>
-      <w:r>
-        <w:t xml:space="preserve"> the DirectoryManipHelper</w:t>
-      </w:r>
+        <w:t xml:space="preserve">on contains the </w:t>
+      </w:r>
+      <w:proofErr w:type="spellStart"/>
+      <w:r>
+        <w:t>AntTweakHelper</w:t>
+      </w:r>
+      <w:proofErr w:type="spellEnd"/>
+      <w:r>
+        <w:t>,</w:t>
+      </w:r>
+      <w:r>
+        <w:t xml:space="preserve"> the </w:t>
+      </w:r>
+      <w:proofErr w:type="spellStart"/>
+      <w:r>
+        <w:t>DirectoryManipHelper</w:t>
+      </w:r>
+      <w:proofErr w:type="spellEnd"/>
       <w:r>
         <w:t xml:space="preserve"> and the sounds</w:t>
       </w:r>
       <w:r>
-        <w:t xml:space="preserve"> library. The AntTweakHelper class was used to setup AntTweak and bind the variables from the game to the debug menu.</w:t>
-      </w:r>
-    </w:p>
-    <w:p>
-      <w:r>
-        <w:t>The DirectoryManipHelper is used by the TextureManager to retrieve the file names for the texture files.</w:t>
-      </w:r>
-    </w:p>
-    <w:p>
-      <w:r>
-        <w:t>The sounds library are used to load the background music and sound effects.</w:t>
+        <w:t xml:space="preserve"> library. The </w:t>
+      </w:r>
+      <w:proofErr w:type="spellStart"/>
+      <w:r>
+        <w:t>AntTweakHelper</w:t>
+      </w:r>
+      <w:proofErr w:type="spellEnd"/>
+      <w:r>
+        <w:t xml:space="preserve"> class was used to setup </w:t>
+      </w:r>
+      <w:proofErr w:type="spellStart"/>
+      <w:r>
+        <w:t>AntTweak</w:t>
+      </w:r>
+      <w:proofErr w:type="spellEnd"/>
+      <w:r>
+        <w:t xml:space="preserve"> and bind the variables from the game to the debug menu.</w:t>
+      </w:r>
+    </w:p>
+    <w:p>
+      <w:r>
+        <w:t xml:space="preserve">The </w:t>
+      </w:r>
+      <w:proofErr w:type="spellStart"/>
+      <w:r>
+        <w:t>DirectoryManipHelper</w:t>
+      </w:r>
+      <w:proofErr w:type="spellEnd"/>
+      <w:r>
+        <w:t xml:space="preserve"> is used by the </w:t>
+      </w:r>
+      <w:proofErr w:type="spellStart"/>
+      <w:r>
+        <w:t>TextureManager</w:t>
+      </w:r>
+      <w:proofErr w:type="spellEnd"/>
+      <w:r>
+        <w:t xml:space="preserve"> to retrieve the file names for the texture files.</w:t>
+      </w:r>
+    </w:p>
+    <w:p>
+      <w:r>
+        <w:t xml:space="preserve">The sounds </w:t>
+      </w:r>
+      <w:proofErr w:type="gramStart"/>
+      <w:r>
+        <w:t>library are</w:t>
+      </w:r>
+      <w:proofErr w:type="gramEnd"/>
+      <w:r>
+        <w:t xml:space="preserve"> used to load the background music and sound effects.</w:t>
       </w:r>
     </w:p>
     <w:p>
@@ -1947,7 +2160,15 @@
         <w:t>SDL</w:t>
       </w:r>
       <w:r>
-        <w:t xml:space="preserve"> libraries for loading the music and the Dirent API for file management are also not ours. Nothing was modified for this.</w:t>
+        <w:t xml:space="preserve"> libraries for loading the music and the </w:t>
+      </w:r>
+      <w:proofErr w:type="spellStart"/>
+      <w:r>
+        <w:t>Dirent</w:t>
+      </w:r>
+      <w:proofErr w:type="spellEnd"/>
+      <w:r>
+        <w:t xml:space="preserve"> API for file management are also not ours. Nothing was modified for this.</w:t>
       </w:r>
     </w:p>
     <w:p>
@@ -1966,8 +2187,21 @@
       <w:r>
         <w:t xml:space="preserve">The </w:t>
       </w:r>
-      <w:r>
-        <w:t>AntTweakBar is used for the debugging window. The output in the makefile has been modified to accommodate our project structure</w:t>
+      <w:proofErr w:type="spellStart"/>
+      <w:r>
+        <w:t>AntTweakBar</w:t>
+      </w:r>
+      <w:proofErr w:type="spellEnd"/>
+      <w:r>
+        <w:t xml:space="preserve"> is used for the debugging window. The output in the </w:t>
+      </w:r>
+      <w:proofErr w:type="spellStart"/>
+      <w:r>
+        <w:t>makefile</w:t>
+      </w:r>
+      <w:proofErr w:type="spellEnd"/>
+      <w:r>
+        <w:t xml:space="preserve"> has been modified to accommodate our project structure</w:t>
       </w:r>
     </w:p>
     <w:p>
@@ -2136,7 +2370,15 @@
         <w:t xml:space="preserve">. </w:t>
       </w:r>
       <w:r>
-        <w:t>Since we are using a lot of display lists, it was hard to actually figure out where and how to implement the shadows. With the help of the stencil buffer, we were able to fix this problem. We also had trouble with the dynamic shadows. This was fixed using *I dunno exactly what you did*. Now we have really good looking shadows and we even added an effect that makes the shadows disappear the further away you are from the lights.</w:t>
+        <w:t>Since we are using a lot of display lists, it was hard to actually figure out where and how to implement the shadows. With the help of the stencil buffer, we were able to fix this problem. We also had tr</w:t>
+      </w:r>
+      <w:r>
+        <w:t xml:space="preserve">ouble with the dynamic shadows, because they weren’t updating correctly. </w:t>
+      </w:r>
+      <w:bookmarkStart w:id="0" w:name="_GoBack"/>
+      <w:bookmarkEnd w:id="0"/>
+      <w:r>
+        <w:t>Now we have really good looking shadows and we even added an effect that makes the shadows disappear the further away you are from the lights.</w:t>
       </w:r>
     </w:p>
     <w:p>
@@ -2150,20 +2392,6 @@
         <w:t xml:space="preserve"> </w:t>
       </w:r>
       <w:r>
-        <w:t>Music</w:t>
-      </w:r>
-    </w:p>
-    <w:p>
-      <w:pPr>
-        <w:pStyle w:val="Titre3"/>
-      </w:pPr>
-      <w:r>
-        <w:t>4.4</w:t>
-      </w:r>
-      <w:r>
-        <w:t xml:space="preserve"> </w:t>
-      </w:r>
-      <w:r>
         <w:t>Portability</w:t>
       </w:r>
     </w:p>
@@ -2175,10 +2403,26 @@
         <w:t>encountered</w:t>
       </w:r>
       <w:r>
-        <w:t xml:space="preserve"> problems where the code would work on one platform but not on the other. For example, the original help menu was using a GLUT subwindow and this was not working at all on Mac.</w:t>
-      </w:r>
-      <w:r>
-        <w:t xml:space="preserve"> This had to be fixed by completely removing the subwindow code and creating a new orthogonal view separated from the game’s logic.</w:t>
+        <w:t xml:space="preserve"> problems where the code would work on one platform but not on the other. For example, the original help menu was using a GLUT </w:t>
+      </w:r>
+      <w:proofErr w:type="spellStart"/>
+      <w:r>
+        <w:t>subwindow</w:t>
+      </w:r>
+      <w:proofErr w:type="spellEnd"/>
+      <w:r>
+        <w:t xml:space="preserve"> and this was not working at all on Mac.</w:t>
+      </w:r>
+      <w:r>
+        <w:t xml:space="preserve"> This had to be fixed by completely removing the </w:t>
+      </w:r>
+      <w:proofErr w:type="spellStart"/>
+      <w:r>
+        <w:t>subwindow</w:t>
+      </w:r>
+      <w:proofErr w:type="spellEnd"/>
+      <w:r>
+        <w:t xml:space="preserve"> code and creating a new orthogonal view separated from the game’s logic.</w:t>
       </w:r>
       <w:r>
         <w:t xml:space="preserve"> </w:t>
@@ -2288,16 +2532,26 @@
       <w:r>
         <w:t xml:space="preserve"> </w:t>
       </w:r>
+      <w:proofErr w:type="spellStart"/>
       <w:r>
         <w:t>Deathmatch</w:t>
       </w:r>
+      <w:proofErr w:type="spellEnd"/>
     </w:p>
     <w:p>
       <w:r>
         <w:t>We added a second player mode to the game.</w:t>
       </w:r>
       <w:r>
-        <w:t xml:space="preserve"> By selecting the Deathmatch option at the beginning of the game, the screen is split and two players can play the game</w:t>
+        <w:t xml:space="preserve"> By selecting the </w:t>
+      </w:r>
+      <w:proofErr w:type="spellStart"/>
+      <w:r>
+        <w:t>Deathmatch</w:t>
+      </w:r>
+      <w:proofErr w:type="spellEnd"/>
+      <w:r>
+        <w:t xml:space="preserve"> option at the beginning of the game, the screen is split and two players can play the game</w:t>
       </w:r>
       <w:r>
         <w:t xml:space="preserve"> simultaneously</w:t>
@@ -2370,8 +2624,13 @@
       <w:r>
         <w:t xml:space="preserve">indows and </w:t>
       </w:r>
-      <w:r>
-        <w:t xml:space="preserve">MacOS. This should also work on Linux. </w:t>
+      <w:proofErr w:type="spellStart"/>
+      <w:r>
+        <w:t>MacOS</w:t>
+      </w:r>
+      <w:proofErr w:type="spellEnd"/>
+      <w:r>
+        <w:t xml:space="preserve">. This should also work on Linux. </w:t>
       </w:r>
     </w:p>
     <w:p>
@@ -2504,14 +2763,30 @@
           <w:sz w:val="16"/>
           <w:szCs w:val="16"/>
         </w:rPr>
-        <w:t>Screenshot of Death</w:t>
-      </w:r>
+        <w:t xml:space="preserve">Screenshot of </w:t>
+      </w:r>
+      <w:proofErr w:type="spellStart"/>
       <w:r>
         <w:rPr>
           <w:sz w:val="16"/>
           <w:szCs w:val="16"/>
         </w:rPr>
-        <w:t>Match mode</w:t>
+        <w:t>Death</w:t>
+      </w:r>
+      <w:r>
+        <w:rPr>
+          <w:sz w:val="16"/>
+          <w:szCs w:val="16"/>
+        </w:rPr>
+        <w:t>Match</w:t>
+      </w:r>
+      <w:proofErr w:type="spellEnd"/>
+      <w:r>
+        <w:rPr>
+          <w:sz w:val="16"/>
+          <w:szCs w:val="16"/>
+        </w:rPr>
+        <w:t xml:space="preserve"> mode</w:t>
       </w:r>
       <w:r>
         <w:br w:type="page"/>
@@ -2580,13 +2855,26 @@
         </w:numPr>
       </w:pPr>
       <w:r>
-        <w:t>Change Working Directory to $(SolutionDir)</w:t>
-      </w:r>
-    </w:p>
-    <w:p>
-      <w:r>
-        <w:t>The project will work automatically in NetBeans</w:t>
-      </w:r>
+        <w:t>Change Working Directory to $(</w:t>
+      </w:r>
+      <w:proofErr w:type="spellStart"/>
+      <w:r>
+        <w:t>SolutionDir</w:t>
+      </w:r>
+      <w:proofErr w:type="spellEnd"/>
+      <w:r>
+        <w:t>)</w:t>
+      </w:r>
+    </w:p>
+    <w:p>
+      <w:r>
+        <w:t xml:space="preserve">The project will work automatically in </w:t>
+      </w:r>
+      <w:proofErr w:type="spellStart"/>
+      <w:r>
+        <w:t>NetBeans</w:t>
+      </w:r>
+      <w:proofErr w:type="spellEnd"/>
     </w:p>
     <w:p>
       <w:r>
@@ -2860,12 +3148,17 @@
           <w:tab w:val="left" w:leader="hyphen" w:pos="3119"/>
         </w:tabs>
       </w:pPr>
+      <w:proofErr w:type="gramStart"/>
       <w:r>
         <w:t xml:space="preserve">2 </w:t>
       </w:r>
       <w:r>
         <w:tab/>
-        <w:t xml:space="preserve"> camera of light 2</w:t>
+        <w:t xml:space="preserve"> camera</w:t>
+      </w:r>
+      <w:proofErr w:type="gramEnd"/>
+      <w:r>
+        <w:t xml:space="preserve"> of light 2</w:t>
       </w:r>
     </w:p>
     <w:p>
@@ -2874,12 +3167,17 @@
           <w:tab w:val="left" w:leader="hyphen" w:pos="3119"/>
         </w:tabs>
       </w:pPr>
+      <w:proofErr w:type="gramStart"/>
       <w:r>
         <w:t xml:space="preserve">3 </w:t>
       </w:r>
       <w:r>
         <w:tab/>
-        <w:t xml:space="preserve"> camera of light 3</w:t>
+        <w:t xml:space="preserve"> camera</w:t>
+      </w:r>
+      <w:proofErr w:type="gramEnd"/>
+      <w:r>
+        <w:t xml:space="preserve"> of light 3</w:t>
       </w:r>
     </w:p>
     <w:p>
@@ -2888,12 +3186,17 @@
           <w:tab w:val="left" w:leader="hyphen" w:pos="3119"/>
         </w:tabs>
       </w:pPr>
+      <w:proofErr w:type="gramStart"/>
       <w:r>
         <w:t xml:space="preserve">4 </w:t>
       </w:r>
       <w:r>
         <w:tab/>
-        <w:t xml:space="preserve"> camera of light 4</w:t>
+        <w:t xml:space="preserve"> camera</w:t>
+      </w:r>
+      <w:proofErr w:type="gramEnd"/>
+      <w:r>
+        <w:t xml:space="preserve"> of light 4</w:t>
       </w:r>
     </w:p>
     <w:p>
@@ -2902,9 +3205,11 @@
           <w:tab w:val="left" w:leader="hyphen" w:pos="3119"/>
         </w:tabs>
       </w:pPr>
+      <w:proofErr w:type="gramStart"/>
       <w:r>
         <w:t>l</w:t>
       </w:r>
+      <w:proofErr w:type="gramEnd"/>
       <w:r>
         <w:t xml:space="preserve"> </w:t>
       </w:r>
@@ -2935,9 +3240,11 @@
           <w:tab w:val="left" w:leader="hyphen" w:pos="3119"/>
         </w:tabs>
       </w:pPr>
+      <w:proofErr w:type="gramStart"/>
       <w:r>
         <w:t>p</w:t>
       </w:r>
+      <w:proofErr w:type="gramEnd"/>
       <w:r>
         <w:t xml:space="preserve"> </w:t>
       </w:r>
@@ -3058,7 +3365,15 @@
       </w:r>
       <w:r>
         <w:tab/>
-        <w:t xml:space="preserve"> Cycle between wireframe/smooth shading/ flat shading</w:t>
+        <w:t xml:space="preserve"> Cycle between wireframe/smooth </w:t>
+      </w:r>
+      <w:proofErr w:type="gramStart"/>
+      <w:r>
+        <w:t>shading/</w:t>
+      </w:r>
+      <w:proofErr w:type="gramEnd"/>
+      <w:r>
+        <w:t xml:space="preserve"> flat shading</w:t>
       </w:r>
     </w:p>
     <w:p>
@@ -3086,8 +3401,13 @@
       </w:r>
       <w:r>
         <w:tab/>
-        <w:t xml:space="preserve"> Activate DeathMatch</w:t>
-      </w:r>
+        <w:t xml:space="preserve"> Activate </w:t>
+      </w:r>
+      <w:proofErr w:type="spellStart"/>
+      <w:r>
+        <w:t>DeathMatch</w:t>
+      </w:r>
+      <w:proofErr w:type="spellEnd"/>
     </w:p>
     <w:p>
       <w:pPr>
@@ -3109,9 +3429,11 @@
           <w:tab w:val="left" w:leader="hyphen" w:pos="3119"/>
         </w:tabs>
       </w:pPr>
+      <w:proofErr w:type="gramStart"/>
       <w:r>
         <w:t>a/s/d/w</w:t>
       </w:r>
+      <w:proofErr w:type="gramEnd"/>
       <w:r>
         <w:t xml:space="preserve"> </w:t>
       </w:r>
@@ -3146,16 +3468,18 @@
           <w:tab w:val="left" w:leader="hyphen" w:pos="3119"/>
         </w:tabs>
       </w:pPr>
+      <w:proofErr w:type="gramStart"/>
       <w:r>
         <w:lastRenderedPageBreak/>
-        <w:t xml:space="preserve">z </w:t>
+        <w:t>z</w:t>
+      </w:r>
+      <w:proofErr w:type="gramEnd"/>
+      <w:r>
+        <w:t xml:space="preserve"> </w:t>
       </w:r>
       <w:r>
         <w:tab/>
-        <w:t xml:space="preserve"> T</w:t>
-      </w:r>
-      <w:r>
-        <w:t>oggle the skyboxes</w:t>
+        <w:t xml:space="preserve"> Toggle the skyboxes</w:t>
       </w:r>
     </w:p>
     <w:p>
@@ -3178,8 +3502,13 @@
           <w:tab w:val="left" w:leader="hyphen" w:pos="3119"/>
         </w:tabs>
       </w:pPr>
-      <w:r>
-        <w:t xml:space="preserve">h </w:t>
+      <w:proofErr w:type="gramStart"/>
+      <w:r>
+        <w:t>h</w:t>
+      </w:r>
+      <w:proofErr w:type="gramEnd"/>
+      <w:r>
+        <w:t xml:space="preserve"> </w:t>
       </w:r>
       <w:r>
         <w:tab/>
@@ -3192,8 +3521,13 @@
           <w:tab w:val="left" w:leader="hyphen" w:pos="3119"/>
         </w:tabs>
       </w:pPr>
-      <w:r>
-        <w:t xml:space="preserve">r </w:t>
+      <w:proofErr w:type="gramStart"/>
+      <w:r>
+        <w:t>r</w:t>
+      </w:r>
+      <w:proofErr w:type="gramEnd"/>
+      <w:r>
+        <w:t xml:space="preserve"> </w:t>
       </w:r>
       <w:r>
         <w:tab/>
@@ -3206,8 +3540,13 @@
           <w:tab w:val="left" w:leader="hyphen" w:pos="3119"/>
         </w:tabs>
       </w:pPr>
-      <w:r>
-        <w:t xml:space="preserve">f </w:t>
+      <w:proofErr w:type="gramStart"/>
+      <w:r>
+        <w:t>f</w:t>
+      </w:r>
+      <w:proofErr w:type="gramEnd"/>
+      <w:r>
+        <w:t xml:space="preserve"> </w:t>
       </w:r>
       <w:r>
         <w:tab/>
@@ -3235,21 +3574,19 @@
           <w:tab w:val="left" w:leader="hyphen" w:pos="3119"/>
         </w:tabs>
       </w:pPr>
+      <w:proofErr w:type="spellStart"/>
+      <w:proofErr w:type="gramStart"/>
       <w:r>
         <w:t>i</w:t>
       </w:r>
+      <w:proofErr w:type="spellEnd"/>
+      <w:proofErr w:type="gramEnd"/>
       <w:r>
         <w:t xml:space="preserve"> </w:t>
       </w:r>
       <w:r>
         <w:tab/>
-        <w:t xml:space="preserve"> </w:t>
-      </w:r>
-      <w:r>
-        <w:t>Cycle c</w:t>
-      </w:r>
-      <w:r>
-        <w:t>omponents</w:t>
+        <w:t xml:space="preserve"> Cycle components</w:t>
       </w:r>
     </w:p>
     <w:p>
@@ -3258,8 +3595,13 @@
           <w:tab w:val="left" w:leader="hyphen" w:pos="3119"/>
         </w:tabs>
       </w:pPr>
-      <w:r>
-        <w:t xml:space="preserve">j </w:t>
+      <w:proofErr w:type="gramStart"/>
+      <w:r>
+        <w:t>j</w:t>
+      </w:r>
+      <w:proofErr w:type="gramEnd"/>
+      <w:r>
+        <w:t xml:space="preserve"> </w:t>
       </w:r>
       <w:r>
         <w:tab/>
@@ -3272,8 +3614,13 @@
           <w:tab w:val="left" w:leader="hyphen" w:pos="3119"/>
         </w:tabs>
       </w:pPr>
-      <w:r>
-        <w:t xml:space="preserve">u </w:t>
+      <w:proofErr w:type="gramStart"/>
+      <w:r>
+        <w:t>u</w:t>
+      </w:r>
+      <w:proofErr w:type="gramEnd"/>
+      <w:r>
+        <w:t xml:space="preserve"> </w:t>
       </w:r>
       <w:r>
         <w:tab/>
@@ -3292,7 +3639,15 @@
         <w:pStyle w:val="Titre3"/>
       </w:pPr>
       <w:r>
-        <w:t>6.2 Deathmatch mode</w:t>
+        <w:t xml:space="preserve">6.2 </w:t>
+      </w:r>
+      <w:proofErr w:type="spellStart"/>
+      <w:r>
+        <w:t>Deathmatch</w:t>
+      </w:r>
+      <w:proofErr w:type="spellEnd"/>
+      <w:r>
+        <w:t xml:space="preserve"> mode</w:t>
       </w:r>
     </w:p>
     <w:p>
@@ -3354,8 +3709,13 @@
           <w:tab w:val="left" w:leader="hyphen" w:pos="3119"/>
         </w:tabs>
       </w:pPr>
-      <w:r>
-        <w:t xml:space="preserve">a/s/d/w </w:t>
+      <w:proofErr w:type="gramStart"/>
+      <w:r>
+        <w:t>a/s/d/w</w:t>
+      </w:r>
+      <w:proofErr w:type="gramEnd"/>
+      <w:r>
+        <w:t xml:space="preserve"> </w:t>
       </w:r>
       <w:r>
         <w:tab/>
@@ -3368,8 +3728,13 @@
           <w:tab w:val="left" w:leader="hyphen" w:pos="3119"/>
         </w:tabs>
       </w:pPr>
-      <w:r>
-        <w:t xml:space="preserve">left mouse click </w:t>
+      <w:proofErr w:type="gramStart"/>
+      <w:r>
+        <w:t>left</w:t>
+      </w:r>
+      <w:proofErr w:type="gramEnd"/>
+      <w:r>
+        <w:t xml:space="preserve"> mouse click </w:t>
       </w:r>
       <w:r>
         <w:tab/>
@@ -3381,16 +3746,7 @@
         <w:pStyle w:val="Titre4"/>
       </w:pPr>
       <w:r>
-        <w:t>6.2.3</w:t>
-      </w:r>
-      <w:r>
-        <w:t xml:space="preserve"> </w:t>
-      </w:r>
-      <w:r>
-        <w:t>Joystick</w:t>
-      </w:r>
-      <w:r>
-        <w:t xml:space="preserve"> Control</w:t>
+        <w:t>6.2.3 Joystick Control</w:t>
       </w:r>
     </w:p>
     <w:p>
@@ -3404,10 +3760,7 @@
       </w:r>
       <w:r>
         <w:tab/>
-        <w:t xml:space="preserve"> </w:t>
-      </w:r>
-      <w:r>
-        <w:t>Move the robot</w:t>
+        <w:t xml:space="preserve"> Move the robot</w:t>
       </w:r>
     </w:p>
     <w:p>
@@ -3430,6 +3783,7 @@
           <w:tab w:val="left" w:leader="hyphen" w:pos="3119"/>
         </w:tabs>
       </w:pPr>
+      <w:proofErr w:type="gramStart"/>
       <w:r>
         <w:t xml:space="preserve">A </w:t>
       </w:r>
@@ -3437,8 +3791,7 @@
         <w:tab/>
         <w:t xml:space="preserve"> Shoot missiles</w:t>
       </w:r>
-      <w:bookmarkStart w:id="0" w:name="_GoBack"/>
-      <w:bookmarkEnd w:id="0"/>
+      <w:proofErr w:type="gramEnd"/>
     </w:p>
     <w:p/>
     <w:p>
@@ -3479,7 +3832,21 @@
         <w:rPr>
           <w:rFonts w:asciiTheme="minorHAnsi" w:hAnsiTheme="minorHAnsi" w:cstheme="minorHAnsi"/>
         </w:rPr>
-        <w:t xml:space="preserve">Fence (grungemetal): </w:t>
+        <w:t>Fence (</w:t>
+      </w:r>
+      <w:proofErr w:type="spellStart"/>
+      <w:r>
+        <w:rPr>
+          <w:rFonts w:asciiTheme="minorHAnsi" w:hAnsiTheme="minorHAnsi" w:cstheme="minorHAnsi"/>
+        </w:rPr>
+        <w:t>grungemetal</w:t>
+      </w:r>
+      <w:proofErr w:type="spellEnd"/>
+      <w:r>
+        <w:rPr>
+          <w:rFonts w:asciiTheme="minorHAnsi" w:hAnsiTheme="minorHAnsi" w:cstheme="minorHAnsi"/>
+        </w:rPr>
+        <w:t xml:space="preserve">): </w:t>
       </w:r>
       <w:hyperlink r:id="rId12" w:history="1">
         <w:r>
@@ -3527,7 +3894,21 @@
         <w:rPr>
           <w:rFonts w:asciiTheme="minorHAnsi" w:hAnsiTheme="minorHAnsi" w:cstheme="minorHAnsi"/>
         </w:rPr>
-        <w:t xml:space="preserve">Floor (rusty_floor): </w:t>
+        <w:t>Floor (</w:t>
+      </w:r>
+      <w:proofErr w:type="spellStart"/>
+      <w:r>
+        <w:rPr>
+          <w:rFonts w:asciiTheme="minorHAnsi" w:hAnsiTheme="minorHAnsi" w:cstheme="minorHAnsi"/>
+        </w:rPr>
+        <w:t>rusty_floor</w:t>
+      </w:r>
+      <w:proofErr w:type="spellEnd"/>
+      <w:r>
+        <w:rPr>
+          <w:rFonts w:asciiTheme="minorHAnsi" w:hAnsiTheme="minorHAnsi" w:cstheme="minorHAnsi"/>
+        </w:rPr>
+        <w:t xml:space="preserve">): </w:t>
       </w:r>
       <w:hyperlink r:id="rId14" w:history="1">
         <w:r>
@@ -3595,11 +3976,19 @@
           <w:rFonts w:asciiTheme="minorHAnsi" w:hAnsiTheme="minorHAnsi" w:cstheme="minorHAnsi"/>
         </w:rPr>
       </w:pPr>
+      <w:proofErr w:type="spellStart"/>
       <w:r>
         <w:rPr>
           <w:rFonts w:asciiTheme="minorHAnsi" w:hAnsiTheme="minorHAnsi" w:cstheme="minorHAnsi"/>
         </w:rPr>
-        <w:t xml:space="preserve">MetalVerticalLines: </w:t>
+        <w:t>MetalVerticalLines</w:t>
+      </w:r>
+      <w:proofErr w:type="spellEnd"/>
+      <w:r>
+        <w:rPr>
+          <w:rFonts w:asciiTheme="minorHAnsi" w:hAnsiTheme="minorHAnsi" w:cstheme="minorHAnsi"/>
+        </w:rPr>
+        <w:t xml:space="preserve">: </w:t>
       </w:r>
       <w:hyperlink r:id="rId17" w:history="1">
         <w:r>
@@ -3623,7 +4012,35 @@
         <w:rPr>
           <w:rFonts w:asciiTheme="minorHAnsi" w:hAnsiTheme="minorHAnsi" w:cstheme="minorHAnsi"/>
         </w:rPr>
-        <w:t xml:space="preserve">Brick, Concrete_bare, Dirt, Ink, Marble, Metal1, Metal2, Metal 3, Metal4, Bipodf: </w:t>
+        <w:t xml:space="preserve">Brick, </w:t>
+      </w:r>
+      <w:proofErr w:type="spellStart"/>
+      <w:r>
+        <w:rPr>
+          <w:rFonts w:asciiTheme="minorHAnsi" w:hAnsiTheme="minorHAnsi" w:cstheme="minorHAnsi"/>
+        </w:rPr>
+        <w:t>Concrete_bare</w:t>
+      </w:r>
+      <w:proofErr w:type="spellEnd"/>
+      <w:r>
+        <w:rPr>
+          <w:rFonts w:asciiTheme="minorHAnsi" w:hAnsiTheme="minorHAnsi" w:cstheme="minorHAnsi"/>
+        </w:rPr>
+        <w:t xml:space="preserve">, Dirt, Ink, Marble, Metal1, Metal2, Metal 3, Metal4, </w:t>
+      </w:r>
+      <w:proofErr w:type="spellStart"/>
+      <w:r>
+        <w:rPr>
+          <w:rFonts w:asciiTheme="minorHAnsi" w:hAnsiTheme="minorHAnsi" w:cstheme="minorHAnsi"/>
+        </w:rPr>
+        <w:t>Bipodf</w:t>
+      </w:r>
+      <w:proofErr w:type="spellEnd"/>
+      <w:r>
+        <w:rPr>
+          <w:rFonts w:asciiTheme="minorHAnsi" w:hAnsiTheme="minorHAnsi" w:cstheme="minorHAnsi"/>
+        </w:rPr>
+        <w:t xml:space="preserve">: </w:t>
       </w:r>
       <w:hyperlink r:id="rId18" w:history="1">
         <w:r>
@@ -3643,11 +4060,19 @@
           <w:rFonts w:asciiTheme="minorHAnsi" w:hAnsiTheme="minorHAnsi" w:cstheme="minorHAnsi"/>
         </w:rPr>
       </w:pPr>
+      <w:proofErr w:type="spellStart"/>
       <w:r>
         <w:rPr>
           <w:rFonts w:asciiTheme="minorHAnsi" w:hAnsiTheme="minorHAnsi" w:cstheme="minorHAnsi"/>
         </w:rPr>
-        <w:t xml:space="preserve">Lightpost: </w:t>
+        <w:t>Lightpost</w:t>
+      </w:r>
+      <w:proofErr w:type="spellEnd"/>
+      <w:r>
+        <w:rPr>
+          <w:rFonts w:asciiTheme="minorHAnsi" w:hAnsiTheme="minorHAnsi" w:cstheme="minorHAnsi"/>
+        </w:rPr>
+        <w:t xml:space="preserve">: </w:t>
       </w:r>
       <w:hyperlink r:id="rId19" w:history="1">
         <w:r>
@@ -3668,11 +4093,19 @@
           <w:rFonts w:asciiTheme="minorHAnsi" w:hAnsiTheme="minorHAnsi" w:cstheme="minorHAnsi"/>
         </w:rPr>
       </w:pPr>
+      <w:proofErr w:type="spellStart"/>
       <w:r>
         <w:rPr>
           <w:rFonts w:asciiTheme="minorHAnsi" w:hAnsiTheme="minorHAnsi" w:cstheme="minorHAnsi"/>
         </w:rPr>
-        <w:t xml:space="preserve">Camo: </w:t>
+        <w:t>Camo</w:t>
+      </w:r>
+      <w:proofErr w:type="spellEnd"/>
+      <w:r>
+        <w:rPr>
+          <w:rFonts w:asciiTheme="minorHAnsi" w:hAnsiTheme="minorHAnsi" w:cstheme="minorHAnsi"/>
+        </w:rPr>
+        <w:t xml:space="preserve">: </w:t>
       </w:r>
       <w:hyperlink r:id="rId20" w:history="1">
         <w:r>
@@ -3723,11 +4156,19 @@
           <w:rFonts w:asciiTheme="minorHAnsi" w:hAnsiTheme="minorHAnsi" w:cstheme="minorHAnsi"/>
         </w:rPr>
       </w:pPr>
+      <w:proofErr w:type="gramStart"/>
       <w:r>
         <w:rPr>
           <w:rFonts w:asciiTheme="minorHAnsi" w:hAnsiTheme="minorHAnsi" w:cstheme="minorHAnsi"/>
         </w:rPr>
-        <w:t xml:space="preserve">skull: </w:t>
+        <w:t>skull</w:t>
+      </w:r>
+      <w:proofErr w:type="gramEnd"/>
+      <w:r>
+        <w:rPr>
+          <w:rFonts w:asciiTheme="minorHAnsi" w:hAnsiTheme="minorHAnsi" w:cstheme="minorHAnsi"/>
+        </w:rPr>
+        <w:t xml:space="preserve">: </w:t>
       </w:r>
       <w:r>
         <w:rPr>
@@ -3754,12 +4195,21 @@
           <w:lang w:val="fr-CA"/>
         </w:rPr>
       </w:pPr>
+      <w:proofErr w:type="spellStart"/>
       <w:r>
         <w:rPr>
           <w:rFonts w:asciiTheme="minorHAnsi" w:hAnsiTheme="minorHAnsi" w:cstheme="minorHAnsi"/>
           <w:lang w:val="fr-CA"/>
         </w:rPr>
-        <w:t xml:space="preserve">Titanium: </w:t>
+        <w:t>Titanium</w:t>
+      </w:r>
+      <w:proofErr w:type="spellEnd"/>
+      <w:r>
+        <w:rPr>
+          <w:rFonts w:asciiTheme="minorHAnsi" w:hAnsiTheme="minorHAnsi" w:cstheme="minorHAnsi"/>
+          <w:lang w:val="fr-CA"/>
+        </w:rPr>
+        <w:t xml:space="preserve">: </w:t>
       </w:r>
       <w:r>
         <w:rPr>
@@ -3787,11 +4237,19 @@
           <w:rFonts w:asciiTheme="minorHAnsi" w:hAnsiTheme="minorHAnsi" w:cstheme="minorHAnsi"/>
         </w:rPr>
       </w:pPr>
+      <w:proofErr w:type="gramStart"/>
       <w:r>
         <w:rPr>
           <w:rFonts w:asciiTheme="minorHAnsi" w:hAnsiTheme="minorHAnsi" w:cstheme="minorHAnsi"/>
         </w:rPr>
-        <w:t xml:space="preserve">mechanical: </w:t>
+        <w:t>mechanical</w:t>
+      </w:r>
+      <w:proofErr w:type="gramEnd"/>
+      <w:r>
+        <w:rPr>
+          <w:rFonts w:asciiTheme="minorHAnsi" w:hAnsiTheme="minorHAnsi" w:cstheme="minorHAnsi"/>
+        </w:rPr>
+        <w:t xml:space="preserve">: </w:t>
       </w:r>
       <w:hyperlink r:id="rId24" w:history="1">
         <w:r>
@@ -3811,11 +4269,19 @@
           <w:rFonts w:asciiTheme="minorHAnsi" w:hAnsiTheme="minorHAnsi" w:cstheme="minorHAnsi"/>
         </w:rPr>
       </w:pPr>
+      <w:proofErr w:type="gramStart"/>
       <w:r>
         <w:rPr>
           <w:rFonts w:asciiTheme="minorHAnsi" w:hAnsiTheme="minorHAnsi" w:cstheme="minorHAnsi"/>
         </w:rPr>
-        <w:t xml:space="preserve">energy: </w:t>
+        <w:t>energy</w:t>
+      </w:r>
+      <w:proofErr w:type="gramEnd"/>
+      <w:r>
+        <w:rPr>
+          <w:rFonts w:asciiTheme="minorHAnsi" w:hAnsiTheme="minorHAnsi" w:cstheme="minorHAnsi"/>
+        </w:rPr>
+        <w:t xml:space="preserve">: </w:t>
       </w:r>
       <w:hyperlink r:id="rId25" w:history="1">
         <w:r>
@@ -3835,11 +4301,19 @@
           <w:rFonts w:asciiTheme="minorHAnsi" w:hAnsiTheme="minorHAnsi" w:cstheme="minorHAnsi"/>
         </w:rPr>
       </w:pPr>
+      <w:proofErr w:type="gramStart"/>
       <w:r>
         <w:rPr>
           <w:rFonts w:asciiTheme="minorHAnsi" w:hAnsiTheme="minorHAnsi" w:cstheme="minorHAnsi"/>
         </w:rPr>
-        <w:t xml:space="preserve">earth and moon : </w:t>
+        <w:t>earth</w:t>
+      </w:r>
+      <w:proofErr w:type="gramEnd"/>
+      <w:r>
+        <w:rPr>
+          <w:rFonts w:asciiTheme="minorHAnsi" w:hAnsiTheme="minorHAnsi" w:cstheme="minorHAnsi"/>
+        </w:rPr>
+        <w:t xml:space="preserve"> and moon : </w:t>
       </w:r>
       <w:hyperlink r:id="rId26" w:history="1">
         <w:r>
@@ -3859,11 +4333,19 @@
           <w:rFonts w:asciiTheme="minorHAnsi" w:hAnsiTheme="minorHAnsi" w:cstheme="minorHAnsi"/>
         </w:rPr>
       </w:pPr>
+      <w:proofErr w:type="gramStart"/>
       <w:r>
         <w:rPr>
           <w:rFonts w:asciiTheme="minorHAnsi" w:hAnsiTheme="minorHAnsi" w:cstheme="minorHAnsi"/>
         </w:rPr>
-        <w:t xml:space="preserve">sun: </w:t>
+        <w:t>sun</w:t>
+      </w:r>
+      <w:proofErr w:type="gramEnd"/>
+      <w:r>
+        <w:rPr>
+          <w:rFonts w:asciiTheme="minorHAnsi" w:hAnsiTheme="minorHAnsi" w:cstheme="minorHAnsi"/>
+        </w:rPr>
+        <w:t xml:space="preserve">: </w:t>
       </w:r>
       <w:hyperlink r:id="rId27" w:history="1">
         <w:r>
@@ -3883,11 +4365,19 @@
           <w:rFonts w:asciiTheme="minorHAnsi" w:hAnsiTheme="minorHAnsi" w:cstheme="minorHAnsi"/>
         </w:rPr>
       </w:pPr>
+      <w:proofErr w:type="gramStart"/>
       <w:r>
         <w:rPr>
           <w:rFonts w:asciiTheme="minorHAnsi" w:hAnsiTheme="minorHAnsi" w:cstheme="minorHAnsi"/>
         </w:rPr>
-        <w:t xml:space="preserve">nebula: </w:t>
+        <w:t>nebula</w:t>
+      </w:r>
+      <w:proofErr w:type="gramEnd"/>
+      <w:r>
+        <w:rPr>
+          <w:rFonts w:asciiTheme="minorHAnsi" w:hAnsiTheme="minorHAnsi" w:cstheme="minorHAnsi"/>
+        </w:rPr>
+        <w:t xml:space="preserve">: </w:t>
       </w:r>
       <w:hyperlink r:id="rId28" w:history="1">
         <w:r>
@@ -3955,11 +4445,19 @@
           <w:rFonts w:asciiTheme="minorHAnsi" w:hAnsiTheme="minorHAnsi" w:cstheme="minorHAnsi"/>
         </w:rPr>
       </w:pPr>
+      <w:proofErr w:type="gramStart"/>
       <w:r>
         <w:rPr>
           <w:rFonts w:asciiTheme="minorHAnsi" w:hAnsiTheme="minorHAnsi" w:cstheme="minorHAnsi"/>
         </w:rPr>
-        <w:t xml:space="preserve">milky way: </w:t>
+        <w:t>milky</w:t>
+      </w:r>
+      <w:proofErr w:type="gramEnd"/>
+      <w:r>
+        <w:rPr>
+          <w:rFonts w:asciiTheme="minorHAnsi" w:hAnsiTheme="minorHAnsi" w:cstheme="minorHAnsi"/>
+        </w:rPr>
+        <w:t xml:space="preserve"> way: </w:t>
       </w:r>
       <w:hyperlink r:id="rId31" w:history="1">
         <w:r>
@@ -3979,11 +4477,19 @@
           <w:rFonts w:asciiTheme="minorHAnsi" w:hAnsiTheme="minorHAnsi" w:cstheme="minorHAnsi"/>
         </w:rPr>
       </w:pPr>
+      <w:proofErr w:type="gramStart"/>
       <w:r>
         <w:rPr>
           <w:rFonts w:asciiTheme="minorHAnsi" w:hAnsiTheme="minorHAnsi" w:cstheme="minorHAnsi"/>
         </w:rPr>
-        <w:t xml:space="preserve">warning: </w:t>
+        <w:t>warning</w:t>
+      </w:r>
+      <w:proofErr w:type="gramEnd"/>
+      <w:r>
+        <w:rPr>
+          <w:rFonts w:asciiTheme="minorHAnsi" w:hAnsiTheme="minorHAnsi" w:cstheme="minorHAnsi"/>
+        </w:rPr>
+        <w:t xml:space="preserve">: </w:t>
       </w:r>
       <w:hyperlink r:id="rId32" w:history="1">
         <w:r>
@@ -4003,11 +4509,19 @@
           <w:rFonts w:asciiTheme="minorHAnsi" w:hAnsiTheme="minorHAnsi" w:cstheme="minorHAnsi"/>
         </w:rPr>
       </w:pPr>
+      <w:proofErr w:type="spellStart"/>
       <w:r>
         <w:rPr>
           <w:rFonts w:asciiTheme="minorHAnsi" w:hAnsiTheme="minorHAnsi" w:cstheme="minorHAnsi"/>
         </w:rPr>
-        <w:t xml:space="preserve">BlackDesign: </w:t>
+        <w:t>BlackDesign</w:t>
+      </w:r>
+      <w:proofErr w:type="spellEnd"/>
+      <w:r>
+        <w:rPr>
+          <w:rFonts w:asciiTheme="minorHAnsi" w:hAnsiTheme="minorHAnsi" w:cstheme="minorHAnsi"/>
+        </w:rPr>
+        <w:t xml:space="preserve">: </w:t>
       </w:r>
       <w:hyperlink r:id="rId33" w:history="1">
         <w:r>
@@ -4108,39 +4622,47 @@
           <w:sz w:val="20"/>
           <w:szCs w:val="20"/>
         </w:rPr>
-        <w:t xml:space="preserve">For the music, we used the sdl library and sdl mixer found at: </w:t>
-      </w:r>
+        <w:t xml:space="preserve">For the music, we used the </w:t>
+      </w:r>
+      <w:proofErr w:type="spellStart"/>
       <w:r>
         <w:rPr>
           <w:rFonts w:cstheme="minorHAnsi"/>
           <w:sz w:val="20"/>
           <w:szCs w:val="20"/>
         </w:rPr>
-        <w:br/>
-      </w:r>
-      <w:r>
-        <w:rPr>
+        <w:t>sdl</w:t>
+      </w:r>
+      <w:proofErr w:type="spellEnd"/>
+      <w:r>
+        <w:rPr>
+          <w:rFonts w:cstheme="minorHAnsi"/>
           <w:sz w:val="20"/>
           <w:szCs w:val="20"/>
         </w:rPr>
-        <w:t>http://www.libsdl.org/</w:t>
-      </w:r>
-      <w:r>
-        <w:rPr>
+        <w:t xml:space="preserve"> library and </w:t>
+      </w:r>
+      <w:proofErr w:type="spellStart"/>
+      <w:r>
+        <w:rPr>
+          <w:rFonts w:cstheme="minorHAnsi"/>
           <w:sz w:val="20"/>
           <w:szCs w:val="20"/>
         </w:rPr>
-        <w:br/>
-      </w:r>
-      <w:r>
-        <w:rPr>
+        <w:t>sdl</w:t>
+      </w:r>
+      <w:proofErr w:type="spellEnd"/>
+      <w:r>
+        <w:rPr>
+          <w:rFonts w:cstheme="minorHAnsi"/>
           <w:sz w:val="20"/>
           <w:szCs w:val="20"/>
         </w:rPr>
-        <w:t>http://www.libsdl.org/projects/SDL_mixer/</w:t>
-      </w:r>
-      <w:r>
-        <w:rPr>
+        <w:t xml:space="preserve"> mixer found at: </w:t>
+      </w:r>
+      <w:r>
+        <w:rPr>
+          <w:rFonts w:cstheme="minorHAnsi"/>
           <w:sz w:val="20"/>
           <w:szCs w:val="20"/>
         </w:rPr>
@@ -4151,8 +4673,51 @@
           <w:sz w:val="20"/>
           <w:szCs w:val="20"/>
         </w:rPr>
+        <w:t>http://www.libsdl.org/</w:t>
+      </w:r>
+      <w:r>
+        <w:rPr>
+          <w:sz w:val="20"/>
+          <w:szCs w:val="20"/>
+        </w:rPr>
         <w:br/>
-        <w:t xml:space="preserve">The shadow matrix code is from: </w:t>
+      </w:r>
+      <w:r>
+        <w:rPr>
+          <w:sz w:val="20"/>
+          <w:szCs w:val="20"/>
+        </w:rPr>
+        <w:t>http://www.libsdl.org/projects/SDL_mixer/</w:t>
+      </w:r>
+      <w:r>
+        <w:rPr>
+          <w:sz w:val="20"/>
+          <w:szCs w:val="20"/>
+        </w:rPr>
+        <w:br/>
+      </w:r>
+      <w:r>
+        <w:rPr>
+          <w:sz w:val="20"/>
+          <w:szCs w:val="20"/>
+        </w:rPr>
+        <w:br/>
+      </w:r>
+      <w:proofErr w:type="gramStart"/>
+      <w:r>
+        <w:rPr>
+          <w:sz w:val="20"/>
+          <w:szCs w:val="20"/>
+        </w:rPr>
+        <w:t>The</w:t>
+      </w:r>
+      <w:proofErr w:type="gramEnd"/>
+      <w:r>
+        <w:rPr>
+          <w:sz w:val="20"/>
+          <w:szCs w:val="20"/>
+        </w:rPr>
+        <w:t xml:space="preserve"> shadow matrix code is from: </w:t>
       </w:r>
       <w:hyperlink r:id="rId35" w:history="1">
         <w:r>
@@ -4178,36 +4743,36 @@
         </w:rPr>
         <w:br/>
       </w:r>
+      <w:proofErr w:type="spellStart"/>
       <w:r>
         <w:rPr>
           <w:sz w:val="20"/>
           <w:szCs w:val="20"/>
         </w:rPr>
-        <w:t xml:space="preserve">AntTweakBar </w:t>
-      </w:r>
+        <w:t>AntTweakBar</w:t>
+      </w:r>
+      <w:proofErr w:type="spellEnd"/>
       <w:r>
         <w:rPr>
           <w:sz w:val="20"/>
           <w:szCs w:val="20"/>
         </w:rPr>
-        <w:t xml:space="preserve">for the debugging window: </w:t>
+        <w:t xml:space="preserve"> </w:t>
       </w:r>
       <w:r>
         <w:rPr>
           <w:sz w:val="20"/>
           <w:szCs w:val="20"/>
         </w:rPr>
-        <w:t xml:space="preserve">http://www.antisphere.com/Wiki/tools:anttweakbar </w:t>
-      </w:r>
-    </w:p>
-    <w:p>
-      <w:pPr>
-        <w:spacing w:after="0"/>
+        <w:t xml:space="preserve">for the debugging window: </w:t>
+      </w:r>
+      <w:r>
         <w:rPr>
           <w:sz w:val="20"/>
           <w:szCs w:val="20"/>
         </w:rPr>
-      </w:pPr>
+        <w:t xml:space="preserve">http://www.antisphere.com/Wiki/tools:anttweakbar </w:t>
+      </w:r>
     </w:p>
     <w:p>
       <w:pPr>
@@ -4217,19 +4782,53 @@
           <w:szCs w:val="20"/>
         </w:rPr>
       </w:pPr>
-      <w:r>
+    </w:p>
+    <w:p>
+      <w:pPr>
+        <w:spacing w:after="0"/>
         <w:rPr>
           <w:sz w:val="20"/>
           <w:szCs w:val="20"/>
         </w:rPr>
-        <w:t>Dirent API for windows</w:t>
-      </w:r>
+      </w:pPr>
+      <w:proofErr w:type="spellStart"/>
       <w:r>
         <w:rPr>
           <w:sz w:val="20"/>
           <w:szCs w:val="20"/>
         </w:rPr>
-        <w:t xml:space="preserve"> : </w:t>
+        <w:t>Dirent</w:t>
+      </w:r>
+      <w:proofErr w:type="spellEnd"/>
+      <w:r>
+        <w:rPr>
+          <w:sz w:val="20"/>
+          <w:szCs w:val="20"/>
+        </w:rPr>
+        <w:t xml:space="preserve"> API for </w:t>
+      </w:r>
+      <w:proofErr w:type="gramStart"/>
+      <w:r>
+        <w:rPr>
+          <w:sz w:val="20"/>
+          <w:szCs w:val="20"/>
+        </w:rPr>
+        <w:t>windows</w:t>
+      </w:r>
+      <w:r>
+        <w:rPr>
+          <w:sz w:val="20"/>
+          <w:szCs w:val="20"/>
+        </w:rPr>
+        <w:t xml:space="preserve"> :</w:t>
+      </w:r>
+      <w:proofErr w:type="gramEnd"/>
+      <w:r>
+        <w:rPr>
+          <w:sz w:val="20"/>
+          <w:szCs w:val="20"/>
+        </w:rPr>
+        <w:t xml:space="preserve"> </w:t>
       </w:r>
       <w:r>
         <w:rPr>
@@ -4279,9 +4878,9 @@
         </w:rPr>
         <w:drawing>
           <wp:inline distT="0" distB="0" distL="0" distR="0">
-            <wp:extent cx="5472000" cy="5572560"/>
-            <wp:effectExtent l="0" t="0" r="0" b="9525"/>
-            <wp:docPr id="8" name="Picture 8" descr="F:\ClassDiagramOther.jpg"/>
+            <wp:extent cx="5943600" cy="3229078"/>
+            <wp:effectExtent l="0" t="0" r="0" b="0"/>
+            <wp:docPr id="1" name="Image 1"/>
             <wp:cNvGraphicFramePr>
               <a:graphicFrameLocks xmlns:a="http://schemas.openxmlformats.org/drawingml/2006/main" noChangeAspect="1"/>
             </wp:cNvGraphicFramePr>
@@ -4289,20 +4888,82 @@
               <a:graphicData uri="http://schemas.openxmlformats.org/drawingml/2006/picture">
                 <pic:pic xmlns:pic="http://schemas.openxmlformats.org/drawingml/2006/picture">
                   <pic:nvPicPr>
-                    <pic:cNvPr id="0" name="Picture 4" descr="F:\ClassDiagramOther.jpg"/>
-                    <pic:cNvPicPr>
-                      <a:picLocks noChangeAspect="1" noChangeArrowheads="1"/>
-                    </pic:cNvPicPr>
+                    <pic:cNvPr id="0" name="ClassDiagramOther.jpg"/>
+                    <pic:cNvPicPr/>
                   </pic:nvPicPr>
                   <pic:blipFill>
-                    <a:blip r:embed="rId36" cstate="print">
+                    <a:blip r:embed="rId36">
                       <a:extLst>
                         <a:ext uri="{28A0092B-C50C-407E-A947-70E740481C1C}">
                           <a14:useLocalDpi xmlns:a14="http://schemas.microsoft.com/office/drawing/2010/main" val="0"/>
                         </a:ext>
                       </a:extLst>
                     </a:blip>
-                    <a:srcRect/>
+                    <a:stretch>
+                      <a:fillRect/>
+                    </a:stretch>
+                  </pic:blipFill>
+                  <pic:spPr>
+                    <a:xfrm>
+                      <a:off x="0" y="0"/>
+                      <a:ext cx="5943600" cy="3229078"/>
+                    </a:xfrm>
+                    <a:prstGeom prst="rect">
+                      <a:avLst/>
+                    </a:prstGeom>
+                  </pic:spPr>
+                </pic:pic>
+              </a:graphicData>
+            </a:graphic>
+          </wp:inline>
+        </w:drawing>
+      </w:r>
+    </w:p>
+    <w:p/>
+    <w:p/>
+    <w:p/>
+    <w:p>
+      <w:pPr>
+        <w:sectPr>
+          <w:pgSz w:w="12240" w:h="15840"/>
+          <w:pgMar w:top="288" w:right="1440" w:bottom="288" w:left="1440" w:header="720" w:footer="720" w:gutter="0"/>
+          <w:cols w:space="720"/>
+          <w:titlePg/>
+          <w:docGrid w:linePitch="360"/>
+        </w:sectPr>
+      </w:pPr>
+    </w:p>
+    <w:p>
+      <w:r>
+        <w:rPr>
+          <w:noProof/>
+        </w:rPr>
+        <w:lastRenderedPageBreak/>
+        <w:drawing>
+          <wp:inline distT="0" distB="0" distL="0" distR="0">
+            <wp:extent cx="9692640" cy="2730321"/>
+            <wp:effectExtent l="0" t="0" r="0" b="0"/>
+            <wp:docPr id="10" name="Picture 10"/>
+            <wp:cNvGraphicFramePr>
+              <a:graphicFrameLocks xmlns:a="http://schemas.openxmlformats.org/drawingml/2006/main" noChangeAspect="1"/>
+            </wp:cNvGraphicFramePr>
+            <a:graphic xmlns:a="http://schemas.openxmlformats.org/drawingml/2006/main">
+              <a:graphicData uri="http://schemas.openxmlformats.org/drawingml/2006/picture">
+                <pic:pic xmlns:pic="http://schemas.openxmlformats.org/drawingml/2006/picture">
+                  <pic:nvPicPr>
+                    <pic:cNvPr id="0" name="Picture 6" descr="F:\ClassDiagramModel.jpg"/>
+                    <pic:cNvPicPr>
+                      <a:picLocks noChangeAspect="1" noChangeArrowheads="1"/>
+                    </pic:cNvPicPr>
+                  </pic:nvPicPr>
+                  <pic:blipFill>
+                    <a:blip r:embed="rId37">
+                      <a:extLst>
+                        <a:ext uri="{28A0092B-C50C-407E-A947-70E740481C1C}">
+                          <a14:useLocalDpi xmlns:a14="http://schemas.microsoft.com/office/drawing/2010/main" val="0"/>
+                        </a:ext>
+                      </a:extLst>
+                    </a:blip>
                     <a:stretch>
                       <a:fillRect/>
                     </a:stretch>
@@ -4310,7 +4971,7 @@
                   <pic:spPr bwMode="auto">
                     <a:xfrm>
                       <a:off x="0" y="0"/>
-                      <a:ext cx="5476367" cy="5577007"/>
+                      <a:ext cx="9692640" cy="2730321"/>
                     </a:xfrm>
                     <a:prstGeom prst="rect">
                       <a:avLst/>
@@ -4327,75 +4988,6 @@
         </w:drawing>
       </w:r>
     </w:p>
-    <w:p/>
-    <w:p/>
-    <w:p>
-      <w:pPr>
-        <w:sectPr>
-          <w:pgSz w:w="12240" w:h="15840"/>
-          <w:pgMar w:top="288" w:right="1440" w:bottom="288" w:left="1440" w:header="720" w:footer="720" w:gutter="0"/>
-          <w:cols w:space="720"/>
-          <w:titlePg/>
-          <w:docGrid w:linePitch="360"/>
-        </w:sectPr>
-      </w:pPr>
-    </w:p>
-    <w:p>
-      <w:r>
-        <w:rPr>
-          <w:noProof/>
-        </w:rPr>
-        <w:lastRenderedPageBreak/>
-        <w:drawing>
-          <wp:inline distT="0" distB="0" distL="0" distR="0">
-            <wp:extent cx="9692640" cy="3533241"/>
-            <wp:effectExtent l="0" t="0" r="3810" b="0"/>
-            <wp:docPr id="10" name="Picture 10" descr="F:\ClassDiagramModel.jpg"/>
-            <wp:cNvGraphicFramePr>
-              <a:graphicFrameLocks xmlns:a="http://schemas.openxmlformats.org/drawingml/2006/main" noChangeAspect="1"/>
-            </wp:cNvGraphicFramePr>
-            <a:graphic xmlns:a="http://schemas.openxmlformats.org/drawingml/2006/main">
-              <a:graphicData uri="http://schemas.openxmlformats.org/drawingml/2006/picture">
-                <pic:pic xmlns:pic="http://schemas.openxmlformats.org/drawingml/2006/picture">
-                  <pic:nvPicPr>
-                    <pic:cNvPr id="0" name="Picture 6" descr="F:\ClassDiagramModel.jpg"/>
-                    <pic:cNvPicPr>
-                      <a:picLocks noChangeAspect="1" noChangeArrowheads="1"/>
-                    </pic:cNvPicPr>
-                  </pic:nvPicPr>
-                  <pic:blipFill>
-                    <a:blip r:embed="rId37" cstate="print">
-                      <a:extLst>
-                        <a:ext uri="{28A0092B-C50C-407E-A947-70E740481C1C}">
-                          <a14:useLocalDpi xmlns:a14="http://schemas.microsoft.com/office/drawing/2010/main" val="0"/>
-                        </a:ext>
-                      </a:extLst>
-                    </a:blip>
-                    <a:srcRect/>
-                    <a:stretch>
-                      <a:fillRect/>
-                    </a:stretch>
-                  </pic:blipFill>
-                  <pic:spPr bwMode="auto">
-                    <a:xfrm>
-                      <a:off x="0" y="0"/>
-                      <a:ext cx="9692640" cy="3533241"/>
-                    </a:xfrm>
-                    <a:prstGeom prst="rect">
-                      <a:avLst/>
-                    </a:prstGeom>
-                    <a:noFill/>
-                    <a:ln>
-                      <a:noFill/>
-                    </a:ln>
-                  </pic:spPr>
-                </pic:pic>
-              </a:graphicData>
-            </a:graphic>
-          </wp:inline>
-        </w:drawing>
-      </w:r>
-    </w:p>
     <w:p>
       <w:pPr>
         <w:sectPr>
@@ -4425,9 +5017,9 @@
         <w:lastRenderedPageBreak/>
         <w:drawing>
           <wp:inline distT="0" distB="0" distL="0" distR="0">
-            <wp:extent cx="6671820" cy="5436000"/>
+            <wp:extent cx="6400800" cy="4624070"/>
             <wp:effectExtent l="0" t="0" r="0" b="0"/>
-            <wp:docPr id="11" name="Picture 11" descr="F:\ClassDiagramCam.jpg"/>
+            <wp:docPr id="3" name="Image 3"/>
             <wp:cNvGraphicFramePr>
               <a:graphicFrameLocks xmlns:a="http://schemas.openxmlformats.org/drawingml/2006/main" noChangeAspect="1"/>
             </wp:cNvGraphicFramePr>
@@ -4435,36 +5027,29 @@
               <a:graphicData uri="http://schemas.openxmlformats.org/drawingml/2006/picture">
                 <pic:pic xmlns:pic="http://schemas.openxmlformats.org/drawingml/2006/picture">
                   <pic:nvPicPr>
-                    <pic:cNvPr id="0" name="Picture 7" descr="F:\ClassDiagramCam.jpg"/>
-                    <pic:cNvPicPr>
-                      <a:picLocks noChangeAspect="1" noChangeArrowheads="1"/>
-                    </pic:cNvPicPr>
+                    <pic:cNvPr id="0" name="ClassDiagramCam.jpg"/>
+                    <pic:cNvPicPr/>
                   </pic:nvPicPr>
                   <pic:blipFill>
-                    <a:blip r:embed="rId38" cstate="print">
+                    <a:blip r:embed="rId38">
                       <a:extLst>
                         <a:ext uri="{28A0092B-C50C-407E-A947-70E740481C1C}">
                           <a14:useLocalDpi xmlns:a14="http://schemas.microsoft.com/office/drawing/2010/main" val="0"/>
                         </a:ext>
                       </a:extLst>
                     </a:blip>
-                    <a:srcRect/>
                     <a:stretch>
                       <a:fillRect/>
                     </a:stretch>
                   </pic:blipFill>
-                  <pic:spPr bwMode="auto">
+                  <pic:spPr>
                     <a:xfrm>
                       <a:off x="0" y="0"/>
-                      <a:ext cx="6672811" cy="5436808"/>
+                      <a:ext cx="6400800" cy="4624070"/>
                     </a:xfrm>
                     <a:prstGeom prst="rect">
                       <a:avLst/>
                     </a:prstGeom>
-                    <a:noFill/>
-                    <a:ln>
-                      <a:noFill/>
-                    </a:ln>
                   </pic:spPr>
                 </pic:pic>
               </a:graphicData>
@@ -6943,7 +7528,7 @@
 </file>
 
 <file path=customXml/itemProps2.xml><?xml version="1.0" encoding="utf-8"?>
-<ds:datastoreItem xmlns:ds="http://schemas.openxmlformats.org/officeDocument/2006/customXml" ds:itemID="{2A4E8657-B0E2-4731-91EA-BEDC235D116F}">
+<ds:datastoreItem xmlns:ds="http://schemas.openxmlformats.org/officeDocument/2006/customXml" ds:itemID="{8307400C-46FA-43EE-8C2A-709E3660433B}">
   <ds:schemaRefs>
     <ds:schemaRef ds:uri="http://schemas.openxmlformats.org/officeDocument/2006/bibliography"/>
   </ds:schemaRefs>

</xml_diff>

<commit_message>
updated doc with more screenshots
</commit_message>
<xml_diff>
--- a/COMP371_Document.docx
+++ b/COMP371_Document.docx
@@ -1,6 +1,6 @@
 
 <file path=word/document.xml><?xml version="1.0" encoding="utf-8"?>
-<w:document xmlns:wpc="http://schemas.microsoft.com/office/word/2010/wordprocessingCanvas" xmlns:mc="http://schemas.openxmlformats.org/markup-compatibility/2006" xmlns:o="urn:schemas-microsoft-com:office:office" xmlns:r="http://schemas.openxmlformats.org/officeDocument/2006/relationships" xmlns:m="http://schemas.openxmlformats.org/officeDocument/2006/math" xmlns:v="urn:schemas-microsoft-com:vml" xmlns:wp14="http://schemas.microsoft.com/office/word/2010/wordprocessingDrawing" xmlns:wp="http://schemas.openxmlformats.org/drawingml/2006/wordprocessingDrawing" xmlns:w10="urn:schemas-microsoft-com:office:word" xmlns:w="http://schemas.openxmlformats.org/wordprocessingml/2006/main" xmlns:w14="http://schemas.microsoft.com/office/word/2010/wordml" xmlns:wpg="http://schemas.microsoft.com/office/word/2010/wordprocessingGroup" xmlns:wpi="http://schemas.microsoft.com/office/word/2010/wordprocessingInk" xmlns:wne="http://schemas.microsoft.com/office/word/2006/wordml" xmlns:wps="http://schemas.microsoft.com/office/word/2010/wordprocessingShape" mc:Ignorable="w14 wp14">
+<w:document xmlns:ve="http://schemas.openxmlformats.org/markup-compatibility/2006" xmlns:o="urn:schemas-microsoft-com:office:office" xmlns:r="http://schemas.openxmlformats.org/officeDocument/2006/relationships" xmlns:m="http://schemas.openxmlformats.org/officeDocument/2006/math" xmlns:v="urn:schemas-microsoft-com:vml" xmlns:wp="http://schemas.openxmlformats.org/drawingml/2006/wordprocessingDrawing" xmlns:w10="urn:schemas-microsoft-com:office:word" xmlns:w="http://schemas.openxmlformats.org/wordprocessingml/2006/main" xmlns:wne="http://schemas.microsoft.com/office/word/2006/wordml">
   <w:body>
     <w:sdt>
       <w:sdtPr>
@@ -25,7 +25,7 @@
       <w:sdtContent>
         <w:p>
           <w:pPr>
-            <w:pStyle w:val="Sansinterligne"/>
+            <w:pStyle w:val="NoSpacing"/>
             <w:rPr>
               <w:rFonts w:asciiTheme="majorHAnsi" w:eastAsiaTheme="majorEastAsia" w:hAnsiTheme="majorHAnsi" w:cstheme="majorBidi"/>
               <w:sz w:val="72"/>
@@ -35,7 +35,7 @@
         </w:p>
         <w:p>
           <w:pPr>
-            <w:pStyle w:val="Sansinterligne"/>
+            <w:pStyle w:val="NoSpacing"/>
             <w:rPr>
               <w:rFonts w:asciiTheme="majorHAnsi" w:eastAsiaTheme="majorEastAsia" w:hAnsiTheme="majorHAnsi" w:cstheme="majorBidi"/>
               <w:sz w:val="72"/>
@@ -89,7 +89,7 @@
         </w:p>
         <w:p>
           <w:pPr>
-            <w:pStyle w:val="Sansinterligne"/>
+            <w:pStyle w:val="NoSpacing"/>
             <w:rPr>
               <w:rFonts w:asciiTheme="majorHAnsi" w:eastAsiaTheme="majorEastAsia" w:hAnsiTheme="majorHAnsi" w:cstheme="majorBidi"/>
               <w:sz w:val="60"/>
@@ -125,7 +125,7 @@
         </w:p>
         <w:p>
           <w:pPr>
-            <w:pStyle w:val="Sansinterligne"/>
+            <w:pStyle w:val="NoSpacing"/>
             <w:rPr>
               <w:rFonts w:asciiTheme="majorHAnsi" w:eastAsiaTheme="majorEastAsia" w:hAnsiTheme="majorHAnsi" w:cstheme="majorBidi"/>
               <w:sz w:val="36"/>
@@ -144,7 +144,6 @@
               <w:dataBinding w:prefixMappings="xmlns:ns0='http://schemas.openxmlformats.org/package/2006/metadata/core-properties' xmlns:ns1='http://purl.org/dc/elements/1.1/'" w:xpath="/ns0:coreProperties[1]/ns1:subject[1]" w:storeItemID="{6C3C8BC8-F283-45AE-878A-BAB7291924A1}"/>
               <w:text/>
             </w:sdtPr>
-            <w:sdtEndPr/>
             <w:sdtContent>
               <w:r>
                 <w:rPr>
@@ -191,7 +190,7 @@
         </w:p>
         <w:p>
           <w:pPr>
-            <w:pStyle w:val="Sansinterligne"/>
+            <w:pStyle w:val="NoSpacing"/>
             <w:rPr>
               <w:rFonts w:asciiTheme="majorHAnsi" w:eastAsiaTheme="majorEastAsia" w:hAnsiTheme="majorHAnsi" w:cstheme="majorBidi"/>
               <w:sz w:val="36"/>
@@ -217,7 +216,7 @@
         </w:p>
         <w:p>
           <w:pPr>
-            <w:pStyle w:val="Sansinterligne"/>
+            <w:pStyle w:val="NoSpacing"/>
             <w:rPr>
               <w:rFonts w:asciiTheme="majorHAnsi" w:eastAsiaTheme="majorEastAsia" w:hAnsiTheme="majorHAnsi" w:cstheme="majorBidi"/>
               <w:sz w:val="36"/>
@@ -227,7 +226,7 @@
         </w:p>
         <w:p>
           <w:pPr>
-            <w:pStyle w:val="Sansinterligne"/>
+            <w:pStyle w:val="NoSpacing"/>
             <w:rPr>
               <w:rFonts w:asciiTheme="majorHAnsi" w:eastAsiaTheme="majorEastAsia" w:hAnsiTheme="majorHAnsi" w:cstheme="majorBidi"/>
               <w:sz w:val="36"/>
@@ -469,7 +468,7 @@
         </w:p>
         <w:p>
           <w:pPr>
-            <w:pStyle w:val="Paragraphedeliste"/>
+            <w:pStyle w:val="ListParagraph"/>
             <w:numPr>
               <w:ilvl w:val="0"/>
               <w:numId w:val="1"/>
@@ -488,7 +487,7 @@
         </w:p>
         <w:p>
           <w:pPr>
-            <w:pStyle w:val="Paragraphedeliste"/>
+            <w:pStyle w:val="ListParagraph"/>
             <w:numPr>
               <w:ilvl w:val="0"/>
               <w:numId w:val="1"/>
@@ -509,7 +508,7 @@
         </w:p>
         <w:p>
           <w:pPr>
-            <w:pStyle w:val="Paragraphedeliste"/>
+            <w:pStyle w:val="ListParagraph"/>
             <w:numPr>
               <w:ilvl w:val="1"/>
               <w:numId w:val="1"/>
@@ -528,7 +527,7 @@
         </w:p>
         <w:p>
           <w:pPr>
-            <w:pStyle w:val="Paragraphedeliste"/>
+            <w:pStyle w:val="ListParagraph"/>
             <w:numPr>
               <w:ilvl w:val="1"/>
               <w:numId w:val="1"/>
@@ -547,7 +546,7 @@
         </w:p>
         <w:p>
           <w:pPr>
-            <w:pStyle w:val="Paragraphedeliste"/>
+            <w:pStyle w:val="ListParagraph"/>
             <w:numPr>
               <w:ilvl w:val="1"/>
               <w:numId w:val="1"/>
@@ -566,7 +565,7 @@
         </w:p>
         <w:p>
           <w:pPr>
-            <w:pStyle w:val="Paragraphedeliste"/>
+            <w:pStyle w:val="ListParagraph"/>
             <w:numPr>
               <w:ilvl w:val="0"/>
               <w:numId w:val="1"/>
@@ -588,7 +587,7 @@
         </w:p>
         <w:p>
           <w:pPr>
-            <w:pStyle w:val="Paragraphedeliste"/>
+            <w:pStyle w:val="ListParagraph"/>
             <w:numPr>
               <w:ilvl w:val="1"/>
               <w:numId w:val="1"/>
@@ -607,7 +606,7 @@
         </w:p>
         <w:p>
           <w:pPr>
-            <w:pStyle w:val="Paragraphedeliste"/>
+            <w:pStyle w:val="ListParagraph"/>
             <w:numPr>
               <w:ilvl w:val="2"/>
               <w:numId w:val="1"/>
@@ -626,7 +625,7 @@
         </w:p>
         <w:p>
           <w:pPr>
-            <w:pStyle w:val="Paragraphedeliste"/>
+            <w:pStyle w:val="ListParagraph"/>
             <w:numPr>
               <w:ilvl w:val="2"/>
               <w:numId w:val="1"/>
@@ -645,7 +644,7 @@
         </w:p>
         <w:p>
           <w:pPr>
-            <w:pStyle w:val="Paragraphedeliste"/>
+            <w:pStyle w:val="ListParagraph"/>
             <w:numPr>
               <w:ilvl w:val="2"/>
               <w:numId w:val="1"/>
@@ -666,7 +665,7 @@
         </w:p>
         <w:p>
           <w:pPr>
-            <w:pStyle w:val="Paragraphedeliste"/>
+            <w:pStyle w:val="ListParagraph"/>
             <w:numPr>
               <w:ilvl w:val="1"/>
               <w:numId w:val="1"/>
@@ -687,7 +686,7 @@
         </w:p>
         <w:p>
           <w:pPr>
-            <w:pStyle w:val="Paragraphedeliste"/>
+            <w:pStyle w:val="ListParagraph"/>
             <w:numPr>
               <w:ilvl w:val="0"/>
               <w:numId w:val="1"/>
@@ -708,7 +707,7 @@
         </w:p>
         <w:p>
           <w:pPr>
-            <w:pStyle w:val="Paragraphedeliste"/>
+            <w:pStyle w:val="ListParagraph"/>
             <w:numPr>
               <w:ilvl w:val="1"/>
               <w:numId w:val="1"/>
@@ -733,7 +732,7 @@
         </w:p>
         <w:p>
           <w:pPr>
-            <w:pStyle w:val="Paragraphedeliste"/>
+            <w:pStyle w:val="ListParagraph"/>
             <w:numPr>
               <w:ilvl w:val="1"/>
               <w:numId w:val="1"/>
@@ -752,7 +751,7 @@
         </w:p>
         <w:p>
           <w:pPr>
-            <w:pStyle w:val="Paragraphedeliste"/>
+            <w:pStyle w:val="ListParagraph"/>
             <w:numPr>
               <w:ilvl w:val="1"/>
               <w:numId w:val="1"/>
@@ -771,7 +770,22 @@
         </w:p>
         <w:p>
           <w:pPr>
-            <w:pStyle w:val="Paragraphedeliste"/>
+            <w:pStyle w:val="ListParagraph"/>
+            <w:numPr>
+              <w:ilvl w:val="1"/>
+              <w:numId w:val="1"/>
+            </w:numPr>
+            <w:tabs>
+              <w:tab w:val="right" w:leader="dot" w:pos="8789"/>
+            </w:tabs>
+          </w:pPr>
+          <w:r>
+            <w:t>Other .....................................................................................................................................6</w:t>
+          </w:r>
+        </w:p>
+        <w:p>
+          <w:pPr>
+            <w:pStyle w:val="ListParagraph"/>
             <w:numPr>
               <w:ilvl w:val="0"/>
               <w:numId w:val="1"/>
@@ -785,12 +799,14 @@
           </w:r>
           <w:r>
             <w:tab/>
-            <w:t>6</w:t>
+          </w:r>
+          <w:r>
+            <w:t>7</w:t>
           </w:r>
         </w:p>
         <w:p>
           <w:pPr>
-            <w:pStyle w:val="Paragraphedeliste"/>
+            <w:pStyle w:val="ListParagraph"/>
             <w:numPr>
               <w:ilvl w:val="1"/>
               <w:numId w:val="1"/>
@@ -811,7 +827,7 @@
         </w:p>
         <w:p>
           <w:pPr>
-            <w:pStyle w:val="Paragraphedeliste"/>
+            <w:pStyle w:val="ListParagraph"/>
             <w:numPr>
               <w:ilvl w:val="1"/>
               <w:numId w:val="1"/>
@@ -837,7 +853,7 @@
         </w:p>
         <w:p>
           <w:pPr>
-            <w:pStyle w:val="Paragraphedeliste"/>
+            <w:pStyle w:val="ListParagraph"/>
             <w:numPr>
               <w:ilvl w:val="1"/>
               <w:numId w:val="1"/>
@@ -864,7 +880,7 @@
         </w:p>
         <w:p>
           <w:pPr>
-            <w:pStyle w:val="Paragraphedeliste"/>
+            <w:pStyle w:val="ListParagraph"/>
             <w:numPr>
               <w:ilvl w:val="1"/>
               <w:numId w:val="1"/>
@@ -885,7 +901,7 @@
         </w:p>
         <w:p>
           <w:pPr>
-            <w:pStyle w:val="Paragraphedeliste"/>
+            <w:pStyle w:val="ListParagraph"/>
             <w:numPr>
               <w:ilvl w:val="1"/>
               <w:numId w:val="1"/>
@@ -904,7 +920,7 @@
         </w:p>
         <w:p>
           <w:pPr>
-            <w:pStyle w:val="Paragraphedeliste"/>
+            <w:pStyle w:val="ListParagraph"/>
             <w:numPr>
               <w:ilvl w:val="1"/>
               <w:numId w:val="1"/>
@@ -923,7 +939,7 @@
         </w:p>
         <w:p>
           <w:pPr>
-            <w:pStyle w:val="Paragraphedeliste"/>
+            <w:pStyle w:val="ListParagraph"/>
             <w:numPr>
               <w:ilvl w:val="1"/>
               <w:numId w:val="1"/>
@@ -937,12 +953,14 @@
           </w:r>
           <w:r>
             <w:tab/>
-            <w:t>7</w:t>
+          </w:r>
+          <w:r>
+            <w:t>8</w:t>
           </w:r>
         </w:p>
         <w:p>
           <w:pPr>
-            <w:pStyle w:val="Paragraphedeliste"/>
+            <w:pStyle w:val="ListParagraph"/>
             <w:numPr>
               <w:ilvl w:val="0"/>
               <w:numId w:val="1"/>
@@ -961,12 +979,12 @@
             <w:tab/>
           </w:r>
           <w:r>
-            <w:t>8</w:t>
+            <w:t>9</w:t>
           </w:r>
         </w:p>
         <w:p>
           <w:pPr>
-            <w:pStyle w:val="Paragraphedeliste"/>
+            <w:pStyle w:val="ListParagraph"/>
             <w:numPr>
               <w:ilvl w:val="1"/>
               <w:numId w:val="1"/>
@@ -985,12 +1003,12 @@
             <w:tab/>
           </w:r>
           <w:r>
-            <w:t>8</w:t>
+            <w:t>9</w:t>
           </w:r>
         </w:p>
         <w:p>
           <w:pPr>
-            <w:pStyle w:val="Paragraphedeliste"/>
+            <w:pStyle w:val="ListParagraph"/>
             <w:numPr>
               <w:ilvl w:val="2"/>
               <w:numId w:val="1"/>
@@ -1004,12 +1022,14 @@
           </w:r>
           <w:r>
             <w:tab/>
-            <w:t>8</w:t>
+          </w:r>
+          <w:r>
+            <w:t>9</w:t>
           </w:r>
         </w:p>
         <w:p>
           <w:pPr>
-            <w:pStyle w:val="Paragraphedeliste"/>
+            <w:pStyle w:val="ListParagraph"/>
             <w:numPr>
               <w:ilvl w:val="2"/>
               <w:numId w:val="1"/>
@@ -1023,12 +1043,12 @@
           </w:r>
           <w:r>
             <w:tab/>
-            <w:t>9</w:t>
+            <w:t>10</w:t>
           </w:r>
         </w:p>
         <w:p>
           <w:pPr>
-            <w:pStyle w:val="Paragraphedeliste"/>
+            <w:pStyle w:val="ListParagraph"/>
             <w:numPr>
               <w:ilvl w:val="2"/>
               <w:numId w:val="1"/>
@@ -1042,12 +1062,12 @@
           </w:r>
           <w:r>
             <w:tab/>
-            <w:t>9</w:t>
+            <w:t>10</w:t>
           </w:r>
         </w:p>
         <w:p>
           <w:pPr>
-            <w:pStyle w:val="Paragraphedeliste"/>
+            <w:pStyle w:val="ListParagraph"/>
             <w:numPr>
               <w:ilvl w:val="1"/>
               <w:numId w:val="1"/>
@@ -1074,12 +1094,12 @@
             <w:tab/>
           </w:r>
           <w:r>
-            <w:t>10</w:t>
+            <w:t>11</w:t>
           </w:r>
         </w:p>
         <w:p>
           <w:pPr>
-            <w:pStyle w:val="Paragraphedeliste"/>
+            <w:pStyle w:val="ListParagraph"/>
             <w:numPr>
               <w:ilvl w:val="2"/>
               <w:numId w:val="1"/>
@@ -1093,12 +1113,12 @@
           </w:r>
           <w:r>
             <w:tab/>
-            <w:t>10</w:t>
+            <w:t>11</w:t>
           </w:r>
         </w:p>
         <w:p>
           <w:pPr>
-            <w:pStyle w:val="Paragraphedeliste"/>
+            <w:pStyle w:val="ListParagraph"/>
             <w:numPr>
               <w:ilvl w:val="2"/>
               <w:numId w:val="1"/>
@@ -1112,12 +1132,12 @@
           </w:r>
           <w:r>
             <w:tab/>
-            <w:t>10</w:t>
+            <w:t>11</w:t>
           </w:r>
         </w:p>
         <w:p>
           <w:pPr>
-            <w:pStyle w:val="Paragraphedeliste"/>
+            <w:pStyle w:val="ListParagraph"/>
             <w:numPr>
               <w:ilvl w:val="2"/>
               <w:numId w:val="1"/>
@@ -1131,12 +1151,12 @@
           </w:r>
           <w:r>
             <w:tab/>
-            <w:t>10</w:t>
+            <w:t>11</w:t>
           </w:r>
         </w:p>
         <w:p>
           <w:pPr>
-            <w:pStyle w:val="Paragraphedeliste"/>
+            <w:pStyle w:val="ListParagraph"/>
             <w:numPr>
               <w:ilvl w:val="0"/>
               <w:numId w:val="1"/>
@@ -1155,12 +1175,12 @@
             <w:tab/>
           </w:r>
           <w:r>
-            <w:t>11</w:t>
+            <w:t>12</w:t>
           </w:r>
         </w:p>
         <w:p>
           <w:pPr>
-            <w:pStyle w:val="Paragraphedeliste"/>
+            <w:pStyle w:val="ListParagraph"/>
             <w:numPr>
               <w:ilvl w:val="0"/>
               <w:numId w:val="1"/>
@@ -1176,7 +1196,7 @@
             <w:tab/>
           </w:r>
           <w:r>
-            <w:t>12</w:t>
+            <w:t>13</w:t>
           </w:r>
         </w:p>
         <w:p>
@@ -1198,7 +1218,7 @@
     </w:sdt>
     <w:p>
       <w:pPr>
-        <w:pStyle w:val="Titre1"/>
+        <w:pStyle w:val="Heading1"/>
       </w:pPr>
       <w:r>
         <w:lastRenderedPageBreak/>
@@ -1241,17 +1261,77 @@
         <w:t xml:space="preserve"> techniques we used and the challenges we faced while creating this project.</w:t>
       </w:r>
     </w:p>
-    <w:p>
-      <w:pPr>
-        <w:pStyle w:val="Titre1"/>
-      </w:pPr>
+    <w:p/>
+    <w:p>
+      <w:pPr>
+        <w:jc w:val="center"/>
+        <w:rPr>
+          <w:rFonts w:asciiTheme="majorHAnsi" w:eastAsiaTheme="majorEastAsia" w:hAnsiTheme="majorHAnsi" w:cstheme="majorBidi"/>
+          <w:b/>
+          <w:bCs/>
+          <w:color w:val="365F91" w:themeColor="accent1" w:themeShade="BF"/>
+          <w:sz w:val="28"/>
+          <w:szCs w:val="28"/>
+        </w:rPr>
+      </w:pPr>
+      <w:r>
+        <w:rPr>
+          <w:noProof/>
+          <w:lang w:val="en-US" w:eastAsia="en-US"/>
+        </w:rPr>
+        <w:drawing>
+          <wp:inline distT="0" distB="0" distL="0" distR="0">
+            <wp:extent cx="4527071" cy="3320334"/>
+            <wp:effectExtent l="19050" t="0" r="6829" b="0"/>
+            <wp:docPr id="25" name="Picture 9" descr="C:\Users\Jeff\Desktop\COMP371 images\BirdsEye.jpg"/>
+            <wp:cNvGraphicFramePr>
+              <a:graphicFrameLocks xmlns:a="http://schemas.openxmlformats.org/drawingml/2006/main" noChangeAspect="1"/>
+            </wp:cNvGraphicFramePr>
+            <a:graphic xmlns:a="http://schemas.openxmlformats.org/drawingml/2006/main">
+              <a:graphicData uri="http://schemas.openxmlformats.org/drawingml/2006/picture">
+                <pic:pic xmlns:pic="http://schemas.openxmlformats.org/drawingml/2006/picture">
+                  <pic:nvPicPr>
+                    <pic:cNvPr id="0" name="Picture 9" descr="C:\Users\Jeff\Desktop\COMP371 images\BirdsEye.jpg"/>
+                    <pic:cNvPicPr>
+                      <a:picLocks noChangeAspect="1" noChangeArrowheads="1"/>
+                    </pic:cNvPicPr>
+                  </pic:nvPicPr>
+                  <pic:blipFill>
+                    <a:blip r:embed="rId9"/>
+                    <a:srcRect/>
+                    <a:stretch>
+                      <a:fillRect/>
+                    </a:stretch>
+                  </pic:blipFill>
+                  <pic:spPr bwMode="auto">
+                    <a:xfrm>
+                      <a:off x="0" y="0"/>
+                      <a:ext cx="4530119" cy="3322569"/>
+                    </a:xfrm>
+                    <a:prstGeom prst="rect">
+                      <a:avLst/>
+                    </a:prstGeom>
+                    <a:noFill/>
+                    <a:ln w="9525">
+                      <a:noFill/>
+                      <a:miter lim="800000"/>
+                      <a:headEnd/>
+                      <a:tailEnd/>
+                    </a:ln>
+                  </pic:spPr>
+                </pic:pic>
+              </a:graphicData>
+            </a:graphic>
+          </wp:inline>
+        </w:drawing>
+      </w:r>
       <w:r>
         <w:br w:type="page"/>
       </w:r>
     </w:p>
     <w:p>
       <w:pPr>
-        <w:pStyle w:val="Titre1"/>
+        <w:pStyle w:val="Heading1"/>
       </w:pPr>
       <w:r>
         <w:lastRenderedPageBreak/>
@@ -1261,7 +1341,7 @@
     <w:p/>
     <w:p>
       <w:pPr>
-        <w:pStyle w:val="Titre3"/>
+        <w:pStyle w:val="Heading2"/>
       </w:pPr>
       <w:r>
         <w:t>2.1 Modeling Methodology</w:t>
@@ -1362,11 +1442,14 @@
       <w:r>
         <w:t>.</w:t>
       </w:r>
+      <w:r>
+        <w:t xml:space="preserve"> Please refer to the Appendix for screenshots of our models.</w:t>
+      </w:r>
     </w:p>
     <w:p/>
     <w:p>
       <w:pPr>
-        <w:pStyle w:val="Titre3"/>
+        <w:pStyle w:val="Heading2"/>
       </w:pPr>
       <w:r>
         <w:t>2.2 Animation</w:t>
@@ -1439,7 +1522,13 @@
     </w:p>
     <w:p>
       <w:r>
-        <w:t>Second, we have a hovering nuclear power-up, which rotates continuously in order to catch the players’ eyes.</w:t>
+        <w:t>W</w:t>
+      </w:r>
+      <w:r>
+        <w:t>e have a hovering nuclear power-up, which rotates continuously in o</w:t>
+      </w:r>
+      <w:r>
+        <w:t>rder to catch the players’ eyes and missile smoke which uses rapid translations on grey spheres to imitate combustion.</w:t>
       </w:r>
     </w:p>
     <w:p>
@@ -1447,10 +1536,126 @@
         <w:t>Last, we have a flag that uses NURB’s and rotations in order to imitate a flag waving in the wind.</w:t>
       </w:r>
     </w:p>
-    <w:p/>
-    <w:p>
-      <w:pPr>
-        <w:pStyle w:val="Titre3"/>
+    <w:p>
+      <w:pPr>
+        <w:jc w:val="center"/>
+      </w:pPr>
+      <w:r>
+        <w:drawing>
+          <wp:inline distT="0" distB="0" distL="0" distR="0">
+            <wp:extent cx="1888728" cy="1466490"/>
+            <wp:effectExtent l="19050" t="0" r="0" b="0"/>
+            <wp:docPr id="21" name="Picture 7" descr="C:\Users\Jeff\Desktop\COMP371 images\missile.jpg"/>
+            <wp:cNvGraphicFramePr>
+              <a:graphicFrameLocks xmlns:a="http://schemas.openxmlformats.org/drawingml/2006/main" noChangeAspect="1"/>
+            </wp:cNvGraphicFramePr>
+            <a:graphic xmlns:a="http://schemas.openxmlformats.org/drawingml/2006/main">
+              <a:graphicData uri="http://schemas.openxmlformats.org/drawingml/2006/picture">
+                <pic:pic xmlns:pic="http://schemas.openxmlformats.org/drawingml/2006/picture">
+                  <pic:nvPicPr>
+                    <pic:cNvPr id="0" name="Picture 7" descr="C:\Users\Jeff\Desktop\COMP371 images\missile.jpg"/>
+                    <pic:cNvPicPr>
+                      <a:picLocks noChangeAspect="1" noChangeArrowheads="1"/>
+                    </pic:cNvPicPr>
+                  </pic:nvPicPr>
+                  <pic:blipFill>
+                    <a:blip r:embed="rId10"/>
+                    <a:srcRect/>
+                    <a:stretch>
+                      <a:fillRect/>
+                    </a:stretch>
+                  </pic:blipFill>
+                  <pic:spPr bwMode="auto">
+                    <a:xfrm>
+                      <a:off x="0" y="0"/>
+                      <a:ext cx="1891214" cy="1468420"/>
+                    </a:xfrm>
+                    <a:prstGeom prst="rect">
+                      <a:avLst/>
+                    </a:prstGeom>
+                    <a:noFill/>
+                    <a:ln w="9525">
+                      <a:noFill/>
+                      <a:miter lim="800000"/>
+                      <a:headEnd/>
+                      <a:tailEnd/>
+                    </a:ln>
+                  </pic:spPr>
+                </pic:pic>
+              </a:graphicData>
+            </a:graphic>
+          </wp:inline>
+        </w:drawing>
+      </w:r>
+      <w:r>
+        <w:tab/>
+      </w:r>
+      <w:r>
+        <w:tab/>
+      </w:r>
+      <w:r>
+        <w:tab/>
+      </w:r>
+      <w:r>
+        <w:rPr>
+          <w:noProof/>
+          <w:lang w:val="en-US" w:eastAsia="en-US"/>
+        </w:rPr>
+        <w:drawing>
+          <wp:inline distT="0" distB="0" distL="0" distR="0">
+            <wp:extent cx="2172060" cy="1436386"/>
+            <wp:effectExtent l="19050" t="0" r="0" b="0"/>
+            <wp:docPr id="24" name="Picture 8" descr="C:\Users\Jeff\Desktop\COMP371 images\explosion.jpg"/>
+            <wp:cNvGraphicFramePr>
+              <a:graphicFrameLocks xmlns:a="http://schemas.openxmlformats.org/drawingml/2006/main" noChangeAspect="1"/>
+            </wp:cNvGraphicFramePr>
+            <a:graphic xmlns:a="http://schemas.openxmlformats.org/drawingml/2006/main">
+              <a:graphicData uri="http://schemas.openxmlformats.org/drawingml/2006/picture">
+                <pic:pic xmlns:pic="http://schemas.openxmlformats.org/drawingml/2006/picture">
+                  <pic:nvPicPr>
+                    <pic:cNvPr id="0" name="Picture 8" descr="C:\Users\Jeff\Desktop\COMP371 images\explosion.jpg"/>
+                    <pic:cNvPicPr>
+                      <a:picLocks noChangeAspect="1" noChangeArrowheads="1"/>
+                    </pic:cNvPicPr>
+                  </pic:nvPicPr>
+                  <pic:blipFill>
+                    <a:blip r:embed="rId11"/>
+                    <a:srcRect/>
+                    <a:stretch>
+                      <a:fillRect/>
+                    </a:stretch>
+                  </pic:blipFill>
+                  <pic:spPr bwMode="auto">
+                    <a:xfrm>
+                      <a:off x="0" y="0"/>
+                      <a:ext cx="2171106" cy="1435755"/>
+                    </a:xfrm>
+                    <a:prstGeom prst="rect">
+                      <a:avLst/>
+                    </a:prstGeom>
+                    <a:noFill/>
+                    <a:ln w="9525">
+                      <a:noFill/>
+                      <a:miter lim="800000"/>
+                      <a:headEnd/>
+                      <a:tailEnd/>
+                    </a:ln>
+                  </pic:spPr>
+                </pic:pic>
+              </a:graphicData>
+            </a:graphic>
+          </wp:inline>
+        </w:drawing>
+      </w:r>
+    </w:p>
+    <w:p>
+      <w:pPr>
+        <w:jc w:val="center"/>
+      </w:pPr>
+    </w:p>
+    <w:p>
+      <w:pPr>
+        <w:pStyle w:val="Heading2"/>
       </w:pPr>
       <w:r>
         <w:t xml:space="preserve">2.3 Texturing </w:t>
@@ -1547,7 +1752,7 @@
     </w:p>
     <w:p>
       <w:pPr>
-        <w:pStyle w:val="Titre1"/>
+        <w:pStyle w:val="Heading1"/>
       </w:pPr>
       <w:r>
         <w:lastRenderedPageBreak/>
@@ -1557,7 +1762,7 @@
     <w:p/>
     <w:p>
       <w:pPr>
-        <w:pStyle w:val="Titre3"/>
+        <w:pStyle w:val="Heading2"/>
       </w:pPr>
       <w:r>
         <w:t>3.1 Description</w:t>
@@ -1580,7 +1785,437 @@
     <w:p/>
     <w:p>
       <w:pPr>
-        <w:pStyle w:val="Titre4"/>
+        <w:pStyle w:val="Heading3"/>
+      </w:pPr>
+      <w:r>
+        <w:t>3.1.1 Logic</w:t>
+      </w:r>
+    </w:p>
+    <w:p>
+      <w:r>
+        <w:t xml:space="preserve">The Logic section contains </w:t>
+      </w:r>
+      <w:r>
+        <w:t>primary classes that drive the high-level functionality of our game. Such classes relate to</w:t>
+      </w:r>
+      <w:r>
+        <w:t xml:space="preserve"> cameras, game</w:t>
+      </w:r>
+      <w:r>
+        <w:t>s</w:t>
+      </w:r>
+      <w:r>
+        <w:t>, player</w:t>
+      </w:r>
+      <w:r>
+        <w:t>s</w:t>
+      </w:r>
+      <w:r>
+        <w:t>,</w:t>
+      </w:r>
+      <w:r>
+        <w:t xml:space="preserve"> player input,</w:t>
+      </w:r>
+      <w:r>
+        <w:t xml:space="preserve"> light</w:t>
+      </w:r>
+      <w:r>
+        <w:t>s,</w:t>
+      </w:r>
+      <w:r>
+        <w:t xml:space="preserve"> robot</w:t>
+      </w:r>
+      <w:r>
+        <w:t>s and more</w:t>
+      </w:r>
+      <w:r>
+        <w:t xml:space="preserve">. </w:t>
+      </w:r>
+      <w:r>
+        <w:t xml:space="preserve"> </w:t>
+      </w:r>
+    </w:p>
+    <w:p>
+      <w:r>
+        <w:t>First, we</w:t>
+      </w:r>
+      <w:r>
+        <w:t xml:space="preserve"> have a general Camera class that is an abstract class used for camera orientation and movement.</w:t>
+      </w:r>
+      <w:r>
+        <w:t xml:space="preserve"> Every other camera class extend</w:t>
+      </w:r>
+      <w:r>
+        <w:t>s</w:t>
+      </w:r>
+      <w:r>
+        <w:t xml:space="preserve"> </w:t>
+      </w:r>
+      <w:r>
+        <w:t>Camera and modifies</w:t>
+      </w:r>
+      <w:r>
+        <w:t xml:space="preserve"> the movement functio</w:t>
+      </w:r>
+      <w:r>
+        <w:t>ns as needed. We have a circular</w:t>
+      </w:r>
+      <w:r>
+        <w:t xml:space="preserve"> camera that has a bird</w:t>
+      </w:r>
+      <w:r>
+        <w:t>’s</w:t>
+      </w:r>
+      <w:r>
+        <w:t xml:space="preserve"> eye view of the scene</w:t>
+      </w:r>
+      <w:r>
+        <w:t>, which rotates about a fixed point</w:t>
+      </w:r>
+      <w:r>
+        <w:t xml:space="preserve"> </w:t>
+      </w:r>
+      <w:r>
+        <w:t>on the map using a fixed radius. Additionally, it has</w:t>
+      </w:r>
+      <w:r>
+        <w:t xml:space="preserve"> a spotlight that can be toggled on and of</w:t>
+      </w:r>
+      <w:r>
+        <w:t xml:space="preserve">f. </w:t>
+      </w:r>
+      <w:r>
+        <w:t>Our</w:t>
+      </w:r>
+      <w:r>
+        <w:t xml:space="preserve"> </w:t>
+      </w:r>
+      <w:r>
+        <w:t>commander camera is a strategy game type of camera.</w:t>
+      </w:r>
+      <w:r>
+        <w:t xml:space="preserve"> It can zoom in and out</w:t>
+      </w:r>
+      <w:r>
+        <w:t>, strafe and rotate about</w:t>
+      </w:r>
+      <w:r>
+        <w:t xml:space="preserve"> a look-at point. </w:t>
+      </w:r>
+      <w:r>
+        <w:t xml:space="preserve">Our follow camera follows our control unit from a fixed distance. </w:t>
+      </w:r>
+      <w:r>
+        <w:t>We also have light cameras that are located on top of each spotlight. Finally, we have a free look camera where the camera is control</w:t>
+      </w:r>
+      <w:r>
+        <w:t>led using</w:t>
+      </w:r>
+      <w:r>
+        <w:t xml:space="preserve"> the mouse.</w:t>
+      </w:r>
+    </w:p>
+    <w:p>
+      <w:r>
+        <w:t xml:space="preserve">The </w:t>
+      </w:r>
+      <w:proofErr w:type="spellStart"/>
+      <w:r>
+        <w:t>LevelRenderer</w:t>
+      </w:r>
+      <w:proofErr w:type="spellEnd"/>
+      <w:r>
+        <w:t xml:space="preserve"> class is where the maps are being drawn. We are using a 2D array that contains the number of the model that should be drawn on the map. The </w:t>
+      </w:r>
+      <w:proofErr w:type="spellStart"/>
+      <w:r>
+        <w:t>LevelRenderer</w:t>
+      </w:r>
+      <w:proofErr w:type="spellEnd"/>
+      <w:r>
+        <w:t xml:space="preserve"> class reads the data of a map from a text file. </w:t>
+      </w:r>
+      <w:r>
+        <w:t>The data is then saved into the 2D array and then drawn for the game.</w:t>
+      </w:r>
+    </w:p>
+    <w:p>
+      <w:r>
+        <w:t xml:space="preserve">The </w:t>
+      </w:r>
+      <w:r>
+        <w:t>G</w:t>
+      </w:r>
+      <w:r>
+        <w:t>ame class is where the logic of the game is computed.</w:t>
+      </w:r>
+      <w:r>
+        <w:t xml:space="preserve"> </w:t>
+      </w:r>
+      <w:r>
+        <w:t>Game</w:t>
+      </w:r>
+      <w:r>
+        <w:t xml:space="preserve"> is the class that calls the render function of the level renderer and the players.</w:t>
+      </w:r>
+      <w:r>
+        <w:t xml:space="preserve"> It also acts as an intermediary that connects the </w:t>
+      </w:r>
+      <w:proofErr w:type="spellStart"/>
+      <w:r>
+        <w:t>PlayerInput</w:t>
+      </w:r>
+      <w:proofErr w:type="spellEnd"/>
+      <w:r>
+        <w:t xml:space="preserve"> class to our key press and key up states.</w:t>
+      </w:r>
+    </w:p>
+    <w:p>
+      <w:r>
+        <w:t xml:space="preserve">The </w:t>
+      </w:r>
+      <w:r>
+        <w:t>P</w:t>
+      </w:r>
+      <w:r>
+        <w:t>layer</w:t>
+      </w:r>
+      <w:r>
+        <w:t xml:space="preserve">, </w:t>
+      </w:r>
+      <w:proofErr w:type="spellStart"/>
+      <w:r>
+        <w:t>HumanPlayer</w:t>
+      </w:r>
+      <w:proofErr w:type="spellEnd"/>
+      <w:r>
+        <w:t xml:space="preserve"> and </w:t>
+      </w:r>
+      <w:proofErr w:type="spellStart"/>
+      <w:r>
+        <w:t>PlayerInput</w:t>
+      </w:r>
+      <w:proofErr w:type="spellEnd"/>
+      <w:r>
+        <w:t xml:space="preserve"> classes con</w:t>
+      </w:r>
+      <w:r>
+        <w:t>sist of</w:t>
+      </w:r>
+      <w:r>
+        <w:t xml:space="preserve"> everything </w:t>
+      </w:r>
+      <w:r>
+        <w:t>that the player has ownership over. The player class</w:t>
+      </w:r>
+      <w:r>
+        <w:t>es control</w:t>
+      </w:r>
+      <w:r>
+        <w:t xml:space="preserve"> each player’s </w:t>
+      </w:r>
+      <w:r>
+        <w:t xml:space="preserve">camera view, </w:t>
+      </w:r>
+      <w:r>
+        <w:t xml:space="preserve">robot and control unit. </w:t>
+      </w:r>
+      <w:r>
+        <w:t xml:space="preserve">The </w:t>
+      </w:r>
+      <w:proofErr w:type="spellStart"/>
+      <w:r>
+        <w:t>P</w:t>
+      </w:r>
+      <w:r>
+        <w:t>layerInput</w:t>
+      </w:r>
+      <w:proofErr w:type="spellEnd"/>
+      <w:r>
+        <w:t xml:space="preserve"> class parse</w:t>
+      </w:r>
+      <w:r>
+        <w:t>s</w:t>
+      </w:r>
+      <w:r>
+        <w:t xml:space="preserve"> and execute</w:t>
+      </w:r>
+      <w:r>
+        <w:t>s</w:t>
+      </w:r>
+      <w:r>
+        <w:t xml:space="preserve"> all the player </w:t>
+      </w:r>
+      <w:r>
+        <w:t>commands</w:t>
+      </w:r>
+      <w:r>
+        <w:t xml:space="preserve"> via mouse and key states</w:t>
+      </w:r>
+      <w:r>
+        <w:t>.</w:t>
+      </w:r>
+      <w:r>
+        <w:t xml:space="preserve"> </w:t>
+      </w:r>
+    </w:p>
+    <w:p>
+      <w:r>
+        <w:t xml:space="preserve">The </w:t>
+      </w:r>
+      <w:proofErr w:type="spellStart"/>
+      <w:r>
+        <w:t>BulletManager</w:t>
+      </w:r>
+      <w:proofErr w:type="spellEnd"/>
+      <w:r>
+        <w:t xml:space="preserve"> handles bullet movement and collisions.</w:t>
+      </w:r>
+    </w:p>
+    <w:p>
+      <w:r>
+        <w:t>Finally, the spotlight class sets the standard spotlight components used for all instances of spotlights on the field.</w:t>
+      </w:r>
+    </w:p>
+    <w:p>
+      <w:pPr>
+        <w:pStyle w:val="Heading3"/>
+      </w:pPr>
+      <w:r>
+        <w:t>3.1</w:t>
+      </w:r>
+      <w:r>
+        <w:t>.2</w:t>
+      </w:r>
+      <w:r>
+        <w:t xml:space="preserve"> </w:t>
+      </w:r>
+      <w:r>
+        <w:t>Model</w:t>
+      </w:r>
+    </w:p>
+    <w:p>
+      <w:r>
+        <w:t>The model section contains all the models used in the game, the texture manager and the material logic.</w:t>
+      </w:r>
+      <w:r>
+        <w:t xml:space="preserve"> </w:t>
+      </w:r>
+      <w:r>
+        <w:t>Every graphic element in the game extends the Model class. This class contains the render functions which every element need</w:t>
+      </w:r>
+      <w:r>
+        <w:t>s</w:t>
+      </w:r>
+      <w:r>
+        <w:t xml:space="preserve"> to redefine in </w:t>
+      </w:r>
+      <w:r>
+        <w:t>its</w:t>
+      </w:r>
+      <w:r>
+        <w:t xml:space="preserve"> own class. Since </w:t>
+      </w:r>
+      <w:r>
+        <w:t>each</w:t>
+      </w:r>
+      <w:r>
+        <w:t xml:space="preserve"> </w:t>
+      </w:r>
+      <w:r>
+        <w:t>element</w:t>
+      </w:r>
+      <w:r>
+        <w:t xml:space="preserve"> </w:t>
+      </w:r>
+      <w:r>
+        <w:t>inherits</w:t>
+      </w:r>
+      <w:r>
+        <w:t xml:space="preserve"> the Model class, this </w:t>
+      </w:r>
+      <w:r>
+        <w:lastRenderedPageBreak/>
+        <w:t>allows us to create a model array in the level renderer to draw the elements on the map. All the elements were created using the basic primitive objects.</w:t>
+      </w:r>
+    </w:p>
+    <w:p>
+      <w:r>
+        <w:t xml:space="preserve">The </w:t>
+      </w:r>
+      <w:proofErr w:type="spellStart"/>
+      <w:r>
+        <w:t>TextureM</w:t>
+      </w:r>
+      <w:r>
+        <w:t>anager</w:t>
+      </w:r>
+      <w:proofErr w:type="spellEnd"/>
+      <w:r>
+        <w:t xml:space="preserve"> is a singleton class called by all the models to find textures. It uses a map to make textures easily retrievable. It also uses the </w:t>
+      </w:r>
+      <w:proofErr w:type="spellStart"/>
+      <w:r>
+        <w:t>imageloader</w:t>
+      </w:r>
+      <w:proofErr w:type="spellEnd"/>
+      <w:r>
+        <w:t xml:space="preserve"> class, which is used to</w:t>
+      </w:r>
+      <w:r>
+        <w:t xml:space="preserve"> </w:t>
+      </w:r>
+      <w:r>
+        <w:t>convert .bmp files into Image objects.</w:t>
+      </w:r>
+    </w:p>
+    <w:p>
+      <w:r>
+        <w:t>The</w:t>
+      </w:r>
+      <w:r>
+        <w:t xml:space="preserve"> materials of the game are all based on the Material class. This class </w:t>
+      </w:r>
+      <w:r>
+        <w:t>controls the reflection, shininess and the diffuse properties.</w:t>
+      </w:r>
+      <w:r>
+        <w:t xml:space="preserve"> In the game, we have 4 different materials: default, metal, organic and rock. The default material is a normal material with no reflection and no shininess. The metal material gives a </w:t>
+      </w:r>
+      <w:r>
+        <w:t xml:space="preserve">shiny </w:t>
+      </w:r>
+      <w:r>
+        <w:t>metallic look</w:t>
+      </w:r>
+      <w:r>
+        <w:t xml:space="preserve"> to the robots</w:t>
+      </w:r>
+      <w:r>
+        <w:t>. The organic material is applied to the grass and gives a higher tint of green. The rock material is applied to the rocks and the walls and gives them a higher tint of brown.</w:t>
+      </w:r>
+    </w:p>
+    <w:p>
+      <w:r>
+        <w:t xml:space="preserve">For each static model, robot, bullet and control unit, we created a bounding box used for collision detection. Our </w:t>
+      </w:r>
+      <w:proofErr w:type="spellStart"/>
+      <w:r>
+        <w:t>CollisionTester</w:t>
+      </w:r>
+      <w:proofErr w:type="spellEnd"/>
+      <w:r>
+        <w:t xml:space="preserve"> class was used to handle object collisions. In most cases, it was used to prevent an object from walking into another object. In other cases, such as for bullet, a collision would damage a robot’s life. </w:t>
+      </w:r>
+    </w:p>
+    <w:p>
+      <w:pPr>
+        <w:pStyle w:val="Heading3"/>
+      </w:pPr>
+    </w:p>
+    <w:p>
+      <w:pPr>
+        <w:pStyle w:val="Heading3"/>
         <w:rPr>
           <w:sz w:val="20"/>
           <w:szCs w:val="20"/>
@@ -1591,362 +2226,60 @@
           <w:sz w:val="20"/>
           <w:szCs w:val="20"/>
         </w:rPr>
-        <w:t>3.1.1 Logic</w:t>
-      </w:r>
-    </w:p>
-    <w:p>
-      <w:r>
-        <w:t xml:space="preserve">The Logic section contains </w:t>
-      </w:r>
-      <w:r>
-        <w:t>primary classes that drive the high-level functionality of our game. Such classes relate to</w:t>
-      </w:r>
-      <w:r>
-        <w:t xml:space="preserve"> cameras, game</w:t>
-      </w:r>
-      <w:r>
-        <w:t>s</w:t>
-      </w:r>
-      <w:r>
-        <w:t>, player</w:t>
-      </w:r>
-      <w:r>
-        <w:t>s</w:t>
-      </w:r>
-      <w:r>
-        <w:t>,</w:t>
-      </w:r>
-      <w:r>
-        <w:t xml:space="preserve"> player input,</w:t>
-      </w:r>
-      <w:r>
-        <w:t xml:space="preserve"> light</w:t>
-      </w:r>
-      <w:r>
-        <w:t>s,</w:t>
-      </w:r>
-      <w:r>
-        <w:t xml:space="preserve"> robot</w:t>
-      </w:r>
-      <w:r>
-        <w:t>s and more</w:t>
-      </w:r>
-      <w:r>
-        <w:t xml:space="preserve">. </w:t>
-      </w:r>
-      <w:r>
-        <w:t xml:space="preserve"> </w:t>
-      </w:r>
-    </w:p>
-    <w:p>
-      <w:r>
-        <w:t>First, we</w:t>
-      </w:r>
-      <w:r>
-        <w:t xml:space="preserve"> have a general Camera class that is an abstract class used for camera orientation and movement.</w:t>
-      </w:r>
-      <w:r>
-        <w:t xml:space="preserve"> Every other camera class extend</w:t>
-      </w:r>
-      <w:r>
-        <w:t>s</w:t>
-      </w:r>
-      <w:r>
-        <w:t xml:space="preserve"> </w:t>
-      </w:r>
-      <w:r>
-        <w:t>Camera and modifies</w:t>
-      </w:r>
-      <w:r>
-        <w:t xml:space="preserve"> the movement functio</w:t>
-      </w:r>
-      <w:r>
-        <w:t>ns as needed. We have a circular</w:t>
-      </w:r>
-      <w:r>
-        <w:t xml:space="preserve"> camera that has a bird</w:t>
-      </w:r>
-      <w:r>
-        <w:t>’s</w:t>
-      </w:r>
-      <w:r>
-        <w:t xml:space="preserve"> eye view of the scene</w:t>
-      </w:r>
-      <w:r>
-        <w:t>, which rotates about a fixed point</w:t>
-      </w:r>
-      <w:r>
-        <w:t xml:space="preserve"> </w:t>
-      </w:r>
-      <w:r>
-        <w:t>on the map using a fixed radius. Additionally, it has</w:t>
-      </w:r>
-      <w:r>
-        <w:t xml:space="preserve"> a spotlight that can be toggled on and of</w:t>
-      </w:r>
-      <w:r>
-        <w:t xml:space="preserve">f. </w:t>
-      </w:r>
-      <w:r>
-        <w:t>Our</w:t>
-      </w:r>
-      <w:r>
-        <w:t xml:space="preserve"> </w:t>
-      </w:r>
-      <w:r>
-        <w:t>commander camera is a strategy game type of camera.</w:t>
-      </w:r>
-      <w:r>
-        <w:t xml:space="preserve"> It can zoom in and out</w:t>
-      </w:r>
-      <w:r>
-        <w:t>, strafe and rotate about</w:t>
-      </w:r>
-      <w:r>
-        <w:t xml:space="preserve"> a look-at point. </w:t>
-      </w:r>
-      <w:r>
-        <w:t xml:space="preserve">Our follow camera follows our control unit from a fixed distance. </w:t>
-      </w:r>
-      <w:r>
-        <w:t>We also have light cameras that are located on top of each spotlight. Finally, we have a free look camera where the camera is control</w:t>
-      </w:r>
-      <w:r>
-        <w:t>led using</w:t>
-      </w:r>
-      <w:r>
-        <w:t xml:space="preserve"> the mouse.</w:t>
-      </w:r>
-    </w:p>
-    <w:p>
-      <w:r>
-        <w:t xml:space="preserve">The </w:t>
-      </w:r>
-      <w:proofErr w:type="spellStart"/>
-      <w:r>
-        <w:t>LevelRenderer</w:t>
-      </w:r>
-      <w:proofErr w:type="spellEnd"/>
-      <w:r>
-        <w:t xml:space="preserve"> class is where the maps are being drawn. We are using a 2D array that contains the number of the model that should be drawn on the map. The </w:t>
-      </w:r>
-      <w:proofErr w:type="spellStart"/>
-      <w:r>
-        <w:t>LevelRenderer</w:t>
-      </w:r>
-      <w:proofErr w:type="spellEnd"/>
-      <w:r>
-        <w:t xml:space="preserve"> class reads the data of a map from a text file. </w:t>
-      </w:r>
-      <w:r>
-        <w:t>The data is then saved into the 2D array and then drawn for the game.</w:t>
-      </w:r>
-    </w:p>
-    <w:p>
-      <w:r>
-        <w:t xml:space="preserve">The </w:t>
-      </w:r>
-      <w:r>
-        <w:t>G</w:t>
-      </w:r>
-      <w:r>
-        <w:t>ame class is where the logic of the game is computed.</w:t>
-      </w:r>
-      <w:r>
-        <w:t xml:space="preserve"> </w:t>
-      </w:r>
-      <w:r>
-        <w:t>Game</w:t>
-      </w:r>
-      <w:r>
-        <w:t xml:space="preserve"> is the class that calls the render function of the level renderer and the players.</w:t>
-      </w:r>
-      <w:r>
-        <w:t xml:space="preserve"> It also acts as an intermediary that connects the </w:t>
-      </w:r>
-      <w:proofErr w:type="spellStart"/>
-      <w:r>
-        <w:t>PlayerInput</w:t>
-      </w:r>
-      <w:proofErr w:type="spellEnd"/>
-      <w:r>
-        <w:t xml:space="preserve"> class to our key press and key up states.</w:t>
-      </w:r>
-    </w:p>
-    <w:p>
-      <w:r>
-        <w:t xml:space="preserve">The </w:t>
-      </w:r>
-      <w:r>
-        <w:t>P</w:t>
-      </w:r>
-      <w:r>
-        <w:t>layer</w:t>
-      </w:r>
-      <w:r>
-        <w:t xml:space="preserve">, </w:t>
-      </w:r>
-      <w:proofErr w:type="spellStart"/>
-      <w:r>
-        <w:t>HumanPlayer</w:t>
-      </w:r>
-      <w:proofErr w:type="spellEnd"/>
-      <w:r>
-        <w:t xml:space="preserve"> and </w:t>
-      </w:r>
-      <w:proofErr w:type="spellStart"/>
-      <w:r>
-        <w:t>PlayerInput</w:t>
-      </w:r>
-      <w:proofErr w:type="spellEnd"/>
-      <w:r>
-        <w:t xml:space="preserve"> classes con</w:t>
-      </w:r>
-      <w:r>
-        <w:t>sist of</w:t>
-      </w:r>
-      <w:r>
-        <w:t xml:space="preserve"> everything </w:t>
-      </w:r>
-      <w:r>
-        <w:t>that the player has ownership over. The player class</w:t>
-      </w:r>
-      <w:r>
-        <w:t>es control</w:t>
-      </w:r>
-      <w:r>
-        <w:t xml:space="preserve"> each player’s </w:t>
-      </w:r>
-      <w:r>
-        <w:t xml:space="preserve">camera view, </w:t>
-      </w:r>
-      <w:r>
-        <w:t xml:space="preserve">robot and control unit. </w:t>
-      </w:r>
-      <w:r>
-        <w:t xml:space="preserve">The </w:t>
-      </w:r>
-      <w:proofErr w:type="spellStart"/>
-      <w:r>
-        <w:t>P</w:t>
-      </w:r>
-      <w:r>
-        <w:t>layerInput</w:t>
-      </w:r>
-      <w:proofErr w:type="spellEnd"/>
-      <w:r>
-        <w:t xml:space="preserve"> class parse</w:t>
-      </w:r>
-      <w:r>
-        <w:t>s</w:t>
-      </w:r>
-      <w:r>
-        <w:t xml:space="preserve"> and execute</w:t>
-      </w:r>
-      <w:r>
-        <w:t>s</w:t>
-      </w:r>
-      <w:r>
-        <w:t xml:space="preserve"> all the player </w:t>
-      </w:r>
-      <w:r>
-        <w:t>commands</w:t>
-      </w:r>
-      <w:r>
-        <w:t xml:space="preserve"> via mouse and key states</w:t>
-      </w:r>
-      <w:r>
-        <w:t>.</w:t>
-      </w:r>
-      <w:r>
-        <w:t xml:space="preserve"> </w:t>
-      </w:r>
-    </w:p>
-    <w:p>
-      <w:r>
-        <w:t>Finally, the spotlight class sets the standard spotlight components used for all instances of spotlights on the field.</w:t>
-      </w:r>
-    </w:p>
-    <w:p/>
-    <w:p>
-      <w:pPr>
-        <w:pStyle w:val="Titre4"/>
+        <w:t>3.1</w:t>
+      </w:r>
+      <w:r>
         <w:rPr>
           <w:sz w:val="20"/>
           <w:szCs w:val="20"/>
         </w:rPr>
-      </w:pPr>
-      <w:r>
-        <w:rPr>
-          <w:sz w:val="20"/>
-          <w:szCs w:val="20"/>
-        </w:rPr>
-        <w:t>3.1</w:t>
-      </w:r>
-      <w:r>
-        <w:rPr>
-          <w:sz w:val="20"/>
-          <w:szCs w:val="20"/>
-        </w:rPr>
-        <w:t>.2</w:t>
-      </w:r>
-      <w:r>
-        <w:rPr>
-          <w:sz w:val="20"/>
-          <w:szCs w:val="20"/>
-        </w:rPr>
-        <w:t xml:space="preserve"> </w:t>
-      </w:r>
-      <w:r>
-        <w:rPr>
-          <w:sz w:val="20"/>
-          <w:szCs w:val="20"/>
-        </w:rPr>
-        <w:t>Model</w:t>
-      </w:r>
-    </w:p>
-    <w:p>
-      <w:r>
-        <w:t>The model section contains all the models used in the game, the texture manager and the material logic.</w:t>
-      </w:r>
-    </w:p>
-    <w:p>
-      <w:r>
-        <w:t>Every graphic element in the game extends the Model class. This class contains the render functions which every element need</w:t>
-      </w:r>
-      <w:r>
-        <w:t>s</w:t>
-      </w:r>
-      <w:r>
-        <w:t xml:space="preserve"> to redefine in </w:t>
-      </w:r>
-      <w:r>
-        <w:t>its</w:t>
-      </w:r>
-      <w:r>
-        <w:t xml:space="preserve"> own class. Since </w:t>
-      </w:r>
-      <w:r>
-        <w:t>each</w:t>
-      </w:r>
-      <w:r>
-        <w:t xml:space="preserve"> </w:t>
-      </w:r>
-      <w:r>
-        <w:t>element</w:t>
-      </w:r>
-      <w:r>
-        <w:t xml:space="preserve"> </w:t>
-      </w:r>
-      <w:r>
-        <w:t>inherits</w:t>
-      </w:r>
-      <w:r>
-        <w:t xml:space="preserve"> the Model class, this </w:t>
-      </w:r>
-      <w:r>
-        <w:lastRenderedPageBreak/>
-        <w:t>allows us to create a model array in the level renderer to draw the elements on the map. All the elements were created using the basic primitive objects.</w:t>
+        <w:t>.3 Helper</w:t>
+      </w:r>
+    </w:p>
+    <w:p>
+      <w:r>
+        <w:t>The helper secti</w:t>
+      </w:r>
+      <w:r>
+        <w:t xml:space="preserve">on contains the </w:t>
+      </w:r>
+      <w:proofErr w:type="spellStart"/>
+      <w:r>
+        <w:t>AntTweakHelper</w:t>
+      </w:r>
+      <w:proofErr w:type="spellEnd"/>
+      <w:r>
+        <w:t>,</w:t>
+      </w:r>
+      <w:r>
+        <w:t xml:space="preserve"> the </w:t>
+      </w:r>
+      <w:proofErr w:type="spellStart"/>
+      <w:r>
+        <w:t>DirectoryManipHelper</w:t>
+      </w:r>
+      <w:proofErr w:type="spellEnd"/>
+      <w:r>
+        <w:t xml:space="preserve"> and the sounds</w:t>
+      </w:r>
+      <w:r>
+        <w:t xml:space="preserve"> library. The </w:t>
+      </w:r>
+      <w:proofErr w:type="spellStart"/>
+      <w:r>
+        <w:t>AntTweakHelper</w:t>
+      </w:r>
+      <w:proofErr w:type="spellEnd"/>
+      <w:r>
+        <w:t xml:space="preserve"> class was used to setup </w:t>
+      </w:r>
+      <w:proofErr w:type="spellStart"/>
+      <w:r>
+        <w:t>AntTweak</w:t>
+      </w:r>
+      <w:proofErr w:type="spellEnd"/>
+      <w:r>
+        <w:t xml:space="preserve"> and bind the variables from the game to the debug menu.</w:t>
       </w:r>
     </w:p>
     <w:p>
@@ -1955,162 +2288,40 @@
       </w:r>
       <w:proofErr w:type="spellStart"/>
       <w:r>
-        <w:t>TextureM</w:t>
-      </w:r>
-      <w:r>
-        <w:t>anager</w:t>
+        <w:t>DirectoryManipHelper</w:t>
       </w:r>
       <w:proofErr w:type="spellEnd"/>
       <w:r>
-        <w:t xml:space="preserve"> is a singleton class called by all the models to find textures. It uses a map to make textures easily retrievable. It also uses the </w:t>
+        <w:t xml:space="preserve"> is used by the </w:t>
       </w:r>
       <w:proofErr w:type="spellStart"/>
       <w:r>
-        <w:t>imageloader</w:t>
+        <w:t>TextureManager</w:t>
       </w:r>
       <w:proofErr w:type="spellEnd"/>
       <w:r>
-        <w:t xml:space="preserve"> class, which is used to</w:t>
-      </w:r>
-      <w:r>
-        <w:t xml:space="preserve"> </w:t>
-      </w:r>
-      <w:r>
-        <w:t>convert .bmp files into Image objects.</w:t>
-      </w:r>
-    </w:p>
-    <w:p>
-      <w:r>
-        <w:t>The</w:t>
-      </w:r>
-      <w:r>
-        <w:t xml:space="preserve"> materials of the game are all based on the Material class. This class </w:t>
-      </w:r>
-      <w:r>
-        <w:t>controls the reflection, shininess and the diffuse properties.</w:t>
-      </w:r>
-      <w:r>
-        <w:t xml:space="preserve"> In the game, we have 4 different materials: default, metal, organic and rock. The default material is a normal material with no reflection and no shininess. The metal material gives a metallic look</w:t>
-      </w:r>
-      <w:r>
-        <w:t xml:space="preserve"> to the robots and is shin</w:t>
-      </w:r>
-      <w:r>
-        <w:t>y. The organic material is applied to the grass and gives a higher tint of green. The rock material is applied to the rocks and the walls and gives them a higher tint of brown.</w:t>
-      </w:r>
-    </w:p>
-    <w:p/>
-    <w:p>
-      <w:pPr>
-        <w:pStyle w:val="Titre4"/>
-        <w:rPr>
-          <w:sz w:val="20"/>
-          <w:szCs w:val="20"/>
-        </w:rPr>
-      </w:pPr>
-      <w:r>
-        <w:rPr>
-          <w:sz w:val="20"/>
-          <w:szCs w:val="20"/>
-        </w:rPr>
-        <w:t>3.1</w:t>
-      </w:r>
-      <w:r>
-        <w:rPr>
-          <w:sz w:val="20"/>
-          <w:szCs w:val="20"/>
-        </w:rPr>
-        <w:t>.3 Helper</w:t>
-      </w:r>
-    </w:p>
-    <w:p>
-      <w:r>
-        <w:t>The helper secti</w:t>
-      </w:r>
-      <w:r>
-        <w:t xml:space="preserve">on contains the </w:t>
-      </w:r>
-      <w:proofErr w:type="spellStart"/>
-      <w:r>
-        <w:t>AntTweakHelper</w:t>
-      </w:r>
-      <w:proofErr w:type="spellEnd"/>
-      <w:r>
-        <w:t>,</w:t>
-      </w:r>
-      <w:r>
-        <w:t xml:space="preserve"> the </w:t>
-      </w:r>
-      <w:proofErr w:type="spellStart"/>
-      <w:r>
-        <w:t>DirectoryManipHelper</w:t>
-      </w:r>
-      <w:proofErr w:type="spellEnd"/>
-      <w:r>
-        <w:t xml:space="preserve"> and the sounds</w:t>
-      </w:r>
-      <w:r>
-        <w:t xml:space="preserve"> library. The </w:t>
-      </w:r>
-      <w:proofErr w:type="spellStart"/>
-      <w:r>
-        <w:t>AntTweakHelper</w:t>
-      </w:r>
-      <w:proofErr w:type="spellEnd"/>
-      <w:r>
-        <w:t xml:space="preserve"> class was used to setup </w:t>
-      </w:r>
-      <w:proofErr w:type="spellStart"/>
-      <w:r>
-        <w:t>AntTweak</w:t>
-      </w:r>
-      <w:proofErr w:type="spellEnd"/>
-      <w:r>
-        <w:t xml:space="preserve"> and bind the variables from the game to the debug menu.</w:t>
-      </w:r>
-    </w:p>
-    <w:p>
-      <w:r>
-        <w:t xml:space="preserve">The </w:t>
-      </w:r>
-      <w:proofErr w:type="spellStart"/>
-      <w:r>
-        <w:t>DirectoryManipHelper</w:t>
-      </w:r>
-      <w:proofErr w:type="spellEnd"/>
-      <w:r>
-        <w:t xml:space="preserve"> is used by the </w:t>
-      </w:r>
-      <w:proofErr w:type="spellStart"/>
-      <w:r>
-        <w:t>TextureManager</w:t>
-      </w:r>
-      <w:proofErr w:type="spellEnd"/>
-      <w:r>
         <w:t xml:space="preserve"> to retrieve the file names for the texture files.</w:t>
       </w:r>
     </w:p>
     <w:p>
       <w:r>
-        <w:t xml:space="preserve">The sounds </w:t>
-      </w:r>
-      <w:proofErr w:type="gramStart"/>
-      <w:r>
-        <w:t>library are</w:t>
-      </w:r>
-      <w:proofErr w:type="gramEnd"/>
-      <w:r>
-        <w:t xml:space="preserve"> used to load the background music and sound effects.</w:t>
-      </w:r>
-    </w:p>
-    <w:p>
-      <w:pPr>
-        <w:pStyle w:val="Titre3"/>
-      </w:pPr>
-    </w:p>
-    <w:p>
-      <w:pPr>
-        <w:pStyle w:val="Titre3"/>
+        <w:t>The sound librar</w:t>
+      </w:r>
+      <w:r>
+        <w:t>ies</w:t>
+      </w:r>
+      <w:r>
+        <w:t xml:space="preserve"> are used to load the background music and sound effects.</w:t>
+      </w:r>
+    </w:p>
+    <w:p>
+      <w:pPr>
+        <w:pStyle w:val="Heading3"/>
+      </w:pPr>
+    </w:p>
+    <w:p>
+      <w:pPr>
+        <w:pStyle w:val="Heading2"/>
       </w:pPr>
       <w:r>
         <w:t>3.2 Code Originality</w:t>
@@ -2129,7 +2340,7 @@
     </w:p>
     <w:p>
       <w:pPr>
-        <w:pStyle w:val="Paragraphedeliste"/>
+        <w:pStyle w:val="ListParagraph"/>
         <w:numPr>
           <w:ilvl w:val="0"/>
           <w:numId w:val="3"/>
@@ -2141,13 +2352,13 @@
     </w:p>
     <w:p>
       <w:pPr>
-        <w:pStyle w:val="Paragraphedeliste"/>
+        <w:pStyle w:val="ListParagraph"/>
         <w:ind w:left="405"/>
       </w:pPr>
     </w:p>
     <w:p>
       <w:pPr>
-        <w:pStyle w:val="Paragraphedeliste"/>
+        <w:pStyle w:val="ListParagraph"/>
         <w:numPr>
           <w:ilvl w:val="0"/>
           <w:numId w:val="3"/>
@@ -2173,12 +2384,12 @@
     </w:p>
     <w:p>
       <w:pPr>
-        <w:pStyle w:val="Paragraphedeliste"/>
-      </w:pPr>
-    </w:p>
-    <w:p>
-      <w:pPr>
-        <w:pStyle w:val="Paragraphedeliste"/>
+        <w:pStyle w:val="ListParagraph"/>
+      </w:pPr>
+    </w:p>
+    <w:p>
+      <w:pPr>
+        <w:pStyle w:val="ListParagraph"/>
         <w:numPr>
           <w:ilvl w:val="0"/>
           <w:numId w:val="3"/>
@@ -2206,12 +2417,7 @@
     </w:p>
     <w:p>
       <w:pPr>
-        <w:pStyle w:val="Paragraphedeliste"/>
-      </w:pPr>
-    </w:p>
-    <w:p>
-      <w:pPr>
-        <w:pStyle w:val="Paragraphedeliste"/>
+        <w:pStyle w:val="ListParagraph"/>
         <w:numPr>
           <w:ilvl w:val="0"/>
           <w:numId w:val="3"/>
@@ -2225,17 +2431,8 @@
       </w:r>
     </w:p>
     <w:p>
-      <w:r>
-        <w:rPr>
-          <w:b/>
-          <w:bCs/>
-        </w:rPr>
-        <w:br w:type="page"/>
-      </w:r>
-    </w:p>
-    <w:p>
-      <w:pPr>
-        <w:pStyle w:val="Titre1"/>
+      <w:pPr>
+        <w:pStyle w:val="Heading1"/>
       </w:pPr>
       <w:r>
         <w:lastRenderedPageBreak/>
@@ -2245,7 +2442,7 @@
     <w:p/>
     <w:p>
       <w:pPr>
-        <w:pStyle w:val="Titre3"/>
+        <w:pStyle w:val="Heading2"/>
       </w:pPr>
       <w:r>
         <w:t>4</w:t>
@@ -2341,7 +2538,7 @@
     </w:p>
     <w:p>
       <w:pPr>
-        <w:pStyle w:val="Titre3"/>
+        <w:pStyle w:val="Heading2"/>
       </w:pPr>
       <w:r>
         <w:t>4.2</w:t>
@@ -2383,7 +2580,7 @@
     </w:p>
     <w:p>
       <w:pPr>
-        <w:pStyle w:val="Titre3"/>
+        <w:pStyle w:val="Heading2"/>
       </w:pPr>
       <w:r>
         <w:t>4.3</w:t>
@@ -2473,6 +2670,38 @@
         <w:t>.</w:t>
       </w:r>
     </w:p>
+    <w:p>
+      <w:pPr>
+        <w:pStyle w:val="Heading2"/>
+      </w:pPr>
+      <w:r>
+        <w:t>4.4 Other</w:t>
+      </w:r>
+    </w:p>
+    <w:p>
+      <w:r>
+        <w:t xml:space="preserve">Other challenges included environment mapping and sound. Due to time constraints and its own complexities, environment mapping proved to be a significant challenge. </w:t>
+      </w:r>
+      <w:r>
+        <w:t xml:space="preserve">Additionally, it decreases our frame-rate drastically, which is why we enabled a toggle feature for it. </w:t>
+      </w:r>
+    </w:p>
+    <w:p>
+      <w:r>
+        <w:t xml:space="preserve">Implementing sound was also time-consuming. This was because Apple deprecated a significant amount of useful functions, which were taught in most online sound tutorials. </w:t>
+      </w:r>
+      <w:r>
+        <w:t>Yet we wanted to keep our program cross-platform. In the end</w:t>
+      </w:r>
+      <w:r>
+        <w:t xml:space="preserve"> we found alternative methods of implementing sound.</w:t>
+      </w:r>
+    </w:p>
+    <w:p>
+      <w:r>
+        <w:t xml:space="preserve"> </w:t>
+      </w:r>
+    </w:p>
     <w:p/>
     <w:p>
       <w:pPr>
@@ -2489,7 +2718,7 @@
     </w:p>
     <w:p>
       <w:pPr>
-        <w:pStyle w:val="Titre1"/>
+        <w:pStyle w:val="Heading1"/>
       </w:pPr>
       <w:r>
         <w:lastRenderedPageBreak/>
@@ -2499,7 +2728,7 @@
     <w:p/>
     <w:p>
       <w:pPr>
-        <w:pStyle w:val="Titre3"/>
+        <w:pStyle w:val="Heading2"/>
       </w:pPr>
       <w:r>
         <w:t>5</w:t>
@@ -2524,7 +2753,7 @@
     </w:p>
     <w:p>
       <w:pPr>
-        <w:pStyle w:val="Titre3"/>
+        <w:pStyle w:val="Heading2"/>
       </w:pPr>
       <w:r>
         <w:t>5.2</w:t>
@@ -2583,141 +2812,22 @@
     </w:p>
     <w:p>
       <w:pPr>
-        <w:pStyle w:val="Titre3"/>
-      </w:pPr>
-      <w:r>
-        <w:t>5.3</w:t>
-      </w:r>
-      <w:r>
-        <w:t xml:space="preserve"> </w:t>
-      </w:r>
-      <w:r>
-        <w:t>Joystick control</w:t>
-      </w:r>
-    </w:p>
-    <w:p>
-      <w:r>
-        <w:t>When in split-screen mode, the second player can be controlled with the use of a joystick controller.</w:t>
-      </w:r>
-    </w:p>
-    <w:p>
-      <w:pPr>
-        <w:pStyle w:val="Titre3"/>
-      </w:pPr>
-      <w:r>
-        <w:t>5.4</w:t>
-      </w:r>
-      <w:r>
-        <w:t xml:space="preserve"> </w:t>
-      </w:r>
-      <w:r>
-        <w:t>Portability</w:t>
-      </w:r>
-    </w:p>
-    <w:p>
-      <w:r>
-        <w:t>The projec</w:t>
-      </w:r>
-      <w:r>
-        <w:t>t can be run perfectly on both W</w:t>
-      </w:r>
-      <w:r>
-        <w:t xml:space="preserve">indows and </w:t>
-      </w:r>
-      <w:proofErr w:type="spellStart"/>
-      <w:r>
-        <w:t>MacOS</w:t>
-      </w:r>
-      <w:proofErr w:type="spellEnd"/>
-      <w:r>
-        <w:t xml:space="preserve">. This should also work on Linux. </w:t>
-      </w:r>
-    </w:p>
-    <w:p>
-      <w:pPr>
-        <w:pStyle w:val="Titre3"/>
-      </w:pPr>
-      <w:r>
-        <w:t>5.5</w:t>
-      </w:r>
-      <w:r>
-        <w:t xml:space="preserve"> </w:t>
-      </w:r>
-      <w:r>
-        <w:t>Menu</w:t>
-      </w:r>
-    </w:p>
-    <w:p>
-      <w:r>
-        <w:t xml:space="preserve">A menu was added at the beginning of the game to make the selection between the different gameplay modes and the maps easier. </w:t>
-      </w:r>
-    </w:p>
-    <w:p>
-      <w:pPr>
-        <w:pStyle w:val="Titre3"/>
-      </w:pPr>
-      <w:r>
-        <w:t>5.6</w:t>
-      </w:r>
-      <w:r>
-        <w:t xml:space="preserve"> </w:t>
-      </w:r>
-      <w:r>
-        <w:t>NURB</w:t>
-      </w:r>
-      <w:r>
-        <w:t>’s</w:t>
-      </w:r>
-    </w:p>
-    <w:p>
-      <w:r>
-        <w:t>NURB’s was used to create the fl</w:t>
-      </w:r>
-      <w:r>
-        <w:t>ags. This gives the flag a nice</w:t>
-      </w:r>
-      <w:r>
-        <w:t xml:space="preserve"> wind effect.</w:t>
-      </w:r>
-    </w:p>
-    <w:p>
-      <w:pPr>
-        <w:pStyle w:val="Titre3"/>
-      </w:pPr>
-      <w:r>
-        <w:t>5.7</w:t>
-      </w:r>
-      <w:r>
-        <w:t xml:space="preserve"> </w:t>
-      </w:r>
-      <w:r>
-        <w:t>Reflection</w:t>
-      </w:r>
-    </w:p>
-    <w:p>
-      <w:r>
-        <w:t>We also used Environment Mapping to simulate the results of ray-tracing. With Environment Mapping, we get a nice reflection effect on the UFO. Thi</w:t>
-      </w:r>
-      <w:r>
-        <w:t>s can be activated by clicking “k”</w:t>
-      </w:r>
-      <w:r>
-        <w:t>.</w:t>
-      </w:r>
-    </w:p>
-    <w:p>
-      <w:pPr>
         <w:jc w:val="center"/>
+        <w:rPr>
+          <w:sz w:val="16"/>
+          <w:szCs w:val="16"/>
+        </w:rPr>
       </w:pPr>
       <w:r>
         <w:rPr>
           <w:noProof/>
+          <w:lang w:val="en-US" w:eastAsia="en-US"/>
         </w:rPr>
         <w:drawing>
           <wp:inline distT="0" distB="0" distL="0" distR="0">
-            <wp:extent cx="3259821" cy="2333767"/>
-            <wp:effectExtent l="0" t="0" r="0" b="0"/>
-            <wp:docPr id="15" name="Image 15"/>
+            <wp:extent cx="2573967" cy="1842751"/>
+            <wp:effectExtent l="19050" t="0" r="0" b="0"/>
+            <wp:docPr id="14" name="Image 15"/>
             <wp:cNvGraphicFramePr>
               <a:graphicFrameLocks xmlns:a="http://schemas.openxmlformats.org/drawingml/2006/main" noChangeAspect="1"/>
             </wp:cNvGraphicFramePr>
@@ -2729,10 +2839,10 @@
                     <pic:cNvPicPr/>
                   </pic:nvPicPr>
                   <pic:blipFill>
-                    <a:blip r:embed="rId10">
+                    <a:blip r:embed="rId12">
                       <a:extLst>
                         <a:ext uri="{28A0092B-C50C-407E-A947-70E740481C1C}">
-                          <a14:useLocalDpi xmlns:a14="http://schemas.microsoft.com/office/drawing/2010/main" val="0"/>
+                          <a14:useLocalDpi xmlns:a14="http://schemas.microsoft.com/office/drawing/2010/main" xmlns:wps="http://schemas.microsoft.com/office/word/2010/wordprocessingShape" xmlns:wpi="http://schemas.microsoft.com/office/word/2010/wordprocessingInk" xmlns:wpg="http://schemas.microsoft.com/office/word/2010/wordprocessingGroup" xmlns:w14="http://schemas.microsoft.com/office/word/2010/wordml" xmlns:w="http://schemas.openxmlformats.org/wordprocessingml/2006/main" xmlns:w10="urn:schemas-microsoft-com:office:word" xmlns:wp14="http://schemas.microsoft.com/office/word/2010/wordprocessingDrawing" xmlns:v="urn:schemas-microsoft-com:vml" xmlns:o="urn:schemas-microsoft-com:office:office" xmlns:mc="http://schemas.openxmlformats.org/markup-compatibility/2006" xmlns:wpc="http://schemas.microsoft.com/office/word/2010/wordprocessingCanvas" xmlns="" val="0"/>
                         </a:ext>
                       </a:extLst>
                     </a:blip>
@@ -2743,7 +2853,7 @@
                   <pic:spPr>
                     <a:xfrm>
                       <a:off x="0" y="0"/>
-                      <a:ext cx="3265380" cy="2337747"/>
+                      <a:ext cx="2577594" cy="1845348"/>
                     </a:xfrm>
                     <a:prstGeom prst="rect">
                       <a:avLst/>
@@ -2756,45 +2866,472 @@
         </w:drawing>
       </w:r>
       <w:r>
-        <w:br/>
-      </w:r>
-      <w:r>
         <w:rPr>
           <w:sz w:val="16"/>
           <w:szCs w:val="16"/>
         </w:rPr>
-        <w:t xml:space="preserve">Screenshot of </w:t>
-      </w:r>
-      <w:proofErr w:type="spellStart"/>
-      <w:r>
-        <w:rPr>
+        <w:t xml:space="preserve"> </w:t>
+      </w:r>
+      <w:r>
+        <w:rPr>
+          <w:noProof/>
           <w:sz w:val="16"/>
           <w:szCs w:val="16"/>
-        </w:rPr>
-        <w:t>Death</w:t>
-      </w:r>
-      <w:r>
+          <w:lang w:val="en-US" w:eastAsia="en-US"/>
+        </w:rPr>
+        <w:drawing>
+          <wp:inline distT="0" distB="0" distL="0" distR="0">
+            <wp:extent cx="2790343" cy="1840899"/>
+            <wp:effectExtent l="19050" t="0" r="0" b="0"/>
+            <wp:docPr id="17" name="Picture 4" descr="C:\Users\Jeff\Desktop\COMP371 images\BirdsEyeDeathMatch.jpg"/>
+            <wp:cNvGraphicFramePr>
+              <a:graphicFrameLocks xmlns:a="http://schemas.openxmlformats.org/drawingml/2006/main" noChangeAspect="1"/>
+            </wp:cNvGraphicFramePr>
+            <a:graphic xmlns:a="http://schemas.openxmlformats.org/drawingml/2006/main">
+              <a:graphicData uri="http://schemas.openxmlformats.org/drawingml/2006/picture">
+                <pic:pic xmlns:pic="http://schemas.openxmlformats.org/drawingml/2006/picture">
+                  <pic:nvPicPr>
+                    <pic:cNvPr id="0" name="Picture 4" descr="C:\Users\Jeff\Desktop\COMP371 images\BirdsEyeDeathMatch.jpg"/>
+                    <pic:cNvPicPr>
+                      <a:picLocks noChangeAspect="1" noChangeArrowheads="1"/>
+                    </pic:cNvPicPr>
+                  </pic:nvPicPr>
+                  <pic:blipFill>
+                    <a:blip r:embed="rId13"/>
+                    <a:srcRect/>
+                    <a:stretch>
+                      <a:fillRect/>
+                    </a:stretch>
+                  </pic:blipFill>
+                  <pic:spPr bwMode="auto">
+                    <a:xfrm>
+                      <a:off x="0" y="0"/>
+                      <a:ext cx="2798458" cy="1846253"/>
+                    </a:xfrm>
+                    <a:prstGeom prst="rect">
+                      <a:avLst/>
+                    </a:prstGeom>
+                    <a:noFill/>
+                    <a:ln w="9525">
+                      <a:noFill/>
+                      <a:miter lim="800000"/>
+                      <a:headEnd/>
+                      <a:tailEnd/>
+                    </a:ln>
+                  </pic:spPr>
+                </pic:pic>
+              </a:graphicData>
+            </a:graphic>
+          </wp:inline>
+        </w:drawing>
+      </w:r>
+    </w:p>
+    <w:p>
+      <w:pPr>
+        <w:jc w:val="center"/>
         <w:rPr>
           <w:sz w:val="16"/>
           <w:szCs w:val="16"/>
         </w:rPr>
-        <w:t>Match</w:t>
-      </w:r>
-      <w:proofErr w:type="spellEnd"/>
+      </w:pPr>
       <w:r>
         <w:rPr>
           <w:sz w:val="16"/>
           <w:szCs w:val="16"/>
         </w:rPr>
-        <w:t xml:space="preserve"> mode</w:t>
-      </w:r>
+        <w:t xml:space="preserve">Screenshots of </w:t>
+      </w:r>
+      <w:proofErr w:type="spellStart"/>
+      <w:r>
+        <w:rPr>
+          <w:sz w:val="16"/>
+          <w:szCs w:val="16"/>
+        </w:rPr>
+        <w:t>Deatchmatch</w:t>
+      </w:r>
+      <w:proofErr w:type="spellEnd"/>
+      <w:r>
+        <w:rPr>
+          <w:sz w:val="16"/>
+          <w:szCs w:val="16"/>
+        </w:rPr>
+        <w:t xml:space="preserve"> mode and map</w:t>
+      </w:r>
+    </w:p>
+    <w:p>
+      <w:pPr>
+        <w:pStyle w:val="Heading2"/>
+      </w:pPr>
+      <w:r>
+        <w:t>5.3</w:t>
+      </w:r>
+      <w:r>
+        <w:t xml:space="preserve"> </w:t>
+      </w:r>
+      <w:r>
+        <w:t>Joystick control</w:t>
+      </w:r>
+    </w:p>
+    <w:p>
+      <w:r>
+        <w:t>When in split-screen mode, the second player can be controlled with the use of a joystick controller.</w:t>
+      </w:r>
+    </w:p>
+    <w:p>
+      <w:pPr>
+        <w:pStyle w:val="Heading2"/>
+      </w:pPr>
+      <w:r>
+        <w:t>5.4</w:t>
+      </w:r>
+      <w:r>
+        <w:t xml:space="preserve"> </w:t>
+      </w:r>
+      <w:r>
+        <w:t>Portability</w:t>
+      </w:r>
+    </w:p>
+    <w:p>
+      <w:r>
+        <w:t>The projec</w:t>
+      </w:r>
+      <w:r>
+        <w:t>t can be run perfectly on both W</w:t>
+      </w:r>
+      <w:r>
+        <w:t xml:space="preserve">indows and </w:t>
+      </w:r>
+      <w:proofErr w:type="spellStart"/>
+      <w:r>
+        <w:t>MacOS</w:t>
+      </w:r>
+      <w:proofErr w:type="spellEnd"/>
+      <w:r>
+        <w:t xml:space="preserve">. This should also work on Linux. </w:t>
+      </w:r>
+    </w:p>
+    <w:p>
+      <w:pPr>
+        <w:pStyle w:val="Heading2"/>
+      </w:pPr>
+      <w:r>
+        <w:t>5.5</w:t>
+      </w:r>
+      <w:r>
+        <w:t xml:space="preserve"> </w:t>
+      </w:r>
+      <w:r>
+        <w:t>Menu</w:t>
+      </w:r>
+    </w:p>
+    <w:p>
+      <w:r>
+        <w:t xml:space="preserve">A menu was added at the beginning of the game to make the selection between the different </w:t>
+      </w:r>
+      <w:proofErr w:type="spellStart"/>
+      <w:r>
+        <w:t>gameplay</w:t>
+      </w:r>
+      <w:proofErr w:type="spellEnd"/>
+      <w:r>
+        <w:t xml:space="preserve"> modes and the maps easier. </w:t>
+      </w:r>
+    </w:p>
+    <w:p>
+      <w:pPr>
+        <w:pStyle w:val="Heading2"/>
+      </w:pPr>
+      <w:r>
+        <w:t>5.6</w:t>
+      </w:r>
+      <w:r>
+        <w:t xml:space="preserve"> </w:t>
+      </w:r>
+      <w:r>
+        <w:t>NURB</w:t>
+      </w:r>
+      <w:r>
+        <w:t>’s</w:t>
+      </w:r>
+    </w:p>
+    <w:p>
+      <w:r>
+        <w:t>NURB’s was used to create the fl</w:t>
+      </w:r>
+      <w:r>
+        <w:t>ags. This gives the flag a nice</w:t>
+      </w:r>
+      <w:r>
+        <w:t xml:space="preserve"> wind effect.</w:t>
+      </w:r>
+    </w:p>
+    <w:p>
+      <w:r>
+        <w:rPr>
+          <w:noProof/>
+          <w:lang w:val="en-US" w:eastAsia="en-US"/>
+        </w:rPr>
+        <w:pict>
+          <v:shapetype id="_x0000_t13" coordsize="21600,21600" o:spt="13" adj="16200,5400" path="m@0,l@0@1,0@1,0@2@0@2@0,21600,21600,10800xe">
+            <v:stroke joinstyle="miter"/>
+            <v:formulas>
+              <v:f eqn="val #0"/>
+              <v:f eqn="val #1"/>
+              <v:f eqn="sum height 0 #1"/>
+              <v:f eqn="sum 10800 0 #1"/>
+              <v:f eqn="sum width 0 #0"/>
+              <v:f eqn="prod @4 @3 10800"/>
+              <v:f eqn="sum width 0 @5"/>
+            </v:formulas>
+            <v:path o:connecttype="custom" o:connectlocs="@0,0;0,10800;@0,21600;21600,10800" o:connectangles="270,180,90,0" textboxrect="0,@1,@6,@2"/>
+            <v:handles>
+              <v:h position="#0,#1" xrange="0,21600" yrange="0,10800"/>
+            </v:handles>
+          </v:shapetype>
+          <v:shape id="_x0000_s1030" type="#_x0000_t13" style="position:absolute;margin-left:202.4pt;margin-top:18.5pt;width:29.85pt;height:21.95pt;z-index:251664384" fillcolor="#00b0f0" strokecolor="black [3213]"/>
+        </w:pict>
+      </w:r>
+      <w:r>
+        <w:tab/>
+      </w:r>
+      <w:r>
+        <w:tab/>
+      </w:r>
+      <w:r>
+        <w:tab/>
+      </w:r>
+      <w:r>
+        <w:tab/>
+      </w:r>
+      <w:r>
+        <w:rPr>
+          <w:noProof/>
+          <w:lang w:val="en-US" w:eastAsia="en-US"/>
+        </w:rPr>
+        <w:drawing>
+          <wp:inline distT="0" distB="0" distL="0" distR="0">
+            <wp:extent cx="524828" cy="888520"/>
+            <wp:effectExtent l="19050" t="0" r="8572" b="0"/>
+            <wp:docPr id="8" name="Picture 1" descr="C:\Users\Jeff\Desktop\COMP371 images\flag1.jpg"/>
+            <wp:cNvGraphicFramePr>
+              <a:graphicFrameLocks xmlns:a="http://schemas.openxmlformats.org/drawingml/2006/main" noChangeAspect="1"/>
+            </wp:cNvGraphicFramePr>
+            <a:graphic xmlns:a="http://schemas.openxmlformats.org/drawingml/2006/main">
+              <a:graphicData uri="http://schemas.openxmlformats.org/drawingml/2006/picture">
+                <pic:pic xmlns:pic="http://schemas.openxmlformats.org/drawingml/2006/picture">
+                  <pic:nvPicPr>
+                    <pic:cNvPr id="0" name="Picture 1" descr="C:\Users\Jeff\Desktop\COMP371 images\flag1.jpg"/>
+                    <pic:cNvPicPr>
+                      <a:picLocks noChangeAspect="1" noChangeArrowheads="1"/>
+                    </pic:cNvPicPr>
+                  </pic:nvPicPr>
+                  <pic:blipFill>
+                    <a:blip r:embed="rId14"/>
+                    <a:srcRect/>
+                    <a:stretch>
+                      <a:fillRect/>
+                    </a:stretch>
+                  </pic:blipFill>
+                  <pic:spPr bwMode="auto">
+                    <a:xfrm>
+                      <a:off x="0" y="0"/>
+                      <a:ext cx="524828" cy="888520"/>
+                    </a:xfrm>
+                    <a:prstGeom prst="rect">
+                      <a:avLst/>
+                    </a:prstGeom>
+                    <a:noFill/>
+                    <a:ln w="9525">
+                      <a:noFill/>
+                      <a:miter lim="800000"/>
+                      <a:headEnd/>
+                      <a:tailEnd/>
+                    </a:ln>
+                  </pic:spPr>
+                </pic:pic>
+              </a:graphicData>
+            </a:graphic>
+          </wp:inline>
+        </w:drawing>
+      </w:r>
+      <w:r>
+        <w:tab/>
+      </w:r>
+      <w:r>
+        <w:tab/>
+      </w:r>
+      <w:r>
+        <w:rPr>
+          <w:noProof/>
+          <w:lang w:val="en-US" w:eastAsia="en-US"/>
+        </w:rPr>
+        <w:drawing>
+          <wp:inline distT="0" distB="0" distL="0" distR="0">
+            <wp:extent cx="612442" cy="886605"/>
+            <wp:effectExtent l="19050" t="0" r="0" b="0"/>
+            <wp:docPr id="13" name="Picture 3" descr="C:\Users\Jeff\Desktop\COMP371 images\flag2.jpg"/>
+            <wp:cNvGraphicFramePr>
+              <a:graphicFrameLocks xmlns:a="http://schemas.openxmlformats.org/drawingml/2006/main" noChangeAspect="1"/>
+            </wp:cNvGraphicFramePr>
+            <a:graphic xmlns:a="http://schemas.openxmlformats.org/drawingml/2006/main">
+              <a:graphicData uri="http://schemas.openxmlformats.org/drawingml/2006/picture">
+                <pic:pic xmlns:pic="http://schemas.openxmlformats.org/drawingml/2006/picture">
+                  <pic:nvPicPr>
+                    <pic:cNvPr id="0" name="Picture 3" descr="C:\Users\Jeff\Desktop\COMP371 images\flag2.jpg"/>
+                    <pic:cNvPicPr>
+                      <a:picLocks noChangeAspect="1" noChangeArrowheads="1"/>
+                    </pic:cNvPicPr>
+                  </pic:nvPicPr>
+                  <pic:blipFill>
+                    <a:blip r:embed="rId15"/>
+                    <a:srcRect/>
+                    <a:stretch>
+                      <a:fillRect/>
+                    </a:stretch>
+                  </pic:blipFill>
+                  <pic:spPr bwMode="auto">
+                    <a:xfrm>
+                      <a:off x="0" y="0"/>
+                      <a:ext cx="612442" cy="886605"/>
+                    </a:xfrm>
+                    <a:prstGeom prst="rect">
+                      <a:avLst/>
+                    </a:prstGeom>
+                    <a:noFill/>
+                    <a:ln w="9525">
+                      <a:noFill/>
+                      <a:miter lim="800000"/>
+                      <a:headEnd/>
+                      <a:tailEnd/>
+                    </a:ln>
+                  </pic:spPr>
+                </pic:pic>
+              </a:graphicData>
+            </a:graphic>
+          </wp:inline>
+        </w:drawing>
+      </w:r>
+    </w:p>
+    <w:p>
+      <w:pPr>
+        <w:pStyle w:val="Heading2"/>
+      </w:pPr>
+      <w:r>
+        <w:lastRenderedPageBreak/>
+        <w:t>5.7</w:t>
+      </w:r>
+      <w:r>
+        <w:t xml:space="preserve"> </w:t>
+      </w:r>
+      <w:r>
+        <w:t>Reflection</w:t>
+      </w:r>
+    </w:p>
+    <w:p>
+      <w:r>
+        <w:t>We also used Environment Mapping to simulate the results of ray-tracing. With Environment Mapping, we get a nice reflection effect on the UFO. Thi</w:t>
+      </w:r>
+      <w:r>
+        <w:t>s can be activated by clicking “k”</w:t>
+      </w:r>
+      <w:r>
+        <w:t>.</w:t>
+      </w:r>
+      <w:r>
+        <w:t xml:space="preserve"> In the picture below, notice the reflection of Earth and the player number.</w:t>
+      </w:r>
+    </w:p>
+    <w:p>
+      <w:pPr>
+        <w:pStyle w:val="Heading1"/>
+        <w:jc w:val="center"/>
+      </w:pPr>
+      <w:r>
+        <w:rPr>
+          <w:noProof/>
+          <w:lang w:val="en-US" w:eastAsia="en-US"/>
+        </w:rPr>
+        <w:drawing>
+          <wp:inline distT="0" distB="0" distL="0" distR="0">
+            <wp:extent cx="2225675" cy="1621790"/>
+            <wp:effectExtent l="19050" t="0" r="3175" b="0"/>
+            <wp:docPr id="18" name="Picture 5" descr="C:\Users\Jeff\Desktop\COMP371 images\envMap.jpg"/>
+            <wp:cNvGraphicFramePr>
+              <a:graphicFrameLocks xmlns:a="http://schemas.openxmlformats.org/drawingml/2006/main" noChangeAspect="1"/>
+            </wp:cNvGraphicFramePr>
+            <a:graphic xmlns:a="http://schemas.openxmlformats.org/drawingml/2006/main">
+              <a:graphicData uri="http://schemas.openxmlformats.org/drawingml/2006/picture">
+                <pic:pic xmlns:pic="http://schemas.openxmlformats.org/drawingml/2006/picture">
+                  <pic:nvPicPr>
+                    <pic:cNvPr id="0" name="Picture 5" descr="C:\Users\Jeff\Desktop\COMP371 images\envMap.jpg"/>
+                    <pic:cNvPicPr>
+                      <a:picLocks noChangeAspect="1" noChangeArrowheads="1"/>
+                    </pic:cNvPicPr>
+                  </pic:nvPicPr>
+                  <pic:blipFill>
+                    <a:blip r:embed="rId16"/>
+                    <a:srcRect/>
+                    <a:stretch>
+                      <a:fillRect/>
+                    </a:stretch>
+                  </pic:blipFill>
+                  <pic:spPr bwMode="auto">
+                    <a:xfrm>
+                      <a:off x="0" y="0"/>
+                      <a:ext cx="2225675" cy="1621790"/>
+                    </a:xfrm>
+                    <a:prstGeom prst="rect">
+                      <a:avLst/>
+                    </a:prstGeom>
+                    <a:noFill/>
+                    <a:ln w="9525">
+                      <a:noFill/>
+                      <a:miter lim="800000"/>
+                      <a:headEnd/>
+                      <a:tailEnd/>
+                    </a:ln>
+                  </pic:spPr>
+                </pic:pic>
+              </a:graphicData>
+            </a:graphic>
+          </wp:inline>
+        </w:drawing>
+      </w:r>
+    </w:p>
+    <w:p>
+      <w:pPr>
+        <w:jc w:val="center"/>
+        <w:rPr>
+          <w:sz w:val="16"/>
+          <w:szCs w:val="16"/>
+        </w:rPr>
+      </w:pPr>
+      <w:r>
+        <w:rPr>
+          <w:sz w:val="16"/>
+          <w:szCs w:val="16"/>
+        </w:rPr>
+        <w:t>Screenshot of environment mapping</w:t>
+      </w:r>
+    </w:p>
+    <w:p>
+      <w:pPr>
+        <w:rPr>
+          <w:rFonts w:asciiTheme="majorHAnsi" w:eastAsiaTheme="majorEastAsia" w:hAnsiTheme="majorHAnsi" w:cstheme="majorBidi"/>
+          <w:b/>
+          <w:bCs/>
+          <w:color w:val="365F91" w:themeColor="accent1" w:themeShade="BF"/>
+          <w:sz w:val="28"/>
+          <w:szCs w:val="28"/>
+        </w:rPr>
+      </w:pPr>
       <w:r>
         <w:br w:type="page"/>
       </w:r>
     </w:p>
     <w:p>
       <w:pPr>
-        <w:pStyle w:val="Titre1"/>
+        <w:pStyle w:val="Heading1"/>
       </w:pPr>
       <w:r>
         <w:lastRenderedPageBreak/>
@@ -2812,7 +3349,7 @@
     </w:p>
     <w:p>
       <w:pPr>
-        <w:pStyle w:val="Paragraphedeliste"/>
+        <w:pStyle w:val="ListParagraph"/>
         <w:numPr>
           <w:ilvl w:val="0"/>
           <w:numId w:val="4"/>
@@ -2824,7 +3361,7 @@
     </w:p>
     <w:p>
       <w:pPr>
-        <w:pStyle w:val="Paragraphedeliste"/>
+        <w:pStyle w:val="ListParagraph"/>
         <w:numPr>
           <w:ilvl w:val="0"/>
           <w:numId w:val="4"/>
@@ -2836,7 +3373,7 @@
     </w:p>
     <w:p>
       <w:pPr>
-        <w:pStyle w:val="Paragraphedeliste"/>
+        <w:pStyle w:val="ListParagraph"/>
         <w:numPr>
           <w:ilvl w:val="0"/>
           <w:numId w:val="4"/>
@@ -2848,7 +3385,7 @@
     </w:p>
     <w:p>
       <w:pPr>
-        <w:pStyle w:val="Paragraphedeliste"/>
+        <w:pStyle w:val="ListParagraph"/>
         <w:numPr>
           <w:ilvl w:val="0"/>
           <w:numId w:val="4"/>
@@ -2897,6 +3434,7 @@
       <w:r>
         <w:rPr>
           <w:noProof/>
+          <w:lang w:val="en-US" w:eastAsia="en-US"/>
         </w:rPr>
         <w:drawing>
           <wp:inline distT="0" distB="0" distL="0" distR="0">
@@ -2914,10 +3452,10 @@
                     <pic:cNvPicPr/>
                   </pic:nvPicPr>
                   <pic:blipFill>
-                    <a:blip r:embed="rId11">
+                    <a:blip r:embed="rId17">
                       <a:extLst>
                         <a:ext uri="{28A0092B-C50C-407E-A947-70E740481C1C}">
-                          <a14:useLocalDpi xmlns:a14="http://schemas.microsoft.com/office/drawing/2010/main" val="0"/>
+                          <a14:useLocalDpi xmlns:a14="http://schemas.microsoft.com/office/drawing/2010/main" xmlns:wps="http://schemas.microsoft.com/office/word/2010/wordprocessingShape" xmlns:wpi="http://schemas.microsoft.com/office/word/2010/wordprocessingInk" xmlns:wpg="http://schemas.microsoft.com/office/word/2010/wordprocessingGroup" xmlns:w14="http://schemas.microsoft.com/office/word/2010/wordml" xmlns:w="http://schemas.openxmlformats.org/wordprocessingml/2006/main" xmlns:w10="urn:schemas-microsoft-com:office:word" xmlns:wp14="http://schemas.microsoft.com/office/word/2010/wordprocessingDrawing" xmlns:v="urn:schemas-microsoft-com:vml" xmlns:o="urn:schemas-microsoft-com:office:office" xmlns:mc="http://schemas.openxmlformats.org/markup-compatibility/2006" xmlns:wpc="http://schemas.microsoft.com/office/word/2010/wordprocessingCanvas" xmlns="" val="0"/>
                         </a:ext>
                       </a:extLst>
                     </a:blip>
@@ -2943,12 +3481,12 @@
     </w:p>
     <w:p>
       <w:pPr>
-        <w:pStyle w:val="Titre3"/>
-      </w:pPr>
-    </w:p>
-    <w:p>
-      <w:pPr>
-        <w:pStyle w:val="Titre3"/>
+        <w:pStyle w:val="Heading3"/>
+      </w:pPr>
+    </w:p>
+    <w:p>
+      <w:pPr>
+        <w:pStyle w:val="Heading2"/>
       </w:pPr>
       <w:r>
         <w:t xml:space="preserve">6.1 </w:t>
@@ -2959,7 +3497,7 @@
     </w:p>
     <w:p>
       <w:pPr>
-        <w:pStyle w:val="Titre4"/>
+        <w:pStyle w:val="Heading3"/>
       </w:pPr>
       <w:r>
         <w:t>6.1.1 Camera Control</w:t>
@@ -3217,10 +3755,13 @@
         <w:tab/>
         <w:t xml:space="preserve"> Toggle the light of the bird view camera</w:t>
       </w:r>
-    </w:p>
-    <w:p>
-      <w:pPr>
-        <w:pStyle w:val="Titre4"/>
+      <w:r>
+        <w:t xml:space="preserve"> and robot</w:t>
+      </w:r>
+    </w:p>
+    <w:p>
+      <w:pPr>
+        <w:pStyle w:val="Heading3"/>
       </w:pPr>
       <w:r>
         <w:t>6.1.2</w:t>
@@ -3337,7 +3878,7 @@
     </w:p>
     <w:p>
       <w:pPr>
-        <w:pStyle w:val="Titre4"/>
+        <w:pStyle w:val="Heading3"/>
       </w:pPr>
       <w:r>
         <w:t>6.</w:t>
@@ -3552,6 +4093,9 @@
         <w:tab/>
         <w:t xml:space="preserve"> Mate UFO with robot</w:t>
       </w:r>
+      <w:r>
+        <w:t xml:space="preserve"> (only when sitting on top of the UFO)</w:t>
+      </w:r>
     </w:p>
     <w:p>
       <w:pPr>
@@ -3636,7 +4180,7 @@
     </w:p>
     <w:p>
       <w:pPr>
-        <w:pStyle w:val="Titre3"/>
+        <w:pStyle w:val="Heading2"/>
       </w:pPr>
       <w:r>
         <w:t xml:space="preserve">6.2 </w:t>
@@ -3652,7 +4196,7 @@
     </w:p>
     <w:p>
       <w:pPr>
-        <w:pStyle w:val="Titre4"/>
+        <w:pStyle w:val="Heading3"/>
       </w:pPr>
       <w:r>
         <w:t>6.2</w:t>
@@ -3697,7 +4241,7 @@
     </w:p>
     <w:p>
       <w:pPr>
-        <w:pStyle w:val="Titre4"/>
+        <w:pStyle w:val="Heading3"/>
       </w:pPr>
       <w:r>
         <w:t>6.2.2 Player Control</w:t>
@@ -3743,7 +4287,7 @@
     </w:p>
     <w:p>
       <w:pPr>
-        <w:pStyle w:val="Titre4"/>
+        <w:pStyle w:val="Heading3"/>
       </w:pPr>
       <w:r>
         <w:t>6.2.3 Joystick Control</w:t>
@@ -3796,7 +4340,7 @@
     <w:p/>
     <w:p>
       <w:pPr>
-        <w:pStyle w:val="Titre3"/>
+        <w:pStyle w:val="Heading3"/>
       </w:pPr>
       <w:r>
         <w:br w:type="page"/>
@@ -3804,7 +4348,7 @@
     </w:p>
     <w:p>
       <w:pPr>
-        <w:pStyle w:val="Titre1"/>
+        <w:pStyle w:val="Heading1"/>
       </w:pPr>
       <w:r>
         <w:lastRenderedPageBreak/>
@@ -3816,13 +4360,17 @@
     </w:p>
     <w:p/>
     <w:p>
+      <w:pPr>
+        <w:pStyle w:val="Heading2"/>
+      </w:pPr>
       <w:r>
         <w:t>7.1 Textures</w:t>
       </w:r>
     </w:p>
-    <w:p>
-      <w:pPr>
-        <w:pStyle w:val="PrformatHTML"/>
+    <w:p/>
+    <w:p>
+      <w:pPr>
+        <w:pStyle w:val="HTMLPreformatted"/>
         <w:spacing w:after="40"/>
         <w:rPr>
           <w:rFonts w:asciiTheme="minorHAnsi" w:hAnsiTheme="minorHAnsi" w:cstheme="minorHAnsi"/>
@@ -3848,10 +4396,10 @@
         </w:rPr>
         <w:t xml:space="preserve">): </w:t>
       </w:r>
-      <w:hyperlink r:id="rId12" w:history="1">
+      <w:hyperlink r:id="rId18" w:history="1">
         <w:r>
           <w:rPr>
-            <w:rStyle w:val="Lienhypertexte"/>
+            <w:rStyle w:val="Hyperlink"/>
             <w:rFonts w:asciiTheme="minorHAnsi" w:hAnsiTheme="minorHAnsi" w:cstheme="minorHAnsi"/>
           </w:rPr>
           <w:t>http://vortex-x.deviantart.com/art/green-white-metal-wall-118983148</w:t>
@@ -3860,7 +4408,7 @@
     </w:p>
     <w:p>
       <w:pPr>
-        <w:pStyle w:val="PrformatHTML"/>
+        <w:pStyle w:val="HTMLPreformatted"/>
         <w:spacing w:after="40"/>
         <w:rPr>
           <w:rFonts w:asciiTheme="minorHAnsi" w:hAnsiTheme="minorHAnsi" w:cstheme="minorHAnsi"/>
@@ -3872,10 +4420,10 @@
         </w:rPr>
         <w:t xml:space="preserve">Mountain: </w:t>
       </w:r>
-      <w:hyperlink r:id="rId13" w:history="1">
+      <w:hyperlink r:id="rId19" w:history="1">
         <w:r>
           <w:rPr>
-            <w:rStyle w:val="Lienhypertexte"/>
+            <w:rStyle w:val="Hyperlink"/>
             <w:rFonts w:asciiTheme="minorHAnsi" w:hAnsiTheme="minorHAnsi" w:cstheme="minorHAnsi"/>
           </w:rPr>
           <w:t>http://www.sharecg.com/v/16736/gallery/6/Texture/seamless-rock</w:t>
@@ -3884,7 +4432,7 @@
     </w:p>
     <w:p>
       <w:pPr>
-        <w:pStyle w:val="PrformatHTML"/>
+        <w:pStyle w:val="HTMLPreformatted"/>
         <w:spacing w:after="40"/>
         <w:rPr>
           <w:rFonts w:asciiTheme="minorHAnsi" w:hAnsiTheme="minorHAnsi" w:cstheme="minorHAnsi"/>
@@ -3910,10 +4458,10 @@
         </w:rPr>
         <w:t xml:space="preserve">): </w:t>
       </w:r>
-      <w:hyperlink r:id="rId14" w:history="1">
+      <w:hyperlink r:id="rId20" w:history="1">
         <w:r>
           <w:rPr>
-            <w:rStyle w:val="Lienhypertexte"/>
+            <w:rStyle w:val="Hyperlink"/>
             <w:rFonts w:asciiTheme="minorHAnsi" w:hAnsiTheme="minorHAnsi" w:cstheme="minorHAnsi"/>
           </w:rPr>
           <w:t>http://www.mb3d.co.uk/mb3d/Metal_Rusty_and_Patterned_Seamless_and_Tileable_High_Res_Textures.html</w:t>
@@ -3922,7 +4470,7 @@
     </w:p>
     <w:p>
       <w:pPr>
-        <w:pStyle w:val="PrformatHTML"/>
+        <w:pStyle w:val="HTMLPreformatted"/>
         <w:spacing w:after="40"/>
         <w:rPr>
           <w:rFonts w:asciiTheme="minorHAnsi" w:hAnsiTheme="minorHAnsi" w:cstheme="minorHAnsi"/>
@@ -3934,10 +4482,10 @@
         </w:rPr>
         <w:t xml:space="preserve">Team Number (team): </w:t>
       </w:r>
-      <w:hyperlink r:id="rId15" w:history="1">
+      <w:hyperlink r:id="rId21" w:history="1">
         <w:r>
           <w:rPr>
-            <w:rStyle w:val="Lienhypertexte"/>
+            <w:rStyle w:val="Hyperlink"/>
             <w:rFonts w:asciiTheme="minorHAnsi" w:hAnsiTheme="minorHAnsi" w:cstheme="minorHAnsi"/>
           </w:rPr>
           <w:t>http://free4illustrator.com/2009/04/seamless-reptile-textures-and-photoshop-patterns/</w:t>
@@ -3946,7 +4494,7 @@
     </w:p>
     <w:p>
       <w:pPr>
-        <w:pStyle w:val="PrformatHTML"/>
+        <w:pStyle w:val="HTMLPreformatted"/>
         <w:spacing w:after="40"/>
         <w:rPr>
           <w:rFonts w:asciiTheme="minorHAnsi" w:hAnsiTheme="minorHAnsi" w:cstheme="minorHAnsi"/>
@@ -3958,10 +4506,10 @@
         </w:rPr>
         <w:t xml:space="preserve">Player (gold): </w:t>
       </w:r>
-      <w:hyperlink r:id="rId16" w:history="1">
+      <w:hyperlink r:id="rId22" w:history="1">
         <w:r>
           <w:rPr>
-            <w:rStyle w:val="Lienhypertexte"/>
+            <w:rStyle w:val="Hyperlink"/>
             <w:rFonts w:asciiTheme="minorHAnsi" w:hAnsiTheme="minorHAnsi" w:cstheme="minorHAnsi"/>
           </w:rPr>
           <w:t>http://www.psdgraphics.com/textures/brushed-gold-metal-texture/</w:t>
@@ -3970,7 +4518,7 @@
     </w:p>
     <w:p>
       <w:pPr>
-        <w:pStyle w:val="PrformatHTML"/>
+        <w:pStyle w:val="HTMLPreformatted"/>
         <w:spacing w:after="40"/>
         <w:rPr>
           <w:rFonts w:asciiTheme="minorHAnsi" w:hAnsiTheme="minorHAnsi" w:cstheme="minorHAnsi"/>
@@ -3990,10 +4538,10 @@
         </w:rPr>
         <w:t xml:space="preserve">: </w:t>
       </w:r>
-      <w:hyperlink r:id="rId17" w:history="1">
+      <w:hyperlink r:id="rId23" w:history="1">
         <w:r>
           <w:rPr>
-            <w:rStyle w:val="Lienhypertexte"/>
+            <w:rStyle w:val="Hyperlink"/>
             <w:rFonts w:asciiTheme="minorHAnsi" w:hAnsiTheme="minorHAnsi" w:cstheme="minorHAnsi"/>
           </w:rPr>
           <w:t>www.webtexture.net/textures/6-high-resolution-metal-texture/</w:t>
@@ -4002,7 +4550,7 @@
     </w:p>
     <w:p>
       <w:pPr>
-        <w:pStyle w:val="PrformatHTML"/>
+        <w:pStyle w:val="HTMLPreformatted"/>
         <w:spacing w:after="40"/>
         <w:rPr>
           <w:rFonts w:asciiTheme="minorHAnsi" w:hAnsiTheme="minorHAnsi" w:cstheme="minorHAnsi"/>
@@ -4042,10 +4590,10 @@
         </w:rPr>
         <w:t xml:space="preserve">: </w:t>
       </w:r>
-      <w:hyperlink r:id="rId18" w:history="1">
+      <w:hyperlink r:id="rId24" w:history="1">
         <w:r>
           <w:rPr>
-            <w:rStyle w:val="Lienhypertexte"/>
+            <w:rStyle w:val="Hyperlink"/>
             <w:rFonts w:asciiTheme="minorHAnsi" w:hAnsiTheme="minorHAnsi" w:cstheme="minorHAnsi"/>
           </w:rPr>
           <w:t>www.cgtextures.com</w:t>
@@ -4054,7 +4602,7 @@
     </w:p>
     <w:p>
       <w:pPr>
-        <w:pStyle w:val="PrformatHTML"/>
+        <w:pStyle w:val="HTMLPreformatted"/>
         <w:spacing w:after="40"/>
         <w:rPr>
           <w:rFonts w:asciiTheme="minorHAnsi" w:hAnsiTheme="minorHAnsi" w:cstheme="minorHAnsi"/>
@@ -4074,10 +4622,10 @@
         </w:rPr>
         <w:t xml:space="preserve">: </w:t>
       </w:r>
-      <w:hyperlink r:id="rId19" w:history="1">
+      <w:hyperlink r:id="rId25" w:history="1">
         <w:r>
           <w:rPr>
-            <w:rStyle w:val="Lienhypertexte"/>
+            <w:rStyle w:val="Hyperlink"/>
             <w:rFonts w:asciiTheme="minorHAnsi" w:hAnsiTheme="minorHAnsi" w:cstheme="minorHAnsi"/>
           </w:rPr>
           <w:t>http://media.moddb.com/legacy/images/tutorials/30/308/gallery/t_508.jpg</w:t>
@@ -4086,7 +4634,7 @@
     </w:p>
     <w:p>
       <w:pPr>
-        <w:pStyle w:val="PrformatHTML"/>
+        <w:pStyle w:val="HTMLPreformatted"/>
         <w:spacing w:after="40"/>
         <w:ind w:left="915" w:hanging="915"/>
         <w:rPr>
@@ -4107,10 +4655,10 @@
         </w:rPr>
         <w:t xml:space="preserve">: </w:t>
       </w:r>
-      <w:hyperlink r:id="rId20" w:history="1">
+      <w:hyperlink r:id="rId26" w:history="1">
         <w:r>
           <w:rPr>
-            <w:rStyle w:val="Lienhypertexte"/>
+            <w:rStyle w:val="Hyperlink"/>
             <w:rFonts w:asciiTheme="minorHAnsi" w:hAnsiTheme="minorHAnsi" w:cstheme="minorHAnsi"/>
           </w:rPr>
           <w:t>http://farm4.static.flickr.com/3324/3628571124_51e7bbdff6.jpg</w:t>
@@ -4119,7 +4667,7 @@
     </w:p>
     <w:p>
       <w:pPr>
-        <w:pStyle w:val="PrformatHTML"/>
+        <w:pStyle w:val="HTMLPreformatted"/>
         <w:spacing w:after="40"/>
         <w:ind w:left="915" w:hanging="915"/>
         <w:rPr>
@@ -4138,10 +4686,10 @@
         </w:rPr>
         <w:t xml:space="preserve">: </w:t>
       </w:r>
-      <w:hyperlink r:id="rId21" w:history="1">
+      <w:hyperlink r:id="rId27" w:history="1">
         <w:r>
           <w:rPr>
-            <w:rStyle w:val="Lienhypertexte"/>
+            <w:rStyle w:val="Hyperlink"/>
             <w:rFonts w:asciiTheme="minorHAnsi" w:hAnsiTheme="minorHAnsi" w:cstheme="minorHAnsi"/>
           </w:rPr>
           <w:t>http://hhh316.deviantart.com/art/Seamless-metal-texture-smooth-164165216</w:t>
@@ -4150,7 +4698,7 @@
     </w:p>
     <w:p>
       <w:pPr>
-        <w:pStyle w:val="PrformatHTML"/>
+        <w:pStyle w:val="HTMLPreformatted"/>
         <w:spacing w:after="40"/>
         <w:rPr>
           <w:rFonts w:asciiTheme="minorHAnsi" w:hAnsiTheme="minorHAnsi" w:cstheme="minorHAnsi"/>
@@ -4176,10 +4724,10 @@
         </w:rPr>
         <w:tab/>
       </w:r>
-      <w:hyperlink r:id="rId22" w:history="1">
+      <w:hyperlink r:id="rId28" w:history="1">
         <w:r>
           <w:rPr>
-            <w:rStyle w:val="Lienhypertexte"/>
+            <w:rStyle w:val="Hyperlink"/>
             <w:rFonts w:asciiTheme="minorHAnsi" w:hAnsiTheme="minorHAnsi" w:cstheme="minorHAnsi"/>
           </w:rPr>
           <w:t>http://bestpooltablesreview.blogspot.com/2011/04/buy-2d-glitter-skull-flights-100-micron.html</w:t>
@@ -4188,7 +4736,7 @@
     </w:p>
     <w:p>
       <w:pPr>
-        <w:pStyle w:val="PrformatHTML"/>
+        <w:pStyle w:val="HTMLPreformatted"/>
         <w:spacing w:after="40"/>
         <w:rPr>
           <w:rFonts w:asciiTheme="minorHAnsi" w:hAnsiTheme="minorHAnsi" w:cstheme="minorHAnsi"/>
@@ -4218,10 +4766,10 @@
         </w:rPr>
         <w:tab/>
       </w:r>
-      <w:hyperlink r:id="rId23" w:history="1">
+      <w:hyperlink r:id="rId29" w:history="1">
         <w:r>
           <w:rPr>
-            <w:rStyle w:val="Lienhypertexte"/>
+            <w:rStyle w:val="Hyperlink"/>
             <w:rFonts w:asciiTheme="minorHAnsi" w:hAnsiTheme="minorHAnsi" w:cstheme="minorHAnsi"/>
             <w:lang w:val="fr-CA"/>
           </w:rPr>
@@ -4231,7 +4779,7 @@
     </w:p>
     <w:p>
       <w:pPr>
-        <w:pStyle w:val="PrformatHTML"/>
+        <w:pStyle w:val="HTMLPreformatted"/>
         <w:spacing w:after="40"/>
         <w:rPr>
           <w:rFonts w:asciiTheme="minorHAnsi" w:hAnsiTheme="minorHAnsi" w:cstheme="minorHAnsi"/>
@@ -4251,10 +4799,10 @@
         </w:rPr>
         <w:t xml:space="preserve">: </w:t>
       </w:r>
-      <w:hyperlink r:id="rId24" w:history="1">
+      <w:hyperlink r:id="rId30" w:history="1">
         <w:r>
           <w:rPr>
-            <w:rStyle w:val="Lienhypertexte"/>
+            <w:rStyle w:val="Hyperlink"/>
             <w:rFonts w:asciiTheme="minorHAnsi" w:hAnsiTheme="minorHAnsi" w:cstheme="minorHAnsi"/>
           </w:rPr>
           <w:t>http://www.svgopen.org/2003/papers/UsingSVGFor2DContentInMobile3DGames/index.html</w:t>
@@ -4263,7 +4811,7 @@
     </w:p>
     <w:p>
       <w:pPr>
-        <w:pStyle w:val="PrformatHTML"/>
+        <w:pStyle w:val="HTMLPreformatted"/>
         <w:spacing w:after="40"/>
         <w:rPr>
           <w:rFonts w:asciiTheme="minorHAnsi" w:hAnsiTheme="minorHAnsi" w:cstheme="minorHAnsi"/>
@@ -4283,10 +4831,10 @@
         </w:rPr>
         <w:t xml:space="preserve">: </w:t>
       </w:r>
-      <w:hyperlink r:id="rId25" w:history="1">
+      <w:hyperlink r:id="rId31" w:history="1">
         <w:r>
           <w:rPr>
-            <w:rStyle w:val="Lienhypertexte"/>
+            <w:rStyle w:val="Hyperlink"/>
             <w:rFonts w:asciiTheme="minorHAnsi" w:hAnsiTheme="minorHAnsi" w:cstheme="minorHAnsi"/>
           </w:rPr>
           <w:t>http://www.123rf.com/photo_9298276_glowing-energy-streaks-abstract-seamless-background-texture.html</w:t>
@@ -4295,7 +4843,7 @@
     </w:p>
     <w:p>
       <w:pPr>
-        <w:pStyle w:val="PrformatHTML"/>
+        <w:pStyle w:val="HTMLPreformatted"/>
         <w:spacing w:after="40"/>
         <w:rPr>
           <w:rFonts w:asciiTheme="minorHAnsi" w:hAnsiTheme="minorHAnsi" w:cstheme="minorHAnsi"/>
@@ -4315,10 +4863,10 @@
         </w:rPr>
         <w:t xml:space="preserve"> and moon : </w:t>
       </w:r>
-      <w:hyperlink r:id="rId26" w:history="1">
+      <w:hyperlink r:id="rId32" w:history="1">
         <w:r>
           <w:rPr>
-            <w:rStyle w:val="Lienhypertexte"/>
+            <w:rStyle w:val="Hyperlink"/>
             <w:rFonts w:asciiTheme="minorHAnsi" w:hAnsiTheme="minorHAnsi" w:cstheme="minorHAnsi"/>
           </w:rPr>
           <w:t>http://frank.mtsu.edu/~njsmith/astr/lab02.shtml</w:t>
@@ -4327,7 +4875,7 @@
     </w:p>
     <w:p>
       <w:pPr>
-        <w:pStyle w:val="PrformatHTML"/>
+        <w:pStyle w:val="HTMLPreformatted"/>
         <w:spacing w:after="40"/>
         <w:rPr>
           <w:rFonts w:asciiTheme="minorHAnsi" w:hAnsiTheme="minorHAnsi" w:cstheme="minorHAnsi"/>
@@ -4347,10 +4895,10 @@
         </w:rPr>
         <w:t xml:space="preserve">: </w:t>
       </w:r>
-      <w:hyperlink r:id="rId27" w:history="1">
+      <w:hyperlink r:id="rId33" w:history="1">
         <w:r>
           <w:rPr>
-            <w:rStyle w:val="Lienhypertexte"/>
+            <w:rStyle w:val="Hyperlink"/>
             <w:rFonts w:asciiTheme="minorHAnsi" w:hAnsiTheme="minorHAnsi" w:cstheme="minorHAnsi"/>
           </w:rPr>
           <w:t>http://www.dailymail.co.uk/sciencetech/article-1290919/First-photo-planet-circling-distant-sun-outside-solar-system.html</w:t>
@@ -4359,7 +4907,7 @@
     </w:p>
     <w:p>
       <w:pPr>
-        <w:pStyle w:val="PrformatHTML"/>
+        <w:pStyle w:val="HTMLPreformatted"/>
         <w:spacing w:after="40"/>
         <w:rPr>
           <w:rFonts w:asciiTheme="minorHAnsi" w:hAnsiTheme="minorHAnsi" w:cstheme="minorHAnsi"/>
@@ -4379,10 +4927,10 @@
         </w:rPr>
         <w:t xml:space="preserve">: </w:t>
       </w:r>
-      <w:hyperlink r:id="rId28" w:history="1">
+      <w:hyperlink r:id="rId34" w:history="1">
         <w:r>
           <w:rPr>
-            <w:rStyle w:val="Lienhypertexte"/>
+            <w:rStyle w:val="Hyperlink"/>
             <w:rFonts w:asciiTheme="minorHAnsi" w:hAnsiTheme="minorHAnsi" w:cstheme="minorHAnsi"/>
           </w:rPr>
           <w:t>http://cs.astronomy.com/asycs/media/p/474777.aspx</w:t>
@@ -4391,7 +4939,7 @@
     </w:p>
     <w:p>
       <w:pPr>
-        <w:pStyle w:val="PrformatHTML"/>
+        <w:pStyle w:val="HTMLPreformatted"/>
         <w:spacing w:after="40"/>
         <w:rPr>
           <w:rFonts w:asciiTheme="minorHAnsi" w:hAnsiTheme="minorHAnsi" w:cstheme="minorHAnsi"/>
@@ -4403,10 +4951,10 @@
         </w:rPr>
         <w:t xml:space="preserve">stars1.bmp: </w:t>
       </w:r>
-      <w:hyperlink r:id="rId29" w:history="1">
+      <w:hyperlink r:id="rId35" w:history="1">
         <w:r>
           <w:rPr>
-            <w:rStyle w:val="Lienhypertexte"/>
+            <w:rStyle w:val="Hyperlink"/>
             <w:rFonts w:asciiTheme="minorHAnsi" w:hAnsiTheme="minorHAnsi" w:cstheme="minorHAnsi"/>
           </w:rPr>
           <w:t>http://www.khilafatworld.com/2012/01/poem-look-in-stars.html</w:t>
@@ -4415,7 +4963,7 @@
     </w:p>
     <w:p>
       <w:pPr>
-        <w:pStyle w:val="PrformatHTML"/>
+        <w:pStyle w:val="HTMLPreformatted"/>
         <w:spacing w:after="40"/>
         <w:rPr>
           <w:rFonts w:asciiTheme="minorHAnsi" w:hAnsiTheme="minorHAnsi" w:cstheme="minorHAnsi"/>
@@ -4427,10 +4975,10 @@
         </w:rPr>
         <w:t xml:space="preserve">stars2.bmp: </w:t>
       </w:r>
-      <w:hyperlink r:id="rId30" w:history="1">
+      <w:hyperlink r:id="rId36" w:history="1">
         <w:r>
           <w:rPr>
-            <w:rStyle w:val="Lienhypertexte"/>
+            <w:rStyle w:val="Hyperlink"/>
             <w:rFonts w:asciiTheme="minorHAnsi" w:hAnsiTheme="minorHAnsi" w:cstheme="minorHAnsi"/>
           </w:rPr>
           <w:t>http://www.therealfun.com/Stars-in-night-10535.html</w:t>
@@ -4439,7 +4987,7 @@
     </w:p>
     <w:p>
       <w:pPr>
-        <w:pStyle w:val="PrformatHTML"/>
+        <w:pStyle w:val="HTMLPreformatted"/>
         <w:spacing w:after="40"/>
         <w:rPr>
           <w:rFonts w:asciiTheme="minorHAnsi" w:hAnsiTheme="minorHAnsi" w:cstheme="minorHAnsi"/>
@@ -4459,10 +5007,10 @@
         </w:rPr>
         <w:t xml:space="preserve"> way: </w:t>
       </w:r>
-      <w:hyperlink r:id="rId31" w:history="1">
+      <w:hyperlink r:id="rId37" w:history="1">
         <w:r>
           <w:rPr>
-            <w:rStyle w:val="Lienhypertexte"/>
+            <w:rStyle w:val="Hyperlink"/>
             <w:rFonts w:asciiTheme="minorHAnsi" w:hAnsiTheme="minorHAnsi" w:cstheme="minorHAnsi"/>
           </w:rPr>
           <w:t>http://www.moonphases.info/the-stars.html</w:t>
@@ -4471,7 +5019,7 @@
     </w:p>
     <w:p>
       <w:pPr>
-        <w:pStyle w:val="PrformatHTML"/>
+        <w:pStyle w:val="HTMLPreformatted"/>
         <w:spacing w:after="40"/>
         <w:rPr>
           <w:rFonts w:asciiTheme="minorHAnsi" w:hAnsiTheme="minorHAnsi" w:cstheme="minorHAnsi"/>
@@ -4491,10 +5039,10 @@
         </w:rPr>
         <w:t xml:space="preserve">: </w:t>
       </w:r>
-      <w:hyperlink r:id="rId32" w:history="1">
+      <w:hyperlink r:id="rId38" w:history="1">
         <w:r>
           <w:rPr>
-            <w:rStyle w:val="Lienhypertexte"/>
+            <w:rStyle w:val="Hyperlink"/>
             <w:rFonts w:asciiTheme="minorHAnsi" w:hAnsiTheme="minorHAnsi" w:cstheme="minorHAnsi"/>
           </w:rPr>
           <w:t>http://www.texturemate.com/content/free-texture-symbols-2010080401</w:t>
@@ -4503,7 +5051,7 @@
     </w:p>
     <w:p>
       <w:pPr>
-        <w:pStyle w:val="PrformatHTML"/>
+        <w:pStyle w:val="HTMLPreformatted"/>
         <w:spacing w:after="40"/>
         <w:rPr>
           <w:rFonts w:asciiTheme="minorHAnsi" w:hAnsiTheme="minorHAnsi" w:cstheme="minorHAnsi"/>
@@ -4523,10 +5071,10 @@
         </w:rPr>
         <w:t xml:space="preserve">: </w:t>
       </w:r>
-      <w:hyperlink r:id="rId33" w:history="1">
+      <w:hyperlink r:id="rId39" w:history="1">
         <w:r>
           <w:rPr>
-            <w:rStyle w:val="Lienhypertexte"/>
+            <w:rStyle w:val="Hyperlink"/>
             <w:rFonts w:asciiTheme="minorHAnsi" w:hAnsiTheme="minorHAnsi" w:cstheme="minorHAnsi"/>
           </w:rPr>
           <w:t>www.flickr.com/photos/torley/467773018/in/set-72157600105710970</w:t>
@@ -4535,7 +5083,7 @@
     </w:p>
     <w:p>
       <w:pPr>
-        <w:pStyle w:val="PrformatHTML"/>
+        <w:pStyle w:val="HTMLPreformatted"/>
         <w:spacing w:after="40"/>
         <w:rPr>
           <w:rFonts w:asciiTheme="minorHAnsi" w:hAnsiTheme="minorHAnsi" w:cstheme="minorHAnsi"/>
@@ -4544,7 +5092,7 @@
     </w:p>
     <w:p>
       <w:pPr>
-        <w:pStyle w:val="PrformatHTML"/>
+        <w:pStyle w:val="HTMLPreformatted"/>
         <w:spacing w:after="40"/>
         <w:rPr>
           <w:rFonts w:asciiTheme="minorHAnsi" w:hAnsiTheme="minorHAnsi" w:cstheme="minorHAnsi"/>
@@ -4552,6 +5100,9 @@
       </w:pPr>
     </w:p>
     <w:p>
+      <w:pPr>
+        <w:pStyle w:val="Heading2"/>
+      </w:pPr>
       <w:r>
         <w:t>7.2 Code</w:t>
       </w:r>
@@ -4575,10 +5126,10 @@
         </w:rPr>
         <w:t xml:space="preserve">The image loader class file was taken from: </w:t>
       </w:r>
-      <w:hyperlink r:id="rId34" w:history="1">
+      <w:hyperlink r:id="rId40" w:history="1">
         <w:r>
           <w:rPr>
-            <w:rStyle w:val="Lienhypertexte"/>
+            <w:rStyle w:val="Hyperlink"/>
             <w:rFonts w:cstheme="minorHAnsi"/>
             <w:sz w:val="20"/>
             <w:szCs w:val="20"/>
@@ -4719,10 +5270,10 @@
         </w:rPr>
         <w:t xml:space="preserve"> shadow matrix code is from: </w:t>
       </w:r>
-      <w:hyperlink r:id="rId35" w:history="1">
+      <w:hyperlink r:id="rId41" w:history="1">
         <w:r>
           <w:rPr>
-            <w:rStyle w:val="Lienhypertexte"/>
+            <w:rStyle w:val="Hyperlink"/>
             <w:sz w:val="20"/>
             <w:szCs w:val="20"/>
           </w:rPr>
@@ -4840,12 +5391,13 @@
     </w:p>
     <w:p>
       <w:pPr>
-        <w:pStyle w:val="PrformatHTML"/>
+        <w:pStyle w:val="HTMLPreformatted"/>
         <w:spacing w:after="40"/>
         <w:rPr>
           <w:rFonts w:asciiTheme="minorHAnsi" w:hAnsiTheme="minorHAnsi" w:cstheme="minorHAnsi"/>
         </w:rPr>
         <w:sectPr>
+          <w:footerReference w:type="default" r:id="rId42"/>
           <w:pgSz w:w="12240" w:h="15840"/>
           <w:pgMar w:top="1440" w:right="1440" w:bottom="1440" w:left="1440" w:header="720" w:footer="720" w:gutter="0"/>
           <w:pgNumType w:start="0"/>
@@ -4857,7 +5409,7 @@
     </w:p>
     <w:p>
       <w:pPr>
-        <w:pStyle w:val="Titre1"/>
+        <w:pStyle w:val="Heading1"/>
       </w:pPr>
       <w:r>
         <w:lastRenderedPageBreak/>
@@ -4867,7 +5419,16 @@
     <w:p/>
     <w:p>
       <w:r>
-        <w:t>Exhibit 1: Class Diagrams</w:t>
+        <w:rPr>
+          <w:b/>
+        </w:rPr>
+        <w:t>Exhibit 1</w:t>
+      </w:r>
+      <w:r>
+        <w:t xml:space="preserve"> -</w:t>
+      </w:r>
+      <w:r>
+        <w:t xml:space="preserve"> Class Diagrams</w:t>
       </w:r>
     </w:p>
     <w:p/>
@@ -4875,6 +5436,7 @@
       <w:r>
         <w:rPr>
           <w:noProof/>
+          <w:lang w:val="en-US" w:eastAsia="en-US"/>
         </w:rPr>
         <w:drawing>
           <wp:inline distT="0" distB="0" distL="0" distR="0">
@@ -4892,10 +5454,10 @@
                     <pic:cNvPicPr/>
                   </pic:nvPicPr>
                   <pic:blipFill>
-                    <a:blip r:embed="rId36">
+                    <a:blip r:embed="rId43">
                       <a:extLst>
                         <a:ext uri="{28A0092B-C50C-407E-A947-70E740481C1C}">
-                          <a14:useLocalDpi xmlns:a14="http://schemas.microsoft.com/office/drawing/2010/main" val="0"/>
+                          <a14:useLocalDpi xmlns:a14="http://schemas.microsoft.com/office/drawing/2010/main" xmlns:wps="http://schemas.microsoft.com/office/word/2010/wordprocessingShape" xmlns:wpi="http://schemas.microsoft.com/office/word/2010/wordprocessingInk" xmlns:wpg="http://schemas.microsoft.com/office/word/2010/wordprocessingGroup" xmlns:w14="http://schemas.microsoft.com/office/word/2010/wordml" xmlns:w="http://schemas.openxmlformats.org/wordprocessingml/2006/main" xmlns:w10="urn:schemas-microsoft-com:office:word" xmlns:wp14="http://schemas.microsoft.com/office/word/2010/wordprocessingDrawing" xmlns:v="urn:schemas-microsoft-com:vml" xmlns:o="urn:schemas-microsoft-com:office:office" xmlns:mc="http://schemas.openxmlformats.org/markup-compatibility/2006" xmlns:wpc="http://schemas.microsoft.com/office/word/2010/wordprocessingCanvas" xmlns="" val="0"/>
                         </a:ext>
                       </a:extLst>
                     </a:blip>
@@ -4937,6 +5499,7 @@
       <w:r>
         <w:rPr>
           <w:noProof/>
+          <w:lang w:val="en-US" w:eastAsia="en-US"/>
         </w:rPr>
         <w:lastRenderedPageBreak/>
         <w:drawing>
@@ -4957,10 +5520,10 @@
                     </pic:cNvPicPr>
                   </pic:nvPicPr>
                   <pic:blipFill>
-                    <a:blip r:embed="rId37">
+                    <a:blip r:embed="rId44">
                       <a:extLst>
                         <a:ext uri="{28A0092B-C50C-407E-A947-70E740481C1C}">
-                          <a14:useLocalDpi xmlns:a14="http://schemas.microsoft.com/office/drawing/2010/main" val="0"/>
+                          <a14:useLocalDpi xmlns:a14="http://schemas.microsoft.com/office/drawing/2010/main" xmlns:wps="http://schemas.microsoft.com/office/word/2010/wordprocessingShape" xmlns:wpi="http://schemas.microsoft.com/office/word/2010/wordprocessingInk" xmlns:wpg="http://schemas.microsoft.com/office/word/2010/wordprocessingGroup" xmlns:w14="http://schemas.microsoft.com/office/word/2010/wordml" xmlns:w="http://schemas.openxmlformats.org/wordprocessingml/2006/main" xmlns:w10="urn:schemas-microsoft-com:office:word" xmlns:wp14="http://schemas.microsoft.com/office/word/2010/wordprocessingDrawing" xmlns:v="urn:schemas-microsoft-com:vml" xmlns:o="urn:schemas-microsoft-com:office:office" xmlns:mc="http://schemas.openxmlformats.org/markup-compatibility/2006" xmlns:wpc="http://schemas.microsoft.com/office/word/2010/wordprocessingCanvas" xmlns="" val="0"/>
                         </a:ext>
                       </a:extLst>
                     </a:blip>
@@ -5013,6 +5576,7 @@
       <w:r>
         <w:rPr>
           <w:noProof/>
+          <w:lang w:val="en-US" w:eastAsia="en-US"/>
         </w:rPr>
         <w:lastRenderedPageBreak/>
         <w:drawing>
@@ -5031,10 +5595,10 @@
                     <pic:cNvPicPr/>
                   </pic:nvPicPr>
                   <pic:blipFill>
-                    <a:blip r:embed="rId38">
+                    <a:blip r:embed="rId45">
                       <a:extLst>
                         <a:ext uri="{28A0092B-C50C-407E-A947-70E740481C1C}">
-                          <a14:useLocalDpi xmlns:a14="http://schemas.microsoft.com/office/drawing/2010/main" val="0"/>
+                          <a14:useLocalDpi xmlns:a14="http://schemas.microsoft.com/office/drawing/2010/main" xmlns:wps="http://schemas.microsoft.com/office/word/2010/wordprocessingShape" xmlns:wpi="http://schemas.microsoft.com/office/word/2010/wordprocessingInk" xmlns:wpg="http://schemas.microsoft.com/office/word/2010/wordprocessingGroup" xmlns:w14="http://schemas.microsoft.com/office/word/2010/wordml" xmlns:w="http://schemas.openxmlformats.org/wordprocessingml/2006/main" xmlns:w10="urn:schemas-microsoft-com:office:word" xmlns:wp14="http://schemas.microsoft.com/office/word/2010/wordprocessingDrawing" xmlns:v="urn:schemas-microsoft-com:vml" xmlns:o="urn:schemas-microsoft-com:office:office" xmlns:mc="http://schemas.openxmlformats.org/markup-compatibility/2006" xmlns:wpc="http://schemas.microsoft.com/office/word/2010/wordprocessingCanvas" xmlns="" val="0"/>
                         </a:ext>
                       </a:extLst>
                     </a:blip>
@@ -5060,6 +5624,7 @@
       <w:r>
         <w:rPr>
           <w:noProof/>
+          <w:lang w:val="en-US" w:eastAsia="en-US"/>
         </w:rPr>
         <w:drawing>
           <wp:inline distT="0" distB="0" distL="0" distR="0">
@@ -5079,10 +5644,10 @@
                     </pic:cNvPicPr>
                   </pic:nvPicPr>
                   <pic:blipFill>
-                    <a:blip r:embed="rId39" cstate="print">
+                    <a:blip r:embed="rId46" cstate="print">
                       <a:extLst>
                         <a:ext uri="{28A0092B-C50C-407E-A947-70E740481C1C}">
-                          <a14:useLocalDpi xmlns:a14="http://schemas.microsoft.com/office/drawing/2010/main" val="0"/>
+                          <a14:useLocalDpi xmlns:a14="http://schemas.microsoft.com/office/drawing/2010/main" xmlns:wps="http://schemas.microsoft.com/office/word/2010/wordprocessingShape" xmlns:wpi="http://schemas.microsoft.com/office/word/2010/wordprocessingInk" xmlns:wpg="http://schemas.microsoft.com/office/word/2010/wordprocessingGroup" xmlns:w14="http://schemas.microsoft.com/office/word/2010/wordml" xmlns:w="http://schemas.openxmlformats.org/wordprocessingml/2006/main" xmlns:w10="urn:schemas-microsoft-com:office:word" xmlns:wp14="http://schemas.microsoft.com/office/word/2010/wordprocessingDrawing" xmlns:v="urn:schemas-microsoft-com:vml" xmlns:o="urn:schemas-microsoft-com:office:office" xmlns:mc="http://schemas.openxmlformats.org/markup-compatibility/2006" xmlns:wpc="http://schemas.microsoft.com/office/word/2010/wordprocessingCanvas" xmlns="" val="0"/>
                         </a:ext>
                       </a:extLst>
                     </a:blip>
@@ -5113,14 +5678,24 @@
     </w:p>
     <w:p>
       <w:r>
+        <w:rPr>
+          <w:b/>
+        </w:rPr>
         <w:lastRenderedPageBreak/>
-        <w:t>Exhibit 2: Screenshots</w:t>
+        <w:t>Exhibit 2</w:t>
+      </w:r>
+      <w:r>
+        <w:t xml:space="preserve"> - Model</w:t>
+      </w:r>
+      <w:r>
+        <w:t xml:space="preserve"> Screenshots</w:t>
       </w:r>
     </w:p>
     <w:p>
       <w:r>
         <w:rPr>
           <w:noProof/>
+          <w:lang w:val="en-US" w:eastAsia="en-US"/>
         </w:rPr>
         <w:drawing>
           <wp:inline distT="0" distB="0" distL="0" distR="0">
@@ -5140,7 +5715,7 @@
                     </pic:cNvPicPr>
                   </pic:nvPicPr>
                   <pic:blipFill>
-                    <a:blip r:embed="rId40"/>
+                    <a:blip r:embed="rId47"/>
                     <a:srcRect/>
                     <a:stretch>
                       <a:fillRect/>
@@ -5173,6 +5748,7 @@
       <w:r>
         <w:rPr>
           <w:noProof/>
+          <w:lang w:val="en-US" w:eastAsia="en-US"/>
         </w:rPr>
         <w:drawing>
           <wp:inline distT="0" distB="0" distL="0" distR="0">
@@ -5192,7 +5768,7 @@
                     </pic:cNvPicPr>
                   </pic:nvPicPr>
                   <pic:blipFill>
-                    <a:blip r:embed="rId41"/>
+                    <a:blip r:embed="rId48"/>
                     <a:srcRect/>
                     <a:stretch>
                       <a:fillRect/>
@@ -5225,6 +5801,7 @@
       <w:r>
         <w:rPr>
           <w:noProof/>
+          <w:lang w:val="en-US" w:eastAsia="en-US"/>
         </w:rPr>
         <w:drawing>
           <wp:inline distT="0" distB="0" distL="0" distR="0">
@@ -5244,7 +5821,7 @@
                     </pic:cNvPicPr>
                   </pic:nvPicPr>
                   <pic:blipFill>
-                    <a:blip r:embed="rId42"/>
+                    <a:blip r:embed="rId49"/>
                     <a:srcRect/>
                     <a:stretch>
                       <a:fillRect/>
@@ -5277,6 +5854,7 @@
       <w:r>
         <w:rPr>
           <w:noProof/>
+          <w:lang w:val="en-US" w:eastAsia="en-US"/>
         </w:rPr>
         <w:lastRenderedPageBreak/>
         <w:drawing>
@@ -5297,7 +5875,7 @@
                     </pic:cNvPicPr>
                   </pic:nvPicPr>
                   <pic:blipFill>
-                    <a:blip r:embed="rId43"/>
+                    <a:blip r:embed="rId50"/>
                     <a:srcRect/>
                     <a:stretch>
                       <a:fillRect/>
@@ -5330,6 +5908,7 @@
       <w:r>
         <w:rPr>
           <w:noProof/>
+          <w:lang w:val="en-US" w:eastAsia="en-US"/>
         </w:rPr>
         <w:drawing>
           <wp:inline distT="0" distB="0" distL="0" distR="0">
@@ -5349,7 +5928,7 @@
                     </pic:cNvPicPr>
                   </pic:nvPicPr>
                   <pic:blipFill>
-                    <a:blip r:embed="rId44"/>
+                    <a:blip r:embed="rId51"/>
                     <a:srcRect/>
                     <a:stretch>
                       <a:fillRect/>
@@ -5382,6 +5961,7 @@
       <w:r>
         <w:rPr>
           <w:noProof/>
+          <w:lang w:val="en-US" w:eastAsia="en-US"/>
         </w:rPr>
         <w:drawing>
           <wp:inline distT="0" distB="0" distL="0" distR="0">
@@ -5401,7 +5981,7 @@
                     </pic:cNvPicPr>
                   </pic:nvPicPr>
                   <pic:blipFill>
-                    <a:blip r:embed="rId45"/>
+                    <a:blip r:embed="rId52"/>
                     <a:srcRect/>
                     <a:stretch>
                       <a:fillRect/>
@@ -5430,6 +6010,91 @@
         </w:drawing>
       </w:r>
     </w:p>
+    <w:p>
+      <w:r>
+        <w:rPr>
+          <w:b/>
+        </w:rPr>
+        <w:t xml:space="preserve">Exhibit 3 </w:t>
+      </w:r>
+      <w:r>
+        <w:t>– Bounding Box Screenshot</w:t>
+      </w:r>
+    </w:p>
+    <w:p>
+      <w:r>
+        <w:rPr>
+          <w:noProof/>
+          <w:lang w:val="en-US" w:eastAsia="en-US"/>
+        </w:rPr>
+        <w:drawing>
+          <wp:inline distT="0" distB="0" distL="0" distR="0">
+            <wp:extent cx="2933065" cy="1544320"/>
+            <wp:effectExtent l="19050" t="0" r="635" b="0"/>
+            <wp:docPr id="19" name="Picture 6" descr="C:\Users\Jeff\Desktop\COMP371 images\BoundingBox.png"/>
+            <wp:cNvGraphicFramePr>
+              <a:graphicFrameLocks xmlns:a="http://schemas.openxmlformats.org/drawingml/2006/main" noChangeAspect="1"/>
+            </wp:cNvGraphicFramePr>
+            <a:graphic xmlns:a="http://schemas.openxmlformats.org/drawingml/2006/main">
+              <a:graphicData uri="http://schemas.openxmlformats.org/drawingml/2006/picture">
+                <pic:pic xmlns:pic="http://schemas.openxmlformats.org/drawingml/2006/picture">
+                  <pic:nvPicPr>
+                    <pic:cNvPr id="0" name="Picture 6" descr="C:\Users\Jeff\Desktop\COMP371 images\BoundingBox.png"/>
+                    <pic:cNvPicPr>
+                      <a:picLocks noChangeAspect="1" noChangeArrowheads="1"/>
+                    </pic:cNvPicPr>
+                  </pic:nvPicPr>
+                  <pic:blipFill>
+                    <a:blip r:embed="rId53"/>
+                    <a:srcRect/>
+                    <a:stretch>
+                      <a:fillRect/>
+                    </a:stretch>
+                  </pic:blipFill>
+                  <pic:spPr bwMode="auto">
+                    <a:xfrm>
+                      <a:off x="0" y="0"/>
+                      <a:ext cx="2933065" cy="1544320"/>
+                    </a:xfrm>
+                    <a:prstGeom prst="rect">
+                      <a:avLst/>
+                    </a:prstGeom>
+                    <a:noFill/>
+                    <a:ln w="9525">
+                      <a:noFill/>
+                      <a:miter lim="800000"/>
+                      <a:headEnd/>
+                      <a:tailEnd/>
+                    </a:ln>
+                  </pic:spPr>
+                </pic:pic>
+              </a:graphicData>
+            </a:graphic>
+          </wp:inline>
+        </w:drawing>
+      </w:r>
+    </w:p>
+    <w:p>
+      <w:pPr>
+        <w:rPr>
+          <w:b/>
+        </w:rPr>
+      </w:pPr>
+    </w:p>
+    <w:p>
+      <w:r>
+        <w:rPr>
+          <w:b/>
+        </w:rPr>
+        <w:lastRenderedPageBreak/>
+        <w:t xml:space="preserve">Exhibit 4 </w:t>
+      </w:r>
+      <w:r>
+        <w:t>– Bounding Box Screenshot</w:t>
+      </w:r>
+    </w:p>
+    <w:p/>
+    <w:p/>
     <w:sectPr>
       <w:pgSz w:w="12240" w:h="15840"/>
       <w:pgMar w:top="1440" w:right="1440" w:bottom="1440" w:left="1440" w:header="720" w:footer="720" w:gutter="0"/>
@@ -5442,7 +6107,7 @@
 </file>
 
 <file path=word/endnotes.xml><?xml version="1.0" encoding="utf-8"?>
-<w:endnotes xmlns:wpc="http://schemas.microsoft.com/office/word/2010/wordprocessingCanvas" xmlns:mc="http://schemas.openxmlformats.org/markup-compatibility/2006" xmlns:o="urn:schemas-microsoft-com:office:office" xmlns:r="http://schemas.openxmlformats.org/officeDocument/2006/relationships" xmlns:m="http://schemas.openxmlformats.org/officeDocument/2006/math" xmlns:v="urn:schemas-microsoft-com:vml" xmlns:wp14="http://schemas.microsoft.com/office/word/2010/wordprocessingDrawing" xmlns:wp="http://schemas.openxmlformats.org/drawingml/2006/wordprocessingDrawing" xmlns:w10="urn:schemas-microsoft-com:office:word" xmlns:w="http://schemas.openxmlformats.org/wordprocessingml/2006/main" xmlns:w14="http://schemas.microsoft.com/office/word/2010/wordml" xmlns:wpg="http://schemas.microsoft.com/office/word/2010/wordprocessingGroup" xmlns:wpi="http://schemas.microsoft.com/office/word/2010/wordprocessingInk" xmlns:wne="http://schemas.microsoft.com/office/word/2006/wordml" xmlns:wps="http://schemas.microsoft.com/office/word/2010/wordprocessingShape" mc:Ignorable="w14 wp14">
+<w:endnotes xmlns:ve="http://schemas.openxmlformats.org/markup-compatibility/2006" xmlns:o="urn:schemas-microsoft-com:office:office" xmlns:r="http://schemas.openxmlformats.org/officeDocument/2006/relationships" xmlns:m="http://schemas.openxmlformats.org/officeDocument/2006/math" xmlns:v="urn:schemas-microsoft-com:vml" xmlns:wp="http://schemas.openxmlformats.org/drawingml/2006/wordprocessingDrawing" xmlns:w10="urn:schemas-microsoft-com:office:word" xmlns:w="http://schemas.openxmlformats.org/wordprocessingml/2006/main" xmlns:wne="http://schemas.microsoft.com/office/word/2006/wordml">
   <w:endnote w:type="separator" w:id="-1">
     <w:p>
       <w:pPr>
@@ -5466,8 +6131,43 @@
 </w:endnotes>
 </file>
 
+<file path=word/footer1.xml><?xml version="1.0" encoding="utf-8"?>
+<w:ftr xmlns:ve="http://schemas.openxmlformats.org/markup-compatibility/2006" xmlns:o="urn:schemas-microsoft-com:office:office" xmlns:r="http://schemas.openxmlformats.org/officeDocument/2006/relationships" xmlns:m="http://schemas.openxmlformats.org/officeDocument/2006/math" xmlns:v="urn:schemas-microsoft-com:vml" xmlns:wp="http://schemas.openxmlformats.org/drawingml/2006/wordprocessingDrawing" xmlns:w10="urn:schemas-microsoft-com:office:word" xmlns:w="http://schemas.openxmlformats.org/wordprocessingml/2006/main" xmlns:wne="http://schemas.microsoft.com/office/word/2006/wordml">
+  <w:sdt>
+    <w:sdtPr>
+      <w:id w:val="10518150"/>
+      <w:docPartObj>
+        <w:docPartGallery w:val="Page Numbers (Bottom of Page)"/>
+        <w:docPartUnique/>
+      </w:docPartObj>
+    </w:sdtPr>
+    <w:sdtContent>
+      <w:p>
+        <w:pPr>
+          <w:pStyle w:val="Footer"/>
+          <w:jc w:val="right"/>
+        </w:pPr>
+        <w:fldSimple w:instr=" PAGE   \* MERGEFORMAT ">
+          <w:r>
+            <w:rPr>
+              <w:noProof/>
+            </w:rPr>
+            <w:t>1</w:t>
+          </w:r>
+        </w:fldSimple>
+      </w:p>
+    </w:sdtContent>
+  </w:sdt>
+  <w:p>
+    <w:pPr>
+      <w:pStyle w:val="Footer"/>
+    </w:pPr>
+  </w:p>
+</w:ftr>
+</file>
+
 <file path=word/footnotes.xml><?xml version="1.0" encoding="utf-8"?>
-<w:footnotes xmlns:wpc="http://schemas.microsoft.com/office/word/2010/wordprocessingCanvas" xmlns:mc="http://schemas.openxmlformats.org/markup-compatibility/2006" xmlns:o="urn:schemas-microsoft-com:office:office" xmlns:r="http://schemas.openxmlformats.org/officeDocument/2006/relationships" xmlns:m="http://schemas.openxmlformats.org/officeDocument/2006/math" xmlns:v="urn:schemas-microsoft-com:vml" xmlns:wp14="http://schemas.microsoft.com/office/word/2010/wordprocessingDrawing" xmlns:wp="http://schemas.openxmlformats.org/drawingml/2006/wordprocessingDrawing" xmlns:w10="urn:schemas-microsoft-com:office:word" xmlns:w="http://schemas.openxmlformats.org/wordprocessingml/2006/main" xmlns:w14="http://schemas.microsoft.com/office/word/2010/wordml" xmlns:wpg="http://schemas.microsoft.com/office/word/2010/wordprocessingGroup" xmlns:wpi="http://schemas.microsoft.com/office/word/2010/wordprocessingInk" xmlns:wne="http://schemas.microsoft.com/office/word/2006/wordml" xmlns:wps="http://schemas.microsoft.com/office/word/2010/wordprocessingShape" mc:Ignorable="w14 wp14">
+<w:footnotes xmlns:ve="http://schemas.openxmlformats.org/markup-compatibility/2006" xmlns:o="urn:schemas-microsoft-com:office:office" xmlns:r="http://schemas.openxmlformats.org/officeDocument/2006/relationships" xmlns:m="http://schemas.openxmlformats.org/officeDocument/2006/math" xmlns:v="urn:schemas-microsoft-com:vml" xmlns:wp="http://schemas.openxmlformats.org/drawingml/2006/wordprocessingDrawing" xmlns:w10="urn:schemas-microsoft-com:office:word" xmlns:w="http://schemas.openxmlformats.org/wordprocessingml/2006/main" xmlns:wne="http://schemas.microsoft.com/office/word/2006/wordml">
   <w:footnote w:type="separator" w:id="-1">
     <w:p>
       <w:pPr>
@@ -5492,7 +6192,7 @@
 </file>
 
 <file path=word/numbering.xml><?xml version="1.0" encoding="utf-8"?>
-<w:numbering xmlns:wpc="http://schemas.microsoft.com/office/word/2010/wordprocessingCanvas" xmlns:mc="http://schemas.openxmlformats.org/markup-compatibility/2006" xmlns:o="urn:schemas-microsoft-com:office:office" xmlns:r="http://schemas.openxmlformats.org/officeDocument/2006/relationships" xmlns:m="http://schemas.openxmlformats.org/officeDocument/2006/math" xmlns:v="urn:schemas-microsoft-com:vml" xmlns:wp14="http://schemas.microsoft.com/office/word/2010/wordprocessingDrawing" xmlns:wp="http://schemas.openxmlformats.org/drawingml/2006/wordprocessingDrawing" xmlns:w10="urn:schemas-microsoft-com:office:word" xmlns:w="http://schemas.openxmlformats.org/wordprocessingml/2006/main" xmlns:w14="http://schemas.microsoft.com/office/word/2010/wordml" xmlns:wpg="http://schemas.microsoft.com/office/word/2010/wordprocessingGroup" xmlns:wpi="http://schemas.microsoft.com/office/word/2010/wordprocessingInk" xmlns:wne="http://schemas.microsoft.com/office/word/2006/wordml" xmlns:wps="http://schemas.microsoft.com/office/word/2010/wordprocessingShape" mc:Ignorable="w14 wp14">
+<w:numbering xmlns:ve="http://schemas.openxmlformats.org/markup-compatibility/2006" xmlns:o="urn:schemas-microsoft-com:office:office" xmlns:r="http://schemas.openxmlformats.org/officeDocument/2006/relationships" xmlns:m="http://schemas.openxmlformats.org/officeDocument/2006/math" xmlns:v="urn:schemas-microsoft-com:vml" xmlns:wp="http://schemas.openxmlformats.org/drawingml/2006/wordprocessingDrawing" xmlns:w10="urn:schemas-microsoft-com:office:word" xmlns:w="http://schemas.openxmlformats.org/wordprocessingml/2006/main" xmlns:wne="http://schemas.microsoft.com/office/word/2006/wordml">
   <w:abstractNum w:abstractNumId="0">
     <w:nsid w:val="16D81FD8"/>
     <w:multiLevelType w:val="hybridMultilevel"/>
@@ -5889,7 +6589,7 @@
 </file>
 
 <file path=word/styles.xml><?xml version="1.0" encoding="utf-8"?>
-<w:styles xmlns:mc="http://schemas.openxmlformats.org/markup-compatibility/2006" xmlns:r="http://schemas.openxmlformats.org/officeDocument/2006/relationships" xmlns:w="http://schemas.openxmlformats.org/wordprocessingml/2006/main" xmlns:w14="http://schemas.microsoft.com/office/word/2010/wordml" mc:Ignorable="w14">
+<w:styles xmlns:r="http://schemas.openxmlformats.org/officeDocument/2006/relationships" xmlns:w="http://schemas.openxmlformats.org/wordprocessingml/2006/main">
   <w:docDefaults>
     <w:rPrDefault>
       <w:rPr>
@@ -6049,11 +6749,11 @@
     <w:qFormat/>
     <w:rsid w:val="004E6C3D"/>
   </w:style>
-  <w:style w:type="paragraph" w:styleId="Titre1">
+  <w:style w:type="paragraph" w:styleId="Heading1">
     <w:name w:val="heading 1"/>
     <w:basedOn w:val="Normal"/>
     <w:next w:val="Normal"/>
-    <w:link w:val="Titre1Car"/>
+    <w:link w:val="Heading1Char"/>
     <w:uiPriority w:val="9"/>
     <w:qFormat/>
     <w:rsid w:val="00E647CF"/>
@@ -6072,11 +6772,11 @@
       <w:szCs w:val="28"/>
     </w:rPr>
   </w:style>
-  <w:style w:type="paragraph" w:styleId="Titre2">
+  <w:style w:type="paragraph" w:styleId="Heading2">
     <w:name w:val="heading 2"/>
     <w:basedOn w:val="Normal"/>
     <w:next w:val="Normal"/>
-    <w:link w:val="Titre2Car"/>
+    <w:link w:val="Heading2Char"/>
     <w:uiPriority w:val="9"/>
     <w:unhideWhenUsed/>
     <w:qFormat/>
@@ -6096,11 +6796,11 @@
       <w:szCs w:val="26"/>
     </w:rPr>
   </w:style>
-  <w:style w:type="paragraph" w:styleId="Titre3">
+  <w:style w:type="paragraph" w:styleId="Heading3">
     <w:name w:val="heading 3"/>
     <w:basedOn w:val="Normal"/>
     <w:next w:val="Normal"/>
-    <w:link w:val="Titre3Car"/>
+    <w:link w:val="Heading3Char"/>
     <w:uiPriority w:val="9"/>
     <w:unhideWhenUsed/>
     <w:qFormat/>
@@ -6118,11 +6818,11 @@
       <w:color w:val="4F81BD" w:themeColor="accent1"/>
     </w:rPr>
   </w:style>
-  <w:style w:type="paragraph" w:styleId="Titre4">
+  <w:style w:type="paragraph" w:styleId="Heading4">
     <w:name w:val="heading 4"/>
     <w:basedOn w:val="Normal"/>
     <w:next w:val="Normal"/>
-    <w:link w:val="Titre4Car"/>
+    <w:link w:val="Heading4Char"/>
     <w:uiPriority w:val="9"/>
     <w:unhideWhenUsed/>
     <w:qFormat/>
@@ -6142,17 +6842,17 @@
       <w:color w:val="4F81BD" w:themeColor="accent1"/>
     </w:rPr>
   </w:style>
-  <w:style w:type="character" w:default="1" w:styleId="Policepardfaut">
+  <w:style w:type="character" w:default="1" w:styleId="DefaultParagraphFont">
     <w:name w:val="Default Paragraph Font"/>
     <w:uiPriority w:val="1"/>
-    <w:semiHidden/>
     <w:unhideWhenUsed/>
   </w:style>
-  <w:style w:type="table" w:default="1" w:styleId="TableauNormal">
+  <w:style w:type="table" w:default="1" w:styleId="TableNormal">
     <w:name w:val="Normal Table"/>
     <w:uiPriority w:val="99"/>
     <w:semiHidden/>
     <w:unhideWhenUsed/>
+    <w:qFormat/>
     <w:tblPr>
       <w:tblInd w:w="0" w:type="dxa"/>
       <w:tblCellMar>
@@ -6163,15 +6863,15 @@
       </w:tblCellMar>
     </w:tblPr>
   </w:style>
-  <w:style w:type="numbering" w:default="1" w:styleId="Aucuneliste">
+  <w:style w:type="numbering" w:default="1" w:styleId="NoList">
     <w:name w:val="No List"/>
     <w:uiPriority w:val="99"/>
     <w:semiHidden/>
     <w:unhideWhenUsed/>
   </w:style>
-  <w:style w:type="paragraph" w:styleId="Sansinterligne">
+  <w:style w:type="paragraph" w:styleId="NoSpacing">
     <w:name w:val="No Spacing"/>
-    <w:link w:val="SansinterligneCar"/>
+    <w:link w:val="NoSpacingChar"/>
     <w:uiPriority w:val="1"/>
     <w:qFormat/>
     <w:rsid w:val="00100EE1"/>
@@ -6179,20 +6879,20 @@
       <w:spacing w:after="0" w:line="240" w:lineRule="auto"/>
     </w:pPr>
   </w:style>
-  <w:style w:type="character" w:customStyle="1" w:styleId="SansinterligneCar">
-    <w:name w:val="Sans interligne Car"/>
-    <w:basedOn w:val="Policepardfaut"/>
-    <w:link w:val="Sansinterligne"/>
+  <w:style w:type="character" w:customStyle="1" w:styleId="NoSpacingChar">
+    <w:name w:val="No Spacing Char"/>
+    <w:basedOn w:val="DefaultParagraphFont"/>
+    <w:link w:val="NoSpacing"/>
     <w:uiPriority w:val="1"/>
     <w:rsid w:val="00100EE1"/>
     <w:rPr>
       <w:rFonts w:eastAsiaTheme="minorEastAsia"/>
     </w:rPr>
   </w:style>
-  <w:style w:type="paragraph" w:styleId="Textedebulles">
+  <w:style w:type="paragraph" w:styleId="BalloonText">
     <w:name w:val="Balloon Text"/>
     <w:basedOn w:val="Normal"/>
-    <w:link w:val="TextedebullesCar"/>
+    <w:link w:val="BalloonTextChar"/>
     <w:uiPriority w:val="99"/>
     <w:semiHidden/>
     <w:unhideWhenUsed/>
@@ -6206,10 +6906,10 @@
       <w:szCs w:val="16"/>
     </w:rPr>
   </w:style>
-  <w:style w:type="character" w:customStyle="1" w:styleId="TextedebullesCar">
-    <w:name w:val="Texte de bulles Car"/>
-    <w:basedOn w:val="Policepardfaut"/>
-    <w:link w:val="Textedebulles"/>
+  <w:style w:type="character" w:customStyle="1" w:styleId="BalloonTextChar">
+    <w:name w:val="Balloon Text Char"/>
+    <w:basedOn w:val="DefaultParagraphFont"/>
+    <w:link w:val="BalloonText"/>
     <w:uiPriority w:val="99"/>
     <w:semiHidden/>
     <w:rsid w:val="00100EE1"/>
@@ -6219,10 +6919,10 @@
       <w:szCs w:val="16"/>
     </w:rPr>
   </w:style>
-  <w:style w:type="character" w:customStyle="1" w:styleId="Titre1Car">
-    <w:name w:val="Titre 1 Car"/>
-    <w:basedOn w:val="Policepardfaut"/>
-    <w:link w:val="Titre1"/>
+  <w:style w:type="character" w:customStyle="1" w:styleId="Heading1Char">
+    <w:name w:val="Heading 1 Char"/>
+    <w:basedOn w:val="DefaultParagraphFont"/>
+    <w:link w:val="Heading1"/>
     <w:uiPriority w:val="9"/>
     <w:rsid w:val="00E647CF"/>
     <w:rPr>
@@ -6234,9 +6934,9 @@
       <w:szCs w:val="28"/>
     </w:rPr>
   </w:style>
-  <w:style w:type="paragraph" w:styleId="En-ttedetabledesmatires">
+  <w:style w:type="paragraph" w:styleId="TOCHeading">
     <w:name w:val="TOC Heading"/>
-    <w:basedOn w:val="Titre1"/>
+    <w:basedOn w:val="Heading1"/>
     <w:next w:val="Normal"/>
     <w:uiPriority w:val="39"/>
     <w:semiHidden/>
@@ -6247,7 +6947,7 @@
       <w:outlineLvl w:val="9"/>
     </w:pPr>
   </w:style>
-  <w:style w:type="paragraph" w:styleId="TM1">
+  <w:style w:type="paragraph" w:styleId="TOC1">
     <w:name w:val="toc 1"/>
     <w:basedOn w:val="Normal"/>
     <w:next w:val="Normal"/>
@@ -6260,9 +6960,9 @@
       <w:spacing w:after="100"/>
     </w:pPr>
   </w:style>
-  <w:style w:type="character" w:styleId="Lienhypertexte">
+  <w:style w:type="character" w:styleId="Hyperlink">
     <w:name w:val="Hyperlink"/>
-    <w:basedOn w:val="Policepardfaut"/>
+    <w:basedOn w:val="DefaultParagraphFont"/>
     <w:uiPriority w:val="99"/>
     <w:unhideWhenUsed/>
     <w:rsid w:val="00E647CF"/>
@@ -6271,10 +6971,10 @@
       <w:u w:val="single"/>
     </w:rPr>
   </w:style>
-  <w:style w:type="character" w:customStyle="1" w:styleId="Titre2Car">
-    <w:name w:val="Titre 2 Car"/>
-    <w:basedOn w:val="Policepardfaut"/>
-    <w:link w:val="Titre2"/>
+  <w:style w:type="character" w:customStyle="1" w:styleId="Heading2Char">
+    <w:name w:val="Heading 2 Char"/>
+    <w:basedOn w:val="DefaultParagraphFont"/>
+    <w:link w:val="Heading2"/>
     <w:uiPriority w:val="9"/>
     <w:rsid w:val="00E647CF"/>
     <w:rPr>
@@ -6286,7 +6986,7 @@
       <w:szCs w:val="26"/>
     </w:rPr>
   </w:style>
-  <w:style w:type="paragraph" w:styleId="TM2">
+  <w:style w:type="paragraph" w:styleId="TOC2">
     <w:name w:val="toc 2"/>
     <w:basedOn w:val="Normal"/>
     <w:next w:val="Normal"/>
@@ -6300,11 +7000,11 @@
       <w:ind w:left="220"/>
     </w:pPr>
   </w:style>
-  <w:style w:type="paragraph" w:styleId="Sous-titre">
+  <w:style w:type="paragraph" w:styleId="Subtitle">
     <w:name w:val="Subtitle"/>
     <w:basedOn w:val="Normal"/>
     <w:next w:val="Normal"/>
-    <w:link w:val="Sous-titreCar"/>
+    <w:link w:val="SubtitleChar"/>
     <w:uiPriority w:val="11"/>
     <w:qFormat/>
     <w:rsid w:val="002D5ABC"/>
@@ -6323,10 +7023,10 @@
       <w:szCs w:val="24"/>
     </w:rPr>
   </w:style>
-  <w:style w:type="character" w:customStyle="1" w:styleId="Sous-titreCar">
-    <w:name w:val="Sous-titre Car"/>
-    <w:basedOn w:val="Policepardfaut"/>
-    <w:link w:val="Sous-titre"/>
+  <w:style w:type="character" w:customStyle="1" w:styleId="SubtitleChar">
+    <w:name w:val="Subtitle Char"/>
+    <w:basedOn w:val="DefaultParagraphFont"/>
+    <w:link w:val="Subtitle"/>
     <w:uiPriority w:val="11"/>
     <w:rsid w:val="002D5ABC"/>
     <w:rPr>
@@ -6339,9 +7039,9 @@
       <w:szCs w:val="24"/>
     </w:rPr>
   </w:style>
-  <w:style w:type="character" w:styleId="lev">
+  <w:style w:type="character" w:styleId="Strong">
     <w:name w:val="Strong"/>
-    <w:basedOn w:val="Policepardfaut"/>
+    <w:basedOn w:val="DefaultParagraphFont"/>
     <w:uiPriority w:val="22"/>
     <w:qFormat/>
     <w:rsid w:val="002D5ABC"/>
@@ -6350,11 +7050,11 @@
       <w:bCs/>
     </w:rPr>
   </w:style>
-  <w:style w:type="paragraph" w:styleId="Citation">
+  <w:style w:type="paragraph" w:styleId="Quote">
     <w:name w:val="Quote"/>
     <w:basedOn w:val="Normal"/>
     <w:next w:val="Normal"/>
-    <w:link w:val="CitationCar"/>
+    <w:link w:val="QuoteChar"/>
     <w:uiPriority w:val="29"/>
     <w:qFormat/>
     <w:rsid w:val="002D5ABC"/>
@@ -6364,10 +7064,10 @@
       <w:color w:val="000000" w:themeColor="text1"/>
     </w:rPr>
   </w:style>
-  <w:style w:type="character" w:customStyle="1" w:styleId="CitationCar">
-    <w:name w:val="Citation Car"/>
-    <w:basedOn w:val="Policepardfaut"/>
-    <w:link w:val="Citation"/>
+  <w:style w:type="character" w:customStyle="1" w:styleId="QuoteChar">
+    <w:name w:val="Quote Char"/>
+    <w:basedOn w:val="DefaultParagraphFont"/>
+    <w:link w:val="Quote"/>
     <w:uiPriority w:val="29"/>
     <w:rsid w:val="002D5ABC"/>
     <w:rPr>
@@ -6394,13 +7094,13 @@
   </w:style>
   <w:style w:type="character" w:customStyle="1" w:styleId="apple-converted-space">
     <w:name w:val="apple-converted-space"/>
-    <w:basedOn w:val="Policepardfaut"/>
+    <w:basedOn w:val="DefaultParagraphFont"/>
     <w:rsid w:val="00374165"/>
   </w:style>
-  <w:style w:type="character" w:customStyle="1" w:styleId="Titre3Car">
-    <w:name w:val="Titre 3 Car"/>
-    <w:basedOn w:val="Policepardfaut"/>
-    <w:link w:val="Titre3"/>
+  <w:style w:type="character" w:customStyle="1" w:styleId="Heading3Char">
+    <w:name w:val="Heading 3 Char"/>
+    <w:basedOn w:val="DefaultParagraphFont"/>
+    <w:link w:val="Heading3"/>
     <w:uiPriority w:val="9"/>
     <w:rsid w:val="00EF5103"/>
     <w:rPr>
@@ -6410,7 +7110,7 @@
       <w:color w:val="4F81BD" w:themeColor="accent1"/>
     </w:rPr>
   </w:style>
-  <w:style w:type="paragraph" w:styleId="TM3">
+  <w:style w:type="paragraph" w:styleId="TOC3">
     <w:name w:val="toc 3"/>
     <w:basedOn w:val="Normal"/>
     <w:next w:val="Normal"/>
@@ -6424,7 +7124,7 @@
       <w:ind w:left="440"/>
     </w:pPr>
   </w:style>
-  <w:style w:type="paragraph" w:styleId="Paragraphedeliste">
+  <w:style w:type="paragraph" w:styleId="ListParagraph">
     <w:name w:val="List Paragraph"/>
     <w:basedOn w:val="Normal"/>
     <w:uiPriority w:val="34"/>
@@ -6435,10 +7135,10 @@
       <w:contextualSpacing/>
     </w:pPr>
   </w:style>
-  <w:style w:type="paragraph" w:styleId="PrformatHTML">
+  <w:style w:type="paragraph" w:styleId="HTMLPreformatted">
     <w:name w:val="HTML Preformatted"/>
     <w:basedOn w:val="Normal"/>
-    <w:link w:val="PrformatHTMLCar"/>
+    <w:link w:val="HTMLPreformattedChar"/>
     <w:uiPriority w:val="99"/>
     <w:unhideWhenUsed/>
     <w:rsid w:val="00694A01"/>
@@ -6469,10 +7169,10 @@
       <w:szCs w:val="20"/>
     </w:rPr>
   </w:style>
-  <w:style w:type="character" w:customStyle="1" w:styleId="PrformatHTMLCar">
-    <w:name w:val="Préformaté HTML Car"/>
-    <w:basedOn w:val="Policepardfaut"/>
-    <w:link w:val="PrformatHTML"/>
+  <w:style w:type="character" w:customStyle="1" w:styleId="HTMLPreformattedChar">
+    <w:name w:val="HTML Preformatted Char"/>
+    <w:basedOn w:val="DefaultParagraphFont"/>
+    <w:link w:val="HTMLPreformatted"/>
     <w:uiPriority w:val="99"/>
     <w:rsid w:val="00694A01"/>
     <w:rPr>
@@ -6481,9 +7181,9 @@
       <w:szCs w:val="20"/>
     </w:rPr>
   </w:style>
-  <w:style w:type="character" w:styleId="Lienhypertextesuivivisit">
+  <w:style w:type="character" w:styleId="FollowedHyperlink">
     <w:name w:val="FollowedHyperlink"/>
-    <w:basedOn w:val="Policepardfaut"/>
+    <w:basedOn w:val="DefaultParagraphFont"/>
     <w:uiPriority w:val="99"/>
     <w:semiHidden/>
     <w:unhideWhenUsed/>
@@ -6493,10 +7193,10 @@
       <w:u w:val="single"/>
     </w:rPr>
   </w:style>
-  <w:style w:type="paragraph" w:styleId="En-tte">
+  <w:style w:type="paragraph" w:styleId="Header">
     <w:name w:val="header"/>
     <w:basedOn w:val="Normal"/>
-    <w:link w:val="En-tteCar"/>
+    <w:link w:val="HeaderChar"/>
     <w:uiPriority w:val="99"/>
     <w:unhideWhenUsed/>
     <w:rsid w:val="00C461C0"/>
@@ -6508,17 +7208,17 @@
       <w:spacing w:after="0" w:line="240" w:lineRule="auto"/>
     </w:pPr>
   </w:style>
-  <w:style w:type="character" w:customStyle="1" w:styleId="En-tteCar">
-    <w:name w:val="En-tête Car"/>
-    <w:basedOn w:val="Policepardfaut"/>
-    <w:link w:val="En-tte"/>
+  <w:style w:type="character" w:customStyle="1" w:styleId="HeaderChar">
+    <w:name w:val="Header Char"/>
+    <w:basedOn w:val="DefaultParagraphFont"/>
+    <w:link w:val="Header"/>
     <w:uiPriority w:val="99"/>
     <w:rsid w:val="00C461C0"/>
   </w:style>
-  <w:style w:type="paragraph" w:styleId="Pieddepage">
+  <w:style w:type="paragraph" w:styleId="Footer">
     <w:name w:val="footer"/>
     <w:basedOn w:val="Normal"/>
-    <w:link w:val="PieddepageCar"/>
+    <w:link w:val="FooterChar"/>
     <w:uiPriority w:val="99"/>
     <w:unhideWhenUsed/>
     <w:rsid w:val="00C461C0"/>
@@ -6530,17 +7230,17 @@
       <w:spacing w:after="0" w:line="240" w:lineRule="auto"/>
     </w:pPr>
   </w:style>
-  <w:style w:type="character" w:customStyle="1" w:styleId="PieddepageCar">
-    <w:name w:val="Pied de page Car"/>
-    <w:basedOn w:val="Policepardfaut"/>
-    <w:link w:val="Pieddepage"/>
+  <w:style w:type="character" w:customStyle="1" w:styleId="FooterChar">
+    <w:name w:val="Footer Char"/>
+    <w:basedOn w:val="DefaultParagraphFont"/>
+    <w:link w:val="Footer"/>
     <w:uiPriority w:val="99"/>
     <w:rsid w:val="00C461C0"/>
   </w:style>
-  <w:style w:type="character" w:customStyle="1" w:styleId="Titre4Car">
-    <w:name w:val="Titre 4 Car"/>
-    <w:basedOn w:val="Policepardfaut"/>
-    <w:link w:val="Titre4"/>
+  <w:style w:type="character" w:customStyle="1" w:styleId="Heading4Char">
+    <w:name w:val="Heading 4 Char"/>
+    <w:basedOn w:val="DefaultParagraphFont"/>
+    <w:link w:val="Heading4"/>
     <w:uiPriority w:val="9"/>
     <w:rsid w:val="00D26A54"/>
     <w:rPr>
@@ -7221,6 +7921,319 @@
 </w:styles>
 </file>
 
+<file path=word/glossary/document.xml><?xml version="1.0" encoding="utf-8"?>
+<w:glossaryDocument xmlns:ve="http://schemas.openxmlformats.org/markup-compatibility/2006" xmlns:o="urn:schemas-microsoft-com:office:office" xmlns:r="http://schemas.openxmlformats.org/officeDocument/2006/relationships" xmlns:m="http://schemas.openxmlformats.org/officeDocument/2006/math" xmlns:v="urn:schemas-microsoft-com:vml" xmlns:wp="http://schemas.openxmlformats.org/drawingml/2006/wordprocessingDrawing" xmlns:w10="urn:schemas-microsoft-com:office:word" xmlns:w="http://schemas.openxmlformats.org/wordprocessingml/2006/main" xmlns:wne="http://schemas.microsoft.com/office/word/2006/wordml">
+  <w:docParts/>
+</w:glossaryDocument>
+</file>
+
+<file path=word/glossary/fontTable.xml><?xml version="1.0" encoding="utf-8"?>
+<w:fonts xmlns:r="http://schemas.openxmlformats.org/officeDocument/2006/relationships" xmlns:w="http://schemas.openxmlformats.org/wordprocessingml/2006/main">
+  <w:font w:name="Times New Roman">
+    <w:panose1 w:val="02020603050405020304"/>
+    <w:charset w:val="00"/>
+    <w:family w:val="roman"/>
+    <w:pitch w:val="variable"/>
+    <w:sig w:usb0="E0002AFF" w:usb1="C0007841" w:usb2="00000009" w:usb3="00000000" w:csb0="000001FF" w:csb1="00000000"/>
+  </w:font>
+  <w:font w:name="Calibri">
+    <w:panose1 w:val="020F0502020204030204"/>
+    <w:charset w:val="00"/>
+    <w:family w:val="swiss"/>
+    <w:pitch w:val="variable"/>
+    <w:sig w:usb0="E10002FF" w:usb1="4000ACFF" w:usb2="00000009" w:usb3="00000000" w:csb0="0000019F" w:csb1="00000000"/>
+  </w:font>
+  <w:font w:name="Courier New">
+    <w:panose1 w:val="02070309020205020404"/>
+    <w:charset w:val="00"/>
+    <w:family w:val="modern"/>
+    <w:pitch w:val="fixed"/>
+    <w:sig w:usb0="E0002AFF" w:usb1="C0007843" w:usb2="00000009" w:usb3="00000000" w:csb0="000001FF" w:csb1="00000000"/>
+  </w:font>
+  <w:font w:name="Wingdings">
+    <w:panose1 w:val="05000000000000000000"/>
+    <w:charset w:val="02"/>
+    <w:family w:val="auto"/>
+    <w:pitch w:val="variable"/>
+    <w:sig w:usb0="00000000" w:usb1="10000000" w:usb2="00000000" w:usb3="00000000" w:csb0="80000000" w:csb1="00000000"/>
+  </w:font>
+  <w:font w:name="Symbol">
+    <w:panose1 w:val="05050102010706020507"/>
+    <w:charset w:val="02"/>
+    <w:family w:val="roman"/>
+    <w:pitch w:val="variable"/>
+    <w:sig w:usb0="00000000" w:usb1="10000000" w:usb2="00000000" w:usb3="00000000" w:csb0="80000000" w:csb1="00000000"/>
+  </w:font>
+  <w:font w:name="Cambria">
+    <w:panose1 w:val="02040503050406030204"/>
+    <w:charset w:val="00"/>
+    <w:family w:val="roman"/>
+    <w:pitch w:val="variable"/>
+    <w:sig w:usb0="E00002FF" w:usb1="400004FF" w:usb2="00000000" w:usb3="00000000" w:csb0="0000019F" w:csb1="00000000"/>
+  </w:font>
+  <w:font w:name="Tahoma">
+    <w:panose1 w:val="020B0604030504040204"/>
+    <w:charset w:val="00"/>
+    <w:family w:val="swiss"/>
+    <w:pitch w:val="variable"/>
+    <w:sig w:usb0="E1002EFF" w:usb1="C000605B" w:usb2="00000029" w:usb3="00000000" w:csb0="000101FF" w:csb1="00000000"/>
+  </w:font>
+</w:fonts>
+</file>
+
+<file path=word/glossary/settings.xml><?xml version="1.0" encoding="utf-8"?>
+<w:settings xmlns:o="urn:schemas-microsoft-com:office:office" xmlns:r="http://schemas.openxmlformats.org/officeDocument/2006/relationships" xmlns:m="http://schemas.openxmlformats.org/officeDocument/2006/math" xmlns:v="urn:schemas-microsoft-com:vml" xmlns:w10="urn:schemas-microsoft-com:office:word" xmlns:w="http://schemas.openxmlformats.org/wordprocessingml/2006/main" xmlns:sl="http://schemas.openxmlformats.org/schemaLibrary/2006/main">
+  <w:view w:val="normal"/>
+  <w:defaultTabStop w:val="720"/>
+  <w:characterSpacingControl w:val="doNotCompress"/>
+  <w:compat>
+    <w:useFELayout/>
+  </w:compat>
+  <w:rsids>
+    <w:rsidRoot w:val="00FD5B75"/>
+    <w:rsid w:val="00FD5B75"/>
+  </w:rsids>
+  <m:mathPr>
+    <m:mathFont m:val="Cambria Math"/>
+    <m:brkBin m:val="before"/>
+    <m:brkBinSub m:val="--"/>
+    <m:smallFrac m:val="off"/>
+    <m:dispDef/>
+    <m:lMargin m:val="0"/>
+    <m:rMargin m:val="0"/>
+    <m:defJc m:val="centerGroup"/>
+    <m:wrapIndent m:val="1440"/>
+    <m:intLim m:val="subSup"/>
+    <m:naryLim m:val="undOvr"/>
+  </m:mathPr>
+  <w:themeFontLang w:val="en-US"/>
+  <w:clrSchemeMapping w:bg1="light1" w:t1="dark1" w:bg2="light2" w:t2="dark2" w:accent1="accent1" w:accent2="accent2" w:accent3="accent3" w:accent4="accent4" w:accent5="accent5" w:accent6="accent6" w:hyperlink="hyperlink" w:followedHyperlink="followedHyperlink"/>
+  <w:decimalSymbol w:val="."/>
+  <w:listSeparator w:val=","/>
+</w:settings>
+</file>
+
+<file path=word/glossary/styles.xml><?xml version="1.0" encoding="utf-8"?>
+<w:styles xmlns:r="http://schemas.openxmlformats.org/officeDocument/2006/relationships" xmlns:w="http://schemas.openxmlformats.org/wordprocessingml/2006/main">
+  <w:docDefaults>
+    <w:rPrDefault>
+      <w:rPr>
+        <w:rFonts w:asciiTheme="minorHAnsi" w:eastAsiaTheme="minorEastAsia" w:hAnsiTheme="minorHAnsi" w:cstheme="minorBidi"/>
+        <w:sz w:val="22"/>
+        <w:szCs w:val="22"/>
+        <w:lang w:val="en-US" w:eastAsia="en-US" w:bidi="ar-SA"/>
+      </w:rPr>
+    </w:rPrDefault>
+    <w:pPrDefault>
+      <w:pPr>
+        <w:spacing w:after="200" w:line="276" w:lineRule="auto"/>
+      </w:pPr>
+    </w:pPrDefault>
+  </w:docDefaults>
+  <w:latentStyles w:defLockedState="0" w:defUIPriority="99" w:defSemiHidden="1" w:defUnhideWhenUsed="1" w:defQFormat="0" w:count="267">
+    <w:lsdException w:name="Normal" w:semiHidden="0" w:uiPriority="0" w:unhideWhenUsed="0" w:qFormat="1"/>
+    <w:lsdException w:name="heading 1" w:semiHidden="0" w:uiPriority="9" w:unhideWhenUsed="0" w:qFormat="1"/>
+    <w:lsdException w:name="heading 2" w:uiPriority="9" w:qFormat="1"/>
+    <w:lsdException w:name="heading 3" w:uiPriority="9" w:qFormat="1"/>
+    <w:lsdException w:name="heading 4" w:uiPriority="9" w:qFormat="1"/>
+    <w:lsdException w:name="heading 5" w:uiPriority="9" w:qFormat="1"/>
+    <w:lsdException w:name="heading 6" w:uiPriority="9" w:qFormat="1"/>
+    <w:lsdException w:name="heading 7" w:uiPriority="9" w:qFormat="1"/>
+    <w:lsdException w:name="heading 8" w:uiPriority="9" w:qFormat="1"/>
+    <w:lsdException w:name="heading 9" w:uiPriority="9" w:qFormat="1"/>
+    <w:lsdException w:name="toc 1" w:uiPriority="39"/>
+    <w:lsdException w:name="toc 2" w:uiPriority="39"/>
+    <w:lsdException w:name="toc 3" w:uiPriority="39"/>
+    <w:lsdException w:name="toc 4" w:uiPriority="39"/>
+    <w:lsdException w:name="toc 5" w:uiPriority="39"/>
+    <w:lsdException w:name="toc 6" w:uiPriority="39"/>
+    <w:lsdException w:name="toc 7" w:uiPriority="39"/>
+    <w:lsdException w:name="toc 8" w:uiPriority="39"/>
+    <w:lsdException w:name="toc 9" w:uiPriority="39"/>
+    <w:lsdException w:name="caption" w:uiPriority="35" w:qFormat="1"/>
+    <w:lsdException w:name="Title" w:semiHidden="0" w:uiPriority="10" w:unhideWhenUsed="0" w:qFormat="1"/>
+    <w:lsdException w:name="Default Paragraph Font" w:uiPriority="1"/>
+    <w:lsdException w:name="Subtitle" w:semiHidden="0" w:uiPriority="11" w:unhideWhenUsed="0" w:qFormat="1"/>
+    <w:lsdException w:name="Strong" w:semiHidden="0" w:uiPriority="22" w:unhideWhenUsed="0" w:qFormat="1"/>
+    <w:lsdException w:name="Emphasis" w:semiHidden="0" w:uiPriority="20" w:unhideWhenUsed="0" w:qFormat="1"/>
+    <w:lsdException w:name="Table Grid" w:semiHidden="0" w:uiPriority="59" w:unhideWhenUsed="0"/>
+    <w:lsdException w:name="Placeholder Text" w:unhideWhenUsed="0"/>
+    <w:lsdException w:name="No Spacing" w:semiHidden="0" w:uiPriority="1" w:unhideWhenUsed="0" w:qFormat="1"/>
+    <w:lsdException w:name="Light Shading" w:semiHidden="0" w:uiPriority="60" w:unhideWhenUsed="0"/>
+    <w:lsdException w:name="Light List" w:semiHidden="0" w:uiPriority="61" w:unhideWhenUsed="0"/>
+    <w:lsdException w:name="Light Grid" w:semiHidden="0" w:uiPriority="62" w:unhideWhenUsed="0"/>
+    <w:lsdException w:name="Medium Shading 1" w:semiHidden="0" w:uiPriority="63" w:unhideWhenUsed="0"/>
+    <w:lsdException w:name="Medium Shading 2" w:semiHidden="0" w:uiPriority="64" w:unhideWhenUsed="0"/>
+    <w:lsdException w:name="Medium List 1" w:semiHidden="0" w:uiPriority="65" w:unhideWhenUsed="0"/>
+    <w:lsdException w:name="Medium List 2" w:semiHidden="0" w:uiPriority="66" w:unhideWhenUsed="0"/>
+    <w:lsdException w:name="Medium Grid 1" w:semiHidden="0" w:uiPriority="67" w:unhideWhenUsed="0"/>
+    <w:lsdException w:name="Medium Grid 2" w:semiHidden="0" w:uiPriority="68" w:unhideWhenUsed="0"/>
+    <w:lsdException w:name="Medium Grid 3" w:semiHidden="0" w:uiPriority="69" w:unhideWhenUsed="0"/>
+    <w:lsdException w:name="Dark List" w:semiHidden="0" w:uiPriority="70" w:unhideWhenUsed="0"/>
+    <w:lsdException w:name="Colorful Shading" w:semiHidden="0" w:uiPriority="71" w:unhideWhenUsed="0"/>
+    <w:lsdException w:name="Colorful List" w:semiHidden="0" w:uiPriority="72" w:unhideWhenUsed="0"/>
+    <w:lsdException w:name="Colorful Grid" w:semiHidden="0" w:uiPriority="73" w:unhideWhenUsed="0"/>
+    <w:lsdException w:name="Light Shading Accent 1" w:semiHidden="0" w:uiPriority="60" w:unhideWhenUsed="0"/>
+    <w:lsdException w:name="Light List Accent 1" w:semiHidden="0" w:uiPriority="61" w:unhideWhenUsed="0"/>
+    <w:lsdException w:name="Light Grid Accent 1" w:semiHidden="0" w:uiPriority="62" w:unhideWhenUsed="0"/>
+    <w:lsdException w:name="Medium Shading 1 Accent 1" w:semiHidden="0" w:uiPriority="63" w:unhideWhenUsed="0"/>
+    <w:lsdException w:name="Medium Shading 2 Accent 1" w:semiHidden="0" w:uiPriority="64" w:unhideWhenUsed="0"/>
+    <w:lsdException w:name="Medium List 1 Accent 1" w:semiHidden="0" w:uiPriority="65" w:unhideWhenUsed="0"/>
+    <w:lsdException w:name="Revision" w:unhideWhenUsed="0"/>
+    <w:lsdException w:name="List Paragraph" w:semiHidden="0" w:uiPriority="34" w:unhideWhenUsed="0" w:qFormat="1"/>
+    <w:lsdException w:name="Quote" w:semiHidden="0" w:uiPriority="29" w:unhideWhenUsed="0" w:qFormat="1"/>
+    <w:lsdException w:name="Intense Quote" w:semiHidden="0" w:uiPriority="30" w:unhideWhenUsed="0" w:qFormat="1"/>
+    <w:lsdException w:name="Medium List 2 Accent 1" w:semiHidden="0" w:uiPriority="66" w:unhideWhenUsed="0"/>
+    <w:lsdException w:name="Medium Grid 1 Accent 1" w:semiHidden="0" w:uiPriority="67" w:unhideWhenUsed="0"/>
+    <w:lsdException w:name="Medium Grid 2 Accent 1" w:semiHidden="0" w:uiPriority="68" w:unhideWhenUsed="0"/>
+    <w:lsdException w:name="Medium Grid 3 Accent 1" w:semiHidden="0" w:uiPriority="69" w:unhideWhenUsed="0"/>
+    <w:lsdException w:name="Dark List Accent 1" w:semiHidden="0" w:uiPriority="70" w:unhideWhenUsed="0"/>
+    <w:lsdException w:name="Colorful Shading Accent 1" w:semiHidden="0" w:uiPriority="71" w:unhideWhenUsed="0"/>
+    <w:lsdException w:name="Colorful List Accent 1" w:semiHidden="0" w:uiPriority="72" w:unhideWhenUsed="0"/>
+    <w:lsdException w:name="Colorful Grid Accent 1" w:semiHidden="0" w:uiPriority="73" w:unhideWhenUsed="0"/>
+    <w:lsdException w:name="Light Shading Accent 2" w:semiHidden="0" w:uiPriority="60" w:unhideWhenUsed="0"/>
+    <w:lsdException w:name="Light List Accent 2" w:semiHidden="0" w:uiPriority="61" w:unhideWhenUsed="0"/>
+    <w:lsdException w:name="Light Grid Accent 2" w:semiHidden="0" w:uiPriority="62" w:unhideWhenUsed="0"/>
+    <w:lsdException w:name="Medium Shading 1 Accent 2" w:semiHidden="0" w:uiPriority="63" w:unhideWhenUsed="0"/>
+    <w:lsdException w:name="Medium Shading 2 Accent 2" w:semiHidden="0" w:uiPriority="64" w:unhideWhenUsed="0"/>
+    <w:lsdException w:name="Medium List 1 Accent 2" w:semiHidden="0" w:uiPriority="65" w:unhideWhenUsed="0"/>
+    <w:lsdException w:name="Medium List 2 Accent 2" w:semiHidden="0" w:uiPriority="66" w:unhideWhenUsed="0"/>
+    <w:lsdException w:name="Medium Grid 1 Accent 2" w:semiHidden="0" w:uiPriority="67" w:unhideWhenUsed="0"/>
+    <w:lsdException w:name="Medium Grid 2 Accent 2" w:semiHidden="0" w:uiPriority="68" w:unhideWhenUsed="0"/>
+    <w:lsdException w:name="Medium Grid 3 Accent 2" w:semiHidden="0" w:uiPriority="69" w:unhideWhenUsed="0"/>
+    <w:lsdException w:name="Dark List Accent 2" w:semiHidden="0" w:uiPriority="70" w:unhideWhenUsed="0"/>
+    <w:lsdException w:name="Colorful Shading Accent 2" w:semiHidden="0" w:uiPriority="71" w:unhideWhenUsed="0"/>
+    <w:lsdException w:name="Colorful List Accent 2" w:semiHidden="0" w:uiPriority="72" w:unhideWhenUsed="0"/>
+    <w:lsdException w:name="Colorful Grid Accent 2" w:semiHidden="0" w:uiPriority="73" w:unhideWhenUsed="0"/>
+    <w:lsdException w:name="Light Shading Accent 3" w:semiHidden="0" w:uiPriority="60" w:unhideWhenUsed="0"/>
+    <w:lsdException w:name="Light List Accent 3" w:semiHidden="0" w:uiPriority="61" w:unhideWhenUsed="0"/>
+    <w:lsdException w:name="Light Grid Accent 3" w:semiHidden="0" w:uiPriority="62" w:unhideWhenUsed="0"/>
+    <w:lsdException w:name="Medium Shading 1 Accent 3" w:semiHidden="0" w:uiPriority="63" w:unhideWhenUsed="0"/>
+    <w:lsdException w:name="Medium Shading 2 Accent 3" w:semiHidden="0" w:uiPriority="64" w:unhideWhenUsed="0"/>
+    <w:lsdException w:name="Medium List 1 Accent 3" w:semiHidden="0" w:uiPriority="65" w:unhideWhenUsed="0"/>
+    <w:lsdException w:name="Medium List 2 Accent 3" w:semiHidden="0" w:uiPriority="66" w:unhideWhenUsed="0"/>
+    <w:lsdException w:name="Medium Grid 1 Accent 3" w:semiHidden="0" w:uiPriority="67" w:unhideWhenUsed="0"/>
+    <w:lsdException w:name="Medium Grid 2 Accent 3" w:semiHidden="0" w:uiPriority="68" w:unhideWhenUsed="0"/>
+    <w:lsdException w:name="Medium Grid 3 Accent 3" w:semiHidden="0" w:uiPriority="69" w:unhideWhenUsed="0"/>
+    <w:lsdException w:name="Dark List Accent 3" w:semiHidden="0" w:uiPriority="70" w:unhideWhenUsed="0"/>
+    <w:lsdException w:name="Colorful Shading Accent 3" w:semiHidden="0" w:uiPriority="71" w:unhideWhenUsed="0"/>
+    <w:lsdException w:name="Colorful List Accent 3" w:semiHidden="0" w:uiPriority="72" w:unhideWhenUsed="0"/>
+    <w:lsdException w:name="Colorful Grid Accent 3" w:semiHidden="0" w:uiPriority="73" w:unhideWhenUsed="0"/>
+    <w:lsdException w:name="Light Shading Accent 4" w:semiHidden="0" w:uiPriority="60" w:unhideWhenUsed="0"/>
+    <w:lsdException w:name="Light List Accent 4" w:semiHidden="0" w:uiPriority="61" w:unhideWhenUsed="0"/>
+    <w:lsdException w:name="Light Grid Accent 4" w:semiHidden="0" w:uiPriority="62" w:unhideWhenUsed="0"/>
+    <w:lsdException w:name="Medium Shading 1 Accent 4" w:semiHidden="0" w:uiPriority="63" w:unhideWhenUsed="0"/>
+    <w:lsdException w:name="Medium Shading 2 Accent 4" w:semiHidden="0" w:uiPriority="64" w:unhideWhenUsed="0"/>
+    <w:lsdException w:name="Medium List 1 Accent 4" w:semiHidden="0" w:uiPriority="65" w:unhideWhenUsed="0"/>
+    <w:lsdException w:name="Medium List 2 Accent 4" w:semiHidden="0" w:uiPriority="66" w:unhideWhenUsed="0"/>
+    <w:lsdException w:name="Medium Grid 1 Accent 4" w:semiHidden="0" w:uiPriority="67" w:unhideWhenUsed="0"/>
+    <w:lsdException w:name="Medium Grid 2 Accent 4" w:semiHidden="0" w:uiPriority="68" w:unhideWhenUsed="0"/>
+    <w:lsdException w:name="Medium Grid 3 Accent 4" w:semiHidden="0" w:uiPriority="69" w:unhideWhenUsed="0"/>
+    <w:lsdException w:name="Dark List Accent 4" w:semiHidden="0" w:uiPriority="70" w:unhideWhenUsed="0"/>
+    <w:lsdException w:name="Colorful Shading Accent 4" w:semiHidden="0" w:uiPriority="71" w:unhideWhenUsed="0"/>
+    <w:lsdException w:name="Colorful List Accent 4" w:semiHidden="0" w:uiPriority="72" w:unhideWhenUsed="0"/>
+    <w:lsdException w:name="Colorful Grid Accent 4" w:semiHidden="0" w:uiPriority="73" w:unhideWhenUsed="0"/>
+    <w:lsdException w:name="Light Shading Accent 5" w:semiHidden="0" w:uiPriority="60" w:unhideWhenUsed="0"/>
+    <w:lsdException w:name="Light List Accent 5" w:semiHidden="0" w:uiPriority="61" w:unhideWhenUsed="0"/>
+    <w:lsdException w:name="Light Grid Accent 5" w:semiHidden="0" w:uiPriority="62" w:unhideWhenUsed="0"/>
+    <w:lsdException w:name="Medium Shading 1 Accent 5" w:semiHidden="0" w:uiPriority="63" w:unhideWhenUsed="0"/>
+    <w:lsdException w:name="Medium Shading 2 Accent 5" w:semiHidden="0" w:uiPriority="64" w:unhideWhenUsed="0"/>
+    <w:lsdException w:name="Medium List 1 Accent 5" w:semiHidden="0" w:uiPriority="65" w:unhideWhenUsed="0"/>
+    <w:lsdException w:name="Medium List 2 Accent 5" w:semiHidden="0" w:uiPriority="66" w:unhideWhenUsed="0"/>
+    <w:lsdException w:name="Medium Grid 1 Accent 5" w:semiHidden="0" w:uiPriority="67" w:unhideWhenUsed="0"/>
+    <w:lsdException w:name="Medium Grid 2 Accent 5" w:semiHidden="0" w:uiPriority="68" w:unhideWhenUsed="0"/>
+    <w:lsdException w:name="Medium Grid 3 Accent 5" w:semiHidden="0" w:uiPriority="69" w:unhideWhenUsed="0"/>
+    <w:lsdException w:name="Dark List Accent 5" w:semiHidden="0" w:uiPriority="70" w:unhideWhenUsed="0"/>
+    <w:lsdException w:name="Colorful Shading Accent 5" w:semiHidden="0" w:uiPriority="71" w:unhideWhenUsed="0"/>
+    <w:lsdException w:name="Colorful List Accent 5" w:semiHidden="0" w:uiPriority="72" w:unhideWhenUsed="0"/>
+    <w:lsdException w:name="Colorful Grid Accent 5" w:semiHidden="0" w:uiPriority="73" w:unhideWhenUsed="0"/>
+    <w:lsdException w:name="Light Shading Accent 6" w:semiHidden="0" w:uiPriority="60" w:unhideWhenUsed="0"/>
+    <w:lsdException w:name="Light List Accent 6" w:semiHidden="0" w:uiPriority="61" w:unhideWhenUsed="0"/>
+    <w:lsdException w:name="Light Grid Accent 6" w:semiHidden="0" w:uiPriority="62" w:unhideWhenUsed="0"/>
+    <w:lsdException w:name="Medium Shading 1 Accent 6" w:semiHidden="0" w:uiPriority="63" w:unhideWhenUsed="0"/>
+    <w:lsdException w:name="Medium Shading 2 Accent 6" w:semiHidden="0" w:uiPriority="64" w:unhideWhenUsed="0"/>
+    <w:lsdException w:name="Medium List 1 Accent 6" w:semiHidden="0" w:uiPriority="65" w:unhideWhenUsed="0"/>
+    <w:lsdException w:name="Medium List 2 Accent 6" w:semiHidden="0" w:uiPriority="66" w:unhideWhenUsed="0"/>
+    <w:lsdException w:name="Medium Grid 1 Accent 6" w:semiHidden="0" w:uiPriority="67" w:unhideWhenUsed="0"/>
+    <w:lsdException w:name="Medium Grid 2 Accent 6" w:semiHidden="0" w:uiPriority="68" w:unhideWhenUsed="0"/>
+    <w:lsdException w:name="Medium Grid 3 Accent 6" w:semiHidden="0" w:uiPriority="69" w:unhideWhenUsed="0"/>
+    <w:lsdException w:name="Dark List Accent 6" w:semiHidden="0" w:uiPriority="70" w:unhideWhenUsed="0"/>
+    <w:lsdException w:name="Colorful Shading Accent 6" w:semiHidden="0" w:uiPriority="71" w:unhideWhenUsed="0"/>
+    <w:lsdException w:name="Colorful List Accent 6" w:semiHidden="0" w:uiPriority="72" w:unhideWhenUsed="0"/>
+    <w:lsdException w:name="Colorful Grid Accent 6" w:semiHidden="0" w:uiPriority="73" w:unhideWhenUsed="0"/>
+    <w:lsdException w:name="Subtle Emphasis" w:semiHidden="0" w:uiPriority="19" w:unhideWhenUsed="0" w:qFormat="1"/>
+    <w:lsdException w:name="Intense Emphasis" w:semiHidden="0" w:uiPriority="21" w:unhideWhenUsed="0" w:qFormat="1"/>
+    <w:lsdException w:name="Subtle Reference" w:semiHidden="0" w:uiPriority="31" w:unhideWhenUsed="0" w:qFormat="1"/>
+    <w:lsdException w:name="Intense Reference" w:semiHidden="0" w:uiPriority="32" w:unhideWhenUsed="0" w:qFormat="1"/>
+    <w:lsdException w:name="Book Title" w:semiHidden="0" w:uiPriority="33" w:unhideWhenUsed="0" w:qFormat="1"/>
+    <w:lsdException w:name="Bibliography" w:uiPriority="37"/>
+    <w:lsdException w:name="TOC Heading" w:uiPriority="39" w:qFormat="1"/>
+  </w:latentStyles>
+  <w:style w:type="paragraph" w:default="1" w:styleId="Normal">
+    <w:name w:val="Normal"/>
+    <w:qFormat/>
+  </w:style>
+  <w:style w:type="character" w:default="1" w:styleId="DefaultParagraphFont">
+    <w:name w:val="Default Paragraph Font"/>
+    <w:uiPriority w:val="1"/>
+    <w:semiHidden/>
+    <w:unhideWhenUsed/>
+  </w:style>
+  <w:style w:type="table" w:default="1" w:styleId="TableNormal">
+    <w:name w:val="Normal Table"/>
+    <w:uiPriority w:val="99"/>
+    <w:semiHidden/>
+    <w:unhideWhenUsed/>
+    <w:qFormat/>
+    <w:tblPr>
+      <w:tblInd w:w="0" w:type="dxa"/>
+      <w:tblCellMar>
+        <w:top w:w="0" w:type="dxa"/>
+        <w:left w:w="108" w:type="dxa"/>
+        <w:bottom w:w="0" w:type="dxa"/>
+        <w:right w:w="108" w:type="dxa"/>
+      </w:tblCellMar>
+    </w:tblPr>
+  </w:style>
+  <w:style w:type="numbering" w:default="1" w:styleId="NoList">
+    <w:name w:val="No List"/>
+    <w:uiPriority w:val="99"/>
+    <w:semiHidden/>
+    <w:unhideWhenUsed/>
+  </w:style>
+  <w:style w:type="paragraph" w:customStyle="1" w:styleId="EA90E05A612C40EB8CAC1EA86B56F569">
+    <w:name w:val="EA90E05A612C40EB8CAC1EA86B56F569"/>
+    <w:rsid w:val="00FD5B75"/>
+  </w:style>
+  <w:style w:type="paragraph" w:customStyle="1" w:styleId="DC2515750AE4423D82D99D3823515A69">
+    <w:name w:val="DC2515750AE4423D82D99D3823515A69"/>
+    <w:rsid w:val="00FD5B75"/>
+  </w:style>
+  <w:style w:type="paragraph" w:customStyle="1" w:styleId="0DED2B0E6C5B4736854F7C45DFC59B3D">
+    <w:name w:val="0DED2B0E6C5B4736854F7C45DFC59B3D"/>
+    <w:rsid w:val="00FD5B75"/>
+  </w:style>
+  <w:style w:type="paragraph" w:customStyle="1" w:styleId="49435065E30B4186934A75CA6BD06993">
+    <w:name w:val="49435065E30B4186934A75CA6BD06993"/>
+    <w:rsid w:val="00FD5B75"/>
+  </w:style>
+  <w:style w:type="paragraph" w:customStyle="1" w:styleId="E8BA633A64384D2F970E437F229A8205">
+    <w:name w:val="E8BA633A64384D2F970E437F229A8205"/>
+    <w:rsid w:val="00FD5B75"/>
+  </w:style>
+  <w:style w:type="paragraph" w:customStyle="1" w:styleId="C1B49541B1AA4D129BCF5229F30E4B78">
+    <w:name w:val="C1B49541B1AA4D129BCF5229F30E4B78"/>
+    <w:rsid w:val="00FD5B75"/>
+  </w:style>
+</w:styles>
+</file>
+
+<file path=word/glossary/webSettings.xml><?xml version="1.0" encoding="utf-8"?>
+<w:webSettings xmlns:r="http://schemas.openxmlformats.org/officeDocument/2006/relationships" xmlns:w="http://schemas.openxmlformats.org/wordprocessingml/2006/main">
+  <w:optimizeForBrowser/>
+</w:webSettings>
+</file>
+
 <file path=word/theme/theme1.xml><?xml version="1.0" encoding="utf-8"?>
 <a:theme xmlns:a="http://schemas.openxmlformats.org/drawingml/2006/main" name="Office Theme">
   <a:themeElements>
@@ -7528,7 +8541,7 @@
 </file>
 
 <file path=customXml/itemProps2.xml><?xml version="1.0" encoding="utf-8"?>
-<ds:datastoreItem xmlns:ds="http://schemas.openxmlformats.org/officeDocument/2006/customXml" ds:itemID="{8307400C-46FA-43EE-8C2A-709E3660433B}">
+<ds:datastoreItem xmlns:ds="http://schemas.openxmlformats.org/officeDocument/2006/customXml" ds:itemID="{3ED83740-6B14-4CD3-B535-97DF3C6C2207}">
   <ds:schemaRefs>
     <ds:schemaRef ds:uri="http://schemas.openxmlformats.org/officeDocument/2006/bibliography"/>
   </ds:schemaRefs>

</xml_diff>

<commit_message>
follow camera is default, updated robot heights for ufo locking, updated document
</commit_message>
<xml_diff>
--- a/COMP371_Document.docx
+++ b/COMP371_Document.docx
@@ -1541,6 +1541,10 @@
         <w:jc w:val="center"/>
       </w:pPr>
       <w:r>
+        <w:rPr>
+          <w:noProof/>
+          <w:lang w:val="en-US" w:eastAsia="en-US"/>
+        </w:rPr>
         <w:drawing>
           <wp:inline distT="0" distB="0" distL="0" distR="0">
             <wp:extent cx="1888728" cy="1466490"/>
@@ -2842,7 +2846,7 @@
                     <a:blip r:embed="rId12">
                       <a:extLst>
                         <a:ext uri="{28A0092B-C50C-407E-A947-70E740481C1C}">
-                          <a14:useLocalDpi xmlns:a14="http://schemas.microsoft.com/office/drawing/2010/main" xmlns:wps="http://schemas.microsoft.com/office/word/2010/wordprocessingShape" xmlns:wpi="http://schemas.microsoft.com/office/word/2010/wordprocessingInk" xmlns:wpg="http://schemas.microsoft.com/office/word/2010/wordprocessingGroup" xmlns:w14="http://schemas.microsoft.com/office/word/2010/wordml" xmlns:w="http://schemas.openxmlformats.org/wordprocessingml/2006/main" xmlns:w10="urn:schemas-microsoft-com:office:word" xmlns:wp14="http://schemas.microsoft.com/office/word/2010/wordprocessingDrawing" xmlns:v="urn:schemas-microsoft-com:vml" xmlns:o="urn:schemas-microsoft-com:office:office" xmlns:mc="http://schemas.openxmlformats.org/markup-compatibility/2006" xmlns:wpc="http://schemas.microsoft.com/office/word/2010/wordprocessingCanvas" xmlns="" val="0"/>
+                          <a14:useLocalDpi xmlns="" xmlns:wpc="http://schemas.microsoft.com/office/word/2010/wordprocessingCanvas" xmlns:mc="http://schemas.openxmlformats.org/markup-compatibility/2006" xmlns:o="urn:schemas-microsoft-com:office:office" xmlns:v="urn:schemas-microsoft-com:vml" xmlns:wp14="http://schemas.microsoft.com/office/word/2010/wordprocessingDrawing" xmlns:w10="urn:schemas-microsoft-com:office:word" xmlns:w="http://schemas.openxmlformats.org/wordprocessingml/2006/main" xmlns:w14="http://schemas.microsoft.com/office/word/2010/wordml" xmlns:wpg="http://schemas.microsoft.com/office/word/2010/wordprocessingGroup" xmlns:wpi="http://schemas.microsoft.com/office/word/2010/wordprocessingInk" xmlns:wps="http://schemas.microsoft.com/office/word/2010/wordprocessingShape" xmlns:a14="http://schemas.microsoft.com/office/drawing/2010/main" val="0"/>
                         </a:ext>
                       </a:extLst>
                     </a:blip>
@@ -3455,7 +3459,7 @@
                     <a:blip r:embed="rId17">
                       <a:extLst>
                         <a:ext uri="{28A0092B-C50C-407E-A947-70E740481C1C}">
-                          <a14:useLocalDpi xmlns:a14="http://schemas.microsoft.com/office/drawing/2010/main" xmlns:wps="http://schemas.microsoft.com/office/word/2010/wordprocessingShape" xmlns:wpi="http://schemas.microsoft.com/office/word/2010/wordprocessingInk" xmlns:wpg="http://schemas.microsoft.com/office/word/2010/wordprocessingGroup" xmlns:w14="http://schemas.microsoft.com/office/word/2010/wordml" xmlns:w="http://schemas.openxmlformats.org/wordprocessingml/2006/main" xmlns:w10="urn:schemas-microsoft-com:office:word" xmlns:wp14="http://schemas.microsoft.com/office/word/2010/wordprocessingDrawing" xmlns:v="urn:schemas-microsoft-com:vml" xmlns:o="urn:schemas-microsoft-com:office:office" xmlns:mc="http://schemas.openxmlformats.org/markup-compatibility/2006" xmlns:wpc="http://schemas.microsoft.com/office/word/2010/wordprocessingCanvas" xmlns="" val="0"/>
+                          <a14:useLocalDpi xmlns="" xmlns:wpc="http://schemas.microsoft.com/office/word/2010/wordprocessingCanvas" xmlns:mc="http://schemas.openxmlformats.org/markup-compatibility/2006" xmlns:o="urn:schemas-microsoft-com:office:office" xmlns:v="urn:schemas-microsoft-com:vml" xmlns:wp14="http://schemas.microsoft.com/office/word/2010/wordprocessingDrawing" xmlns:w10="urn:schemas-microsoft-com:office:word" xmlns:w="http://schemas.openxmlformats.org/wordprocessingml/2006/main" xmlns:w14="http://schemas.microsoft.com/office/word/2010/wordml" xmlns:wpg="http://schemas.microsoft.com/office/word/2010/wordprocessingGroup" xmlns:wpi="http://schemas.microsoft.com/office/word/2010/wordprocessingInk" xmlns:wps="http://schemas.microsoft.com/office/word/2010/wordprocessingShape" xmlns:a14="http://schemas.microsoft.com/office/drawing/2010/main" val="0"/>
                         </a:ext>
                       </a:extLst>
                     </a:blip>
@@ -4180,29 +4184,25 @@
     </w:p>
     <w:p>
       <w:pPr>
-        <w:pStyle w:val="Heading2"/>
-      </w:pPr>
-      <w:r>
-        <w:t xml:space="preserve">6.2 </w:t>
-      </w:r>
-      <w:proofErr w:type="spellStart"/>
-      <w:r>
-        <w:t>Deathmatch</w:t>
-      </w:r>
-      <w:proofErr w:type="spellEnd"/>
-      <w:r>
-        <w:t xml:space="preserve"> mode</w:t>
-      </w:r>
-    </w:p>
-    <w:p>
-      <w:pPr>
         <w:pStyle w:val="Heading3"/>
       </w:pPr>
       <w:r>
-        <w:t>6.2</w:t>
-      </w:r>
-      <w:r>
-        <w:t>.1 Camera Control</w:t>
+        <w:t>6.1.3 Other Controls</w:t>
+      </w:r>
+    </w:p>
+    <w:p>
+      <w:r>
+        <w:t>b -------------------------------------------- Debugger</w:t>
+      </w:r>
+    </w:p>
+    <w:p>
+      <w:r>
+        <w:t>k -------------------------------------------- Toggle environmental mapping</w:t>
+      </w:r>
+    </w:p>
+    <w:p>
+      <w:r>
+        <w:t>t -------------------------------------------- Toggle textures and bounding boxes</w:t>
       </w:r>
     </w:p>
     <w:p>
@@ -4211,15 +4211,32 @@
           <w:tab w:val="left" w:leader="hyphen" w:pos="3119"/>
         </w:tabs>
       </w:pPr>
-      <w:r>
-        <w:t xml:space="preserve">Arrow keys </w:t>
-      </w:r>
-      <w:r>
-        <w:tab/>
-        <w:t xml:space="preserve"> M</w:t>
-      </w:r>
-      <w:r>
-        <w:t>ove the robot camera</w:t>
+    </w:p>
+    <w:p>
+      <w:pPr>
+        <w:pStyle w:val="Heading2"/>
+      </w:pPr>
+      <w:r>
+        <w:t xml:space="preserve">6.2 </w:t>
+      </w:r>
+      <w:proofErr w:type="spellStart"/>
+      <w:r>
+        <w:t>Deathmatch</w:t>
+      </w:r>
+      <w:proofErr w:type="spellEnd"/>
+      <w:r>
+        <w:t xml:space="preserve"> mode</w:t>
+      </w:r>
+    </w:p>
+    <w:p>
+      <w:pPr>
+        <w:pStyle w:val="Heading3"/>
+      </w:pPr>
+      <w:r>
+        <w:t>6.2</w:t>
+      </w:r>
+      <w:r>
+        <w:t>.1 Camera Control</w:t>
       </w:r>
     </w:p>
     <w:p>
@@ -4229,22 +4246,14 @@
         </w:tabs>
       </w:pPr>
       <w:r>
-        <w:t xml:space="preserve">Moving mouse left and right </w:t>
+        <w:t xml:space="preserve">Arrow keys </w:t>
       </w:r>
       <w:r>
         <w:tab/>
         <w:t xml:space="preserve"> M</w:t>
       </w:r>
       <w:r>
-        <w:t>ove the camera left and right</w:t>
-      </w:r>
-    </w:p>
-    <w:p>
-      <w:pPr>
-        <w:pStyle w:val="Heading3"/>
-      </w:pPr>
-      <w:r>
-        <w:t>6.2.2 Player Control</w:t>
+        <w:t>ove the robot camera</w:t>
       </w:r>
     </w:p>
     <w:p>
@@ -4253,17 +4262,23 @@
           <w:tab w:val="left" w:leader="hyphen" w:pos="3119"/>
         </w:tabs>
       </w:pPr>
-      <w:proofErr w:type="gramStart"/>
-      <w:r>
-        <w:t>a/s/d/w</w:t>
-      </w:r>
-      <w:proofErr w:type="gramEnd"/>
-      <w:r>
-        <w:t xml:space="preserve"> </w:t>
+      <w:r>
+        <w:t xml:space="preserve">Moving mouse left and right </w:t>
       </w:r>
       <w:r>
         <w:tab/>
-        <w:t xml:space="preserve"> Move the robot</w:t>
+        <w:t xml:space="preserve"> M</w:t>
+      </w:r>
+      <w:r>
+        <w:t>ove the camera left and right</w:t>
+      </w:r>
+    </w:p>
+    <w:p>
+      <w:pPr>
+        <w:pStyle w:val="Heading3"/>
+      </w:pPr>
+      <w:r>
+        <w:t>6.2.2 Player Control</w:t>
       </w:r>
     </w:p>
     <w:p>
@@ -4274,23 +4289,15 @@
       </w:pPr>
       <w:proofErr w:type="gramStart"/>
       <w:r>
-        <w:t>left</w:t>
+        <w:t>a/s/d/w</w:t>
       </w:r>
       <w:proofErr w:type="gramEnd"/>
       <w:r>
-        <w:t xml:space="preserve"> mouse click </w:t>
+        <w:t xml:space="preserve"> </w:t>
       </w:r>
       <w:r>
         <w:tab/>
-        <w:t xml:space="preserve"> Shoot missiles</w:t>
-      </w:r>
-    </w:p>
-    <w:p>
-      <w:pPr>
-        <w:pStyle w:val="Heading3"/>
-      </w:pPr>
-      <w:r>
-        <w:t>6.2.3 Joystick Control</w:t>
+        <w:t xml:space="preserve"> Move the robot</w:t>
       </w:r>
     </w:p>
     <w:p>
@@ -4299,12 +4306,25 @@
           <w:tab w:val="left" w:leader="hyphen" w:pos="3119"/>
         </w:tabs>
       </w:pPr>
-      <w:r>
-        <w:t>Arrow keys</w:t>
+      <w:proofErr w:type="gramStart"/>
+      <w:r>
+        <w:t>left</w:t>
+      </w:r>
+      <w:proofErr w:type="gramEnd"/>
+      <w:r>
+        <w:t xml:space="preserve"> mouse click </w:t>
       </w:r>
       <w:r>
         <w:tab/>
-        <w:t xml:space="preserve"> Move the robot</w:t>
+        <w:t xml:space="preserve"> Shoot missiles</w:t>
+      </w:r>
+    </w:p>
+    <w:p>
+      <w:pPr>
+        <w:pStyle w:val="Heading3"/>
+      </w:pPr>
+      <w:r>
+        <w:t>6.2.3 Joystick Control</w:t>
       </w:r>
     </w:p>
     <w:p>
@@ -4314,11 +4334,11 @@
         </w:tabs>
       </w:pPr>
       <w:r>
-        <w:t xml:space="preserve">Bumper buttons </w:t>
+        <w:t>Arrow keys</w:t>
       </w:r>
       <w:r>
         <w:tab/>
-        <w:t xml:space="preserve"> Move the robot camera left and right</w:t>
+        <w:t xml:space="preserve"> Move the robot</w:t>
       </w:r>
     </w:p>
     <w:p>
@@ -4327,6 +4347,20 @@
           <w:tab w:val="left" w:leader="hyphen" w:pos="3119"/>
         </w:tabs>
       </w:pPr>
+      <w:r>
+        <w:t xml:space="preserve">Bumper buttons </w:t>
+      </w:r>
+      <w:r>
+        <w:tab/>
+        <w:t xml:space="preserve"> Move the robot camera left and right</w:t>
+      </w:r>
+    </w:p>
+    <w:p>
+      <w:pPr>
+        <w:tabs>
+          <w:tab w:val="left" w:leader="hyphen" w:pos="3119"/>
+        </w:tabs>
+      </w:pPr>
       <w:proofErr w:type="gramStart"/>
       <w:r>
         <w:t xml:space="preserve">A </w:t>
@@ -4336,15 +4370,6 @@
         <w:t xml:space="preserve"> Shoot missiles</w:t>
       </w:r>
       <w:proofErr w:type="gramEnd"/>
-    </w:p>
-    <w:p/>
-    <w:p>
-      <w:pPr>
-        <w:pStyle w:val="Heading3"/>
-      </w:pPr>
-      <w:r>
-        <w:br w:type="page"/>
-      </w:r>
     </w:p>
     <w:p>
       <w:pPr>
@@ -5173,73 +5198,17 @@
           <w:sz w:val="20"/>
           <w:szCs w:val="20"/>
         </w:rPr>
-        <w:t xml:space="preserve">For the music, we used the </w:t>
+        <w:t xml:space="preserve">Sound: </w:t>
       </w:r>
       <w:proofErr w:type="spellStart"/>
       <w:r>
         <w:rPr>
-          <w:rFonts w:cstheme="minorHAnsi"/>
           <w:sz w:val="20"/>
           <w:szCs w:val="20"/>
         </w:rPr>
-        <w:t>sdl</w:t>
+        <w:t>OpenAL</w:t>
       </w:r>
       <w:proofErr w:type="spellEnd"/>
-      <w:r>
-        <w:rPr>
-          <w:rFonts w:cstheme="minorHAnsi"/>
-          <w:sz w:val="20"/>
-          <w:szCs w:val="20"/>
-        </w:rPr>
-        <w:t xml:space="preserve"> library and </w:t>
-      </w:r>
-      <w:proofErr w:type="spellStart"/>
-      <w:r>
-        <w:rPr>
-          <w:rFonts w:cstheme="minorHAnsi"/>
-          <w:sz w:val="20"/>
-          <w:szCs w:val="20"/>
-        </w:rPr>
-        <w:t>sdl</w:t>
-      </w:r>
-      <w:proofErr w:type="spellEnd"/>
-      <w:r>
-        <w:rPr>
-          <w:rFonts w:cstheme="minorHAnsi"/>
-          <w:sz w:val="20"/>
-          <w:szCs w:val="20"/>
-        </w:rPr>
-        <w:t xml:space="preserve"> mixer found at: </w:t>
-      </w:r>
-      <w:r>
-        <w:rPr>
-          <w:rFonts w:cstheme="minorHAnsi"/>
-          <w:sz w:val="20"/>
-          <w:szCs w:val="20"/>
-        </w:rPr>
-        <w:br/>
-      </w:r>
-      <w:r>
-        <w:rPr>
-          <w:sz w:val="20"/>
-          <w:szCs w:val="20"/>
-        </w:rPr>
-        <w:t>http://www.libsdl.org/</w:t>
-      </w:r>
-      <w:r>
-        <w:rPr>
-          <w:sz w:val="20"/>
-          <w:szCs w:val="20"/>
-        </w:rPr>
-        <w:br/>
-      </w:r>
-      <w:r>
-        <w:rPr>
-          <w:sz w:val="20"/>
-          <w:szCs w:val="20"/>
-        </w:rPr>
-        <w:t>http://www.libsdl.org/projects/SDL_mixer/</w:t>
-      </w:r>
       <w:r>
         <w:rPr>
           <w:sz w:val="20"/>
@@ -5396,6 +5365,15 @@
         <w:rPr>
           <w:rFonts w:asciiTheme="minorHAnsi" w:hAnsiTheme="minorHAnsi" w:cstheme="minorHAnsi"/>
         </w:rPr>
+      </w:pPr>
+    </w:p>
+    <w:p>
+      <w:pPr>
+        <w:pStyle w:val="HTMLPreformatted"/>
+        <w:spacing w:after="40"/>
+        <w:rPr>
+          <w:rFonts w:asciiTheme="minorHAnsi" w:hAnsiTheme="minorHAnsi" w:cstheme="minorHAnsi"/>
+        </w:rPr>
         <w:sectPr>
           <w:footerReference w:type="default" r:id="rId42"/>
           <w:pgSz w:w="12240" w:h="15840"/>
@@ -5406,6 +5384,26 @@
           <w:docGrid w:linePitch="360"/>
         </w:sectPr>
       </w:pPr>
+      <w:r>
+        <w:rPr>
+          <w:rFonts w:asciiTheme="minorHAnsi" w:hAnsiTheme="minorHAnsi" w:cstheme="minorHAnsi"/>
+        </w:rPr>
+        <w:t xml:space="preserve">Environmental mapping: OpenGL </w:t>
+      </w:r>
+      <w:proofErr w:type="spellStart"/>
+      <w:r>
+        <w:rPr>
+          <w:rFonts w:asciiTheme="minorHAnsi" w:hAnsiTheme="minorHAnsi" w:cstheme="minorHAnsi"/>
+        </w:rPr>
+        <w:t>SuperBible</w:t>
+      </w:r>
+      <w:proofErr w:type="spellEnd"/>
+      <w:r>
+        <w:rPr>
+          <w:rFonts w:asciiTheme="minorHAnsi" w:hAnsiTheme="minorHAnsi" w:cstheme="minorHAnsi"/>
+        </w:rPr>
+        <w:t xml:space="preserve"> modified code</w:t>
+      </w:r>
     </w:p>
     <w:p>
       <w:pPr>
@@ -5457,7 +5455,7 @@
                     <a:blip r:embed="rId43">
                       <a:extLst>
                         <a:ext uri="{28A0092B-C50C-407E-A947-70E740481C1C}">
-                          <a14:useLocalDpi xmlns:a14="http://schemas.microsoft.com/office/drawing/2010/main" xmlns:wps="http://schemas.microsoft.com/office/word/2010/wordprocessingShape" xmlns:wpi="http://schemas.microsoft.com/office/word/2010/wordprocessingInk" xmlns:wpg="http://schemas.microsoft.com/office/word/2010/wordprocessingGroup" xmlns:w14="http://schemas.microsoft.com/office/word/2010/wordml" xmlns:w="http://schemas.openxmlformats.org/wordprocessingml/2006/main" xmlns:w10="urn:schemas-microsoft-com:office:word" xmlns:wp14="http://schemas.microsoft.com/office/word/2010/wordprocessingDrawing" xmlns:v="urn:schemas-microsoft-com:vml" xmlns:o="urn:schemas-microsoft-com:office:office" xmlns:mc="http://schemas.openxmlformats.org/markup-compatibility/2006" xmlns:wpc="http://schemas.microsoft.com/office/word/2010/wordprocessingCanvas" xmlns="" val="0"/>
+                          <a14:useLocalDpi xmlns="" xmlns:wpc="http://schemas.microsoft.com/office/word/2010/wordprocessingCanvas" xmlns:mc="http://schemas.openxmlformats.org/markup-compatibility/2006" xmlns:o="urn:schemas-microsoft-com:office:office" xmlns:v="urn:schemas-microsoft-com:vml" xmlns:wp14="http://schemas.microsoft.com/office/word/2010/wordprocessingDrawing" xmlns:w10="urn:schemas-microsoft-com:office:word" xmlns:w="http://schemas.openxmlformats.org/wordprocessingml/2006/main" xmlns:w14="http://schemas.microsoft.com/office/word/2010/wordml" xmlns:wpg="http://schemas.microsoft.com/office/word/2010/wordprocessingGroup" xmlns:wpi="http://schemas.microsoft.com/office/word/2010/wordprocessingInk" xmlns:wps="http://schemas.microsoft.com/office/word/2010/wordprocessingShape" xmlns:a14="http://schemas.microsoft.com/office/drawing/2010/main" val="0"/>
                         </a:ext>
                       </a:extLst>
                     </a:blip>
@@ -5523,7 +5521,7 @@
                     <a:blip r:embed="rId44">
                       <a:extLst>
                         <a:ext uri="{28A0092B-C50C-407E-A947-70E740481C1C}">
-                          <a14:useLocalDpi xmlns:a14="http://schemas.microsoft.com/office/drawing/2010/main" xmlns:wps="http://schemas.microsoft.com/office/word/2010/wordprocessingShape" xmlns:wpi="http://schemas.microsoft.com/office/word/2010/wordprocessingInk" xmlns:wpg="http://schemas.microsoft.com/office/word/2010/wordprocessingGroup" xmlns:w14="http://schemas.microsoft.com/office/word/2010/wordml" xmlns:w="http://schemas.openxmlformats.org/wordprocessingml/2006/main" xmlns:w10="urn:schemas-microsoft-com:office:word" xmlns:wp14="http://schemas.microsoft.com/office/word/2010/wordprocessingDrawing" xmlns:v="urn:schemas-microsoft-com:vml" xmlns:o="urn:schemas-microsoft-com:office:office" xmlns:mc="http://schemas.openxmlformats.org/markup-compatibility/2006" xmlns:wpc="http://schemas.microsoft.com/office/word/2010/wordprocessingCanvas" xmlns="" val="0"/>
+                          <a14:useLocalDpi xmlns="" xmlns:wpc="http://schemas.microsoft.com/office/word/2010/wordprocessingCanvas" xmlns:mc="http://schemas.openxmlformats.org/markup-compatibility/2006" xmlns:o="urn:schemas-microsoft-com:office:office" xmlns:v="urn:schemas-microsoft-com:vml" xmlns:wp14="http://schemas.microsoft.com/office/word/2010/wordprocessingDrawing" xmlns:w10="urn:schemas-microsoft-com:office:word" xmlns:w="http://schemas.openxmlformats.org/wordprocessingml/2006/main" xmlns:w14="http://schemas.microsoft.com/office/word/2010/wordml" xmlns:wpg="http://schemas.microsoft.com/office/word/2010/wordprocessingGroup" xmlns:wpi="http://schemas.microsoft.com/office/word/2010/wordprocessingInk" xmlns:wps="http://schemas.microsoft.com/office/word/2010/wordprocessingShape" xmlns:a14="http://schemas.microsoft.com/office/drawing/2010/main" val="0"/>
                         </a:ext>
                       </a:extLst>
                     </a:blip>
@@ -5598,7 +5596,7 @@
                     <a:blip r:embed="rId45">
                       <a:extLst>
                         <a:ext uri="{28A0092B-C50C-407E-A947-70E740481C1C}">
-                          <a14:useLocalDpi xmlns:a14="http://schemas.microsoft.com/office/drawing/2010/main" xmlns:wps="http://schemas.microsoft.com/office/word/2010/wordprocessingShape" xmlns:wpi="http://schemas.microsoft.com/office/word/2010/wordprocessingInk" xmlns:wpg="http://schemas.microsoft.com/office/word/2010/wordprocessingGroup" xmlns:w14="http://schemas.microsoft.com/office/word/2010/wordml" xmlns:w="http://schemas.openxmlformats.org/wordprocessingml/2006/main" xmlns:w10="urn:schemas-microsoft-com:office:word" xmlns:wp14="http://schemas.microsoft.com/office/word/2010/wordprocessingDrawing" xmlns:v="urn:schemas-microsoft-com:vml" xmlns:o="urn:schemas-microsoft-com:office:office" xmlns:mc="http://schemas.openxmlformats.org/markup-compatibility/2006" xmlns:wpc="http://schemas.microsoft.com/office/word/2010/wordprocessingCanvas" xmlns="" val="0"/>
+                          <a14:useLocalDpi xmlns="" xmlns:wpc="http://schemas.microsoft.com/office/word/2010/wordprocessingCanvas" xmlns:mc="http://schemas.openxmlformats.org/markup-compatibility/2006" xmlns:o="urn:schemas-microsoft-com:office:office" xmlns:v="urn:schemas-microsoft-com:vml" xmlns:wp14="http://schemas.microsoft.com/office/word/2010/wordprocessingDrawing" xmlns:w10="urn:schemas-microsoft-com:office:word" xmlns:w="http://schemas.openxmlformats.org/wordprocessingml/2006/main" xmlns:w14="http://schemas.microsoft.com/office/word/2010/wordml" xmlns:wpg="http://schemas.microsoft.com/office/word/2010/wordprocessingGroup" xmlns:wpi="http://schemas.microsoft.com/office/word/2010/wordprocessingInk" xmlns:wps="http://schemas.microsoft.com/office/word/2010/wordprocessingShape" xmlns:a14="http://schemas.microsoft.com/office/drawing/2010/main" val="0"/>
                         </a:ext>
                       </a:extLst>
                     </a:blip>
@@ -5647,7 +5645,7 @@
                     <a:blip r:embed="rId46" cstate="print">
                       <a:extLst>
                         <a:ext uri="{28A0092B-C50C-407E-A947-70E740481C1C}">
-                          <a14:useLocalDpi xmlns:a14="http://schemas.microsoft.com/office/drawing/2010/main" xmlns:wps="http://schemas.microsoft.com/office/word/2010/wordprocessingShape" xmlns:wpi="http://schemas.microsoft.com/office/word/2010/wordprocessingInk" xmlns:wpg="http://schemas.microsoft.com/office/word/2010/wordprocessingGroup" xmlns:w14="http://schemas.microsoft.com/office/word/2010/wordml" xmlns:w="http://schemas.openxmlformats.org/wordprocessingml/2006/main" xmlns:w10="urn:schemas-microsoft-com:office:word" xmlns:wp14="http://schemas.microsoft.com/office/word/2010/wordprocessingDrawing" xmlns:v="urn:schemas-microsoft-com:vml" xmlns:o="urn:schemas-microsoft-com:office:office" xmlns:mc="http://schemas.openxmlformats.org/markup-compatibility/2006" xmlns:wpc="http://schemas.microsoft.com/office/word/2010/wordprocessingCanvas" xmlns="" val="0"/>
+                          <a14:useLocalDpi xmlns="" xmlns:wpc="http://schemas.microsoft.com/office/word/2010/wordprocessingCanvas" xmlns:mc="http://schemas.openxmlformats.org/markup-compatibility/2006" xmlns:o="urn:schemas-microsoft-com:office:office" xmlns:v="urn:schemas-microsoft-com:vml" xmlns:wp14="http://schemas.microsoft.com/office/word/2010/wordprocessingDrawing" xmlns:w10="urn:schemas-microsoft-com:office:word" xmlns:w="http://schemas.openxmlformats.org/wordprocessingml/2006/main" xmlns:w14="http://schemas.microsoft.com/office/word/2010/wordml" xmlns:wpg="http://schemas.microsoft.com/office/word/2010/wordprocessingGroup" xmlns:wpi="http://schemas.microsoft.com/office/word/2010/wordprocessingInk" xmlns:wps="http://schemas.microsoft.com/office/word/2010/wordprocessingShape" xmlns:a14="http://schemas.microsoft.com/office/drawing/2010/main" val="0"/>
                         </a:ext>
                       </a:extLst>
                     </a:blip>
@@ -6152,7 +6150,7 @@
             <w:rPr>
               <w:noProof/>
             </w:rPr>
-            <w:t>1</w:t>
+            <w:t>12</w:t>
           </w:r>
         </w:fldSimple>
       </w:p>
@@ -6845,6 +6843,7 @@
   <w:style w:type="character" w:default="1" w:styleId="DefaultParagraphFont">
     <w:name w:val="Default Paragraph Font"/>
     <w:uiPriority w:val="1"/>
+    <w:semiHidden/>
     <w:unhideWhenUsed/>
   </w:style>
   <w:style w:type="table" w:default="1" w:styleId="TableNormal">
@@ -7921,319 +7920,6 @@
 </w:styles>
 </file>
 
-<file path=word/glossary/document.xml><?xml version="1.0" encoding="utf-8"?>
-<w:glossaryDocument xmlns:ve="http://schemas.openxmlformats.org/markup-compatibility/2006" xmlns:o="urn:schemas-microsoft-com:office:office" xmlns:r="http://schemas.openxmlformats.org/officeDocument/2006/relationships" xmlns:m="http://schemas.openxmlformats.org/officeDocument/2006/math" xmlns:v="urn:schemas-microsoft-com:vml" xmlns:wp="http://schemas.openxmlformats.org/drawingml/2006/wordprocessingDrawing" xmlns:w10="urn:schemas-microsoft-com:office:word" xmlns:w="http://schemas.openxmlformats.org/wordprocessingml/2006/main" xmlns:wne="http://schemas.microsoft.com/office/word/2006/wordml">
-  <w:docParts/>
-</w:glossaryDocument>
-</file>
-
-<file path=word/glossary/fontTable.xml><?xml version="1.0" encoding="utf-8"?>
-<w:fonts xmlns:r="http://schemas.openxmlformats.org/officeDocument/2006/relationships" xmlns:w="http://schemas.openxmlformats.org/wordprocessingml/2006/main">
-  <w:font w:name="Times New Roman">
-    <w:panose1 w:val="02020603050405020304"/>
-    <w:charset w:val="00"/>
-    <w:family w:val="roman"/>
-    <w:pitch w:val="variable"/>
-    <w:sig w:usb0="E0002AFF" w:usb1="C0007841" w:usb2="00000009" w:usb3="00000000" w:csb0="000001FF" w:csb1="00000000"/>
-  </w:font>
-  <w:font w:name="Calibri">
-    <w:panose1 w:val="020F0502020204030204"/>
-    <w:charset w:val="00"/>
-    <w:family w:val="swiss"/>
-    <w:pitch w:val="variable"/>
-    <w:sig w:usb0="E10002FF" w:usb1="4000ACFF" w:usb2="00000009" w:usb3="00000000" w:csb0="0000019F" w:csb1="00000000"/>
-  </w:font>
-  <w:font w:name="Courier New">
-    <w:panose1 w:val="02070309020205020404"/>
-    <w:charset w:val="00"/>
-    <w:family w:val="modern"/>
-    <w:pitch w:val="fixed"/>
-    <w:sig w:usb0="E0002AFF" w:usb1="C0007843" w:usb2="00000009" w:usb3="00000000" w:csb0="000001FF" w:csb1="00000000"/>
-  </w:font>
-  <w:font w:name="Wingdings">
-    <w:panose1 w:val="05000000000000000000"/>
-    <w:charset w:val="02"/>
-    <w:family w:val="auto"/>
-    <w:pitch w:val="variable"/>
-    <w:sig w:usb0="00000000" w:usb1="10000000" w:usb2="00000000" w:usb3="00000000" w:csb0="80000000" w:csb1="00000000"/>
-  </w:font>
-  <w:font w:name="Symbol">
-    <w:panose1 w:val="05050102010706020507"/>
-    <w:charset w:val="02"/>
-    <w:family w:val="roman"/>
-    <w:pitch w:val="variable"/>
-    <w:sig w:usb0="00000000" w:usb1="10000000" w:usb2="00000000" w:usb3="00000000" w:csb0="80000000" w:csb1="00000000"/>
-  </w:font>
-  <w:font w:name="Cambria">
-    <w:panose1 w:val="02040503050406030204"/>
-    <w:charset w:val="00"/>
-    <w:family w:val="roman"/>
-    <w:pitch w:val="variable"/>
-    <w:sig w:usb0="E00002FF" w:usb1="400004FF" w:usb2="00000000" w:usb3="00000000" w:csb0="0000019F" w:csb1="00000000"/>
-  </w:font>
-  <w:font w:name="Tahoma">
-    <w:panose1 w:val="020B0604030504040204"/>
-    <w:charset w:val="00"/>
-    <w:family w:val="swiss"/>
-    <w:pitch w:val="variable"/>
-    <w:sig w:usb0="E1002EFF" w:usb1="C000605B" w:usb2="00000029" w:usb3="00000000" w:csb0="000101FF" w:csb1="00000000"/>
-  </w:font>
-</w:fonts>
-</file>
-
-<file path=word/glossary/settings.xml><?xml version="1.0" encoding="utf-8"?>
-<w:settings xmlns:o="urn:schemas-microsoft-com:office:office" xmlns:r="http://schemas.openxmlformats.org/officeDocument/2006/relationships" xmlns:m="http://schemas.openxmlformats.org/officeDocument/2006/math" xmlns:v="urn:schemas-microsoft-com:vml" xmlns:w10="urn:schemas-microsoft-com:office:word" xmlns:w="http://schemas.openxmlformats.org/wordprocessingml/2006/main" xmlns:sl="http://schemas.openxmlformats.org/schemaLibrary/2006/main">
-  <w:view w:val="normal"/>
-  <w:defaultTabStop w:val="720"/>
-  <w:characterSpacingControl w:val="doNotCompress"/>
-  <w:compat>
-    <w:useFELayout/>
-  </w:compat>
-  <w:rsids>
-    <w:rsidRoot w:val="00FD5B75"/>
-    <w:rsid w:val="00FD5B75"/>
-  </w:rsids>
-  <m:mathPr>
-    <m:mathFont m:val="Cambria Math"/>
-    <m:brkBin m:val="before"/>
-    <m:brkBinSub m:val="--"/>
-    <m:smallFrac m:val="off"/>
-    <m:dispDef/>
-    <m:lMargin m:val="0"/>
-    <m:rMargin m:val="0"/>
-    <m:defJc m:val="centerGroup"/>
-    <m:wrapIndent m:val="1440"/>
-    <m:intLim m:val="subSup"/>
-    <m:naryLim m:val="undOvr"/>
-  </m:mathPr>
-  <w:themeFontLang w:val="en-US"/>
-  <w:clrSchemeMapping w:bg1="light1" w:t1="dark1" w:bg2="light2" w:t2="dark2" w:accent1="accent1" w:accent2="accent2" w:accent3="accent3" w:accent4="accent4" w:accent5="accent5" w:accent6="accent6" w:hyperlink="hyperlink" w:followedHyperlink="followedHyperlink"/>
-  <w:decimalSymbol w:val="."/>
-  <w:listSeparator w:val=","/>
-</w:settings>
-</file>
-
-<file path=word/glossary/styles.xml><?xml version="1.0" encoding="utf-8"?>
-<w:styles xmlns:r="http://schemas.openxmlformats.org/officeDocument/2006/relationships" xmlns:w="http://schemas.openxmlformats.org/wordprocessingml/2006/main">
-  <w:docDefaults>
-    <w:rPrDefault>
-      <w:rPr>
-        <w:rFonts w:asciiTheme="minorHAnsi" w:eastAsiaTheme="minorEastAsia" w:hAnsiTheme="minorHAnsi" w:cstheme="minorBidi"/>
-        <w:sz w:val="22"/>
-        <w:szCs w:val="22"/>
-        <w:lang w:val="en-US" w:eastAsia="en-US" w:bidi="ar-SA"/>
-      </w:rPr>
-    </w:rPrDefault>
-    <w:pPrDefault>
-      <w:pPr>
-        <w:spacing w:after="200" w:line="276" w:lineRule="auto"/>
-      </w:pPr>
-    </w:pPrDefault>
-  </w:docDefaults>
-  <w:latentStyles w:defLockedState="0" w:defUIPriority="99" w:defSemiHidden="1" w:defUnhideWhenUsed="1" w:defQFormat="0" w:count="267">
-    <w:lsdException w:name="Normal" w:semiHidden="0" w:uiPriority="0" w:unhideWhenUsed="0" w:qFormat="1"/>
-    <w:lsdException w:name="heading 1" w:semiHidden="0" w:uiPriority="9" w:unhideWhenUsed="0" w:qFormat="1"/>
-    <w:lsdException w:name="heading 2" w:uiPriority="9" w:qFormat="1"/>
-    <w:lsdException w:name="heading 3" w:uiPriority="9" w:qFormat="1"/>
-    <w:lsdException w:name="heading 4" w:uiPriority="9" w:qFormat="1"/>
-    <w:lsdException w:name="heading 5" w:uiPriority="9" w:qFormat="1"/>
-    <w:lsdException w:name="heading 6" w:uiPriority="9" w:qFormat="1"/>
-    <w:lsdException w:name="heading 7" w:uiPriority="9" w:qFormat="1"/>
-    <w:lsdException w:name="heading 8" w:uiPriority="9" w:qFormat="1"/>
-    <w:lsdException w:name="heading 9" w:uiPriority="9" w:qFormat="1"/>
-    <w:lsdException w:name="toc 1" w:uiPriority="39"/>
-    <w:lsdException w:name="toc 2" w:uiPriority="39"/>
-    <w:lsdException w:name="toc 3" w:uiPriority="39"/>
-    <w:lsdException w:name="toc 4" w:uiPriority="39"/>
-    <w:lsdException w:name="toc 5" w:uiPriority="39"/>
-    <w:lsdException w:name="toc 6" w:uiPriority="39"/>
-    <w:lsdException w:name="toc 7" w:uiPriority="39"/>
-    <w:lsdException w:name="toc 8" w:uiPriority="39"/>
-    <w:lsdException w:name="toc 9" w:uiPriority="39"/>
-    <w:lsdException w:name="caption" w:uiPriority="35" w:qFormat="1"/>
-    <w:lsdException w:name="Title" w:semiHidden="0" w:uiPriority="10" w:unhideWhenUsed="0" w:qFormat="1"/>
-    <w:lsdException w:name="Default Paragraph Font" w:uiPriority="1"/>
-    <w:lsdException w:name="Subtitle" w:semiHidden="0" w:uiPriority="11" w:unhideWhenUsed="0" w:qFormat="1"/>
-    <w:lsdException w:name="Strong" w:semiHidden="0" w:uiPriority="22" w:unhideWhenUsed="0" w:qFormat="1"/>
-    <w:lsdException w:name="Emphasis" w:semiHidden="0" w:uiPriority="20" w:unhideWhenUsed="0" w:qFormat="1"/>
-    <w:lsdException w:name="Table Grid" w:semiHidden="0" w:uiPriority="59" w:unhideWhenUsed="0"/>
-    <w:lsdException w:name="Placeholder Text" w:unhideWhenUsed="0"/>
-    <w:lsdException w:name="No Spacing" w:semiHidden="0" w:uiPriority="1" w:unhideWhenUsed="0" w:qFormat="1"/>
-    <w:lsdException w:name="Light Shading" w:semiHidden="0" w:uiPriority="60" w:unhideWhenUsed="0"/>
-    <w:lsdException w:name="Light List" w:semiHidden="0" w:uiPriority="61" w:unhideWhenUsed="0"/>
-    <w:lsdException w:name="Light Grid" w:semiHidden="0" w:uiPriority="62" w:unhideWhenUsed="0"/>
-    <w:lsdException w:name="Medium Shading 1" w:semiHidden="0" w:uiPriority="63" w:unhideWhenUsed="0"/>
-    <w:lsdException w:name="Medium Shading 2" w:semiHidden="0" w:uiPriority="64" w:unhideWhenUsed="0"/>
-    <w:lsdException w:name="Medium List 1" w:semiHidden="0" w:uiPriority="65" w:unhideWhenUsed="0"/>
-    <w:lsdException w:name="Medium List 2" w:semiHidden="0" w:uiPriority="66" w:unhideWhenUsed="0"/>
-    <w:lsdException w:name="Medium Grid 1" w:semiHidden="0" w:uiPriority="67" w:unhideWhenUsed="0"/>
-    <w:lsdException w:name="Medium Grid 2" w:semiHidden="0" w:uiPriority="68" w:unhideWhenUsed="0"/>
-    <w:lsdException w:name="Medium Grid 3" w:semiHidden="0" w:uiPriority="69" w:unhideWhenUsed="0"/>
-    <w:lsdException w:name="Dark List" w:semiHidden="0" w:uiPriority="70" w:unhideWhenUsed="0"/>
-    <w:lsdException w:name="Colorful Shading" w:semiHidden="0" w:uiPriority="71" w:unhideWhenUsed="0"/>
-    <w:lsdException w:name="Colorful List" w:semiHidden="0" w:uiPriority="72" w:unhideWhenUsed="0"/>
-    <w:lsdException w:name="Colorful Grid" w:semiHidden="0" w:uiPriority="73" w:unhideWhenUsed="0"/>
-    <w:lsdException w:name="Light Shading Accent 1" w:semiHidden="0" w:uiPriority="60" w:unhideWhenUsed="0"/>
-    <w:lsdException w:name="Light List Accent 1" w:semiHidden="0" w:uiPriority="61" w:unhideWhenUsed="0"/>
-    <w:lsdException w:name="Light Grid Accent 1" w:semiHidden="0" w:uiPriority="62" w:unhideWhenUsed="0"/>
-    <w:lsdException w:name="Medium Shading 1 Accent 1" w:semiHidden="0" w:uiPriority="63" w:unhideWhenUsed="0"/>
-    <w:lsdException w:name="Medium Shading 2 Accent 1" w:semiHidden="0" w:uiPriority="64" w:unhideWhenUsed="0"/>
-    <w:lsdException w:name="Medium List 1 Accent 1" w:semiHidden="0" w:uiPriority="65" w:unhideWhenUsed="0"/>
-    <w:lsdException w:name="Revision" w:unhideWhenUsed="0"/>
-    <w:lsdException w:name="List Paragraph" w:semiHidden="0" w:uiPriority="34" w:unhideWhenUsed="0" w:qFormat="1"/>
-    <w:lsdException w:name="Quote" w:semiHidden="0" w:uiPriority="29" w:unhideWhenUsed="0" w:qFormat="1"/>
-    <w:lsdException w:name="Intense Quote" w:semiHidden="0" w:uiPriority="30" w:unhideWhenUsed="0" w:qFormat="1"/>
-    <w:lsdException w:name="Medium List 2 Accent 1" w:semiHidden="0" w:uiPriority="66" w:unhideWhenUsed="0"/>
-    <w:lsdException w:name="Medium Grid 1 Accent 1" w:semiHidden="0" w:uiPriority="67" w:unhideWhenUsed="0"/>
-    <w:lsdException w:name="Medium Grid 2 Accent 1" w:semiHidden="0" w:uiPriority="68" w:unhideWhenUsed="0"/>
-    <w:lsdException w:name="Medium Grid 3 Accent 1" w:semiHidden="0" w:uiPriority="69" w:unhideWhenUsed="0"/>
-    <w:lsdException w:name="Dark List Accent 1" w:semiHidden="0" w:uiPriority="70" w:unhideWhenUsed="0"/>
-    <w:lsdException w:name="Colorful Shading Accent 1" w:semiHidden="0" w:uiPriority="71" w:unhideWhenUsed="0"/>
-    <w:lsdException w:name="Colorful List Accent 1" w:semiHidden="0" w:uiPriority="72" w:unhideWhenUsed="0"/>
-    <w:lsdException w:name="Colorful Grid Accent 1" w:semiHidden="0" w:uiPriority="73" w:unhideWhenUsed="0"/>
-    <w:lsdException w:name="Light Shading Accent 2" w:semiHidden="0" w:uiPriority="60" w:unhideWhenUsed="0"/>
-    <w:lsdException w:name="Light List Accent 2" w:semiHidden="0" w:uiPriority="61" w:unhideWhenUsed="0"/>
-    <w:lsdException w:name="Light Grid Accent 2" w:semiHidden="0" w:uiPriority="62" w:unhideWhenUsed="0"/>
-    <w:lsdException w:name="Medium Shading 1 Accent 2" w:semiHidden="0" w:uiPriority="63" w:unhideWhenUsed="0"/>
-    <w:lsdException w:name="Medium Shading 2 Accent 2" w:semiHidden="0" w:uiPriority="64" w:unhideWhenUsed="0"/>
-    <w:lsdException w:name="Medium List 1 Accent 2" w:semiHidden="0" w:uiPriority="65" w:unhideWhenUsed="0"/>
-    <w:lsdException w:name="Medium List 2 Accent 2" w:semiHidden="0" w:uiPriority="66" w:unhideWhenUsed="0"/>
-    <w:lsdException w:name="Medium Grid 1 Accent 2" w:semiHidden="0" w:uiPriority="67" w:unhideWhenUsed="0"/>
-    <w:lsdException w:name="Medium Grid 2 Accent 2" w:semiHidden="0" w:uiPriority="68" w:unhideWhenUsed="0"/>
-    <w:lsdException w:name="Medium Grid 3 Accent 2" w:semiHidden="0" w:uiPriority="69" w:unhideWhenUsed="0"/>
-    <w:lsdException w:name="Dark List Accent 2" w:semiHidden="0" w:uiPriority="70" w:unhideWhenUsed="0"/>
-    <w:lsdException w:name="Colorful Shading Accent 2" w:semiHidden="0" w:uiPriority="71" w:unhideWhenUsed="0"/>
-    <w:lsdException w:name="Colorful List Accent 2" w:semiHidden="0" w:uiPriority="72" w:unhideWhenUsed="0"/>
-    <w:lsdException w:name="Colorful Grid Accent 2" w:semiHidden="0" w:uiPriority="73" w:unhideWhenUsed="0"/>
-    <w:lsdException w:name="Light Shading Accent 3" w:semiHidden="0" w:uiPriority="60" w:unhideWhenUsed="0"/>
-    <w:lsdException w:name="Light List Accent 3" w:semiHidden="0" w:uiPriority="61" w:unhideWhenUsed="0"/>
-    <w:lsdException w:name="Light Grid Accent 3" w:semiHidden="0" w:uiPriority="62" w:unhideWhenUsed="0"/>
-    <w:lsdException w:name="Medium Shading 1 Accent 3" w:semiHidden="0" w:uiPriority="63" w:unhideWhenUsed="0"/>
-    <w:lsdException w:name="Medium Shading 2 Accent 3" w:semiHidden="0" w:uiPriority="64" w:unhideWhenUsed="0"/>
-    <w:lsdException w:name="Medium List 1 Accent 3" w:semiHidden="0" w:uiPriority="65" w:unhideWhenUsed="0"/>
-    <w:lsdException w:name="Medium List 2 Accent 3" w:semiHidden="0" w:uiPriority="66" w:unhideWhenUsed="0"/>
-    <w:lsdException w:name="Medium Grid 1 Accent 3" w:semiHidden="0" w:uiPriority="67" w:unhideWhenUsed="0"/>
-    <w:lsdException w:name="Medium Grid 2 Accent 3" w:semiHidden="0" w:uiPriority="68" w:unhideWhenUsed="0"/>
-    <w:lsdException w:name="Medium Grid 3 Accent 3" w:semiHidden="0" w:uiPriority="69" w:unhideWhenUsed="0"/>
-    <w:lsdException w:name="Dark List Accent 3" w:semiHidden="0" w:uiPriority="70" w:unhideWhenUsed="0"/>
-    <w:lsdException w:name="Colorful Shading Accent 3" w:semiHidden="0" w:uiPriority="71" w:unhideWhenUsed="0"/>
-    <w:lsdException w:name="Colorful List Accent 3" w:semiHidden="0" w:uiPriority="72" w:unhideWhenUsed="0"/>
-    <w:lsdException w:name="Colorful Grid Accent 3" w:semiHidden="0" w:uiPriority="73" w:unhideWhenUsed="0"/>
-    <w:lsdException w:name="Light Shading Accent 4" w:semiHidden="0" w:uiPriority="60" w:unhideWhenUsed="0"/>
-    <w:lsdException w:name="Light List Accent 4" w:semiHidden="0" w:uiPriority="61" w:unhideWhenUsed="0"/>
-    <w:lsdException w:name="Light Grid Accent 4" w:semiHidden="0" w:uiPriority="62" w:unhideWhenUsed="0"/>
-    <w:lsdException w:name="Medium Shading 1 Accent 4" w:semiHidden="0" w:uiPriority="63" w:unhideWhenUsed="0"/>
-    <w:lsdException w:name="Medium Shading 2 Accent 4" w:semiHidden="0" w:uiPriority="64" w:unhideWhenUsed="0"/>
-    <w:lsdException w:name="Medium List 1 Accent 4" w:semiHidden="0" w:uiPriority="65" w:unhideWhenUsed="0"/>
-    <w:lsdException w:name="Medium List 2 Accent 4" w:semiHidden="0" w:uiPriority="66" w:unhideWhenUsed="0"/>
-    <w:lsdException w:name="Medium Grid 1 Accent 4" w:semiHidden="0" w:uiPriority="67" w:unhideWhenUsed="0"/>
-    <w:lsdException w:name="Medium Grid 2 Accent 4" w:semiHidden="0" w:uiPriority="68" w:unhideWhenUsed="0"/>
-    <w:lsdException w:name="Medium Grid 3 Accent 4" w:semiHidden="0" w:uiPriority="69" w:unhideWhenUsed="0"/>
-    <w:lsdException w:name="Dark List Accent 4" w:semiHidden="0" w:uiPriority="70" w:unhideWhenUsed="0"/>
-    <w:lsdException w:name="Colorful Shading Accent 4" w:semiHidden="0" w:uiPriority="71" w:unhideWhenUsed="0"/>
-    <w:lsdException w:name="Colorful List Accent 4" w:semiHidden="0" w:uiPriority="72" w:unhideWhenUsed="0"/>
-    <w:lsdException w:name="Colorful Grid Accent 4" w:semiHidden="0" w:uiPriority="73" w:unhideWhenUsed="0"/>
-    <w:lsdException w:name="Light Shading Accent 5" w:semiHidden="0" w:uiPriority="60" w:unhideWhenUsed="0"/>
-    <w:lsdException w:name="Light List Accent 5" w:semiHidden="0" w:uiPriority="61" w:unhideWhenUsed="0"/>
-    <w:lsdException w:name="Light Grid Accent 5" w:semiHidden="0" w:uiPriority="62" w:unhideWhenUsed="0"/>
-    <w:lsdException w:name="Medium Shading 1 Accent 5" w:semiHidden="0" w:uiPriority="63" w:unhideWhenUsed="0"/>
-    <w:lsdException w:name="Medium Shading 2 Accent 5" w:semiHidden="0" w:uiPriority="64" w:unhideWhenUsed="0"/>
-    <w:lsdException w:name="Medium List 1 Accent 5" w:semiHidden="0" w:uiPriority="65" w:unhideWhenUsed="0"/>
-    <w:lsdException w:name="Medium List 2 Accent 5" w:semiHidden="0" w:uiPriority="66" w:unhideWhenUsed="0"/>
-    <w:lsdException w:name="Medium Grid 1 Accent 5" w:semiHidden="0" w:uiPriority="67" w:unhideWhenUsed="0"/>
-    <w:lsdException w:name="Medium Grid 2 Accent 5" w:semiHidden="0" w:uiPriority="68" w:unhideWhenUsed="0"/>
-    <w:lsdException w:name="Medium Grid 3 Accent 5" w:semiHidden="0" w:uiPriority="69" w:unhideWhenUsed="0"/>
-    <w:lsdException w:name="Dark List Accent 5" w:semiHidden="0" w:uiPriority="70" w:unhideWhenUsed="0"/>
-    <w:lsdException w:name="Colorful Shading Accent 5" w:semiHidden="0" w:uiPriority="71" w:unhideWhenUsed="0"/>
-    <w:lsdException w:name="Colorful List Accent 5" w:semiHidden="0" w:uiPriority="72" w:unhideWhenUsed="0"/>
-    <w:lsdException w:name="Colorful Grid Accent 5" w:semiHidden="0" w:uiPriority="73" w:unhideWhenUsed="0"/>
-    <w:lsdException w:name="Light Shading Accent 6" w:semiHidden="0" w:uiPriority="60" w:unhideWhenUsed="0"/>
-    <w:lsdException w:name="Light List Accent 6" w:semiHidden="0" w:uiPriority="61" w:unhideWhenUsed="0"/>
-    <w:lsdException w:name="Light Grid Accent 6" w:semiHidden="0" w:uiPriority="62" w:unhideWhenUsed="0"/>
-    <w:lsdException w:name="Medium Shading 1 Accent 6" w:semiHidden="0" w:uiPriority="63" w:unhideWhenUsed="0"/>
-    <w:lsdException w:name="Medium Shading 2 Accent 6" w:semiHidden="0" w:uiPriority="64" w:unhideWhenUsed="0"/>
-    <w:lsdException w:name="Medium List 1 Accent 6" w:semiHidden="0" w:uiPriority="65" w:unhideWhenUsed="0"/>
-    <w:lsdException w:name="Medium List 2 Accent 6" w:semiHidden="0" w:uiPriority="66" w:unhideWhenUsed="0"/>
-    <w:lsdException w:name="Medium Grid 1 Accent 6" w:semiHidden="0" w:uiPriority="67" w:unhideWhenUsed="0"/>
-    <w:lsdException w:name="Medium Grid 2 Accent 6" w:semiHidden="0" w:uiPriority="68" w:unhideWhenUsed="0"/>
-    <w:lsdException w:name="Medium Grid 3 Accent 6" w:semiHidden="0" w:uiPriority="69" w:unhideWhenUsed="0"/>
-    <w:lsdException w:name="Dark List Accent 6" w:semiHidden="0" w:uiPriority="70" w:unhideWhenUsed="0"/>
-    <w:lsdException w:name="Colorful Shading Accent 6" w:semiHidden="0" w:uiPriority="71" w:unhideWhenUsed="0"/>
-    <w:lsdException w:name="Colorful List Accent 6" w:semiHidden="0" w:uiPriority="72" w:unhideWhenUsed="0"/>
-    <w:lsdException w:name="Colorful Grid Accent 6" w:semiHidden="0" w:uiPriority="73" w:unhideWhenUsed="0"/>
-    <w:lsdException w:name="Subtle Emphasis" w:semiHidden="0" w:uiPriority="19" w:unhideWhenUsed="0" w:qFormat="1"/>
-    <w:lsdException w:name="Intense Emphasis" w:semiHidden="0" w:uiPriority="21" w:unhideWhenUsed="0" w:qFormat="1"/>
-    <w:lsdException w:name="Subtle Reference" w:semiHidden="0" w:uiPriority="31" w:unhideWhenUsed="0" w:qFormat="1"/>
-    <w:lsdException w:name="Intense Reference" w:semiHidden="0" w:uiPriority="32" w:unhideWhenUsed="0" w:qFormat="1"/>
-    <w:lsdException w:name="Book Title" w:semiHidden="0" w:uiPriority="33" w:unhideWhenUsed="0" w:qFormat="1"/>
-    <w:lsdException w:name="Bibliography" w:uiPriority="37"/>
-    <w:lsdException w:name="TOC Heading" w:uiPriority="39" w:qFormat="1"/>
-  </w:latentStyles>
-  <w:style w:type="paragraph" w:default="1" w:styleId="Normal">
-    <w:name w:val="Normal"/>
-    <w:qFormat/>
-  </w:style>
-  <w:style w:type="character" w:default="1" w:styleId="DefaultParagraphFont">
-    <w:name w:val="Default Paragraph Font"/>
-    <w:uiPriority w:val="1"/>
-    <w:semiHidden/>
-    <w:unhideWhenUsed/>
-  </w:style>
-  <w:style w:type="table" w:default="1" w:styleId="TableNormal">
-    <w:name w:val="Normal Table"/>
-    <w:uiPriority w:val="99"/>
-    <w:semiHidden/>
-    <w:unhideWhenUsed/>
-    <w:qFormat/>
-    <w:tblPr>
-      <w:tblInd w:w="0" w:type="dxa"/>
-      <w:tblCellMar>
-        <w:top w:w="0" w:type="dxa"/>
-        <w:left w:w="108" w:type="dxa"/>
-        <w:bottom w:w="0" w:type="dxa"/>
-        <w:right w:w="108" w:type="dxa"/>
-      </w:tblCellMar>
-    </w:tblPr>
-  </w:style>
-  <w:style w:type="numbering" w:default="1" w:styleId="NoList">
-    <w:name w:val="No List"/>
-    <w:uiPriority w:val="99"/>
-    <w:semiHidden/>
-    <w:unhideWhenUsed/>
-  </w:style>
-  <w:style w:type="paragraph" w:customStyle="1" w:styleId="EA90E05A612C40EB8CAC1EA86B56F569">
-    <w:name w:val="EA90E05A612C40EB8CAC1EA86B56F569"/>
-    <w:rsid w:val="00FD5B75"/>
-  </w:style>
-  <w:style w:type="paragraph" w:customStyle="1" w:styleId="DC2515750AE4423D82D99D3823515A69">
-    <w:name w:val="DC2515750AE4423D82D99D3823515A69"/>
-    <w:rsid w:val="00FD5B75"/>
-  </w:style>
-  <w:style w:type="paragraph" w:customStyle="1" w:styleId="0DED2B0E6C5B4736854F7C45DFC59B3D">
-    <w:name w:val="0DED2B0E6C5B4736854F7C45DFC59B3D"/>
-    <w:rsid w:val="00FD5B75"/>
-  </w:style>
-  <w:style w:type="paragraph" w:customStyle="1" w:styleId="49435065E30B4186934A75CA6BD06993">
-    <w:name w:val="49435065E30B4186934A75CA6BD06993"/>
-    <w:rsid w:val="00FD5B75"/>
-  </w:style>
-  <w:style w:type="paragraph" w:customStyle="1" w:styleId="E8BA633A64384D2F970E437F229A8205">
-    <w:name w:val="E8BA633A64384D2F970E437F229A8205"/>
-    <w:rsid w:val="00FD5B75"/>
-  </w:style>
-  <w:style w:type="paragraph" w:customStyle="1" w:styleId="C1B49541B1AA4D129BCF5229F30E4B78">
-    <w:name w:val="C1B49541B1AA4D129BCF5229F30E4B78"/>
-    <w:rsid w:val="00FD5B75"/>
-  </w:style>
-</w:styles>
-</file>
-
-<file path=word/glossary/webSettings.xml><?xml version="1.0" encoding="utf-8"?>
-<w:webSettings xmlns:r="http://schemas.openxmlformats.org/officeDocument/2006/relationships" xmlns:w="http://schemas.openxmlformats.org/wordprocessingml/2006/main">
-  <w:optimizeForBrowser/>
-</w:webSettings>
-</file>
-
 <file path=word/theme/theme1.xml><?xml version="1.0" encoding="utf-8"?>
 <a:theme xmlns:a="http://schemas.openxmlformats.org/drawingml/2006/main" name="Office Theme">
   <a:themeElements>
@@ -8541,7 +8227,7 @@
 </file>
 
 <file path=customXml/itemProps2.xml><?xml version="1.0" encoding="utf-8"?>
-<ds:datastoreItem xmlns:ds="http://schemas.openxmlformats.org/officeDocument/2006/customXml" ds:itemID="{3ED83740-6B14-4CD3-B535-97DF3C6C2207}">
+<ds:datastoreItem xmlns:ds="http://schemas.openxmlformats.org/officeDocument/2006/customXml" ds:itemID="{B324AA92-E6E4-4CC7-9DDF-6F5B4D1E7E52}">
   <ds:schemaRefs>
     <ds:schemaRef ds:uri="http://schemas.openxmlformats.org/officeDocument/2006/bibliography"/>
   </ds:schemaRefs>

</xml_diff>

<commit_message>
Amplified the evil laugh sound
</commit_message>
<xml_diff>
--- a/COMP371_Document.docx
+++ b/COMP371_Document.docx
@@ -1,6 +1,6 @@
 
 <file path=word/document.xml><?xml version="1.0" encoding="utf-8"?>
-<w:document xmlns:ve="http://schemas.openxmlformats.org/markup-compatibility/2006" xmlns:o="urn:schemas-microsoft-com:office:office" xmlns:r="http://schemas.openxmlformats.org/officeDocument/2006/relationships" xmlns:m="http://schemas.openxmlformats.org/officeDocument/2006/math" xmlns:v="urn:schemas-microsoft-com:vml" xmlns:wp="http://schemas.openxmlformats.org/drawingml/2006/wordprocessingDrawing" xmlns:w10="urn:schemas-microsoft-com:office:word" xmlns:w="http://schemas.openxmlformats.org/wordprocessingml/2006/main" xmlns:wne="http://schemas.microsoft.com/office/word/2006/wordml">
+<w:document xmlns:wpc="http://schemas.microsoft.com/office/word/2010/wordprocessingCanvas" xmlns:mc="http://schemas.openxmlformats.org/markup-compatibility/2006" xmlns:o="urn:schemas-microsoft-com:office:office" xmlns:r="http://schemas.openxmlformats.org/officeDocument/2006/relationships" xmlns:m="http://schemas.openxmlformats.org/officeDocument/2006/math" xmlns:v="urn:schemas-microsoft-com:vml" xmlns:wp14="http://schemas.microsoft.com/office/word/2010/wordprocessingDrawing" xmlns:wp="http://schemas.openxmlformats.org/drawingml/2006/wordprocessingDrawing" xmlns:w10="urn:schemas-microsoft-com:office:word" xmlns:w="http://schemas.openxmlformats.org/wordprocessingml/2006/main" xmlns:w14="http://schemas.microsoft.com/office/word/2010/wordml" xmlns:wpg="http://schemas.microsoft.com/office/word/2010/wordprocessingGroup" xmlns:wpi="http://schemas.microsoft.com/office/word/2010/wordprocessingInk" xmlns:wne="http://schemas.microsoft.com/office/word/2006/wordml" xmlns:wps="http://schemas.microsoft.com/office/word/2010/wordprocessingShape" mc:Ignorable="w14 wp14">
   <w:body>
     <w:sdt>
       <w:sdtPr>
@@ -25,7 +25,7 @@
       <w:sdtContent>
         <w:p>
           <w:pPr>
-            <w:pStyle w:val="NoSpacing"/>
+            <w:pStyle w:val="Sansinterligne"/>
             <w:rPr>
               <w:rFonts w:asciiTheme="majorHAnsi" w:eastAsiaTheme="majorEastAsia" w:hAnsiTheme="majorHAnsi" w:cstheme="majorBidi"/>
               <w:sz w:val="72"/>
@@ -35,7 +35,7 @@
         </w:p>
         <w:p>
           <w:pPr>
-            <w:pStyle w:val="NoSpacing"/>
+            <w:pStyle w:val="Sansinterligne"/>
             <w:rPr>
               <w:rFonts w:asciiTheme="majorHAnsi" w:eastAsiaTheme="majorEastAsia" w:hAnsiTheme="majorHAnsi" w:cstheme="majorBidi"/>
               <w:sz w:val="72"/>
@@ -89,7 +89,7 @@
         </w:p>
         <w:p>
           <w:pPr>
-            <w:pStyle w:val="NoSpacing"/>
+            <w:pStyle w:val="Sansinterligne"/>
             <w:rPr>
               <w:rFonts w:asciiTheme="majorHAnsi" w:eastAsiaTheme="majorEastAsia" w:hAnsiTheme="majorHAnsi" w:cstheme="majorBidi"/>
               <w:sz w:val="60"/>
@@ -125,7 +125,7 @@
         </w:p>
         <w:p>
           <w:pPr>
-            <w:pStyle w:val="NoSpacing"/>
+            <w:pStyle w:val="Sansinterligne"/>
             <w:rPr>
               <w:rFonts w:asciiTheme="majorHAnsi" w:eastAsiaTheme="majorEastAsia" w:hAnsiTheme="majorHAnsi" w:cstheme="majorBidi"/>
               <w:sz w:val="36"/>
@@ -144,6 +144,7 @@
               <w:dataBinding w:prefixMappings="xmlns:ns0='http://schemas.openxmlformats.org/package/2006/metadata/core-properties' xmlns:ns1='http://purl.org/dc/elements/1.1/'" w:xpath="/ns0:coreProperties[1]/ns1:subject[1]" w:storeItemID="{6C3C8BC8-F283-45AE-878A-BAB7291924A1}"/>
               <w:text/>
             </w:sdtPr>
+            <w:sdtEndPr/>
             <w:sdtContent>
               <w:r>
                 <w:rPr>
@@ -190,7 +191,7 @@
         </w:p>
         <w:p>
           <w:pPr>
-            <w:pStyle w:val="NoSpacing"/>
+            <w:pStyle w:val="Sansinterligne"/>
             <w:rPr>
               <w:rFonts w:asciiTheme="majorHAnsi" w:eastAsiaTheme="majorEastAsia" w:hAnsiTheme="majorHAnsi" w:cstheme="majorBidi"/>
               <w:sz w:val="36"/>
@@ -216,7 +217,7 @@
         </w:p>
         <w:p>
           <w:pPr>
-            <w:pStyle w:val="NoSpacing"/>
+            <w:pStyle w:val="Sansinterligne"/>
             <w:rPr>
               <w:rFonts w:asciiTheme="majorHAnsi" w:eastAsiaTheme="majorEastAsia" w:hAnsiTheme="majorHAnsi" w:cstheme="majorBidi"/>
               <w:sz w:val="36"/>
@@ -226,7 +227,7 @@
         </w:p>
         <w:p>
           <w:pPr>
-            <w:pStyle w:val="NoSpacing"/>
+            <w:pStyle w:val="Sansinterligne"/>
             <w:rPr>
               <w:rFonts w:asciiTheme="majorHAnsi" w:eastAsiaTheme="majorEastAsia" w:hAnsiTheme="majorHAnsi" w:cstheme="majorBidi"/>
               <w:sz w:val="36"/>
@@ -468,7 +469,7 @@
         </w:p>
         <w:p>
           <w:pPr>
-            <w:pStyle w:val="ListParagraph"/>
+            <w:pStyle w:val="Paragraphedeliste"/>
             <w:numPr>
               <w:ilvl w:val="0"/>
               <w:numId w:val="1"/>
@@ -487,7 +488,7 @@
         </w:p>
         <w:p>
           <w:pPr>
-            <w:pStyle w:val="ListParagraph"/>
+            <w:pStyle w:val="Paragraphedeliste"/>
             <w:numPr>
               <w:ilvl w:val="0"/>
               <w:numId w:val="1"/>
@@ -508,7 +509,7 @@
         </w:p>
         <w:p>
           <w:pPr>
-            <w:pStyle w:val="ListParagraph"/>
+            <w:pStyle w:val="Paragraphedeliste"/>
             <w:numPr>
               <w:ilvl w:val="1"/>
               <w:numId w:val="1"/>
@@ -527,7 +528,7 @@
         </w:p>
         <w:p>
           <w:pPr>
-            <w:pStyle w:val="ListParagraph"/>
+            <w:pStyle w:val="Paragraphedeliste"/>
             <w:numPr>
               <w:ilvl w:val="1"/>
               <w:numId w:val="1"/>
@@ -546,7 +547,7 @@
         </w:p>
         <w:p>
           <w:pPr>
-            <w:pStyle w:val="ListParagraph"/>
+            <w:pStyle w:val="Paragraphedeliste"/>
             <w:numPr>
               <w:ilvl w:val="1"/>
               <w:numId w:val="1"/>
@@ -565,7 +566,7 @@
         </w:p>
         <w:p>
           <w:pPr>
-            <w:pStyle w:val="ListParagraph"/>
+            <w:pStyle w:val="Paragraphedeliste"/>
             <w:numPr>
               <w:ilvl w:val="0"/>
               <w:numId w:val="1"/>
@@ -587,7 +588,7 @@
         </w:p>
         <w:p>
           <w:pPr>
-            <w:pStyle w:val="ListParagraph"/>
+            <w:pStyle w:val="Paragraphedeliste"/>
             <w:numPr>
               <w:ilvl w:val="1"/>
               <w:numId w:val="1"/>
@@ -606,7 +607,7 @@
         </w:p>
         <w:p>
           <w:pPr>
-            <w:pStyle w:val="ListParagraph"/>
+            <w:pStyle w:val="Paragraphedeliste"/>
             <w:numPr>
               <w:ilvl w:val="2"/>
               <w:numId w:val="1"/>
@@ -625,7 +626,7 @@
         </w:p>
         <w:p>
           <w:pPr>
-            <w:pStyle w:val="ListParagraph"/>
+            <w:pStyle w:val="Paragraphedeliste"/>
             <w:numPr>
               <w:ilvl w:val="2"/>
               <w:numId w:val="1"/>
@@ -644,7 +645,7 @@
         </w:p>
         <w:p>
           <w:pPr>
-            <w:pStyle w:val="ListParagraph"/>
+            <w:pStyle w:val="Paragraphedeliste"/>
             <w:numPr>
               <w:ilvl w:val="2"/>
               <w:numId w:val="1"/>
@@ -665,7 +666,7 @@
         </w:p>
         <w:p>
           <w:pPr>
-            <w:pStyle w:val="ListParagraph"/>
+            <w:pStyle w:val="Paragraphedeliste"/>
             <w:numPr>
               <w:ilvl w:val="1"/>
               <w:numId w:val="1"/>
@@ -686,7 +687,7 @@
         </w:p>
         <w:p>
           <w:pPr>
-            <w:pStyle w:val="ListParagraph"/>
+            <w:pStyle w:val="Paragraphedeliste"/>
             <w:numPr>
               <w:ilvl w:val="0"/>
               <w:numId w:val="1"/>
@@ -707,7 +708,7 @@
         </w:p>
         <w:p>
           <w:pPr>
-            <w:pStyle w:val="ListParagraph"/>
+            <w:pStyle w:val="Paragraphedeliste"/>
             <w:numPr>
               <w:ilvl w:val="1"/>
               <w:numId w:val="1"/>
@@ -732,7 +733,7 @@
         </w:p>
         <w:p>
           <w:pPr>
-            <w:pStyle w:val="ListParagraph"/>
+            <w:pStyle w:val="Paragraphedeliste"/>
             <w:numPr>
               <w:ilvl w:val="1"/>
               <w:numId w:val="1"/>
@@ -751,7 +752,7 @@
         </w:p>
         <w:p>
           <w:pPr>
-            <w:pStyle w:val="ListParagraph"/>
+            <w:pStyle w:val="Paragraphedeliste"/>
             <w:numPr>
               <w:ilvl w:val="1"/>
               <w:numId w:val="1"/>
@@ -770,7 +771,7 @@
         </w:p>
         <w:p>
           <w:pPr>
-            <w:pStyle w:val="ListParagraph"/>
+            <w:pStyle w:val="Paragraphedeliste"/>
             <w:numPr>
               <w:ilvl w:val="1"/>
               <w:numId w:val="1"/>
@@ -785,7 +786,7 @@
         </w:p>
         <w:p>
           <w:pPr>
-            <w:pStyle w:val="ListParagraph"/>
+            <w:pStyle w:val="Paragraphedeliste"/>
             <w:numPr>
               <w:ilvl w:val="0"/>
               <w:numId w:val="1"/>
@@ -806,7 +807,7 @@
         </w:p>
         <w:p>
           <w:pPr>
-            <w:pStyle w:val="ListParagraph"/>
+            <w:pStyle w:val="Paragraphedeliste"/>
             <w:numPr>
               <w:ilvl w:val="1"/>
               <w:numId w:val="1"/>
@@ -827,7 +828,7 @@
         </w:p>
         <w:p>
           <w:pPr>
-            <w:pStyle w:val="ListParagraph"/>
+            <w:pStyle w:val="Paragraphedeliste"/>
             <w:numPr>
               <w:ilvl w:val="1"/>
               <w:numId w:val="1"/>
@@ -853,7 +854,7 @@
         </w:p>
         <w:p>
           <w:pPr>
-            <w:pStyle w:val="ListParagraph"/>
+            <w:pStyle w:val="Paragraphedeliste"/>
             <w:numPr>
               <w:ilvl w:val="1"/>
               <w:numId w:val="1"/>
@@ -880,7 +881,7 @@
         </w:p>
         <w:p>
           <w:pPr>
-            <w:pStyle w:val="ListParagraph"/>
+            <w:pStyle w:val="Paragraphedeliste"/>
             <w:numPr>
               <w:ilvl w:val="1"/>
               <w:numId w:val="1"/>
@@ -901,7 +902,7 @@
         </w:p>
         <w:p>
           <w:pPr>
-            <w:pStyle w:val="ListParagraph"/>
+            <w:pStyle w:val="Paragraphedeliste"/>
             <w:numPr>
               <w:ilvl w:val="1"/>
               <w:numId w:val="1"/>
@@ -920,7 +921,7 @@
         </w:p>
         <w:p>
           <w:pPr>
-            <w:pStyle w:val="ListParagraph"/>
+            <w:pStyle w:val="Paragraphedeliste"/>
             <w:numPr>
               <w:ilvl w:val="1"/>
               <w:numId w:val="1"/>
@@ -939,7 +940,7 @@
         </w:p>
         <w:p>
           <w:pPr>
-            <w:pStyle w:val="ListParagraph"/>
+            <w:pStyle w:val="Paragraphedeliste"/>
             <w:numPr>
               <w:ilvl w:val="1"/>
               <w:numId w:val="1"/>
@@ -960,7 +961,7 @@
         </w:p>
         <w:p>
           <w:pPr>
-            <w:pStyle w:val="ListParagraph"/>
+            <w:pStyle w:val="Paragraphedeliste"/>
             <w:numPr>
               <w:ilvl w:val="0"/>
               <w:numId w:val="1"/>
@@ -984,7 +985,7 @@
         </w:p>
         <w:p>
           <w:pPr>
-            <w:pStyle w:val="ListParagraph"/>
+            <w:pStyle w:val="Paragraphedeliste"/>
             <w:numPr>
               <w:ilvl w:val="1"/>
               <w:numId w:val="1"/>
@@ -1008,7 +1009,7 @@
         </w:p>
         <w:p>
           <w:pPr>
-            <w:pStyle w:val="ListParagraph"/>
+            <w:pStyle w:val="Paragraphedeliste"/>
             <w:numPr>
               <w:ilvl w:val="2"/>
               <w:numId w:val="1"/>
@@ -1029,7 +1030,7 @@
         </w:p>
         <w:p>
           <w:pPr>
-            <w:pStyle w:val="ListParagraph"/>
+            <w:pStyle w:val="Paragraphedeliste"/>
             <w:numPr>
               <w:ilvl w:val="2"/>
               <w:numId w:val="1"/>
@@ -1048,7 +1049,7 @@
         </w:p>
         <w:p>
           <w:pPr>
-            <w:pStyle w:val="ListParagraph"/>
+            <w:pStyle w:val="Paragraphedeliste"/>
             <w:numPr>
               <w:ilvl w:val="2"/>
               <w:numId w:val="1"/>
@@ -1067,7 +1068,7 @@
         </w:p>
         <w:p>
           <w:pPr>
-            <w:pStyle w:val="ListParagraph"/>
+            <w:pStyle w:val="Paragraphedeliste"/>
             <w:numPr>
               <w:ilvl w:val="1"/>
               <w:numId w:val="1"/>
@@ -1099,7 +1100,7 @@
         </w:p>
         <w:p>
           <w:pPr>
-            <w:pStyle w:val="ListParagraph"/>
+            <w:pStyle w:val="Paragraphedeliste"/>
             <w:numPr>
               <w:ilvl w:val="2"/>
               <w:numId w:val="1"/>
@@ -1118,7 +1119,7 @@
         </w:p>
         <w:p>
           <w:pPr>
-            <w:pStyle w:val="ListParagraph"/>
+            <w:pStyle w:val="Paragraphedeliste"/>
             <w:numPr>
               <w:ilvl w:val="2"/>
               <w:numId w:val="1"/>
@@ -1137,7 +1138,7 @@
         </w:p>
         <w:p>
           <w:pPr>
-            <w:pStyle w:val="ListParagraph"/>
+            <w:pStyle w:val="Paragraphedeliste"/>
             <w:numPr>
               <w:ilvl w:val="2"/>
               <w:numId w:val="1"/>
@@ -1156,7 +1157,7 @@
         </w:p>
         <w:p>
           <w:pPr>
-            <w:pStyle w:val="ListParagraph"/>
+            <w:pStyle w:val="Paragraphedeliste"/>
             <w:numPr>
               <w:ilvl w:val="0"/>
               <w:numId w:val="1"/>
@@ -1180,7 +1181,7 @@
         </w:p>
         <w:p>
           <w:pPr>
-            <w:pStyle w:val="ListParagraph"/>
+            <w:pStyle w:val="Paragraphedeliste"/>
             <w:numPr>
               <w:ilvl w:val="0"/>
               <w:numId w:val="1"/>
@@ -1218,7 +1219,7 @@
     </w:sdt>
     <w:p>
       <w:pPr>
-        <w:pStyle w:val="Heading1"/>
+        <w:pStyle w:val="Titre1"/>
       </w:pPr>
       <w:r>
         <w:lastRenderedPageBreak/>
@@ -1277,7 +1278,6 @@
       <w:r>
         <w:rPr>
           <w:noProof/>
-          <w:lang w:val="en-US" w:eastAsia="en-US"/>
         </w:rPr>
         <w:drawing>
           <wp:inline distT="0" distB="0" distL="0" distR="0">
@@ -1297,7 +1297,7 @@
                     </pic:cNvPicPr>
                   </pic:nvPicPr>
                   <pic:blipFill>
-                    <a:blip r:embed="rId9"/>
+                    <a:blip r:embed="rId10"/>
                     <a:srcRect/>
                     <a:stretch>
                       <a:fillRect/>
@@ -1331,7 +1331,7 @@
     </w:p>
     <w:p>
       <w:pPr>
-        <w:pStyle w:val="Heading1"/>
+        <w:pStyle w:val="Titre1"/>
       </w:pPr>
       <w:r>
         <w:lastRenderedPageBreak/>
@@ -1341,7 +1341,7 @@
     <w:p/>
     <w:p>
       <w:pPr>
-        <w:pStyle w:val="Heading2"/>
+        <w:pStyle w:val="Titre2"/>
       </w:pPr>
       <w:r>
         <w:t>2.1 Modeling Methodology</w:t>
@@ -1449,7 +1449,7 @@
     <w:p/>
     <w:p>
       <w:pPr>
-        <w:pStyle w:val="Heading2"/>
+        <w:pStyle w:val="Titre2"/>
       </w:pPr>
       <w:r>
         <w:t>2.2 Animation</w:t>
@@ -1543,7 +1543,6 @@
       <w:r>
         <w:rPr>
           <w:noProof/>
-          <w:lang w:val="en-US" w:eastAsia="en-US"/>
         </w:rPr>
         <w:drawing>
           <wp:inline distT="0" distB="0" distL="0" distR="0">
@@ -1563,7 +1562,7 @@
                     </pic:cNvPicPr>
                   </pic:nvPicPr>
                   <pic:blipFill>
-                    <a:blip r:embed="rId10"/>
+                    <a:blip r:embed="rId11"/>
                     <a:srcRect/>
                     <a:stretch>
                       <a:fillRect/>
@@ -1603,7 +1602,6 @@
       <w:r>
         <w:rPr>
           <w:noProof/>
-          <w:lang w:val="en-US" w:eastAsia="en-US"/>
         </w:rPr>
         <w:drawing>
           <wp:inline distT="0" distB="0" distL="0" distR="0">
@@ -1623,7 +1621,7 @@
                     </pic:cNvPicPr>
                   </pic:nvPicPr>
                   <pic:blipFill>
-                    <a:blip r:embed="rId11"/>
+                    <a:blip r:embed="rId12"/>
                     <a:srcRect/>
                     <a:stretch>
                       <a:fillRect/>
@@ -1659,7 +1657,7 @@
     </w:p>
     <w:p>
       <w:pPr>
-        <w:pStyle w:val="Heading2"/>
+        <w:pStyle w:val="Titre2"/>
       </w:pPr>
       <w:r>
         <w:t xml:space="preserve">2.3 Texturing </w:t>
@@ -1756,7 +1754,7 @@
     </w:p>
     <w:p>
       <w:pPr>
-        <w:pStyle w:val="Heading1"/>
+        <w:pStyle w:val="Titre1"/>
       </w:pPr>
       <w:r>
         <w:lastRenderedPageBreak/>
@@ -1766,7 +1764,7 @@
     <w:p/>
     <w:p>
       <w:pPr>
-        <w:pStyle w:val="Heading2"/>
+        <w:pStyle w:val="Titre2"/>
       </w:pPr>
       <w:r>
         <w:t>3.1 Description</w:t>
@@ -1789,7 +1787,7 @@
     <w:p/>
     <w:p>
       <w:pPr>
-        <w:pStyle w:val="Heading3"/>
+        <w:pStyle w:val="Titre3"/>
       </w:pPr>
       <w:r>
         <w:t>3.1.1 Logic</w:t>
@@ -2083,7 +2081,7 @@
     </w:p>
     <w:p>
       <w:pPr>
-        <w:pStyle w:val="Heading3"/>
+        <w:pStyle w:val="Titre3"/>
       </w:pPr>
       <w:r>
         <w:t>3.1</w:t>
@@ -2214,12 +2212,12 @@
     </w:p>
     <w:p>
       <w:pPr>
-        <w:pStyle w:val="Heading3"/>
-      </w:pPr>
-    </w:p>
-    <w:p>
-      <w:pPr>
-        <w:pStyle w:val="Heading3"/>
+        <w:pStyle w:val="Titre3"/>
+      </w:pPr>
+    </w:p>
+    <w:p>
+      <w:pPr>
+        <w:pStyle w:val="Titre3"/>
         <w:rPr>
           <w:sz w:val="20"/>
           <w:szCs w:val="20"/>
@@ -2320,12 +2318,12 @@
     </w:p>
     <w:p>
       <w:pPr>
-        <w:pStyle w:val="Heading3"/>
-      </w:pPr>
-    </w:p>
-    <w:p>
-      <w:pPr>
-        <w:pStyle w:val="Heading2"/>
+        <w:pStyle w:val="Titre3"/>
+      </w:pPr>
+    </w:p>
+    <w:p>
+      <w:pPr>
+        <w:pStyle w:val="Titre2"/>
       </w:pPr>
       <w:r>
         <w:t>3.2 Code Originality</w:t>
@@ -2344,7 +2342,7 @@
     </w:p>
     <w:p>
       <w:pPr>
-        <w:pStyle w:val="ListParagraph"/>
+        <w:pStyle w:val="Paragraphedeliste"/>
         <w:numPr>
           <w:ilvl w:val="0"/>
           <w:numId w:val="3"/>
@@ -2356,13 +2354,13 @@
     </w:p>
     <w:p>
       <w:pPr>
-        <w:pStyle w:val="ListParagraph"/>
+        <w:pStyle w:val="Paragraphedeliste"/>
         <w:ind w:left="405"/>
       </w:pPr>
     </w:p>
     <w:p>
       <w:pPr>
-        <w:pStyle w:val="ListParagraph"/>
+        <w:pStyle w:val="Paragraphedeliste"/>
         <w:numPr>
           <w:ilvl w:val="0"/>
           <w:numId w:val="3"/>
@@ -2388,12 +2386,12 @@
     </w:p>
     <w:p>
       <w:pPr>
-        <w:pStyle w:val="ListParagraph"/>
-      </w:pPr>
-    </w:p>
-    <w:p>
-      <w:pPr>
-        <w:pStyle w:val="ListParagraph"/>
+        <w:pStyle w:val="Paragraphedeliste"/>
+      </w:pPr>
+    </w:p>
+    <w:p>
+      <w:pPr>
+        <w:pStyle w:val="Paragraphedeliste"/>
         <w:numPr>
           <w:ilvl w:val="0"/>
           <w:numId w:val="3"/>
@@ -2421,7 +2419,7 @@
     </w:p>
     <w:p>
       <w:pPr>
-        <w:pStyle w:val="ListParagraph"/>
+        <w:pStyle w:val="Paragraphedeliste"/>
         <w:numPr>
           <w:ilvl w:val="0"/>
           <w:numId w:val="3"/>
@@ -2436,7 +2434,7 @@
     </w:p>
     <w:p>
       <w:pPr>
-        <w:pStyle w:val="Heading1"/>
+        <w:pStyle w:val="Titre1"/>
       </w:pPr>
       <w:r>
         <w:lastRenderedPageBreak/>
@@ -2446,7 +2444,7 @@
     <w:p/>
     <w:p>
       <w:pPr>
-        <w:pStyle w:val="Heading2"/>
+        <w:pStyle w:val="Titre2"/>
       </w:pPr>
       <w:r>
         <w:t>4</w:t>
@@ -2542,7 +2540,7 @@
     </w:p>
     <w:p>
       <w:pPr>
-        <w:pStyle w:val="Heading2"/>
+        <w:pStyle w:val="Titre2"/>
       </w:pPr>
       <w:r>
         <w:t>4.2</w:t>
@@ -2576,15 +2574,13 @@
       <w:r>
         <w:t xml:space="preserve">ouble with the dynamic shadows, because they weren’t updating correctly. </w:t>
       </w:r>
-      <w:bookmarkStart w:id="0" w:name="_GoBack"/>
-      <w:bookmarkEnd w:id="0"/>
       <w:r>
         <w:t>Now we have really good looking shadows and we even added an effect that makes the shadows disappear the further away you are from the lights.</w:t>
       </w:r>
     </w:p>
     <w:p>
       <w:pPr>
-        <w:pStyle w:val="Heading2"/>
+        <w:pStyle w:val="Titre2"/>
       </w:pPr>
       <w:r>
         <w:t>4.3</w:t>
@@ -2676,7 +2672,7 @@
     </w:p>
     <w:p>
       <w:pPr>
-        <w:pStyle w:val="Heading2"/>
+        <w:pStyle w:val="Titre2"/>
       </w:pPr>
       <w:r>
         <w:t>4.4 Other</w:t>
@@ -2722,7 +2718,7 @@
     </w:p>
     <w:p>
       <w:pPr>
-        <w:pStyle w:val="Heading1"/>
+        <w:pStyle w:val="Titre1"/>
       </w:pPr>
       <w:r>
         <w:lastRenderedPageBreak/>
@@ -2732,7 +2728,7 @@
     <w:p/>
     <w:p>
       <w:pPr>
-        <w:pStyle w:val="Heading2"/>
+        <w:pStyle w:val="Titre2"/>
       </w:pPr>
       <w:r>
         <w:t>5</w:t>
@@ -2757,7 +2753,7 @@
     </w:p>
     <w:p>
       <w:pPr>
-        <w:pStyle w:val="Heading2"/>
+        <w:pStyle w:val="Titre2"/>
       </w:pPr>
       <w:r>
         <w:t>5.2</w:t>
@@ -2825,7 +2821,6 @@
       <w:r>
         <w:rPr>
           <w:noProof/>
-          <w:lang w:val="en-US" w:eastAsia="en-US"/>
         </w:rPr>
         <w:drawing>
           <wp:inline distT="0" distB="0" distL="0" distR="0">
@@ -2843,10 +2838,10 @@
                     <pic:cNvPicPr/>
                   </pic:nvPicPr>
                   <pic:blipFill>
-                    <a:blip r:embed="rId12">
+                    <a:blip r:embed="rId13">
                       <a:extLst>
                         <a:ext uri="{28A0092B-C50C-407E-A947-70E740481C1C}">
-                          <a14:useLocalDpi xmlns="" xmlns:wpc="http://schemas.microsoft.com/office/word/2010/wordprocessingCanvas" xmlns:mc="http://schemas.openxmlformats.org/markup-compatibility/2006" xmlns:o="urn:schemas-microsoft-com:office:office" xmlns:v="urn:schemas-microsoft-com:vml" xmlns:wp14="http://schemas.microsoft.com/office/word/2010/wordprocessingDrawing" xmlns:w10="urn:schemas-microsoft-com:office:word" xmlns:w="http://schemas.openxmlformats.org/wordprocessingml/2006/main" xmlns:w14="http://schemas.microsoft.com/office/word/2010/wordml" xmlns:wpg="http://schemas.microsoft.com/office/word/2010/wordprocessingGroup" xmlns:wpi="http://schemas.microsoft.com/office/word/2010/wordprocessingInk" xmlns:wps="http://schemas.microsoft.com/office/word/2010/wordprocessingShape" xmlns:a14="http://schemas.microsoft.com/office/drawing/2010/main" val="0"/>
+                          <a14:useLocalDpi xmlns:a14="http://schemas.microsoft.com/office/drawing/2010/main" val="0"/>
                         </a:ext>
                       </a:extLst>
                     </a:blip>
@@ -2881,7 +2876,6 @@
           <w:noProof/>
           <w:sz w:val="16"/>
           <w:szCs w:val="16"/>
-          <w:lang w:val="en-US" w:eastAsia="en-US"/>
         </w:rPr>
         <w:drawing>
           <wp:inline distT="0" distB="0" distL="0" distR="0">
@@ -2901,7 +2895,7 @@
                     </pic:cNvPicPr>
                   </pic:nvPicPr>
                   <pic:blipFill>
-                    <a:blip r:embed="rId13"/>
+                    <a:blip r:embed="rId14"/>
                     <a:srcRect/>
                     <a:stretch>
                       <a:fillRect/>
@@ -2964,7 +2958,7 @@
     </w:p>
     <w:p>
       <w:pPr>
-        <w:pStyle w:val="Heading2"/>
+        <w:pStyle w:val="Titre2"/>
       </w:pPr>
       <w:r>
         <w:t>5.3</w:t>
@@ -2983,7 +2977,7 @@
     </w:p>
     <w:p>
       <w:pPr>
-        <w:pStyle w:val="Heading2"/>
+        <w:pStyle w:val="Titre2"/>
       </w:pPr>
       <w:r>
         <w:t>5.4</w:t>
@@ -3016,7 +3010,7 @@
     </w:p>
     <w:p>
       <w:pPr>
-        <w:pStyle w:val="Heading2"/>
+        <w:pStyle w:val="Titre2"/>
       </w:pPr>
       <w:r>
         <w:t>5.5</w:t>
@@ -3030,20 +3024,12 @@
     </w:p>
     <w:p>
       <w:r>
-        <w:t xml:space="preserve">A menu was added at the beginning of the game to make the selection between the different </w:t>
-      </w:r>
-      <w:proofErr w:type="spellStart"/>
-      <w:r>
-        <w:t>gameplay</w:t>
-      </w:r>
-      <w:proofErr w:type="spellEnd"/>
-      <w:r>
-        <w:t xml:space="preserve"> modes and the maps easier. </w:t>
-      </w:r>
-    </w:p>
-    <w:p>
-      <w:pPr>
-        <w:pStyle w:val="Heading2"/>
+        <w:t xml:space="preserve">A menu was added at the beginning of the game to make the selection between the different gameplay modes and the maps easier. </w:t>
+      </w:r>
+    </w:p>
+    <w:p>
+      <w:pPr>
+        <w:pStyle w:val="Titre2"/>
       </w:pPr>
       <w:r>
         <w:t>5.6</w:t>
@@ -3110,7 +3096,6 @@
       <w:r>
         <w:rPr>
           <w:noProof/>
-          <w:lang w:val="en-US" w:eastAsia="en-US"/>
         </w:rPr>
         <w:drawing>
           <wp:inline distT="0" distB="0" distL="0" distR="0">
@@ -3130,7 +3115,7 @@
                     </pic:cNvPicPr>
                   </pic:nvPicPr>
                   <pic:blipFill>
-                    <a:blip r:embed="rId14"/>
+                    <a:blip r:embed="rId15"/>
                     <a:srcRect/>
                     <a:stretch>
                       <a:fillRect/>
@@ -3167,7 +3152,6 @@
       <w:r>
         <w:rPr>
           <w:noProof/>
-          <w:lang w:val="en-US" w:eastAsia="en-US"/>
         </w:rPr>
         <w:drawing>
           <wp:inline distT="0" distB="0" distL="0" distR="0">
@@ -3187,7 +3171,7 @@
                     </pic:cNvPicPr>
                   </pic:nvPicPr>
                   <pic:blipFill>
-                    <a:blip r:embed="rId15"/>
+                    <a:blip r:embed="rId16"/>
                     <a:srcRect/>
                     <a:stretch>
                       <a:fillRect/>
@@ -3218,7 +3202,7 @@
     </w:p>
     <w:p>
       <w:pPr>
-        <w:pStyle w:val="Heading2"/>
+        <w:pStyle w:val="Titre2"/>
       </w:pPr>
       <w:r>
         <w:lastRenderedPageBreak/>
@@ -3247,13 +3231,12 @@
     </w:p>
     <w:p>
       <w:pPr>
-        <w:pStyle w:val="Heading1"/>
+        <w:pStyle w:val="Titre1"/>
         <w:jc w:val="center"/>
       </w:pPr>
       <w:r>
         <w:rPr>
           <w:noProof/>
-          <w:lang w:val="en-US" w:eastAsia="en-US"/>
         </w:rPr>
         <w:drawing>
           <wp:inline distT="0" distB="0" distL="0" distR="0">
@@ -3273,7 +3256,7 @@
                     </pic:cNvPicPr>
                   </pic:nvPicPr>
                   <pic:blipFill>
-                    <a:blip r:embed="rId16"/>
+                    <a:blip r:embed="rId17"/>
                     <a:srcRect/>
                     <a:stretch>
                       <a:fillRect/>
@@ -3335,7 +3318,7 @@
     </w:p>
     <w:p>
       <w:pPr>
-        <w:pStyle w:val="Heading1"/>
+        <w:pStyle w:val="Titre1"/>
       </w:pPr>
       <w:r>
         <w:lastRenderedPageBreak/>
@@ -3353,7 +3336,7 @@
     </w:p>
     <w:p>
       <w:pPr>
-        <w:pStyle w:val="ListParagraph"/>
+        <w:pStyle w:val="Paragraphedeliste"/>
         <w:numPr>
           <w:ilvl w:val="0"/>
           <w:numId w:val="4"/>
@@ -3365,7 +3348,7 @@
     </w:p>
     <w:p>
       <w:pPr>
-        <w:pStyle w:val="ListParagraph"/>
+        <w:pStyle w:val="Paragraphedeliste"/>
         <w:numPr>
           <w:ilvl w:val="0"/>
           <w:numId w:val="4"/>
@@ -3377,7 +3360,7 @@
     </w:p>
     <w:p>
       <w:pPr>
-        <w:pStyle w:val="ListParagraph"/>
+        <w:pStyle w:val="Paragraphedeliste"/>
         <w:numPr>
           <w:ilvl w:val="0"/>
           <w:numId w:val="4"/>
@@ -3389,7 +3372,7 @@
     </w:p>
     <w:p>
       <w:pPr>
-        <w:pStyle w:val="ListParagraph"/>
+        <w:pStyle w:val="Paragraphedeliste"/>
         <w:numPr>
           <w:ilvl w:val="0"/>
           <w:numId w:val="4"/>
@@ -3438,7 +3421,6 @@
       <w:r>
         <w:rPr>
           <w:noProof/>
-          <w:lang w:val="en-US" w:eastAsia="en-US"/>
         </w:rPr>
         <w:drawing>
           <wp:inline distT="0" distB="0" distL="0" distR="0">
@@ -3456,10 +3438,10 @@
                     <pic:cNvPicPr/>
                   </pic:nvPicPr>
                   <pic:blipFill>
-                    <a:blip r:embed="rId17">
+                    <a:blip r:embed="rId18">
                       <a:extLst>
                         <a:ext uri="{28A0092B-C50C-407E-A947-70E740481C1C}">
-                          <a14:useLocalDpi xmlns="" xmlns:wpc="http://schemas.microsoft.com/office/word/2010/wordprocessingCanvas" xmlns:mc="http://schemas.openxmlformats.org/markup-compatibility/2006" xmlns:o="urn:schemas-microsoft-com:office:office" xmlns:v="urn:schemas-microsoft-com:vml" xmlns:wp14="http://schemas.microsoft.com/office/word/2010/wordprocessingDrawing" xmlns:w10="urn:schemas-microsoft-com:office:word" xmlns:w="http://schemas.openxmlformats.org/wordprocessingml/2006/main" xmlns:w14="http://schemas.microsoft.com/office/word/2010/wordml" xmlns:wpg="http://schemas.microsoft.com/office/word/2010/wordprocessingGroup" xmlns:wpi="http://schemas.microsoft.com/office/word/2010/wordprocessingInk" xmlns:wps="http://schemas.microsoft.com/office/word/2010/wordprocessingShape" xmlns:a14="http://schemas.microsoft.com/office/drawing/2010/main" val="0"/>
+                          <a14:useLocalDpi xmlns:a14="http://schemas.microsoft.com/office/drawing/2010/main" val="0"/>
                         </a:ext>
                       </a:extLst>
                     </a:blip>
@@ -3485,12 +3467,12 @@
     </w:p>
     <w:p>
       <w:pPr>
-        <w:pStyle w:val="Heading3"/>
-      </w:pPr>
-    </w:p>
-    <w:p>
-      <w:pPr>
-        <w:pStyle w:val="Heading2"/>
+        <w:pStyle w:val="Titre3"/>
+      </w:pPr>
+    </w:p>
+    <w:p>
+      <w:pPr>
+        <w:pStyle w:val="Titre2"/>
       </w:pPr>
       <w:r>
         <w:t xml:space="preserve">6.1 </w:t>
@@ -3501,7 +3483,7 @@
     </w:p>
     <w:p>
       <w:pPr>
-        <w:pStyle w:val="Heading3"/>
+        <w:pStyle w:val="Titre3"/>
       </w:pPr>
       <w:r>
         <w:t>6.1.1 Camera Control</w:t>
@@ -3765,7 +3747,7 @@
     </w:p>
     <w:p>
       <w:pPr>
-        <w:pStyle w:val="Heading3"/>
+        <w:pStyle w:val="Titre3"/>
       </w:pPr>
       <w:r>
         <w:t>6.1.2</w:t>
@@ -3882,7 +3864,7 @@
     </w:p>
     <w:p>
       <w:pPr>
-        <w:pStyle w:val="Heading3"/>
+        <w:pStyle w:val="Titre3"/>
       </w:pPr>
       <w:r>
         <w:t>6.</w:t>
@@ -4184,7 +4166,7 @@
     </w:p>
     <w:p>
       <w:pPr>
-        <w:pStyle w:val="Heading3"/>
+        <w:pStyle w:val="Titre3"/>
       </w:pPr>
       <w:r>
         <w:t>6.1.3 Other Controls</w:t>
@@ -4214,7 +4196,7 @@
     </w:p>
     <w:p>
       <w:pPr>
-        <w:pStyle w:val="Heading2"/>
+        <w:pStyle w:val="Titre2"/>
       </w:pPr>
       <w:r>
         <w:t xml:space="preserve">6.2 </w:t>
@@ -4230,7 +4212,7 @@
     </w:p>
     <w:p>
       <w:pPr>
-        <w:pStyle w:val="Heading3"/>
+        <w:pStyle w:val="Titre3"/>
       </w:pPr>
       <w:r>
         <w:t>6.2</w:t>
@@ -4275,7 +4257,7 @@
     </w:p>
     <w:p>
       <w:pPr>
-        <w:pStyle w:val="Heading3"/>
+        <w:pStyle w:val="Titre3"/>
       </w:pPr>
       <w:r>
         <w:t>6.2.2 Player Control</w:t>
@@ -4321,7 +4303,7 @@
     </w:p>
     <w:p>
       <w:pPr>
-        <w:pStyle w:val="Heading3"/>
+        <w:pStyle w:val="Titre3"/>
       </w:pPr>
       <w:r>
         <w:t>6.2.3 Joystick Control</w:t>
@@ -4373,7 +4355,7 @@
     </w:p>
     <w:p>
       <w:pPr>
-        <w:pStyle w:val="Heading1"/>
+        <w:pStyle w:val="Titre1"/>
       </w:pPr>
       <w:r>
         <w:lastRenderedPageBreak/>
@@ -4383,19 +4365,17 @@
         <w:t>References</w:t>
       </w:r>
     </w:p>
-    <w:p/>
-    <w:p>
-      <w:pPr>
-        <w:pStyle w:val="Heading2"/>
+    <w:p>
+      <w:pPr>
+        <w:pStyle w:val="Titre2"/>
       </w:pPr>
       <w:r>
         <w:t>7.1 Textures</w:t>
       </w:r>
     </w:p>
-    <w:p/>
-    <w:p>
-      <w:pPr>
-        <w:pStyle w:val="HTMLPreformatted"/>
+    <w:p>
+      <w:pPr>
+        <w:pStyle w:val="PrformatHTML"/>
         <w:spacing w:after="40"/>
         <w:rPr>
           <w:rFonts w:asciiTheme="minorHAnsi" w:hAnsiTheme="minorHAnsi" w:cstheme="minorHAnsi"/>
@@ -4421,10 +4401,10 @@
         </w:rPr>
         <w:t xml:space="preserve">): </w:t>
       </w:r>
-      <w:hyperlink r:id="rId18" w:history="1">
+      <w:hyperlink r:id="rId19" w:history="1">
         <w:r>
           <w:rPr>
-            <w:rStyle w:val="Hyperlink"/>
+            <w:rStyle w:val="Lienhypertexte"/>
             <w:rFonts w:asciiTheme="minorHAnsi" w:hAnsiTheme="minorHAnsi" w:cstheme="minorHAnsi"/>
           </w:rPr>
           <w:t>http://vortex-x.deviantart.com/art/green-white-metal-wall-118983148</w:t>
@@ -4433,7 +4413,7 @@
     </w:p>
     <w:p>
       <w:pPr>
-        <w:pStyle w:val="HTMLPreformatted"/>
+        <w:pStyle w:val="PrformatHTML"/>
         <w:spacing w:after="40"/>
         <w:rPr>
           <w:rFonts w:asciiTheme="minorHAnsi" w:hAnsiTheme="minorHAnsi" w:cstheme="minorHAnsi"/>
@@ -4445,10 +4425,10 @@
         </w:rPr>
         <w:t xml:space="preserve">Mountain: </w:t>
       </w:r>
-      <w:hyperlink r:id="rId19" w:history="1">
+      <w:hyperlink r:id="rId20" w:history="1">
         <w:r>
           <w:rPr>
-            <w:rStyle w:val="Hyperlink"/>
+            <w:rStyle w:val="Lienhypertexte"/>
             <w:rFonts w:asciiTheme="minorHAnsi" w:hAnsiTheme="minorHAnsi" w:cstheme="minorHAnsi"/>
           </w:rPr>
           <w:t>http://www.sharecg.com/v/16736/gallery/6/Texture/seamless-rock</w:t>
@@ -4457,7 +4437,7 @@
     </w:p>
     <w:p>
       <w:pPr>
-        <w:pStyle w:val="HTMLPreformatted"/>
+        <w:pStyle w:val="PrformatHTML"/>
         <w:spacing w:after="40"/>
         <w:rPr>
           <w:rFonts w:asciiTheme="minorHAnsi" w:hAnsiTheme="minorHAnsi" w:cstheme="minorHAnsi"/>
@@ -4483,10 +4463,10 @@
         </w:rPr>
         <w:t xml:space="preserve">): </w:t>
       </w:r>
-      <w:hyperlink r:id="rId20" w:history="1">
+      <w:hyperlink r:id="rId21" w:history="1">
         <w:r>
           <w:rPr>
-            <w:rStyle w:val="Hyperlink"/>
+            <w:rStyle w:val="Lienhypertexte"/>
             <w:rFonts w:asciiTheme="minorHAnsi" w:hAnsiTheme="minorHAnsi" w:cstheme="minorHAnsi"/>
           </w:rPr>
           <w:t>http://www.mb3d.co.uk/mb3d/Metal_Rusty_and_Patterned_Seamless_and_Tileable_High_Res_Textures.html</w:t>
@@ -4495,7 +4475,7 @@
     </w:p>
     <w:p>
       <w:pPr>
-        <w:pStyle w:val="HTMLPreformatted"/>
+        <w:pStyle w:val="PrformatHTML"/>
         <w:spacing w:after="40"/>
         <w:rPr>
           <w:rFonts w:asciiTheme="minorHAnsi" w:hAnsiTheme="minorHAnsi" w:cstheme="minorHAnsi"/>
@@ -4507,10 +4487,10 @@
         </w:rPr>
         <w:t xml:space="preserve">Team Number (team): </w:t>
       </w:r>
-      <w:hyperlink r:id="rId21" w:history="1">
+      <w:hyperlink r:id="rId22" w:history="1">
         <w:r>
           <w:rPr>
-            <w:rStyle w:val="Hyperlink"/>
+            <w:rStyle w:val="Lienhypertexte"/>
             <w:rFonts w:asciiTheme="minorHAnsi" w:hAnsiTheme="minorHAnsi" w:cstheme="minorHAnsi"/>
           </w:rPr>
           <w:t>http://free4illustrator.com/2009/04/seamless-reptile-textures-and-photoshop-patterns/</w:t>
@@ -4519,7 +4499,7 @@
     </w:p>
     <w:p>
       <w:pPr>
-        <w:pStyle w:val="HTMLPreformatted"/>
+        <w:pStyle w:val="PrformatHTML"/>
         <w:spacing w:after="40"/>
         <w:rPr>
           <w:rFonts w:asciiTheme="minorHAnsi" w:hAnsiTheme="minorHAnsi" w:cstheme="minorHAnsi"/>
@@ -4531,10 +4511,10 @@
         </w:rPr>
         <w:t xml:space="preserve">Player (gold): </w:t>
       </w:r>
-      <w:hyperlink r:id="rId22" w:history="1">
+      <w:hyperlink r:id="rId23" w:history="1">
         <w:r>
           <w:rPr>
-            <w:rStyle w:val="Hyperlink"/>
+            <w:rStyle w:val="Lienhypertexte"/>
             <w:rFonts w:asciiTheme="minorHAnsi" w:hAnsiTheme="minorHAnsi" w:cstheme="minorHAnsi"/>
           </w:rPr>
           <w:t>http://www.psdgraphics.com/textures/brushed-gold-metal-texture/</w:t>
@@ -4543,7 +4523,7 @@
     </w:p>
     <w:p>
       <w:pPr>
-        <w:pStyle w:val="HTMLPreformatted"/>
+        <w:pStyle w:val="PrformatHTML"/>
         <w:spacing w:after="40"/>
         <w:rPr>
           <w:rFonts w:asciiTheme="minorHAnsi" w:hAnsiTheme="minorHAnsi" w:cstheme="minorHAnsi"/>
@@ -4563,10 +4543,10 @@
         </w:rPr>
         <w:t xml:space="preserve">: </w:t>
       </w:r>
-      <w:hyperlink r:id="rId23" w:history="1">
+      <w:hyperlink r:id="rId24" w:history="1">
         <w:r>
           <w:rPr>
-            <w:rStyle w:val="Hyperlink"/>
+            <w:rStyle w:val="Lienhypertexte"/>
             <w:rFonts w:asciiTheme="minorHAnsi" w:hAnsiTheme="minorHAnsi" w:cstheme="minorHAnsi"/>
           </w:rPr>
           <w:t>www.webtexture.net/textures/6-high-resolution-metal-texture/</w:t>
@@ -4575,7 +4555,7 @@
     </w:p>
     <w:p>
       <w:pPr>
-        <w:pStyle w:val="HTMLPreformatted"/>
+        <w:pStyle w:val="PrformatHTML"/>
         <w:spacing w:after="40"/>
         <w:rPr>
           <w:rFonts w:asciiTheme="minorHAnsi" w:hAnsiTheme="minorHAnsi" w:cstheme="minorHAnsi"/>
@@ -4615,10 +4595,10 @@
         </w:rPr>
         <w:t xml:space="preserve">: </w:t>
       </w:r>
-      <w:hyperlink r:id="rId24" w:history="1">
+      <w:hyperlink r:id="rId25" w:history="1">
         <w:r>
           <w:rPr>
-            <w:rStyle w:val="Hyperlink"/>
+            <w:rStyle w:val="Lienhypertexte"/>
             <w:rFonts w:asciiTheme="minorHAnsi" w:hAnsiTheme="minorHAnsi" w:cstheme="minorHAnsi"/>
           </w:rPr>
           <w:t>www.cgtextures.com</w:t>
@@ -4627,7 +4607,7 @@
     </w:p>
     <w:p>
       <w:pPr>
-        <w:pStyle w:val="HTMLPreformatted"/>
+        <w:pStyle w:val="PrformatHTML"/>
         <w:spacing w:after="40"/>
         <w:rPr>
           <w:rFonts w:asciiTheme="minorHAnsi" w:hAnsiTheme="minorHAnsi" w:cstheme="minorHAnsi"/>
@@ -4647,10 +4627,10 @@
         </w:rPr>
         <w:t xml:space="preserve">: </w:t>
       </w:r>
-      <w:hyperlink r:id="rId25" w:history="1">
+      <w:hyperlink r:id="rId26" w:history="1">
         <w:r>
           <w:rPr>
-            <w:rStyle w:val="Hyperlink"/>
+            <w:rStyle w:val="Lienhypertexte"/>
             <w:rFonts w:asciiTheme="minorHAnsi" w:hAnsiTheme="minorHAnsi" w:cstheme="minorHAnsi"/>
           </w:rPr>
           <w:t>http://media.moddb.com/legacy/images/tutorials/30/308/gallery/t_508.jpg</w:t>
@@ -4659,7 +4639,7 @@
     </w:p>
     <w:p>
       <w:pPr>
-        <w:pStyle w:val="HTMLPreformatted"/>
+        <w:pStyle w:val="PrformatHTML"/>
         <w:spacing w:after="40"/>
         <w:ind w:left="915" w:hanging="915"/>
         <w:rPr>
@@ -4680,10 +4660,10 @@
         </w:rPr>
         <w:t xml:space="preserve">: </w:t>
       </w:r>
-      <w:hyperlink r:id="rId26" w:history="1">
+      <w:hyperlink r:id="rId27" w:history="1">
         <w:r>
           <w:rPr>
-            <w:rStyle w:val="Hyperlink"/>
+            <w:rStyle w:val="Lienhypertexte"/>
             <w:rFonts w:asciiTheme="minorHAnsi" w:hAnsiTheme="minorHAnsi" w:cstheme="minorHAnsi"/>
           </w:rPr>
           <w:t>http://farm4.static.flickr.com/3324/3628571124_51e7bbdff6.jpg</w:t>
@@ -4692,7 +4672,7 @@
     </w:p>
     <w:p>
       <w:pPr>
-        <w:pStyle w:val="HTMLPreformatted"/>
+        <w:pStyle w:val="PrformatHTML"/>
         <w:spacing w:after="40"/>
         <w:ind w:left="915" w:hanging="915"/>
         <w:rPr>
@@ -4711,10 +4691,10 @@
         </w:rPr>
         <w:t xml:space="preserve">: </w:t>
       </w:r>
-      <w:hyperlink r:id="rId27" w:history="1">
+      <w:hyperlink r:id="rId28" w:history="1">
         <w:r>
           <w:rPr>
-            <w:rStyle w:val="Hyperlink"/>
+            <w:rStyle w:val="Lienhypertexte"/>
             <w:rFonts w:asciiTheme="minorHAnsi" w:hAnsiTheme="minorHAnsi" w:cstheme="minorHAnsi"/>
           </w:rPr>
           <w:t>http://hhh316.deviantart.com/art/Seamless-metal-texture-smooth-164165216</w:t>
@@ -4723,7 +4703,7 @@
     </w:p>
     <w:p>
       <w:pPr>
-        <w:pStyle w:val="HTMLPreformatted"/>
+        <w:pStyle w:val="PrformatHTML"/>
         <w:spacing w:after="40"/>
         <w:rPr>
           <w:rFonts w:asciiTheme="minorHAnsi" w:hAnsiTheme="minorHAnsi" w:cstheme="minorHAnsi"/>
@@ -4749,10 +4729,10 @@
         </w:rPr>
         <w:tab/>
       </w:r>
-      <w:hyperlink r:id="rId28" w:history="1">
+      <w:hyperlink r:id="rId29" w:history="1">
         <w:r>
           <w:rPr>
-            <w:rStyle w:val="Hyperlink"/>
+            <w:rStyle w:val="Lienhypertexte"/>
             <w:rFonts w:asciiTheme="minorHAnsi" w:hAnsiTheme="minorHAnsi" w:cstheme="minorHAnsi"/>
           </w:rPr>
           <w:t>http://bestpooltablesreview.blogspot.com/2011/04/buy-2d-glitter-skull-flights-100-micron.html</w:t>
@@ -4761,7 +4741,7 @@
     </w:p>
     <w:p>
       <w:pPr>
-        <w:pStyle w:val="HTMLPreformatted"/>
+        <w:pStyle w:val="PrformatHTML"/>
         <w:spacing w:after="40"/>
         <w:rPr>
           <w:rFonts w:asciiTheme="minorHAnsi" w:hAnsiTheme="minorHAnsi" w:cstheme="minorHAnsi"/>
@@ -4791,10 +4771,10 @@
         </w:rPr>
         <w:tab/>
       </w:r>
-      <w:hyperlink r:id="rId29" w:history="1">
+      <w:hyperlink r:id="rId30" w:history="1">
         <w:r>
           <w:rPr>
-            <w:rStyle w:val="Hyperlink"/>
+            <w:rStyle w:val="Lienhypertexte"/>
             <w:rFonts w:asciiTheme="minorHAnsi" w:hAnsiTheme="minorHAnsi" w:cstheme="minorHAnsi"/>
             <w:lang w:val="fr-CA"/>
           </w:rPr>
@@ -4804,7 +4784,7 @@
     </w:p>
     <w:p>
       <w:pPr>
-        <w:pStyle w:val="HTMLPreformatted"/>
+        <w:pStyle w:val="PrformatHTML"/>
         <w:spacing w:after="40"/>
         <w:rPr>
           <w:rFonts w:asciiTheme="minorHAnsi" w:hAnsiTheme="minorHAnsi" w:cstheme="minorHAnsi"/>
@@ -4824,10 +4804,10 @@
         </w:rPr>
         <w:t xml:space="preserve">: </w:t>
       </w:r>
-      <w:hyperlink r:id="rId30" w:history="1">
+      <w:hyperlink r:id="rId31" w:history="1">
         <w:r>
           <w:rPr>
-            <w:rStyle w:val="Hyperlink"/>
+            <w:rStyle w:val="Lienhypertexte"/>
             <w:rFonts w:asciiTheme="minorHAnsi" w:hAnsiTheme="minorHAnsi" w:cstheme="minorHAnsi"/>
           </w:rPr>
           <w:t>http://www.svgopen.org/2003/papers/UsingSVGFor2DContentInMobile3DGames/index.html</w:t>
@@ -4836,7 +4816,7 @@
     </w:p>
     <w:p>
       <w:pPr>
-        <w:pStyle w:val="HTMLPreformatted"/>
+        <w:pStyle w:val="PrformatHTML"/>
         <w:spacing w:after="40"/>
         <w:rPr>
           <w:rFonts w:asciiTheme="minorHAnsi" w:hAnsiTheme="minorHAnsi" w:cstheme="minorHAnsi"/>
@@ -4856,10 +4836,10 @@
         </w:rPr>
         <w:t xml:space="preserve">: </w:t>
       </w:r>
-      <w:hyperlink r:id="rId31" w:history="1">
+      <w:hyperlink r:id="rId32" w:history="1">
         <w:r>
           <w:rPr>
-            <w:rStyle w:val="Hyperlink"/>
+            <w:rStyle w:val="Lienhypertexte"/>
             <w:rFonts w:asciiTheme="minorHAnsi" w:hAnsiTheme="minorHAnsi" w:cstheme="minorHAnsi"/>
           </w:rPr>
           <w:t>http://www.123rf.com/photo_9298276_glowing-energy-streaks-abstract-seamless-background-texture.html</w:t>
@@ -4868,7 +4848,7 @@
     </w:p>
     <w:p>
       <w:pPr>
-        <w:pStyle w:val="HTMLPreformatted"/>
+        <w:pStyle w:val="PrformatHTML"/>
         <w:spacing w:after="40"/>
         <w:rPr>
           <w:rFonts w:asciiTheme="minorHAnsi" w:hAnsiTheme="minorHAnsi" w:cstheme="minorHAnsi"/>
@@ -4888,10 +4868,10 @@
         </w:rPr>
         <w:t xml:space="preserve"> and moon : </w:t>
       </w:r>
-      <w:hyperlink r:id="rId32" w:history="1">
+      <w:hyperlink r:id="rId33" w:history="1">
         <w:r>
           <w:rPr>
-            <w:rStyle w:val="Hyperlink"/>
+            <w:rStyle w:val="Lienhypertexte"/>
             <w:rFonts w:asciiTheme="minorHAnsi" w:hAnsiTheme="minorHAnsi" w:cstheme="minorHAnsi"/>
           </w:rPr>
           <w:t>http://frank.mtsu.edu/~njsmith/astr/lab02.shtml</w:t>
@@ -4900,7 +4880,7 @@
     </w:p>
     <w:p>
       <w:pPr>
-        <w:pStyle w:val="HTMLPreformatted"/>
+        <w:pStyle w:val="PrformatHTML"/>
         <w:spacing w:after="40"/>
         <w:rPr>
           <w:rFonts w:asciiTheme="minorHAnsi" w:hAnsiTheme="minorHAnsi" w:cstheme="minorHAnsi"/>
@@ -4920,10 +4900,10 @@
         </w:rPr>
         <w:t xml:space="preserve">: </w:t>
       </w:r>
-      <w:hyperlink r:id="rId33" w:history="1">
+      <w:hyperlink r:id="rId34" w:history="1">
         <w:r>
           <w:rPr>
-            <w:rStyle w:val="Hyperlink"/>
+            <w:rStyle w:val="Lienhypertexte"/>
             <w:rFonts w:asciiTheme="minorHAnsi" w:hAnsiTheme="minorHAnsi" w:cstheme="minorHAnsi"/>
           </w:rPr>
           <w:t>http://www.dailymail.co.uk/sciencetech/article-1290919/First-photo-planet-circling-distant-sun-outside-solar-system.html</w:t>
@@ -4932,7 +4912,7 @@
     </w:p>
     <w:p>
       <w:pPr>
-        <w:pStyle w:val="HTMLPreformatted"/>
+        <w:pStyle w:val="PrformatHTML"/>
         <w:spacing w:after="40"/>
         <w:rPr>
           <w:rFonts w:asciiTheme="minorHAnsi" w:hAnsiTheme="minorHAnsi" w:cstheme="minorHAnsi"/>
@@ -4952,10 +4932,10 @@
         </w:rPr>
         <w:t xml:space="preserve">: </w:t>
       </w:r>
-      <w:hyperlink r:id="rId34" w:history="1">
+      <w:hyperlink r:id="rId35" w:history="1">
         <w:r>
           <w:rPr>
-            <w:rStyle w:val="Hyperlink"/>
+            <w:rStyle w:val="Lienhypertexte"/>
             <w:rFonts w:asciiTheme="minorHAnsi" w:hAnsiTheme="minorHAnsi" w:cstheme="minorHAnsi"/>
           </w:rPr>
           <w:t>http://cs.astronomy.com/asycs/media/p/474777.aspx</w:t>
@@ -4964,7 +4944,7 @@
     </w:p>
     <w:p>
       <w:pPr>
-        <w:pStyle w:val="HTMLPreformatted"/>
+        <w:pStyle w:val="PrformatHTML"/>
         <w:spacing w:after="40"/>
         <w:rPr>
           <w:rFonts w:asciiTheme="minorHAnsi" w:hAnsiTheme="minorHAnsi" w:cstheme="minorHAnsi"/>
@@ -4976,10 +4956,10 @@
         </w:rPr>
         <w:t xml:space="preserve">stars1.bmp: </w:t>
       </w:r>
-      <w:hyperlink r:id="rId35" w:history="1">
+      <w:hyperlink r:id="rId36" w:history="1">
         <w:r>
           <w:rPr>
-            <w:rStyle w:val="Hyperlink"/>
+            <w:rStyle w:val="Lienhypertexte"/>
             <w:rFonts w:asciiTheme="minorHAnsi" w:hAnsiTheme="minorHAnsi" w:cstheme="minorHAnsi"/>
           </w:rPr>
           <w:t>http://www.khilafatworld.com/2012/01/poem-look-in-stars.html</w:t>
@@ -4988,7 +4968,7 @@
     </w:p>
     <w:p>
       <w:pPr>
-        <w:pStyle w:val="HTMLPreformatted"/>
+        <w:pStyle w:val="PrformatHTML"/>
         <w:spacing w:after="40"/>
         <w:rPr>
           <w:rFonts w:asciiTheme="minorHAnsi" w:hAnsiTheme="minorHAnsi" w:cstheme="minorHAnsi"/>
@@ -5000,10 +4980,10 @@
         </w:rPr>
         <w:t xml:space="preserve">stars2.bmp: </w:t>
       </w:r>
-      <w:hyperlink r:id="rId36" w:history="1">
+      <w:hyperlink r:id="rId37" w:history="1">
         <w:r>
           <w:rPr>
-            <w:rStyle w:val="Hyperlink"/>
+            <w:rStyle w:val="Lienhypertexte"/>
             <w:rFonts w:asciiTheme="minorHAnsi" w:hAnsiTheme="minorHAnsi" w:cstheme="minorHAnsi"/>
           </w:rPr>
           <w:t>http://www.therealfun.com/Stars-in-night-10535.html</w:t>
@@ -5012,7 +4992,7 @@
     </w:p>
     <w:p>
       <w:pPr>
-        <w:pStyle w:val="HTMLPreformatted"/>
+        <w:pStyle w:val="PrformatHTML"/>
         <w:spacing w:after="40"/>
         <w:rPr>
           <w:rFonts w:asciiTheme="minorHAnsi" w:hAnsiTheme="minorHAnsi" w:cstheme="minorHAnsi"/>
@@ -5032,10 +5012,10 @@
         </w:rPr>
         <w:t xml:space="preserve"> way: </w:t>
       </w:r>
-      <w:hyperlink r:id="rId37" w:history="1">
+      <w:hyperlink r:id="rId38" w:history="1">
         <w:r>
           <w:rPr>
-            <w:rStyle w:val="Hyperlink"/>
+            <w:rStyle w:val="Lienhypertexte"/>
             <w:rFonts w:asciiTheme="minorHAnsi" w:hAnsiTheme="minorHAnsi" w:cstheme="minorHAnsi"/>
           </w:rPr>
           <w:t>http://www.moonphases.info/the-stars.html</w:t>
@@ -5044,7 +5024,7 @@
     </w:p>
     <w:p>
       <w:pPr>
-        <w:pStyle w:val="HTMLPreformatted"/>
+        <w:pStyle w:val="PrformatHTML"/>
         <w:spacing w:after="40"/>
         <w:rPr>
           <w:rFonts w:asciiTheme="minorHAnsi" w:hAnsiTheme="minorHAnsi" w:cstheme="minorHAnsi"/>
@@ -5064,10 +5044,10 @@
         </w:rPr>
         <w:t xml:space="preserve">: </w:t>
       </w:r>
-      <w:hyperlink r:id="rId38" w:history="1">
+      <w:hyperlink r:id="rId39" w:history="1">
         <w:r>
           <w:rPr>
-            <w:rStyle w:val="Hyperlink"/>
+            <w:rStyle w:val="Lienhypertexte"/>
             <w:rFonts w:asciiTheme="minorHAnsi" w:hAnsiTheme="minorHAnsi" w:cstheme="minorHAnsi"/>
           </w:rPr>
           <w:t>http://www.texturemate.com/content/free-texture-symbols-2010080401</w:t>
@@ -5076,7 +5056,7 @@
     </w:p>
     <w:p>
       <w:pPr>
-        <w:pStyle w:val="HTMLPreformatted"/>
+        <w:pStyle w:val="PrformatHTML"/>
         <w:spacing w:after="40"/>
         <w:rPr>
           <w:rFonts w:asciiTheme="minorHAnsi" w:hAnsiTheme="minorHAnsi" w:cstheme="minorHAnsi"/>
@@ -5096,10 +5076,10 @@
         </w:rPr>
         <w:t xml:space="preserve">: </w:t>
       </w:r>
-      <w:hyperlink r:id="rId39" w:history="1">
+      <w:hyperlink r:id="rId40" w:history="1">
         <w:r>
           <w:rPr>
-            <w:rStyle w:val="Hyperlink"/>
+            <w:rStyle w:val="Lienhypertexte"/>
             <w:rFonts w:asciiTheme="minorHAnsi" w:hAnsiTheme="minorHAnsi" w:cstheme="minorHAnsi"/>
           </w:rPr>
           <w:t>www.flickr.com/photos/torley/467773018/in/set-72157600105710970</w:t>
@@ -5108,7 +5088,7 @@
     </w:p>
     <w:p>
       <w:pPr>
-        <w:pStyle w:val="HTMLPreformatted"/>
+        <w:pStyle w:val="PrformatHTML"/>
         <w:spacing w:after="40"/>
         <w:rPr>
           <w:rFonts w:asciiTheme="minorHAnsi" w:hAnsiTheme="minorHAnsi" w:cstheme="minorHAnsi"/>
@@ -5117,16 +5097,7 @@
     </w:p>
     <w:p>
       <w:pPr>
-        <w:pStyle w:val="HTMLPreformatted"/>
-        <w:spacing w:after="40"/>
-        <w:rPr>
-          <w:rFonts w:asciiTheme="minorHAnsi" w:hAnsiTheme="minorHAnsi" w:cstheme="minorHAnsi"/>
-        </w:rPr>
-      </w:pPr>
-    </w:p>
-    <w:p>
-      <w:pPr>
-        <w:pStyle w:val="Heading2"/>
+        <w:pStyle w:val="Titre2"/>
       </w:pPr>
       <w:r>
         <w:t>7.2 Code</w:t>
@@ -5151,10 +5122,10 @@
         </w:rPr>
         <w:t xml:space="preserve">The image loader class file was taken from: </w:t>
       </w:r>
-      <w:hyperlink r:id="rId40" w:history="1">
+      <w:hyperlink r:id="rId41" w:history="1">
         <w:r>
           <w:rPr>
-            <w:rStyle w:val="Hyperlink"/>
+            <w:rStyle w:val="Lienhypertexte"/>
             <w:rFonts w:cstheme="minorHAnsi"/>
             <w:sz w:val="20"/>
             <w:szCs w:val="20"/>
@@ -5173,76 +5144,56 @@
     </w:p>
     <w:p>
       <w:pPr>
-        <w:autoSpaceDE w:val="0"/>
-        <w:autoSpaceDN w:val="0"/>
-        <w:adjustRightInd w:val="0"/>
-        <w:spacing w:after="0" w:line="240" w:lineRule="auto"/>
+        <w:spacing w:after="0"/>
+        <w:rPr>
+          <w:sz w:val="20"/>
+          <w:szCs w:val="20"/>
+        </w:rPr>
+      </w:pPr>
+      <w:r>
         <w:rPr>
           <w:rFonts w:cstheme="minorHAnsi"/>
           <w:sz w:val="20"/>
           <w:szCs w:val="20"/>
         </w:rPr>
-      </w:pPr>
-    </w:p>
-    <w:p>
-      <w:pPr>
-        <w:spacing w:after="0"/>
+        <w:t xml:space="preserve">Sound: </w:t>
+      </w:r>
+      <w:proofErr w:type="spellStart"/>
+      <w:r>
         <w:rPr>
           <w:sz w:val="20"/>
           <w:szCs w:val="20"/>
         </w:rPr>
-      </w:pPr>
-      <w:r>
-        <w:rPr>
-          <w:rFonts w:cstheme="minorHAnsi"/>
+        <w:t>OpenAL</w:t>
+      </w:r>
+      <w:proofErr w:type="spellEnd"/>
+      <w:r>
+        <w:rPr>
           <w:sz w:val="20"/>
           <w:szCs w:val="20"/>
         </w:rPr>
-        <w:t xml:space="preserve">Sound: </w:t>
-      </w:r>
-      <w:proofErr w:type="spellStart"/>
+        <w:br/>
+      </w:r>
+      <w:proofErr w:type="gramStart"/>
       <w:r>
         <w:rPr>
           <w:sz w:val="20"/>
           <w:szCs w:val="20"/>
         </w:rPr>
-        <w:t>OpenAL</w:t>
-      </w:r>
-      <w:proofErr w:type="spellEnd"/>
+        <w:t>The</w:t>
+      </w:r>
+      <w:proofErr w:type="gramEnd"/>
       <w:r>
         <w:rPr>
           <w:sz w:val="20"/>
           <w:szCs w:val="20"/>
         </w:rPr>
-        <w:br/>
-      </w:r>
-      <w:r>
-        <w:rPr>
-          <w:sz w:val="20"/>
-          <w:szCs w:val="20"/>
-        </w:rPr>
-        <w:br/>
-      </w:r>
-      <w:proofErr w:type="gramStart"/>
-      <w:r>
-        <w:rPr>
-          <w:sz w:val="20"/>
-          <w:szCs w:val="20"/>
-        </w:rPr>
-        <w:t>The</w:t>
-      </w:r>
-      <w:proofErr w:type="gramEnd"/>
-      <w:r>
-        <w:rPr>
-          <w:sz w:val="20"/>
-          <w:szCs w:val="20"/>
-        </w:rPr>
         <w:t xml:space="preserve"> shadow matrix code is from: </w:t>
       </w:r>
-      <w:hyperlink r:id="rId41" w:history="1">
+      <w:hyperlink r:id="rId42" w:history="1">
         <w:r>
           <w:rPr>
-            <w:rStyle w:val="Hyperlink"/>
+            <w:rStyle w:val="Lienhypertexte"/>
             <w:sz w:val="20"/>
             <w:szCs w:val="20"/>
           </w:rPr>
@@ -5256,126 +5207,197 @@
         </w:rPr>
         <w:br/>
       </w:r>
+      <w:proofErr w:type="spellStart"/>
       <w:r>
         <w:rPr>
           <w:sz w:val="20"/>
           <w:szCs w:val="20"/>
         </w:rPr>
-        <w:br/>
-      </w:r>
-      <w:proofErr w:type="spellStart"/>
+        <w:t>AntTweakBar</w:t>
+      </w:r>
+      <w:proofErr w:type="spellEnd"/>
       <w:r>
         <w:rPr>
           <w:sz w:val="20"/>
           <w:szCs w:val="20"/>
         </w:rPr>
-        <w:t>AntTweakBar</w:t>
-      </w:r>
-      <w:proofErr w:type="spellEnd"/>
+        <w:t xml:space="preserve"> </w:t>
+      </w:r>
       <w:r>
         <w:rPr>
           <w:sz w:val="20"/>
           <w:szCs w:val="20"/>
         </w:rPr>
-        <w:t xml:space="preserve"> </w:t>
+        <w:t xml:space="preserve">for the debugging window: </w:t>
       </w:r>
       <w:r>
         <w:rPr>
           <w:sz w:val="20"/>
           <w:szCs w:val="20"/>
         </w:rPr>
-        <w:t xml:space="preserve">for the debugging window: </w:t>
-      </w:r>
-      <w:r>
+        <w:t xml:space="preserve">http://www.antisphere.com/Wiki/tools:anttweakbar </w:t>
+      </w:r>
+    </w:p>
+    <w:p>
+      <w:pPr>
+        <w:spacing w:after="0"/>
         <w:rPr>
           <w:sz w:val="20"/>
           <w:szCs w:val="20"/>
         </w:rPr>
-        <w:t xml:space="preserve">http://www.antisphere.com/Wiki/tools:anttweakbar </w:t>
-      </w:r>
-    </w:p>
-    <w:p>
-      <w:pPr>
-        <w:spacing w:after="0"/>
+      </w:pPr>
+      <w:proofErr w:type="spellStart"/>
+      <w:r>
         <w:rPr>
           <w:sz w:val="20"/>
           <w:szCs w:val="20"/>
         </w:rPr>
-      </w:pPr>
-    </w:p>
-    <w:p>
-      <w:pPr>
-        <w:spacing w:after="0"/>
+        <w:t>Dirent</w:t>
+      </w:r>
+      <w:proofErr w:type="spellEnd"/>
+      <w:r>
         <w:rPr>
           <w:sz w:val="20"/>
           <w:szCs w:val="20"/>
         </w:rPr>
-      </w:pPr>
-      <w:proofErr w:type="spellStart"/>
+        <w:t xml:space="preserve"> API for </w:t>
+      </w:r>
+      <w:proofErr w:type="gramStart"/>
       <w:r>
         <w:rPr>
           <w:sz w:val="20"/>
           <w:szCs w:val="20"/>
         </w:rPr>
-        <w:t>Dirent</w:t>
-      </w:r>
-      <w:proofErr w:type="spellEnd"/>
+        <w:t>windows</w:t>
+      </w:r>
       <w:r>
         <w:rPr>
           <w:sz w:val="20"/>
           <w:szCs w:val="20"/>
         </w:rPr>
-        <w:t xml:space="preserve"> API for </w:t>
-      </w:r>
-      <w:proofErr w:type="gramStart"/>
+        <w:t xml:space="preserve"> :</w:t>
+      </w:r>
+      <w:proofErr w:type="gramEnd"/>
       <w:r>
         <w:rPr>
           <w:sz w:val="20"/>
           <w:szCs w:val="20"/>
         </w:rPr>
-        <w:t>windows</w:t>
+        <w:t xml:space="preserve"> </w:t>
       </w:r>
       <w:r>
         <w:rPr>
           <w:sz w:val="20"/>
           <w:szCs w:val="20"/>
         </w:rPr>
-        <w:t xml:space="preserve"> :</w:t>
-      </w:r>
-      <w:proofErr w:type="gramEnd"/>
-      <w:r>
-        <w:rPr>
-          <w:sz w:val="20"/>
-          <w:szCs w:val="20"/>
-        </w:rPr>
+        <w:t xml:space="preserve"> http://www.softagalleria.net/dirent.php</w:t>
+      </w:r>
+    </w:p>
+    <w:p>
+      <w:pPr>
+        <w:pStyle w:val="PrformatHTML"/>
+        <w:spacing w:after="40"/>
+        <w:rPr>
+          <w:rFonts w:asciiTheme="minorHAnsi" w:hAnsiTheme="minorHAnsi" w:cstheme="minorHAnsi"/>
+        </w:rPr>
+      </w:pPr>
+      <w:r>
+        <w:rPr>
+          <w:rFonts w:asciiTheme="minorHAnsi" w:hAnsiTheme="minorHAnsi" w:cstheme="minorHAnsi"/>
+        </w:rPr>
+        <w:t xml:space="preserve">Environmental mapping: OpenGL </w:t>
+      </w:r>
+      <w:proofErr w:type="spellStart"/>
+      <w:r>
+        <w:rPr>
+          <w:rFonts w:asciiTheme="minorHAnsi" w:hAnsiTheme="minorHAnsi" w:cstheme="minorHAnsi"/>
+        </w:rPr>
+        <w:t>SuperBible</w:t>
+      </w:r>
+      <w:proofErr w:type="spellEnd"/>
+      <w:r>
+        <w:rPr>
+          <w:rFonts w:asciiTheme="minorHAnsi" w:hAnsiTheme="minorHAnsi" w:cstheme="minorHAnsi"/>
+        </w:rPr>
+        <w:t xml:space="preserve"> modified code</w:t>
+      </w:r>
+    </w:p>
+    <w:p>
+      <w:pPr>
+        <w:pStyle w:val="PrformatHTML"/>
+        <w:spacing w:after="40"/>
+        <w:rPr>
+          <w:rFonts w:asciiTheme="minorHAnsi" w:hAnsiTheme="minorHAnsi" w:cstheme="minorHAnsi"/>
+        </w:rPr>
+      </w:pPr>
+    </w:p>
+    <w:p>
+      <w:pPr>
+        <w:pStyle w:val="Titre2"/>
+      </w:pPr>
+      <w:r>
+        <w:t>7.3</w:t>
+      </w:r>
+      <w:r>
         <w:t xml:space="preserve"> </w:t>
       </w:r>
       <w:r>
-        <w:rPr>
-          <w:sz w:val="20"/>
-          <w:szCs w:val="20"/>
-        </w:rPr>
-        <w:t xml:space="preserve"> http://www.softagalleria.net/dirent.php</w:t>
-      </w:r>
-    </w:p>
-    <w:p>
-      <w:pPr>
-        <w:pStyle w:val="HTMLPreformatted"/>
+        <w:t>Music</w:t>
+      </w:r>
+    </w:p>
+    <w:p>
+      <w:pPr>
+        <w:pStyle w:val="PrformatHTML"/>
         <w:spacing w:after="40"/>
         <w:rPr>
           <w:rFonts w:asciiTheme="minorHAnsi" w:hAnsiTheme="minorHAnsi" w:cstheme="minorHAnsi"/>
         </w:rPr>
       </w:pPr>
-    </w:p>
-    <w:p>
-      <w:pPr>
-        <w:pStyle w:val="HTMLPreformatted"/>
+      <w:r>
+        <w:rPr>
+          <w:rFonts w:asciiTheme="minorHAnsi" w:hAnsiTheme="minorHAnsi" w:cstheme="minorHAnsi"/>
+        </w:rPr>
+        <w:t xml:space="preserve">The evil laugh: </w:t>
+      </w:r>
+      <w:hyperlink r:id="rId43" w:history="1">
+        <w:r>
+          <w:rPr>
+            <w:rStyle w:val="Lienhypertexte"/>
+            <w:rFonts w:asciiTheme="minorHAnsi" w:hAnsiTheme="minorHAnsi" w:cstheme="minorHAnsi"/>
+          </w:rPr>
+          <w:t>http://youtu.be/lb8fWUUXeKM</w:t>
+        </w:r>
+      </w:hyperlink>
+    </w:p>
+    <w:p>
+      <w:pPr>
+        <w:pStyle w:val="PrformatHTML"/>
         <w:spacing w:after="40"/>
         <w:rPr>
           <w:rFonts w:asciiTheme="minorHAnsi" w:hAnsiTheme="minorHAnsi" w:cstheme="minorHAnsi"/>
         </w:rPr>
+      </w:pPr>
+      <w:bookmarkStart w:id="0" w:name="_GoBack"/>
+      <w:bookmarkEnd w:id="0"/>
+    </w:p>
+    <w:p>
+      <w:pPr>
+        <w:pStyle w:val="PrformatHTML"/>
+        <w:spacing w:after="40"/>
+        <w:rPr>
+          <w:rFonts w:asciiTheme="minorHAnsi" w:hAnsiTheme="minorHAnsi" w:cstheme="minorHAnsi"/>
+        </w:rPr>
+      </w:pPr>
+    </w:p>
+    <w:p>
+      <w:pPr>
+        <w:pStyle w:val="PrformatHTML"/>
+        <w:spacing w:after="40"/>
+        <w:rPr>
+          <w:rFonts w:asciiTheme="minorHAnsi" w:hAnsiTheme="minorHAnsi" w:cstheme="minorHAnsi"/>
+        </w:rPr>
         <w:sectPr>
-          <w:footerReference w:type="default" r:id="rId42"/>
+          <w:footerReference w:type="default" r:id="rId44"/>
           <w:pgSz w:w="12240" w:h="15840"/>
           <w:pgMar w:top="1440" w:right="1440" w:bottom="1440" w:left="1440" w:header="720" w:footer="720" w:gutter="0"/>
           <w:pgNumType w:start="0"/>
@@ -5384,30 +5406,10 @@
           <w:docGrid w:linePitch="360"/>
         </w:sectPr>
       </w:pPr>
-      <w:r>
-        <w:rPr>
-          <w:rFonts w:asciiTheme="minorHAnsi" w:hAnsiTheme="minorHAnsi" w:cstheme="minorHAnsi"/>
-        </w:rPr>
-        <w:t xml:space="preserve">Environmental mapping: OpenGL </w:t>
-      </w:r>
-      <w:proofErr w:type="spellStart"/>
-      <w:r>
-        <w:rPr>
-          <w:rFonts w:asciiTheme="minorHAnsi" w:hAnsiTheme="minorHAnsi" w:cstheme="minorHAnsi"/>
-        </w:rPr>
-        <w:t>SuperBible</w:t>
-      </w:r>
-      <w:proofErr w:type="spellEnd"/>
-      <w:r>
-        <w:rPr>
-          <w:rFonts w:asciiTheme="minorHAnsi" w:hAnsiTheme="minorHAnsi" w:cstheme="minorHAnsi"/>
-        </w:rPr>
-        <w:t xml:space="preserve"> modified code</w:t>
-      </w:r>
-    </w:p>
-    <w:p>
-      <w:pPr>
-        <w:pStyle w:val="Heading1"/>
+    </w:p>
+    <w:p>
+      <w:pPr>
+        <w:pStyle w:val="Titre1"/>
       </w:pPr>
       <w:r>
         <w:lastRenderedPageBreak/>
@@ -5434,7 +5436,6 @@
       <w:r>
         <w:rPr>
           <w:noProof/>
-          <w:lang w:val="en-US" w:eastAsia="en-US"/>
         </w:rPr>
         <w:drawing>
           <wp:inline distT="0" distB="0" distL="0" distR="0">
@@ -5452,10 +5453,10 @@
                     <pic:cNvPicPr/>
                   </pic:nvPicPr>
                   <pic:blipFill>
-                    <a:blip r:embed="rId43">
+                    <a:blip r:embed="rId45">
                       <a:extLst>
                         <a:ext uri="{28A0092B-C50C-407E-A947-70E740481C1C}">
-                          <a14:useLocalDpi xmlns="" xmlns:wpc="http://schemas.microsoft.com/office/word/2010/wordprocessingCanvas" xmlns:mc="http://schemas.openxmlformats.org/markup-compatibility/2006" xmlns:o="urn:schemas-microsoft-com:office:office" xmlns:v="urn:schemas-microsoft-com:vml" xmlns:wp14="http://schemas.microsoft.com/office/word/2010/wordprocessingDrawing" xmlns:w10="urn:schemas-microsoft-com:office:word" xmlns:w="http://schemas.openxmlformats.org/wordprocessingml/2006/main" xmlns:w14="http://schemas.microsoft.com/office/word/2010/wordml" xmlns:wpg="http://schemas.microsoft.com/office/word/2010/wordprocessingGroup" xmlns:wpi="http://schemas.microsoft.com/office/word/2010/wordprocessingInk" xmlns:wps="http://schemas.microsoft.com/office/word/2010/wordprocessingShape" xmlns:a14="http://schemas.microsoft.com/office/drawing/2010/main" val="0"/>
+                          <a14:useLocalDpi xmlns:a14="http://schemas.microsoft.com/office/drawing/2010/main" val="0"/>
                         </a:ext>
                       </a:extLst>
                     </a:blip>
@@ -5497,7 +5498,6 @@
       <w:r>
         <w:rPr>
           <w:noProof/>
-          <w:lang w:val="en-US" w:eastAsia="en-US"/>
         </w:rPr>
         <w:lastRenderedPageBreak/>
         <w:drawing>
@@ -5518,10 +5518,10 @@
                     </pic:cNvPicPr>
                   </pic:nvPicPr>
                   <pic:blipFill>
-                    <a:blip r:embed="rId44">
+                    <a:blip r:embed="rId46">
                       <a:extLst>
                         <a:ext uri="{28A0092B-C50C-407E-A947-70E740481C1C}">
-                          <a14:useLocalDpi xmlns="" xmlns:wpc="http://schemas.microsoft.com/office/word/2010/wordprocessingCanvas" xmlns:mc="http://schemas.openxmlformats.org/markup-compatibility/2006" xmlns:o="urn:schemas-microsoft-com:office:office" xmlns:v="urn:schemas-microsoft-com:vml" xmlns:wp14="http://schemas.microsoft.com/office/word/2010/wordprocessingDrawing" xmlns:w10="urn:schemas-microsoft-com:office:word" xmlns:w="http://schemas.openxmlformats.org/wordprocessingml/2006/main" xmlns:w14="http://schemas.microsoft.com/office/word/2010/wordml" xmlns:wpg="http://schemas.microsoft.com/office/word/2010/wordprocessingGroup" xmlns:wpi="http://schemas.microsoft.com/office/word/2010/wordprocessingInk" xmlns:wps="http://schemas.microsoft.com/office/word/2010/wordprocessingShape" xmlns:a14="http://schemas.microsoft.com/office/drawing/2010/main" val="0"/>
+                          <a14:useLocalDpi xmlns:a14="http://schemas.microsoft.com/office/drawing/2010/main" val="0"/>
                         </a:ext>
                       </a:extLst>
                     </a:blip>
@@ -5574,7 +5574,6 @@
       <w:r>
         <w:rPr>
           <w:noProof/>
-          <w:lang w:val="en-US" w:eastAsia="en-US"/>
         </w:rPr>
         <w:lastRenderedPageBreak/>
         <w:drawing>
@@ -5593,10 +5592,10 @@
                     <pic:cNvPicPr/>
                   </pic:nvPicPr>
                   <pic:blipFill>
-                    <a:blip r:embed="rId45">
+                    <a:blip r:embed="rId47">
                       <a:extLst>
                         <a:ext uri="{28A0092B-C50C-407E-A947-70E740481C1C}">
-                          <a14:useLocalDpi xmlns="" xmlns:wpc="http://schemas.microsoft.com/office/word/2010/wordprocessingCanvas" xmlns:mc="http://schemas.openxmlformats.org/markup-compatibility/2006" xmlns:o="urn:schemas-microsoft-com:office:office" xmlns:v="urn:schemas-microsoft-com:vml" xmlns:wp14="http://schemas.microsoft.com/office/word/2010/wordprocessingDrawing" xmlns:w10="urn:schemas-microsoft-com:office:word" xmlns:w="http://schemas.openxmlformats.org/wordprocessingml/2006/main" xmlns:w14="http://schemas.microsoft.com/office/word/2010/wordml" xmlns:wpg="http://schemas.microsoft.com/office/word/2010/wordprocessingGroup" xmlns:wpi="http://schemas.microsoft.com/office/word/2010/wordprocessingInk" xmlns:wps="http://schemas.microsoft.com/office/word/2010/wordprocessingShape" xmlns:a14="http://schemas.microsoft.com/office/drawing/2010/main" val="0"/>
+                          <a14:useLocalDpi xmlns:a14="http://schemas.microsoft.com/office/drawing/2010/main" val="0"/>
                         </a:ext>
                       </a:extLst>
                     </a:blip>
@@ -5622,7 +5621,6 @@
       <w:r>
         <w:rPr>
           <w:noProof/>
-          <w:lang w:val="en-US" w:eastAsia="en-US"/>
         </w:rPr>
         <w:drawing>
           <wp:inline distT="0" distB="0" distL="0" distR="0">
@@ -5642,10 +5640,10 @@
                     </pic:cNvPicPr>
                   </pic:nvPicPr>
                   <pic:blipFill>
-                    <a:blip r:embed="rId46" cstate="print">
+                    <a:blip r:embed="rId48" cstate="print">
                       <a:extLst>
                         <a:ext uri="{28A0092B-C50C-407E-A947-70E740481C1C}">
-                          <a14:useLocalDpi xmlns="" xmlns:wpc="http://schemas.microsoft.com/office/word/2010/wordprocessingCanvas" xmlns:mc="http://schemas.openxmlformats.org/markup-compatibility/2006" xmlns:o="urn:schemas-microsoft-com:office:office" xmlns:v="urn:schemas-microsoft-com:vml" xmlns:wp14="http://schemas.microsoft.com/office/word/2010/wordprocessingDrawing" xmlns:w10="urn:schemas-microsoft-com:office:word" xmlns:w="http://schemas.openxmlformats.org/wordprocessingml/2006/main" xmlns:w14="http://schemas.microsoft.com/office/word/2010/wordml" xmlns:wpg="http://schemas.microsoft.com/office/word/2010/wordprocessingGroup" xmlns:wpi="http://schemas.microsoft.com/office/word/2010/wordprocessingInk" xmlns:wps="http://schemas.microsoft.com/office/word/2010/wordprocessingShape" xmlns:a14="http://schemas.microsoft.com/office/drawing/2010/main" val="0"/>
+                          <a14:useLocalDpi xmlns:a14="http://schemas.microsoft.com/office/drawing/2010/main" val="0"/>
                         </a:ext>
                       </a:extLst>
                     </a:blip>
@@ -5693,7 +5691,6 @@
       <w:r>
         <w:rPr>
           <w:noProof/>
-          <w:lang w:val="en-US" w:eastAsia="en-US"/>
         </w:rPr>
         <w:drawing>
           <wp:inline distT="0" distB="0" distL="0" distR="0">
@@ -5713,7 +5710,7 @@
                     </pic:cNvPicPr>
                   </pic:nvPicPr>
                   <pic:blipFill>
-                    <a:blip r:embed="rId47"/>
+                    <a:blip r:embed="rId49"/>
                     <a:srcRect/>
                     <a:stretch>
                       <a:fillRect/>
@@ -5746,7 +5743,6 @@
       <w:r>
         <w:rPr>
           <w:noProof/>
-          <w:lang w:val="en-US" w:eastAsia="en-US"/>
         </w:rPr>
         <w:drawing>
           <wp:inline distT="0" distB="0" distL="0" distR="0">
@@ -5766,7 +5762,7 @@
                     </pic:cNvPicPr>
                   </pic:nvPicPr>
                   <pic:blipFill>
-                    <a:blip r:embed="rId48"/>
+                    <a:blip r:embed="rId50"/>
                     <a:srcRect/>
                     <a:stretch>
                       <a:fillRect/>
@@ -5799,7 +5795,6 @@
       <w:r>
         <w:rPr>
           <w:noProof/>
-          <w:lang w:val="en-US" w:eastAsia="en-US"/>
         </w:rPr>
         <w:drawing>
           <wp:inline distT="0" distB="0" distL="0" distR="0">
@@ -5819,7 +5814,7 @@
                     </pic:cNvPicPr>
                   </pic:nvPicPr>
                   <pic:blipFill>
-                    <a:blip r:embed="rId49"/>
+                    <a:blip r:embed="rId51"/>
                     <a:srcRect/>
                     <a:stretch>
                       <a:fillRect/>
@@ -5852,7 +5847,6 @@
       <w:r>
         <w:rPr>
           <w:noProof/>
-          <w:lang w:val="en-US" w:eastAsia="en-US"/>
         </w:rPr>
         <w:lastRenderedPageBreak/>
         <w:drawing>
@@ -5873,7 +5867,7 @@
                     </pic:cNvPicPr>
                   </pic:nvPicPr>
                   <pic:blipFill>
-                    <a:blip r:embed="rId50"/>
+                    <a:blip r:embed="rId52"/>
                     <a:srcRect/>
                     <a:stretch>
                       <a:fillRect/>
@@ -5906,7 +5900,6 @@
       <w:r>
         <w:rPr>
           <w:noProof/>
-          <w:lang w:val="en-US" w:eastAsia="en-US"/>
         </w:rPr>
         <w:drawing>
           <wp:inline distT="0" distB="0" distL="0" distR="0">
@@ -5926,7 +5919,7 @@
                     </pic:cNvPicPr>
                   </pic:nvPicPr>
                   <pic:blipFill>
-                    <a:blip r:embed="rId51"/>
+                    <a:blip r:embed="rId53"/>
                     <a:srcRect/>
                     <a:stretch>
                       <a:fillRect/>
@@ -5959,7 +5952,6 @@
       <w:r>
         <w:rPr>
           <w:noProof/>
-          <w:lang w:val="en-US" w:eastAsia="en-US"/>
         </w:rPr>
         <w:drawing>
           <wp:inline distT="0" distB="0" distL="0" distR="0">
@@ -5979,7 +5971,7 @@
                     </pic:cNvPicPr>
                   </pic:nvPicPr>
                   <pic:blipFill>
-                    <a:blip r:embed="rId52"/>
+                    <a:blip r:embed="rId54"/>
                     <a:srcRect/>
                     <a:stretch>
                       <a:fillRect/>
@@ -6023,7 +6015,6 @@
       <w:r>
         <w:rPr>
           <w:noProof/>
-          <w:lang w:val="en-US" w:eastAsia="en-US"/>
         </w:rPr>
         <w:drawing>
           <wp:inline distT="0" distB="0" distL="0" distR="0">
@@ -6043,7 +6034,7 @@
                     </pic:cNvPicPr>
                   </pic:nvPicPr>
                   <pic:blipFill>
-                    <a:blip r:embed="rId53"/>
+                    <a:blip r:embed="rId55"/>
                     <a:srcRect/>
                     <a:stretch>
                       <a:fillRect/>
@@ -6105,7 +6096,7 @@
 </file>
 
 <file path=word/endnotes.xml><?xml version="1.0" encoding="utf-8"?>
-<w:endnotes xmlns:ve="http://schemas.openxmlformats.org/markup-compatibility/2006" xmlns:o="urn:schemas-microsoft-com:office:office" xmlns:r="http://schemas.openxmlformats.org/officeDocument/2006/relationships" xmlns:m="http://schemas.openxmlformats.org/officeDocument/2006/math" xmlns:v="urn:schemas-microsoft-com:vml" xmlns:wp="http://schemas.openxmlformats.org/drawingml/2006/wordprocessingDrawing" xmlns:w10="urn:schemas-microsoft-com:office:word" xmlns:w="http://schemas.openxmlformats.org/wordprocessingml/2006/main" xmlns:wne="http://schemas.microsoft.com/office/word/2006/wordml">
+<w:endnotes xmlns:wpc="http://schemas.microsoft.com/office/word/2010/wordprocessingCanvas" xmlns:mc="http://schemas.openxmlformats.org/markup-compatibility/2006" xmlns:o="urn:schemas-microsoft-com:office:office" xmlns:r="http://schemas.openxmlformats.org/officeDocument/2006/relationships" xmlns:m="http://schemas.openxmlformats.org/officeDocument/2006/math" xmlns:v="urn:schemas-microsoft-com:vml" xmlns:wp14="http://schemas.microsoft.com/office/word/2010/wordprocessingDrawing" xmlns:wp="http://schemas.openxmlformats.org/drawingml/2006/wordprocessingDrawing" xmlns:w10="urn:schemas-microsoft-com:office:word" xmlns:w="http://schemas.openxmlformats.org/wordprocessingml/2006/main" xmlns:w14="http://schemas.microsoft.com/office/word/2010/wordml" xmlns:wpg="http://schemas.microsoft.com/office/word/2010/wordprocessingGroup" xmlns:wpi="http://schemas.microsoft.com/office/word/2010/wordprocessingInk" xmlns:wne="http://schemas.microsoft.com/office/word/2006/wordml" xmlns:wps="http://schemas.microsoft.com/office/word/2010/wordprocessingShape" mc:Ignorable="w14 wp14">
   <w:endnote w:type="separator" w:id="-1">
     <w:p>
       <w:pPr>
@@ -6130,7 +6121,7 @@
 </file>
 
 <file path=word/footer1.xml><?xml version="1.0" encoding="utf-8"?>
-<w:ftr xmlns:ve="http://schemas.openxmlformats.org/markup-compatibility/2006" xmlns:o="urn:schemas-microsoft-com:office:office" xmlns:r="http://schemas.openxmlformats.org/officeDocument/2006/relationships" xmlns:m="http://schemas.openxmlformats.org/officeDocument/2006/math" xmlns:v="urn:schemas-microsoft-com:vml" xmlns:wp="http://schemas.openxmlformats.org/drawingml/2006/wordprocessingDrawing" xmlns:w10="urn:schemas-microsoft-com:office:word" xmlns:w="http://schemas.openxmlformats.org/wordprocessingml/2006/main" xmlns:wne="http://schemas.microsoft.com/office/word/2006/wordml">
+<w:ftr xmlns:wpc="http://schemas.microsoft.com/office/word/2010/wordprocessingCanvas" xmlns:mc="http://schemas.openxmlformats.org/markup-compatibility/2006" xmlns:o="urn:schemas-microsoft-com:office:office" xmlns:r="http://schemas.openxmlformats.org/officeDocument/2006/relationships" xmlns:m="http://schemas.openxmlformats.org/officeDocument/2006/math" xmlns:v="urn:schemas-microsoft-com:vml" xmlns:wp14="http://schemas.microsoft.com/office/word/2010/wordprocessingDrawing" xmlns:wp="http://schemas.openxmlformats.org/drawingml/2006/wordprocessingDrawing" xmlns:w10="urn:schemas-microsoft-com:office:word" xmlns:w="http://schemas.openxmlformats.org/wordprocessingml/2006/main" xmlns:w14="http://schemas.microsoft.com/office/word/2010/wordml" xmlns:wpg="http://schemas.microsoft.com/office/word/2010/wordprocessingGroup" xmlns:wpi="http://schemas.microsoft.com/office/word/2010/wordprocessingInk" xmlns:wne="http://schemas.microsoft.com/office/word/2006/wordml" xmlns:wps="http://schemas.microsoft.com/office/word/2010/wordprocessingShape" mc:Ignorable="w14 wp14">
   <w:sdt>
     <w:sdtPr>
       <w:id w:val="10518150"/>
@@ -6139,33 +6130,47 @@
         <w:docPartUnique/>
       </w:docPartObj>
     </w:sdtPr>
+    <w:sdtEndPr/>
     <w:sdtContent>
       <w:p>
         <w:pPr>
-          <w:pStyle w:val="Footer"/>
+          <w:pStyle w:val="Pieddepage"/>
           <w:jc w:val="right"/>
         </w:pPr>
-        <w:fldSimple w:instr=" PAGE   \* MERGEFORMAT ">
-          <w:r>
-            <w:rPr>
-              <w:noProof/>
-            </w:rPr>
-            <w:t>12</w:t>
-          </w:r>
-        </w:fldSimple>
+        <w:r>
+          <w:fldChar w:fldCharType="begin"/>
+        </w:r>
+        <w:r>
+          <w:instrText xml:space="preserve"> PAGE   \* MERGEFORMAT </w:instrText>
+        </w:r>
+        <w:r>
+          <w:fldChar w:fldCharType="separate"/>
+        </w:r>
+        <w:r>
+          <w:rPr>
+            <w:noProof/>
+          </w:rPr>
+          <w:t>12</w:t>
+        </w:r>
+        <w:r>
+          <w:rPr>
+            <w:noProof/>
+          </w:rPr>
+          <w:fldChar w:fldCharType="end"/>
+        </w:r>
       </w:p>
     </w:sdtContent>
   </w:sdt>
   <w:p>
     <w:pPr>
-      <w:pStyle w:val="Footer"/>
+      <w:pStyle w:val="Pieddepage"/>
     </w:pPr>
   </w:p>
 </w:ftr>
 </file>
 
 <file path=word/footnotes.xml><?xml version="1.0" encoding="utf-8"?>
-<w:footnotes xmlns:ve="http://schemas.openxmlformats.org/markup-compatibility/2006" xmlns:o="urn:schemas-microsoft-com:office:office" xmlns:r="http://schemas.openxmlformats.org/officeDocument/2006/relationships" xmlns:m="http://schemas.openxmlformats.org/officeDocument/2006/math" xmlns:v="urn:schemas-microsoft-com:vml" xmlns:wp="http://schemas.openxmlformats.org/drawingml/2006/wordprocessingDrawing" xmlns:w10="urn:schemas-microsoft-com:office:word" xmlns:w="http://schemas.openxmlformats.org/wordprocessingml/2006/main" xmlns:wne="http://schemas.microsoft.com/office/word/2006/wordml">
+<w:footnotes xmlns:wpc="http://schemas.microsoft.com/office/word/2010/wordprocessingCanvas" xmlns:mc="http://schemas.openxmlformats.org/markup-compatibility/2006" xmlns:o="urn:schemas-microsoft-com:office:office" xmlns:r="http://schemas.openxmlformats.org/officeDocument/2006/relationships" xmlns:m="http://schemas.openxmlformats.org/officeDocument/2006/math" xmlns:v="urn:schemas-microsoft-com:vml" xmlns:wp14="http://schemas.microsoft.com/office/word/2010/wordprocessingDrawing" xmlns:wp="http://schemas.openxmlformats.org/drawingml/2006/wordprocessingDrawing" xmlns:w10="urn:schemas-microsoft-com:office:word" xmlns:w="http://schemas.openxmlformats.org/wordprocessingml/2006/main" xmlns:w14="http://schemas.microsoft.com/office/word/2010/wordml" xmlns:wpg="http://schemas.microsoft.com/office/word/2010/wordprocessingGroup" xmlns:wpi="http://schemas.microsoft.com/office/word/2010/wordprocessingInk" xmlns:wne="http://schemas.microsoft.com/office/word/2006/wordml" xmlns:wps="http://schemas.microsoft.com/office/word/2010/wordprocessingShape" mc:Ignorable="w14 wp14">
   <w:footnote w:type="separator" w:id="-1">
     <w:p>
       <w:pPr>
@@ -6190,7 +6195,7 @@
 </file>
 
 <file path=word/numbering.xml><?xml version="1.0" encoding="utf-8"?>
-<w:numbering xmlns:ve="http://schemas.openxmlformats.org/markup-compatibility/2006" xmlns:o="urn:schemas-microsoft-com:office:office" xmlns:r="http://schemas.openxmlformats.org/officeDocument/2006/relationships" xmlns:m="http://schemas.openxmlformats.org/officeDocument/2006/math" xmlns:v="urn:schemas-microsoft-com:vml" xmlns:wp="http://schemas.openxmlformats.org/drawingml/2006/wordprocessingDrawing" xmlns:w10="urn:schemas-microsoft-com:office:word" xmlns:w="http://schemas.openxmlformats.org/wordprocessingml/2006/main" xmlns:wne="http://schemas.microsoft.com/office/word/2006/wordml">
+<w:numbering xmlns:wpc="http://schemas.microsoft.com/office/word/2010/wordprocessingCanvas" xmlns:mc="http://schemas.openxmlformats.org/markup-compatibility/2006" xmlns:o="urn:schemas-microsoft-com:office:office" xmlns:r="http://schemas.openxmlformats.org/officeDocument/2006/relationships" xmlns:m="http://schemas.openxmlformats.org/officeDocument/2006/math" xmlns:v="urn:schemas-microsoft-com:vml" xmlns:wp14="http://schemas.microsoft.com/office/word/2010/wordprocessingDrawing" xmlns:wp="http://schemas.openxmlformats.org/drawingml/2006/wordprocessingDrawing" xmlns:w10="urn:schemas-microsoft-com:office:word" xmlns:w="http://schemas.openxmlformats.org/wordprocessingml/2006/main" xmlns:w14="http://schemas.microsoft.com/office/word/2010/wordml" xmlns:wpg="http://schemas.microsoft.com/office/word/2010/wordprocessingGroup" xmlns:wpi="http://schemas.microsoft.com/office/word/2010/wordprocessingInk" xmlns:wne="http://schemas.microsoft.com/office/word/2006/wordml" xmlns:wps="http://schemas.microsoft.com/office/word/2010/wordprocessingShape" mc:Ignorable="w14 wp14">
   <w:abstractNum w:abstractNumId="0">
     <w:nsid w:val="16D81FD8"/>
     <w:multiLevelType w:val="hybridMultilevel"/>
@@ -6587,7 +6592,7 @@
 </file>
 
 <file path=word/styles.xml><?xml version="1.0" encoding="utf-8"?>
-<w:styles xmlns:r="http://schemas.openxmlformats.org/officeDocument/2006/relationships" xmlns:w="http://schemas.openxmlformats.org/wordprocessingml/2006/main">
+<w:styles xmlns:mc="http://schemas.openxmlformats.org/markup-compatibility/2006" xmlns:r="http://schemas.openxmlformats.org/officeDocument/2006/relationships" xmlns:w="http://schemas.openxmlformats.org/wordprocessingml/2006/main" xmlns:w14="http://schemas.microsoft.com/office/word/2010/wordml" mc:Ignorable="w14">
   <w:docDefaults>
     <w:rPrDefault>
       <w:rPr>
@@ -6747,11 +6752,11 @@
     <w:qFormat/>
     <w:rsid w:val="004E6C3D"/>
   </w:style>
-  <w:style w:type="paragraph" w:styleId="Heading1">
+  <w:style w:type="paragraph" w:styleId="Titre1">
     <w:name w:val="heading 1"/>
     <w:basedOn w:val="Normal"/>
     <w:next w:val="Normal"/>
-    <w:link w:val="Heading1Char"/>
+    <w:link w:val="Titre1Car"/>
     <w:uiPriority w:val="9"/>
     <w:qFormat/>
     <w:rsid w:val="00E647CF"/>
@@ -6770,11 +6775,11 @@
       <w:szCs w:val="28"/>
     </w:rPr>
   </w:style>
-  <w:style w:type="paragraph" w:styleId="Heading2">
+  <w:style w:type="paragraph" w:styleId="Titre2">
     <w:name w:val="heading 2"/>
     <w:basedOn w:val="Normal"/>
     <w:next w:val="Normal"/>
-    <w:link w:val="Heading2Char"/>
+    <w:link w:val="Titre2Car"/>
     <w:uiPriority w:val="9"/>
     <w:unhideWhenUsed/>
     <w:qFormat/>
@@ -6794,11 +6799,11 @@
       <w:szCs w:val="26"/>
     </w:rPr>
   </w:style>
-  <w:style w:type="paragraph" w:styleId="Heading3">
+  <w:style w:type="paragraph" w:styleId="Titre3">
     <w:name w:val="heading 3"/>
     <w:basedOn w:val="Normal"/>
     <w:next w:val="Normal"/>
-    <w:link w:val="Heading3Char"/>
+    <w:link w:val="Titre3Car"/>
     <w:uiPriority w:val="9"/>
     <w:unhideWhenUsed/>
     <w:qFormat/>
@@ -6816,11 +6821,11 @@
       <w:color w:val="4F81BD" w:themeColor="accent1"/>
     </w:rPr>
   </w:style>
-  <w:style w:type="paragraph" w:styleId="Heading4">
+  <w:style w:type="paragraph" w:styleId="Titre4">
     <w:name w:val="heading 4"/>
     <w:basedOn w:val="Normal"/>
     <w:next w:val="Normal"/>
-    <w:link w:val="Heading4Char"/>
+    <w:link w:val="Titre4Car"/>
     <w:uiPriority w:val="9"/>
     <w:unhideWhenUsed/>
     <w:qFormat/>
@@ -6840,18 +6845,17 @@
       <w:color w:val="4F81BD" w:themeColor="accent1"/>
     </w:rPr>
   </w:style>
-  <w:style w:type="character" w:default="1" w:styleId="DefaultParagraphFont">
+  <w:style w:type="character" w:default="1" w:styleId="Policepardfaut">
     <w:name w:val="Default Paragraph Font"/>
     <w:uiPriority w:val="1"/>
     <w:semiHidden/>
     <w:unhideWhenUsed/>
   </w:style>
-  <w:style w:type="table" w:default="1" w:styleId="TableNormal">
+  <w:style w:type="table" w:default="1" w:styleId="TableauNormal">
     <w:name w:val="Normal Table"/>
     <w:uiPriority w:val="99"/>
     <w:semiHidden/>
     <w:unhideWhenUsed/>
-    <w:qFormat/>
     <w:tblPr>
       <w:tblInd w:w="0" w:type="dxa"/>
       <w:tblCellMar>
@@ -6862,15 +6866,15 @@
       </w:tblCellMar>
     </w:tblPr>
   </w:style>
-  <w:style w:type="numbering" w:default="1" w:styleId="NoList">
+  <w:style w:type="numbering" w:default="1" w:styleId="Aucuneliste">
     <w:name w:val="No List"/>
     <w:uiPriority w:val="99"/>
     <w:semiHidden/>
     <w:unhideWhenUsed/>
   </w:style>
-  <w:style w:type="paragraph" w:styleId="NoSpacing">
+  <w:style w:type="paragraph" w:styleId="Sansinterligne">
     <w:name w:val="No Spacing"/>
-    <w:link w:val="NoSpacingChar"/>
+    <w:link w:val="SansinterligneCar"/>
     <w:uiPriority w:val="1"/>
     <w:qFormat/>
     <w:rsid w:val="00100EE1"/>
@@ -6878,20 +6882,20 @@
       <w:spacing w:after="0" w:line="240" w:lineRule="auto"/>
     </w:pPr>
   </w:style>
-  <w:style w:type="character" w:customStyle="1" w:styleId="NoSpacingChar">
-    <w:name w:val="No Spacing Char"/>
-    <w:basedOn w:val="DefaultParagraphFont"/>
-    <w:link w:val="NoSpacing"/>
+  <w:style w:type="character" w:customStyle="1" w:styleId="SansinterligneCar">
+    <w:name w:val="Sans interligne Car"/>
+    <w:basedOn w:val="Policepardfaut"/>
+    <w:link w:val="Sansinterligne"/>
     <w:uiPriority w:val="1"/>
     <w:rsid w:val="00100EE1"/>
     <w:rPr>
       <w:rFonts w:eastAsiaTheme="minorEastAsia"/>
     </w:rPr>
   </w:style>
-  <w:style w:type="paragraph" w:styleId="BalloonText">
+  <w:style w:type="paragraph" w:styleId="Textedebulles">
     <w:name w:val="Balloon Text"/>
     <w:basedOn w:val="Normal"/>
-    <w:link w:val="BalloonTextChar"/>
+    <w:link w:val="TextedebullesCar"/>
     <w:uiPriority w:val="99"/>
     <w:semiHidden/>
     <w:unhideWhenUsed/>
@@ -6905,10 +6909,10 @@
       <w:szCs w:val="16"/>
     </w:rPr>
   </w:style>
-  <w:style w:type="character" w:customStyle="1" w:styleId="BalloonTextChar">
-    <w:name w:val="Balloon Text Char"/>
-    <w:basedOn w:val="DefaultParagraphFont"/>
-    <w:link w:val="BalloonText"/>
+  <w:style w:type="character" w:customStyle="1" w:styleId="TextedebullesCar">
+    <w:name w:val="Texte de bulles Car"/>
+    <w:basedOn w:val="Policepardfaut"/>
+    <w:link w:val="Textedebulles"/>
     <w:uiPriority w:val="99"/>
     <w:semiHidden/>
     <w:rsid w:val="00100EE1"/>
@@ -6918,10 +6922,10 @@
       <w:szCs w:val="16"/>
     </w:rPr>
   </w:style>
-  <w:style w:type="character" w:customStyle="1" w:styleId="Heading1Char">
-    <w:name w:val="Heading 1 Char"/>
-    <w:basedOn w:val="DefaultParagraphFont"/>
-    <w:link w:val="Heading1"/>
+  <w:style w:type="character" w:customStyle="1" w:styleId="Titre1Car">
+    <w:name w:val="Titre 1 Car"/>
+    <w:basedOn w:val="Policepardfaut"/>
+    <w:link w:val="Titre1"/>
     <w:uiPriority w:val="9"/>
     <w:rsid w:val="00E647CF"/>
     <w:rPr>
@@ -6933,9 +6937,9 @@
       <w:szCs w:val="28"/>
     </w:rPr>
   </w:style>
-  <w:style w:type="paragraph" w:styleId="TOCHeading">
+  <w:style w:type="paragraph" w:styleId="En-ttedetabledesmatires">
     <w:name w:val="TOC Heading"/>
-    <w:basedOn w:val="Heading1"/>
+    <w:basedOn w:val="Titre1"/>
     <w:next w:val="Normal"/>
     <w:uiPriority w:val="39"/>
     <w:semiHidden/>
@@ -6946,7 +6950,7 @@
       <w:outlineLvl w:val="9"/>
     </w:pPr>
   </w:style>
-  <w:style w:type="paragraph" w:styleId="TOC1">
+  <w:style w:type="paragraph" w:styleId="TM1">
     <w:name w:val="toc 1"/>
     <w:basedOn w:val="Normal"/>
     <w:next w:val="Normal"/>
@@ -6959,9 +6963,9 @@
       <w:spacing w:after="100"/>
     </w:pPr>
   </w:style>
-  <w:style w:type="character" w:styleId="Hyperlink">
+  <w:style w:type="character" w:styleId="Lienhypertexte">
     <w:name w:val="Hyperlink"/>
-    <w:basedOn w:val="DefaultParagraphFont"/>
+    <w:basedOn w:val="Policepardfaut"/>
     <w:uiPriority w:val="99"/>
     <w:unhideWhenUsed/>
     <w:rsid w:val="00E647CF"/>
@@ -6970,10 +6974,10 @@
       <w:u w:val="single"/>
     </w:rPr>
   </w:style>
-  <w:style w:type="character" w:customStyle="1" w:styleId="Heading2Char">
-    <w:name w:val="Heading 2 Char"/>
-    <w:basedOn w:val="DefaultParagraphFont"/>
-    <w:link w:val="Heading2"/>
+  <w:style w:type="character" w:customStyle="1" w:styleId="Titre2Car">
+    <w:name w:val="Titre 2 Car"/>
+    <w:basedOn w:val="Policepardfaut"/>
+    <w:link w:val="Titre2"/>
     <w:uiPriority w:val="9"/>
     <w:rsid w:val="00E647CF"/>
     <w:rPr>
@@ -6985,7 +6989,7 @@
       <w:szCs w:val="26"/>
     </w:rPr>
   </w:style>
-  <w:style w:type="paragraph" w:styleId="TOC2">
+  <w:style w:type="paragraph" w:styleId="TM2">
     <w:name w:val="toc 2"/>
     <w:basedOn w:val="Normal"/>
     <w:next w:val="Normal"/>
@@ -6999,11 +7003,11 @@
       <w:ind w:left="220"/>
     </w:pPr>
   </w:style>
-  <w:style w:type="paragraph" w:styleId="Subtitle">
+  <w:style w:type="paragraph" w:styleId="Sous-titre">
     <w:name w:val="Subtitle"/>
     <w:basedOn w:val="Normal"/>
     <w:next w:val="Normal"/>
-    <w:link w:val="SubtitleChar"/>
+    <w:link w:val="Sous-titreCar"/>
     <w:uiPriority w:val="11"/>
     <w:qFormat/>
     <w:rsid w:val="002D5ABC"/>
@@ -7022,10 +7026,10 @@
       <w:szCs w:val="24"/>
     </w:rPr>
   </w:style>
-  <w:style w:type="character" w:customStyle="1" w:styleId="SubtitleChar">
-    <w:name w:val="Subtitle Char"/>
-    <w:basedOn w:val="DefaultParagraphFont"/>
-    <w:link w:val="Subtitle"/>
+  <w:style w:type="character" w:customStyle="1" w:styleId="Sous-titreCar">
+    <w:name w:val="Sous-titre Car"/>
+    <w:basedOn w:val="Policepardfaut"/>
+    <w:link w:val="Sous-titre"/>
     <w:uiPriority w:val="11"/>
     <w:rsid w:val="002D5ABC"/>
     <w:rPr>
@@ -7038,9 +7042,9 @@
       <w:szCs w:val="24"/>
     </w:rPr>
   </w:style>
-  <w:style w:type="character" w:styleId="Strong">
+  <w:style w:type="character" w:styleId="lev">
     <w:name w:val="Strong"/>
-    <w:basedOn w:val="DefaultParagraphFont"/>
+    <w:basedOn w:val="Policepardfaut"/>
     <w:uiPriority w:val="22"/>
     <w:qFormat/>
     <w:rsid w:val="002D5ABC"/>
@@ -7049,11 +7053,11 @@
       <w:bCs/>
     </w:rPr>
   </w:style>
-  <w:style w:type="paragraph" w:styleId="Quote">
+  <w:style w:type="paragraph" w:styleId="Citation">
     <w:name w:val="Quote"/>
     <w:basedOn w:val="Normal"/>
     <w:next w:val="Normal"/>
-    <w:link w:val="QuoteChar"/>
+    <w:link w:val="CitationCar"/>
     <w:uiPriority w:val="29"/>
     <w:qFormat/>
     <w:rsid w:val="002D5ABC"/>
@@ -7063,10 +7067,10 @@
       <w:color w:val="000000" w:themeColor="text1"/>
     </w:rPr>
   </w:style>
-  <w:style w:type="character" w:customStyle="1" w:styleId="QuoteChar">
-    <w:name w:val="Quote Char"/>
-    <w:basedOn w:val="DefaultParagraphFont"/>
-    <w:link w:val="Quote"/>
+  <w:style w:type="character" w:customStyle="1" w:styleId="CitationCar">
+    <w:name w:val="Citation Car"/>
+    <w:basedOn w:val="Policepardfaut"/>
+    <w:link w:val="Citation"/>
     <w:uiPriority w:val="29"/>
     <w:rsid w:val="002D5ABC"/>
     <w:rPr>
@@ -7093,13 +7097,13 @@
   </w:style>
   <w:style w:type="character" w:customStyle="1" w:styleId="apple-converted-space">
     <w:name w:val="apple-converted-space"/>
-    <w:basedOn w:val="DefaultParagraphFont"/>
+    <w:basedOn w:val="Policepardfaut"/>
     <w:rsid w:val="00374165"/>
   </w:style>
-  <w:style w:type="character" w:customStyle="1" w:styleId="Heading3Char">
-    <w:name w:val="Heading 3 Char"/>
-    <w:basedOn w:val="DefaultParagraphFont"/>
-    <w:link w:val="Heading3"/>
+  <w:style w:type="character" w:customStyle="1" w:styleId="Titre3Car">
+    <w:name w:val="Titre 3 Car"/>
+    <w:basedOn w:val="Policepardfaut"/>
+    <w:link w:val="Titre3"/>
     <w:uiPriority w:val="9"/>
     <w:rsid w:val="00EF5103"/>
     <w:rPr>
@@ -7109,7 +7113,7 @@
       <w:color w:val="4F81BD" w:themeColor="accent1"/>
     </w:rPr>
   </w:style>
-  <w:style w:type="paragraph" w:styleId="TOC3">
+  <w:style w:type="paragraph" w:styleId="TM3">
     <w:name w:val="toc 3"/>
     <w:basedOn w:val="Normal"/>
     <w:next w:val="Normal"/>
@@ -7123,7 +7127,7 @@
       <w:ind w:left="440"/>
     </w:pPr>
   </w:style>
-  <w:style w:type="paragraph" w:styleId="ListParagraph">
+  <w:style w:type="paragraph" w:styleId="Paragraphedeliste">
     <w:name w:val="List Paragraph"/>
     <w:basedOn w:val="Normal"/>
     <w:uiPriority w:val="34"/>
@@ -7134,10 +7138,10 @@
       <w:contextualSpacing/>
     </w:pPr>
   </w:style>
-  <w:style w:type="paragraph" w:styleId="HTMLPreformatted">
+  <w:style w:type="paragraph" w:styleId="PrformatHTML">
     <w:name w:val="HTML Preformatted"/>
     <w:basedOn w:val="Normal"/>
-    <w:link w:val="HTMLPreformattedChar"/>
+    <w:link w:val="PrformatHTMLCar"/>
     <w:uiPriority w:val="99"/>
     <w:unhideWhenUsed/>
     <w:rsid w:val="00694A01"/>
@@ -7168,10 +7172,10 @@
       <w:szCs w:val="20"/>
     </w:rPr>
   </w:style>
-  <w:style w:type="character" w:customStyle="1" w:styleId="HTMLPreformattedChar">
-    <w:name w:val="HTML Preformatted Char"/>
-    <w:basedOn w:val="DefaultParagraphFont"/>
-    <w:link w:val="HTMLPreformatted"/>
+  <w:style w:type="character" w:customStyle="1" w:styleId="PrformatHTMLCar">
+    <w:name w:val="Préformaté HTML Car"/>
+    <w:basedOn w:val="Policepardfaut"/>
+    <w:link w:val="PrformatHTML"/>
     <w:uiPriority w:val="99"/>
     <w:rsid w:val="00694A01"/>
     <w:rPr>
@@ -7180,9 +7184,9 @@
       <w:szCs w:val="20"/>
     </w:rPr>
   </w:style>
-  <w:style w:type="character" w:styleId="FollowedHyperlink">
+  <w:style w:type="character" w:styleId="Lienhypertextesuivivisit">
     <w:name w:val="FollowedHyperlink"/>
-    <w:basedOn w:val="DefaultParagraphFont"/>
+    <w:basedOn w:val="Policepardfaut"/>
     <w:uiPriority w:val="99"/>
     <w:semiHidden/>
     <w:unhideWhenUsed/>
@@ -7192,10 +7196,10 @@
       <w:u w:val="single"/>
     </w:rPr>
   </w:style>
-  <w:style w:type="paragraph" w:styleId="Header">
+  <w:style w:type="paragraph" w:styleId="En-tte">
     <w:name w:val="header"/>
     <w:basedOn w:val="Normal"/>
-    <w:link w:val="HeaderChar"/>
+    <w:link w:val="En-tteCar"/>
     <w:uiPriority w:val="99"/>
     <w:unhideWhenUsed/>
     <w:rsid w:val="00C461C0"/>
@@ -7207,17 +7211,17 @@
       <w:spacing w:after="0" w:line="240" w:lineRule="auto"/>
     </w:pPr>
   </w:style>
-  <w:style w:type="character" w:customStyle="1" w:styleId="HeaderChar">
-    <w:name w:val="Header Char"/>
-    <w:basedOn w:val="DefaultParagraphFont"/>
-    <w:link w:val="Header"/>
+  <w:style w:type="character" w:customStyle="1" w:styleId="En-tteCar">
+    <w:name w:val="En-tête Car"/>
+    <w:basedOn w:val="Policepardfaut"/>
+    <w:link w:val="En-tte"/>
     <w:uiPriority w:val="99"/>
     <w:rsid w:val="00C461C0"/>
   </w:style>
-  <w:style w:type="paragraph" w:styleId="Footer">
+  <w:style w:type="paragraph" w:styleId="Pieddepage">
     <w:name w:val="footer"/>
     <w:basedOn w:val="Normal"/>
-    <w:link w:val="FooterChar"/>
+    <w:link w:val="PieddepageCar"/>
     <w:uiPriority w:val="99"/>
     <w:unhideWhenUsed/>
     <w:rsid w:val="00C461C0"/>
@@ -7229,17 +7233,17 @@
       <w:spacing w:after="0" w:line="240" w:lineRule="auto"/>
     </w:pPr>
   </w:style>
-  <w:style w:type="character" w:customStyle="1" w:styleId="FooterChar">
-    <w:name w:val="Footer Char"/>
-    <w:basedOn w:val="DefaultParagraphFont"/>
-    <w:link w:val="Footer"/>
+  <w:style w:type="character" w:customStyle="1" w:styleId="PieddepageCar">
+    <w:name w:val="Pied de page Car"/>
+    <w:basedOn w:val="Policepardfaut"/>
+    <w:link w:val="Pieddepage"/>
     <w:uiPriority w:val="99"/>
     <w:rsid w:val="00C461C0"/>
   </w:style>
-  <w:style w:type="character" w:customStyle="1" w:styleId="Heading4Char">
-    <w:name w:val="Heading 4 Char"/>
-    <w:basedOn w:val="DefaultParagraphFont"/>
-    <w:link w:val="Heading4"/>
+  <w:style w:type="character" w:customStyle="1" w:styleId="Titre4Car">
+    <w:name w:val="Titre 4 Car"/>
+    <w:basedOn w:val="Policepardfaut"/>
+    <w:link w:val="Titre4"/>
     <w:uiPriority w:val="9"/>
     <w:rsid w:val="00D26A54"/>
     <w:rPr>
@@ -8227,7 +8231,7 @@
 </file>
 
 <file path=customXml/itemProps2.xml><?xml version="1.0" encoding="utf-8"?>
-<ds:datastoreItem xmlns:ds="http://schemas.openxmlformats.org/officeDocument/2006/customXml" ds:itemID="{B324AA92-E6E4-4CC7-9DDF-6F5B4D1E7E52}">
+<ds:datastoreItem xmlns:ds="http://schemas.openxmlformats.org/officeDocument/2006/customXml" ds:itemID="{9D3E28FA-40D2-4973-A00E-3323F16C3B60}">
   <ds:schemaRefs>
     <ds:schemaRef ds:uri="http://schemas.openxmlformats.org/officeDocument/2006/bibliography"/>
   </ds:schemaRefs>

</xml_diff>

<commit_message>
Updated the resources list in the documentation
</commit_message>
<xml_diff>
--- a/COMP371_Document.docx
+++ b/COMP371_Document.docx
@@ -102,25 +102,7 @@
               <w:sz w:val="60"/>
               <w:szCs w:val="60"/>
             </w:rPr>
-            <w:t xml:space="preserve">An “Open Robot Battle </w:t>
-          </w:r>
-          <w:proofErr w:type="gramStart"/>
-          <w:r>
-            <w:rPr>
-              <w:rFonts w:asciiTheme="majorHAnsi" w:eastAsiaTheme="majorEastAsia" w:hAnsiTheme="majorHAnsi" w:cstheme="majorBidi"/>
-              <w:sz w:val="60"/>
-              <w:szCs w:val="60"/>
-            </w:rPr>
-            <w:t>Near</w:t>
-          </w:r>
-          <w:proofErr w:type="gramEnd"/>
-          <w:r>
-            <w:rPr>
-              <w:rFonts w:asciiTheme="majorHAnsi" w:eastAsiaTheme="majorEastAsia" w:hAnsiTheme="majorHAnsi" w:cstheme="majorBidi"/>
-              <w:sz w:val="60"/>
-              <w:szCs w:val="60"/>
-            </w:rPr>
-            <w:t xml:space="preserve"> Earth”</w:t>
+            <w:t>An “Open Robot Battle Near Earth”</w:t>
           </w:r>
         </w:p>
         <w:p>
@@ -250,23 +232,13 @@
             </w:rPr>
             <w:tab/>
           </w:r>
-          <w:proofErr w:type="gramStart"/>
           <w:r>
             <w:rPr>
               <w:rFonts w:asciiTheme="majorHAnsi" w:eastAsiaTheme="majorEastAsia" w:hAnsiTheme="majorHAnsi" w:cstheme="majorBidi"/>
               <w:sz w:val="36"/>
               <w:szCs w:val="36"/>
             </w:rPr>
-            <w:t>Winter</w:t>
-          </w:r>
-          <w:proofErr w:type="gramEnd"/>
-          <w:r>
-            <w:rPr>
-              <w:rFonts w:asciiTheme="majorHAnsi" w:eastAsiaTheme="majorEastAsia" w:hAnsiTheme="majorHAnsi" w:cstheme="majorBidi"/>
-              <w:sz w:val="36"/>
-              <w:szCs w:val="36"/>
-            </w:rPr>
-            <w:t xml:space="preserve"> 2012</w:t>
+            <w:t>Winter 2012</w:t>
           </w:r>
         </w:p>
         <w:p>
@@ -367,13 +339,8 @@
             <w:spacing w:after="0"/>
           </w:pPr>
           <w:r>
-            <w:t xml:space="preserve">Robert </w:t>
-          </w:r>
-          <w:proofErr w:type="spellStart"/>
-          <w:r>
-            <w:t>Jakubowicz</w:t>
-          </w:r>
-          <w:proofErr w:type="spellEnd"/>
+            <w:t>Robert Jakubowicz</w:t>
+          </w:r>
           <w:r>
             <w:tab/>
           </w:r>
@@ -386,7 +353,6 @@
           <w:pPr>
             <w:spacing w:after="0"/>
           </w:pPr>
-          <w:proofErr w:type="spellStart"/>
           <w:r>
             <w:t>St</w:t>
           </w:r>
@@ -397,11 +363,7 @@
             <w:t>é</w:t>
           </w:r>
           <w:r>
-            <w:t>fanie</w:t>
-          </w:r>
-          <w:proofErr w:type="spellEnd"/>
-          <w:r>
-            <w:t xml:space="preserve"> Lavoie</w:t>
+            <w:t>fanie Lavoie</w:t>
           </w:r>
           <w:r>
             <w:tab/>
@@ -419,13 +381,8 @@
             <w:spacing w:after="0"/>
           </w:pPr>
           <w:r>
-            <w:t xml:space="preserve">Addison </w:t>
-          </w:r>
-          <w:proofErr w:type="spellStart"/>
-          <w:r>
-            <w:t>Rodomista</w:t>
-          </w:r>
-          <w:proofErr w:type="spellEnd"/>
+            <w:t>Addison Rodomista</w:t>
+          </w:r>
           <w:r>
             <w:tab/>
           </w:r>
@@ -837,14 +794,12 @@
               <w:tab w:val="right" w:leader="dot" w:pos="8789"/>
             </w:tabs>
           </w:pPr>
-          <w:proofErr w:type="spellStart"/>
           <w:r>
             <w:t>DeathM</w:t>
           </w:r>
           <w:r>
             <w:t>atch</w:t>
           </w:r>
-          <w:proofErr w:type="spellEnd"/>
           <w:r>
             <w:tab/>
           </w:r>
@@ -1077,16 +1032,11 @@
               <w:tab w:val="right" w:leader="dot" w:pos="8789"/>
             </w:tabs>
           </w:pPr>
-          <w:proofErr w:type="spellStart"/>
           <w:r>
             <w:t>DeathM</w:t>
           </w:r>
           <w:r>
-            <w:t>atch</w:t>
-          </w:r>
-          <w:proofErr w:type="spellEnd"/>
-          <w:r>
-            <w:t xml:space="preserve"> mode</w:t>
+            <w:t>atch mode</w:t>
           </w:r>
           <w:r>
             <w:t xml:space="preserve"> </w:t>
@@ -1361,15 +1311,7 @@
         <w:t xml:space="preserve"> made using primitive objects. </w:t>
       </w:r>
       <w:r>
-        <w:t xml:space="preserve">We accomplished this by using </w:t>
-      </w:r>
-      <w:proofErr w:type="spellStart"/>
-      <w:r>
-        <w:t>glu</w:t>
-      </w:r>
-      <w:proofErr w:type="spellEnd"/>
-      <w:r>
-        <w:t xml:space="preserve"> functions and by creating</w:t>
+        <w:t>We accomplished this by using glu functions and by creating</w:t>
       </w:r>
       <w:r>
         <w:t xml:space="preserve"> </w:t>
@@ -1378,15 +1320,7 @@
         <w:t>polygons</w:t>
       </w:r>
       <w:r>
-        <w:t xml:space="preserve"> using GL_QUADS or GL_TRIANGLES. We created a </w:t>
-      </w:r>
-      <w:proofErr w:type="spellStart"/>
-      <w:r>
-        <w:t>GeoHelper</w:t>
-      </w:r>
-      <w:proofErr w:type="spellEnd"/>
-      <w:r>
-        <w:t xml:space="preserve"> class</w:t>
+        <w:t xml:space="preserve"> using GL_QUADS or GL_TRIANGLES. We created a GeoHelper class</w:t>
       </w:r>
       <w:r>
         <w:t>,</w:t>
@@ -1457,15 +1391,7 @@
     </w:p>
     <w:p>
       <w:r>
-        <w:t xml:space="preserve">Most of our animation consists of basic translations (using </w:t>
-      </w:r>
-      <w:proofErr w:type="spellStart"/>
-      <w:r>
-        <w:t>glTranslate</w:t>
-      </w:r>
-      <w:proofErr w:type="spellEnd"/>
-      <w:r>
-        <w:t>) to move objects. Additionally, we have a few other animated features.</w:t>
+        <w:t>Most of our animation consists of basic translations (using glTranslate) to move objects. Additionally, we have a few other animated features.</w:t>
       </w:r>
     </w:p>
     <w:p>
@@ -1482,15 +1408,7 @@
         <w:t>explosion</w:t>
       </w:r>
       <w:r>
-        <w:t xml:space="preserve">s for the robots and the end of the </w:t>
-      </w:r>
-      <w:proofErr w:type="spellStart"/>
-      <w:r>
-        <w:t>DeathMatch</w:t>
-      </w:r>
-      <w:proofErr w:type="spellEnd"/>
-      <w:r>
-        <w:t xml:space="preserve"> game. Both of these animations have</w:t>
+        <w:t>s for the robots and the end of the DeathMatch game. Both of these animations have</w:t>
       </w:r>
       <w:r>
         <w:t xml:space="preserve"> a timer that scales </w:t>
@@ -1674,24 +1592,14 @@
         <w:t>our textures are load</w:t>
       </w:r>
       <w:r>
-        <w:t>ed using the ‘</w:t>
-      </w:r>
-      <w:proofErr w:type="spellStart"/>
-      <w:r>
-        <w:t>imageloader</w:t>
-      </w:r>
-      <w:proofErr w:type="spellEnd"/>
-      <w:r>
-        <w:t xml:space="preserve">’ and </w:t>
-      </w:r>
-      <w:proofErr w:type="spellStart"/>
+        <w:t xml:space="preserve">ed using the ‘imageloader’ and </w:t>
+      </w:r>
       <w:r>
         <w:t>T</w:t>
       </w:r>
       <w:r>
         <w:t>extureManager</w:t>
       </w:r>
-      <w:proofErr w:type="spellEnd"/>
       <w:r>
         <w:t xml:space="preserve"> classes.</w:t>
       </w:r>
@@ -1702,31 +1610,7 @@
         <w:t xml:space="preserve">. </w:t>
       </w:r>
       <w:r>
-        <w:t xml:space="preserve">We choose our textures images with </w:t>
-      </w:r>
-      <w:proofErr w:type="spellStart"/>
-      <w:r>
-        <w:t>glBindTexture</w:t>
-      </w:r>
-      <w:proofErr w:type="spellEnd"/>
-      <w:r>
-        <w:t xml:space="preserve">, in conjunction with a </w:t>
-      </w:r>
-      <w:proofErr w:type="spellStart"/>
-      <w:r>
-        <w:t>TextureManager</w:t>
-      </w:r>
-      <w:proofErr w:type="spellEnd"/>
-      <w:r>
-        <w:t xml:space="preserve"> function that calls a texture by filename. The </w:t>
-      </w:r>
-      <w:proofErr w:type="spellStart"/>
-      <w:r>
-        <w:t>TextureManager</w:t>
-      </w:r>
-      <w:proofErr w:type="spellEnd"/>
-      <w:r>
-        <w:t xml:space="preserve"> is also used to help toggle between different texture skins. D</w:t>
+        <w:t>We choose our textures images with glBindTexture, in conjunction with a TextureManager function that calls a texture by filename. The TextureManager is also used to help toggle between different texture skins. D</w:t>
       </w:r>
       <w:r>
         <w:t xml:space="preserve">ifferent skin collections </w:t>
@@ -1735,15 +1619,7 @@
         <w:t>are determined by their resource directories</w:t>
       </w:r>
       <w:r>
-        <w:t xml:space="preserve">, which the </w:t>
-      </w:r>
-      <w:proofErr w:type="spellStart"/>
-      <w:r>
-        <w:t>TextureManager</w:t>
-      </w:r>
-      <w:proofErr w:type="spellEnd"/>
-      <w:r>
-        <w:t xml:space="preserve"> accesses</w:t>
+        <w:t>, which the TextureManager accesses</w:t>
       </w:r>
       <w:r>
         <w:t>.</w:t>
@@ -1784,7 +1660,6 @@
         <w:t xml:space="preserve"> You can see the appendix for screen capture of our class diagrams.</w:t>
       </w:r>
     </w:p>
-    <w:p/>
     <w:p>
       <w:pPr>
         <w:pStyle w:val="Titre3"/>
@@ -1919,26 +1794,33 @@
     </w:p>
     <w:p>
       <w:r>
+        <w:t xml:space="preserve">The LevelRenderer class is where the maps are being drawn. We are using a 2D array that contains the number of the model that should be drawn on the map. The LevelRenderer class reads the data of a map from a text file. </w:t>
+      </w:r>
+      <w:r>
+        <w:t>The data is then saved into the 2D array and then drawn for the game.</w:t>
+      </w:r>
+    </w:p>
+    <w:p>
+      <w:r>
         <w:t xml:space="preserve">The </w:t>
       </w:r>
-      <w:proofErr w:type="spellStart"/>
-      <w:r>
-        <w:t>LevelRenderer</w:t>
-      </w:r>
-      <w:proofErr w:type="spellEnd"/>
-      <w:r>
-        <w:t xml:space="preserve"> class is where the maps are being drawn. We are using a 2D array that contains the number of the model that should be drawn on the map. The </w:t>
-      </w:r>
-      <w:proofErr w:type="spellStart"/>
-      <w:r>
-        <w:t>LevelRenderer</w:t>
-      </w:r>
-      <w:proofErr w:type="spellEnd"/>
-      <w:r>
-        <w:t xml:space="preserve"> class reads the data of a map from a text file. </w:t>
-      </w:r>
-      <w:r>
-        <w:t>The data is then saved into the 2D array and then drawn for the game.</w:t>
+      <w:r>
+        <w:t>G</w:t>
+      </w:r>
+      <w:r>
+        <w:t>ame class is where the logic of the game is computed.</w:t>
+      </w:r>
+      <w:r>
+        <w:t xml:space="preserve"> </w:t>
+      </w:r>
+      <w:r>
+        <w:t>Game</w:t>
+      </w:r>
+      <w:r>
+        <w:t xml:space="preserve"> is the class that calls the render function of the level renderer and the players.</w:t>
+      </w:r>
+      <w:r>
+        <w:t xml:space="preserve"> It also acts as an intermediary that connects the PlayerInput class to our key press and key up states.</w:t>
       </w:r>
     </w:p>
     <w:p>
@@ -1946,227 +1828,154 @@
         <w:t xml:space="preserve">The </w:t>
       </w:r>
       <w:r>
-        <w:t>G</w:t>
-      </w:r>
-      <w:r>
-        <w:t>ame class is where the logic of the game is computed.</w:t>
+        <w:t>P</w:t>
+      </w:r>
+      <w:r>
+        <w:t>layer</w:t>
+      </w:r>
+      <w:r>
+        <w:t>, HumanPlayer</w:t>
+      </w:r>
+      <w:r>
+        <w:t xml:space="preserve"> and </w:t>
+      </w:r>
+      <w:r>
+        <w:t>PlayerInput classes con</w:t>
+      </w:r>
+      <w:r>
+        <w:t>sist of</w:t>
+      </w:r>
+      <w:r>
+        <w:t xml:space="preserve"> everything </w:t>
+      </w:r>
+      <w:r>
+        <w:t>that the player has ownership over. The player class</w:t>
+      </w:r>
+      <w:r>
+        <w:t>es control</w:t>
+      </w:r>
+      <w:r>
+        <w:t xml:space="preserve"> each player’s </w:t>
+      </w:r>
+      <w:r>
+        <w:t xml:space="preserve">camera view, </w:t>
+      </w:r>
+      <w:r>
+        <w:t xml:space="preserve">robot and control unit. </w:t>
+      </w:r>
+      <w:r>
+        <w:t>The P</w:t>
+      </w:r>
+      <w:r>
+        <w:t>layerInput class parse</w:t>
+      </w:r>
+      <w:r>
+        <w:t>s</w:t>
+      </w:r>
+      <w:r>
+        <w:t xml:space="preserve"> and execute</w:t>
+      </w:r>
+      <w:r>
+        <w:t>s</w:t>
+      </w:r>
+      <w:r>
+        <w:t xml:space="preserve"> all the player </w:t>
+      </w:r>
+      <w:r>
+        <w:t>commands</w:t>
+      </w:r>
+      <w:r>
+        <w:t xml:space="preserve"> via mouse and key states</w:t>
+      </w:r>
+      <w:r>
+        <w:t>.</w:t>
       </w:r>
       <w:r>
         <w:t xml:space="preserve"> </w:t>
       </w:r>
-      <w:r>
-        <w:t>Game</w:t>
-      </w:r>
-      <w:r>
-        <w:t xml:space="preserve"> is the class that calls the render function of the level renderer and the players.</w:t>
-      </w:r>
-      <w:r>
-        <w:t xml:space="preserve"> It also acts as an intermediary that connects the </w:t>
-      </w:r>
-      <w:proofErr w:type="spellStart"/>
-      <w:r>
-        <w:t>PlayerInput</w:t>
-      </w:r>
-      <w:proofErr w:type="spellEnd"/>
-      <w:r>
-        <w:t xml:space="preserve"> class to our key press and key up states.</w:t>
-      </w:r>
-    </w:p>
-    <w:p>
-      <w:r>
+    </w:p>
+    <w:p>
+      <w:r>
+        <w:t>The BulletManager handles bullet movement and collisions.</w:t>
+      </w:r>
+    </w:p>
+    <w:p>
+      <w:r>
+        <w:t>Finally, the spotlight class sets the standard spotlight components used for all instances of spotlights on the field.</w:t>
+      </w:r>
+    </w:p>
+    <w:p>
+      <w:pPr>
+        <w:pStyle w:val="Titre3"/>
+      </w:pPr>
+      <w:r>
+        <w:t>3.1</w:t>
+      </w:r>
+      <w:r>
+        <w:t>.2</w:t>
+      </w:r>
+      <w:r>
+        <w:t xml:space="preserve"> </w:t>
+      </w:r>
+      <w:r>
+        <w:t>Model</w:t>
+      </w:r>
+    </w:p>
+    <w:p>
+      <w:r>
+        <w:t>The model section contains all the models used in the game, the texture manager and the material logic.</w:t>
+      </w:r>
+      <w:r>
+        <w:t xml:space="preserve"> </w:t>
+      </w:r>
+      <w:r>
+        <w:t>Every graphic element in the game extends the Model class. This class contains the render functions which every element need</w:t>
+      </w:r>
+      <w:r>
+        <w:t>s</w:t>
+      </w:r>
+      <w:r>
+        <w:t xml:space="preserve"> to redefine in </w:t>
+      </w:r>
+      <w:r>
+        <w:t>its</w:t>
+      </w:r>
+      <w:r>
+        <w:t xml:space="preserve"> own class. Since </w:t>
+      </w:r>
+      <w:r>
+        <w:t>each</w:t>
+      </w:r>
+      <w:r>
+        <w:t xml:space="preserve"> </w:t>
+      </w:r>
+      <w:r>
+        <w:t>element</w:t>
+      </w:r>
+      <w:r>
+        <w:t xml:space="preserve"> </w:t>
+      </w:r>
+      <w:r>
+        <w:t>inherits</w:t>
+      </w:r>
+      <w:r>
+        <w:t xml:space="preserve"> the Model class, this allows us to create a model array in the level renderer to draw the elements on the map. All the elements were created using the basic primitive objects.</w:t>
+      </w:r>
+    </w:p>
+    <w:p>
+      <w:r>
+        <w:lastRenderedPageBreak/>
         <w:t xml:space="preserve">The </w:t>
       </w:r>
       <w:r>
-        <w:t>P</w:t>
-      </w:r>
-      <w:r>
-        <w:t>layer</w:t>
-      </w:r>
-      <w:r>
-        <w:t xml:space="preserve">, </w:t>
-      </w:r>
-      <w:proofErr w:type="spellStart"/>
-      <w:r>
-        <w:t>HumanPlayer</w:t>
-      </w:r>
-      <w:proofErr w:type="spellEnd"/>
-      <w:r>
-        <w:t xml:space="preserve"> and </w:t>
-      </w:r>
-      <w:proofErr w:type="spellStart"/>
-      <w:r>
-        <w:t>PlayerInput</w:t>
-      </w:r>
-      <w:proofErr w:type="spellEnd"/>
-      <w:r>
-        <w:t xml:space="preserve"> classes con</w:t>
-      </w:r>
-      <w:r>
-        <w:t>sist of</w:t>
-      </w:r>
-      <w:r>
-        <w:t xml:space="preserve"> everything </w:t>
-      </w:r>
-      <w:r>
-        <w:t>that the player has ownership over. The player class</w:t>
-      </w:r>
-      <w:r>
-        <w:t>es control</w:t>
-      </w:r>
-      <w:r>
-        <w:t xml:space="preserve"> each player’s </w:t>
-      </w:r>
-      <w:r>
-        <w:t xml:space="preserve">camera view, </w:t>
-      </w:r>
-      <w:r>
-        <w:t xml:space="preserve">robot and control unit. </w:t>
-      </w:r>
-      <w:r>
-        <w:t xml:space="preserve">The </w:t>
-      </w:r>
-      <w:proofErr w:type="spellStart"/>
-      <w:r>
-        <w:t>P</w:t>
-      </w:r>
-      <w:r>
-        <w:t>layerInput</w:t>
-      </w:r>
-      <w:proofErr w:type="spellEnd"/>
-      <w:r>
-        <w:t xml:space="preserve"> class parse</w:t>
-      </w:r>
-      <w:r>
-        <w:t>s</w:t>
-      </w:r>
-      <w:r>
-        <w:t xml:space="preserve"> and execute</w:t>
-      </w:r>
-      <w:r>
-        <w:t>s</w:t>
-      </w:r>
-      <w:r>
-        <w:t xml:space="preserve"> all the player </w:t>
-      </w:r>
-      <w:r>
-        <w:t>commands</w:t>
-      </w:r>
-      <w:r>
-        <w:t xml:space="preserve"> via mouse and key states</w:t>
-      </w:r>
-      <w:r>
-        <w:t>.</w:t>
+        <w:t>TextureM</w:t>
+      </w:r>
+      <w:r>
+        <w:t>anager is a singleton class called by all the models to find textures. It uses a map to make textures easily retrievable. It also uses the imageloader class, which is used to</w:t>
       </w:r>
       <w:r>
         <w:t xml:space="preserve"> </w:t>
       </w:r>
-    </w:p>
-    <w:p>
-      <w:r>
-        <w:t xml:space="preserve">The </w:t>
-      </w:r>
-      <w:proofErr w:type="spellStart"/>
-      <w:r>
-        <w:t>BulletManager</w:t>
-      </w:r>
-      <w:proofErr w:type="spellEnd"/>
-      <w:r>
-        <w:t xml:space="preserve"> handles bullet movement and collisions.</w:t>
-      </w:r>
-    </w:p>
-    <w:p>
-      <w:r>
-        <w:t>Finally, the spotlight class sets the standard spotlight components used for all instances of spotlights on the field.</w:t>
-      </w:r>
-    </w:p>
-    <w:p>
-      <w:pPr>
-        <w:pStyle w:val="Titre3"/>
-      </w:pPr>
-      <w:r>
-        <w:t>3.1</w:t>
-      </w:r>
-      <w:r>
-        <w:t>.2</w:t>
-      </w:r>
-      <w:r>
-        <w:t xml:space="preserve"> </w:t>
-      </w:r>
-      <w:r>
-        <w:t>Model</w:t>
-      </w:r>
-    </w:p>
-    <w:p>
-      <w:r>
-        <w:t>The model section contains all the models used in the game, the texture manager and the material logic.</w:t>
-      </w:r>
-      <w:r>
-        <w:t xml:space="preserve"> </w:t>
-      </w:r>
-      <w:r>
-        <w:t>Every graphic element in the game extends the Model class. This class contains the render functions which every element need</w:t>
-      </w:r>
-      <w:r>
-        <w:t>s</w:t>
-      </w:r>
-      <w:r>
-        <w:t xml:space="preserve"> to redefine in </w:t>
-      </w:r>
-      <w:r>
-        <w:t>its</w:t>
-      </w:r>
-      <w:r>
-        <w:t xml:space="preserve"> own class. Since </w:t>
-      </w:r>
-      <w:r>
-        <w:t>each</w:t>
-      </w:r>
-      <w:r>
-        <w:t xml:space="preserve"> </w:t>
-      </w:r>
-      <w:r>
-        <w:t>element</w:t>
-      </w:r>
-      <w:r>
-        <w:t xml:space="preserve"> </w:t>
-      </w:r>
-      <w:r>
-        <w:t>inherits</w:t>
-      </w:r>
-      <w:r>
-        <w:t xml:space="preserve"> the Model class, this </w:t>
-      </w:r>
-      <w:r>
-        <w:lastRenderedPageBreak/>
-        <w:t>allows us to create a model array in the level renderer to draw the elements on the map. All the elements were created using the basic primitive objects.</w:t>
-      </w:r>
-    </w:p>
-    <w:p>
-      <w:r>
-        <w:t xml:space="preserve">The </w:t>
-      </w:r>
-      <w:proofErr w:type="spellStart"/>
-      <w:r>
-        <w:t>TextureM</w:t>
-      </w:r>
-      <w:r>
-        <w:t>anager</w:t>
-      </w:r>
-      <w:proofErr w:type="spellEnd"/>
-      <w:r>
-        <w:t xml:space="preserve"> is a singleton class called by all the models to find textures. It uses a map to make textures easily retrievable. It also uses the </w:t>
-      </w:r>
-      <w:proofErr w:type="spellStart"/>
-      <w:r>
-        <w:t>imageloader</w:t>
-      </w:r>
-      <w:proofErr w:type="spellEnd"/>
-      <w:r>
-        <w:t xml:space="preserve"> class, which is used to</w:t>
-      </w:r>
-      <w:r>
-        <w:t xml:space="preserve"> </w:t>
-      </w:r>
       <w:r>
         <w:t>convert .bmp files into Image objects.</w:t>
       </w:r>
@@ -2199,21 +2008,8 @@
     </w:p>
     <w:p>
       <w:r>
-        <w:t xml:space="preserve">For each static model, robot, bullet and control unit, we created a bounding box used for collision detection. Our </w:t>
-      </w:r>
-      <w:proofErr w:type="spellStart"/>
-      <w:r>
-        <w:t>CollisionTester</w:t>
-      </w:r>
-      <w:proofErr w:type="spellEnd"/>
-      <w:r>
-        <w:t xml:space="preserve"> class was used to handle object collisions. In most cases, it was used to prevent an object from walking into another object. In other cases, such as for bullet, a collision would damage a robot’s life. </w:t>
-      </w:r>
-    </w:p>
-    <w:p>
-      <w:pPr>
-        <w:pStyle w:val="Titre3"/>
-      </w:pPr>
+        <w:t xml:space="preserve">For each static model, robot, bullet and control unit, we created a bounding box used for collision detection. Our CollisionTester class was used to handle object collisions. In most cases, it was used to prevent an object from walking into another object. In other cases, such as for bullet, a collision would damage a robot’s life. </w:t>
+      </w:r>
     </w:p>
     <w:p>
       <w:pPr>
@@ -2243,66 +2039,21 @@
         <w:t>The helper secti</w:t>
       </w:r>
       <w:r>
-        <w:t xml:space="preserve">on contains the </w:t>
-      </w:r>
-      <w:proofErr w:type="spellStart"/>
-      <w:r>
-        <w:t>AntTweakHelper</w:t>
-      </w:r>
-      <w:proofErr w:type="spellEnd"/>
-      <w:r>
-        <w:t>,</w:t>
-      </w:r>
-      <w:r>
-        <w:t xml:space="preserve"> the </w:t>
-      </w:r>
-      <w:proofErr w:type="spellStart"/>
-      <w:r>
-        <w:t>DirectoryManipHelper</w:t>
-      </w:r>
-      <w:proofErr w:type="spellEnd"/>
+        <w:t>on contains the AntTweakHelper,</w:t>
+      </w:r>
+      <w:r>
+        <w:t xml:space="preserve"> the DirectoryManipHelper</w:t>
+      </w:r>
       <w:r>
         <w:t xml:space="preserve"> and the sounds</w:t>
       </w:r>
       <w:r>
-        <w:t xml:space="preserve"> library. The </w:t>
-      </w:r>
-      <w:proofErr w:type="spellStart"/>
-      <w:r>
-        <w:t>AntTweakHelper</w:t>
-      </w:r>
-      <w:proofErr w:type="spellEnd"/>
-      <w:r>
-        <w:t xml:space="preserve"> class was used to setup </w:t>
-      </w:r>
-      <w:proofErr w:type="spellStart"/>
-      <w:r>
-        <w:t>AntTweak</w:t>
-      </w:r>
-      <w:proofErr w:type="spellEnd"/>
-      <w:r>
-        <w:t xml:space="preserve"> and bind the variables from the game to the debug menu.</w:t>
-      </w:r>
-    </w:p>
-    <w:p>
-      <w:r>
-        <w:t xml:space="preserve">The </w:t>
-      </w:r>
-      <w:proofErr w:type="spellStart"/>
-      <w:r>
-        <w:t>DirectoryManipHelper</w:t>
-      </w:r>
-      <w:proofErr w:type="spellEnd"/>
-      <w:r>
-        <w:t xml:space="preserve"> is used by the </w:t>
-      </w:r>
-      <w:proofErr w:type="spellStart"/>
-      <w:r>
-        <w:t>TextureManager</w:t>
-      </w:r>
-      <w:proofErr w:type="spellEnd"/>
-      <w:r>
-        <w:t xml:space="preserve"> to retrieve the file names for the texture files.</w:t>
+        <w:t xml:space="preserve"> library. The AntTweakHelper class was used to setup AntTweak and bind the variables from the game to the debug menu.</w:t>
+      </w:r>
+    </w:p>
+    <w:p>
+      <w:r>
+        <w:t>The DirectoryManipHelper is used by the TextureManager to retrieve the file names for the texture files.</w:t>
       </w:r>
     </w:p>
     <w:p>
@@ -2331,7 +2082,13 @@
     </w:p>
     <w:p>
       <w:r>
-        <w:t xml:space="preserve">All the code used in this project was made from scratch from the members of Team 2. The only code that we took from the web </w:t>
+        <w:t>All the code used in this project was made from scratch from the members of Team 2. The only code that we took from the web</w:t>
+      </w:r>
+      <w:r>
+        <w:t>/book</w:t>
+      </w:r>
+      <w:r>
+        <w:t xml:space="preserve"> </w:t>
       </w:r>
       <w:r>
         <w:t>consists of</w:t>
@@ -2355,8 +2112,20 @@
     <w:p>
       <w:pPr>
         <w:pStyle w:val="Paragraphedeliste"/>
-        <w:ind w:left="405"/>
-      </w:pPr>
+        <w:numPr>
+          <w:ilvl w:val="0"/>
+          <w:numId w:val="3"/>
+        </w:numPr>
+      </w:pPr>
+      <w:r>
+        <w:t xml:space="preserve">The </w:t>
+      </w:r>
+      <w:r>
+        <w:t>SDL</w:t>
+      </w:r>
+      <w:r>
+        <w:t xml:space="preserve"> libraries for loading the music and the Dirent API for file management are also not ours. Nothing was modified for this.</w:t>
+      </w:r>
     </w:p>
     <w:p>
       <w:pPr>
@@ -2370,24 +2139,8 @@
         <w:t xml:space="preserve">The </w:t>
       </w:r>
       <w:r>
-        <w:t>SDL</w:t>
-      </w:r>
-      <w:r>
-        <w:t xml:space="preserve"> libraries for loading the music and the </w:t>
-      </w:r>
-      <w:proofErr w:type="spellStart"/>
-      <w:r>
-        <w:t>Dirent</w:t>
-      </w:r>
-      <w:proofErr w:type="spellEnd"/>
-      <w:r>
-        <w:t xml:space="preserve"> API for file management are also not ours. Nothing was modified for this.</w:t>
-      </w:r>
-    </w:p>
-    <w:p>
-      <w:pPr>
-        <w:pStyle w:val="Paragraphedeliste"/>
-      </w:pPr>
+        <w:t>AntTweakBar is used for the debugging window. The output in the makefile has been modified to accommodate our project structure</w:t>
+      </w:r>
     </w:p>
     <w:p>
       <w:pPr>
@@ -2398,23 +2151,7 @@
         </w:numPr>
       </w:pPr>
       <w:r>
-        <w:t xml:space="preserve">The </w:t>
-      </w:r>
-      <w:proofErr w:type="spellStart"/>
-      <w:r>
-        <w:t>AntTweakBar</w:t>
-      </w:r>
-      <w:proofErr w:type="spellEnd"/>
-      <w:r>
-        <w:t xml:space="preserve"> is used for the debugging window. The output in the </w:t>
-      </w:r>
-      <w:proofErr w:type="spellStart"/>
-      <w:r>
-        <w:t>makefile</w:t>
-      </w:r>
-      <w:proofErr w:type="spellEnd"/>
-      <w:r>
-        <w:t xml:space="preserve"> has been modified to accommodate our project structure</w:t>
+        <w:t>The shadow matrix code was modified to work with our project.  A lot of the code was changed.</w:t>
       </w:r>
     </w:p>
     <w:p>
@@ -2426,8 +2163,37 @@
         </w:numPr>
       </w:pPr>
       <w:r>
-        <w:t>The shadow matrix code was modified to work with our project.  A lot of the code was changed.</w:t>
-      </w:r>
+        <w:t xml:space="preserve">The </w:t>
+      </w:r>
+      <w:r>
+        <w:rPr>
+          <w:rFonts w:cstheme="minorHAnsi"/>
+        </w:rPr>
+        <w:t>Environmental mapping</w:t>
+      </w:r>
+      <w:r>
+        <w:rPr>
+          <w:rFonts w:cstheme="minorHAnsi"/>
+        </w:rPr>
+        <w:t xml:space="preserve"> code was taken from the Super Bible but the code was modified.</w:t>
+      </w:r>
+    </w:p>
+    <w:p>
+      <w:pPr>
+        <w:pStyle w:val="Paragraphedeliste"/>
+        <w:numPr>
+          <w:ilvl w:val="0"/>
+          <w:numId w:val="3"/>
+        </w:numPr>
+      </w:pPr>
+      <w:r>
+        <w:rPr>
+          <w:rFonts w:cstheme="minorHAnsi"/>
+        </w:rPr>
+        <w:t>The roll function of the free look camera was taken from the Game Dev forum but the code was also modified.</w:t>
+      </w:r>
+      <w:bookmarkStart w:id="0" w:name="_GoBack"/>
+      <w:bookmarkEnd w:id="0"/>
       <w:r>
         <w:br/>
       </w:r>
@@ -2600,26 +2366,10 @@
         <w:t>encountered</w:t>
       </w:r>
       <w:r>
-        <w:t xml:space="preserve"> problems where the code would work on one platform but not on the other. For example, the original help menu was using a GLUT </w:t>
-      </w:r>
-      <w:proofErr w:type="spellStart"/>
-      <w:r>
-        <w:t>subwindow</w:t>
-      </w:r>
-      <w:proofErr w:type="spellEnd"/>
-      <w:r>
-        <w:t xml:space="preserve"> and this was not working at all on Mac.</w:t>
-      </w:r>
-      <w:r>
-        <w:t xml:space="preserve"> This had to be fixed by completely removing the </w:t>
-      </w:r>
-      <w:proofErr w:type="spellStart"/>
-      <w:r>
-        <w:t>subwindow</w:t>
-      </w:r>
-      <w:proofErr w:type="spellEnd"/>
-      <w:r>
-        <w:t xml:space="preserve"> code and creating a new orthogonal view separated from the game’s logic.</w:t>
+        <w:t xml:space="preserve"> problems where the code would work on one platform but not on the other. For example, the original help menu was using a GLUT subwindow and this was not working at all on Mac.</w:t>
+      </w:r>
+      <w:r>
+        <w:t xml:space="preserve"> This had to be fixed by completely removing the subwindow code and creating a new orthogonal view separated from the game’s logic.</w:t>
       </w:r>
       <w:r>
         <w:t xml:space="preserve"> </w:t>
@@ -2761,26 +2511,16 @@
       <w:r>
         <w:t xml:space="preserve"> </w:t>
       </w:r>
-      <w:proofErr w:type="spellStart"/>
       <w:r>
         <w:t>Deathmatch</w:t>
       </w:r>
-      <w:proofErr w:type="spellEnd"/>
     </w:p>
     <w:p>
       <w:r>
         <w:t>We added a second player mode to the game.</w:t>
       </w:r>
       <w:r>
-        <w:t xml:space="preserve"> By selecting the </w:t>
-      </w:r>
-      <w:proofErr w:type="spellStart"/>
-      <w:r>
-        <w:t>Deathmatch</w:t>
-      </w:r>
-      <w:proofErr w:type="spellEnd"/>
-      <w:r>
-        <w:t xml:space="preserve"> option at the beginning of the game, the screen is split and two players can play the game</w:t>
+        <w:t xml:space="preserve"> By selecting the Deathmatch option at the beginning of the game, the screen is split and two players can play the game</w:t>
       </w:r>
       <w:r>
         <w:t xml:space="preserve"> simultaneously</w:t>
@@ -2937,23 +2677,7 @@
           <w:sz w:val="16"/>
           <w:szCs w:val="16"/>
         </w:rPr>
-        <w:t xml:space="preserve">Screenshots of </w:t>
-      </w:r>
-      <w:proofErr w:type="spellStart"/>
-      <w:r>
-        <w:rPr>
-          <w:sz w:val="16"/>
-          <w:szCs w:val="16"/>
-        </w:rPr>
-        <w:t>Deatchmatch</w:t>
-      </w:r>
-      <w:proofErr w:type="spellEnd"/>
-      <w:r>
-        <w:rPr>
-          <w:sz w:val="16"/>
-          <w:szCs w:val="16"/>
-        </w:rPr>
-        <w:t xml:space="preserve"> mode and map</w:t>
+        <w:t>Screenshots of Deatchmatch mode and map</w:t>
       </w:r>
     </w:p>
     <w:p>
@@ -2999,13 +2723,8 @@
       <w:r>
         <w:t xml:space="preserve">indows and </w:t>
       </w:r>
-      <w:proofErr w:type="spellStart"/>
-      <w:r>
-        <w:t>MacOS</w:t>
-      </w:r>
-      <w:proofErr w:type="spellEnd"/>
-      <w:r>
-        <w:t xml:space="preserve">. This should also work on Linux. </w:t>
+      <w:r>
+        <w:t xml:space="preserve">MacOS. This should also work on Linux. </w:t>
       </w:r>
     </w:p>
     <w:p>
@@ -3379,26 +3098,13 @@
         </w:numPr>
       </w:pPr>
       <w:r>
-        <w:t>Change Working Directory to $(</w:t>
-      </w:r>
-      <w:proofErr w:type="spellStart"/>
-      <w:r>
-        <w:t>SolutionDir</w:t>
-      </w:r>
-      <w:proofErr w:type="spellEnd"/>
-      <w:r>
-        <w:t>)</w:t>
-      </w:r>
-    </w:p>
-    <w:p>
-      <w:r>
-        <w:t xml:space="preserve">The project will work automatically in </w:t>
-      </w:r>
-      <w:proofErr w:type="spellStart"/>
-      <w:r>
-        <w:t>NetBeans</w:t>
-      </w:r>
-      <w:proofErr w:type="spellEnd"/>
+        <w:t>Change Working Directory to $(SolutionDir)</w:t>
+      </w:r>
+    </w:p>
+    <w:p>
+      <w:r>
+        <w:t>The project will work automatically in NetBeans</w:t>
+      </w:r>
     </w:p>
     <w:p>
       <w:r>
@@ -3672,17 +3378,12 @@
           <w:tab w:val="left" w:leader="hyphen" w:pos="3119"/>
         </w:tabs>
       </w:pPr>
-      <w:proofErr w:type="gramStart"/>
       <w:r>
         <w:t xml:space="preserve">2 </w:t>
       </w:r>
       <w:r>
         <w:tab/>
-        <w:t xml:space="preserve"> camera</w:t>
-      </w:r>
-      <w:proofErr w:type="gramEnd"/>
-      <w:r>
-        <w:t xml:space="preserve"> of light 2</w:t>
+        <w:t xml:space="preserve"> camera of light 2</w:t>
       </w:r>
     </w:p>
     <w:p>
@@ -3691,17 +3392,12 @@
           <w:tab w:val="left" w:leader="hyphen" w:pos="3119"/>
         </w:tabs>
       </w:pPr>
-      <w:proofErr w:type="gramStart"/>
       <w:r>
         <w:t xml:space="preserve">3 </w:t>
       </w:r>
       <w:r>
         <w:tab/>
-        <w:t xml:space="preserve"> camera</w:t>
-      </w:r>
-      <w:proofErr w:type="gramEnd"/>
-      <w:r>
-        <w:t xml:space="preserve"> of light 3</w:t>
+        <w:t xml:space="preserve"> camera of light 3</w:t>
       </w:r>
     </w:p>
     <w:p>
@@ -3710,17 +3406,12 @@
           <w:tab w:val="left" w:leader="hyphen" w:pos="3119"/>
         </w:tabs>
       </w:pPr>
-      <w:proofErr w:type="gramStart"/>
       <w:r>
         <w:t xml:space="preserve">4 </w:t>
       </w:r>
       <w:r>
         <w:tab/>
-        <w:t xml:space="preserve"> camera</w:t>
-      </w:r>
-      <w:proofErr w:type="gramEnd"/>
-      <w:r>
-        <w:t xml:space="preserve"> of light 4</w:t>
+        <w:t xml:space="preserve"> camera of light 4</w:t>
       </w:r>
     </w:p>
     <w:p>
@@ -3729,11 +3420,9 @@
           <w:tab w:val="left" w:leader="hyphen" w:pos="3119"/>
         </w:tabs>
       </w:pPr>
-      <w:proofErr w:type="gramStart"/>
       <w:r>
         <w:t>l</w:t>
       </w:r>
-      <w:proofErr w:type="gramEnd"/>
       <w:r>
         <w:t xml:space="preserve"> </w:t>
       </w:r>
@@ -3767,11 +3456,9 @@
           <w:tab w:val="left" w:leader="hyphen" w:pos="3119"/>
         </w:tabs>
       </w:pPr>
-      <w:proofErr w:type="gramStart"/>
       <w:r>
         <w:t>p</w:t>
       </w:r>
-      <w:proofErr w:type="gramEnd"/>
       <w:r>
         <w:t xml:space="preserve"> </w:t>
       </w:r>
@@ -3892,15 +3579,7 @@
       </w:r>
       <w:r>
         <w:tab/>
-        <w:t xml:space="preserve"> Cycle between wireframe/smooth </w:t>
-      </w:r>
-      <w:proofErr w:type="gramStart"/>
-      <w:r>
-        <w:t>shading/</w:t>
-      </w:r>
-      <w:proofErr w:type="gramEnd"/>
-      <w:r>
-        <w:t xml:space="preserve"> flat shading</w:t>
+        <w:t xml:space="preserve"> Cycle between wireframe/smooth shading/ flat shading</w:t>
       </w:r>
     </w:p>
     <w:p>
@@ -3928,13 +3607,8 @@
       </w:r>
       <w:r>
         <w:tab/>
-        <w:t xml:space="preserve"> Activate </w:t>
-      </w:r>
-      <w:proofErr w:type="spellStart"/>
-      <w:r>
-        <w:t>DeathMatch</w:t>
-      </w:r>
-      <w:proofErr w:type="spellEnd"/>
+        <w:t xml:space="preserve"> Activate DeathMatch</w:t>
+      </w:r>
     </w:p>
     <w:p>
       <w:pPr>
@@ -3956,11 +3630,9 @@
           <w:tab w:val="left" w:leader="hyphen" w:pos="3119"/>
         </w:tabs>
       </w:pPr>
-      <w:proofErr w:type="gramStart"/>
       <w:r>
         <w:t>a/s/d/w</w:t>
       </w:r>
-      <w:proofErr w:type="gramEnd"/>
       <w:r>
         <w:t xml:space="preserve"> </w:t>
       </w:r>
@@ -3995,14 +3667,9 @@
           <w:tab w:val="left" w:leader="hyphen" w:pos="3119"/>
         </w:tabs>
       </w:pPr>
-      <w:proofErr w:type="gramStart"/>
       <w:r>
         <w:lastRenderedPageBreak/>
-        <w:t>z</w:t>
-      </w:r>
-      <w:proofErr w:type="gramEnd"/>
-      <w:r>
-        <w:t xml:space="preserve"> </w:t>
+        <w:t xml:space="preserve">z </w:t>
       </w:r>
       <w:r>
         <w:tab/>
@@ -4029,13 +3696,8 @@
           <w:tab w:val="left" w:leader="hyphen" w:pos="3119"/>
         </w:tabs>
       </w:pPr>
-      <w:proofErr w:type="gramStart"/>
-      <w:r>
-        <w:t>h</w:t>
-      </w:r>
-      <w:proofErr w:type="gramEnd"/>
-      <w:r>
-        <w:t xml:space="preserve"> </w:t>
+      <w:r>
+        <w:t xml:space="preserve">h </w:t>
       </w:r>
       <w:r>
         <w:tab/>
@@ -4048,13 +3710,8 @@
           <w:tab w:val="left" w:leader="hyphen" w:pos="3119"/>
         </w:tabs>
       </w:pPr>
-      <w:proofErr w:type="gramStart"/>
-      <w:r>
-        <w:t>r</w:t>
-      </w:r>
-      <w:proofErr w:type="gramEnd"/>
-      <w:r>
-        <w:t xml:space="preserve"> </w:t>
+      <w:r>
+        <w:t xml:space="preserve">r </w:t>
       </w:r>
       <w:r>
         <w:tab/>
@@ -4067,13 +3724,8 @@
           <w:tab w:val="left" w:leader="hyphen" w:pos="3119"/>
         </w:tabs>
       </w:pPr>
-      <w:proofErr w:type="gramStart"/>
-      <w:r>
-        <w:t>f</w:t>
-      </w:r>
-      <w:proofErr w:type="gramEnd"/>
-      <w:r>
-        <w:t xml:space="preserve"> </w:t>
+      <w:r>
+        <w:t xml:space="preserve">f </w:t>
       </w:r>
       <w:r>
         <w:tab/>
@@ -4104,15 +3756,8 @@
           <w:tab w:val="left" w:leader="hyphen" w:pos="3119"/>
         </w:tabs>
       </w:pPr>
-      <w:proofErr w:type="spellStart"/>
-      <w:proofErr w:type="gramStart"/>
-      <w:r>
-        <w:t>i</w:t>
-      </w:r>
-      <w:proofErr w:type="spellEnd"/>
-      <w:proofErr w:type="gramEnd"/>
-      <w:r>
-        <w:t xml:space="preserve"> </w:t>
+      <w:r>
+        <w:t xml:space="preserve">i </w:t>
       </w:r>
       <w:r>
         <w:tab/>
@@ -4125,13 +3770,8 @@
           <w:tab w:val="left" w:leader="hyphen" w:pos="3119"/>
         </w:tabs>
       </w:pPr>
-      <w:proofErr w:type="gramStart"/>
-      <w:r>
-        <w:t>j</w:t>
-      </w:r>
-      <w:proofErr w:type="gramEnd"/>
-      <w:r>
-        <w:t xml:space="preserve"> </w:t>
+      <w:r>
+        <w:t xml:space="preserve">j </w:t>
       </w:r>
       <w:r>
         <w:tab/>
@@ -4144,13 +3784,8 @@
           <w:tab w:val="left" w:leader="hyphen" w:pos="3119"/>
         </w:tabs>
       </w:pPr>
-      <w:proofErr w:type="gramStart"/>
-      <w:r>
-        <w:t>u</w:t>
-      </w:r>
-      <w:proofErr w:type="gramEnd"/>
-      <w:r>
-        <w:t xml:space="preserve"> </w:t>
+      <w:r>
+        <w:t xml:space="preserve">u </w:t>
       </w:r>
       <w:r>
         <w:tab/>
@@ -4199,15 +3834,7 @@
         <w:pStyle w:val="Titre2"/>
       </w:pPr>
       <w:r>
-        <w:t xml:space="preserve">6.2 </w:t>
-      </w:r>
-      <w:proofErr w:type="spellStart"/>
-      <w:r>
-        <w:t>Deathmatch</w:t>
-      </w:r>
-      <w:proofErr w:type="spellEnd"/>
-      <w:r>
-        <w:t xml:space="preserve"> mode</w:t>
+        <w:t>6.2 Deathmatch mode</w:t>
       </w:r>
     </w:p>
     <w:p>
@@ -4269,13 +3896,8 @@
           <w:tab w:val="left" w:leader="hyphen" w:pos="3119"/>
         </w:tabs>
       </w:pPr>
-      <w:proofErr w:type="gramStart"/>
-      <w:r>
-        <w:t>a/s/d/w</w:t>
-      </w:r>
-      <w:proofErr w:type="gramEnd"/>
-      <w:r>
-        <w:t xml:space="preserve"> </w:t>
+      <w:r>
+        <w:t xml:space="preserve">a/s/d/w </w:t>
       </w:r>
       <w:r>
         <w:tab/>
@@ -4288,13 +3910,8 @@
           <w:tab w:val="left" w:leader="hyphen" w:pos="3119"/>
         </w:tabs>
       </w:pPr>
-      <w:proofErr w:type="gramStart"/>
-      <w:r>
-        <w:t>left</w:t>
-      </w:r>
-      <w:proofErr w:type="gramEnd"/>
-      <w:r>
-        <w:t xml:space="preserve"> mouse click </w:t>
+      <w:r>
+        <w:t xml:space="preserve">left mouse click </w:t>
       </w:r>
       <w:r>
         <w:tab/>
@@ -4343,7 +3960,6 @@
           <w:tab w:val="left" w:leader="hyphen" w:pos="3119"/>
         </w:tabs>
       </w:pPr>
-      <w:proofErr w:type="gramStart"/>
       <w:r>
         <w:t xml:space="preserve">A </w:t>
       </w:r>
@@ -4351,7 +3967,6 @@
         <w:tab/>
         <w:t xml:space="preserve"> Shoot missiles</w:t>
       </w:r>
-      <w:proofErr w:type="gramEnd"/>
     </w:p>
     <w:p>
       <w:pPr>
@@ -4385,21 +4000,7 @@
         <w:rPr>
           <w:rFonts w:asciiTheme="minorHAnsi" w:hAnsiTheme="minorHAnsi" w:cstheme="minorHAnsi"/>
         </w:rPr>
-        <w:t>Fence (</w:t>
-      </w:r>
-      <w:proofErr w:type="spellStart"/>
-      <w:r>
-        <w:rPr>
-          <w:rFonts w:asciiTheme="minorHAnsi" w:hAnsiTheme="minorHAnsi" w:cstheme="minorHAnsi"/>
-        </w:rPr>
-        <w:t>grungemetal</w:t>
-      </w:r>
-      <w:proofErr w:type="spellEnd"/>
-      <w:r>
-        <w:rPr>
-          <w:rFonts w:asciiTheme="minorHAnsi" w:hAnsiTheme="minorHAnsi" w:cstheme="minorHAnsi"/>
-        </w:rPr>
-        <w:t xml:space="preserve">): </w:t>
+        <w:t xml:space="preserve">Fence (grungemetal): </w:t>
       </w:r>
       <w:hyperlink r:id="rId19" w:history="1">
         <w:r>
@@ -4447,21 +4048,7 @@
         <w:rPr>
           <w:rFonts w:asciiTheme="minorHAnsi" w:hAnsiTheme="minorHAnsi" w:cstheme="minorHAnsi"/>
         </w:rPr>
-        <w:t>Floor (</w:t>
-      </w:r>
-      <w:proofErr w:type="spellStart"/>
-      <w:r>
-        <w:rPr>
-          <w:rFonts w:asciiTheme="minorHAnsi" w:hAnsiTheme="minorHAnsi" w:cstheme="minorHAnsi"/>
-        </w:rPr>
-        <w:t>rusty_floor</w:t>
-      </w:r>
-      <w:proofErr w:type="spellEnd"/>
-      <w:r>
-        <w:rPr>
-          <w:rFonts w:asciiTheme="minorHAnsi" w:hAnsiTheme="minorHAnsi" w:cstheme="minorHAnsi"/>
-        </w:rPr>
-        <w:t xml:space="preserve">): </w:t>
+        <w:t xml:space="preserve">Floor (rusty_floor): </w:t>
       </w:r>
       <w:hyperlink r:id="rId21" w:history="1">
         <w:r>
@@ -4529,19 +4116,11 @@
           <w:rFonts w:asciiTheme="minorHAnsi" w:hAnsiTheme="minorHAnsi" w:cstheme="minorHAnsi"/>
         </w:rPr>
       </w:pPr>
-      <w:proofErr w:type="spellStart"/>
       <w:r>
         <w:rPr>
           <w:rFonts w:asciiTheme="minorHAnsi" w:hAnsiTheme="minorHAnsi" w:cstheme="minorHAnsi"/>
         </w:rPr>
-        <w:t>MetalVerticalLines</w:t>
-      </w:r>
-      <w:proofErr w:type="spellEnd"/>
-      <w:r>
-        <w:rPr>
-          <w:rFonts w:asciiTheme="minorHAnsi" w:hAnsiTheme="minorHAnsi" w:cstheme="minorHAnsi"/>
-        </w:rPr>
-        <w:t xml:space="preserve">: </w:t>
+        <w:t xml:space="preserve">MetalVerticalLines: </w:t>
       </w:r>
       <w:hyperlink r:id="rId24" w:history="1">
         <w:r>
@@ -4565,35 +4144,7 @@
         <w:rPr>
           <w:rFonts w:asciiTheme="minorHAnsi" w:hAnsiTheme="minorHAnsi" w:cstheme="minorHAnsi"/>
         </w:rPr>
-        <w:t xml:space="preserve">Brick, </w:t>
-      </w:r>
-      <w:proofErr w:type="spellStart"/>
-      <w:r>
-        <w:rPr>
-          <w:rFonts w:asciiTheme="minorHAnsi" w:hAnsiTheme="minorHAnsi" w:cstheme="minorHAnsi"/>
-        </w:rPr>
-        <w:t>Concrete_bare</w:t>
-      </w:r>
-      <w:proofErr w:type="spellEnd"/>
-      <w:r>
-        <w:rPr>
-          <w:rFonts w:asciiTheme="minorHAnsi" w:hAnsiTheme="minorHAnsi" w:cstheme="minorHAnsi"/>
-        </w:rPr>
-        <w:t xml:space="preserve">, Dirt, Ink, Marble, Metal1, Metal2, Metal 3, Metal4, </w:t>
-      </w:r>
-      <w:proofErr w:type="spellStart"/>
-      <w:r>
-        <w:rPr>
-          <w:rFonts w:asciiTheme="minorHAnsi" w:hAnsiTheme="minorHAnsi" w:cstheme="minorHAnsi"/>
-        </w:rPr>
-        <w:t>Bipodf</w:t>
-      </w:r>
-      <w:proofErr w:type="spellEnd"/>
-      <w:r>
-        <w:rPr>
-          <w:rFonts w:asciiTheme="minorHAnsi" w:hAnsiTheme="minorHAnsi" w:cstheme="minorHAnsi"/>
-        </w:rPr>
-        <w:t xml:space="preserve">: </w:t>
+        <w:t xml:space="preserve">Brick, Concrete_bare, Dirt, Ink, Marble, Metal1, Metal2, Metal 3, Metal4, Bipodf: </w:t>
       </w:r>
       <w:hyperlink r:id="rId25" w:history="1">
         <w:r>
@@ -4613,19 +4164,11 @@
           <w:rFonts w:asciiTheme="minorHAnsi" w:hAnsiTheme="minorHAnsi" w:cstheme="minorHAnsi"/>
         </w:rPr>
       </w:pPr>
-      <w:proofErr w:type="spellStart"/>
       <w:r>
         <w:rPr>
           <w:rFonts w:asciiTheme="minorHAnsi" w:hAnsiTheme="minorHAnsi" w:cstheme="minorHAnsi"/>
         </w:rPr>
-        <w:t>Lightpost</w:t>
-      </w:r>
-      <w:proofErr w:type="spellEnd"/>
-      <w:r>
-        <w:rPr>
-          <w:rFonts w:asciiTheme="minorHAnsi" w:hAnsiTheme="minorHAnsi" w:cstheme="minorHAnsi"/>
-        </w:rPr>
-        <w:t xml:space="preserve">: </w:t>
+        <w:t xml:space="preserve">Lightpost: </w:t>
       </w:r>
       <w:hyperlink r:id="rId26" w:history="1">
         <w:r>
@@ -4646,19 +4189,11 @@
           <w:rFonts w:asciiTheme="minorHAnsi" w:hAnsiTheme="minorHAnsi" w:cstheme="minorHAnsi"/>
         </w:rPr>
       </w:pPr>
-      <w:proofErr w:type="spellStart"/>
       <w:r>
         <w:rPr>
           <w:rFonts w:asciiTheme="minorHAnsi" w:hAnsiTheme="minorHAnsi" w:cstheme="minorHAnsi"/>
         </w:rPr>
-        <w:t>Camo</w:t>
-      </w:r>
-      <w:proofErr w:type="spellEnd"/>
-      <w:r>
-        <w:rPr>
-          <w:rFonts w:asciiTheme="minorHAnsi" w:hAnsiTheme="minorHAnsi" w:cstheme="minorHAnsi"/>
-        </w:rPr>
-        <w:t xml:space="preserve">: </w:t>
+        <w:t xml:space="preserve">Camo: </w:t>
       </w:r>
       <w:hyperlink r:id="rId27" w:history="1">
         <w:r>
@@ -4709,19 +4244,11 @@
           <w:rFonts w:asciiTheme="minorHAnsi" w:hAnsiTheme="minorHAnsi" w:cstheme="minorHAnsi"/>
         </w:rPr>
       </w:pPr>
-      <w:proofErr w:type="gramStart"/>
       <w:r>
         <w:rPr>
           <w:rFonts w:asciiTheme="minorHAnsi" w:hAnsiTheme="minorHAnsi" w:cstheme="minorHAnsi"/>
         </w:rPr>
-        <w:t>skull</w:t>
-      </w:r>
-      <w:proofErr w:type="gramEnd"/>
-      <w:r>
-        <w:rPr>
-          <w:rFonts w:asciiTheme="minorHAnsi" w:hAnsiTheme="minorHAnsi" w:cstheme="minorHAnsi"/>
-        </w:rPr>
-        <w:t xml:space="preserve">: </w:t>
+        <w:t xml:space="preserve">skull: </w:t>
       </w:r>
       <w:r>
         <w:rPr>
@@ -4748,21 +4275,12 @@
           <w:lang w:val="fr-CA"/>
         </w:rPr>
       </w:pPr>
-      <w:proofErr w:type="spellStart"/>
       <w:r>
         <w:rPr>
           <w:rFonts w:asciiTheme="minorHAnsi" w:hAnsiTheme="minorHAnsi" w:cstheme="minorHAnsi"/>
           <w:lang w:val="fr-CA"/>
         </w:rPr>
-        <w:t>Titanium</w:t>
-      </w:r>
-      <w:proofErr w:type="spellEnd"/>
-      <w:r>
-        <w:rPr>
-          <w:rFonts w:asciiTheme="minorHAnsi" w:hAnsiTheme="minorHAnsi" w:cstheme="minorHAnsi"/>
-          <w:lang w:val="fr-CA"/>
-        </w:rPr>
-        <w:t xml:space="preserve">: </w:t>
+        <w:t xml:space="preserve">Titanium: </w:t>
       </w:r>
       <w:r>
         <w:rPr>
@@ -4790,19 +4308,11 @@
           <w:rFonts w:asciiTheme="minorHAnsi" w:hAnsiTheme="minorHAnsi" w:cstheme="minorHAnsi"/>
         </w:rPr>
       </w:pPr>
-      <w:proofErr w:type="gramStart"/>
       <w:r>
         <w:rPr>
           <w:rFonts w:asciiTheme="minorHAnsi" w:hAnsiTheme="minorHAnsi" w:cstheme="minorHAnsi"/>
         </w:rPr>
-        <w:t>mechanical</w:t>
-      </w:r>
-      <w:proofErr w:type="gramEnd"/>
-      <w:r>
-        <w:rPr>
-          <w:rFonts w:asciiTheme="minorHAnsi" w:hAnsiTheme="minorHAnsi" w:cstheme="minorHAnsi"/>
-        </w:rPr>
-        <w:t xml:space="preserve">: </w:t>
+        <w:t xml:space="preserve">mechanical: </w:t>
       </w:r>
       <w:hyperlink r:id="rId31" w:history="1">
         <w:r>
@@ -4822,19 +4332,11 @@
           <w:rFonts w:asciiTheme="minorHAnsi" w:hAnsiTheme="minorHAnsi" w:cstheme="minorHAnsi"/>
         </w:rPr>
       </w:pPr>
-      <w:proofErr w:type="gramStart"/>
       <w:r>
         <w:rPr>
           <w:rFonts w:asciiTheme="minorHAnsi" w:hAnsiTheme="minorHAnsi" w:cstheme="minorHAnsi"/>
         </w:rPr>
-        <w:t>energy</w:t>
-      </w:r>
-      <w:proofErr w:type="gramEnd"/>
-      <w:r>
-        <w:rPr>
-          <w:rFonts w:asciiTheme="minorHAnsi" w:hAnsiTheme="minorHAnsi" w:cstheme="minorHAnsi"/>
-        </w:rPr>
-        <w:t xml:space="preserve">: </w:t>
+        <w:t xml:space="preserve">energy: </w:t>
       </w:r>
       <w:hyperlink r:id="rId32" w:history="1">
         <w:r>
@@ -4854,19 +4356,11 @@
           <w:rFonts w:asciiTheme="minorHAnsi" w:hAnsiTheme="minorHAnsi" w:cstheme="minorHAnsi"/>
         </w:rPr>
       </w:pPr>
-      <w:proofErr w:type="gramStart"/>
       <w:r>
         <w:rPr>
           <w:rFonts w:asciiTheme="minorHAnsi" w:hAnsiTheme="minorHAnsi" w:cstheme="minorHAnsi"/>
         </w:rPr>
-        <w:t>earth</w:t>
-      </w:r>
-      <w:proofErr w:type="gramEnd"/>
-      <w:r>
-        <w:rPr>
-          <w:rFonts w:asciiTheme="minorHAnsi" w:hAnsiTheme="minorHAnsi" w:cstheme="minorHAnsi"/>
-        </w:rPr>
-        <w:t xml:space="preserve"> and moon : </w:t>
+        <w:t xml:space="preserve">earth and moon : </w:t>
       </w:r>
       <w:hyperlink r:id="rId33" w:history="1">
         <w:r>
@@ -4886,19 +4380,11 @@
           <w:rFonts w:asciiTheme="minorHAnsi" w:hAnsiTheme="minorHAnsi" w:cstheme="minorHAnsi"/>
         </w:rPr>
       </w:pPr>
-      <w:proofErr w:type="gramStart"/>
       <w:r>
         <w:rPr>
           <w:rFonts w:asciiTheme="minorHAnsi" w:hAnsiTheme="minorHAnsi" w:cstheme="minorHAnsi"/>
         </w:rPr>
-        <w:t>sun</w:t>
-      </w:r>
-      <w:proofErr w:type="gramEnd"/>
-      <w:r>
-        <w:rPr>
-          <w:rFonts w:asciiTheme="minorHAnsi" w:hAnsiTheme="minorHAnsi" w:cstheme="minorHAnsi"/>
-        </w:rPr>
-        <w:t xml:space="preserve">: </w:t>
+        <w:t xml:space="preserve">sun: </w:t>
       </w:r>
       <w:hyperlink r:id="rId34" w:history="1">
         <w:r>
@@ -4918,19 +4404,11 @@
           <w:rFonts w:asciiTheme="minorHAnsi" w:hAnsiTheme="minorHAnsi" w:cstheme="minorHAnsi"/>
         </w:rPr>
       </w:pPr>
-      <w:proofErr w:type="gramStart"/>
       <w:r>
         <w:rPr>
           <w:rFonts w:asciiTheme="minorHAnsi" w:hAnsiTheme="minorHAnsi" w:cstheme="minorHAnsi"/>
         </w:rPr>
-        <w:t>nebula</w:t>
-      </w:r>
-      <w:proofErr w:type="gramEnd"/>
-      <w:r>
-        <w:rPr>
-          <w:rFonts w:asciiTheme="minorHAnsi" w:hAnsiTheme="minorHAnsi" w:cstheme="minorHAnsi"/>
-        </w:rPr>
-        <w:t xml:space="preserve">: </w:t>
+        <w:t xml:space="preserve">nebula: </w:t>
       </w:r>
       <w:hyperlink r:id="rId35" w:history="1">
         <w:r>
@@ -4998,19 +4476,11 @@
           <w:rFonts w:asciiTheme="minorHAnsi" w:hAnsiTheme="minorHAnsi" w:cstheme="minorHAnsi"/>
         </w:rPr>
       </w:pPr>
-      <w:proofErr w:type="gramStart"/>
       <w:r>
         <w:rPr>
           <w:rFonts w:asciiTheme="minorHAnsi" w:hAnsiTheme="minorHAnsi" w:cstheme="minorHAnsi"/>
         </w:rPr>
-        <w:t>milky</w:t>
-      </w:r>
-      <w:proofErr w:type="gramEnd"/>
-      <w:r>
-        <w:rPr>
-          <w:rFonts w:asciiTheme="minorHAnsi" w:hAnsiTheme="minorHAnsi" w:cstheme="minorHAnsi"/>
-        </w:rPr>
-        <w:t xml:space="preserve"> way: </w:t>
+        <w:t xml:space="preserve">milky way: </w:t>
       </w:r>
       <w:hyperlink r:id="rId38" w:history="1">
         <w:r>
@@ -5030,19 +4500,11 @@
           <w:rFonts w:asciiTheme="minorHAnsi" w:hAnsiTheme="minorHAnsi" w:cstheme="minorHAnsi"/>
         </w:rPr>
       </w:pPr>
-      <w:proofErr w:type="gramStart"/>
       <w:r>
         <w:rPr>
           <w:rFonts w:asciiTheme="minorHAnsi" w:hAnsiTheme="minorHAnsi" w:cstheme="minorHAnsi"/>
         </w:rPr>
-        <w:t>warning</w:t>
-      </w:r>
-      <w:proofErr w:type="gramEnd"/>
-      <w:r>
-        <w:rPr>
-          <w:rFonts w:asciiTheme="minorHAnsi" w:hAnsiTheme="minorHAnsi" w:cstheme="minorHAnsi"/>
-        </w:rPr>
-        <w:t xml:space="preserve">: </w:t>
+        <w:t xml:space="preserve">warning: </w:t>
       </w:r>
       <w:hyperlink r:id="rId39" w:history="1">
         <w:r>
@@ -5059,22 +4521,15 @@
         <w:pStyle w:val="PrformatHTML"/>
         <w:spacing w:after="40"/>
         <w:rPr>
+          <w:rStyle w:val="Lienhypertexte"/>
           <w:rFonts w:asciiTheme="minorHAnsi" w:hAnsiTheme="minorHAnsi" w:cstheme="minorHAnsi"/>
         </w:rPr>
       </w:pPr>
-      <w:proofErr w:type="spellStart"/>
       <w:r>
         <w:rPr>
           <w:rFonts w:asciiTheme="minorHAnsi" w:hAnsiTheme="minorHAnsi" w:cstheme="minorHAnsi"/>
         </w:rPr>
-        <w:t>BlackDesign</w:t>
-      </w:r>
-      <w:proofErr w:type="spellEnd"/>
-      <w:r>
-        <w:rPr>
-          <w:rFonts w:asciiTheme="minorHAnsi" w:hAnsiTheme="minorHAnsi" w:cstheme="minorHAnsi"/>
-        </w:rPr>
-        <w:t xml:space="preserve">: </w:t>
+        <w:t xml:space="preserve">BlackDesign: </w:t>
       </w:r>
       <w:hyperlink r:id="rId40" w:history="1">
         <w:r>
@@ -5094,6 +4549,153 @@
           <w:rFonts w:asciiTheme="minorHAnsi" w:hAnsiTheme="minorHAnsi" w:cstheme="minorHAnsi"/>
         </w:rPr>
       </w:pPr>
+      <w:r>
+        <w:rPr>
+          <w:rFonts w:asciiTheme="minorHAnsi" w:hAnsiTheme="minorHAnsi" w:cstheme="minorHAnsi"/>
+        </w:rPr>
+        <w:t xml:space="preserve">Missile: </w:t>
+      </w:r>
+      <w:r>
+        <w:rPr>
+          <w:rFonts w:asciiTheme="minorHAnsi" w:hAnsiTheme="minorHAnsi" w:cstheme="minorHAnsi"/>
+        </w:rPr>
+        <w:t xml:space="preserve"> </w:t>
+      </w:r>
+      <w:hyperlink r:id="rId41" w:history="1">
+        <w:r>
+          <w:rPr>
+            <w:rStyle w:val="Lienhypertexte"/>
+            <w:rFonts w:asciiTheme="minorHAnsi" w:hAnsiTheme="minorHAnsi" w:cstheme="minorHAnsi"/>
+          </w:rPr>
+          <w:t>http://www.roblox.com/missile-texture-item?id=25670733</w:t>
+        </w:r>
+      </w:hyperlink>
+    </w:p>
+    <w:p>
+      <w:pPr>
+        <w:pStyle w:val="PrformatHTML"/>
+        <w:spacing w:after="40"/>
+        <w:rPr>
+          <w:rFonts w:asciiTheme="minorHAnsi" w:hAnsiTheme="minorHAnsi" w:cstheme="minorHAnsi"/>
+        </w:rPr>
+      </w:pPr>
+      <w:r>
+        <w:rPr>
+          <w:rFonts w:asciiTheme="minorHAnsi" w:hAnsiTheme="minorHAnsi" w:cstheme="minorHAnsi"/>
+        </w:rPr>
+        <w:t>Smoke</w:t>
+      </w:r>
+      <w:r>
+        <w:rPr>
+          <w:rFonts w:asciiTheme="minorHAnsi" w:hAnsiTheme="minorHAnsi" w:cstheme="minorHAnsi"/>
+        </w:rPr>
+        <w:t xml:space="preserve">: </w:t>
+      </w:r>
+      <w:r>
+        <w:rPr>
+          <w:rFonts w:asciiTheme="minorHAnsi" w:hAnsiTheme="minorHAnsi" w:cstheme="minorHAnsi"/>
+        </w:rPr>
+        <w:t xml:space="preserve"> </w:t>
+      </w:r>
+      <w:hyperlink r:id="rId42" w:history="1">
+        <w:r>
+          <w:rPr>
+            <w:rStyle w:val="Lienhypertexte"/>
+            <w:rFonts w:asciiTheme="minorHAnsi" w:hAnsiTheme="minorHAnsi" w:cstheme="minorHAnsi"/>
+          </w:rPr>
+          <w:t>http://www.webdesign.org/photoshop/special-effects/stone-texture-2.419.html</w:t>
+        </w:r>
+      </w:hyperlink>
+    </w:p>
+    <w:p>
+      <w:pPr>
+        <w:pStyle w:val="PrformatHTML"/>
+        <w:spacing w:after="40"/>
+        <w:rPr>
+          <w:rFonts w:asciiTheme="minorHAnsi" w:hAnsiTheme="minorHAnsi" w:cstheme="minorHAnsi"/>
+          <w:lang w:val="fr-CA"/>
+        </w:rPr>
+      </w:pPr>
+      <w:r>
+        <w:rPr>
+          <w:rFonts w:asciiTheme="minorHAnsi" w:hAnsiTheme="minorHAnsi" w:cstheme="minorHAnsi"/>
+          <w:lang w:val="fr-CA"/>
+        </w:rPr>
+        <w:t xml:space="preserve">Vines: </w:t>
+      </w:r>
+      <w:hyperlink r:id="rId43" w:history="1">
+        <w:r>
+          <w:rPr>
+            <w:rStyle w:val="Lienhypertexte"/>
+            <w:rFonts w:asciiTheme="minorHAnsi" w:hAnsiTheme="minorHAnsi" w:cstheme="minorHAnsi"/>
+            <w:lang w:val="fr-CA"/>
+          </w:rPr>
+          <w:t>http://lucasjmoore.deviantart.com/art/Bush-of-Vines-Texture-horiz-244261115</w:t>
+        </w:r>
+      </w:hyperlink>
+    </w:p>
+    <w:p>
+      <w:pPr>
+        <w:pStyle w:val="PrformatHTML"/>
+        <w:spacing w:after="40"/>
+        <w:rPr>
+          <w:rFonts w:asciiTheme="minorHAnsi" w:hAnsiTheme="minorHAnsi" w:cstheme="minorHAnsi"/>
+        </w:rPr>
+      </w:pPr>
+      <w:r>
+        <w:rPr>
+          <w:rFonts w:asciiTheme="minorHAnsi" w:hAnsiTheme="minorHAnsi" w:cstheme="minorHAnsi"/>
+        </w:rPr>
+        <w:t>N</w:t>
+      </w:r>
+      <w:r>
+        <w:rPr>
+          <w:rFonts w:asciiTheme="minorHAnsi" w:hAnsiTheme="minorHAnsi" w:cstheme="minorHAnsi"/>
+        </w:rPr>
+        <w:t>uke</w:t>
+      </w:r>
+      <w:r>
+        <w:rPr>
+          <w:rFonts w:asciiTheme="minorHAnsi" w:hAnsiTheme="minorHAnsi" w:cstheme="minorHAnsi"/>
+        </w:rPr>
+        <w:t xml:space="preserve"> f</w:t>
+      </w:r>
+      <w:r>
+        <w:rPr>
+          <w:rFonts w:asciiTheme="minorHAnsi" w:hAnsiTheme="minorHAnsi" w:cstheme="minorHAnsi"/>
+        </w:rPr>
+        <w:t>ire</w:t>
+      </w:r>
+      <w:r>
+        <w:rPr>
+          <w:rFonts w:asciiTheme="minorHAnsi" w:hAnsiTheme="minorHAnsi" w:cstheme="minorHAnsi"/>
+        </w:rPr>
+        <w:t xml:space="preserve">: </w:t>
+      </w:r>
+      <w:r>
+        <w:rPr>
+          <w:rFonts w:asciiTheme="minorHAnsi" w:hAnsiTheme="minorHAnsi" w:cstheme="minorHAnsi"/>
+        </w:rPr>
+        <w:t xml:space="preserve"> </w:t>
+      </w:r>
+      <w:hyperlink r:id="rId44" w:history="1">
+        <w:r>
+          <w:rPr>
+            <w:rStyle w:val="Lienhypertexte"/>
+            <w:rFonts w:asciiTheme="minorHAnsi" w:hAnsiTheme="minorHAnsi" w:cstheme="minorHAnsi"/>
+          </w:rPr>
+          <w:t>http://graphics.stanford.edu/~mdfisher/D3D9Interceptor.html</w:t>
+        </w:r>
+      </w:hyperlink>
+    </w:p>
+    <w:p>
+      <w:pPr>
+        <w:pStyle w:val="PrformatHTML"/>
+        <w:spacing w:after="40"/>
+        <w:rPr>
+          <w:rFonts w:asciiTheme="minorHAnsi" w:hAnsiTheme="minorHAnsi" w:cstheme="minorHAnsi"/>
+        </w:rPr>
+      </w:pPr>
     </w:p>
     <w:p>
       <w:pPr>
@@ -5122,7 +4724,7 @@
         </w:rPr>
         <w:t xml:space="preserve">The image loader class file was taken from: </w:t>
       </w:r>
-      <w:hyperlink r:id="rId41" w:history="1">
+      <w:hyperlink r:id="rId45" w:history="1">
         <w:r>
           <w:rPr>
             <w:rStyle w:val="Lienhypertexte"/>
@@ -5158,7 +4760,6 @@
         </w:rPr>
         <w:t xml:space="preserve">Sound: </w:t>
       </w:r>
-      <w:proofErr w:type="spellStart"/>
       <w:r>
         <w:rPr>
           <w:sz w:val="20"/>
@@ -5166,31 +4767,15 @@
         </w:rPr>
         <w:t>OpenAL</w:t>
       </w:r>
-      <w:proofErr w:type="spellEnd"/>
       <w:r>
         <w:rPr>
           <w:sz w:val="20"/>
           <w:szCs w:val="20"/>
         </w:rPr>
         <w:br/>
-      </w:r>
-      <w:proofErr w:type="gramStart"/>
-      <w:r>
-        <w:rPr>
-          <w:sz w:val="20"/>
-          <w:szCs w:val="20"/>
-        </w:rPr>
-        <w:t>The</w:t>
-      </w:r>
-      <w:proofErr w:type="gramEnd"/>
-      <w:r>
-        <w:rPr>
-          <w:sz w:val="20"/>
-          <w:szCs w:val="20"/>
-        </w:rPr>
-        <w:t xml:space="preserve"> shadow matrix code is from: </w:t>
-      </w:r>
-      <w:hyperlink r:id="rId42" w:history="1">
+        <w:t xml:space="preserve">The shadow matrix code is from: </w:t>
+      </w:r>
+      <w:hyperlink r:id="rId46" w:history="1">
         <w:r>
           <w:rPr>
             <w:rStyle w:val="Lienhypertexte"/>
@@ -5207,89 +4792,55 @@
         </w:rPr>
         <w:br/>
       </w:r>
-      <w:proofErr w:type="spellStart"/>
       <w:r>
         <w:rPr>
           <w:sz w:val="20"/>
           <w:szCs w:val="20"/>
         </w:rPr>
-        <w:t>AntTweakBar</w:t>
-      </w:r>
-      <w:proofErr w:type="spellEnd"/>
+        <w:t xml:space="preserve">AntTweakBar </w:t>
+      </w:r>
       <w:r>
         <w:rPr>
           <w:sz w:val="20"/>
           <w:szCs w:val="20"/>
         </w:rPr>
-        <w:t xml:space="preserve"> </w:t>
+        <w:t xml:space="preserve">for the debugging window: </w:t>
       </w:r>
       <w:r>
         <w:rPr>
           <w:sz w:val="20"/>
           <w:szCs w:val="20"/>
         </w:rPr>
-        <w:t xml:space="preserve">for the debugging window: </w:t>
-      </w:r>
-      <w:r>
+        <w:t xml:space="preserve">http://www.antisphere.com/Wiki/tools:anttweakbar </w:t>
+      </w:r>
+    </w:p>
+    <w:p>
+      <w:pPr>
+        <w:spacing w:after="0"/>
         <w:rPr>
           <w:sz w:val="20"/>
           <w:szCs w:val="20"/>
         </w:rPr>
-        <w:t xml:space="preserve">http://www.antisphere.com/Wiki/tools:anttweakbar </w:t>
-      </w:r>
-    </w:p>
-    <w:p>
-      <w:pPr>
-        <w:spacing w:after="0"/>
+      </w:pPr>
+      <w:r>
         <w:rPr>
           <w:sz w:val="20"/>
           <w:szCs w:val="20"/>
         </w:rPr>
-      </w:pPr>
-      <w:proofErr w:type="spellStart"/>
+        <w:t>Dirent API for windows</w:t>
+      </w:r>
       <w:r>
         <w:rPr>
           <w:sz w:val="20"/>
           <w:szCs w:val="20"/>
         </w:rPr>
-        <w:t>Dirent</w:t>
-      </w:r>
-      <w:proofErr w:type="spellEnd"/>
+        <w:t xml:space="preserve"> : </w:t>
+      </w:r>
       <w:r>
         <w:rPr>
           <w:sz w:val="20"/>
           <w:szCs w:val="20"/>
         </w:rPr>
-        <w:t xml:space="preserve"> API for </w:t>
-      </w:r>
-      <w:proofErr w:type="gramStart"/>
-      <w:r>
-        <w:rPr>
-          <w:sz w:val="20"/>
-          <w:szCs w:val="20"/>
-        </w:rPr>
-        <w:t>windows</w:t>
-      </w:r>
-      <w:r>
-        <w:rPr>
-          <w:sz w:val="20"/>
-          <w:szCs w:val="20"/>
-        </w:rPr>
-        <w:t xml:space="preserve"> :</w:t>
-      </w:r>
-      <w:proofErr w:type="gramEnd"/>
-      <w:r>
-        <w:rPr>
-          <w:sz w:val="20"/>
-          <w:szCs w:val="20"/>
-        </w:rPr>
-        <w:t xml:space="preserve"> </w:t>
-      </w:r>
-      <w:r>
-        <w:rPr>
-          <w:sz w:val="20"/>
-          <w:szCs w:val="20"/>
-        </w:rPr>
         <w:t xml:space="preserve"> http://www.softagalleria.net/dirent.php</w:t>
       </w:r>
     </w:p>
@@ -5305,21 +4856,7 @@
         <w:rPr>
           <w:rFonts w:asciiTheme="minorHAnsi" w:hAnsiTheme="minorHAnsi" w:cstheme="minorHAnsi"/>
         </w:rPr>
-        <w:t xml:space="preserve">Environmental mapping: OpenGL </w:t>
-      </w:r>
-      <w:proofErr w:type="spellStart"/>
-      <w:r>
-        <w:rPr>
-          <w:rFonts w:asciiTheme="minorHAnsi" w:hAnsiTheme="minorHAnsi" w:cstheme="minorHAnsi"/>
-        </w:rPr>
-        <w:t>SuperBible</w:t>
-      </w:r>
-      <w:proofErr w:type="spellEnd"/>
-      <w:r>
-        <w:rPr>
-          <w:rFonts w:asciiTheme="minorHAnsi" w:hAnsiTheme="minorHAnsi" w:cstheme="minorHAnsi"/>
-        </w:rPr>
-        <w:t xml:space="preserve"> modified code</w:t>
+        <w:t>Environmental mapping: OpenGL SuperBible modified code</w:t>
       </w:r>
     </w:p>
     <w:p>
@@ -5330,19 +4867,26 @@
           <w:rFonts w:asciiTheme="minorHAnsi" w:hAnsiTheme="minorHAnsi" w:cstheme="minorHAnsi"/>
         </w:rPr>
       </w:pPr>
-    </w:p>
-    <w:p>
-      <w:pPr>
-        <w:pStyle w:val="Titre2"/>
-      </w:pPr>
-      <w:r>
-        <w:t>7.3</w:t>
-      </w:r>
-      <w:r>
-        <w:t xml:space="preserve"> </w:t>
-      </w:r>
-      <w:r>
-        <w:t>Music</w:t>
+      <w:r>
+        <w:rPr>
+          <w:rFonts w:asciiTheme="minorHAnsi" w:hAnsiTheme="minorHAnsi" w:cstheme="minorHAnsi"/>
+        </w:rPr>
+        <w:t xml:space="preserve">Roll of the camera function: </w:t>
+      </w:r>
+      <w:hyperlink r:id="rId47" w:history="1">
+        <w:r>
+          <w:rPr>
+            <w:rStyle w:val="Lienhypertexte"/>
+            <w:rFonts w:asciiTheme="minorHAnsi" w:hAnsiTheme="minorHAnsi" w:cstheme="minorHAnsi"/>
+          </w:rPr>
+          <w:t>http://www.gamedev.net/topic/546975-calculating-the-up-vector/</w:t>
+        </w:r>
+      </w:hyperlink>
+      <w:r>
+        <w:rPr>
+          <w:rFonts w:asciiTheme="minorHAnsi" w:hAnsiTheme="minorHAnsi" w:cstheme="minorHAnsi"/>
+        </w:rPr>
+        <w:t xml:space="preserve"> modified the code</w:t>
       </w:r>
     </w:p>
     <w:p>
@@ -5353,13 +4897,30 @@
           <w:rFonts w:asciiTheme="minorHAnsi" w:hAnsiTheme="minorHAnsi" w:cstheme="minorHAnsi"/>
         </w:rPr>
       </w:pPr>
-      <w:r>
+    </w:p>
+    <w:p>
+      <w:pPr>
+        <w:pStyle w:val="Titre2"/>
+      </w:pPr>
+      <w:r>
+        <w:t>7.3 Music</w:t>
+      </w:r>
+    </w:p>
+    <w:p>
+      <w:pPr>
+        <w:pStyle w:val="PrformatHTML"/>
+        <w:spacing w:after="40"/>
         <w:rPr>
           <w:rFonts w:asciiTheme="minorHAnsi" w:hAnsiTheme="minorHAnsi" w:cstheme="minorHAnsi"/>
         </w:rPr>
+      </w:pPr>
+      <w:r>
+        <w:rPr>
+          <w:rFonts w:asciiTheme="minorHAnsi" w:hAnsiTheme="minorHAnsi" w:cstheme="minorHAnsi"/>
+        </w:rPr>
         <w:t xml:space="preserve">The evil laugh: </w:t>
       </w:r>
-      <w:hyperlink r:id="rId43" w:history="1">
+      <w:hyperlink r:id="rId48" w:history="1">
         <w:r>
           <w:rPr>
             <w:rStyle w:val="Lienhypertexte"/>
@@ -5376,28 +4937,8 @@
         <w:rPr>
           <w:rFonts w:asciiTheme="minorHAnsi" w:hAnsiTheme="minorHAnsi" w:cstheme="minorHAnsi"/>
         </w:rPr>
-      </w:pPr>
-      <w:bookmarkStart w:id="0" w:name="_GoBack"/>
-      <w:bookmarkEnd w:id="0"/>
-    </w:p>
-    <w:p>
-      <w:pPr>
-        <w:pStyle w:val="PrformatHTML"/>
-        <w:spacing w:after="40"/>
-        <w:rPr>
-          <w:rFonts w:asciiTheme="minorHAnsi" w:hAnsiTheme="minorHAnsi" w:cstheme="minorHAnsi"/>
-        </w:rPr>
-      </w:pPr>
-    </w:p>
-    <w:p>
-      <w:pPr>
-        <w:pStyle w:val="PrformatHTML"/>
-        <w:spacing w:after="40"/>
-        <w:rPr>
-          <w:rFonts w:asciiTheme="minorHAnsi" w:hAnsiTheme="minorHAnsi" w:cstheme="minorHAnsi"/>
-        </w:rPr>
         <w:sectPr>
-          <w:footerReference w:type="default" r:id="rId44"/>
+          <w:footerReference w:type="default" r:id="rId49"/>
           <w:pgSz w:w="12240" w:h="15840"/>
           <w:pgMar w:top="1440" w:right="1440" w:bottom="1440" w:left="1440" w:header="720" w:footer="720" w:gutter="0"/>
           <w:pgNumType w:start="0"/>
@@ -5453,7 +4994,7 @@
                     <pic:cNvPicPr/>
                   </pic:nvPicPr>
                   <pic:blipFill>
-                    <a:blip r:embed="rId45">
+                    <a:blip r:embed="rId50">
                       <a:extLst>
                         <a:ext uri="{28A0092B-C50C-407E-A947-70E740481C1C}">
                           <a14:useLocalDpi xmlns:a14="http://schemas.microsoft.com/office/drawing/2010/main" val="0"/>
@@ -5518,7 +5059,7 @@
                     </pic:cNvPicPr>
                   </pic:nvPicPr>
                   <pic:blipFill>
-                    <a:blip r:embed="rId46">
+                    <a:blip r:embed="rId51">
                       <a:extLst>
                         <a:ext uri="{28A0092B-C50C-407E-A947-70E740481C1C}">
                           <a14:useLocalDpi xmlns:a14="http://schemas.microsoft.com/office/drawing/2010/main" val="0"/>
@@ -5592,7 +5133,7 @@
                     <pic:cNvPicPr/>
                   </pic:nvPicPr>
                   <pic:blipFill>
-                    <a:blip r:embed="rId47">
+                    <a:blip r:embed="rId52">
                       <a:extLst>
                         <a:ext uri="{28A0092B-C50C-407E-A947-70E740481C1C}">
                           <a14:useLocalDpi xmlns:a14="http://schemas.microsoft.com/office/drawing/2010/main" val="0"/>
@@ -5640,7 +5181,7 @@
                     </pic:cNvPicPr>
                   </pic:nvPicPr>
                   <pic:blipFill>
-                    <a:blip r:embed="rId48" cstate="print">
+                    <a:blip r:embed="rId53" cstate="print">
                       <a:extLst>
                         <a:ext uri="{28A0092B-C50C-407E-A947-70E740481C1C}">
                           <a14:useLocalDpi xmlns:a14="http://schemas.microsoft.com/office/drawing/2010/main" val="0"/>
@@ -5710,7 +5251,7 @@
                     </pic:cNvPicPr>
                   </pic:nvPicPr>
                   <pic:blipFill>
-                    <a:blip r:embed="rId49"/>
+                    <a:blip r:embed="rId54"/>
                     <a:srcRect/>
                     <a:stretch>
                       <a:fillRect/>
@@ -5762,7 +5303,7 @@
                     </pic:cNvPicPr>
                   </pic:nvPicPr>
                   <pic:blipFill>
-                    <a:blip r:embed="rId50"/>
+                    <a:blip r:embed="rId55"/>
                     <a:srcRect/>
                     <a:stretch>
                       <a:fillRect/>
@@ -5814,7 +5355,7 @@
                     </pic:cNvPicPr>
                   </pic:nvPicPr>
                   <pic:blipFill>
-                    <a:blip r:embed="rId51"/>
+                    <a:blip r:embed="rId56"/>
                     <a:srcRect/>
                     <a:stretch>
                       <a:fillRect/>
@@ -5867,7 +5408,7 @@
                     </pic:cNvPicPr>
                   </pic:nvPicPr>
                   <pic:blipFill>
-                    <a:blip r:embed="rId52"/>
+                    <a:blip r:embed="rId57"/>
                     <a:srcRect/>
                     <a:stretch>
                       <a:fillRect/>
@@ -5919,7 +5460,7 @@
                     </pic:cNvPicPr>
                   </pic:nvPicPr>
                   <pic:blipFill>
-                    <a:blip r:embed="rId53"/>
+                    <a:blip r:embed="rId58"/>
                     <a:srcRect/>
                     <a:stretch>
                       <a:fillRect/>
@@ -5971,7 +5512,7 @@
                     </pic:cNvPicPr>
                   </pic:nvPicPr>
                   <pic:blipFill>
-                    <a:blip r:embed="rId54"/>
+                    <a:blip r:embed="rId59"/>
                     <a:srcRect/>
                     <a:stretch>
                       <a:fillRect/>
@@ -6034,7 +5575,7 @@
                     </pic:cNvPicPr>
                   </pic:nvPicPr>
                   <pic:blipFill>
-                    <a:blip r:embed="rId55"/>
+                    <a:blip r:embed="rId60"/>
                     <a:srcRect/>
                     <a:stretch>
                       <a:fillRect/>
@@ -6150,7 +5691,7 @@
           <w:rPr>
             <w:noProof/>
           </w:rPr>
-          <w:t>12</w:t>
+          <w:t>5</w:t>
         </w:r>
         <w:r>
           <w:rPr>
@@ -8231,7 +7772,7 @@
 </file>
 
 <file path=customXml/itemProps2.xml><?xml version="1.0" encoding="utf-8"?>
-<ds:datastoreItem xmlns:ds="http://schemas.openxmlformats.org/officeDocument/2006/customXml" ds:itemID="{9D3E28FA-40D2-4973-A00E-3323F16C3B60}">
+<ds:datastoreItem xmlns:ds="http://schemas.openxmlformats.org/officeDocument/2006/customXml" ds:itemID="{F35A9CFA-A201-4A6F-BA11-7DCD4022F795}">
   <ds:schemaRefs>
     <ds:schemaRef ds:uri="http://schemas.openxmlformats.org/officeDocument/2006/bibliography"/>
   </ds:schemaRefs>

</xml_diff>